<commit_message>
Add 2 and 3 analogs
</commit_message>
<xml_diff>
--- a/Docs/записка.docx
+++ b/Docs/записка.docx
@@ -2459,10 +2459,7 @@
       </w:r>
       <w:proofErr w:type="spellEnd"/>
       <w:r>
-        <w:t>»</w:t>
-      </w:r>
-      <w:r>
-        <w:t xml:space="preserve"> - один из самых популярных вариантов, предлагаемых по результатам поисковой строки </w:t>
+        <w:t xml:space="preserve">» - один из самых популярных вариантов, предлагаемых по результатам поисковой строки </w:t>
       </w:r>
       <w:r>
         <w:rPr>
@@ -2573,7 +2570,21 @@
           <w:rFonts w:eastAsia="Times New Roman"/>
           <w:color w:val="auto"/>
         </w:rPr>
-        <w:t>Стоит отметить, что вся расположенная на странице информация легко распознается при первом просмотре и не вызывает затруднений с её поиском. Контактная информация находиться на самом видном месте в шапке профиля.</w:t>
+        <w:t>Стоит отметить, что вся расположенная на странице информация легко распознается при первом просмотре и не вызывает затруднений с её поиском. Контактная информация находитьс</w:t>
+      </w:r>
+      <w:r>
+        <w:rPr>
+          <w:rFonts w:eastAsia="Times New Roman"/>
+          <w:color w:val="auto"/>
+        </w:rPr>
+        <w:t>я на самом видном месте на верху сайта</w:t>
+      </w:r>
+      <w:r>
+        <w:rPr>
+          <w:rFonts w:eastAsia="Times New Roman"/>
+          <w:color w:val="auto"/>
+        </w:rPr>
+        <w:t>.</w:t>
       </w:r>
     </w:p>
     <w:p>
@@ -2852,13 +2863,7 @@
         <w:rPr>
           <w:rFonts w:eastAsia="Times New Roman"/>
         </w:rPr>
-        <w:t>Главная страница</w:t>
-      </w:r>
-      <w:r>
-        <w:rPr>
-          <w:rFonts w:eastAsia="Times New Roman"/>
-        </w:rPr>
-        <w:t xml:space="preserve"> </w:t>
+        <w:t xml:space="preserve">Главная страница </w:t>
       </w:r>
       <w:r>
         <w:rPr>
@@ -3112,8 +3117,6 @@
           </wp:inline>
         </w:drawing>
       </w:r>
-      <w:bookmarkStart w:id="6" w:name="_GoBack"/>
-      <w:bookmarkEnd w:id="6"/>
     </w:p>
     <w:p>
       <w:pPr>
@@ -3152,13 +3155,7 @@
         <w:rPr>
           <w:rFonts w:eastAsia="Times New Roman"/>
         </w:rPr>
-        <w:t xml:space="preserve">Рисунок 1.3 – Страница оформления заказа в приложении </w:t>
-      </w:r>
-      <w:r>
-        <w:rPr>
-          <w:rFonts w:eastAsia="Times New Roman"/>
-        </w:rPr>
-        <w:t>«</w:t>
+        <w:t>Рисунок 1.3 – Страница оформления заказа в приложении «</w:t>
       </w:r>
       <w:proofErr w:type="spellStart"/>
       <w:r>
@@ -3200,8 +3197,35 @@
           <w:tab w:val="clear" w:pos="993"/>
           <w:tab w:val="clear" w:pos="8505"/>
         </w:tabs>
-        <w:ind w:left="709"/>
-      </w:pPr>
+        <w:ind w:firstLine="709"/>
+        <w:rPr>
+          <w:lang w:val="en-US"/>
+        </w:rPr>
+      </w:pPr>
+      <w:r>
+        <w:rPr>
+          <w:b/>
+        </w:rPr>
+        <w:t>1.2.1</w:t>
+      </w:r>
+      <w:r>
+        <w:t xml:space="preserve"> Веб-приложение </w:t>
+      </w:r>
+      <w:r>
+        <w:rPr>
+          <w:rFonts w:eastAsia="Times New Roman"/>
+        </w:rPr>
+        <w:t>«</w:t>
+      </w:r>
+      <w:r>
+        <w:rPr>
+          <w:lang w:val="en-US"/>
+        </w:rPr>
+        <w:t>Daflor.by</w:t>
+      </w:r>
+      <w:r>
+        <w:t>»</w:t>
+      </w:r>
     </w:p>
     <w:p>
       <w:pPr>
@@ -3209,10 +3233,1642 @@
         <w:ind w:firstLine="709"/>
         <w:jc w:val="both"/>
         <w:rPr>
-          <w:rFonts w:ascii="Times New Roman" w:eastAsia="Calibri" w:hAnsi="Times New Roman" w:cs="Times New Roman"/>
-          <w:color w:val="auto"/>
-          <w:sz w:val="28"/>
-          <w:szCs w:val="28"/>
+          <w:rFonts w:ascii="Times New Roman" w:eastAsia="Arial Unicode MS" w:hAnsi="Times New Roman" w:cs="Times New Roman"/>
+          <w:sz w:val="28"/>
+          <w:szCs w:val="28"/>
+        </w:rPr>
+      </w:pPr>
+      <w:r>
+        <w:rPr>
+          <w:rFonts w:ascii="Times New Roman" w:eastAsia="Arial Unicode MS" w:hAnsi="Times New Roman" w:cs="Times New Roman"/>
+          <w:sz w:val="28"/>
+          <w:szCs w:val="28"/>
+        </w:rPr>
+        <w:t>Данное веб-приложение также создано с целью предоставить пользователю удаленно пр</w:t>
+      </w:r>
+      <w:r>
+        <w:rPr>
+          <w:rFonts w:ascii="Times New Roman" w:eastAsia="Arial Unicode MS" w:hAnsi="Times New Roman" w:cs="Times New Roman"/>
+          <w:sz w:val="28"/>
+          <w:szCs w:val="28"/>
+        </w:rPr>
+        <w:t>оизвести покупку цветов. О</w:t>
+      </w:r>
+      <w:r>
+        <w:rPr>
+          <w:rFonts w:ascii="Times New Roman" w:eastAsia="Arial Unicode MS" w:hAnsi="Times New Roman" w:cs="Times New Roman"/>
+          <w:sz w:val="28"/>
+          <w:szCs w:val="28"/>
+        </w:rPr>
+        <w:t>но является одним из самых популярных</w:t>
+      </w:r>
+      <w:r>
+        <w:rPr>
+          <w:rFonts w:ascii="Times New Roman" w:eastAsia="Arial Unicode MS" w:hAnsi="Times New Roman" w:cs="Times New Roman"/>
+          <w:sz w:val="28"/>
+          <w:szCs w:val="28"/>
+        </w:rPr>
+        <w:t xml:space="preserve"> в белорусском сегменте интернета.</w:t>
+      </w:r>
+    </w:p>
+    <w:p>
+      <w:pPr>
+        <w:pStyle w:val="1"/>
+        <w:tabs>
+          <w:tab w:val="left" w:pos="0"/>
+        </w:tabs>
+        <w:spacing w:after="0" w:line="240" w:lineRule="auto"/>
+        <w:ind w:firstLine="709"/>
+        <w:jc w:val="both"/>
+        <w:rPr>
+          <w:rFonts w:ascii="Times New Roman" w:hAnsi="Times New Roman" w:cs="Times New Roman"/>
+          <w:sz w:val="28"/>
+          <w:szCs w:val="28"/>
+        </w:rPr>
+      </w:pPr>
+      <w:r>
+        <w:rPr>
+          <w:rFonts w:ascii="Times New Roman" w:hAnsi="Times New Roman" w:cs="Times New Roman"/>
+          <w:sz w:val="28"/>
+          <w:szCs w:val="28"/>
+        </w:rPr>
+        <w:t xml:space="preserve">Указанное </w:t>
+      </w:r>
+      <w:r>
+        <w:rPr>
+          <w:rFonts w:ascii="Times New Roman" w:hAnsi="Times New Roman" w:cs="Times New Roman"/>
+          <w:sz w:val="28"/>
+          <w:szCs w:val="28"/>
+        </w:rPr>
+        <w:t>веб-приложение</w:t>
+      </w:r>
+      <w:r>
+        <w:rPr>
+          <w:rFonts w:ascii="Times New Roman" w:hAnsi="Times New Roman" w:cs="Times New Roman"/>
+          <w:sz w:val="28"/>
+          <w:szCs w:val="28"/>
+        </w:rPr>
+        <w:t xml:space="preserve"> </w:t>
+      </w:r>
+      <w:r>
+        <w:rPr>
+          <w:rFonts w:ascii="Times New Roman" w:hAnsi="Times New Roman" w:cs="Times New Roman"/>
+          <w:sz w:val="28"/>
+          <w:szCs w:val="28"/>
+        </w:rPr>
+        <w:t>имеет следующий функционал</w:t>
+      </w:r>
+      <w:r>
+        <w:rPr>
+          <w:rFonts w:ascii="Times New Roman" w:hAnsi="Times New Roman" w:cs="Times New Roman"/>
+          <w:sz w:val="28"/>
+          <w:szCs w:val="28"/>
+        </w:rPr>
+        <w:t>:</w:t>
+      </w:r>
+    </w:p>
+    <w:p>
+      <w:pPr>
+        <w:pStyle w:val="a"/>
+        <w:numPr>
+          <w:ilvl w:val="0"/>
+          <w:numId w:val="3"/>
+        </w:numPr>
+        <w:ind w:left="0" w:firstLine="709"/>
+        <w:rPr>
+          <w:rFonts w:eastAsia="Times New Roman"/>
+          <w:color w:val="auto"/>
+        </w:rPr>
+      </w:pPr>
+      <w:r>
+        <w:rPr>
+          <w:rFonts w:eastAsia="Times New Roman"/>
+          <w:color w:val="auto"/>
+        </w:rPr>
+        <w:t>Просмотр акций</w:t>
+      </w:r>
+      <w:r>
+        <w:rPr>
+          <w:rFonts w:eastAsia="Times New Roman"/>
+          <w:color w:val="auto"/>
+        </w:rPr>
+        <w:t>.</w:t>
+      </w:r>
+    </w:p>
+    <w:p>
+      <w:pPr>
+        <w:pStyle w:val="a"/>
+        <w:numPr>
+          <w:ilvl w:val="0"/>
+          <w:numId w:val="3"/>
+        </w:numPr>
+        <w:ind w:left="0" w:firstLine="709"/>
+        <w:rPr>
+          <w:rFonts w:eastAsia="Times New Roman"/>
+          <w:color w:val="auto"/>
+        </w:rPr>
+      </w:pPr>
+      <w:r>
+        <w:rPr>
+          <w:rFonts w:eastAsia="Times New Roman"/>
+          <w:color w:val="auto"/>
+        </w:rPr>
+        <w:t>Просмотр каталога, включающий сортировки, фильтры, поиск, пагинацию</w:t>
+      </w:r>
+      <w:r>
+        <w:rPr>
+          <w:rFonts w:eastAsia="Times New Roman"/>
+          <w:color w:val="auto"/>
+        </w:rPr>
+        <w:t>.</w:t>
+      </w:r>
+    </w:p>
+    <w:p>
+      <w:pPr>
+        <w:pStyle w:val="a"/>
+        <w:numPr>
+          <w:ilvl w:val="0"/>
+          <w:numId w:val="3"/>
+        </w:numPr>
+        <w:ind w:left="0" w:firstLine="709"/>
+        <w:rPr>
+          <w:rFonts w:eastAsia="Calibri"/>
+          <w:color w:val="auto"/>
+          <w:lang w:eastAsia="en-US"/>
+        </w:rPr>
+      </w:pPr>
+      <w:r>
+        <w:rPr>
+          <w:rFonts w:eastAsia="Times New Roman"/>
+          <w:color w:val="auto"/>
+        </w:rPr>
+        <w:t>Редактируемая корзина</w:t>
+      </w:r>
+      <w:r>
+        <w:rPr>
+          <w:rFonts w:eastAsia="Times New Roman"/>
+          <w:color w:val="auto"/>
+        </w:rPr>
+        <w:t>.</w:t>
+      </w:r>
+    </w:p>
+    <w:p>
+      <w:pPr>
+        <w:pStyle w:val="a"/>
+        <w:numPr>
+          <w:ilvl w:val="0"/>
+          <w:numId w:val="3"/>
+        </w:numPr>
+        <w:ind w:left="0" w:firstLine="709"/>
+        <w:rPr>
+          <w:rFonts w:eastAsia="Calibri"/>
+          <w:color w:val="auto"/>
+          <w:lang w:eastAsia="en-US"/>
+        </w:rPr>
+      </w:pPr>
+      <w:r>
+        <w:rPr>
+          <w:rFonts w:eastAsia="Calibri"/>
+          <w:color w:val="auto"/>
+          <w:lang w:eastAsia="en-US"/>
+        </w:rPr>
+        <w:t>Выбор способа оплаты и доставки.</w:t>
+      </w:r>
+    </w:p>
+    <w:p>
+      <w:pPr>
+        <w:pStyle w:val="a"/>
+        <w:numPr>
+          <w:ilvl w:val="0"/>
+          <w:numId w:val="3"/>
+        </w:numPr>
+        <w:ind w:left="0" w:firstLine="709"/>
+        <w:rPr>
+          <w:rFonts w:eastAsia="Calibri"/>
+          <w:color w:val="auto"/>
+          <w:lang w:eastAsia="en-US"/>
+        </w:rPr>
+      </w:pPr>
+      <w:r>
+        <w:rPr>
+          <w:rFonts w:eastAsia="Calibri"/>
+          <w:color w:val="auto"/>
+          <w:lang w:eastAsia="en-US"/>
+        </w:rPr>
+        <w:t xml:space="preserve">Связь с сотрудниками через </w:t>
+      </w:r>
+      <w:r>
+        <w:rPr>
+          <w:rFonts w:eastAsia="Calibri"/>
+          <w:color w:val="auto"/>
+          <w:lang w:val="en-US" w:eastAsia="en-US"/>
+        </w:rPr>
+        <w:t>Telegram</w:t>
+      </w:r>
+      <w:r>
+        <w:rPr>
+          <w:rFonts w:eastAsia="Calibri"/>
+          <w:color w:val="auto"/>
+          <w:lang w:eastAsia="en-US"/>
+        </w:rPr>
+        <w:t xml:space="preserve">, </w:t>
+      </w:r>
+      <w:r>
+        <w:rPr>
+          <w:rFonts w:eastAsia="Calibri"/>
+          <w:color w:val="auto"/>
+          <w:lang w:val="en-US" w:eastAsia="en-US"/>
+        </w:rPr>
+        <w:t>Viber</w:t>
+      </w:r>
+      <w:r>
+        <w:rPr>
+          <w:rFonts w:eastAsia="Calibri"/>
+          <w:color w:val="auto"/>
+          <w:lang w:eastAsia="en-US"/>
+        </w:rPr>
+        <w:t>.</w:t>
+      </w:r>
+    </w:p>
+    <w:p>
+      <w:pPr>
+        <w:pStyle w:val="a"/>
+        <w:numPr>
+          <w:ilvl w:val="0"/>
+          <w:numId w:val="0"/>
+        </w:numPr>
+        <w:ind w:firstLine="709"/>
+        <w:rPr>
+          <w:rFonts w:eastAsia="Calibri"/>
+          <w:color w:val="auto"/>
+          <w:lang w:eastAsia="en-US"/>
+        </w:rPr>
+      </w:pPr>
+      <w:r>
+        <w:rPr>
+          <w:rFonts w:eastAsia="Calibri"/>
+          <w:color w:val="auto"/>
+          <w:lang w:eastAsia="en-US"/>
+        </w:rPr>
+        <w:lastRenderedPageBreak/>
+        <w:t>Одной из отличительных черт от предыдущего рассматриваемого аналога является современный и улучшенный пользовательский интерфейс. Сочетание выбранных цветов и общая стилистика страниц выглядит намного лучше предыдущего примера.</w:t>
+      </w:r>
+    </w:p>
+    <w:p>
+      <w:pPr>
+        <w:pStyle w:val="a"/>
+        <w:numPr>
+          <w:ilvl w:val="0"/>
+          <w:numId w:val="0"/>
+        </w:numPr>
+        <w:ind w:firstLine="709"/>
+        <w:rPr>
+          <w:rFonts w:eastAsia="Calibri"/>
+          <w:color w:val="auto"/>
+          <w:lang w:eastAsia="en-US"/>
+        </w:rPr>
+      </w:pPr>
+      <w:r>
+        <w:rPr>
+          <w:rFonts w:eastAsia="Calibri"/>
+          <w:color w:val="auto"/>
+          <w:lang w:eastAsia="en-US"/>
+        </w:rPr>
+        <w:t>Рассматриваемый пример не избежал и ряда недостатков</w:t>
+      </w:r>
+      <w:r>
+        <w:rPr>
+          <w:rFonts w:eastAsia="Calibri"/>
+          <w:color w:val="auto"/>
+          <w:lang w:eastAsia="en-US"/>
+        </w:rPr>
+        <w:t>:</w:t>
+      </w:r>
+    </w:p>
+    <w:p>
+      <w:pPr>
+        <w:pStyle w:val="a"/>
+        <w:numPr>
+          <w:ilvl w:val="0"/>
+          <w:numId w:val="3"/>
+        </w:numPr>
+        <w:ind w:left="0" w:firstLine="709"/>
+        <w:rPr>
+          <w:rFonts w:eastAsia="Times New Roman"/>
+          <w:color w:val="auto"/>
+        </w:rPr>
+      </w:pPr>
+      <w:r>
+        <w:rPr>
+          <w:rFonts w:eastAsia="Times New Roman"/>
+          <w:color w:val="auto"/>
+        </w:rPr>
+        <w:t>Отсутствует возможность регистрации и авторизации</w:t>
+      </w:r>
+      <w:r>
+        <w:rPr>
+          <w:rFonts w:eastAsia="Times New Roman"/>
+          <w:color w:val="auto"/>
+        </w:rPr>
+        <w:t xml:space="preserve">: </w:t>
+      </w:r>
+      <w:r>
+        <w:rPr>
+          <w:rFonts w:eastAsia="Times New Roman"/>
+          <w:color w:val="auto"/>
+        </w:rPr>
+        <w:t>делает невозможным ускорение процесса оформления заказа</w:t>
+      </w:r>
+      <w:r>
+        <w:rPr>
+          <w:rFonts w:eastAsia="Times New Roman"/>
+          <w:color w:val="auto"/>
+        </w:rPr>
+        <w:t>.</w:t>
+      </w:r>
+    </w:p>
+    <w:p>
+      <w:pPr>
+        <w:pStyle w:val="a"/>
+        <w:numPr>
+          <w:ilvl w:val="0"/>
+          <w:numId w:val="3"/>
+        </w:numPr>
+        <w:ind w:left="0" w:firstLine="709"/>
+        <w:rPr>
+          <w:rFonts w:eastAsia="Times New Roman"/>
+          <w:color w:val="auto"/>
+        </w:rPr>
+      </w:pPr>
+      <w:r>
+        <w:rPr>
+          <w:rFonts w:eastAsia="Times New Roman"/>
+          <w:color w:val="auto"/>
+        </w:rPr>
+        <w:t>Нет возможности уточнить наличие товара без связи с сотрудниками магазина</w:t>
+      </w:r>
+      <w:r>
+        <w:rPr>
+          <w:rFonts w:eastAsia="Times New Roman"/>
+          <w:color w:val="auto"/>
+        </w:rPr>
+        <w:t>.</w:t>
+      </w:r>
+    </w:p>
+    <w:p>
+      <w:pPr>
+        <w:pStyle w:val="a"/>
+        <w:numPr>
+          <w:ilvl w:val="0"/>
+          <w:numId w:val="0"/>
+        </w:numPr>
+        <w:ind w:firstLine="709"/>
+        <w:rPr>
+          <w:rFonts w:eastAsia="Times New Roman"/>
+          <w:color w:val="auto"/>
+        </w:rPr>
+      </w:pPr>
+      <w:r>
+        <w:rPr>
+          <w:rFonts w:eastAsia="Times New Roman"/>
+          <w:color w:val="auto"/>
+        </w:rPr>
+        <w:t>Исходя из вышеперечисленных фактов, данное приложение исправило некоторые недостатки предыдущего и привнесла некоторый дополнительный функционал. Однако</w:t>
+      </w:r>
+      <w:r>
+        <w:rPr>
+          <w:rFonts w:eastAsia="Times New Roman"/>
+          <w:color w:val="auto"/>
+        </w:rPr>
+        <w:t xml:space="preserve"> даже данный аналог требует улучшения.</w:t>
+      </w:r>
+    </w:p>
+    <w:p>
+      <w:pPr>
+        <w:pStyle w:val="a"/>
+        <w:numPr>
+          <w:ilvl w:val="0"/>
+          <w:numId w:val="0"/>
+        </w:numPr>
+        <w:ind w:firstLine="709"/>
+        <w:rPr>
+          <w:rFonts w:eastAsia="Times New Roman"/>
+          <w:color w:val="auto"/>
+        </w:rPr>
+      </w:pPr>
+    </w:p>
+    <w:p>
+      <w:pPr>
+        <w:pStyle w:val="a"/>
+        <w:numPr>
+          <w:ilvl w:val="0"/>
+          <w:numId w:val="0"/>
+        </w:numPr>
+        <w:jc w:val="center"/>
+        <w:rPr>
+          <w:rFonts w:eastAsia="Calibri"/>
+          <w:color w:val="auto"/>
+          <w:lang w:eastAsia="en-US"/>
+        </w:rPr>
+      </w:pPr>
+      <w:r>
+        <w:rPr>
+          <w:rFonts w:eastAsia="Calibri"/>
+          <w:noProof/>
+          <w:color w:val="auto"/>
+        </w:rPr>
+        <w:drawing>
+          <wp:inline distT="0" distB="0" distL="0" distR="0">
+            <wp:extent cx="5937885" cy="2731135"/>
+            <wp:effectExtent l="19050" t="19050" r="24765" b="12065"/>
+            <wp:docPr id="4" name="Рисунок 4"/>
+            <wp:cNvGraphicFramePr>
+              <a:graphicFrameLocks xmlns:a="http://schemas.openxmlformats.org/drawingml/2006/main" noChangeAspect="1"/>
+            </wp:cNvGraphicFramePr>
+            <a:graphic xmlns:a="http://schemas.openxmlformats.org/drawingml/2006/main">
+              <a:graphicData uri="http://schemas.openxmlformats.org/drawingml/2006/picture">
+                <pic:pic xmlns:pic="http://schemas.openxmlformats.org/drawingml/2006/picture">
+                  <pic:nvPicPr>
+                    <pic:cNvPr id="0" name="Picture 1"/>
+                    <pic:cNvPicPr>
+                      <a:picLocks noChangeAspect="1" noChangeArrowheads="1"/>
+                    </pic:cNvPicPr>
+                  </pic:nvPicPr>
+                  <pic:blipFill>
+                    <a:blip r:embed="rId8">
+                      <a:extLst>
+                        <a:ext uri="{28A0092B-C50C-407E-A947-70E740481C1C}">
+                          <a14:useLocalDpi xmlns:a14="http://schemas.microsoft.com/office/drawing/2010/main" val="0"/>
+                        </a:ext>
+                      </a:extLst>
+                    </a:blip>
+                    <a:srcRect/>
+                    <a:stretch>
+                      <a:fillRect/>
+                    </a:stretch>
+                  </pic:blipFill>
+                  <pic:spPr bwMode="auto">
+                    <a:xfrm>
+                      <a:off x="0" y="0"/>
+                      <a:ext cx="5937885" cy="2731135"/>
+                    </a:xfrm>
+                    <a:prstGeom prst="rect">
+                      <a:avLst/>
+                    </a:prstGeom>
+                    <a:noFill/>
+                    <a:ln w="12700">
+                      <a:solidFill>
+                        <a:schemeClr val="tx1"/>
+                      </a:solidFill>
+                    </a:ln>
+                  </pic:spPr>
+                </pic:pic>
+              </a:graphicData>
+            </a:graphic>
+          </wp:inline>
+        </w:drawing>
+      </w:r>
+    </w:p>
+    <w:p>
+      <w:pPr>
+        <w:pStyle w:val="a"/>
+        <w:numPr>
+          <w:ilvl w:val="0"/>
+          <w:numId w:val="0"/>
+        </w:numPr>
+        <w:jc w:val="center"/>
+        <w:rPr>
+          <w:rFonts w:eastAsia="Calibri"/>
+          <w:color w:val="auto"/>
+          <w:lang w:eastAsia="en-US"/>
+        </w:rPr>
+      </w:pPr>
+    </w:p>
+    <w:p>
+      <w:pPr>
+        <w:pStyle w:val="a"/>
+        <w:numPr>
+          <w:ilvl w:val="0"/>
+          <w:numId w:val="0"/>
+        </w:numPr>
+        <w:jc w:val="center"/>
+        <w:rPr>
+          <w:rFonts w:eastAsia="Times New Roman"/>
+        </w:rPr>
+      </w:pPr>
+      <w:r>
+        <w:rPr>
+          <w:rFonts w:eastAsia="Calibri"/>
+          <w:color w:val="auto"/>
+          <w:lang w:eastAsia="en-US"/>
+        </w:rPr>
+        <w:t xml:space="preserve">Рисунок 1.4 – Главная страница приложения </w:t>
+      </w:r>
+      <w:r>
+        <w:rPr>
+          <w:rFonts w:eastAsia="Times New Roman"/>
+        </w:rPr>
+        <w:t>«</w:t>
+      </w:r>
+      <w:proofErr w:type="spellStart"/>
+      <w:r>
+        <w:rPr>
+          <w:rFonts w:eastAsia="Times New Roman"/>
+          <w:lang w:val="en-US"/>
+        </w:rPr>
+        <w:t>Daflor</w:t>
+      </w:r>
+      <w:proofErr w:type="spellEnd"/>
+      <w:r>
+        <w:rPr>
+          <w:rFonts w:eastAsia="Times New Roman"/>
+        </w:rPr>
+        <w:t>.</w:t>
+      </w:r>
+      <w:r>
+        <w:rPr>
+          <w:rFonts w:eastAsia="Times New Roman"/>
+          <w:lang w:val="en-US"/>
+        </w:rPr>
+        <w:t>by</w:t>
+      </w:r>
+      <w:r>
+        <w:rPr>
+          <w:rFonts w:eastAsia="Times New Roman"/>
+        </w:rPr>
+        <w:t>»</w:t>
+      </w:r>
+    </w:p>
+    <w:p>
+      <w:pPr>
+        <w:pStyle w:val="a"/>
+        <w:numPr>
+          <w:ilvl w:val="0"/>
+          <w:numId w:val="0"/>
+        </w:numPr>
+        <w:jc w:val="center"/>
+        <w:rPr>
+          <w:rFonts w:eastAsia="Times New Roman"/>
+        </w:rPr>
+      </w:pPr>
+    </w:p>
+    <w:p>
+      <w:pPr>
+        <w:pStyle w:val="a"/>
+        <w:numPr>
+          <w:ilvl w:val="0"/>
+          <w:numId w:val="0"/>
+        </w:numPr>
+        <w:jc w:val="center"/>
+        <w:rPr>
+          <w:rFonts w:eastAsia="Calibri"/>
+          <w:color w:val="auto"/>
+          <w:lang w:eastAsia="en-US"/>
+        </w:rPr>
+      </w:pPr>
+      <w:r>
+        <w:rPr>
+          <w:rFonts w:eastAsia="Calibri"/>
+          <w:noProof/>
+          <w:color w:val="auto"/>
+        </w:rPr>
+        <w:drawing>
+          <wp:inline distT="0" distB="0" distL="0" distR="0">
+            <wp:extent cx="5925820" cy="2731135"/>
+            <wp:effectExtent l="19050" t="19050" r="17780" b="12065"/>
+            <wp:docPr id="5" name="Рисунок 5"/>
+            <wp:cNvGraphicFramePr>
+              <a:graphicFrameLocks xmlns:a="http://schemas.openxmlformats.org/drawingml/2006/main" noChangeAspect="1"/>
+            </wp:cNvGraphicFramePr>
+            <a:graphic xmlns:a="http://schemas.openxmlformats.org/drawingml/2006/main">
+              <a:graphicData uri="http://schemas.openxmlformats.org/drawingml/2006/picture">
+                <pic:pic xmlns:pic="http://schemas.openxmlformats.org/drawingml/2006/picture">
+                  <pic:nvPicPr>
+                    <pic:cNvPr id="0" name="Picture 2"/>
+                    <pic:cNvPicPr>
+                      <a:picLocks noChangeAspect="1" noChangeArrowheads="1"/>
+                    </pic:cNvPicPr>
+                  </pic:nvPicPr>
+                  <pic:blipFill>
+                    <a:blip r:embed="rId9">
+                      <a:extLst>
+                        <a:ext uri="{28A0092B-C50C-407E-A947-70E740481C1C}">
+                          <a14:useLocalDpi xmlns:a14="http://schemas.microsoft.com/office/drawing/2010/main" val="0"/>
+                        </a:ext>
+                      </a:extLst>
+                    </a:blip>
+                    <a:srcRect/>
+                    <a:stretch>
+                      <a:fillRect/>
+                    </a:stretch>
+                  </pic:blipFill>
+                  <pic:spPr bwMode="auto">
+                    <a:xfrm>
+                      <a:off x="0" y="0"/>
+                      <a:ext cx="5925820" cy="2731135"/>
+                    </a:xfrm>
+                    <a:prstGeom prst="rect">
+                      <a:avLst/>
+                    </a:prstGeom>
+                    <a:noFill/>
+                    <a:ln w="12700">
+                      <a:solidFill>
+                        <a:schemeClr val="tx1"/>
+                      </a:solidFill>
+                    </a:ln>
+                  </pic:spPr>
+                </pic:pic>
+              </a:graphicData>
+            </a:graphic>
+          </wp:inline>
+        </w:drawing>
+      </w:r>
+    </w:p>
+    <w:p>
+      <w:pPr>
+        <w:pStyle w:val="a"/>
+        <w:numPr>
+          <w:ilvl w:val="0"/>
+          <w:numId w:val="0"/>
+        </w:numPr>
+        <w:jc w:val="center"/>
+        <w:rPr>
+          <w:rFonts w:eastAsia="Calibri"/>
+          <w:color w:val="auto"/>
+          <w:lang w:eastAsia="en-US"/>
+        </w:rPr>
+      </w:pPr>
+    </w:p>
+    <w:p>
+      <w:pPr>
+        <w:pStyle w:val="a"/>
+        <w:numPr>
+          <w:ilvl w:val="0"/>
+          <w:numId w:val="0"/>
+        </w:numPr>
+        <w:jc w:val="center"/>
+        <w:rPr>
+          <w:rFonts w:eastAsia="Times New Roman"/>
+        </w:rPr>
+      </w:pPr>
+      <w:r>
+        <w:rPr>
+          <w:rFonts w:eastAsia="Calibri"/>
+          <w:color w:val="auto"/>
+          <w:lang w:eastAsia="en-US"/>
+        </w:rPr>
+        <w:t>Рисунок 1.5</w:t>
+      </w:r>
+      <w:r>
+        <w:rPr>
+          <w:rFonts w:eastAsia="Calibri"/>
+          <w:color w:val="auto"/>
+          <w:lang w:eastAsia="en-US"/>
+        </w:rPr>
+        <w:t xml:space="preserve"> – </w:t>
+      </w:r>
+      <w:r>
+        <w:rPr>
+          <w:rFonts w:eastAsia="Calibri"/>
+          <w:color w:val="auto"/>
+          <w:lang w:eastAsia="en-US"/>
+        </w:rPr>
+        <w:t xml:space="preserve">Страница корзины </w:t>
+      </w:r>
+      <w:r>
+        <w:rPr>
+          <w:rFonts w:eastAsia="Calibri"/>
+          <w:color w:val="auto"/>
+          <w:lang w:eastAsia="en-US"/>
+        </w:rPr>
+        <w:t xml:space="preserve">приложения </w:t>
+      </w:r>
+      <w:r>
+        <w:rPr>
+          <w:rFonts w:eastAsia="Times New Roman"/>
+        </w:rPr>
+        <w:t>«</w:t>
+      </w:r>
+      <w:proofErr w:type="spellStart"/>
+      <w:r>
+        <w:rPr>
+          <w:rFonts w:eastAsia="Times New Roman"/>
+          <w:lang w:val="en-US"/>
+        </w:rPr>
+        <w:t>Daflor</w:t>
+      </w:r>
+      <w:proofErr w:type="spellEnd"/>
+      <w:r>
+        <w:rPr>
+          <w:rFonts w:eastAsia="Times New Roman"/>
+        </w:rPr>
+        <w:t>.</w:t>
+      </w:r>
+      <w:r>
+        <w:rPr>
+          <w:rFonts w:eastAsia="Times New Roman"/>
+          <w:lang w:val="en-US"/>
+        </w:rPr>
+        <w:t>by</w:t>
+      </w:r>
+      <w:r>
+        <w:rPr>
+          <w:rFonts w:eastAsia="Times New Roman"/>
+        </w:rPr>
+        <w:t>»</w:t>
+      </w:r>
+    </w:p>
+    <w:p>
+      <w:pPr>
+        <w:pStyle w:val="a"/>
+        <w:numPr>
+          <w:ilvl w:val="0"/>
+          <w:numId w:val="0"/>
+        </w:numPr>
+        <w:jc w:val="center"/>
+        <w:rPr>
+          <w:rFonts w:eastAsia="Calibri"/>
+          <w:color w:val="auto"/>
+          <w:lang w:eastAsia="en-US"/>
+        </w:rPr>
+      </w:pPr>
+      <w:r>
+        <w:rPr>
+          <w:rFonts w:eastAsia="Calibri"/>
+          <w:noProof/>
+          <w:color w:val="auto"/>
+        </w:rPr>
+        <w:lastRenderedPageBreak/>
+        <w:drawing>
+          <wp:inline distT="0" distB="0" distL="0" distR="0">
+            <wp:extent cx="5925820" cy="2731135"/>
+            <wp:effectExtent l="19050" t="19050" r="17780" b="12065"/>
+            <wp:docPr id="6" name="Рисунок 6"/>
+            <wp:cNvGraphicFramePr>
+              <a:graphicFrameLocks xmlns:a="http://schemas.openxmlformats.org/drawingml/2006/main" noChangeAspect="1"/>
+            </wp:cNvGraphicFramePr>
+            <a:graphic xmlns:a="http://schemas.openxmlformats.org/drawingml/2006/main">
+              <a:graphicData uri="http://schemas.openxmlformats.org/drawingml/2006/picture">
+                <pic:pic xmlns:pic="http://schemas.openxmlformats.org/drawingml/2006/picture">
+                  <pic:nvPicPr>
+                    <pic:cNvPr id="0" name="Picture 3"/>
+                    <pic:cNvPicPr>
+                      <a:picLocks noChangeAspect="1" noChangeArrowheads="1"/>
+                    </pic:cNvPicPr>
+                  </pic:nvPicPr>
+                  <pic:blipFill>
+                    <a:blip r:embed="rId10">
+                      <a:extLst>
+                        <a:ext uri="{28A0092B-C50C-407E-A947-70E740481C1C}">
+                          <a14:useLocalDpi xmlns:a14="http://schemas.microsoft.com/office/drawing/2010/main" val="0"/>
+                        </a:ext>
+                      </a:extLst>
+                    </a:blip>
+                    <a:srcRect/>
+                    <a:stretch>
+                      <a:fillRect/>
+                    </a:stretch>
+                  </pic:blipFill>
+                  <pic:spPr bwMode="auto">
+                    <a:xfrm>
+                      <a:off x="0" y="0"/>
+                      <a:ext cx="5925820" cy="2731135"/>
+                    </a:xfrm>
+                    <a:prstGeom prst="rect">
+                      <a:avLst/>
+                    </a:prstGeom>
+                    <a:noFill/>
+                    <a:ln w="12700">
+                      <a:solidFill>
+                        <a:schemeClr val="tx1"/>
+                      </a:solidFill>
+                    </a:ln>
+                  </pic:spPr>
+                </pic:pic>
+              </a:graphicData>
+            </a:graphic>
+          </wp:inline>
+        </w:drawing>
+      </w:r>
+    </w:p>
+    <w:p>
+      <w:pPr>
+        <w:pStyle w:val="a"/>
+        <w:numPr>
+          <w:ilvl w:val="0"/>
+          <w:numId w:val="0"/>
+        </w:numPr>
+        <w:jc w:val="center"/>
+        <w:rPr>
+          <w:rFonts w:eastAsia="Calibri"/>
+          <w:color w:val="auto"/>
+          <w:lang w:eastAsia="en-US"/>
+        </w:rPr>
+      </w:pPr>
+    </w:p>
+    <w:p>
+      <w:pPr>
+        <w:pStyle w:val="a"/>
+        <w:numPr>
+          <w:ilvl w:val="0"/>
+          <w:numId w:val="0"/>
+        </w:numPr>
+        <w:jc w:val="center"/>
+        <w:rPr>
+          <w:rFonts w:eastAsia="Times New Roman"/>
+        </w:rPr>
+      </w:pPr>
+      <w:r>
+        <w:rPr>
+          <w:rFonts w:eastAsia="Calibri"/>
+          <w:color w:val="auto"/>
+          <w:lang w:eastAsia="en-US"/>
+        </w:rPr>
+        <w:t xml:space="preserve">Рисунок 1.6 – Страница оформления заказа </w:t>
+      </w:r>
+      <w:r>
+        <w:rPr>
+          <w:rFonts w:eastAsia="Calibri"/>
+          <w:color w:val="auto"/>
+          <w:lang w:eastAsia="en-US"/>
+        </w:rPr>
+        <w:t xml:space="preserve">приложения </w:t>
+      </w:r>
+      <w:r>
+        <w:rPr>
+          <w:rFonts w:eastAsia="Times New Roman"/>
+        </w:rPr>
+        <w:t>«</w:t>
+      </w:r>
+      <w:proofErr w:type="spellStart"/>
+      <w:r>
+        <w:rPr>
+          <w:rFonts w:eastAsia="Times New Roman"/>
+          <w:lang w:val="en-US"/>
+        </w:rPr>
+        <w:t>Daflor</w:t>
+      </w:r>
+      <w:proofErr w:type="spellEnd"/>
+      <w:r>
+        <w:rPr>
+          <w:rFonts w:eastAsia="Times New Roman"/>
+        </w:rPr>
+        <w:t>.</w:t>
+      </w:r>
+      <w:r>
+        <w:rPr>
+          <w:rFonts w:eastAsia="Times New Roman"/>
+          <w:lang w:val="en-US"/>
+        </w:rPr>
+        <w:t>by</w:t>
+      </w:r>
+      <w:r>
+        <w:rPr>
+          <w:rFonts w:eastAsia="Times New Roman"/>
+        </w:rPr>
+        <w:t>»</w:t>
+      </w:r>
+    </w:p>
+    <w:p>
+      <w:pPr>
+        <w:pStyle w:val="a"/>
+        <w:numPr>
+          <w:ilvl w:val="0"/>
+          <w:numId w:val="0"/>
+        </w:numPr>
+        <w:jc w:val="center"/>
+        <w:rPr>
+          <w:rFonts w:eastAsia="Times New Roman"/>
+        </w:rPr>
+      </w:pPr>
+    </w:p>
+    <w:p>
+      <w:pPr>
+        <w:pStyle w:val="a"/>
+        <w:numPr>
+          <w:ilvl w:val="0"/>
+          <w:numId w:val="0"/>
+        </w:numPr>
+        <w:tabs>
+          <w:tab w:val="clear" w:pos="993"/>
+          <w:tab w:val="clear" w:pos="8505"/>
+        </w:tabs>
+        <w:ind w:firstLine="709"/>
+      </w:pPr>
+      <w:r>
+        <w:rPr>
+          <w:b/>
+        </w:rPr>
+        <w:t>1.2.1</w:t>
+      </w:r>
+      <w:r>
+        <w:t xml:space="preserve"> Веб-приложение </w:t>
+      </w:r>
+      <w:r>
+        <w:rPr>
+          <w:rFonts w:eastAsia="Times New Roman"/>
+        </w:rPr>
+        <w:t>«</w:t>
+      </w:r>
+      <w:proofErr w:type="spellStart"/>
+      <w:r>
+        <w:rPr>
+          <w:lang w:val="en-US"/>
+        </w:rPr>
+        <w:t>Podarok</w:t>
+      </w:r>
+      <w:proofErr w:type="spellEnd"/>
+      <w:r>
+        <w:t>.</w:t>
+      </w:r>
+      <w:r>
+        <w:rPr>
+          <w:lang w:val="en-US"/>
+        </w:rPr>
+        <w:t>by</w:t>
+      </w:r>
+      <w:r>
+        <w:t>»</w:t>
+      </w:r>
+    </w:p>
+    <w:p>
+      <w:pPr>
+        <w:pStyle w:val="a"/>
+        <w:numPr>
+          <w:ilvl w:val="0"/>
+          <w:numId w:val="0"/>
+        </w:numPr>
+        <w:ind w:firstLine="709"/>
+      </w:pPr>
+      <w:r>
+        <w:rPr>
+          <w:rFonts w:eastAsia="Calibri"/>
+          <w:color w:val="auto"/>
+          <w:lang w:eastAsia="en-US"/>
+        </w:rPr>
+        <w:t xml:space="preserve">Последним рассматриваемым примером будет </w:t>
+      </w:r>
+      <w:r>
+        <w:rPr>
+          <w:rFonts w:eastAsia="Calibri"/>
+          <w:color w:val="auto"/>
+          <w:lang w:eastAsia="en-US"/>
+        </w:rPr>
+        <w:t xml:space="preserve">программное средство </w:t>
+      </w:r>
+      <w:r>
+        <w:rPr>
+          <w:rFonts w:eastAsia="Times New Roman"/>
+        </w:rPr>
+        <w:t>«</w:t>
+      </w:r>
+      <w:proofErr w:type="spellStart"/>
+      <w:r>
+        <w:rPr>
+          <w:lang w:val="en-US"/>
+        </w:rPr>
+        <w:t>Podarok</w:t>
+      </w:r>
+      <w:proofErr w:type="spellEnd"/>
+      <w:r>
+        <w:t>.</w:t>
+      </w:r>
+      <w:r>
+        <w:rPr>
+          <w:lang w:val="en-US"/>
+        </w:rPr>
+        <w:t>by</w:t>
+      </w:r>
+      <w:r>
+        <w:t>»</w:t>
+      </w:r>
+      <w:r>
+        <w:t xml:space="preserve">. Оно предназначено не только для покупки цветов, а также других видов товаров. Данный интернет-магазин признан лучшим в Республике Беларусь по результатам премии </w:t>
+      </w:r>
+      <w:r>
+        <w:rPr>
+          <w:lang w:val="en-US"/>
+        </w:rPr>
+        <w:t>E</w:t>
+      </w:r>
+      <w:r>
+        <w:t>-</w:t>
+      </w:r>
+      <w:r>
+        <w:rPr>
+          <w:lang w:val="en-US"/>
+        </w:rPr>
+        <w:t>Commerce</w:t>
+      </w:r>
+      <w:r>
+        <w:t xml:space="preserve"> 2021.</w:t>
+      </w:r>
+    </w:p>
+    <w:p>
+      <w:pPr>
+        <w:pStyle w:val="a"/>
+        <w:numPr>
+          <w:ilvl w:val="0"/>
+          <w:numId w:val="0"/>
+        </w:numPr>
+        <w:ind w:firstLine="709"/>
+      </w:pPr>
+      <w:r>
+        <w:t>Данное приложение содержит следующие функции</w:t>
+      </w:r>
+      <w:r>
+        <w:t>:</w:t>
+      </w:r>
+    </w:p>
+    <w:p>
+      <w:pPr>
+        <w:pStyle w:val="a"/>
+        <w:numPr>
+          <w:ilvl w:val="0"/>
+          <w:numId w:val="3"/>
+        </w:numPr>
+        <w:ind w:left="0" w:firstLine="709"/>
+        <w:rPr>
+          <w:rFonts w:eastAsia="Times New Roman"/>
+          <w:color w:val="auto"/>
+        </w:rPr>
+      </w:pPr>
+      <w:r>
+        <w:rPr>
+          <w:rFonts w:eastAsia="Times New Roman"/>
+          <w:color w:val="auto"/>
+        </w:rPr>
+        <w:t>Просмотр акций</w:t>
+      </w:r>
+      <w:r>
+        <w:rPr>
+          <w:rFonts w:eastAsia="Times New Roman"/>
+          <w:color w:val="auto"/>
+        </w:rPr>
+        <w:t>.</w:t>
+      </w:r>
+    </w:p>
+    <w:p>
+      <w:pPr>
+        <w:pStyle w:val="a"/>
+        <w:numPr>
+          <w:ilvl w:val="0"/>
+          <w:numId w:val="3"/>
+        </w:numPr>
+        <w:ind w:left="0" w:firstLine="709"/>
+        <w:rPr>
+          <w:rFonts w:eastAsia="Times New Roman"/>
+          <w:color w:val="auto"/>
+        </w:rPr>
+      </w:pPr>
+      <w:r>
+        <w:rPr>
+          <w:rFonts w:eastAsia="Times New Roman"/>
+          <w:color w:val="auto"/>
+        </w:rPr>
+        <w:t>Просмотр каталога, включающий сортировки, фильтры, поиск, пагинацию</w:t>
+      </w:r>
+      <w:r>
+        <w:rPr>
+          <w:rFonts w:eastAsia="Times New Roman"/>
+          <w:color w:val="auto"/>
+        </w:rPr>
+        <w:t>, товар включает в себя информацию о наличии</w:t>
+      </w:r>
+      <w:r>
+        <w:rPr>
+          <w:rFonts w:eastAsia="Times New Roman"/>
+          <w:color w:val="auto"/>
+        </w:rPr>
+        <w:t>.</w:t>
+      </w:r>
+    </w:p>
+    <w:p>
+      <w:pPr>
+        <w:pStyle w:val="a"/>
+        <w:numPr>
+          <w:ilvl w:val="0"/>
+          <w:numId w:val="3"/>
+        </w:numPr>
+        <w:ind w:left="0" w:firstLine="709"/>
+        <w:rPr>
+          <w:rFonts w:eastAsia="Calibri"/>
+          <w:color w:val="auto"/>
+          <w:lang w:eastAsia="en-US"/>
+        </w:rPr>
+      </w:pPr>
+      <w:r>
+        <w:rPr>
+          <w:rFonts w:eastAsia="Times New Roman"/>
+          <w:color w:val="auto"/>
+        </w:rPr>
+        <w:t>Редактируемая корзина</w:t>
+      </w:r>
+      <w:r>
+        <w:rPr>
+          <w:rFonts w:eastAsia="Times New Roman"/>
+          <w:color w:val="auto"/>
+        </w:rPr>
+        <w:t>.</w:t>
+      </w:r>
+    </w:p>
+    <w:p>
+      <w:pPr>
+        <w:pStyle w:val="a"/>
+        <w:numPr>
+          <w:ilvl w:val="0"/>
+          <w:numId w:val="3"/>
+        </w:numPr>
+        <w:ind w:left="0" w:firstLine="709"/>
+        <w:rPr>
+          <w:rFonts w:eastAsia="Calibri"/>
+          <w:color w:val="auto"/>
+          <w:lang w:eastAsia="en-US"/>
+        </w:rPr>
+      </w:pPr>
+      <w:r>
+        <w:rPr>
+          <w:rFonts w:eastAsia="Calibri"/>
+          <w:color w:val="auto"/>
+          <w:lang w:eastAsia="en-US"/>
+        </w:rPr>
+        <w:t>Выбор способа оплаты и доставки.</w:t>
+      </w:r>
+    </w:p>
+    <w:p>
+      <w:pPr>
+        <w:pStyle w:val="a"/>
+        <w:numPr>
+          <w:ilvl w:val="0"/>
+          <w:numId w:val="3"/>
+        </w:numPr>
+        <w:ind w:left="0" w:firstLine="709"/>
+        <w:rPr>
+          <w:rFonts w:eastAsia="Calibri"/>
+          <w:color w:val="auto"/>
+          <w:lang w:eastAsia="en-US"/>
+        </w:rPr>
+      </w:pPr>
+      <w:r>
+        <w:rPr>
+          <w:rFonts w:eastAsia="Calibri"/>
+          <w:color w:val="auto"/>
+          <w:lang w:eastAsia="en-US"/>
+        </w:rPr>
+        <w:t>Связь с сотрудниками</w:t>
+      </w:r>
+      <w:r>
+        <w:rPr>
+          <w:rFonts w:eastAsia="Calibri"/>
+          <w:color w:val="auto"/>
+          <w:lang w:eastAsia="en-US"/>
+        </w:rPr>
+        <w:t xml:space="preserve"> как</w:t>
+      </w:r>
+      <w:r>
+        <w:rPr>
+          <w:rFonts w:eastAsia="Calibri"/>
+          <w:color w:val="auto"/>
+          <w:lang w:eastAsia="en-US"/>
+        </w:rPr>
+        <w:t xml:space="preserve"> через </w:t>
+      </w:r>
+      <w:r>
+        <w:rPr>
+          <w:rFonts w:eastAsia="Calibri"/>
+          <w:color w:val="auto"/>
+          <w:lang w:eastAsia="en-US"/>
+        </w:rPr>
+        <w:t>социальные сети</w:t>
+      </w:r>
+      <w:r>
+        <w:rPr>
+          <w:rFonts w:eastAsia="Calibri"/>
+          <w:color w:val="auto"/>
+          <w:lang w:eastAsia="en-US"/>
+        </w:rPr>
+        <w:t>, так и через онлайн-чат</w:t>
+      </w:r>
+      <w:r>
+        <w:rPr>
+          <w:rFonts w:eastAsia="Calibri"/>
+          <w:color w:val="auto"/>
+          <w:lang w:eastAsia="en-US"/>
+        </w:rPr>
+        <w:t>.</w:t>
+      </w:r>
+    </w:p>
+    <w:p>
+      <w:pPr>
+        <w:pStyle w:val="a"/>
+        <w:numPr>
+          <w:ilvl w:val="0"/>
+          <w:numId w:val="3"/>
+        </w:numPr>
+        <w:ind w:left="0" w:firstLine="709"/>
+        <w:rPr>
+          <w:rFonts w:eastAsia="Calibri"/>
+          <w:color w:val="auto"/>
+          <w:lang w:eastAsia="en-US"/>
+        </w:rPr>
+      </w:pPr>
+      <w:r>
+        <w:rPr>
+          <w:rFonts w:eastAsia="Calibri"/>
+          <w:color w:val="auto"/>
+          <w:lang w:eastAsia="en-US"/>
+        </w:rPr>
+        <w:t>Возможность регистрации и авторизации с сохранением личных данных.</w:t>
+      </w:r>
+    </w:p>
+    <w:p>
+      <w:pPr>
+        <w:pStyle w:val="a"/>
+        <w:numPr>
+          <w:ilvl w:val="0"/>
+          <w:numId w:val="0"/>
+        </w:numPr>
+        <w:ind w:firstLine="709"/>
+        <w:rPr>
+          <w:rFonts w:eastAsia="Calibri"/>
+          <w:color w:val="auto"/>
+          <w:lang w:eastAsia="en-US"/>
+        </w:rPr>
+      </w:pPr>
+      <w:r>
+        <w:rPr>
+          <w:rFonts w:eastAsia="Calibri"/>
+          <w:color w:val="auto"/>
+          <w:lang w:eastAsia="en-US"/>
+        </w:rPr>
+        <w:t xml:space="preserve">Серьезных недостатков у данного аналога не было замечено, основные функции для пользователей реализованы максимально удобно. Стоит также отметить, что данные интернет-магазин позаботился и о мобильных приложениях под операционные системы </w:t>
+      </w:r>
+      <w:r>
+        <w:rPr>
+          <w:rFonts w:eastAsia="Calibri"/>
+          <w:color w:val="auto"/>
+          <w:lang w:val="en-US" w:eastAsia="en-US"/>
+        </w:rPr>
+        <w:t>Android</w:t>
+      </w:r>
+      <w:r>
+        <w:rPr>
+          <w:rFonts w:eastAsia="Calibri"/>
+          <w:color w:val="auto"/>
+          <w:lang w:eastAsia="en-US"/>
+        </w:rPr>
+        <w:t xml:space="preserve"> </w:t>
+      </w:r>
+      <w:r>
+        <w:rPr>
+          <w:rFonts w:eastAsia="Calibri"/>
+          <w:color w:val="auto"/>
+          <w:lang w:eastAsia="en-US"/>
+        </w:rPr>
+        <w:t xml:space="preserve">и </w:t>
+      </w:r>
+      <w:r>
+        <w:rPr>
+          <w:rFonts w:eastAsia="Calibri"/>
+          <w:color w:val="auto"/>
+          <w:lang w:val="en-US" w:eastAsia="en-US"/>
+        </w:rPr>
+        <w:t>IOS</w:t>
+      </w:r>
+      <w:r>
+        <w:rPr>
+          <w:rFonts w:eastAsia="Calibri"/>
+          <w:color w:val="auto"/>
+          <w:lang w:eastAsia="en-US"/>
+        </w:rPr>
+        <w:t xml:space="preserve">. </w:t>
+      </w:r>
+    </w:p>
+    <w:p>
+      <w:pPr>
+        <w:pStyle w:val="a"/>
+        <w:numPr>
+          <w:ilvl w:val="0"/>
+          <w:numId w:val="0"/>
+        </w:numPr>
+        <w:ind w:firstLine="709"/>
+      </w:pPr>
+    </w:p>
+    <w:p>
+      <w:pPr>
+        <w:pStyle w:val="a"/>
+        <w:numPr>
+          <w:ilvl w:val="0"/>
+          <w:numId w:val="0"/>
+        </w:numPr>
+        <w:jc w:val="center"/>
+      </w:pPr>
+      <w:r>
+        <w:rPr>
+          <w:noProof/>
+        </w:rPr>
+        <w:lastRenderedPageBreak/>
+        <w:drawing>
+          <wp:inline distT="0" distB="0" distL="0" distR="0">
+            <wp:extent cx="5937885" cy="2719705"/>
+            <wp:effectExtent l="19050" t="19050" r="24765" b="23495"/>
+            <wp:docPr id="7" name="Рисунок 7"/>
+            <wp:cNvGraphicFramePr>
+              <a:graphicFrameLocks xmlns:a="http://schemas.openxmlformats.org/drawingml/2006/main" noChangeAspect="1"/>
+            </wp:cNvGraphicFramePr>
+            <a:graphic xmlns:a="http://schemas.openxmlformats.org/drawingml/2006/main">
+              <a:graphicData uri="http://schemas.openxmlformats.org/drawingml/2006/picture">
+                <pic:pic xmlns:pic="http://schemas.openxmlformats.org/drawingml/2006/picture">
+                  <pic:nvPicPr>
+                    <pic:cNvPr id="0" name="Picture 4"/>
+                    <pic:cNvPicPr>
+                      <a:picLocks noChangeAspect="1" noChangeArrowheads="1"/>
+                    </pic:cNvPicPr>
+                  </pic:nvPicPr>
+                  <pic:blipFill>
+                    <a:blip r:embed="rId11">
+                      <a:extLst>
+                        <a:ext uri="{28A0092B-C50C-407E-A947-70E740481C1C}">
+                          <a14:useLocalDpi xmlns:a14="http://schemas.microsoft.com/office/drawing/2010/main" val="0"/>
+                        </a:ext>
+                      </a:extLst>
+                    </a:blip>
+                    <a:srcRect/>
+                    <a:stretch>
+                      <a:fillRect/>
+                    </a:stretch>
+                  </pic:blipFill>
+                  <pic:spPr bwMode="auto">
+                    <a:xfrm>
+                      <a:off x="0" y="0"/>
+                      <a:ext cx="5937885" cy="2719705"/>
+                    </a:xfrm>
+                    <a:prstGeom prst="rect">
+                      <a:avLst/>
+                    </a:prstGeom>
+                    <a:noFill/>
+                    <a:ln w="12700">
+                      <a:solidFill>
+                        <a:schemeClr val="tx1"/>
+                      </a:solidFill>
+                    </a:ln>
+                  </pic:spPr>
+                </pic:pic>
+              </a:graphicData>
+            </a:graphic>
+          </wp:inline>
+        </w:drawing>
+      </w:r>
+    </w:p>
+    <w:p>
+      <w:pPr>
+        <w:pStyle w:val="a"/>
+        <w:numPr>
+          <w:ilvl w:val="0"/>
+          <w:numId w:val="0"/>
+        </w:numPr>
+        <w:jc w:val="center"/>
+      </w:pPr>
+    </w:p>
+    <w:p>
+      <w:pPr>
+        <w:pStyle w:val="a"/>
+        <w:numPr>
+          <w:ilvl w:val="0"/>
+          <w:numId w:val="0"/>
+        </w:numPr>
+        <w:jc w:val="center"/>
+        <w:rPr>
+          <w:rFonts w:eastAsia="Times New Roman"/>
+        </w:rPr>
+      </w:pPr>
+      <w:r>
+        <w:t xml:space="preserve">Рисунок 1.7 - </w:t>
+      </w:r>
+      <w:r>
+        <w:rPr>
+          <w:rFonts w:eastAsia="Calibri"/>
+          <w:color w:val="auto"/>
+          <w:lang w:eastAsia="en-US"/>
+        </w:rPr>
+        <w:t xml:space="preserve">Главная страница приложения </w:t>
+      </w:r>
+      <w:r>
+        <w:rPr>
+          <w:rFonts w:eastAsia="Times New Roman"/>
+        </w:rPr>
+        <w:t>«</w:t>
+      </w:r>
+      <w:proofErr w:type="spellStart"/>
+      <w:r>
+        <w:rPr>
+          <w:rFonts w:eastAsia="Times New Roman"/>
+        </w:rPr>
+        <w:t>Podarok</w:t>
+      </w:r>
+      <w:proofErr w:type="spellEnd"/>
+      <w:r>
+        <w:rPr>
+          <w:rFonts w:eastAsia="Times New Roman"/>
+        </w:rPr>
+        <w:t>.</w:t>
+      </w:r>
+      <w:r>
+        <w:rPr>
+          <w:rFonts w:eastAsia="Times New Roman"/>
+          <w:lang w:val="en-US"/>
+        </w:rPr>
+        <w:t>by</w:t>
+      </w:r>
+      <w:r>
+        <w:rPr>
+          <w:rFonts w:eastAsia="Times New Roman"/>
+        </w:rPr>
+        <w:t>»</w:t>
+      </w:r>
+    </w:p>
+    <w:p>
+      <w:pPr>
+        <w:pStyle w:val="a"/>
+        <w:numPr>
+          <w:ilvl w:val="0"/>
+          <w:numId w:val="0"/>
+        </w:numPr>
+        <w:jc w:val="center"/>
+      </w:pPr>
+    </w:p>
+    <w:p>
+      <w:pPr>
+        <w:pStyle w:val="a"/>
+        <w:numPr>
+          <w:ilvl w:val="0"/>
+          <w:numId w:val="0"/>
+        </w:numPr>
+        <w:jc w:val="center"/>
+      </w:pPr>
+      <w:r>
+        <w:rPr>
+          <w:noProof/>
+        </w:rPr>
+        <w:drawing>
+          <wp:inline distT="0" distB="0" distL="0" distR="0">
+            <wp:extent cx="5937885" cy="2707640"/>
+            <wp:effectExtent l="19050" t="19050" r="24765" b="16510"/>
+            <wp:docPr id="8" name="Рисунок 8"/>
+            <wp:cNvGraphicFramePr>
+              <a:graphicFrameLocks xmlns:a="http://schemas.openxmlformats.org/drawingml/2006/main" noChangeAspect="1"/>
+            </wp:cNvGraphicFramePr>
+            <a:graphic xmlns:a="http://schemas.openxmlformats.org/drawingml/2006/main">
+              <a:graphicData uri="http://schemas.openxmlformats.org/drawingml/2006/picture">
+                <pic:pic xmlns:pic="http://schemas.openxmlformats.org/drawingml/2006/picture">
+                  <pic:nvPicPr>
+                    <pic:cNvPr id="0" name="Picture 5"/>
+                    <pic:cNvPicPr>
+                      <a:picLocks noChangeAspect="1" noChangeArrowheads="1"/>
+                    </pic:cNvPicPr>
+                  </pic:nvPicPr>
+                  <pic:blipFill>
+                    <a:blip r:embed="rId12">
+                      <a:extLst>
+                        <a:ext uri="{28A0092B-C50C-407E-A947-70E740481C1C}">
+                          <a14:useLocalDpi xmlns:a14="http://schemas.microsoft.com/office/drawing/2010/main" val="0"/>
+                        </a:ext>
+                      </a:extLst>
+                    </a:blip>
+                    <a:srcRect/>
+                    <a:stretch>
+                      <a:fillRect/>
+                    </a:stretch>
+                  </pic:blipFill>
+                  <pic:spPr bwMode="auto">
+                    <a:xfrm>
+                      <a:off x="0" y="0"/>
+                      <a:ext cx="5937885" cy="2707640"/>
+                    </a:xfrm>
+                    <a:prstGeom prst="rect">
+                      <a:avLst/>
+                    </a:prstGeom>
+                    <a:noFill/>
+                    <a:ln w="12700">
+                      <a:solidFill>
+                        <a:schemeClr val="tx1"/>
+                      </a:solidFill>
+                    </a:ln>
+                  </pic:spPr>
+                </pic:pic>
+              </a:graphicData>
+            </a:graphic>
+          </wp:inline>
+        </w:drawing>
+      </w:r>
+    </w:p>
+    <w:p>
+      <w:pPr>
+        <w:pStyle w:val="a"/>
+        <w:numPr>
+          <w:ilvl w:val="0"/>
+          <w:numId w:val="0"/>
+        </w:numPr>
+        <w:jc w:val="center"/>
+      </w:pPr>
+    </w:p>
+    <w:p>
+      <w:pPr>
+        <w:pStyle w:val="a"/>
+        <w:numPr>
+          <w:ilvl w:val="0"/>
+          <w:numId w:val="0"/>
+        </w:numPr>
+        <w:jc w:val="center"/>
+        <w:rPr>
+          <w:rFonts w:eastAsia="Times New Roman"/>
+        </w:rPr>
+      </w:pPr>
+      <w:r>
+        <w:t>Рисунок 1.8</w:t>
+      </w:r>
+      <w:r>
+        <w:t xml:space="preserve"> </w:t>
+      </w:r>
+      <w:r>
+        <w:t>–</w:t>
+      </w:r>
+      <w:r>
+        <w:t xml:space="preserve"> </w:t>
+      </w:r>
+      <w:r>
+        <w:rPr>
+          <w:rFonts w:eastAsia="Calibri"/>
+          <w:color w:val="auto"/>
+          <w:lang w:eastAsia="en-US"/>
+        </w:rPr>
+        <w:t xml:space="preserve">Страница корзины и оформления заказа </w:t>
+      </w:r>
+      <w:r>
+        <w:rPr>
+          <w:rFonts w:eastAsia="Calibri"/>
+          <w:color w:val="auto"/>
+          <w:lang w:eastAsia="en-US"/>
+        </w:rPr>
+        <w:t xml:space="preserve">приложения </w:t>
+      </w:r>
+      <w:r>
+        <w:rPr>
+          <w:rFonts w:eastAsia="Times New Roman"/>
+        </w:rPr>
+        <w:t>«</w:t>
+      </w:r>
+      <w:proofErr w:type="spellStart"/>
+      <w:r>
+        <w:rPr>
+          <w:rFonts w:eastAsia="Times New Roman"/>
+        </w:rPr>
+        <w:t>Podarok</w:t>
+      </w:r>
+      <w:proofErr w:type="spellEnd"/>
+      <w:r>
+        <w:rPr>
+          <w:rFonts w:eastAsia="Times New Roman"/>
+        </w:rPr>
+        <w:t>.</w:t>
+      </w:r>
+      <w:r>
+        <w:rPr>
+          <w:rFonts w:eastAsia="Times New Roman"/>
+          <w:lang w:val="en-US"/>
+        </w:rPr>
+        <w:t>by</w:t>
+      </w:r>
+      <w:r>
+        <w:rPr>
+          <w:rFonts w:eastAsia="Times New Roman"/>
+        </w:rPr>
+        <w:t>»</w:t>
+      </w:r>
+    </w:p>
+    <w:p>
+      <w:pPr>
+        <w:pStyle w:val="a"/>
+        <w:numPr>
+          <w:ilvl w:val="0"/>
+          <w:numId w:val="0"/>
+        </w:numPr>
+        <w:jc w:val="center"/>
+      </w:pPr>
+      <w:bookmarkStart w:id="6" w:name="_GoBack"/>
+      <w:bookmarkEnd w:id="6"/>
+    </w:p>
+    <w:p>
+      <w:pPr>
+        <w:pStyle w:val="a"/>
+        <w:numPr>
+          <w:ilvl w:val="0"/>
+          <w:numId w:val="0"/>
+        </w:numPr>
+        <w:ind w:firstLine="709"/>
+        <w:rPr>
+          <w:rFonts w:eastAsia="Calibri"/>
+          <w:color w:val="auto"/>
           <w:lang w:eastAsia="en-US"/>
         </w:rPr>
       </w:pPr>

</xml_diff>

<commit_message>
Add half of user guied
</commit_message>
<xml_diff>
--- a/Docs/записка.docx
+++ b/Docs/записка.docx
@@ -1818,11 +1818,6 @@
               <w:noProof/>
             </w:rPr>
             <w:instrText xml:space="preserve"> HYPERLINK \l "_Toc103668813" </w:instrText>
-          </w:r>
-          <w:r>
-            <w:rPr>
-              <w:noProof/>
-            </w:rPr>
           </w:r>
           <w:r>
             <w:rPr>
@@ -2190,11 +2185,6 @@
             <w:rPr>
               <w:noProof/>
             </w:rPr>
-          </w:r>
-          <w:r>
-            <w:rPr>
-              <w:noProof/>
-            </w:rPr>
             <w:fldChar w:fldCharType="separate"/>
           </w:r>
           <w:r>
@@ -2205,27 +2195,7 @@
               <w:sz w:val="28"/>
               <w:szCs w:val="28"/>
             </w:rPr>
-            <w:t>1.3 Формирова</w:t>
-          </w:r>
-          <w:r>
-            <w:rPr>
-              <w:rStyle w:val="a3"/>
-              <w:rFonts w:ascii="Times New Roman" w:hAnsi="Times New Roman" w:cs="Times New Roman"/>
-              <w:noProof/>
-              <w:sz w:val="28"/>
-              <w:szCs w:val="28"/>
-            </w:rPr>
-            <w:t>н</w:t>
-          </w:r>
-          <w:r>
-            <w:rPr>
-              <w:rStyle w:val="a3"/>
-              <w:rFonts w:ascii="Times New Roman" w:hAnsi="Times New Roman" w:cs="Times New Roman"/>
-              <w:noProof/>
-              <w:sz w:val="28"/>
-              <w:szCs w:val="28"/>
-            </w:rPr>
-            <w:t xml:space="preserve">ие требований к проектируемому </w:t>
+            <w:t xml:space="preserve">1.3 Формирование требований к проектируемому </w:t>
           </w:r>
         </w:p>
         <w:p>
@@ -2358,11 +2328,6 @@
               <w:noProof/>
             </w:rPr>
             <w:instrText xml:space="preserve"> HYPERLINK \l "_Toc103668817" </w:instrText>
-          </w:r>
-          <w:r>
-            <w:rPr>
-              <w:noProof/>
-            </w:rPr>
           </w:r>
           <w:r>
             <w:rPr>
@@ -3733,11 +3698,6 @@
               <w:noProof/>
             </w:rPr>
             <w:instrText xml:space="preserve"> HYPERLINK \l "_Toc103668829" </w:instrText>
-          </w:r>
-          <w:r>
-            <w:rPr>
-              <w:noProof/>
-            </w:rPr>
           </w:r>
           <w:r>
             <w:rPr>
@@ -4004,11 +3964,6 @@
             <w:rPr>
               <w:noProof/>
             </w:rPr>
-          </w:r>
-          <w:r>
-            <w:rPr>
-              <w:noProof/>
-            </w:rPr>
             <w:fldChar w:fldCharType="separate"/>
           </w:r>
           <w:r>
@@ -4168,11 +4123,6 @@
               <w:noProof/>
             </w:rPr>
             <w:instrText xml:space="preserve"> HYPERLINK \l "_Toc103668831" </w:instrText>
-          </w:r>
-          <w:r>
-            <w:rPr>
-              <w:noProof/>
-            </w:rPr>
           </w:r>
           <w:r>
             <w:rPr>
@@ -4355,11 +4305,6 @@
             <w:rPr>
               <w:noProof/>
             </w:rPr>
-          </w:r>
-          <w:r>
-            <w:rPr>
-              <w:noProof/>
-            </w:rPr>
             <w:fldChar w:fldCharType="separate"/>
           </w:r>
           <w:r>
@@ -4524,11 +4469,6 @@
             <w:rPr>
               <w:noProof/>
             </w:rPr>
-          </w:r>
-          <w:r>
-            <w:rPr>
-              <w:noProof/>
-            </w:rPr>
             <w:fldChar w:fldCharType="separate"/>
           </w:r>
           <w:r>
@@ -4759,9 +4699,8 @@
           <w:pPr>
             <w:pStyle w:val="12"/>
             <w:rPr>
-              <w:rFonts w:ascii="Times New Roman" w:eastAsiaTheme="minorEastAsia" w:hAnsi="Times New Roman" w:cs="Times New Roman"/>
+              <w:rFonts w:ascii="Times New Roman" w:hAnsi="Times New Roman" w:cs="Times New Roman"/>
               <w:noProof/>
-              <w:color w:val="auto"/>
               <w:sz w:val="28"/>
               <w:szCs w:val="28"/>
             </w:rPr>
@@ -4851,6 +4790,7 @@
         <w:p>
           <w:pPr>
             <w:spacing w:after="0" w:line="240" w:lineRule="auto"/>
+            <w:ind w:right="-624"/>
             <w:rPr>
               <w:rFonts w:ascii="Times New Roman" w:hAnsi="Times New Roman" w:cs="Times New Roman"/>
               <w:bCs/>
@@ -4872,51 +4812,37 @@
             <w:rPr>
               <w:rFonts w:ascii="Times New Roman" w:hAnsi="Times New Roman" w:cs="Times New Roman"/>
               <w:bCs/>
-              <w:color w:val="FF0000"/>
               <w:sz w:val="28"/>
               <w:szCs w:val="28"/>
             </w:rPr>
-            <w:t>(в картинках шрифты побольше и рамки проверить</w:t>
+            <w:t>Приложение А (обязательное). Исходный код программного модуля</w:t>
           </w:r>
           <w:r>
             <w:rPr>
               <w:rFonts w:ascii="Times New Roman" w:hAnsi="Times New Roman" w:cs="Times New Roman"/>
               <w:bCs/>
-              <w:color w:val="FF0000"/>
-              <w:sz w:val="28"/>
-              <w:szCs w:val="28"/>
+              <w:sz w:val="26"/>
+              <w:szCs w:val="26"/>
             </w:rPr>
-            <w:t>,</w:t>
+            <w:t>………</w:t>
           </w:r>
           <w:r>
             <w:rPr>
               <w:rFonts w:ascii="Times New Roman" w:hAnsi="Times New Roman" w:cs="Times New Roman"/>
               <w:bCs/>
-              <w:color w:val="FF0000"/>
-              <w:sz w:val="28"/>
-              <w:szCs w:val="28"/>
+              <w:sz w:val="26"/>
+              <w:szCs w:val="26"/>
             </w:rPr>
-            <w:t xml:space="preserve"> </w:t>
+            <w:t>. </w:t>
           </w:r>
           <w:r>
             <w:rPr>
               <w:rFonts w:ascii="Times New Roman" w:hAnsi="Times New Roman" w:cs="Times New Roman"/>
               <w:bCs/>
-              <w:color w:val="FF0000"/>
               <w:sz w:val="28"/>
               <w:szCs w:val="28"/>
             </w:rPr>
-            <w:t>шрифты однообразные</w:t>
-          </w:r>
-          <w:r>
-            <w:rPr>
-              <w:rFonts w:ascii="Times New Roman" w:hAnsi="Times New Roman" w:cs="Times New Roman"/>
-              <w:bCs/>
-              <w:color w:val="FF0000"/>
-              <w:sz w:val="28"/>
-              <w:szCs w:val="28"/>
-            </w:rPr>
-            <w:t>)</w:t>
+            <w:t>54</w:t>
           </w:r>
         </w:p>
       </w:sdtContent>
@@ -13259,9 +13185,9 @@
       <w:r>
         <w:rPr>
           <w:rFonts w:ascii="Times New Roman" w:eastAsia="Calibri" w:hAnsi="Times New Roman" w:cs="Times New Roman"/>
-          <w:color w:val="auto"/>
-          <w:sz w:val="28"/>
-          <w:lang w:eastAsia="en-US"/>
+          <w:noProof/>
+          <w:color w:val="auto"/>
+          <w:sz w:val="28"/>
         </w:rPr>
         <w:drawing>
           <wp:inline distT="0" distB="0" distL="0" distR="0" wp14:anchorId="42D0E4EC" wp14:editId="3C16AB8E">
@@ -22279,8 +22205,6 @@
           </wp:inline>
         </w:drawing>
       </w:r>
-      <w:bookmarkStart w:id="40" w:name="_GoBack"/>
-      <w:bookmarkEnd w:id="40"/>
     </w:p>
     <w:p>
       <w:pPr>
@@ -22363,8 +22287,8 @@
         </w:rPr>
         <w:br w:type="page"/>
       </w:r>
-      <w:bookmarkStart w:id="41" w:name="_Toc42182731"/>
-      <w:bookmarkStart w:id="42" w:name="_Toc103668826"/>
+      <w:bookmarkStart w:id="40" w:name="_Toc42182731"/>
+      <w:bookmarkStart w:id="41" w:name="_Toc103668826"/>
       <w:r>
         <w:rPr>
           <w:rFonts w:ascii="Times New Roman" w:eastAsia="Calibri" w:hAnsi="Times New Roman" w:cs="Times New Roman"/>
@@ -22389,8 +22313,8 @@
         </w:rPr>
         <w:t>Разработка программных модулей</w:t>
       </w:r>
+      <w:bookmarkEnd w:id="40"/>
       <w:bookmarkEnd w:id="41"/>
-      <w:bookmarkEnd w:id="42"/>
     </w:p>
     <w:p>
       <w:pPr>
@@ -23555,8 +23479,45 @@
         </w:rPr>
         <w:t>«</w:t>
       </w:r>
+      <w:proofErr w:type="gramStart"/>
+      <w:r>
+        <w:rPr>
+          <w:rFonts w:ascii="Times New Roman" w:eastAsia="Calibri" w:hAnsi="Times New Roman" w:cs="Times New Roman"/>
+          <w:color w:val="auto"/>
+          <w:sz w:val="28"/>
+          <w:lang w:val="en-US" w:eastAsia="zh-CN"/>
+        </w:rPr>
+        <w:t>orders</w:t>
+      </w:r>
+      <w:r>
+        <w:rPr>
+          <w:rFonts w:ascii="Times New Roman" w:eastAsia="Calibri" w:hAnsi="Times New Roman" w:cs="Times New Roman"/>
+          <w:color w:val="auto"/>
+          <w:sz w:val="28"/>
+          <w:lang w:eastAsia="zh-CN"/>
+        </w:rPr>
+        <w:t>.</w:t>
+      </w:r>
+      <w:r>
+        <w:rPr>
+          <w:rFonts w:ascii="Times New Roman" w:eastAsia="Calibri" w:hAnsi="Times New Roman" w:cs="Times New Roman"/>
+          <w:color w:val="auto"/>
+          <w:sz w:val="28"/>
+          <w:lang w:val="en-US" w:eastAsia="zh-CN"/>
+        </w:rPr>
+        <w:t>component</w:t>
+      </w:r>
+      <w:proofErr w:type="gramEnd"/>
+      <w:r>
+        <w:rPr>
+          <w:rFonts w:ascii="Times New Roman" w:eastAsia="Calibri" w:hAnsi="Times New Roman" w:cs="Times New Roman"/>
+          <w:color w:val="auto"/>
+          <w:sz w:val="28"/>
+          <w:lang w:eastAsia="zh-CN"/>
+        </w:rPr>
+        <w:t>.</w:t>
+      </w:r>
       <w:proofErr w:type="spellStart"/>
-      <w:proofErr w:type="gramStart"/>
       <w:r>
         <w:rPr>
           <w:rFonts w:ascii="Times New Roman" w:eastAsia="Calibri" w:hAnsi="Times New Roman" w:cs="Times New Roman"/>
@@ -23564,26 +23525,7 @@
           <w:sz w:val="28"/>
           <w:lang w:val="en-US" w:eastAsia="zh-CN"/>
         </w:rPr>
-        <w:t>orders</w:t>
-      </w:r>
-      <w:r>
-        <w:rPr>
-          <w:rFonts w:ascii="Times New Roman" w:eastAsia="Calibri" w:hAnsi="Times New Roman" w:cs="Times New Roman"/>
-          <w:color w:val="auto"/>
-          <w:sz w:val="28"/>
-          <w:lang w:val="en-US" w:eastAsia="zh-CN"/>
-        </w:rPr>
-        <w:t>.component</w:t>
-      </w:r>
-      <w:proofErr w:type="gramEnd"/>
-      <w:r>
-        <w:rPr>
-          <w:rFonts w:ascii="Times New Roman" w:eastAsia="Calibri" w:hAnsi="Times New Roman" w:cs="Times New Roman"/>
-          <w:color w:val="auto"/>
-          <w:sz w:val="28"/>
-          <w:lang w:val="en-US" w:eastAsia="zh-CN"/>
-        </w:rPr>
-        <w:t>.ts</w:t>
+        <w:t>ts</w:t>
       </w:r>
       <w:proofErr w:type="spellEnd"/>
       <w:r>
@@ -24142,7 +24084,7 @@
         <w:lastRenderedPageBreak/>
         <w:tab/>
       </w:r>
-      <w:bookmarkStart w:id="43" w:name="_Toc103668827"/>
+      <w:bookmarkStart w:id="42" w:name="_Toc103668827"/>
       <w:r>
         <w:rPr>
           <w:rFonts w:ascii="Times New Roman" w:eastAsia="Calibri" w:hAnsi="Times New Roman" w:cs="Times New Roman"/>
@@ -24163,7 +24105,7 @@
         </w:rPr>
         <w:t>ТЕСТИРОВАНИЕ ПРОГРАММНОГО СРЕДСТВА</w:t>
       </w:r>
-      <w:bookmarkEnd w:id="43"/>
+      <w:bookmarkEnd w:id="42"/>
     </w:p>
     <w:p>
       <w:pPr>
@@ -25511,9 +25453,63 @@
           <w:rFonts w:ascii="Times New Roman" w:eastAsia="Calibri" w:hAnsi="Times New Roman" w:cs="Times New Roman"/>
           <w:color w:val="auto"/>
           <w:sz w:val="28"/>
+          <w:lang w:eastAsia="zh-CN"/>
+        </w:rPr>
+      </w:pPr>
+      <w:r>
+        <w:rPr>
+          <w:rFonts w:ascii="Times New Roman" w:eastAsia="Calibri" w:hAnsi="Times New Roman" w:cs="Times New Roman"/>
+          <w:color w:val="auto"/>
+          <w:sz w:val="28"/>
+          <w:lang w:eastAsia="zh-CN"/>
+        </w:rPr>
+        <w:t xml:space="preserve">– </w:t>
+      </w:r>
+      <w:r>
+        <w:rPr>
+          <w:rFonts w:ascii="Times New Roman" w:eastAsia="Calibri" w:hAnsi="Times New Roman" w:cs="Times New Roman"/>
+          <w:color w:val="auto"/>
+          <w:sz w:val="28"/>
+          <w:lang w:eastAsia="zh-CN"/>
+        </w:rPr>
+        <w:t>П</w:t>
+      </w:r>
+      <w:r>
+        <w:rPr>
+          <w:rFonts w:ascii="Times New Roman" w:eastAsia="Calibri" w:hAnsi="Times New Roman" w:cs="Times New Roman"/>
+          <w:color w:val="auto"/>
+          <w:sz w:val="28"/>
+          <w:lang w:eastAsia="zh-CN"/>
+        </w:rPr>
+        <w:t>роцессор</w:t>
+      </w:r>
+      <w:r>
+        <w:rPr>
+          <w:rFonts w:ascii="Times New Roman" w:eastAsia="Calibri" w:hAnsi="Times New Roman" w:cs="Times New Roman"/>
+          <w:color w:val="auto"/>
+          <w:sz w:val="28"/>
+          <w:lang w:eastAsia="zh-CN"/>
+        </w:rPr>
+        <w:t xml:space="preserve"> </w:t>
+      </w:r>
+      <w:r>
+        <w:rPr>
+          <w:rFonts w:ascii="Times New Roman" w:eastAsia="Calibri" w:hAnsi="Times New Roman" w:cs="Times New Roman"/>
+          <w:color w:val="auto"/>
+          <w:sz w:val="28"/>
           <w:lang w:val="en-US" w:eastAsia="zh-CN"/>
         </w:rPr>
-      </w:pPr>
+        <w:t>Intel</w:t>
+      </w:r>
+      <w:r>
+        <w:rPr>
+          <w:rFonts w:ascii="Times New Roman" w:eastAsia="Calibri" w:hAnsi="Times New Roman" w:cs="Times New Roman"/>
+          <w:color w:val="auto"/>
+          <w:sz w:val="28"/>
+          <w:lang w:eastAsia="zh-CN"/>
+        </w:rPr>
+        <w:t xml:space="preserve"> </w:t>
+      </w:r>
       <w:r>
         <w:rPr>
           <w:rFonts w:ascii="Times New Roman" w:eastAsia="Calibri" w:hAnsi="Times New Roman" w:cs="Times New Roman"/>
@@ -25521,26 +25517,18 @@
           <w:sz w:val="28"/>
           <w:lang w:val="en-US" w:eastAsia="zh-CN"/>
         </w:rPr>
-        <w:t xml:space="preserve">– </w:t>
-      </w:r>
-      <w:r>
-        <w:rPr>
-          <w:rFonts w:ascii="Times New Roman" w:eastAsia="Calibri" w:hAnsi="Times New Roman" w:cs="Times New Roman"/>
-          <w:color w:val="auto"/>
-          <w:sz w:val="28"/>
-          <w:lang w:eastAsia="zh-CN"/>
-        </w:rPr>
-        <w:t>П</w:t>
-      </w:r>
-      <w:r>
-        <w:rPr>
-          <w:rFonts w:ascii="Times New Roman" w:eastAsia="Calibri" w:hAnsi="Times New Roman" w:cs="Times New Roman"/>
-          <w:color w:val="auto"/>
-          <w:sz w:val="28"/>
-          <w:lang w:eastAsia="zh-CN"/>
-        </w:rPr>
-        <w:t>роцессор</w:t>
-      </w:r>
+        <w:t>Core</w:t>
+      </w:r>
+      <w:r>
+        <w:rPr>
+          <w:rFonts w:ascii="Times New Roman" w:eastAsia="Calibri" w:hAnsi="Times New Roman" w:cs="Times New Roman"/>
+          <w:color w:val="auto"/>
+          <w:sz w:val="28"/>
+          <w:lang w:eastAsia="zh-CN"/>
+        </w:rPr>
+        <w:t xml:space="preserve"> </w:t>
+      </w:r>
+      <w:proofErr w:type="spellStart"/>
       <w:r>
         <w:rPr>
           <w:rFonts w:ascii="Times New Roman" w:eastAsia="Calibri" w:hAnsi="Times New Roman" w:cs="Times New Roman"/>
@@ -25548,6 +25536,52 @@
           <w:sz w:val="28"/>
           <w:lang w:val="en-US" w:eastAsia="zh-CN"/>
         </w:rPr>
+        <w:t>i</w:t>
+      </w:r>
+      <w:proofErr w:type="spellEnd"/>
+      <w:r>
+        <w:rPr>
+          <w:rFonts w:ascii="Times New Roman" w:eastAsia="Calibri" w:hAnsi="Times New Roman" w:cs="Times New Roman"/>
+          <w:color w:val="auto"/>
+          <w:sz w:val="28"/>
+          <w:lang w:eastAsia="zh-CN"/>
+        </w:rPr>
+        <w:t>7-667</w:t>
+      </w:r>
+      <w:r>
+        <w:rPr>
+          <w:rFonts w:ascii="Times New Roman" w:eastAsia="Calibri" w:hAnsi="Times New Roman" w:cs="Times New Roman"/>
+          <w:color w:val="auto"/>
+          <w:sz w:val="28"/>
+          <w:lang w:eastAsia="zh-CN"/>
+        </w:rPr>
+        <w:t>0</w:t>
+      </w:r>
+      <w:r>
+        <w:rPr>
+          <w:rFonts w:ascii="Times New Roman" w:eastAsia="Calibri" w:hAnsi="Times New Roman" w:cs="Times New Roman"/>
+          <w:color w:val="auto"/>
+          <w:sz w:val="28"/>
+          <w:lang w:val="en-US" w:eastAsia="zh-CN"/>
+        </w:rPr>
+        <w:t>Q</w:t>
+      </w:r>
+      <w:r>
+        <w:rPr>
+          <w:rFonts w:ascii="Times New Roman" w:eastAsia="Calibri" w:hAnsi="Times New Roman" w:cs="Times New Roman"/>
+          <w:color w:val="auto"/>
+          <w:sz w:val="28"/>
+          <w:lang w:val="en-US" w:eastAsia="zh-CN"/>
+        </w:rPr>
+        <w:t>M</w:t>
+      </w:r>
+      <w:r>
+        <w:rPr>
+          <w:rFonts w:ascii="Times New Roman" w:eastAsia="Calibri" w:hAnsi="Times New Roman" w:cs="Times New Roman"/>
+          <w:color w:val="auto"/>
+          <w:sz w:val="28"/>
+          <w:lang w:eastAsia="zh-CN"/>
+        </w:rPr>
         <w:t xml:space="preserve"> </w:t>
       </w:r>
       <w:r>
@@ -25555,116 +25589,26 @@
           <w:rFonts w:ascii="Times New Roman" w:eastAsia="Calibri" w:hAnsi="Times New Roman" w:cs="Times New Roman"/>
           <w:color w:val="auto"/>
           <w:sz w:val="28"/>
+          <w:lang w:eastAsia="zh-CN"/>
+        </w:rPr>
+        <w:t>2.2</w:t>
+      </w:r>
+      <w:r>
+        <w:rPr>
+          <w:rFonts w:ascii="Times New Roman" w:eastAsia="Calibri" w:hAnsi="Times New Roman" w:cs="Times New Roman"/>
+          <w:color w:val="auto"/>
+          <w:sz w:val="28"/>
+          <w:lang w:eastAsia="zh-CN"/>
+        </w:rPr>
+        <w:t xml:space="preserve"> </w:t>
+      </w:r>
+      <w:r>
+        <w:rPr>
+          <w:rFonts w:ascii="Times New Roman" w:eastAsia="Calibri" w:hAnsi="Times New Roman" w:cs="Times New Roman"/>
+          <w:color w:val="auto"/>
+          <w:sz w:val="28"/>
           <w:lang w:val="en-US" w:eastAsia="zh-CN"/>
         </w:rPr>
-        <w:t>Intel</w:t>
-      </w:r>
-      <w:r>
-        <w:rPr>
-          <w:rFonts w:ascii="Times New Roman" w:eastAsia="Calibri" w:hAnsi="Times New Roman" w:cs="Times New Roman"/>
-          <w:color w:val="auto"/>
-          <w:sz w:val="28"/>
-          <w:lang w:val="en-US" w:eastAsia="zh-CN"/>
-        </w:rPr>
-        <w:t xml:space="preserve"> </w:t>
-      </w:r>
-      <w:r>
-        <w:rPr>
-          <w:rFonts w:ascii="Times New Roman" w:eastAsia="Calibri" w:hAnsi="Times New Roman" w:cs="Times New Roman"/>
-          <w:color w:val="auto"/>
-          <w:sz w:val="28"/>
-          <w:lang w:val="en-US" w:eastAsia="zh-CN"/>
-        </w:rPr>
-        <w:t>Core</w:t>
-      </w:r>
-      <w:r>
-        <w:rPr>
-          <w:rFonts w:ascii="Times New Roman" w:eastAsia="Calibri" w:hAnsi="Times New Roman" w:cs="Times New Roman"/>
-          <w:color w:val="auto"/>
-          <w:sz w:val="28"/>
-          <w:lang w:val="en-US" w:eastAsia="zh-CN"/>
-        </w:rPr>
-        <w:t xml:space="preserve"> </w:t>
-      </w:r>
-      <w:r>
-        <w:rPr>
-          <w:rFonts w:ascii="Times New Roman" w:eastAsia="Calibri" w:hAnsi="Times New Roman" w:cs="Times New Roman"/>
-          <w:color w:val="auto"/>
-          <w:sz w:val="28"/>
-          <w:lang w:val="en-US" w:eastAsia="zh-CN"/>
-        </w:rPr>
-        <w:t>i</w:t>
-      </w:r>
-      <w:r>
-        <w:rPr>
-          <w:rFonts w:ascii="Times New Roman" w:eastAsia="Calibri" w:hAnsi="Times New Roman" w:cs="Times New Roman"/>
-          <w:color w:val="auto"/>
-          <w:sz w:val="28"/>
-          <w:lang w:val="en-US" w:eastAsia="zh-CN"/>
-        </w:rPr>
-        <w:t>7-667</w:t>
-      </w:r>
-      <w:r>
-        <w:rPr>
-          <w:rFonts w:ascii="Times New Roman" w:eastAsia="Calibri" w:hAnsi="Times New Roman" w:cs="Times New Roman"/>
-          <w:color w:val="auto"/>
-          <w:sz w:val="28"/>
-          <w:lang w:val="en-US" w:eastAsia="zh-CN"/>
-        </w:rPr>
-        <w:t>0</w:t>
-      </w:r>
-      <w:r>
-        <w:rPr>
-          <w:rFonts w:ascii="Times New Roman" w:eastAsia="Calibri" w:hAnsi="Times New Roman" w:cs="Times New Roman"/>
-          <w:color w:val="auto"/>
-          <w:sz w:val="28"/>
-          <w:lang w:val="en-US" w:eastAsia="zh-CN"/>
-        </w:rPr>
-        <w:t>Q</w:t>
-      </w:r>
-      <w:r>
-        <w:rPr>
-          <w:rFonts w:ascii="Times New Roman" w:eastAsia="Calibri" w:hAnsi="Times New Roman" w:cs="Times New Roman"/>
-          <w:color w:val="auto"/>
-          <w:sz w:val="28"/>
-          <w:lang w:val="en-US" w:eastAsia="zh-CN"/>
-        </w:rPr>
-        <w:t>M</w:t>
-      </w:r>
-      <w:r>
-        <w:rPr>
-          <w:rFonts w:ascii="Times New Roman" w:eastAsia="Calibri" w:hAnsi="Times New Roman" w:cs="Times New Roman"/>
-          <w:color w:val="auto"/>
-          <w:sz w:val="28"/>
-          <w:lang w:val="en-US" w:eastAsia="zh-CN"/>
-        </w:rPr>
-        <w:t xml:space="preserve"> </w:t>
-      </w:r>
-      <w:r>
-        <w:rPr>
-          <w:rFonts w:ascii="Times New Roman" w:eastAsia="Calibri" w:hAnsi="Times New Roman" w:cs="Times New Roman"/>
-          <w:color w:val="auto"/>
-          <w:sz w:val="28"/>
-          <w:lang w:val="en-US" w:eastAsia="zh-CN"/>
-        </w:rPr>
-        <w:t>2.2</w:t>
-      </w:r>
-      <w:r>
-        <w:rPr>
-          <w:rFonts w:ascii="Times New Roman" w:eastAsia="Calibri" w:hAnsi="Times New Roman" w:cs="Times New Roman"/>
-          <w:color w:val="auto"/>
-          <w:sz w:val="28"/>
-          <w:lang w:val="en-US" w:eastAsia="zh-CN"/>
-        </w:rPr>
-        <w:t xml:space="preserve"> </w:t>
-      </w:r>
-      <w:r>
-        <w:rPr>
-          <w:rFonts w:ascii="Times New Roman" w:eastAsia="Calibri" w:hAnsi="Times New Roman" w:cs="Times New Roman"/>
-          <w:color w:val="auto"/>
-          <w:sz w:val="28"/>
-          <w:lang w:val="en-US" w:eastAsia="zh-CN"/>
-        </w:rPr>
         <w:t>GHz</w:t>
       </w:r>
       <w:r>
@@ -25672,7 +25616,7 @@
           <w:rFonts w:ascii="Times New Roman" w:eastAsia="Calibri" w:hAnsi="Times New Roman" w:cs="Times New Roman"/>
           <w:color w:val="auto"/>
           <w:sz w:val="28"/>
-          <w:lang w:val="en-US" w:eastAsia="zh-CN"/>
+          <w:lang w:eastAsia="zh-CN"/>
         </w:rPr>
         <w:t>.</w:t>
       </w:r>
@@ -29573,7 +29517,7 @@
           <w:lang w:eastAsia="zh-CN"/>
         </w:rPr>
       </w:pPr>
-      <w:bookmarkStart w:id="44" w:name="_Toc42182733"/>
+      <w:bookmarkStart w:id="43" w:name="_Toc42182733"/>
       <w:r>
         <w:rPr>
           <w:rFonts w:ascii="Times New Roman" w:eastAsia="Times New Roman" w:hAnsi="Times New Roman" w:cs="Arial"/>
@@ -29588,7 +29532,7 @@
         <w:lastRenderedPageBreak/>
         <w:tab/>
       </w:r>
-      <w:bookmarkStart w:id="45" w:name="_Toc103668828"/>
+      <w:bookmarkStart w:id="44" w:name="_Toc103668828"/>
       <w:r>
         <w:rPr>
           <w:rFonts w:ascii="Times New Roman" w:eastAsia="Times New Roman" w:hAnsi="Times New Roman" w:cs="Arial"/>
@@ -29628,8 +29572,8 @@
         </w:rPr>
         <w:t>Руководство пользователя</w:t>
       </w:r>
+      <w:bookmarkEnd w:id="43"/>
       <w:bookmarkEnd w:id="44"/>
-      <w:bookmarkEnd w:id="45"/>
     </w:p>
     <w:p>
       <w:pPr>
@@ -29672,7 +29616,27 @@
           <w:szCs w:val="28"/>
           <w:lang w:eastAsia="en-US"/>
         </w:rPr>
-        <w:t>Необходимо ввести в адресную строку веб-браузера адрес приложения, после чего пользователь окажется на главной странице веб-приложения. Внешний вид главной</w:t>
+        <w:t>Необходимо ввести в адресную строку веб-браузера адрес приложения, после чего пользователь окажется на главной странице веб-приложения.</w:t>
+      </w:r>
+      <w:r>
+        <w:rPr>
+          <w:rFonts w:ascii="Times New Roman" w:eastAsia="Calibri" w:hAnsi="Times New Roman" w:cs="Times New Roman"/>
+          <w:color w:val="auto"/>
+          <w:sz w:val="28"/>
+          <w:szCs w:val="28"/>
+          <w:lang w:eastAsia="en-US"/>
+        </w:rPr>
+        <w:t xml:space="preserve"> Каждая страница веб приложения состоит из шапки и основного содержимого этой станицы. В шапке находится заголовок сайта, при нажатии на который, произойдет переход на главную страницу сайта. Также в шапке находится навигация по страницам сайта, кнопка для поиска по каталогу, кнопка для перехода на страницу корзины и оформления заказа и кнопка для работы с пользователем.</w:t>
+      </w:r>
+      <w:r>
+        <w:rPr>
+          <w:rFonts w:ascii="Times New Roman" w:eastAsia="Calibri" w:hAnsi="Times New Roman" w:cs="Times New Roman"/>
+          <w:color w:val="auto"/>
+          <w:sz w:val="28"/>
+          <w:szCs w:val="28"/>
+          <w:lang w:eastAsia="en-US"/>
+        </w:rPr>
+        <w:t xml:space="preserve"> Внешний вид главной</w:t>
       </w:r>
       <w:r>
         <w:rPr>
@@ -29899,7 +29863,25 @@
           <w:sz w:val="28"/>
           <w:lang w:eastAsia="zh-CN"/>
         </w:rPr>
-        <w:t xml:space="preserve">в верхнем меню. </w:t>
+        <w:t>в верхнем меню</w:t>
+      </w:r>
+      <w:r>
+        <w:rPr>
+          <w:rFonts w:ascii="Times New Roman" w:eastAsia="Calibri" w:hAnsi="Times New Roman" w:cs="Times New Roman"/>
+          <w:color w:val="auto"/>
+          <w:sz w:val="28"/>
+          <w:lang w:eastAsia="zh-CN"/>
+        </w:rPr>
+        <w:t xml:space="preserve"> навигации</w:t>
+      </w:r>
+      <w:r>
+        <w:rPr>
+          <w:rFonts w:ascii="Times New Roman" w:eastAsia="Calibri" w:hAnsi="Times New Roman" w:cs="Times New Roman"/>
+          <w:color w:val="auto"/>
+          <w:sz w:val="28"/>
+          <w:lang w:eastAsia="zh-CN"/>
+        </w:rPr>
+        <w:t xml:space="preserve">. </w:t>
       </w:r>
       <w:r>
         <w:rPr>
@@ -29946,6 +29928,1912 @@
         </w:rPr>
         <w:t>.</w:t>
       </w:r>
+      <w:r>
+        <w:rPr>
+          <w:rFonts w:ascii="Times New Roman" w:eastAsia="Calibri" w:hAnsi="Times New Roman" w:cs="Times New Roman"/>
+          <w:color w:val="auto"/>
+          <w:sz w:val="28"/>
+          <w:lang w:eastAsia="zh-CN"/>
+        </w:rPr>
+        <w:t xml:space="preserve"> Внешний вид страницы каталога представлен на рисунке 6.2.</w:t>
+      </w:r>
+    </w:p>
+    <w:p>
+      <w:pPr>
+        <w:spacing w:after="0" w:line="240" w:lineRule="auto"/>
+        <w:jc w:val="both"/>
+        <w:rPr>
+          <w:rFonts w:ascii="Times New Roman" w:eastAsia="Calibri" w:hAnsi="Times New Roman" w:cs="Times New Roman"/>
+          <w:color w:val="auto"/>
+          <w:sz w:val="28"/>
+          <w:lang w:eastAsia="zh-CN"/>
+        </w:rPr>
+      </w:pPr>
+    </w:p>
+    <w:p>
+      <w:pPr>
+        <w:spacing w:after="0" w:line="240" w:lineRule="auto"/>
+        <w:jc w:val="both"/>
+        <w:rPr>
+          <w:rFonts w:ascii="Times New Roman" w:eastAsia="Calibri" w:hAnsi="Times New Roman" w:cs="Times New Roman"/>
+          <w:color w:val="auto"/>
+          <w:sz w:val="28"/>
+          <w:lang w:eastAsia="zh-CN"/>
+        </w:rPr>
+      </w:pPr>
+      <w:r>
+        <w:rPr>
+          <w:rFonts w:ascii="Times New Roman" w:eastAsia="Calibri" w:hAnsi="Times New Roman" w:cs="Times New Roman"/>
+          <w:noProof/>
+          <w:color w:val="auto"/>
+          <w:sz w:val="28"/>
+        </w:rPr>
+        <w:lastRenderedPageBreak/>
+        <w:drawing>
+          <wp:inline distT="0" distB="0" distL="0" distR="0">
+            <wp:extent cx="5943600" cy="3771900"/>
+            <wp:effectExtent l="19050" t="19050" r="19050" b="19050"/>
+            <wp:docPr id="9" name="Рисунок 9"/>
+            <wp:cNvGraphicFramePr>
+              <a:graphicFrameLocks xmlns:a="http://schemas.openxmlformats.org/drawingml/2006/main" noChangeAspect="1"/>
+            </wp:cNvGraphicFramePr>
+            <a:graphic xmlns:a="http://schemas.openxmlformats.org/drawingml/2006/main">
+              <a:graphicData uri="http://schemas.openxmlformats.org/drawingml/2006/picture">
+                <pic:pic xmlns:pic="http://schemas.openxmlformats.org/drawingml/2006/picture">
+                  <pic:nvPicPr>
+                    <pic:cNvPr id="0" name="Picture 4"/>
+                    <pic:cNvPicPr>
+                      <a:picLocks noChangeAspect="1" noChangeArrowheads="1"/>
+                    </pic:cNvPicPr>
+                  </pic:nvPicPr>
+                  <pic:blipFill>
+                    <a:blip r:embed="rId26">
+                      <a:extLst>
+                        <a:ext uri="{28A0092B-C50C-407E-A947-70E740481C1C}">
+                          <a14:useLocalDpi xmlns:a14="http://schemas.microsoft.com/office/drawing/2010/main" val="0"/>
+                        </a:ext>
+                      </a:extLst>
+                    </a:blip>
+                    <a:srcRect/>
+                    <a:stretch>
+                      <a:fillRect/>
+                    </a:stretch>
+                  </pic:blipFill>
+                  <pic:spPr bwMode="auto">
+                    <a:xfrm>
+                      <a:off x="0" y="0"/>
+                      <a:ext cx="5943600" cy="3771900"/>
+                    </a:xfrm>
+                    <a:prstGeom prst="rect">
+                      <a:avLst/>
+                    </a:prstGeom>
+                    <a:noFill/>
+                    <a:ln w="12700">
+                      <a:solidFill>
+                        <a:schemeClr val="tx1"/>
+                      </a:solidFill>
+                    </a:ln>
+                  </pic:spPr>
+                </pic:pic>
+              </a:graphicData>
+            </a:graphic>
+          </wp:inline>
+        </w:drawing>
+      </w:r>
+    </w:p>
+    <w:p>
+      <w:pPr>
+        <w:spacing w:after="0" w:line="240" w:lineRule="auto"/>
+        <w:jc w:val="both"/>
+        <w:rPr>
+          <w:rFonts w:ascii="Times New Roman" w:eastAsia="Calibri" w:hAnsi="Times New Roman" w:cs="Times New Roman"/>
+          <w:color w:val="auto"/>
+          <w:sz w:val="28"/>
+          <w:lang w:eastAsia="zh-CN"/>
+        </w:rPr>
+      </w:pPr>
+    </w:p>
+    <w:p>
+      <w:pPr>
+        <w:spacing w:after="0" w:line="240" w:lineRule="auto"/>
+        <w:jc w:val="center"/>
+        <w:rPr>
+          <w:rFonts w:ascii="Times New Roman" w:eastAsia="Calibri" w:hAnsi="Times New Roman" w:cs="Times New Roman"/>
+          <w:color w:val="auto"/>
+          <w:sz w:val="28"/>
+          <w:lang w:eastAsia="zh-CN"/>
+        </w:rPr>
+      </w:pPr>
+      <w:r>
+        <w:rPr>
+          <w:rFonts w:ascii="Times New Roman" w:eastAsia="Calibri" w:hAnsi="Times New Roman" w:cs="Times New Roman"/>
+          <w:color w:val="auto"/>
+          <w:sz w:val="28"/>
+          <w:lang w:eastAsia="zh-CN"/>
+        </w:rPr>
+        <w:t>Рисунок 6.2 – Страница каталога цветов веб-приложения</w:t>
+      </w:r>
+    </w:p>
+    <w:p>
+      <w:pPr>
+        <w:spacing w:after="0" w:line="240" w:lineRule="auto"/>
+        <w:jc w:val="center"/>
+        <w:rPr>
+          <w:rFonts w:ascii="Times New Roman" w:eastAsia="Calibri" w:hAnsi="Times New Roman" w:cs="Times New Roman"/>
+          <w:color w:val="auto"/>
+          <w:sz w:val="28"/>
+          <w:lang w:eastAsia="zh-CN"/>
+        </w:rPr>
+      </w:pPr>
+    </w:p>
+    <w:p>
+      <w:pPr>
+        <w:spacing w:after="0" w:line="240" w:lineRule="auto"/>
+        <w:jc w:val="both"/>
+        <w:rPr>
+          <w:rFonts w:ascii="Times New Roman" w:eastAsia="Calibri" w:hAnsi="Times New Roman" w:cs="Times New Roman"/>
+          <w:color w:val="auto"/>
+          <w:sz w:val="28"/>
+          <w:lang w:eastAsia="zh-CN"/>
+        </w:rPr>
+      </w:pPr>
+      <w:r>
+        <w:rPr>
+          <w:rFonts w:ascii="Times New Roman" w:eastAsia="Calibri" w:hAnsi="Times New Roman" w:cs="Times New Roman"/>
+          <w:color w:val="auto"/>
+          <w:sz w:val="28"/>
+          <w:lang w:eastAsia="zh-CN"/>
+        </w:rPr>
+        <w:tab/>
+        <w:t>Страница каталога состоит из списка цветов, разделенного по страницам, меню фильтров и выпадающего списка выбора сортировки цветов.</w:t>
+      </w:r>
+    </w:p>
+    <w:p>
+      <w:pPr>
+        <w:spacing w:after="0" w:line="240" w:lineRule="auto"/>
+        <w:jc w:val="both"/>
+        <w:rPr>
+          <w:rFonts w:ascii="Times New Roman" w:eastAsia="Calibri" w:hAnsi="Times New Roman" w:cs="Times New Roman"/>
+          <w:color w:val="auto"/>
+          <w:sz w:val="28"/>
+          <w:lang w:eastAsia="zh-CN"/>
+        </w:rPr>
+      </w:pPr>
+      <w:r>
+        <w:rPr>
+          <w:rFonts w:ascii="Times New Roman" w:eastAsia="Calibri" w:hAnsi="Times New Roman" w:cs="Times New Roman"/>
+          <w:color w:val="auto"/>
+          <w:sz w:val="28"/>
+          <w:lang w:eastAsia="zh-CN"/>
+        </w:rPr>
+        <w:tab/>
+        <w:t>Каждый цветок в каталоге состоит из фотографии, названия, краткого описания, цены и кнопки для добавления в корзину</w:t>
+      </w:r>
+      <w:r>
+        <w:rPr>
+          <w:rFonts w:ascii="Times New Roman" w:eastAsia="Calibri" w:hAnsi="Times New Roman" w:cs="Times New Roman"/>
+          <w:color w:val="auto"/>
+          <w:sz w:val="28"/>
+          <w:lang w:eastAsia="zh-CN"/>
+        </w:rPr>
+        <w:t xml:space="preserve"> </w:t>
+      </w:r>
+      <w:r>
+        <w:rPr>
+          <w:rFonts w:ascii="Times New Roman" w:eastAsia="Calibri" w:hAnsi="Times New Roman" w:cs="Times New Roman"/>
+          <w:color w:val="auto"/>
+          <w:sz w:val="28"/>
+          <w:lang w:eastAsia="zh-CN"/>
+        </w:rPr>
+        <w:t>«</w:t>
+      </w:r>
+      <w:r>
+        <w:rPr>
+          <w:rFonts w:ascii="Times New Roman" w:eastAsia="Calibri" w:hAnsi="Times New Roman" w:cs="Times New Roman"/>
+          <w:color w:val="auto"/>
+          <w:sz w:val="28"/>
+          <w:lang w:val="en-US" w:eastAsia="zh-CN"/>
+        </w:rPr>
+        <w:t>ADD</w:t>
+      </w:r>
+      <w:r>
+        <w:rPr>
+          <w:rFonts w:ascii="Times New Roman" w:eastAsia="Calibri" w:hAnsi="Times New Roman" w:cs="Times New Roman"/>
+          <w:color w:val="auto"/>
+          <w:sz w:val="28"/>
+          <w:lang w:eastAsia="zh-CN"/>
+        </w:rPr>
+        <w:t xml:space="preserve"> </w:t>
+      </w:r>
+      <w:r>
+        <w:rPr>
+          <w:rFonts w:ascii="Times New Roman" w:eastAsia="Calibri" w:hAnsi="Times New Roman" w:cs="Times New Roman"/>
+          <w:color w:val="auto"/>
+          <w:sz w:val="28"/>
+          <w:lang w:val="en-US" w:eastAsia="zh-CN"/>
+        </w:rPr>
+        <w:t>TO</w:t>
+      </w:r>
+      <w:r>
+        <w:rPr>
+          <w:rFonts w:ascii="Times New Roman" w:eastAsia="Calibri" w:hAnsi="Times New Roman" w:cs="Times New Roman"/>
+          <w:color w:val="auto"/>
+          <w:sz w:val="28"/>
+          <w:lang w:eastAsia="zh-CN"/>
+        </w:rPr>
+        <w:t xml:space="preserve"> </w:t>
+      </w:r>
+      <w:r>
+        <w:rPr>
+          <w:rFonts w:ascii="Times New Roman" w:eastAsia="Calibri" w:hAnsi="Times New Roman" w:cs="Times New Roman"/>
+          <w:color w:val="auto"/>
+          <w:sz w:val="28"/>
+          <w:lang w:val="en-US" w:eastAsia="zh-CN"/>
+        </w:rPr>
+        <w:t>CART</w:t>
+      </w:r>
+      <w:r>
+        <w:rPr>
+          <w:rFonts w:ascii="Times New Roman" w:eastAsia="Calibri" w:hAnsi="Times New Roman" w:cs="Times New Roman"/>
+          <w:color w:val="auto"/>
+          <w:sz w:val="28"/>
+          <w:lang w:eastAsia="zh-CN"/>
+        </w:rPr>
+        <w:t>»</w:t>
+      </w:r>
+      <w:r>
+        <w:rPr>
+          <w:rFonts w:ascii="Times New Roman" w:eastAsia="Calibri" w:hAnsi="Times New Roman" w:cs="Times New Roman"/>
+          <w:color w:val="auto"/>
+          <w:sz w:val="28"/>
+          <w:lang w:eastAsia="zh-CN"/>
+        </w:rPr>
+        <w:t>. Кнопка для добавления в корзину появляется при наведении курсора на цветок в каталоге.</w:t>
+      </w:r>
+      <w:r>
+        <w:rPr>
+          <w:rFonts w:ascii="Times New Roman" w:eastAsia="Calibri" w:hAnsi="Times New Roman" w:cs="Times New Roman"/>
+          <w:color w:val="auto"/>
+          <w:sz w:val="28"/>
+          <w:lang w:eastAsia="zh-CN"/>
+        </w:rPr>
+        <w:t xml:space="preserve"> Нажатие эту кнопку приведет к добавлению цветка в корзину пользователя или гостя. Сама кнопка при этом изменит свой внешний вид и станет недоступна для повторного нажатия, пока данный цветок содержится в корзине.</w:t>
+      </w:r>
+    </w:p>
+    <w:p>
+      <w:pPr>
+        <w:spacing w:after="0" w:line="240" w:lineRule="auto"/>
+        <w:jc w:val="both"/>
+        <w:rPr>
+          <w:rFonts w:ascii="Times New Roman" w:eastAsia="Calibri" w:hAnsi="Times New Roman" w:cs="Times New Roman"/>
+          <w:color w:val="auto"/>
+          <w:sz w:val="28"/>
+          <w:lang w:eastAsia="zh-CN"/>
+        </w:rPr>
+      </w:pPr>
+      <w:r>
+        <w:rPr>
+          <w:rFonts w:ascii="Times New Roman" w:eastAsia="Calibri" w:hAnsi="Times New Roman" w:cs="Times New Roman"/>
+          <w:color w:val="auto"/>
+          <w:sz w:val="28"/>
+          <w:lang w:eastAsia="zh-CN"/>
+        </w:rPr>
+        <w:t xml:space="preserve"> </w:t>
+      </w:r>
+      <w:r>
+        <w:rPr>
+          <w:rFonts w:ascii="Times New Roman" w:eastAsia="Calibri" w:hAnsi="Times New Roman" w:cs="Times New Roman"/>
+          <w:color w:val="auto"/>
+          <w:sz w:val="28"/>
+          <w:lang w:eastAsia="zh-CN"/>
+        </w:rPr>
+        <w:tab/>
+        <w:t>Для того, чтобы активировать фильтр по цене, необходимо либо ввести соответствующие значения</w:t>
+      </w:r>
+      <w:r>
+        <w:rPr>
+          <w:rFonts w:ascii="Times New Roman" w:eastAsia="Calibri" w:hAnsi="Times New Roman" w:cs="Times New Roman"/>
+          <w:color w:val="auto"/>
+          <w:sz w:val="28"/>
+          <w:lang w:eastAsia="zh-CN"/>
+        </w:rPr>
+        <w:t xml:space="preserve"> </w:t>
+      </w:r>
+      <w:r>
+        <w:rPr>
+          <w:rFonts w:ascii="Times New Roman" w:eastAsia="Calibri" w:hAnsi="Times New Roman" w:cs="Times New Roman"/>
+          <w:color w:val="auto"/>
+          <w:sz w:val="28"/>
+          <w:lang w:eastAsia="zh-CN"/>
+        </w:rPr>
+        <w:t>цены в поля «</w:t>
+      </w:r>
+      <w:r>
+        <w:rPr>
+          <w:rFonts w:ascii="Times New Roman" w:eastAsia="Calibri" w:hAnsi="Times New Roman" w:cs="Times New Roman"/>
+          <w:color w:val="auto"/>
+          <w:sz w:val="28"/>
+          <w:lang w:val="en-US" w:eastAsia="zh-CN"/>
+        </w:rPr>
+        <w:t>From</w:t>
+      </w:r>
+      <w:r>
+        <w:rPr>
+          <w:rFonts w:ascii="Times New Roman" w:eastAsia="Calibri" w:hAnsi="Times New Roman" w:cs="Times New Roman"/>
+          <w:color w:val="auto"/>
+          <w:sz w:val="28"/>
+          <w:lang w:eastAsia="zh-CN"/>
+        </w:rPr>
+        <w:t>»</w:t>
+      </w:r>
+      <w:r>
+        <w:rPr>
+          <w:rFonts w:ascii="Times New Roman" w:eastAsia="Calibri" w:hAnsi="Times New Roman" w:cs="Times New Roman"/>
+          <w:color w:val="auto"/>
+          <w:sz w:val="28"/>
+          <w:lang w:eastAsia="zh-CN"/>
+        </w:rPr>
+        <w:t xml:space="preserve"> </w:t>
+      </w:r>
+      <w:r>
+        <w:rPr>
+          <w:rFonts w:ascii="Times New Roman" w:eastAsia="Calibri" w:hAnsi="Times New Roman" w:cs="Times New Roman"/>
+          <w:color w:val="auto"/>
+          <w:sz w:val="28"/>
+          <w:lang w:eastAsia="zh-CN"/>
+        </w:rPr>
+        <w:t>и «</w:t>
+      </w:r>
+      <w:r>
+        <w:rPr>
+          <w:rFonts w:ascii="Times New Roman" w:eastAsia="Calibri" w:hAnsi="Times New Roman" w:cs="Times New Roman"/>
+          <w:color w:val="auto"/>
+          <w:sz w:val="28"/>
+          <w:lang w:val="en-US" w:eastAsia="zh-CN"/>
+        </w:rPr>
+        <w:t>To</w:t>
+      </w:r>
+      <w:r>
+        <w:rPr>
+          <w:rFonts w:ascii="Times New Roman" w:eastAsia="Calibri" w:hAnsi="Times New Roman" w:cs="Times New Roman"/>
+          <w:color w:val="auto"/>
+          <w:sz w:val="28"/>
+          <w:lang w:eastAsia="zh-CN"/>
+        </w:rPr>
+        <w:t>»</w:t>
+      </w:r>
+      <w:r>
+        <w:rPr>
+          <w:rFonts w:ascii="Times New Roman" w:eastAsia="Calibri" w:hAnsi="Times New Roman" w:cs="Times New Roman"/>
+          <w:color w:val="auto"/>
+          <w:sz w:val="28"/>
+          <w:lang w:eastAsia="zh-CN"/>
+        </w:rPr>
+        <w:t>, либо же изменить положение соответствующих ползунков. После выбора ценового диапазона необходимо подтвердить ввод, нажав на кнопку «</w:t>
+      </w:r>
+      <w:r>
+        <w:rPr>
+          <w:rFonts w:ascii="Times New Roman" w:eastAsia="Calibri" w:hAnsi="Times New Roman" w:cs="Times New Roman"/>
+          <w:color w:val="auto"/>
+          <w:sz w:val="28"/>
+          <w:lang w:val="en-US" w:eastAsia="zh-CN"/>
+        </w:rPr>
+        <w:t>APPLY</w:t>
+      </w:r>
+      <w:r>
+        <w:rPr>
+          <w:rFonts w:ascii="Times New Roman" w:eastAsia="Calibri" w:hAnsi="Times New Roman" w:cs="Times New Roman"/>
+          <w:color w:val="auto"/>
+          <w:sz w:val="28"/>
+          <w:lang w:eastAsia="zh-CN"/>
+        </w:rPr>
+        <w:t xml:space="preserve"> </w:t>
+      </w:r>
+      <w:r>
+        <w:rPr>
+          <w:rFonts w:ascii="Times New Roman" w:eastAsia="Calibri" w:hAnsi="Times New Roman" w:cs="Times New Roman"/>
+          <w:color w:val="auto"/>
+          <w:sz w:val="28"/>
+          <w:lang w:val="en-US" w:eastAsia="zh-CN"/>
+        </w:rPr>
+        <w:t>FILTER</w:t>
+      </w:r>
+      <w:r>
+        <w:rPr>
+          <w:rFonts w:ascii="Times New Roman" w:eastAsia="Calibri" w:hAnsi="Times New Roman" w:cs="Times New Roman"/>
+          <w:color w:val="auto"/>
+          <w:sz w:val="28"/>
+          <w:lang w:eastAsia="zh-CN"/>
+        </w:rPr>
+        <w:t>»</w:t>
+      </w:r>
+      <w:r>
+        <w:rPr>
+          <w:rFonts w:ascii="Times New Roman" w:eastAsia="Calibri" w:hAnsi="Times New Roman" w:cs="Times New Roman"/>
+          <w:color w:val="auto"/>
+          <w:sz w:val="28"/>
+          <w:lang w:eastAsia="zh-CN"/>
+        </w:rPr>
+        <w:t>.</w:t>
+      </w:r>
+    </w:p>
+    <w:p>
+      <w:pPr>
+        <w:spacing w:after="0" w:line="240" w:lineRule="auto"/>
+        <w:jc w:val="both"/>
+        <w:rPr>
+          <w:rFonts w:ascii="Times New Roman" w:eastAsia="Calibri" w:hAnsi="Times New Roman" w:cs="Times New Roman"/>
+          <w:color w:val="auto"/>
+          <w:sz w:val="28"/>
+          <w:lang w:eastAsia="zh-CN"/>
+        </w:rPr>
+      </w:pPr>
+      <w:r>
+        <w:rPr>
+          <w:rFonts w:ascii="Times New Roman" w:eastAsia="Calibri" w:hAnsi="Times New Roman" w:cs="Times New Roman"/>
+          <w:color w:val="auto"/>
+          <w:sz w:val="28"/>
+          <w:lang w:eastAsia="zh-CN"/>
+        </w:rPr>
+        <w:tab/>
+        <w:t>Чтобы активировать фильтр по категории товара, необходимо сделать активными соответствующие пункты списка с категориями, кликнув по нужным маркерам. После выбора нужных категорий необходимо подтвердить ввод, нажав на кнопку «</w:t>
+      </w:r>
+      <w:r>
+        <w:rPr>
+          <w:rFonts w:ascii="Times New Roman" w:eastAsia="Calibri" w:hAnsi="Times New Roman" w:cs="Times New Roman"/>
+          <w:color w:val="auto"/>
+          <w:sz w:val="28"/>
+          <w:lang w:val="en-US" w:eastAsia="zh-CN"/>
+        </w:rPr>
+        <w:t>APPLY</w:t>
+      </w:r>
+      <w:r>
+        <w:rPr>
+          <w:rFonts w:ascii="Times New Roman" w:eastAsia="Calibri" w:hAnsi="Times New Roman" w:cs="Times New Roman"/>
+          <w:color w:val="auto"/>
+          <w:sz w:val="28"/>
+          <w:lang w:eastAsia="zh-CN"/>
+        </w:rPr>
+        <w:t xml:space="preserve"> </w:t>
+      </w:r>
+      <w:r>
+        <w:rPr>
+          <w:rFonts w:ascii="Times New Roman" w:eastAsia="Calibri" w:hAnsi="Times New Roman" w:cs="Times New Roman"/>
+          <w:color w:val="auto"/>
+          <w:sz w:val="28"/>
+          <w:lang w:val="en-US" w:eastAsia="zh-CN"/>
+        </w:rPr>
+        <w:t>FILTER</w:t>
+      </w:r>
+      <w:r>
+        <w:rPr>
+          <w:rFonts w:ascii="Times New Roman" w:eastAsia="Calibri" w:hAnsi="Times New Roman" w:cs="Times New Roman"/>
+          <w:color w:val="auto"/>
+          <w:sz w:val="28"/>
+          <w:lang w:eastAsia="zh-CN"/>
+        </w:rPr>
+        <w:t>»</w:t>
+      </w:r>
+      <w:r>
+        <w:rPr>
+          <w:rFonts w:ascii="Times New Roman" w:eastAsia="Calibri" w:hAnsi="Times New Roman" w:cs="Times New Roman"/>
+          <w:color w:val="auto"/>
+          <w:sz w:val="28"/>
+          <w:lang w:eastAsia="zh-CN"/>
+        </w:rPr>
+        <w:t>.</w:t>
+      </w:r>
+    </w:p>
+    <w:p>
+      <w:pPr>
+        <w:spacing w:after="0" w:line="240" w:lineRule="auto"/>
+        <w:jc w:val="both"/>
+        <w:rPr>
+          <w:rFonts w:ascii="Times New Roman" w:eastAsia="Calibri" w:hAnsi="Times New Roman" w:cs="Times New Roman"/>
+          <w:color w:val="auto"/>
+          <w:sz w:val="28"/>
+          <w:lang w:eastAsia="zh-CN"/>
+        </w:rPr>
+      </w:pPr>
+      <w:r>
+        <w:rPr>
+          <w:rFonts w:ascii="Times New Roman" w:eastAsia="Calibri" w:hAnsi="Times New Roman" w:cs="Times New Roman"/>
+          <w:color w:val="auto"/>
+          <w:sz w:val="28"/>
+          <w:lang w:eastAsia="zh-CN"/>
+        </w:rPr>
+        <w:tab/>
+        <w:t>Для сброса действия всех введенных фильтров необходимо нажать на кнопку «</w:t>
+      </w:r>
+      <w:r>
+        <w:rPr>
+          <w:rFonts w:ascii="Times New Roman" w:eastAsia="Calibri" w:hAnsi="Times New Roman" w:cs="Times New Roman"/>
+          <w:color w:val="auto"/>
+          <w:sz w:val="28"/>
+          <w:lang w:val="en-US" w:eastAsia="zh-CN"/>
+        </w:rPr>
+        <w:t>CLEAR</w:t>
+      </w:r>
+      <w:r>
+        <w:rPr>
+          <w:rFonts w:ascii="Times New Roman" w:eastAsia="Calibri" w:hAnsi="Times New Roman" w:cs="Times New Roman"/>
+          <w:color w:val="auto"/>
+          <w:sz w:val="28"/>
+          <w:lang w:eastAsia="zh-CN"/>
+        </w:rPr>
+        <w:t xml:space="preserve"> </w:t>
+      </w:r>
+      <w:r>
+        <w:rPr>
+          <w:rFonts w:ascii="Times New Roman" w:eastAsia="Calibri" w:hAnsi="Times New Roman" w:cs="Times New Roman"/>
+          <w:color w:val="auto"/>
+          <w:sz w:val="28"/>
+          <w:lang w:val="en-US" w:eastAsia="zh-CN"/>
+        </w:rPr>
+        <w:t>FILTER</w:t>
+      </w:r>
+      <w:r>
+        <w:rPr>
+          <w:rFonts w:ascii="Times New Roman" w:eastAsia="Calibri" w:hAnsi="Times New Roman" w:cs="Times New Roman"/>
+          <w:color w:val="auto"/>
+          <w:sz w:val="28"/>
+          <w:lang w:eastAsia="zh-CN"/>
+        </w:rPr>
+        <w:t>»</w:t>
+      </w:r>
+      <w:r>
+        <w:rPr>
+          <w:rFonts w:ascii="Times New Roman" w:eastAsia="Calibri" w:hAnsi="Times New Roman" w:cs="Times New Roman"/>
+          <w:color w:val="auto"/>
+          <w:sz w:val="28"/>
+          <w:lang w:eastAsia="zh-CN"/>
+        </w:rPr>
+        <w:t>.</w:t>
+      </w:r>
+    </w:p>
+    <w:p>
+      <w:pPr>
+        <w:spacing w:after="0" w:line="240" w:lineRule="auto"/>
+        <w:jc w:val="both"/>
+        <w:rPr>
+          <w:rFonts w:ascii="Times New Roman" w:eastAsia="Calibri" w:hAnsi="Times New Roman" w:cs="Times New Roman"/>
+          <w:color w:val="auto"/>
+          <w:sz w:val="28"/>
+          <w:lang w:eastAsia="zh-CN"/>
+        </w:rPr>
+      </w:pPr>
+      <w:r>
+        <w:rPr>
+          <w:rFonts w:ascii="Times New Roman" w:eastAsia="Calibri" w:hAnsi="Times New Roman" w:cs="Times New Roman"/>
+          <w:color w:val="auto"/>
+          <w:sz w:val="28"/>
+          <w:lang w:eastAsia="zh-CN"/>
+        </w:rPr>
+        <w:tab/>
+        <w:t>В веб-приложении предусмотрено четыре вида сортировок</w:t>
+      </w:r>
+      <w:r>
+        <w:rPr>
+          <w:rFonts w:ascii="Times New Roman" w:eastAsia="Calibri" w:hAnsi="Times New Roman" w:cs="Times New Roman"/>
+          <w:color w:val="auto"/>
+          <w:sz w:val="28"/>
+          <w:lang w:eastAsia="zh-CN"/>
+        </w:rPr>
+        <w:t>:</w:t>
+      </w:r>
+    </w:p>
+    <w:p>
+      <w:pPr>
+        <w:pStyle w:val="a4"/>
+        <w:numPr>
+          <w:ilvl w:val="0"/>
+          <w:numId w:val="15"/>
+        </w:numPr>
+        <w:ind w:left="0" w:firstLine="851"/>
+        <w:rPr>
+          <w:rFonts w:eastAsia="Calibri"/>
+          <w:color w:val="auto"/>
+          <w:lang w:eastAsia="zh-CN"/>
+        </w:rPr>
+      </w:pPr>
+      <w:r>
+        <w:rPr>
+          <w:rFonts w:eastAsia="Calibri"/>
+          <w:color w:val="auto"/>
+          <w:lang w:eastAsia="zh-CN"/>
+        </w:rPr>
+        <w:t>По названию товара в алфавитном порядке</w:t>
+      </w:r>
+      <w:r>
+        <w:rPr>
+          <w:rFonts w:eastAsia="Calibri"/>
+          <w:color w:val="auto"/>
+          <w:lang w:eastAsia="zh-CN"/>
+        </w:rPr>
+        <w:t xml:space="preserve">, в приложении </w:t>
+      </w:r>
+      <w:r>
+        <w:rPr>
+          <w:rFonts w:eastAsia="Calibri"/>
+          <w:color w:val="auto"/>
+          <w:lang w:eastAsia="zh-CN"/>
+        </w:rPr>
+        <w:t>«</w:t>
+      </w:r>
+      <w:r>
+        <w:rPr>
+          <w:rFonts w:eastAsia="Calibri"/>
+          <w:color w:val="auto"/>
+          <w:lang w:val="en-US" w:eastAsia="zh-CN"/>
+        </w:rPr>
+        <w:t>By</w:t>
+      </w:r>
+      <w:r>
+        <w:rPr>
+          <w:rFonts w:eastAsia="Calibri"/>
+          <w:color w:val="auto"/>
+          <w:lang w:eastAsia="zh-CN"/>
+        </w:rPr>
+        <w:t xml:space="preserve"> </w:t>
+      </w:r>
+      <w:r>
+        <w:rPr>
+          <w:rFonts w:eastAsia="Calibri"/>
+          <w:color w:val="auto"/>
+          <w:lang w:val="en-US" w:eastAsia="zh-CN"/>
+        </w:rPr>
+        <w:t>name</w:t>
+      </w:r>
+      <w:r>
+        <w:rPr>
+          <w:rFonts w:eastAsia="Calibri"/>
+          <w:color w:val="auto"/>
+          <w:lang w:eastAsia="zh-CN"/>
+        </w:rPr>
+        <w:t xml:space="preserve"> (</w:t>
+      </w:r>
+      <w:r>
+        <w:rPr>
+          <w:rFonts w:eastAsia="Calibri"/>
+          <w:color w:val="auto"/>
+          <w:lang w:val="en-US" w:eastAsia="zh-CN"/>
+        </w:rPr>
+        <w:t>A</w:t>
+      </w:r>
+      <w:r>
+        <w:rPr>
+          <w:rFonts w:eastAsia="Calibri"/>
+          <w:color w:val="auto"/>
+          <w:lang w:eastAsia="zh-CN"/>
+        </w:rPr>
+        <w:t xml:space="preserve"> - </w:t>
+      </w:r>
+      <w:r>
+        <w:rPr>
+          <w:rFonts w:eastAsia="Calibri"/>
+          <w:color w:val="auto"/>
+          <w:lang w:val="en-US" w:eastAsia="zh-CN"/>
+        </w:rPr>
+        <w:t>Z</w:t>
+      </w:r>
+      <w:r>
+        <w:rPr>
+          <w:rFonts w:eastAsia="Calibri"/>
+          <w:color w:val="auto"/>
+          <w:lang w:eastAsia="zh-CN"/>
+        </w:rPr>
+        <w:t>)</w:t>
+      </w:r>
+      <w:r>
+        <w:rPr>
+          <w:rFonts w:eastAsia="Calibri"/>
+          <w:color w:val="auto"/>
+          <w:lang w:eastAsia="zh-CN"/>
+        </w:rPr>
+        <w:t>»</w:t>
+      </w:r>
+      <w:r>
+        <w:rPr>
+          <w:rFonts w:eastAsia="Calibri"/>
+          <w:color w:val="auto"/>
+          <w:lang w:eastAsia="zh-CN"/>
+        </w:rPr>
+        <w:t>.</w:t>
+      </w:r>
+    </w:p>
+    <w:p>
+      <w:pPr>
+        <w:pStyle w:val="a4"/>
+        <w:numPr>
+          <w:ilvl w:val="0"/>
+          <w:numId w:val="15"/>
+        </w:numPr>
+        <w:tabs>
+          <w:tab w:val="clear" w:pos="993"/>
+          <w:tab w:val="clear" w:pos="8505"/>
+        </w:tabs>
+        <w:ind w:left="0" w:firstLine="851"/>
+        <w:rPr>
+          <w:lang w:eastAsia="zh-CN"/>
+        </w:rPr>
+      </w:pPr>
+      <w:r>
+        <w:rPr>
+          <w:rFonts w:eastAsia="Calibri"/>
+          <w:color w:val="auto"/>
+          <w:lang w:eastAsia="zh-CN"/>
+        </w:rPr>
+        <w:lastRenderedPageBreak/>
+        <w:t>По названию товара против алфавитного порядка</w:t>
+      </w:r>
+      <w:r>
+        <w:rPr>
+          <w:rFonts w:eastAsia="Calibri"/>
+          <w:color w:val="auto"/>
+          <w:lang w:eastAsia="zh-CN"/>
+        </w:rPr>
+        <w:t>, в приложении «</w:t>
+      </w:r>
+      <w:r>
+        <w:rPr>
+          <w:rFonts w:eastAsia="Calibri"/>
+          <w:color w:val="auto"/>
+          <w:lang w:val="en-US" w:eastAsia="zh-CN"/>
+        </w:rPr>
+        <w:t>By</w:t>
+      </w:r>
+      <w:r>
+        <w:rPr>
+          <w:rFonts w:eastAsia="Calibri"/>
+          <w:color w:val="auto"/>
+          <w:lang w:eastAsia="zh-CN"/>
+        </w:rPr>
+        <w:t xml:space="preserve"> </w:t>
+      </w:r>
+      <w:r>
+        <w:rPr>
+          <w:rFonts w:eastAsia="Calibri"/>
+          <w:color w:val="auto"/>
+          <w:lang w:val="en-US" w:eastAsia="zh-CN"/>
+        </w:rPr>
+        <w:t>name</w:t>
+      </w:r>
+      <w:r>
+        <w:rPr>
+          <w:rFonts w:eastAsia="Calibri"/>
+          <w:color w:val="auto"/>
+          <w:lang w:eastAsia="zh-CN"/>
+        </w:rPr>
+        <w:t xml:space="preserve"> (</w:t>
+      </w:r>
+      <w:r>
+        <w:rPr>
+          <w:rFonts w:eastAsia="Calibri"/>
+          <w:color w:val="auto"/>
+          <w:lang w:val="en-US" w:eastAsia="zh-CN"/>
+        </w:rPr>
+        <w:t>Z</w:t>
+      </w:r>
+      <w:r>
+        <w:rPr>
+          <w:rFonts w:eastAsia="Calibri"/>
+          <w:color w:val="auto"/>
+          <w:lang w:eastAsia="zh-CN"/>
+        </w:rPr>
+        <w:t xml:space="preserve"> - </w:t>
+      </w:r>
+      <w:r>
+        <w:rPr>
+          <w:rFonts w:eastAsia="Calibri"/>
+          <w:color w:val="auto"/>
+          <w:lang w:val="en-US" w:eastAsia="zh-CN"/>
+        </w:rPr>
+        <w:t>A</w:t>
+      </w:r>
+      <w:r>
+        <w:rPr>
+          <w:rFonts w:eastAsia="Calibri"/>
+          <w:color w:val="auto"/>
+          <w:lang w:eastAsia="zh-CN"/>
+        </w:rPr>
+        <w:t>)</w:t>
+      </w:r>
+      <w:r>
+        <w:rPr>
+          <w:rFonts w:eastAsia="Calibri"/>
+          <w:color w:val="auto"/>
+          <w:lang w:eastAsia="zh-CN"/>
+        </w:rPr>
+        <w:t>»</w:t>
+      </w:r>
+      <w:r>
+        <w:rPr>
+          <w:rFonts w:eastAsia="Calibri"/>
+          <w:color w:val="auto"/>
+          <w:lang w:eastAsia="zh-CN"/>
+        </w:rPr>
+        <w:t>.</w:t>
+      </w:r>
+    </w:p>
+    <w:p>
+      <w:pPr>
+        <w:pStyle w:val="a4"/>
+        <w:numPr>
+          <w:ilvl w:val="0"/>
+          <w:numId w:val="15"/>
+        </w:numPr>
+        <w:tabs>
+          <w:tab w:val="clear" w:pos="993"/>
+          <w:tab w:val="clear" w:pos="8505"/>
+        </w:tabs>
+        <w:ind w:left="0" w:firstLine="851"/>
+        <w:rPr>
+          <w:lang w:eastAsia="zh-CN"/>
+        </w:rPr>
+      </w:pPr>
+      <w:r>
+        <w:rPr>
+          <w:rFonts w:eastAsia="Calibri"/>
+          <w:color w:val="auto"/>
+          <w:lang w:eastAsia="zh-CN"/>
+        </w:rPr>
+        <w:t xml:space="preserve">По </w:t>
+      </w:r>
+      <w:r>
+        <w:rPr>
+          <w:rFonts w:eastAsia="Calibri"/>
+          <w:color w:val="auto"/>
+          <w:lang w:eastAsia="zh-CN"/>
+        </w:rPr>
+        <w:t>возрастанию цены товара</w:t>
+      </w:r>
+      <w:r>
+        <w:rPr>
+          <w:rFonts w:eastAsia="Calibri"/>
+          <w:color w:val="auto"/>
+          <w:lang w:eastAsia="zh-CN"/>
+        </w:rPr>
+        <w:t>, в приложении «</w:t>
+      </w:r>
+      <w:r>
+        <w:rPr>
+          <w:rFonts w:eastAsia="Calibri"/>
+          <w:color w:val="auto"/>
+          <w:lang w:val="en-US" w:eastAsia="zh-CN"/>
+        </w:rPr>
+        <w:t>By</w:t>
+      </w:r>
+      <w:r>
+        <w:rPr>
+          <w:rFonts w:eastAsia="Calibri"/>
+          <w:color w:val="auto"/>
+          <w:lang w:eastAsia="zh-CN"/>
+        </w:rPr>
+        <w:t xml:space="preserve"> </w:t>
+      </w:r>
+      <w:r>
+        <w:rPr>
+          <w:rFonts w:eastAsia="Calibri"/>
+          <w:color w:val="auto"/>
+          <w:lang w:val="en-US" w:eastAsia="zh-CN"/>
+        </w:rPr>
+        <w:t>cost</w:t>
+      </w:r>
+      <w:r>
+        <w:rPr>
+          <w:rFonts w:eastAsia="Calibri"/>
+          <w:color w:val="auto"/>
+          <w:lang w:eastAsia="zh-CN"/>
+        </w:rPr>
+        <w:t xml:space="preserve"> (</w:t>
+      </w:r>
+      <w:r>
+        <w:rPr>
+          <w:rFonts w:eastAsia="Calibri"/>
+          <w:color w:val="auto"/>
+          <w:lang w:val="en-US" w:eastAsia="zh-CN"/>
+        </w:rPr>
+        <w:t>ascending</w:t>
+      </w:r>
+      <w:r>
+        <w:rPr>
+          <w:rFonts w:eastAsia="Calibri"/>
+          <w:color w:val="auto"/>
+          <w:lang w:eastAsia="zh-CN"/>
+        </w:rPr>
+        <w:t>)</w:t>
+      </w:r>
+      <w:r>
+        <w:rPr>
+          <w:rFonts w:eastAsia="Calibri"/>
+          <w:color w:val="auto"/>
+          <w:lang w:eastAsia="zh-CN"/>
+        </w:rPr>
+        <w:t>»</w:t>
+      </w:r>
+      <w:r>
+        <w:rPr>
+          <w:rFonts w:eastAsia="Calibri"/>
+          <w:color w:val="auto"/>
+          <w:lang w:eastAsia="zh-CN"/>
+        </w:rPr>
+        <w:t>.</w:t>
+      </w:r>
+    </w:p>
+    <w:p>
+      <w:pPr>
+        <w:pStyle w:val="a4"/>
+        <w:numPr>
+          <w:ilvl w:val="0"/>
+          <w:numId w:val="15"/>
+        </w:numPr>
+        <w:tabs>
+          <w:tab w:val="clear" w:pos="993"/>
+          <w:tab w:val="clear" w:pos="8505"/>
+        </w:tabs>
+        <w:ind w:left="0" w:firstLine="851"/>
+        <w:rPr>
+          <w:lang w:eastAsia="zh-CN"/>
+        </w:rPr>
+      </w:pPr>
+      <w:r>
+        <w:rPr>
+          <w:rFonts w:eastAsia="Calibri"/>
+          <w:color w:val="auto"/>
+          <w:lang w:eastAsia="zh-CN"/>
+        </w:rPr>
+        <w:t xml:space="preserve">По </w:t>
+      </w:r>
+      <w:r>
+        <w:rPr>
+          <w:rFonts w:eastAsia="Calibri"/>
+          <w:color w:val="auto"/>
+          <w:lang w:eastAsia="zh-CN"/>
+        </w:rPr>
+        <w:t>убыванию</w:t>
+      </w:r>
+      <w:r>
+        <w:rPr>
+          <w:rFonts w:eastAsia="Calibri"/>
+          <w:color w:val="auto"/>
+          <w:lang w:eastAsia="zh-CN"/>
+        </w:rPr>
+        <w:t xml:space="preserve"> цены товара, в приложении «</w:t>
+      </w:r>
+      <w:r>
+        <w:rPr>
+          <w:rFonts w:eastAsia="Calibri"/>
+          <w:color w:val="auto"/>
+          <w:lang w:val="en-US" w:eastAsia="zh-CN"/>
+        </w:rPr>
+        <w:t>By</w:t>
+      </w:r>
+      <w:r>
+        <w:rPr>
+          <w:rFonts w:eastAsia="Calibri"/>
+          <w:color w:val="auto"/>
+          <w:lang w:eastAsia="zh-CN"/>
+        </w:rPr>
+        <w:t xml:space="preserve"> </w:t>
+      </w:r>
+      <w:r>
+        <w:rPr>
+          <w:rFonts w:eastAsia="Calibri"/>
+          <w:color w:val="auto"/>
+          <w:lang w:val="en-US" w:eastAsia="zh-CN"/>
+        </w:rPr>
+        <w:t>cost</w:t>
+      </w:r>
+      <w:r>
+        <w:rPr>
+          <w:rFonts w:eastAsia="Calibri"/>
+          <w:color w:val="auto"/>
+          <w:lang w:eastAsia="zh-CN"/>
+        </w:rPr>
+        <w:t xml:space="preserve"> (</w:t>
+      </w:r>
+      <w:r>
+        <w:rPr>
+          <w:rFonts w:eastAsia="Calibri"/>
+          <w:color w:val="auto"/>
+          <w:lang w:val="en-US" w:eastAsia="zh-CN"/>
+        </w:rPr>
+        <w:t>de</w:t>
+      </w:r>
+      <w:r>
+        <w:rPr>
+          <w:rFonts w:eastAsia="Calibri"/>
+          <w:color w:val="auto"/>
+          <w:lang w:val="en-US" w:eastAsia="zh-CN"/>
+        </w:rPr>
+        <w:t>scending</w:t>
+      </w:r>
+      <w:r>
+        <w:rPr>
+          <w:rFonts w:eastAsia="Calibri"/>
+          <w:color w:val="auto"/>
+          <w:lang w:eastAsia="zh-CN"/>
+        </w:rPr>
+        <w:t>)</w:t>
+      </w:r>
+      <w:r>
+        <w:rPr>
+          <w:rFonts w:eastAsia="Calibri"/>
+          <w:color w:val="auto"/>
+          <w:lang w:eastAsia="zh-CN"/>
+        </w:rPr>
+        <w:t>»</w:t>
+      </w:r>
+      <w:r>
+        <w:rPr>
+          <w:rFonts w:eastAsia="Calibri"/>
+          <w:color w:val="auto"/>
+          <w:lang w:eastAsia="zh-CN"/>
+        </w:rPr>
+        <w:t>.</w:t>
+      </w:r>
+    </w:p>
+    <w:p>
+      <w:pPr>
+        <w:spacing w:after="0" w:line="240" w:lineRule="auto"/>
+        <w:jc w:val="both"/>
+        <w:rPr>
+          <w:rFonts w:ascii="Times New Roman" w:eastAsia="Calibri" w:hAnsi="Times New Roman" w:cs="Times New Roman"/>
+          <w:color w:val="auto"/>
+          <w:sz w:val="28"/>
+          <w:lang w:eastAsia="zh-CN"/>
+        </w:rPr>
+      </w:pPr>
+      <w:r>
+        <w:rPr>
+          <w:rFonts w:ascii="Times New Roman" w:eastAsia="Calibri" w:hAnsi="Times New Roman" w:cs="Times New Roman"/>
+          <w:color w:val="auto"/>
+          <w:sz w:val="28"/>
+          <w:lang w:eastAsia="zh-CN"/>
+        </w:rPr>
+        <w:tab/>
+        <w:t>Выбор одного из вариантов в соответствующем выпадающем списке приведет к пересортировке списка цветков.</w:t>
+      </w:r>
+    </w:p>
+    <w:p>
+      <w:pPr>
+        <w:spacing w:after="0" w:line="240" w:lineRule="auto"/>
+        <w:jc w:val="both"/>
+        <w:rPr>
+          <w:rFonts w:ascii="Times New Roman" w:eastAsia="Calibri" w:hAnsi="Times New Roman" w:cs="Times New Roman"/>
+          <w:color w:val="auto"/>
+          <w:sz w:val="28"/>
+          <w:lang w:eastAsia="zh-CN"/>
+        </w:rPr>
+      </w:pPr>
+      <w:r>
+        <w:rPr>
+          <w:rFonts w:ascii="Times New Roman" w:eastAsia="Calibri" w:hAnsi="Times New Roman" w:cs="Times New Roman"/>
+          <w:color w:val="auto"/>
+          <w:sz w:val="28"/>
+          <w:lang w:eastAsia="zh-CN"/>
+        </w:rPr>
+        <w:tab/>
+        <w:t>При нажатии левой кнопкой мыши по названию товара произойдет переход на страницу с подробным его описанием. Внешний вид этой страницы отображен на рисунке 6.3.</w:t>
+      </w:r>
+    </w:p>
+    <w:p>
+      <w:pPr>
+        <w:spacing w:after="0" w:line="240" w:lineRule="auto"/>
+        <w:jc w:val="both"/>
+        <w:rPr>
+          <w:rFonts w:ascii="Times New Roman" w:eastAsia="Calibri" w:hAnsi="Times New Roman" w:cs="Times New Roman"/>
+          <w:color w:val="auto"/>
+          <w:sz w:val="28"/>
+          <w:lang w:eastAsia="zh-CN"/>
+        </w:rPr>
+      </w:pPr>
+    </w:p>
+    <w:p>
+      <w:pPr>
+        <w:spacing w:after="0" w:line="240" w:lineRule="auto"/>
+        <w:jc w:val="both"/>
+        <w:rPr>
+          <w:rFonts w:ascii="Times New Roman" w:eastAsia="Calibri" w:hAnsi="Times New Roman" w:cs="Times New Roman"/>
+          <w:color w:val="auto"/>
+          <w:sz w:val="28"/>
+          <w:lang w:eastAsia="zh-CN"/>
+        </w:rPr>
+      </w:pPr>
+      <w:r>
+        <w:rPr>
+          <w:rFonts w:ascii="Times New Roman" w:eastAsia="Calibri" w:hAnsi="Times New Roman" w:cs="Times New Roman"/>
+          <w:noProof/>
+          <w:color w:val="auto"/>
+          <w:sz w:val="28"/>
+        </w:rPr>
+        <w:drawing>
+          <wp:inline distT="0" distB="0" distL="0" distR="0">
+            <wp:extent cx="5932805" cy="3742690"/>
+            <wp:effectExtent l="19050" t="19050" r="10795" b="10160"/>
+            <wp:docPr id="12" name="Рисунок 12"/>
+            <wp:cNvGraphicFramePr>
+              <a:graphicFrameLocks xmlns:a="http://schemas.openxmlformats.org/drawingml/2006/main" noChangeAspect="1"/>
+            </wp:cNvGraphicFramePr>
+            <a:graphic xmlns:a="http://schemas.openxmlformats.org/drawingml/2006/main">
+              <a:graphicData uri="http://schemas.openxmlformats.org/drawingml/2006/picture">
+                <pic:pic xmlns:pic="http://schemas.openxmlformats.org/drawingml/2006/picture">
+                  <pic:nvPicPr>
+                    <pic:cNvPr id="0" name="Picture 5"/>
+                    <pic:cNvPicPr>
+                      <a:picLocks noChangeAspect="1" noChangeArrowheads="1"/>
+                    </pic:cNvPicPr>
+                  </pic:nvPicPr>
+                  <pic:blipFill>
+                    <a:blip r:embed="rId27">
+                      <a:extLst>
+                        <a:ext uri="{28A0092B-C50C-407E-A947-70E740481C1C}">
+                          <a14:useLocalDpi xmlns:a14="http://schemas.microsoft.com/office/drawing/2010/main" val="0"/>
+                        </a:ext>
+                      </a:extLst>
+                    </a:blip>
+                    <a:srcRect/>
+                    <a:stretch>
+                      <a:fillRect/>
+                    </a:stretch>
+                  </pic:blipFill>
+                  <pic:spPr bwMode="auto">
+                    <a:xfrm>
+                      <a:off x="0" y="0"/>
+                      <a:ext cx="5932805" cy="3742690"/>
+                    </a:xfrm>
+                    <a:prstGeom prst="rect">
+                      <a:avLst/>
+                    </a:prstGeom>
+                    <a:noFill/>
+                    <a:ln w="12700">
+                      <a:solidFill>
+                        <a:schemeClr val="tx1"/>
+                      </a:solidFill>
+                    </a:ln>
+                  </pic:spPr>
+                </pic:pic>
+              </a:graphicData>
+            </a:graphic>
+          </wp:inline>
+        </w:drawing>
+      </w:r>
+    </w:p>
+    <w:p>
+      <w:pPr>
+        <w:spacing w:after="0" w:line="240" w:lineRule="auto"/>
+        <w:jc w:val="both"/>
+        <w:rPr>
+          <w:rFonts w:ascii="Times New Roman" w:eastAsia="Calibri" w:hAnsi="Times New Roman" w:cs="Times New Roman"/>
+          <w:color w:val="auto"/>
+          <w:sz w:val="28"/>
+          <w:lang w:eastAsia="zh-CN"/>
+        </w:rPr>
+      </w:pPr>
+    </w:p>
+    <w:p>
+      <w:pPr>
+        <w:spacing w:after="0" w:line="240" w:lineRule="auto"/>
+        <w:jc w:val="center"/>
+        <w:rPr>
+          <w:rFonts w:ascii="Times New Roman" w:eastAsia="Calibri" w:hAnsi="Times New Roman" w:cs="Times New Roman"/>
+          <w:color w:val="auto"/>
+          <w:sz w:val="28"/>
+          <w:lang w:eastAsia="zh-CN"/>
+        </w:rPr>
+      </w:pPr>
+      <w:r>
+        <w:rPr>
+          <w:rFonts w:ascii="Times New Roman" w:eastAsia="Calibri" w:hAnsi="Times New Roman" w:cs="Times New Roman"/>
+          <w:color w:val="auto"/>
+          <w:sz w:val="28"/>
+          <w:lang w:eastAsia="zh-CN"/>
+        </w:rPr>
+        <w:t>Рисунок 6.3 – Страница подробного описания товара</w:t>
+      </w:r>
+    </w:p>
+    <w:p>
+      <w:pPr>
+        <w:spacing w:after="0" w:line="240" w:lineRule="auto"/>
+        <w:jc w:val="center"/>
+        <w:rPr>
+          <w:rFonts w:ascii="Times New Roman" w:eastAsia="Calibri" w:hAnsi="Times New Roman" w:cs="Times New Roman"/>
+          <w:color w:val="auto"/>
+          <w:sz w:val="28"/>
+          <w:lang w:eastAsia="zh-CN"/>
+        </w:rPr>
+      </w:pPr>
+    </w:p>
+    <w:p>
+      <w:pPr>
+        <w:spacing w:after="0" w:line="240" w:lineRule="auto"/>
+        <w:jc w:val="both"/>
+        <w:rPr>
+          <w:rFonts w:ascii="Times New Roman" w:eastAsia="Calibri" w:hAnsi="Times New Roman" w:cs="Times New Roman"/>
+          <w:color w:val="auto"/>
+          <w:sz w:val="28"/>
+          <w:lang w:val="en-US" w:eastAsia="zh-CN"/>
+        </w:rPr>
+      </w:pPr>
+      <w:r>
+        <w:rPr>
+          <w:rFonts w:ascii="Times New Roman" w:eastAsia="Calibri" w:hAnsi="Times New Roman" w:cs="Times New Roman"/>
+          <w:color w:val="auto"/>
+          <w:sz w:val="28"/>
+          <w:lang w:eastAsia="zh-CN"/>
+        </w:rPr>
+        <w:tab/>
+        <w:t>Данная страница состоит из</w:t>
+      </w:r>
+      <w:r>
+        <w:rPr>
+          <w:rFonts w:ascii="Times New Roman" w:eastAsia="Calibri" w:hAnsi="Times New Roman" w:cs="Times New Roman"/>
+          <w:color w:val="auto"/>
+          <w:sz w:val="28"/>
+          <w:lang w:val="en-US" w:eastAsia="zh-CN"/>
+        </w:rPr>
+        <w:t>:</w:t>
+      </w:r>
+    </w:p>
+    <w:p>
+      <w:pPr>
+        <w:pStyle w:val="a4"/>
+        <w:numPr>
+          <w:ilvl w:val="0"/>
+          <w:numId w:val="15"/>
+        </w:numPr>
+        <w:ind w:left="0" w:firstLine="851"/>
+        <w:rPr>
+          <w:rFonts w:eastAsia="Calibri"/>
+          <w:color w:val="auto"/>
+          <w:lang w:eastAsia="zh-CN"/>
+        </w:rPr>
+      </w:pPr>
+      <w:r>
+        <w:rPr>
+          <w:rFonts w:eastAsia="Calibri"/>
+          <w:color w:val="auto"/>
+          <w:lang w:eastAsia="zh-CN"/>
+        </w:rPr>
+        <w:t>Ф</w:t>
+      </w:r>
+      <w:r>
+        <w:rPr>
+          <w:rFonts w:eastAsia="Calibri"/>
+          <w:color w:val="auto"/>
+          <w:lang w:eastAsia="zh-CN"/>
+        </w:rPr>
+        <w:t>отографии</w:t>
+      </w:r>
+      <w:r>
+        <w:rPr>
+          <w:rFonts w:eastAsia="Calibri"/>
+          <w:color w:val="auto"/>
+          <w:lang w:eastAsia="zh-CN"/>
+        </w:rPr>
+        <w:t>.</w:t>
+      </w:r>
+    </w:p>
+    <w:p>
+      <w:pPr>
+        <w:pStyle w:val="a4"/>
+        <w:numPr>
+          <w:ilvl w:val="0"/>
+          <w:numId w:val="15"/>
+        </w:numPr>
+        <w:tabs>
+          <w:tab w:val="clear" w:pos="993"/>
+          <w:tab w:val="clear" w:pos="8505"/>
+        </w:tabs>
+        <w:ind w:left="0" w:firstLine="851"/>
+        <w:rPr>
+          <w:lang w:eastAsia="zh-CN"/>
+        </w:rPr>
+      </w:pPr>
+      <w:r>
+        <w:rPr>
+          <w:rFonts w:eastAsia="Calibri"/>
+          <w:color w:val="auto"/>
+          <w:lang w:eastAsia="zh-CN"/>
+        </w:rPr>
+        <w:t>Названия</w:t>
+      </w:r>
+      <w:r>
+        <w:rPr>
+          <w:rFonts w:eastAsia="Calibri"/>
+          <w:color w:val="auto"/>
+          <w:lang w:eastAsia="zh-CN"/>
+        </w:rPr>
+        <w:t>.</w:t>
+      </w:r>
+    </w:p>
+    <w:p>
+      <w:pPr>
+        <w:pStyle w:val="a4"/>
+        <w:numPr>
+          <w:ilvl w:val="0"/>
+          <w:numId w:val="15"/>
+        </w:numPr>
+        <w:tabs>
+          <w:tab w:val="clear" w:pos="993"/>
+          <w:tab w:val="clear" w:pos="8505"/>
+        </w:tabs>
+        <w:ind w:left="0" w:firstLine="851"/>
+        <w:rPr>
+          <w:lang w:eastAsia="zh-CN"/>
+        </w:rPr>
+      </w:pPr>
+      <w:r>
+        <w:rPr>
+          <w:rFonts w:eastAsia="Calibri"/>
+          <w:color w:val="auto"/>
+          <w:lang w:eastAsia="zh-CN"/>
+        </w:rPr>
+        <w:t>Краткого описания</w:t>
+      </w:r>
+      <w:r>
+        <w:rPr>
+          <w:rFonts w:eastAsia="Calibri"/>
+          <w:color w:val="auto"/>
+          <w:lang w:eastAsia="zh-CN"/>
+        </w:rPr>
+        <w:t>.</w:t>
+      </w:r>
+    </w:p>
+    <w:p>
+      <w:pPr>
+        <w:pStyle w:val="a4"/>
+        <w:numPr>
+          <w:ilvl w:val="0"/>
+          <w:numId w:val="15"/>
+        </w:numPr>
+        <w:tabs>
+          <w:tab w:val="clear" w:pos="993"/>
+          <w:tab w:val="clear" w:pos="8505"/>
+        </w:tabs>
+        <w:ind w:left="0" w:firstLine="851"/>
+        <w:rPr>
+          <w:lang w:eastAsia="zh-CN"/>
+        </w:rPr>
+      </w:pPr>
+      <w:r>
+        <w:rPr>
+          <w:rFonts w:eastAsia="Calibri"/>
+          <w:color w:val="auto"/>
+          <w:lang w:eastAsia="zh-CN"/>
+        </w:rPr>
+        <w:t>Цены</w:t>
+      </w:r>
+      <w:r>
+        <w:rPr>
+          <w:rFonts w:eastAsia="Calibri"/>
+          <w:color w:val="auto"/>
+          <w:lang w:eastAsia="zh-CN"/>
+        </w:rPr>
+        <w:t>.</w:t>
+      </w:r>
+    </w:p>
+    <w:p>
+      <w:pPr>
+        <w:pStyle w:val="a4"/>
+        <w:numPr>
+          <w:ilvl w:val="0"/>
+          <w:numId w:val="15"/>
+        </w:numPr>
+        <w:tabs>
+          <w:tab w:val="clear" w:pos="993"/>
+          <w:tab w:val="clear" w:pos="8505"/>
+        </w:tabs>
+        <w:ind w:left="0" w:firstLine="851"/>
+        <w:rPr>
+          <w:lang w:eastAsia="zh-CN"/>
+        </w:rPr>
+      </w:pPr>
+      <w:r>
+        <w:rPr>
+          <w:rFonts w:eastAsia="Calibri"/>
+          <w:color w:val="auto"/>
+          <w:lang w:eastAsia="zh-CN"/>
+        </w:rPr>
+        <w:t xml:space="preserve">Кнопки перехода </w:t>
+      </w:r>
+      <w:r>
+        <w:rPr>
+          <w:rFonts w:eastAsia="Calibri"/>
+          <w:color w:val="auto"/>
+          <w:lang w:eastAsia="zh-CN"/>
+        </w:rPr>
+        <w:t>на историю изменения цены</w:t>
+      </w:r>
+      <w:r>
+        <w:rPr>
+          <w:rFonts w:eastAsia="Calibri"/>
+          <w:color w:val="auto"/>
+          <w:lang w:eastAsia="zh-CN"/>
+        </w:rPr>
+        <w:t xml:space="preserve"> </w:t>
+      </w:r>
+      <w:r>
+        <w:rPr>
+          <w:rFonts w:eastAsia="Calibri"/>
+          <w:color w:val="auto"/>
+          <w:lang w:eastAsia="zh-CN"/>
+        </w:rPr>
+        <w:t>«</w:t>
+      </w:r>
+      <w:r>
+        <w:rPr>
+          <w:rFonts w:eastAsia="Calibri"/>
+          <w:color w:val="auto"/>
+          <w:lang w:val="en-US" w:eastAsia="zh-CN"/>
+        </w:rPr>
+        <w:t>Price</w:t>
+      </w:r>
+      <w:r>
+        <w:rPr>
+          <w:rFonts w:eastAsia="Calibri"/>
+          <w:color w:val="auto"/>
+          <w:lang w:eastAsia="zh-CN"/>
+        </w:rPr>
+        <w:t xml:space="preserve"> </w:t>
+      </w:r>
+      <w:r>
+        <w:rPr>
+          <w:rFonts w:eastAsia="Calibri"/>
+          <w:color w:val="auto"/>
+          <w:lang w:val="en-US" w:eastAsia="zh-CN"/>
+        </w:rPr>
+        <w:t>changes</w:t>
+      </w:r>
+      <w:r>
+        <w:rPr>
+          <w:rFonts w:eastAsia="Calibri"/>
+          <w:color w:val="auto"/>
+          <w:lang w:eastAsia="zh-CN"/>
+        </w:rPr>
+        <w:t>»</w:t>
+      </w:r>
+      <w:r>
+        <w:rPr>
+          <w:rFonts w:eastAsia="Calibri"/>
+          <w:color w:val="auto"/>
+          <w:lang w:eastAsia="zh-CN"/>
+        </w:rPr>
+        <w:t>.</w:t>
+      </w:r>
+    </w:p>
+    <w:p>
+      <w:pPr>
+        <w:pStyle w:val="a4"/>
+        <w:numPr>
+          <w:ilvl w:val="0"/>
+          <w:numId w:val="15"/>
+        </w:numPr>
+        <w:tabs>
+          <w:tab w:val="clear" w:pos="993"/>
+          <w:tab w:val="clear" w:pos="8505"/>
+        </w:tabs>
+        <w:ind w:left="0" w:firstLine="851"/>
+        <w:rPr>
+          <w:lang w:eastAsia="zh-CN"/>
+        </w:rPr>
+      </w:pPr>
+      <w:r>
+        <w:rPr>
+          <w:rFonts w:eastAsia="Calibri"/>
+          <w:color w:val="auto"/>
+          <w:lang w:eastAsia="zh-CN"/>
+        </w:rPr>
+        <w:t>Кнопки добавления в корзину</w:t>
+      </w:r>
+      <w:r>
+        <w:rPr>
+          <w:rFonts w:eastAsia="Calibri"/>
+          <w:color w:val="auto"/>
+          <w:lang w:eastAsia="zh-CN"/>
+        </w:rPr>
+        <w:t xml:space="preserve"> </w:t>
+      </w:r>
+      <w:r>
+        <w:rPr>
+          <w:rFonts w:eastAsia="Calibri"/>
+          <w:color w:val="auto"/>
+          <w:lang w:eastAsia="zh-CN"/>
+        </w:rPr>
+        <w:t>«</w:t>
+      </w:r>
+      <w:r>
+        <w:rPr>
+          <w:rFonts w:eastAsia="Calibri"/>
+          <w:color w:val="auto"/>
+          <w:lang w:val="en-US" w:eastAsia="zh-CN"/>
+        </w:rPr>
+        <w:t>ADD</w:t>
+      </w:r>
+      <w:r>
+        <w:rPr>
+          <w:rFonts w:eastAsia="Calibri"/>
+          <w:color w:val="auto"/>
+          <w:lang w:eastAsia="zh-CN"/>
+        </w:rPr>
+        <w:t xml:space="preserve"> </w:t>
+      </w:r>
+      <w:r>
+        <w:rPr>
+          <w:rFonts w:eastAsia="Calibri"/>
+          <w:color w:val="auto"/>
+          <w:lang w:val="en-US" w:eastAsia="zh-CN"/>
+        </w:rPr>
+        <w:t>TO</w:t>
+      </w:r>
+      <w:r>
+        <w:rPr>
+          <w:rFonts w:eastAsia="Calibri"/>
+          <w:color w:val="auto"/>
+          <w:lang w:eastAsia="zh-CN"/>
+        </w:rPr>
+        <w:t xml:space="preserve"> </w:t>
+      </w:r>
+      <w:r>
+        <w:rPr>
+          <w:rFonts w:eastAsia="Calibri"/>
+          <w:color w:val="auto"/>
+          <w:lang w:val="en-US" w:eastAsia="zh-CN"/>
+        </w:rPr>
+        <w:t>CART</w:t>
+      </w:r>
+      <w:r>
+        <w:rPr>
+          <w:rFonts w:eastAsia="Calibri"/>
+          <w:color w:val="auto"/>
+          <w:lang w:eastAsia="zh-CN"/>
+        </w:rPr>
+        <w:t>»</w:t>
+      </w:r>
+      <w:r>
+        <w:rPr>
+          <w:rFonts w:eastAsia="Calibri"/>
+          <w:color w:val="auto"/>
+          <w:lang w:eastAsia="zh-CN"/>
+        </w:rPr>
+        <w:t>.</w:t>
+      </w:r>
+    </w:p>
+    <w:p>
+      <w:pPr>
+        <w:pStyle w:val="a4"/>
+        <w:numPr>
+          <w:ilvl w:val="0"/>
+          <w:numId w:val="15"/>
+        </w:numPr>
+        <w:tabs>
+          <w:tab w:val="clear" w:pos="993"/>
+          <w:tab w:val="clear" w:pos="8505"/>
+        </w:tabs>
+        <w:ind w:left="0" w:firstLine="851"/>
+        <w:rPr>
+          <w:lang w:eastAsia="zh-CN"/>
+        </w:rPr>
+      </w:pPr>
+      <w:r>
+        <w:rPr>
+          <w:rFonts w:eastAsia="Calibri"/>
+          <w:color w:val="auto"/>
+          <w:lang w:eastAsia="zh-CN"/>
+        </w:rPr>
+        <w:t>Полного описания.</w:t>
+      </w:r>
+    </w:p>
+    <w:p>
+      <w:pPr>
+        <w:pStyle w:val="a4"/>
+        <w:tabs>
+          <w:tab w:val="clear" w:pos="993"/>
+          <w:tab w:val="clear" w:pos="8505"/>
+        </w:tabs>
+        <w:rPr>
+          <w:lang w:eastAsia="zh-CN"/>
+        </w:rPr>
+      </w:pPr>
+      <w:r>
+        <w:rPr>
+          <w:lang w:eastAsia="zh-CN"/>
+        </w:rPr>
+        <w:tab/>
+      </w:r>
+      <w:r>
+        <w:rPr>
+          <w:rFonts w:eastAsia="Calibri"/>
+          <w:color w:val="auto"/>
+          <w:lang w:eastAsia="zh-CN"/>
+        </w:rPr>
+        <w:t>Н</w:t>
+      </w:r>
+      <w:r>
+        <w:rPr>
+          <w:rFonts w:eastAsia="Calibri"/>
+          <w:color w:val="auto"/>
+          <w:lang w:eastAsia="zh-CN"/>
+        </w:rPr>
+        <w:t>ажатие на</w:t>
+      </w:r>
+      <w:r>
+        <w:rPr>
+          <w:rFonts w:eastAsia="Calibri"/>
+          <w:color w:val="auto"/>
+          <w:lang w:eastAsia="zh-CN"/>
+        </w:rPr>
+        <w:t xml:space="preserve"> кнопку</w:t>
+      </w:r>
+      <w:r>
+        <w:rPr>
+          <w:rFonts w:eastAsia="Calibri"/>
+          <w:color w:val="auto"/>
+          <w:lang w:eastAsia="zh-CN"/>
+        </w:rPr>
+        <w:t xml:space="preserve"> добавления в корзину</w:t>
+      </w:r>
+      <w:r>
+        <w:rPr>
+          <w:rFonts w:eastAsia="Calibri"/>
+          <w:color w:val="auto"/>
+          <w:lang w:eastAsia="zh-CN"/>
+        </w:rPr>
+        <w:t xml:space="preserve"> приведет к добавлению цветка в корзину пользователя или гостя. Сама кнопка при этом изменит свой </w:t>
+      </w:r>
+      <w:r>
+        <w:rPr>
+          <w:rFonts w:eastAsia="Calibri"/>
+          <w:color w:val="auto"/>
+          <w:lang w:eastAsia="zh-CN"/>
+        </w:rPr>
+        <w:lastRenderedPageBreak/>
+        <w:t>внешний вид и станет недоступна для повторного нажатия, пока данный цветок содержится в корзине.</w:t>
+      </w:r>
+    </w:p>
+    <w:p>
+      <w:pPr>
+        <w:spacing w:after="0" w:line="240" w:lineRule="auto"/>
+        <w:jc w:val="both"/>
+        <w:rPr>
+          <w:rFonts w:ascii="Times New Roman" w:eastAsia="Calibri" w:hAnsi="Times New Roman" w:cs="Times New Roman"/>
+          <w:color w:val="auto"/>
+          <w:sz w:val="28"/>
+          <w:lang w:eastAsia="zh-CN"/>
+        </w:rPr>
+      </w:pPr>
+      <w:r>
+        <w:rPr>
+          <w:rFonts w:ascii="Times New Roman" w:eastAsia="Calibri" w:hAnsi="Times New Roman" w:cs="Times New Roman"/>
+          <w:color w:val="auto"/>
+          <w:sz w:val="28"/>
+          <w:lang w:eastAsia="zh-CN"/>
+        </w:rPr>
+        <w:tab/>
+        <w:t>При нажатии на кнопку изменения цены</w:t>
+      </w:r>
+      <w:r>
+        <w:rPr>
+          <w:rFonts w:ascii="Times New Roman" w:eastAsia="Calibri" w:hAnsi="Times New Roman" w:cs="Times New Roman"/>
+          <w:color w:val="auto"/>
+          <w:sz w:val="28"/>
+          <w:lang w:eastAsia="zh-CN"/>
+        </w:rPr>
+        <w:t xml:space="preserve"> </w:t>
+      </w:r>
+      <w:r>
+        <w:rPr>
+          <w:rFonts w:ascii="Times New Roman" w:eastAsia="Calibri" w:hAnsi="Times New Roman" w:cs="Times New Roman"/>
+          <w:color w:val="auto"/>
+          <w:sz w:val="28"/>
+          <w:lang w:eastAsia="zh-CN"/>
+        </w:rPr>
+        <w:t xml:space="preserve">откроется модальное окно, содержащие в себе график, отражающий изменения цены товара во времени. </w:t>
+      </w:r>
+    </w:p>
+    <w:p>
+      <w:pPr>
+        <w:spacing w:after="0" w:line="240" w:lineRule="auto"/>
+        <w:jc w:val="both"/>
+        <w:rPr>
+          <w:rFonts w:ascii="Times New Roman" w:eastAsia="Calibri" w:hAnsi="Times New Roman" w:cs="Times New Roman"/>
+          <w:color w:val="auto"/>
+          <w:sz w:val="28"/>
+          <w:lang w:eastAsia="zh-CN"/>
+        </w:rPr>
+      </w:pPr>
+      <w:r>
+        <w:rPr>
+          <w:rFonts w:ascii="Times New Roman" w:eastAsia="Calibri" w:hAnsi="Times New Roman" w:cs="Times New Roman"/>
+          <w:color w:val="auto"/>
+          <w:sz w:val="28"/>
+          <w:lang w:eastAsia="zh-CN"/>
+        </w:rPr>
+        <w:t>Имеется два вариант диапазона во времени</w:t>
+      </w:r>
+      <w:r>
+        <w:rPr>
+          <w:rFonts w:ascii="Times New Roman" w:eastAsia="Calibri" w:hAnsi="Times New Roman" w:cs="Times New Roman"/>
+          <w:color w:val="auto"/>
+          <w:sz w:val="28"/>
+          <w:lang w:eastAsia="zh-CN"/>
+        </w:rPr>
+        <w:t xml:space="preserve">: </w:t>
+      </w:r>
+      <w:r>
+        <w:rPr>
+          <w:rFonts w:ascii="Times New Roman" w:eastAsia="Calibri" w:hAnsi="Times New Roman" w:cs="Times New Roman"/>
+          <w:color w:val="auto"/>
+          <w:sz w:val="28"/>
+          <w:lang w:eastAsia="zh-CN"/>
+        </w:rPr>
+        <w:t>один месяц и шесть месяцев. Внешний вид модального окна приведен на рисунке 6.4.</w:t>
+      </w:r>
+    </w:p>
+    <w:p>
+      <w:pPr>
+        <w:spacing w:after="0" w:line="240" w:lineRule="auto"/>
+        <w:jc w:val="both"/>
+        <w:rPr>
+          <w:rFonts w:ascii="Times New Roman" w:eastAsia="Calibri" w:hAnsi="Times New Roman" w:cs="Times New Roman"/>
+          <w:color w:val="auto"/>
+          <w:sz w:val="28"/>
+          <w:lang w:eastAsia="zh-CN"/>
+        </w:rPr>
+      </w:pPr>
+    </w:p>
+    <w:p>
+      <w:pPr>
+        <w:spacing w:after="0" w:line="240" w:lineRule="auto"/>
+        <w:jc w:val="both"/>
+        <w:rPr>
+          <w:rFonts w:ascii="Times New Roman" w:eastAsia="Calibri" w:hAnsi="Times New Roman" w:cs="Times New Roman"/>
+          <w:color w:val="auto"/>
+          <w:sz w:val="28"/>
+          <w:lang w:eastAsia="zh-CN"/>
+        </w:rPr>
+      </w:pPr>
+      <w:r>
+        <w:rPr>
+          <w:rFonts w:ascii="Times New Roman" w:eastAsia="Calibri" w:hAnsi="Times New Roman" w:cs="Times New Roman"/>
+          <w:noProof/>
+          <w:color w:val="auto"/>
+          <w:sz w:val="28"/>
+        </w:rPr>
+        <w:drawing>
+          <wp:inline distT="0" distB="0" distL="0" distR="0">
+            <wp:extent cx="5932805" cy="3731895"/>
+            <wp:effectExtent l="19050" t="19050" r="10795" b="20955"/>
+            <wp:docPr id="13" name="Рисунок 13"/>
+            <wp:cNvGraphicFramePr>
+              <a:graphicFrameLocks xmlns:a="http://schemas.openxmlformats.org/drawingml/2006/main" noChangeAspect="1"/>
+            </wp:cNvGraphicFramePr>
+            <a:graphic xmlns:a="http://schemas.openxmlformats.org/drawingml/2006/main">
+              <a:graphicData uri="http://schemas.openxmlformats.org/drawingml/2006/picture">
+                <pic:pic xmlns:pic="http://schemas.openxmlformats.org/drawingml/2006/picture">
+                  <pic:nvPicPr>
+                    <pic:cNvPr id="0" name="Picture 6"/>
+                    <pic:cNvPicPr>
+                      <a:picLocks noChangeAspect="1" noChangeArrowheads="1"/>
+                    </pic:cNvPicPr>
+                  </pic:nvPicPr>
+                  <pic:blipFill>
+                    <a:blip r:embed="rId28">
+                      <a:extLst>
+                        <a:ext uri="{28A0092B-C50C-407E-A947-70E740481C1C}">
+                          <a14:useLocalDpi xmlns:a14="http://schemas.microsoft.com/office/drawing/2010/main" val="0"/>
+                        </a:ext>
+                      </a:extLst>
+                    </a:blip>
+                    <a:srcRect/>
+                    <a:stretch>
+                      <a:fillRect/>
+                    </a:stretch>
+                  </pic:blipFill>
+                  <pic:spPr bwMode="auto">
+                    <a:xfrm>
+                      <a:off x="0" y="0"/>
+                      <a:ext cx="5932805" cy="3731895"/>
+                    </a:xfrm>
+                    <a:prstGeom prst="rect">
+                      <a:avLst/>
+                    </a:prstGeom>
+                    <a:noFill/>
+                    <a:ln w="12700">
+                      <a:solidFill>
+                        <a:schemeClr val="tx1"/>
+                      </a:solidFill>
+                    </a:ln>
+                  </pic:spPr>
+                </pic:pic>
+              </a:graphicData>
+            </a:graphic>
+          </wp:inline>
+        </w:drawing>
+      </w:r>
+    </w:p>
+    <w:p>
+      <w:pPr>
+        <w:spacing w:after="0" w:line="240" w:lineRule="auto"/>
+        <w:jc w:val="both"/>
+        <w:rPr>
+          <w:rFonts w:ascii="Times New Roman" w:eastAsia="Calibri" w:hAnsi="Times New Roman" w:cs="Times New Roman"/>
+          <w:color w:val="auto"/>
+          <w:sz w:val="28"/>
+          <w:lang w:eastAsia="zh-CN"/>
+        </w:rPr>
+      </w:pPr>
+    </w:p>
+    <w:p>
+      <w:pPr>
+        <w:spacing w:after="0" w:line="240" w:lineRule="auto"/>
+        <w:jc w:val="center"/>
+        <w:rPr>
+          <w:rFonts w:ascii="Times New Roman" w:eastAsia="Calibri" w:hAnsi="Times New Roman" w:cs="Times New Roman"/>
+          <w:color w:val="auto"/>
+          <w:sz w:val="28"/>
+          <w:lang w:eastAsia="zh-CN"/>
+        </w:rPr>
+      </w:pPr>
+      <w:r>
+        <w:rPr>
+          <w:rFonts w:ascii="Times New Roman" w:eastAsia="Calibri" w:hAnsi="Times New Roman" w:cs="Times New Roman"/>
+          <w:color w:val="auto"/>
+          <w:sz w:val="28"/>
+          <w:lang w:eastAsia="zh-CN"/>
+        </w:rPr>
+        <w:t>Рисунок 6.4 – Внешний вид модального окна с историей изменения цен</w:t>
+      </w:r>
+    </w:p>
+    <w:p>
+      <w:pPr>
+        <w:spacing w:after="0" w:line="240" w:lineRule="auto"/>
+        <w:jc w:val="center"/>
+        <w:rPr>
+          <w:rFonts w:ascii="Times New Roman" w:eastAsia="Calibri" w:hAnsi="Times New Roman" w:cs="Times New Roman"/>
+          <w:color w:val="auto"/>
+          <w:sz w:val="28"/>
+          <w:lang w:eastAsia="zh-CN"/>
+        </w:rPr>
+      </w:pPr>
+    </w:p>
+    <w:p>
+      <w:pPr>
+        <w:spacing w:after="0" w:line="240" w:lineRule="auto"/>
+        <w:jc w:val="center"/>
+        <w:rPr>
+          <w:rFonts w:ascii="Times New Roman" w:eastAsia="Calibri" w:hAnsi="Times New Roman" w:cs="Times New Roman"/>
+          <w:color w:val="auto"/>
+          <w:sz w:val="28"/>
+          <w:lang w:eastAsia="zh-CN"/>
+        </w:rPr>
+      </w:pPr>
+      <w:bookmarkStart w:id="45" w:name="_GoBack"/>
+      <w:bookmarkEnd w:id="45"/>
+    </w:p>
+    <w:p>
+      <w:pPr>
+        <w:spacing w:after="0" w:line="240" w:lineRule="auto"/>
+        <w:jc w:val="both"/>
+        <w:rPr>
+          <w:rFonts w:ascii="Times New Roman" w:eastAsia="Calibri" w:hAnsi="Times New Roman" w:cs="Times New Roman"/>
+          <w:color w:val="auto"/>
+          <w:sz w:val="28"/>
+          <w:lang w:eastAsia="zh-CN"/>
+        </w:rPr>
+      </w:pPr>
+    </w:p>
+    <w:p>
+      <w:pPr>
+        <w:spacing w:after="0" w:line="240" w:lineRule="auto"/>
+        <w:jc w:val="both"/>
+        <w:rPr>
+          <w:rFonts w:ascii="Times New Roman" w:eastAsia="Calibri" w:hAnsi="Times New Roman" w:cs="Times New Roman"/>
+          <w:color w:val="auto"/>
+          <w:sz w:val="28"/>
+          <w:lang w:eastAsia="zh-CN"/>
+        </w:rPr>
+      </w:pPr>
       <w:r>
         <w:rPr>
           <w:rFonts w:ascii="Times New Roman" w:eastAsia="Calibri" w:hAnsi="Times New Roman" w:cs="Times New Roman"/>
@@ -31427,10 +33315,10 @@
             <v:path o:extrusionok="f" gradientshapeok="t" o:connecttype="rect"/>
             <o:lock v:ext="edit" aspectratio="t"/>
           </v:shapetype>
-          <v:shape id="_x0000_i1025" type="#_x0000_t75" style="width:99.3pt;height:44.7pt" o:ole="">
-            <v:imagedata r:id="rId26" o:title=""/>
+          <v:shape id="_x0000_i1025" type="#_x0000_t75" style="width:99.65pt;height:44.35pt" o:ole="">
+            <v:imagedata r:id="rId29" o:title=""/>
           </v:shape>
-          <o:OLEObject Type="Embed" ProgID="Equation.3" ShapeID="_x0000_i1025" DrawAspect="Content" ObjectID="_1714422613" r:id="rId27"/>
+          <o:OLEObject Type="Embed" ProgID="Equation.3" ShapeID="_x0000_i1025" DrawAspect="Content" ObjectID="_1714478050" r:id="rId30"/>
         </w:object>
       </w:r>
       <w:r>
@@ -33819,10 +35707,10 @@
                 <w:szCs w:val="24"/>
               </w:rPr>
               <w:object w:dxaOrig="1500" w:dyaOrig="740">
-                <v:shape id="_x0000_i1026" type="#_x0000_t75" style="width:76.95pt;height:37.25pt" o:ole="">
-                  <v:imagedata r:id="rId28" o:title=""/>
+                <v:shape id="_x0000_i1026" type="#_x0000_t75" style="width:77pt;height:37.65pt" o:ole="">
+                  <v:imagedata r:id="rId31" o:title=""/>
                 </v:shape>
-                <o:OLEObject Type="Embed" ProgID="Equation.3" ShapeID="_x0000_i1026" DrawAspect="Content" ObjectID="_1714422614" r:id="rId29"/>
+                <o:OLEObject Type="Embed" ProgID="Equation.3" ShapeID="_x0000_i1026" DrawAspect="Content" ObjectID="_1714478051" r:id="rId32"/>
               </w:object>
             </w:r>
             <w:r>
@@ -34132,10 +36020,10 @@
                 <w:szCs w:val="28"/>
               </w:rPr>
               <w:object w:dxaOrig="2160" w:dyaOrig="660">
-                <v:shape id="_x0000_i1027" type="#_x0000_t75" style="width:109.25pt;height:32.3pt" o:ole="">
-                  <v:imagedata r:id="rId30" o:title=""/>
+                <v:shape id="_x0000_i1027" type="#_x0000_t75" style="width:109.65pt;height:32.65pt" o:ole="">
+                  <v:imagedata r:id="rId33" o:title=""/>
                 </v:shape>
-                <o:OLEObject Type="Embed" ProgID="Equation.3" ShapeID="_x0000_i1027" DrawAspect="Content" ObjectID="_1714422615" r:id="rId31"/>
+                <o:OLEObject Type="Embed" ProgID="Equation.3" ShapeID="_x0000_i1027" DrawAspect="Content" ObjectID="_1714478052" r:id="rId34"/>
               </w:object>
             </w:r>
             <w:r>
@@ -45545,13 +47433,7 @@
         <w:rPr>
           <w:rFonts w:eastAsia="Times New Roman"/>
         </w:rPr>
-        <w:t>Н</w:t>
-      </w:r>
-      <w:r>
-        <w:rPr>
-          <w:rFonts w:eastAsia="Times New Roman"/>
-        </w:rPr>
-        <w:t>овостей магазина</w:t>
+        <w:t>Новостей магазина</w:t>
       </w:r>
       <w:r>
         <w:rPr>
@@ -45576,13 +47458,7 @@
         <w:rPr>
           <w:rFonts w:eastAsia="Times New Roman"/>
         </w:rPr>
-        <w:t>К</w:t>
-      </w:r>
-      <w:r>
-        <w:rPr>
-          <w:rFonts w:eastAsia="Times New Roman"/>
-        </w:rPr>
-        <w:t>онтактной информации магазина</w:t>
+        <w:t>Контактной информации магазина</w:t>
       </w:r>
       <w:r>
         <w:rPr>
@@ -45607,13 +47483,7 @@
         <w:rPr>
           <w:rFonts w:eastAsia="Times New Roman"/>
         </w:rPr>
-        <w:t>С</w:t>
-      </w:r>
-      <w:r>
-        <w:rPr>
-          <w:rFonts w:eastAsia="Times New Roman"/>
-        </w:rPr>
-        <w:t>писка заказов со статусами заказа.</w:t>
+        <w:t>Списка заказов со статусами заказа.</w:t>
       </w:r>
     </w:p>
     <w:p>
@@ -47173,7 +49043,7 @@
       </w:pPr>
     </w:p>
     <w:sectPr>
-      <w:footerReference w:type="default" r:id="rId32"/>
+      <w:footerReference w:type="default" r:id="rId35"/>
       <w:pgSz w:w="11906" w:h="16838"/>
       <w:pgMar w:top="1134" w:right="851" w:bottom="1531" w:left="1701" w:header="709" w:footer="964" w:gutter="0"/>
       <w:pgNumType w:start="5"/>
@@ -47260,7 +49130,7 @@
             <w:noProof/>
             <w:sz w:val="28"/>
           </w:rPr>
-          <w:t>34</w:t>
+          <w:t>53</w:t>
         </w:r>
         <w:r>
           <w:rPr>
@@ -50403,7 +52273,6 @@
   <w:style w:type="character" w:default="1" w:styleId="a0">
     <w:name w:val="Default Paragraph Font"/>
     <w:uiPriority w:val="1"/>
-    <w:semiHidden/>
     <w:unhideWhenUsed/>
   </w:style>
   <w:style w:type="table" w:default="1" w:styleId="a1">
@@ -51216,7 +53085,7 @@
 </file>
 
 <file path=customXml/itemProps1.xml><?xml version="1.0" encoding="utf-8"?>
-<ds:datastoreItem xmlns:ds="http://schemas.openxmlformats.org/officeDocument/2006/customXml" ds:itemID="{BB7A2E0C-EFEC-4678-A83A-877DD0542D4B}">
+<ds:datastoreItem xmlns:ds="http://schemas.openxmlformats.org/officeDocument/2006/customXml" ds:itemID="{71D64361-741E-47DB-A3D2-DAC1B4298DB2}">
   <ds:schemaRefs>
     <ds:schemaRef ds:uri="http://schemas.openxmlformats.org/officeDocument/2006/bibliography"/>
   </ds:schemaRefs>

</xml_diff>

<commit_message>
Add auth and reg to user guide
</commit_message>
<xml_diff>
--- a/Docs/записка.docx
+++ b/Docs/записка.docx
@@ -29825,7 +29825,7 @@
           <w:rFonts w:ascii="Times New Roman" w:eastAsia="Calibri" w:hAnsi="Times New Roman" w:cs="Times New Roman"/>
           <w:color w:val="auto"/>
           <w:sz w:val="28"/>
-          <w:lang w:eastAsia="zh-CN"/>
+          <w:lang w:val="en-US" w:eastAsia="zh-CN"/>
         </w:rPr>
       </w:pPr>
       <w:r>
@@ -29836,7 +29836,16 @@
           <w:lang w:eastAsia="zh-CN"/>
         </w:rPr>
         <w:tab/>
-        <w:t>Для просмотра каталога товаров, необходимо выбрать пункт «</w:t>
+        <w:t xml:space="preserve">Для регистрации в приложении необходимо в меню навигации выбрать пункт для работы с пользователем и далее нажать </w:t>
+      </w:r>
+      <w:r>
+        <w:rPr>
+          <w:rFonts w:ascii="Times New Roman" w:eastAsia="Calibri" w:hAnsi="Times New Roman" w:cs="Times New Roman"/>
+          <w:color w:val="auto"/>
+          <w:sz w:val="28"/>
+          <w:lang w:eastAsia="zh-CN"/>
+        </w:rPr>
+        <w:t>«</w:t>
       </w:r>
       <w:r>
         <w:rPr>
@@ -29845,34 +29854,16 @@
           <w:sz w:val="28"/>
           <w:lang w:val="en-US" w:eastAsia="zh-CN"/>
         </w:rPr>
-        <w:t>CATALOG</w:t>
-      </w:r>
-      <w:r>
-        <w:rPr>
-          <w:rFonts w:ascii="Times New Roman" w:eastAsia="Calibri" w:hAnsi="Times New Roman" w:cs="Times New Roman"/>
-          <w:color w:val="auto"/>
-          <w:sz w:val="28"/>
-          <w:lang w:eastAsia="zh-CN"/>
-        </w:rPr>
-        <w:t xml:space="preserve">» </w:t>
-      </w:r>
-      <w:r>
-        <w:rPr>
-          <w:rFonts w:ascii="Times New Roman" w:eastAsia="Calibri" w:hAnsi="Times New Roman" w:cs="Times New Roman"/>
-          <w:color w:val="auto"/>
-          <w:sz w:val="28"/>
-          <w:lang w:eastAsia="zh-CN"/>
-        </w:rPr>
-        <w:t>в верхнем меню</w:t>
-      </w:r>
-      <w:r>
-        <w:rPr>
-          <w:rFonts w:ascii="Times New Roman" w:eastAsia="Calibri" w:hAnsi="Times New Roman" w:cs="Times New Roman"/>
-          <w:color w:val="auto"/>
-          <w:sz w:val="28"/>
-          <w:lang w:eastAsia="zh-CN"/>
-        </w:rPr>
-        <w:t xml:space="preserve"> навигации</w:t>
+        <w:t>REGISTER</w:t>
+      </w:r>
+      <w:r>
+        <w:rPr>
+          <w:rFonts w:ascii="Times New Roman" w:eastAsia="Calibri" w:hAnsi="Times New Roman" w:cs="Times New Roman"/>
+          <w:color w:val="auto"/>
+          <w:sz w:val="28"/>
+          <w:lang w:eastAsia="zh-CN"/>
+        </w:rPr>
+        <w:t>»</w:t>
       </w:r>
       <w:r>
         <w:rPr>
@@ -29890,52 +29881,289 @@
           <w:sz w:val="28"/>
           <w:lang w:eastAsia="zh-CN"/>
         </w:rPr>
-        <w:t>После нажатия соответствующей кнопки</w:t>
-      </w:r>
-      <w:r>
-        <w:rPr>
-          <w:rFonts w:ascii="Times New Roman" w:eastAsia="Calibri" w:hAnsi="Times New Roman" w:cs="Times New Roman"/>
-          <w:color w:val="auto"/>
-          <w:sz w:val="28"/>
-          <w:lang w:eastAsia="zh-CN"/>
-        </w:rPr>
-        <w:t>, у пользователя откроется стра</w:t>
-      </w:r>
-      <w:r>
-        <w:rPr>
-          <w:rFonts w:ascii="Times New Roman" w:eastAsia="Calibri" w:hAnsi="Times New Roman" w:cs="Times New Roman"/>
-          <w:color w:val="auto"/>
-          <w:sz w:val="28"/>
-          <w:lang w:eastAsia="zh-CN"/>
-        </w:rPr>
-        <w:t xml:space="preserve">ница со списком всех </w:t>
-      </w:r>
-      <w:r>
-        <w:rPr>
-          <w:rFonts w:ascii="Times New Roman" w:eastAsia="Calibri" w:hAnsi="Times New Roman" w:cs="Times New Roman"/>
-          <w:color w:val="auto"/>
-          <w:sz w:val="28"/>
-          <w:lang w:eastAsia="zh-CN"/>
-        </w:rPr>
-        <w:t>цветков, фильтрами и сортировкой</w:t>
-      </w:r>
-      <w:r>
-        <w:rPr>
-          <w:rFonts w:ascii="Times New Roman" w:eastAsia="Calibri" w:hAnsi="Times New Roman" w:cs="Times New Roman"/>
-          <w:color w:val="auto"/>
-          <w:sz w:val="28"/>
+        <w:t>Страница регистрации представления на рисунке 6.2. Для успешной регистрации необходимо ввести все обязательные поля</w:t>
+      </w:r>
+      <w:r>
+        <w:rPr>
+          <w:rFonts w:ascii="Times New Roman" w:eastAsia="Calibri" w:hAnsi="Times New Roman" w:cs="Times New Roman"/>
+          <w:color w:val="auto"/>
+          <w:sz w:val="28"/>
+          <w:lang w:val="en-US" w:eastAsia="zh-CN"/>
+        </w:rPr>
+        <w:t>:</w:t>
+      </w:r>
+    </w:p>
+    <w:p>
+      <w:pPr>
+        <w:pStyle w:val="a4"/>
+        <w:numPr>
+          <w:ilvl w:val="0"/>
+          <w:numId w:val="15"/>
+        </w:numPr>
+        <w:ind w:left="0" w:firstLine="851"/>
+        <w:rPr>
+          <w:rFonts w:eastAsia="Calibri"/>
+          <w:color w:val="auto"/>
+          <w:lang w:eastAsia="zh-CN"/>
+        </w:rPr>
+      </w:pPr>
+      <w:r>
+        <w:rPr>
+          <w:rFonts w:eastAsia="Calibri"/>
+          <w:color w:val="auto"/>
+          <w:lang w:eastAsia="zh-CN"/>
+        </w:rPr>
+        <w:t>Имя.</w:t>
+      </w:r>
+    </w:p>
+    <w:p>
+      <w:pPr>
+        <w:pStyle w:val="a4"/>
+        <w:numPr>
+          <w:ilvl w:val="0"/>
+          <w:numId w:val="15"/>
+        </w:numPr>
+        <w:tabs>
+          <w:tab w:val="clear" w:pos="993"/>
+          <w:tab w:val="clear" w:pos="8505"/>
+        </w:tabs>
+        <w:ind w:left="0" w:firstLine="851"/>
+        <w:rPr>
+          <w:lang w:eastAsia="zh-CN"/>
+        </w:rPr>
+      </w:pPr>
+      <w:r>
+        <w:rPr>
+          <w:rFonts w:eastAsia="Calibri"/>
+          <w:color w:val="auto"/>
+          <w:lang w:eastAsia="zh-CN"/>
+        </w:rPr>
+        <w:t>Фамилия.</w:t>
+      </w:r>
+    </w:p>
+    <w:p>
+      <w:pPr>
+        <w:pStyle w:val="a4"/>
+        <w:numPr>
+          <w:ilvl w:val="0"/>
+          <w:numId w:val="15"/>
+        </w:numPr>
+        <w:tabs>
+          <w:tab w:val="clear" w:pos="993"/>
+          <w:tab w:val="clear" w:pos="8505"/>
+        </w:tabs>
+        <w:ind w:left="0" w:firstLine="851"/>
+        <w:rPr>
+          <w:lang w:eastAsia="zh-CN"/>
+        </w:rPr>
+      </w:pPr>
+      <w:r>
+        <w:rPr>
+          <w:rFonts w:eastAsia="Calibri"/>
+          <w:color w:val="auto"/>
+          <w:lang w:eastAsia="zh-CN"/>
+        </w:rPr>
+        <w:t>Адрес электронной почты</w:t>
+      </w:r>
+      <w:r>
+        <w:rPr>
+          <w:rFonts w:eastAsia="Calibri"/>
+          <w:color w:val="auto"/>
           <w:lang w:eastAsia="zh-CN"/>
         </w:rPr>
         <w:t>.</w:t>
       </w:r>
-      <w:r>
-        <w:rPr>
-          <w:rFonts w:ascii="Times New Roman" w:eastAsia="Calibri" w:hAnsi="Times New Roman" w:cs="Times New Roman"/>
-          <w:color w:val="auto"/>
-          <w:sz w:val="28"/>
-          <w:lang w:eastAsia="zh-CN"/>
-        </w:rPr>
-        <w:t xml:space="preserve"> Внешний вид страницы каталога представлен на рисунке 6.2.</w:t>
+    </w:p>
+    <w:p>
+      <w:pPr>
+        <w:pStyle w:val="a4"/>
+        <w:numPr>
+          <w:ilvl w:val="0"/>
+          <w:numId w:val="15"/>
+        </w:numPr>
+        <w:tabs>
+          <w:tab w:val="clear" w:pos="993"/>
+          <w:tab w:val="clear" w:pos="8505"/>
+        </w:tabs>
+        <w:ind w:left="0" w:firstLine="851"/>
+        <w:rPr>
+          <w:lang w:eastAsia="zh-CN"/>
+        </w:rPr>
+      </w:pPr>
+      <w:r>
+        <w:rPr>
+          <w:rFonts w:eastAsia="Calibri"/>
+          <w:color w:val="auto"/>
+          <w:lang w:eastAsia="zh-CN"/>
+        </w:rPr>
+        <w:t>Номер телефона.</w:t>
+      </w:r>
+    </w:p>
+    <w:p>
+      <w:pPr>
+        <w:pStyle w:val="a4"/>
+        <w:numPr>
+          <w:ilvl w:val="0"/>
+          <w:numId w:val="15"/>
+        </w:numPr>
+        <w:tabs>
+          <w:tab w:val="clear" w:pos="993"/>
+          <w:tab w:val="clear" w:pos="8505"/>
+        </w:tabs>
+        <w:ind w:left="0" w:firstLine="851"/>
+        <w:rPr>
+          <w:lang w:eastAsia="zh-CN"/>
+        </w:rPr>
+      </w:pPr>
+      <w:r>
+        <w:rPr>
+          <w:rFonts w:eastAsia="Calibri"/>
+          <w:color w:val="auto"/>
+          <w:lang w:eastAsia="zh-CN"/>
+        </w:rPr>
+        <w:t>Адрес.</w:t>
+      </w:r>
+    </w:p>
+    <w:p>
+      <w:pPr>
+        <w:pStyle w:val="a4"/>
+        <w:numPr>
+          <w:ilvl w:val="0"/>
+          <w:numId w:val="15"/>
+        </w:numPr>
+        <w:tabs>
+          <w:tab w:val="clear" w:pos="993"/>
+          <w:tab w:val="clear" w:pos="8505"/>
+        </w:tabs>
+        <w:ind w:left="0" w:firstLine="851"/>
+        <w:rPr>
+          <w:lang w:eastAsia="zh-CN"/>
+        </w:rPr>
+      </w:pPr>
+      <w:r>
+        <w:rPr>
+          <w:rFonts w:eastAsia="Calibri"/>
+          <w:color w:val="auto"/>
+          <w:lang w:eastAsia="zh-CN"/>
+        </w:rPr>
+        <w:t>Пароль.</w:t>
+      </w:r>
+    </w:p>
+    <w:p>
+      <w:pPr>
+        <w:pStyle w:val="a4"/>
+        <w:numPr>
+          <w:ilvl w:val="0"/>
+          <w:numId w:val="15"/>
+        </w:numPr>
+        <w:tabs>
+          <w:tab w:val="clear" w:pos="993"/>
+          <w:tab w:val="clear" w:pos="8505"/>
+        </w:tabs>
+        <w:ind w:left="0" w:firstLine="851"/>
+        <w:rPr>
+          <w:lang w:eastAsia="zh-CN"/>
+        </w:rPr>
+      </w:pPr>
+      <w:r>
+        <w:rPr>
+          <w:rFonts w:eastAsia="Calibri"/>
+          <w:color w:val="auto"/>
+          <w:lang w:eastAsia="zh-CN"/>
+        </w:rPr>
+        <w:t>Повторение пароля.</w:t>
+      </w:r>
+    </w:p>
+    <w:p>
+      <w:pPr>
+        <w:pStyle w:val="a4"/>
+        <w:numPr>
+          <w:ilvl w:val="0"/>
+          <w:numId w:val="15"/>
+        </w:numPr>
+        <w:tabs>
+          <w:tab w:val="clear" w:pos="993"/>
+          <w:tab w:val="clear" w:pos="8505"/>
+        </w:tabs>
+        <w:ind w:left="0" w:firstLine="851"/>
+        <w:rPr>
+          <w:lang w:eastAsia="zh-CN"/>
+        </w:rPr>
+      </w:pPr>
+      <w:r>
+        <w:rPr>
+          <w:rFonts w:eastAsia="Calibri"/>
+          <w:color w:val="auto"/>
+          <w:lang w:eastAsia="zh-CN"/>
+        </w:rPr>
+        <w:t>Согласие с обработкой персональных данных.</w:t>
+      </w:r>
+    </w:p>
+    <w:p>
+      <w:pPr>
+        <w:pStyle w:val="a4"/>
+        <w:tabs>
+          <w:tab w:val="clear" w:pos="993"/>
+          <w:tab w:val="clear" w:pos="8505"/>
+        </w:tabs>
+        <w:rPr>
+          <w:lang w:eastAsia="zh-CN"/>
+        </w:rPr>
+      </w:pPr>
+      <w:r>
+        <w:rPr>
+          <w:lang w:eastAsia="zh-CN"/>
+        </w:rPr>
+        <w:tab/>
+        <w:t xml:space="preserve">После этого необходимо нажать на кнопку </w:t>
+      </w:r>
+      <w:r>
+        <w:rPr>
+          <w:rFonts w:eastAsia="Calibri"/>
+          <w:color w:val="auto"/>
+          <w:lang w:eastAsia="zh-CN"/>
+        </w:rPr>
+        <w:t>«</w:t>
+      </w:r>
+      <w:r>
+        <w:rPr>
+          <w:rFonts w:eastAsia="Calibri"/>
+          <w:color w:val="auto"/>
+          <w:lang w:val="en-US" w:eastAsia="zh-CN"/>
+        </w:rPr>
+        <w:t>REGISTER</w:t>
+      </w:r>
+      <w:r>
+        <w:rPr>
+          <w:rFonts w:eastAsia="Calibri"/>
+          <w:color w:val="auto"/>
+          <w:lang w:eastAsia="zh-CN"/>
+        </w:rPr>
+        <w:t>»</w:t>
+      </w:r>
+      <w:r>
+        <w:rPr>
+          <w:rFonts w:eastAsia="Calibri"/>
+          <w:color w:val="auto"/>
+          <w:lang w:eastAsia="zh-CN"/>
+        </w:rPr>
+        <w:t xml:space="preserve"> </w:t>
+      </w:r>
+      <w:r>
+        <w:rPr>
+          <w:rFonts w:eastAsia="Calibri"/>
+          <w:color w:val="auto"/>
+          <w:lang w:eastAsia="zh-CN"/>
+        </w:rPr>
+        <w:t>и произойдет перенаправление на страницу авторизации</w:t>
+      </w:r>
+      <w:r>
+        <w:rPr>
+          <w:rFonts w:eastAsia="Calibri"/>
+          <w:color w:val="auto"/>
+          <w:lang w:eastAsia="zh-CN"/>
+        </w:rPr>
+        <w:t>.</w:t>
       </w:r>
     </w:p>
     <w:p>
@@ -29971,9 +30199,9 @@
         <w:lastRenderedPageBreak/>
         <w:drawing>
           <wp:inline distT="0" distB="0" distL="0" distR="0">
-            <wp:extent cx="5943600" cy="3771900"/>
-            <wp:effectExtent l="19050" t="19050" r="19050" b="19050"/>
-            <wp:docPr id="9" name="Рисунок 9"/>
+            <wp:extent cx="5932805" cy="3763645"/>
+            <wp:effectExtent l="19050" t="19050" r="10795" b="27305"/>
+            <wp:docPr id="24" name="Рисунок 24"/>
             <wp:cNvGraphicFramePr>
               <a:graphicFrameLocks xmlns:a="http://schemas.openxmlformats.org/drawingml/2006/main" noChangeAspect="1"/>
             </wp:cNvGraphicFramePr>
@@ -29981,7 +30209,7 @@
               <a:graphicData uri="http://schemas.openxmlformats.org/drawingml/2006/picture">
                 <pic:pic xmlns:pic="http://schemas.openxmlformats.org/drawingml/2006/picture">
                   <pic:nvPicPr>
-                    <pic:cNvPr id="0" name="Picture 4"/>
+                    <pic:cNvPr id="0" name="Picture 9"/>
                     <pic:cNvPicPr>
                       <a:picLocks noChangeAspect="1" noChangeArrowheads="1"/>
                     </pic:cNvPicPr>
@@ -30002,7 +30230,7 @@
                   <pic:spPr bwMode="auto">
                     <a:xfrm>
                       <a:off x="0" y="0"/>
-                      <a:ext cx="5943600" cy="3771900"/>
+                      <a:ext cx="5932805" cy="3763645"/>
                     </a:xfrm>
                     <a:prstGeom prst="rect">
                       <a:avLst/>
@@ -30051,20 +30279,8 @@
           <w:sz w:val="28"/>
           <w:lang w:eastAsia="zh-CN"/>
         </w:rPr>
-        <w:t>Рисунок 6.2 – Страница каталога цветов веб-приложения</w:t>
-      </w:r>
-    </w:p>
-    <w:p>
-      <w:pPr>
-        <w:spacing w:after="0" w:line="240" w:lineRule="auto"/>
-        <w:jc w:val="center"/>
-        <w:rPr>
-          <w:rFonts w:ascii="Times New Roman" w:eastAsia="Calibri" w:hAnsi="Times New Roman" w:cs="Times New Roman"/>
-          <w:color w:val="auto"/>
-          <w:sz w:val="28"/>
-          <w:lang w:eastAsia="zh-CN"/>
-        </w:rPr>
-      </w:pPr>
+        <w:t>Рисунок 6.2 – Страница регистрации</w:t>
+      </w:r>
     </w:p>
     <w:p>
       <w:pPr>
@@ -30077,16 +30293,6 @@
           <w:lang w:eastAsia="zh-CN"/>
         </w:rPr>
       </w:pPr>
-      <w:r>
-        <w:rPr>
-          <w:rFonts w:ascii="Times New Roman" w:eastAsia="Calibri" w:hAnsi="Times New Roman" w:cs="Times New Roman"/>
-          <w:color w:val="auto"/>
-          <w:sz w:val="28"/>
-          <w:lang w:eastAsia="zh-CN"/>
-        </w:rPr>
-        <w:tab/>
-        <w:t>Страница каталога состоит из списка цветов, разделенного по страницам, меню фильтров и выпадающего списка выбора сортировки цветов.</w:t>
-      </w:r>
     </w:p>
     <w:p>
       <w:pPr>
@@ -30096,7 +30302,7 @@
           <w:rFonts w:ascii="Times New Roman" w:eastAsia="Calibri" w:hAnsi="Times New Roman" w:cs="Times New Roman"/>
           <w:color w:val="auto"/>
           <w:sz w:val="28"/>
-          <w:lang w:eastAsia="zh-CN"/>
+          <w:lang w:val="en-US" w:eastAsia="zh-CN"/>
         </w:rPr>
       </w:pPr>
       <w:r>
@@ -30107,7 +30313,42 @@
           <w:lang w:eastAsia="zh-CN"/>
         </w:rPr>
         <w:tab/>
-        <w:t>Каждый цветок в каталоге состоит из фотографии, названия, краткого описания, цены и кнопки для добавления в корзину</w:t>
+      </w:r>
+      <w:r>
+        <w:rPr>
+          <w:rFonts w:ascii="Times New Roman" w:eastAsia="Calibri" w:hAnsi="Times New Roman" w:cs="Times New Roman"/>
+          <w:color w:val="auto"/>
+          <w:sz w:val="28"/>
+          <w:lang w:eastAsia="zh-CN"/>
+        </w:rPr>
+        <w:t xml:space="preserve">Для </w:t>
+      </w:r>
+      <w:r>
+        <w:rPr>
+          <w:rFonts w:ascii="Times New Roman" w:eastAsia="Calibri" w:hAnsi="Times New Roman" w:cs="Times New Roman"/>
+          <w:color w:val="auto"/>
+          <w:sz w:val="28"/>
+          <w:lang w:eastAsia="zh-CN"/>
+        </w:rPr>
+        <w:t>авторизации</w:t>
+      </w:r>
+      <w:r>
+        <w:rPr>
+          <w:rFonts w:ascii="Times New Roman" w:eastAsia="Calibri" w:hAnsi="Times New Roman" w:cs="Times New Roman"/>
+          <w:color w:val="auto"/>
+          <w:sz w:val="28"/>
+          <w:lang w:eastAsia="zh-CN"/>
+        </w:rPr>
+        <w:t xml:space="preserve"> в приложении необходимо в меню навигации выбрать пункт для работы с пользователем и далее нажать «</w:t>
+      </w:r>
+      <w:r>
+        <w:rPr>
+          <w:rFonts w:ascii="Times New Roman" w:eastAsia="Calibri" w:hAnsi="Times New Roman" w:cs="Times New Roman"/>
+          <w:color w:val="auto"/>
+          <w:sz w:val="28"/>
+          <w:lang w:val="en-US" w:eastAsia="zh-CN"/>
+        </w:rPr>
+        <w:t>LOG</w:t>
       </w:r>
       <w:r>
         <w:rPr>
@@ -30123,27 +30364,45 @@
           <w:rFonts w:ascii="Times New Roman" w:eastAsia="Calibri" w:hAnsi="Times New Roman" w:cs="Times New Roman"/>
           <w:color w:val="auto"/>
           <w:sz w:val="28"/>
-          <w:lang w:eastAsia="zh-CN"/>
-        </w:rPr>
-        <w:t>«</w:t>
-      </w:r>
-      <w:r>
-        <w:rPr>
-          <w:rFonts w:ascii="Times New Roman" w:eastAsia="Calibri" w:hAnsi="Times New Roman" w:cs="Times New Roman"/>
-          <w:color w:val="auto"/>
-          <w:sz w:val="28"/>
           <w:lang w:val="en-US" w:eastAsia="zh-CN"/>
         </w:rPr>
-        <w:t>ADD</w:t>
-      </w:r>
-      <w:r>
-        <w:rPr>
-          <w:rFonts w:ascii="Times New Roman" w:eastAsia="Calibri" w:hAnsi="Times New Roman" w:cs="Times New Roman"/>
-          <w:color w:val="auto"/>
-          <w:sz w:val="28"/>
-          <w:lang w:eastAsia="zh-CN"/>
-        </w:rPr>
-        <w:t xml:space="preserve"> </w:t>
+        <w:t>IN</w:t>
+      </w:r>
+      <w:r>
+        <w:rPr>
+          <w:rFonts w:ascii="Times New Roman" w:eastAsia="Calibri" w:hAnsi="Times New Roman" w:cs="Times New Roman"/>
+          <w:color w:val="auto"/>
+          <w:sz w:val="28"/>
+          <w:lang w:eastAsia="zh-CN"/>
+        </w:rPr>
+        <w:t>»</w:t>
+      </w:r>
+      <w:r>
+        <w:rPr>
+          <w:rFonts w:ascii="Times New Roman" w:eastAsia="Calibri" w:hAnsi="Times New Roman" w:cs="Times New Roman"/>
+          <w:color w:val="auto"/>
+          <w:sz w:val="28"/>
+          <w:lang w:eastAsia="zh-CN"/>
+        </w:rPr>
+        <w:t xml:space="preserve">. </w:t>
+      </w:r>
+      <w:r>
+        <w:rPr>
+          <w:rFonts w:ascii="Times New Roman" w:eastAsia="Calibri" w:hAnsi="Times New Roman" w:cs="Times New Roman"/>
+          <w:color w:val="auto"/>
+          <w:sz w:val="28"/>
+          <w:lang w:eastAsia="zh-CN"/>
+        </w:rPr>
+        <w:t>Внешний вид страницы авторизации приведен на рисунке 6.3.</w:t>
+      </w:r>
+      <w:r>
+        <w:rPr>
+          <w:rFonts w:ascii="Times New Roman" w:eastAsia="Calibri" w:hAnsi="Times New Roman" w:cs="Times New Roman"/>
+          <w:color w:val="auto"/>
+          <w:sz w:val="28"/>
+          <w:lang w:eastAsia="zh-CN"/>
+        </w:rPr>
+        <w:t xml:space="preserve"> Для успешной авторизации, необходимо заполнить все обязательные поля</w:t>
       </w:r>
       <w:r>
         <w:rPr>
@@ -30152,493 +30411,7 @@
           <w:sz w:val="28"/>
           <w:lang w:val="en-US" w:eastAsia="zh-CN"/>
         </w:rPr>
-        <w:t>TO</w:t>
-      </w:r>
-      <w:r>
-        <w:rPr>
-          <w:rFonts w:ascii="Times New Roman" w:eastAsia="Calibri" w:hAnsi="Times New Roman" w:cs="Times New Roman"/>
-          <w:color w:val="auto"/>
-          <w:sz w:val="28"/>
-          <w:lang w:eastAsia="zh-CN"/>
-        </w:rPr>
-        <w:t xml:space="preserve"> </w:t>
-      </w:r>
-      <w:r>
-        <w:rPr>
-          <w:rFonts w:ascii="Times New Roman" w:eastAsia="Calibri" w:hAnsi="Times New Roman" w:cs="Times New Roman"/>
-          <w:color w:val="auto"/>
-          <w:sz w:val="28"/>
-          <w:lang w:val="en-US" w:eastAsia="zh-CN"/>
-        </w:rPr>
-        <w:t>CART</w:t>
-      </w:r>
-      <w:r>
-        <w:rPr>
-          <w:rFonts w:ascii="Times New Roman" w:eastAsia="Calibri" w:hAnsi="Times New Roman" w:cs="Times New Roman"/>
-          <w:color w:val="auto"/>
-          <w:sz w:val="28"/>
-          <w:lang w:eastAsia="zh-CN"/>
-        </w:rPr>
-        <w:t>»</w:t>
-      </w:r>
-      <w:r>
-        <w:rPr>
-          <w:rFonts w:ascii="Times New Roman" w:eastAsia="Calibri" w:hAnsi="Times New Roman" w:cs="Times New Roman"/>
-          <w:color w:val="auto"/>
-          <w:sz w:val="28"/>
-          <w:lang w:eastAsia="zh-CN"/>
-        </w:rPr>
-        <w:t>. Кнопка для добавления в корзину появляется при наведении курсора на цветок в каталоге.</w:t>
-      </w:r>
-      <w:r>
-        <w:rPr>
-          <w:rFonts w:ascii="Times New Roman" w:eastAsia="Calibri" w:hAnsi="Times New Roman" w:cs="Times New Roman"/>
-          <w:color w:val="auto"/>
-          <w:sz w:val="28"/>
-          <w:lang w:eastAsia="zh-CN"/>
-        </w:rPr>
-        <w:t xml:space="preserve"> Нажатие эту кнопку приведет к добавлению цветка в корзину пользователя или гостя. Сама кнопка при этом изменит свой внешний вид и станет недоступна для повторного нажатия, пока данный цветок содержится в корзине.</w:t>
-      </w:r>
-    </w:p>
-    <w:p>
-      <w:pPr>
-        <w:spacing w:after="0" w:line="240" w:lineRule="auto"/>
-        <w:jc w:val="both"/>
-        <w:rPr>
-          <w:rFonts w:ascii="Times New Roman" w:eastAsia="Calibri" w:hAnsi="Times New Roman" w:cs="Times New Roman"/>
-          <w:color w:val="auto"/>
-          <w:sz w:val="28"/>
-          <w:lang w:eastAsia="zh-CN"/>
-        </w:rPr>
-      </w:pPr>
-      <w:r>
-        <w:rPr>
-          <w:rFonts w:ascii="Times New Roman" w:eastAsia="Calibri" w:hAnsi="Times New Roman" w:cs="Times New Roman"/>
-          <w:color w:val="auto"/>
-          <w:sz w:val="28"/>
-          <w:lang w:eastAsia="zh-CN"/>
-        </w:rPr>
-        <w:t xml:space="preserve"> </w:t>
-      </w:r>
-      <w:r>
-        <w:rPr>
-          <w:rFonts w:ascii="Times New Roman" w:eastAsia="Calibri" w:hAnsi="Times New Roman" w:cs="Times New Roman"/>
-          <w:color w:val="auto"/>
-          <w:sz w:val="28"/>
-          <w:lang w:eastAsia="zh-CN"/>
-        </w:rPr>
-        <w:tab/>
-        <w:t>Для того, чтобы активировать фильтр по цене, необходимо либо ввести соответствующие значения</w:t>
-      </w:r>
-      <w:r>
-        <w:rPr>
-          <w:rFonts w:ascii="Times New Roman" w:eastAsia="Calibri" w:hAnsi="Times New Roman" w:cs="Times New Roman"/>
-          <w:color w:val="auto"/>
-          <w:sz w:val="28"/>
-          <w:lang w:eastAsia="zh-CN"/>
-        </w:rPr>
-        <w:t xml:space="preserve"> </w:t>
-      </w:r>
-      <w:r>
-        <w:rPr>
-          <w:rFonts w:ascii="Times New Roman" w:eastAsia="Calibri" w:hAnsi="Times New Roman" w:cs="Times New Roman"/>
-          <w:color w:val="auto"/>
-          <w:sz w:val="28"/>
-          <w:lang w:eastAsia="zh-CN"/>
-        </w:rPr>
-        <w:t>цены в поля «</w:t>
-      </w:r>
-      <w:r>
-        <w:rPr>
-          <w:rFonts w:ascii="Times New Roman" w:eastAsia="Calibri" w:hAnsi="Times New Roman" w:cs="Times New Roman"/>
-          <w:color w:val="auto"/>
-          <w:sz w:val="28"/>
-          <w:lang w:val="en-US" w:eastAsia="zh-CN"/>
-        </w:rPr>
-        <w:t>From</w:t>
-      </w:r>
-      <w:r>
-        <w:rPr>
-          <w:rFonts w:ascii="Times New Roman" w:eastAsia="Calibri" w:hAnsi="Times New Roman" w:cs="Times New Roman"/>
-          <w:color w:val="auto"/>
-          <w:sz w:val="28"/>
-          <w:lang w:eastAsia="zh-CN"/>
-        </w:rPr>
-        <w:t>»</w:t>
-      </w:r>
-      <w:r>
-        <w:rPr>
-          <w:rFonts w:ascii="Times New Roman" w:eastAsia="Calibri" w:hAnsi="Times New Roman" w:cs="Times New Roman"/>
-          <w:color w:val="auto"/>
-          <w:sz w:val="28"/>
-          <w:lang w:eastAsia="zh-CN"/>
-        </w:rPr>
-        <w:t xml:space="preserve"> </w:t>
-      </w:r>
-      <w:r>
-        <w:rPr>
-          <w:rFonts w:ascii="Times New Roman" w:eastAsia="Calibri" w:hAnsi="Times New Roman" w:cs="Times New Roman"/>
-          <w:color w:val="auto"/>
-          <w:sz w:val="28"/>
-          <w:lang w:eastAsia="zh-CN"/>
-        </w:rPr>
-        <w:t>и «</w:t>
-      </w:r>
-      <w:r>
-        <w:rPr>
-          <w:rFonts w:ascii="Times New Roman" w:eastAsia="Calibri" w:hAnsi="Times New Roman" w:cs="Times New Roman"/>
-          <w:color w:val="auto"/>
-          <w:sz w:val="28"/>
-          <w:lang w:val="en-US" w:eastAsia="zh-CN"/>
-        </w:rPr>
-        <w:t>To</w:t>
-      </w:r>
-      <w:r>
-        <w:rPr>
-          <w:rFonts w:ascii="Times New Roman" w:eastAsia="Calibri" w:hAnsi="Times New Roman" w:cs="Times New Roman"/>
-          <w:color w:val="auto"/>
-          <w:sz w:val="28"/>
-          <w:lang w:eastAsia="zh-CN"/>
-        </w:rPr>
-        <w:t>»</w:t>
-      </w:r>
-      <w:r>
-        <w:rPr>
-          <w:rFonts w:ascii="Times New Roman" w:eastAsia="Calibri" w:hAnsi="Times New Roman" w:cs="Times New Roman"/>
-          <w:color w:val="auto"/>
-          <w:sz w:val="28"/>
-          <w:lang w:eastAsia="zh-CN"/>
-        </w:rPr>
-        <w:t>, либо же изменить положение соответствующих ползунков. После выбора ценового диапазона необходимо подтвердить ввод, нажав на кнопку «</w:t>
-      </w:r>
-      <w:r>
-        <w:rPr>
-          <w:rFonts w:ascii="Times New Roman" w:eastAsia="Calibri" w:hAnsi="Times New Roman" w:cs="Times New Roman"/>
-          <w:color w:val="auto"/>
-          <w:sz w:val="28"/>
-          <w:lang w:val="en-US" w:eastAsia="zh-CN"/>
-        </w:rPr>
-        <w:t>APPLY</w:t>
-      </w:r>
-      <w:r>
-        <w:rPr>
-          <w:rFonts w:ascii="Times New Roman" w:eastAsia="Calibri" w:hAnsi="Times New Roman" w:cs="Times New Roman"/>
-          <w:color w:val="auto"/>
-          <w:sz w:val="28"/>
-          <w:lang w:eastAsia="zh-CN"/>
-        </w:rPr>
-        <w:t xml:space="preserve"> </w:t>
-      </w:r>
-      <w:r>
-        <w:rPr>
-          <w:rFonts w:ascii="Times New Roman" w:eastAsia="Calibri" w:hAnsi="Times New Roman" w:cs="Times New Roman"/>
-          <w:color w:val="auto"/>
-          <w:sz w:val="28"/>
-          <w:lang w:val="en-US" w:eastAsia="zh-CN"/>
-        </w:rPr>
-        <w:t>FILTER</w:t>
-      </w:r>
-      <w:r>
-        <w:rPr>
-          <w:rFonts w:ascii="Times New Roman" w:eastAsia="Calibri" w:hAnsi="Times New Roman" w:cs="Times New Roman"/>
-          <w:color w:val="auto"/>
-          <w:sz w:val="28"/>
-          <w:lang w:eastAsia="zh-CN"/>
-        </w:rPr>
-        <w:t>»</w:t>
-      </w:r>
-      <w:r>
-        <w:rPr>
-          <w:rFonts w:ascii="Times New Roman" w:eastAsia="Calibri" w:hAnsi="Times New Roman" w:cs="Times New Roman"/>
-          <w:color w:val="auto"/>
-          <w:sz w:val="28"/>
-          <w:lang w:eastAsia="zh-CN"/>
-        </w:rPr>
-        <w:t>.</w:t>
-      </w:r>
-    </w:p>
-    <w:p>
-      <w:pPr>
-        <w:spacing w:after="0" w:line="240" w:lineRule="auto"/>
-        <w:jc w:val="both"/>
-        <w:rPr>
-          <w:rFonts w:ascii="Times New Roman" w:eastAsia="Calibri" w:hAnsi="Times New Roman" w:cs="Times New Roman"/>
-          <w:color w:val="auto"/>
-          <w:sz w:val="28"/>
-          <w:lang w:eastAsia="zh-CN"/>
-        </w:rPr>
-      </w:pPr>
-      <w:r>
-        <w:rPr>
-          <w:rFonts w:ascii="Times New Roman" w:eastAsia="Calibri" w:hAnsi="Times New Roman" w:cs="Times New Roman"/>
-          <w:color w:val="auto"/>
-          <w:sz w:val="28"/>
-          <w:lang w:eastAsia="zh-CN"/>
-        </w:rPr>
-        <w:tab/>
-        <w:t>Чтобы активировать фильтр по категории товара, необходимо сделать активными соответствующие пункты списка с категориями, кликнув по нужным маркерам. После выбора нужных категорий необходимо подтвердить ввод, нажав на кнопку «</w:t>
-      </w:r>
-      <w:r>
-        <w:rPr>
-          <w:rFonts w:ascii="Times New Roman" w:eastAsia="Calibri" w:hAnsi="Times New Roman" w:cs="Times New Roman"/>
-          <w:color w:val="auto"/>
-          <w:sz w:val="28"/>
-          <w:lang w:val="en-US" w:eastAsia="zh-CN"/>
-        </w:rPr>
-        <w:t>APPLY</w:t>
-      </w:r>
-      <w:r>
-        <w:rPr>
-          <w:rFonts w:ascii="Times New Roman" w:eastAsia="Calibri" w:hAnsi="Times New Roman" w:cs="Times New Roman"/>
-          <w:color w:val="auto"/>
-          <w:sz w:val="28"/>
-          <w:lang w:eastAsia="zh-CN"/>
-        </w:rPr>
-        <w:t xml:space="preserve"> </w:t>
-      </w:r>
-      <w:r>
-        <w:rPr>
-          <w:rFonts w:ascii="Times New Roman" w:eastAsia="Calibri" w:hAnsi="Times New Roman" w:cs="Times New Roman"/>
-          <w:color w:val="auto"/>
-          <w:sz w:val="28"/>
-          <w:lang w:val="en-US" w:eastAsia="zh-CN"/>
-        </w:rPr>
-        <w:t>FILTER</w:t>
-      </w:r>
-      <w:r>
-        <w:rPr>
-          <w:rFonts w:ascii="Times New Roman" w:eastAsia="Calibri" w:hAnsi="Times New Roman" w:cs="Times New Roman"/>
-          <w:color w:val="auto"/>
-          <w:sz w:val="28"/>
-          <w:lang w:eastAsia="zh-CN"/>
-        </w:rPr>
-        <w:t>»</w:t>
-      </w:r>
-      <w:r>
-        <w:rPr>
-          <w:rFonts w:ascii="Times New Roman" w:eastAsia="Calibri" w:hAnsi="Times New Roman" w:cs="Times New Roman"/>
-          <w:color w:val="auto"/>
-          <w:sz w:val="28"/>
-          <w:lang w:eastAsia="zh-CN"/>
-        </w:rPr>
-        <w:t>.</w:t>
-      </w:r>
-    </w:p>
-    <w:p>
-      <w:pPr>
-        <w:spacing w:after="0" w:line="240" w:lineRule="auto"/>
-        <w:jc w:val="both"/>
-        <w:rPr>
-          <w:rFonts w:ascii="Times New Roman" w:eastAsia="Calibri" w:hAnsi="Times New Roman" w:cs="Times New Roman"/>
-          <w:color w:val="auto"/>
-          <w:sz w:val="28"/>
-          <w:lang w:eastAsia="zh-CN"/>
-        </w:rPr>
-      </w:pPr>
-      <w:r>
-        <w:rPr>
-          <w:rFonts w:ascii="Times New Roman" w:eastAsia="Calibri" w:hAnsi="Times New Roman" w:cs="Times New Roman"/>
-          <w:color w:val="auto"/>
-          <w:sz w:val="28"/>
-          <w:lang w:eastAsia="zh-CN"/>
-        </w:rPr>
-        <w:tab/>
-        <w:t>Для сброса действия всех введенных фильтров необходимо нажать на кнопку «</w:t>
-      </w:r>
-      <w:r>
-        <w:rPr>
-          <w:rFonts w:ascii="Times New Roman" w:eastAsia="Calibri" w:hAnsi="Times New Roman" w:cs="Times New Roman"/>
-          <w:color w:val="auto"/>
-          <w:sz w:val="28"/>
-          <w:lang w:val="en-US" w:eastAsia="zh-CN"/>
-        </w:rPr>
-        <w:t>CLEAR</w:t>
-      </w:r>
-      <w:r>
-        <w:rPr>
-          <w:rFonts w:ascii="Times New Roman" w:eastAsia="Calibri" w:hAnsi="Times New Roman" w:cs="Times New Roman"/>
-          <w:color w:val="auto"/>
-          <w:sz w:val="28"/>
-          <w:lang w:eastAsia="zh-CN"/>
-        </w:rPr>
-        <w:t xml:space="preserve"> </w:t>
-      </w:r>
-      <w:r>
-        <w:rPr>
-          <w:rFonts w:ascii="Times New Roman" w:eastAsia="Calibri" w:hAnsi="Times New Roman" w:cs="Times New Roman"/>
-          <w:color w:val="auto"/>
-          <w:sz w:val="28"/>
-          <w:lang w:val="en-US" w:eastAsia="zh-CN"/>
-        </w:rPr>
-        <w:t>FILTER</w:t>
-      </w:r>
-      <w:r>
-        <w:rPr>
-          <w:rFonts w:ascii="Times New Roman" w:eastAsia="Calibri" w:hAnsi="Times New Roman" w:cs="Times New Roman"/>
-          <w:color w:val="auto"/>
-          <w:sz w:val="28"/>
-          <w:lang w:eastAsia="zh-CN"/>
-        </w:rPr>
-        <w:t>»</w:t>
-      </w:r>
-      <w:r>
-        <w:rPr>
-          <w:rFonts w:ascii="Times New Roman" w:eastAsia="Calibri" w:hAnsi="Times New Roman" w:cs="Times New Roman"/>
-          <w:color w:val="auto"/>
-          <w:sz w:val="28"/>
-          <w:lang w:eastAsia="zh-CN"/>
-        </w:rPr>
-        <w:t>.</w:t>
-      </w:r>
-    </w:p>
-    <w:p>
-      <w:pPr>
-        <w:spacing w:after="0" w:line="240" w:lineRule="auto"/>
-        <w:jc w:val="both"/>
-        <w:rPr>
-          <w:rFonts w:ascii="Times New Roman" w:eastAsia="Calibri" w:hAnsi="Times New Roman" w:cs="Times New Roman"/>
-          <w:color w:val="auto"/>
-          <w:sz w:val="28"/>
-          <w:lang w:eastAsia="zh-CN"/>
-        </w:rPr>
-      </w:pPr>
-      <w:r>
-        <w:rPr>
-          <w:rFonts w:ascii="Times New Roman" w:eastAsia="Calibri" w:hAnsi="Times New Roman" w:cs="Times New Roman"/>
-          <w:color w:val="auto"/>
-          <w:sz w:val="28"/>
-          <w:lang w:eastAsia="zh-CN"/>
-        </w:rPr>
-        <w:tab/>
-        <w:t>В веб-приложении предусмотрено четыре вида сортировок</w:t>
-      </w:r>
-      <w:r>
-        <w:rPr>
-          <w:rFonts w:ascii="Times New Roman" w:eastAsia="Calibri" w:hAnsi="Times New Roman" w:cs="Times New Roman"/>
-          <w:color w:val="auto"/>
-          <w:sz w:val="28"/>
-          <w:lang w:eastAsia="zh-CN"/>
-        </w:rPr>
         <w:t>:</w:t>
-      </w:r>
-    </w:p>
-    <w:p>
-      <w:pPr>
-        <w:pStyle w:val="a4"/>
-        <w:numPr>
-          <w:ilvl w:val="0"/>
-          <w:numId w:val="15"/>
-        </w:numPr>
-        <w:ind w:left="0" w:firstLine="851"/>
-        <w:rPr>
-          <w:rFonts w:eastAsia="Calibri"/>
-          <w:color w:val="auto"/>
-          <w:lang w:eastAsia="zh-CN"/>
-        </w:rPr>
-      </w:pPr>
-      <w:r>
-        <w:rPr>
-          <w:rFonts w:eastAsia="Calibri"/>
-          <w:color w:val="auto"/>
-          <w:lang w:eastAsia="zh-CN"/>
-        </w:rPr>
-        <w:t>По названию товара в алфавитном порядке</w:t>
-      </w:r>
-      <w:r>
-        <w:rPr>
-          <w:rFonts w:eastAsia="Calibri"/>
-          <w:color w:val="auto"/>
-          <w:lang w:eastAsia="zh-CN"/>
-        </w:rPr>
-        <w:t xml:space="preserve">, в приложении </w:t>
-      </w:r>
-      <w:r>
-        <w:rPr>
-          <w:rFonts w:eastAsia="Calibri"/>
-          <w:color w:val="auto"/>
-          <w:lang w:eastAsia="zh-CN"/>
-        </w:rPr>
-        <w:t>«</w:t>
-      </w:r>
-      <w:r>
-        <w:rPr>
-          <w:rFonts w:eastAsia="Calibri"/>
-          <w:color w:val="auto"/>
-          <w:lang w:val="en-US" w:eastAsia="zh-CN"/>
-        </w:rPr>
-        <w:t>By</w:t>
-      </w:r>
-      <w:r>
-        <w:rPr>
-          <w:rFonts w:eastAsia="Calibri"/>
-          <w:color w:val="auto"/>
-          <w:lang w:eastAsia="zh-CN"/>
-        </w:rPr>
-        <w:t xml:space="preserve"> </w:t>
-      </w:r>
-      <w:r>
-        <w:rPr>
-          <w:rFonts w:eastAsia="Calibri"/>
-          <w:color w:val="auto"/>
-          <w:lang w:val="en-US" w:eastAsia="zh-CN"/>
-        </w:rPr>
-        <w:t>name</w:t>
-      </w:r>
-      <w:r>
-        <w:rPr>
-          <w:rFonts w:eastAsia="Calibri"/>
-          <w:color w:val="auto"/>
-          <w:lang w:eastAsia="zh-CN"/>
-        </w:rPr>
-        <w:t xml:space="preserve"> (</w:t>
-      </w:r>
-      <w:r>
-        <w:rPr>
-          <w:rFonts w:eastAsia="Calibri"/>
-          <w:color w:val="auto"/>
-          <w:lang w:val="en-US" w:eastAsia="zh-CN"/>
-        </w:rPr>
-        <w:t>A</w:t>
-      </w:r>
-      <w:r>
-        <w:rPr>
-          <w:rFonts w:eastAsia="Calibri"/>
-          <w:color w:val="auto"/>
-          <w:lang w:eastAsia="zh-CN"/>
-        </w:rPr>
-        <w:t xml:space="preserve"> - </w:t>
-      </w:r>
-      <w:r>
-        <w:rPr>
-          <w:rFonts w:eastAsia="Calibri"/>
-          <w:color w:val="auto"/>
-          <w:lang w:val="en-US" w:eastAsia="zh-CN"/>
-        </w:rPr>
-        <w:t>Z</w:t>
-      </w:r>
-      <w:r>
-        <w:rPr>
-          <w:rFonts w:eastAsia="Calibri"/>
-          <w:color w:val="auto"/>
-          <w:lang w:eastAsia="zh-CN"/>
-        </w:rPr>
-        <w:t>)</w:t>
-      </w:r>
-      <w:r>
-        <w:rPr>
-          <w:rFonts w:eastAsia="Calibri"/>
-          <w:color w:val="auto"/>
-          <w:lang w:eastAsia="zh-CN"/>
-        </w:rPr>
-        <w:t>»</w:t>
-      </w:r>
-      <w:r>
-        <w:rPr>
-          <w:rFonts w:eastAsia="Calibri"/>
-          <w:color w:val="auto"/>
-          <w:lang w:eastAsia="zh-CN"/>
-        </w:rPr>
-        <w:t>.</w:t>
       </w:r>
     </w:p>
     <w:p>
@@ -30663,96 +30436,7 @@
           <w:color w:val="auto"/>
           <w:lang w:eastAsia="zh-CN"/>
         </w:rPr>
-        <w:lastRenderedPageBreak/>
-        <w:t>По названию товара против алфавитного порядка</w:t>
-      </w:r>
-      <w:r>
-        <w:rPr>
-          <w:rFonts w:eastAsia="Calibri"/>
-          <w:color w:val="auto"/>
-          <w:lang w:eastAsia="zh-CN"/>
-        </w:rPr>
-        <w:t>, в приложении «</w:t>
-      </w:r>
-      <w:r>
-        <w:rPr>
-          <w:rFonts w:eastAsia="Calibri"/>
-          <w:color w:val="auto"/>
-          <w:lang w:val="en-US" w:eastAsia="zh-CN"/>
-        </w:rPr>
-        <w:t>By</w:t>
-      </w:r>
-      <w:r>
-        <w:rPr>
-          <w:rFonts w:eastAsia="Calibri"/>
-          <w:color w:val="auto"/>
-          <w:lang w:eastAsia="zh-CN"/>
-        </w:rPr>
-        <w:t xml:space="preserve"> </w:t>
-      </w:r>
-      <w:r>
-        <w:rPr>
-          <w:rFonts w:eastAsia="Calibri"/>
-          <w:color w:val="auto"/>
-          <w:lang w:val="en-US" w:eastAsia="zh-CN"/>
-        </w:rPr>
-        <w:t>name</w:t>
-      </w:r>
-      <w:r>
-        <w:rPr>
-          <w:rFonts w:eastAsia="Calibri"/>
-          <w:color w:val="auto"/>
-          <w:lang w:eastAsia="zh-CN"/>
-        </w:rPr>
-        <w:t xml:space="preserve"> (</w:t>
-      </w:r>
-      <w:r>
-        <w:rPr>
-          <w:rFonts w:eastAsia="Calibri"/>
-          <w:color w:val="auto"/>
-          <w:lang w:val="en-US" w:eastAsia="zh-CN"/>
-        </w:rPr>
-        <w:t>Z</w:t>
-      </w:r>
-      <w:r>
-        <w:rPr>
-          <w:rFonts w:eastAsia="Calibri"/>
-          <w:color w:val="auto"/>
-          <w:lang w:eastAsia="zh-CN"/>
-        </w:rPr>
-        <w:t xml:space="preserve"> - </w:t>
-      </w:r>
-      <w:r>
-        <w:rPr>
-          <w:rFonts w:eastAsia="Calibri"/>
-          <w:color w:val="auto"/>
-          <w:lang w:val="en-US" w:eastAsia="zh-CN"/>
-        </w:rPr>
-        <w:t>A</w:t>
-      </w:r>
-      <w:r>
-        <w:rPr>
-          <w:rFonts w:eastAsia="Calibri"/>
-          <w:color w:val="auto"/>
-          <w:lang w:eastAsia="zh-CN"/>
-        </w:rPr>
-        <w:t>)</w:t>
-      </w:r>
-      <w:r>
-        <w:rPr>
-          <w:rFonts w:eastAsia="Calibri"/>
-          <w:color w:val="auto"/>
-          <w:lang w:eastAsia="zh-CN"/>
-        </w:rPr>
-        <w:t>»</w:t>
-      </w:r>
-      <w:r>
-        <w:rPr>
-          <w:rFonts w:eastAsia="Calibri"/>
-          <w:color w:val="auto"/>
-          <w:lang w:eastAsia="zh-CN"/>
-        </w:rPr>
-        <w:t>.</w:t>
+        <w:t>Адрес электронной почты.</w:t>
       </w:r>
     </w:p>
     <w:p>
@@ -30777,200 +30461,7 @@
           <w:color w:val="auto"/>
           <w:lang w:eastAsia="zh-CN"/>
         </w:rPr>
-        <w:t xml:space="preserve">По </w:t>
-      </w:r>
-      <w:r>
-        <w:rPr>
-          <w:rFonts w:eastAsia="Calibri"/>
-          <w:color w:val="auto"/>
-          <w:lang w:eastAsia="zh-CN"/>
-        </w:rPr>
-        <w:t>возрастанию цены товара</w:t>
-      </w:r>
-      <w:r>
-        <w:rPr>
-          <w:rFonts w:eastAsia="Calibri"/>
-          <w:color w:val="auto"/>
-          <w:lang w:eastAsia="zh-CN"/>
-        </w:rPr>
-        <w:t>, в приложении «</w:t>
-      </w:r>
-      <w:r>
-        <w:rPr>
-          <w:rFonts w:eastAsia="Calibri"/>
-          <w:color w:val="auto"/>
-          <w:lang w:val="en-US" w:eastAsia="zh-CN"/>
-        </w:rPr>
-        <w:t>By</w:t>
-      </w:r>
-      <w:r>
-        <w:rPr>
-          <w:rFonts w:eastAsia="Calibri"/>
-          <w:color w:val="auto"/>
-          <w:lang w:eastAsia="zh-CN"/>
-        </w:rPr>
-        <w:t xml:space="preserve"> </w:t>
-      </w:r>
-      <w:r>
-        <w:rPr>
-          <w:rFonts w:eastAsia="Calibri"/>
-          <w:color w:val="auto"/>
-          <w:lang w:val="en-US" w:eastAsia="zh-CN"/>
-        </w:rPr>
-        <w:t>cost</w:t>
-      </w:r>
-      <w:r>
-        <w:rPr>
-          <w:rFonts w:eastAsia="Calibri"/>
-          <w:color w:val="auto"/>
-          <w:lang w:eastAsia="zh-CN"/>
-        </w:rPr>
-        <w:t xml:space="preserve"> (</w:t>
-      </w:r>
-      <w:r>
-        <w:rPr>
-          <w:rFonts w:eastAsia="Calibri"/>
-          <w:color w:val="auto"/>
-          <w:lang w:val="en-US" w:eastAsia="zh-CN"/>
-        </w:rPr>
-        <w:t>ascending</w:t>
-      </w:r>
-      <w:r>
-        <w:rPr>
-          <w:rFonts w:eastAsia="Calibri"/>
-          <w:color w:val="auto"/>
-          <w:lang w:eastAsia="zh-CN"/>
-        </w:rPr>
-        <w:t>)</w:t>
-      </w:r>
-      <w:r>
-        <w:rPr>
-          <w:rFonts w:eastAsia="Calibri"/>
-          <w:color w:val="auto"/>
-          <w:lang w:eastAsia="zh-CN"/>
-        </w:rPr>
-        <w:t>»</w:t>
-      </w:r>
-      <w:r>
-        <w:rPr>
-          <w:rFonts w:eastAsia="Calibri"/>
-          <w:color w:val="auto"/>
-          <w:lang w:eastAsia="zh-CN"/>
-        </w:rPr>
-        <w:t>.</w:t>
-      </w:r>
-    </w:p>
-    <w:p>
-      <w:pPr>
-        <w:pStyle w:val="a4"/>
-        <w:numPr>
-          <w:ilvl w:val="0"/>
-          <w:numId w:val="15"/>
-        </w:numPr>
-        <w:tabs>
-          <w:tab w:val="clear" w:pos="993"/>
-          <w:tab w:val="clear" w:pos="8505"/>
-        </w:tabs>
-        <w:ind w:left="0" w:firstLine="851"/>
-        <w:rPr>
-          <w:lang w:eastAsia="zh-CN"/>
-        </w:rPr>
-      </w:pPr>
-      <w:r>
-        <w:rPr>
-          <w:rFonts w:eastAsia="Calibri"/>
-          <w:color w:val="auto"/>
-          <w:lang w:eastAsia="zh-CN"/>
-        </w:rPr>
-        <w:t xml:space="preserve">По </w:t>
-      </w:r>
-      <w:r>
-        <w:rPr>
-          <w:rFonts w:eastAsia="Calibri"/>
-          <w:color w:val="auto"/>
-          <w:lang w:eastAsia="zh-CN"/>
-        </w:rPr>
-        <w:t>убыванию</w:t>
-      </w:r>
-      <w:r>
-        <w:rPr>
-          <w:rFonts w:eastAsia="Calibri"/>
-          <w:color w:val="auto"/>
-          <w:lang w:eastAsia="zh-CN"/>
-        </w:rPr>
-        <w:t xml:space="preserve"> цены товара, в приложении «</w:t>
-      </w:r>
-      <w:r>
-        <w:rPr>
-          <w:rFonts w:eastAsia="Calibri"/>
-          <w:color w:val="auto"/>
-          <w:lang w:val="en-US" w:eastAsia="zh-CN"/>
-        </w:rPr>
-        <w:t>By</w:t>
-      </w:r>
-      <w:r>
-        <w:rPr>
-          <w:rFonts w:eastAsia="Calibri"/>
-          <w:color w:val="auto"/>
-          <w:lang w:eastAsia="zh-CN"/>
-        </w:rPr>
-        <w:t xml:space="preserve"> </w:t>
-      </w:r>
-      <w:r>
-        <w:rPr>
-          <w:rFonts w:eastAsia="Calibri"/>
-          <w:color w:val="auto"/>
-          <w:lang w:val="en-US" w:eastAsia="zh-CN"/>
-        </w:rPr>
-        <w:t>cost</w:t>
-      </w:r>
-      <w:r>
-        <w:rPr>
-          <w:rFonts w:eastAsia="Calibri"/>
-          <w:color w:val="auto"/>
-          <w:lang w:eastAsia="zh-CN"/>
-        </w:rPr>
-        <w:t xml:space="preserve"> (</w:t>
-      </w:r>
-      <w:r>
-        <w:rPr>
-          <w:rFonts w:eastAsia="Calibri"/>
-          <w:color w:val="auto"/>
-          <w:lang w:val="en-US" w:eastAsia="zh-CN"/>
-        </w:rPr>
-        <w:t>de</w:t>
-      </w:r>
-      <w:r>
-        <w:rPr>
-          <w:rFonts w:eastAsia="Calibri"/>
-          <w:color w:val="auto"/>
-          <w:lang w:val="en-US" w:eastAsia="zh-CN"/>
-        </w:rPr>
-        <w:t>scending</w:t>
-      </w:r>
-      <w:r>
-        <w:rPr>
-          <w:rFonts w:eastAsia="Calibri"/>
-          <w:color w:val="auto"/>
-          <w:lang w:eastAsia="zh-CN"/>
-        </w:rPr>
-        <w:t>)</w:t>
-      </w:r>
-      <w:r>
-        <w:rPr>
-          <w:rFonts w:eastAsia="Calibri"/>
-          <w:color w:val="auto"/>
-          <w:lang w:eastAsia="zh-CN"/>
-        </w:rPr>
-        <w:t>»</w:t>
-      </w:r>
-      <w:r>
-        <w:rPr>
-          <w:rFonts w:eastAsia="Calibri"/>
-          <w:color w:val="auto"/>
-          <w:lang w:eastAsia="zh-CN"/>
-        </w:rPr>
-        <w:t>.</w:t>
+        <w:t>Пароль.</w:t>
       </w:r>
     </w:p>
     <w:p>
@@ -30992,7 +30483,7 @@
           <w:lang w:eastAsia="zh-CN"/>
         </w:rPr>
         <w:tab/>
-        <w:t>Выбор одного из вариантов в соответствующем выпадающем списке приведет к пересортировке списка цветков.</w:t>
+        <w:t>Вводить необходимо корректные данные, введенные ранее при регистрации. В случае, если введены некорректные данные, будет выведено сообщение об ошибке авторизации.</w:t>
       </w:r>
     </w:p>
     <w:p>
@@ -31014,7 +30505,7 @@
           <w:lang w:eastAsia="zh-CN"/>
         </w:rPr>
         <w:tab/>
-        <w:t>При нажатии левой кнопкой мыши по названию товара произойдет переход на страницу с подробным его описанием. Внешний вид этой страницы отображен на рисунке 6.3.</w:t>
+        <w:t>В случае, если пользователь забыл свои данные, введенные при регистрации, имеется возможность восстановить пароль при том, что пользователь помнит введенный адрес электронной почты при регистрации.</w:t>
       </w:r>
     </w:p>
     <w:p>
@@ -31028,6 +30519,36 @@
           <w:lang w:eastAsia="zh-CN"/>
         </w:rPr>
       </w:pPr>
+      <w:r>
+        <w:rPr>
+          <w:rFonts w:ascii="Times New Roman" w:eastAsia="Calibri" w:hAnsi="Times New Roman" w:cs="Times New Roman"/>
+          <w:color w:val="auto"/>
+          <w:sz w:val="28"/>
+          <w:lang w:eastAsia="zh-CN"/>
+        </w:rPr>
+        <w:tab/>
+        <w:t>Без адреса электронной почты восстановить доступ к аккаунту невозможно. Единственным выходом из данной ситуации будет регистрация</w:t>
+      </w:r>
+      <w:bookmarkStart w:id="45" w:name="_GoBack"/>
+      <w:bookmarkEnd w:id="45"/>
+      <w:r>
+        <w:rPr>
+          <w:rFonts w:ascii="Times New Roman" w:eastAsia="Calibri" w:hAnsi="Times New Roman" w:cs="Times New Roman"/>
+          <w:color w:val="auto"/>
+          <w:sz w:val="28"/>
+          <w:lang w:eastAsia="zh-CN"/>
+        </w:rPr>
+        <w:t xml:space="preserve"> нового аккаунта.</w:t>
+      </w:r>
+      <w:r>
+        <w:rPr>
+          <w:rFonts w:ascii="Times New Roman" w:eastAsia="Calibri" w:hAnsi="Times New Roman" w:cs="Times New Roman"/>
+          <w:color w:val="auto"/>
+          <w:sz w:val="28"/>
+          <w:lang w:eastAsia="zh-CN"/>
+        </w:rPr>
+        <w:t xml:space="preserve"> </w:t>
+      </w:r>
     </w:p>
     <w:p>
       <w:pPr>
@@ -31040,6 +30561,42 @@
           <w:lang w:eastAsia="zh-CN"/>
         </w:rPr>
       </w:pPr>
+    </w:p>
+    <w:p>
+      <w:pPr>
+        <w:spacing w:after="0" w:line="240" w:lineRule="auto"/>
+        <w:jc w:val="both"/>
+        <w:rPr>
+          <w:rFonts w:ascii="Times New Roman" w:eastAsia="Calibri" w:hAnsi="Times New Roman" w:cs="Times New Roman"/>
+          <w:color w:val="auto"/>
+          <w:sz w:val="28"/>
+          <w:lang w:eastAsia="zh-CN"/>
+        </w:rPr>
+      </w:pPr>
+    </w:p>
+    <w:p>
+      <w:pPr>
+        <w:spacing w:after="0" w:line="240" w:lineRule="auto"/>
+        <w:jc w:val="both"/>
+        <w:rPr>
+          <w:rFonts w:ascii="Times New Roman" w:eastAsia="Calibri" w:hAnsi="Times New Roman" w:cs="Times New Roman"/>
+          <w:color w:val="auto"/>
+          <w:sz w:val="28"/>
+          <w:lang w:eastAsia="zh-CN"/>
+        </w:rPr>
+      </w:pPr>
+    </w:p>
+    <w:p>
+      <w:pPr>
+        <w:spacing w:after="0" w:line="240" w:lineRule="auto"/>
+        <w:jc w:val="both"/>
+        <w:rPr>
+          <w:rFonts w:ascii="Times New Roman" w:eastAsia="Calibri" w:hAnsi="Times New Roman" w:cs="Times New Roman"/>
+          <w:color w:val="auto"/>
+          <w:sz w:val="28"/>
+          <w:lang w:eastAsia="zh-CN"/>
+        </w:rPr>
+      </w:pPr>
       <w:r>
         <w:rPr>
           <w:rFonts w:ascii="Times New Roman" w:eastAsia="Calibri" w:hAnsi="Times New Roman" w:cs="Times New Roman"/>
@@ -31047,11 +30604,12 @@
           <w:color w:val="auto"/>
           <w:sz w:val="28"/>
         </w:rPr>
+        <w:lastRenderedPageBreak/>
         <w:drawing>
           <wp:inline distT="0" distB="0" distL="0" distR="0">
             <wp:extent cx="5932805" cy="3742690"/>
             <wp:effectExtent l="19050" t="19050" r="10795" b="10160"/>
-            <wp:docPr id="12" name="Рисунок 12"/>
+            <wp:docPr id="25" name="Рисунок 25"/>
             <wp:cNvGraphicFramePr>
               <a:graphicFrameLocks xmlns:a="http://schemas.openxmlformats.org/drawingml/2006/main" noChangeAspect="1"/>
             </wp:cNvGraphicFramePr>
@@ -31059,7 +30617,7 @@
               <a:graphicData uri="http://schemas.openxmlformats.org/drawingml/2006/picture">
                 <pic:pic xmlns:pic="http://schemas.openxmlformats.org/drawingml/2006/picture">
                   <pic:nvPicPr>
-                    <pic:cNvPr id="0" name="Picture 5"/>
+                    <pic:cNvPr id="0" name="Picture 10"/>
                     <pic:cNvPicPr>
                       <a:picLocks noChangeAspect="1" noChangeArrowheads="1"/>
                     </pic:cNvPicPr>
@@ -31129,8 +30687,376 @@
           <w:sz w:val="28"/>
           <w:lang w:eastAsia="zh-CN"/>
         </w:rPr>
-        <w:t>Рисунок 6.3 – Страница подробного описания товара</w:t>
-      </w:r>
+        <w:t>Рисунок 6.3 – Страница авто</w:t>
+      </w:r>
+      <w:r>
+        <w:rPr>
+          <w:rFonts w:ascii="Times New Roman" w:eastAsia="Calibri" w:hAnsi="Times New Roman" w:cs="Times New Roman"/>
+          <w:color w:val="auto"/>
+          <w:sz w:val="28"/>
+          <w:lang w:eastAsia="zh-CN"/>
+        </w:rPr>
+        <w:t>р</w:t>
+      </w:r>
+      <w:r>
+        <w:rPr>
+          <w:rFonts w:ascii="Times New Roman" w:eastAsia="Calibri" w:hAnsi="Times New Roman" w:cs="Times New Roman"/>
+          <w:color w:val="auto"/>
+          <w:sz w:val="28"/>
+          <w:lang w:eastAsia="zh-CN"/>
+        </w:rPr>
+        <w:t>изации</w:t>
+      </w:r>
+    </w:p>
+    <w:p>
+      <w:pPr>
+        <w:spacing w:after="0" w:line="240" w:lineRule="auto"/>
+        <w:jc w:val="both"/>
+        <w:rPr>
+          <w:rFonts w:ascii="Times New Roman" w:eastAsia="Calibri" w:hAnsi="Times New Roman" w:cs="Times New Roman"/>
+          <w:color w:val="auto"/>
+          <w:sz w:val="28"/>
+          <w:lang w:eastAsia="zh-CN"/>
+        </w:rPr>
+      </w:pPr>
+    </w:p>
+    <w:p>
+      <w:pPr>
+        <w:spacing w:after="0" w:line="240" w:lineRule="auto"/>
+        <w:jc w:val="both"/>
+        <w:rPr>
+          <w:rFonts w:ascii="Times New Roman" w:eastAsia="Calibri" w:hAnsi="Times New Roman" w:cs="Times New Roman"/>
+          <w:color w:val="auto"/>
+          <w:sz w:val="28"/>
+          <w:lang w:eastAsia="zh-CN"/>
+        </w:rPr>
+      </w:pPr>
+      <w:r>
+        <w:rPr>
+          <w:rFonts w:ascii="Times New Roman" w:eastAsia="Calibri" w:hAnsi="Times New Roman" w:cs="Times New Roman"/>
+          <w:color w:val="auto"/>
+          <w:sz w:val="28"/>
+          <w:lang w:eastAsia="zh-CN"/>
+        </w:rPr>
+        <w:tab/>
+        <w:t>Для просмотра каталога товаров, необходимо выбрать пункт «</w:t>
+      </w:r>
+      <w:r>
+        <w:rPr>
+          <w:rFonts w:ascii="Times New Roman" w:eastAsia="Calibri" w:hAnsi="Times New Roman" w:cs="Times New Roman"/>
+          <w:color w:val="auto"/>
+          <w:sz w:val="28"/>
+          <w:lang w:val="en-US" w:eastAsia="zh-CN"/>
+        </w:rPr>
+        <w:t>CATALOG</w:t>
+      </w:r>
+      <w:r>
+        <w:rPr>
+          <w:rFonts w:ascii="Times New Roman" w:eastAsia="Calibri" w:hAnsi="Times New Roman" w:cs="Times New Roman"/>
+          <w:color w:val="auto"/>
+          <w:sz w:val="28"/>
+          <w:lang w:eastAsia="zh-CN"/>
+        </w:rPr>
+        <w:t xml:space="preserve">» </w:t>
+      </w:r>
+      <w:r>
+        <w:rPr>
+          <w:rFonts w:ascii="Times New Roman" w:eastAsia="Calibri" w:hAnsi="Times New Roman" w:cs="Times New Roman"/>
+          <w:color w:val="auto"/>
+          <w:sz w:val="28"/>
+          <w:lang w:eastAsia="zh-CN"/>
+        </w:rPr>
+        <w:t>в верхнем меню</w:t>
+      </w:r>
+      <w:r>
+        <w:rPr>
+          <w:rFonts w:ascii="Times New Roman" w:eastAsia="Calibri" w:hAnsi="Times New Roman" w:cs="Times New Roman"/>
+          <w:color w:val="auto"/>
+          <w:sz w:val="28"/>
+          <w:lang w:eastAsia="zh-CN"/>
+        </w:rPr>
+        <w:t xml:space="preserve"> навигации</w:t>
+      </w:r>
+      <w:r>
+        <w:rPr>
+          <w:rFonts w:ascii="Times New Roman" w:eastAsia="Calibri" w:hAnsi="Times New Roman" w:cs="Times New Roman"/>
+          <w:color w:val="auto"/>
+          <w:sz w:val="28"/>
+          <w:lang w:eastAsia="zh-CN"/>
+        </w:rPr>
+        <w:t xml:space="preserve">. </w:t>
+      </w:r>
+      <w:r>
+        <w:rPr>
+          <w:rFonts w:ascii="Times New Roman" w:eastAsia="Calibri" w:hAnsi="Times New Roman" w:cs="Times New Roman"/>
+          <w:color w:val="auto"/>
+          <w:sz w:val="28"/>
+          <w:lang w:eastAsia="zh-CN"/>
+        </w:rPr>
+        <w:t>Внешний вид страницы каталога представлен на рисунке 6.2.</w:t>
+      </w:r>
+    </w:p>
+    <w:p>
+      <w:pPr>
+        <w:spacing w:after="0" w:line="240" w:lineRule="auto"/>
+        <w:jc w:val="both"/>
+        <w:rPr>
+          <w:rFonts w:ascii="Times New Roman" w:eastAsia="Calibri" w:hAnsi="Times New Roman" w:cs="Times New Roman"/>
+          <w:color w:val="auto"/>
+          <w:sz w:val="28"/>
+          <w:lang w:eastAsia="zh-CN"/>
+        </w:rPr>
+      </w:pPr>
+      <w:r>
+        <w:rPr>
+          <w:rFonts w:ascii="Times New Roman" w:eastAsia="Calibri" w:hAnsi="Times New Roman" w:cs="Times New Roman"/>
+          <w:color w:val="auto"/>
+          <w:sz w:val="28"/>
+          <w:lang w:eastAsia="zh-CN"/>
+        </w:rPr>
+        <w:tab/>
+      </w:r>
+      <w:r>
+        <w:rPr>
+          <w:rFonts w:ascii="Times New Roman" w:eastAsia="Calibri" w:hAnsi="Times New Roman" w:cs="Times New Roman"/>
+          <w:color w:val="auto"/>
+          <w:sz w:val="28"/>
+          <w:lang w:eastAsia="zh-CN"/>
+        </w:rPr>
+        <w:t>Страница каталога состоит из списка цветов, разделенного по страницам, меню фильтров и выпадающего списка выбора сортировки цветов.</w:t>
+      </w:r>
+    </w:p>
+    <w:p>
+      <w:pPr>
+        <w:spacing w:after="0" w:line="240" w:lineRule="auto"/>
+        <w:jc w:val="both"/>
+        <w:rPr>
+          <w:rFonts w:ascii="Times New Roman" w:eastAsia="Calibri" w:hAnsi="Times New Roman" w:cs="Times New Roman"/>
+          <w:color w:val="auto"/>
+          <w:sz w:val="28"/>
+          <w:lang w:eastAsia="zh-CN"/>
+        </w:rPr>
+      </w:pPr>
+      <w:r>
+        <w:rPr>
+          <w:rFonts w:ascii="Times New Roman" w:eastAsia="Calibri" w:hAnsi="Times New Roman" w:cs="Times New Roman"/>
+          <w:color w:val="auto"/>
+          <w:sz w:val="28"/>
+          <w:lang w:eastAsia="zh-CN"/>
+        </w:rPr>
+        <w:tab/>
+        <w:t>Вверху страницы каталога находится его описание, а также количество найденных цветков.</w:t>
+      </w:r>
+    </w:p>
+    <w:p>
+      <w:pPr>
+        <w:spacing w:after="0" w:line="240" w:lineRule="auto"/>
+        <w:jc w:val="both"/>
+        <w:rPr>
+          <w:rFonts w:ascii="Times New Roman" w:eastAsia="Calibri" w:hAnsi="Times New Roman" w:cs="Times New Roman"/>
+          <w:color w:val="auto"/>
+          <w:sz w:val="28"/>
+          <w:lang w:eastAsia="zh-CN"/>
+        </w:rPr>
+      </w:pPr>
+      <w:r>
+        <w:rPr>
+          <w:rFonts w:ascii="Times New Roman" w:eastAsia="Calibri" w:hAnsi="Times New Roman" w:cs="Times New Roman"/>
+          <w:color w:val="auto"/>
+          <w:sz w:val="28"/>
+          <w:lang w:eastAsia="zh-CN"/>
+        </w:rPr>
+        <w:tab/>
+        <w:t>Каждый цветок в каталоге состоит из фотографии, названия, краткого описания, цены и кнопки для добавления в корзину «</w:t>
+      </w:r>
+      <w:r>
+        <w:rPr>
+          <w:rFonts w:ascii="Times New Roman" w:eastAsia="Calibri" w:hAnsi="Times New Roman" w:cs="Times New Roman"/>
+          <w:color w:val="auto"/>
+          <w:sz w:val="28"/>
+          <w:lang w:val="en-US" w:eastAsia="zh-CN"/>
+        </w:rPr>
+        <w:t>ADD</w:t>
+      </w:r>
+      <w:r>
+        <w:rPr>
+          <w:rFonts w:ascii="Times New Roman" w:eastAsia="Calibri" w:hAnsi="Times New Roman" w:cs="Times New Roman"/>
+          <w:color w:val="auto"/>
+          <w:sz w:val="28"/>
+          <w:lang w:eastAsia="zh-CN"/>
+        </w:rPr>
+        <w:t xml:space="preserve"> </w:t>
+      </w:r>
+      <w:r>
+        <w:rPr>
+          <w:rFonts w:ascii="Times New Roman" w:eastAsia="Calibri" w:hAnsi="Times New Roman" w:cs="Times New Roman"/>
+          <w:color w:val="auto"/>
+          <w:sz w:val="28"/>
+          <w:lang w:val="en-US" w:eastAsia="zh-CN"/>
+        </w:rPr>
+        <w:t>TO</w:t>
+      </w:r>
+      <w:r>
+        <w:rPr>
+          <w:rFonts w:ascii="Times New Roman" w:eastAsia="Calibri" w:hAnsi="Times New Roman" w:cs="Times New Roman"/>
+          <w:color w:val="auto"/>
+          <w:sz w:val="28"/>
+          <w:lang w:eastAsia="zh-CN"/>
+        </w:rPr>
+        <w:t xml:space="preserve"> </w:t>
+      </w:r>
+      <w:r>
+        <w:rPr>
+          <w:rFonts w:ascii="Times New Roman" w:eastAsia="Calibri" w:hAnsi="Times New Roman" w:cs="Times New Roman"/>
+          <w:color w:val="auto"/>
+          <w:sz w:val="28"/>
+          <w:lang w:val="en-US" w:eastAsia="zh-CN"/>
+        </w:rPr>
+        <w:t>CART</w:t>
+      </w:r>
+      <w:r>
+        <w:rPr>
+          <w:rFonts w:ascii="Times New Roman" w:eastAsia="Calibri" w:hAnsi="Times New Roman" w:cs="Times New Roman"/>
+          <w:color w:val="auto"/>
+          <w:sz w:val="28"/>
+          <w:lang w:eastAsia="zh-CN"/>
+        </w:rPr>
+        <w:t>»</w:t>
+      </w:r>
+      <w:r>
+        <w:rPr>
+          <w:rFonts w:ascii="Times New Roman" w:eastAsia="Calibri" w:hAnsi="Times New Roman" w:cs="Times New Roman"/>
+          <w:color w:val="auto"/>
+          <w:sz w:val="28"/>
+          <w:lang w:eastAsia="zh-CN"/>
+        </w:rPr>
+        <w:t xml:space="preserve">. </w:t>
+      </w:r>
+    </w:p>
+    <w:p>
+      <w:pPr>
+        <w:spacing w:after="0" w:line="240" w:lineRule="auto"/>
+        <w:jc w:val="both"/>
+        <w:rPr>
+          <w:rFonts w:ascii="Times New Roman" w:eastAsia="Calibri" w:hAnsi="Times New Roman" w:cs="Times New Roman"/>
+          <w:color w:val="auto"/>
+          <w:sz w:val="28"/>
+          <w:lang w:eastAsia="zh-CN"/>
+        </w:rPr>
+      </w:pPr>
+      <w:r>
+        <w:rPr>
+          <w:rFonts w:ascii="Times New Roman" w:eastAsia="Calibri" w:hAnsi="Times New Roman" w:cs="Times New Roman"/>
+          <w:color w:val="auto"/>
+          <w:sz w:val="28"/>
+          <w:lang w:eastAsia="zh-CN"/>
+        </w:rPr>
+        <w:tab/>
+      </w:r>
+      <w:r>
+        <w:rPr>
+          <w:rFonts w:ascii="Times New Roman" w:eastAsia="Calibri" w:hAnsi="Times New Roman" w:cs="Times New Roman"/>
+          <w:color w:val="auto"/>
+          <w:sz w:val="28"/>
+          <w:lang w:eastAsia="zh-CN"/>
+        </w:rPr>
+        <w:t>Кнопка для добавления в корзину появляется при наведении курсора на цветок в каталоге. Нажатие эту кнопку приведет к добавлению цветка в корзину пользователя или гостя. Сама кнопка при этом изменит свой внешний вид и станет недоступна для повторного нажатия, пока данный цветок содержится в корзине.</w:t>
+      </w:r>
+    </w:p>
+    <w:p>
+      <w:pPr>
+        <w:spacing w:after="0" w:line="240" w:lineRule="auto"/>
+        <w:jc w:val="both"/>
+        <w:rPr>
+          <w:rFonts w:ascii="Times New Roman" w:eastAsia="Calibri" w:hAnsi="Times New Roman" w:cs="Times New Roman"/>
+          <w:color w:val="auto"/>
+          <w:sz w:val="28"/>
+          <w:lang w:eastAsia="zh-CN"/>
+        </w:rPr>
+      </w:pPr>
+    </w:p>
+    <w:p>
+      <w:pPr>
+        <w:spacing w:after="0" w:line="240" w:lineRule="auto"/>
+        <w:jc w:val="both"/>
+        <w:rPr>
+          <w:rFonts w:ascii="Times New Roman" w:eastAsia="Calibri" w:hAnsi="Times New Roman" w:cs="Times New Roman"/>
+          <w:color w:val="auto"/>
+          <w:sz w:val="28"/>
+          <w:lang w:eastAsia="zh-CN"/>
+        </w:rPr>
+      </w:pPr>
+      <w:r>
+        <w:rPr>
+          <w:rFonts w:ascii="Times New Roman" w:eastAsia="Calibri" w:hAnsi="Times New Roman" w:cs="Times New Roman"/>
+          <w:noProof/>
+          <w:color w:val="auto"/>
+          <w:sz w:val="28"/>
+        </w:rPr>
+        <w:lastRenderedPageBreak/>
+        <w:drawing>
+          <wp:inline distT="0" distB="0" distL="0" distR="0">
+            <wp:extent cx="5943600" cy="3771900"/>
+            <wp:effectExtent l="19050" t="19050" r="19050" b="19050"/>
+            <wp:docPr id="9" name="Рисунок 9"/>
+            <wp:cNvGraphicFramePr>
+              <a:graphicFrameLocks xmlns:a="http://schemas.openxmlformats.org/drawingml/2006/main" noChangeAspect="1"/>
+            </wp:cNvGraphicFramePr>
+            <a:graphic xmlns:a="http://schemas.openxmlformats.org/drawingml/2006/main">
+              <a:graphicData uri="http://schemas.openxmlformats.org/drawingml/2006/picture">
+                <pic:pic xmlns:pic="http://schemas.openxmlformats.org/drawingml/2006/picture">
+                  <pic:nvPicPr>
+                    <pic:cNvPr id="0" name="Picture 4"/>
+                    <pic:cNvPicPr>
+                      <a:picLocks noChangeAspect="1" noChangeArrowheads="1"/>
+                    </pic:cNvPicPr>
+                  </pic:nvPicPr>
+                  <pic:blipFill>
+                    <a:blip r:embed="rId28">
+                      <a:extLst>
+                        <a:ext uri="{28A0092B-C50C-407E-A947-70E740481C1C}">
+                          <a14:useLocalDpi xmlns:a14="http://schemas.microsoft.com/office/drawing/2010/main" val="0"/>
+                        </a:ext>
+                      </a:extLst>
+                    </a:blip>
+                    <a:srcRect/>
+                    <a:stretch>
+                      <a:fillRect/>
+                    </a:stretch>
+                  </pic:blipFill>
+                  <pic:spPr bwMode="auto">
+                    <a:xfrm>
+                      <a:off x="0" y="0"/>
+                      <a:ext cx="5943600" cy="3771900"/>
+                    </a:xfrm>
+                    <a:prstGeom prst="rect">
+                      <a:avLst/>
+                    </a:prstGeom>
+                    <a:noFill/>
+                    <a:ln w="12700">
+                      <a:solidFill>
+                        <a:schemeClr val="tx1"/>
+                      </a:solidFill>
+                    </a:ln>
+                  </pic:spPr>
+                </pic:pic>
+              </a:graphicData>
+            </a:graphic>
+          </wp:inline>
+        </w:drawing>
+      </w:r>
+    </w:p>
+    <w:p>
+      <w:pPr>
+        <w:spacing w:after="0" w:line="240" w:lineRule="auto"/>
+        <w:jc w:val="both"/>
+        <w:rPr>
+          <w:rFonts w:ascii="Times New Roman" w:eastAsia="Calibri" w:hAnsi="Times New Roman" w:cs="Times New Roman"/>
+          <w:color w:val="auto"/>
+          <w:sz w:val="28"/>
+          <w:lang w:eastAsia="zh-CN"/>
+        </w:rPr>
+      </w:pPr>
     </w:p>
     <w:p>
       <w:pPr>
@@ -31143,6 +31069,24 @@
           <w:lang w:eastAsia="zh-CN"/>
         </w:rPr>
       </w:pPr>
+      <w:r>
+        <w:rPr>
+          <w:rFonts w:ascii="Times New Roman" w:eastAsia="Calibri" w:hAnsi="Times New Roman" w:cs="Times New Roman"/>
+          <w:color w:val="auto"/>
+          <w:sz w:val="28"/>
+          <w:lang w:eastAsia="zh-CN"/>
+        </w:rPr>
+        <w:t>Рисунок 6.4</w:t>
+      </w:r>
+      <w:r>
+        <w:rPr>
+          <w:rFonts w:ascii="Times New Roman" w:eastAsia="Calibri" w:hAnsi="Times New Roman" w:cs="Times New Roman"/>
+          <w:color w:val="auto"/>
+          <w:sz w:val="28"/>
+          <w:lang w:eastAsia="zh-CN"/>
+        </w:rPr>
+        <w:t xml:space="preserve"> – Страница каталога цветов веб-приложения</w:t>
+      </w:r>
     </w:p>
     <w:p>
       <w:pPr>
@@ -31152,8 +31096,177 @@
           <w:rFonts w:ascii="Times New Roman" w:eastAsia="Calibri" w:hAnsi="Times New Roman" w:cs="Times New Roman"/>
           <w:color w:val="auto"/>
           <w:sz w:val="28"/>
+          <w:lang w:eastAsia="zh-CN"/>
+        </w:rPr>
+      </w:pPr>
+    </w:p>
+    <w:p>
+      <w:pPr>
+        <w:spacing w:after="0" w:line="240" w:lineRule="auto"/>
+        <w:jc w:val="both"/>
+        <w:rPr>
+          <w:rFonts w:ascii="Times New Roman" w:eastAsia="Calibri" w:hAnsi="Times New Roman" w:cs="Times New Roman"/>
+          <w:color w:val="auto"/>
+          <w:sz w:val="28"/>
+          <w:lang w:eastAsia="zh-CN"/>
+        </w:rPr>
+      </w:pPr>
+      <w:r>
+        <w:rPr>
+          <w:rFonts w:ascii="Times New Roman" w:eastAsia="Calibri" w:hAnsi="Times New Roman" w:cs="Times New Roman"/>
+          <w:color w:val="auto"/>
+          <w:sz w:val="28"/>
+          <w:lang w:eastAsia="zh-CN"/>
+        </w:rPr>
+        <w:t xml:space="preserve"> </w:t>
+      </w:r>
+      <w:r>
+        <w:rPr>
+          <w:rFonts w:ascii="Times New Roman" w:eastAsia="Calibri" w:hAnsi="Times New Roman" w:cs="Times New Roman"/>
+          <w:color w:val="auto"/>
+          <w:sz w:val="28"/>
+          <w:lang w:eastAsia="zh-CN"/>
+        </w:rPr>
+        <w:tab/>
+        <w:t>Для того, чтобы активировать фильтр по цене, необходимо либо ввести соответствующие значения</w:t>
+      </w:r>
+      <w:r>
+        <w:rPr>
+          <w:rFonts w:ascii="Times New Roman" w:eastAsia="Calibri" w:hAnsi="Times New Roman" w:cs="Times New Roman"/>
+          <w:color w:val="auto"/>
+          <w:sz w:val="28"/>
+          <w:lang w:eastAsia="zh-CN"/>
+        </w:rPr>
+        <w:t xml:space="preserve"> </w:t>
+      </w:r>
+      <w:r>
+        <w:rPr>
+          <w:rFonts w:ascii="Times New Roman" w:eastAsia="Calibri" w:hAnsi="Times New Roman" w:cs="Times New Roman"/>
+          <w:color w:val="auto"/>
+          <w:sz w:val="28"/>
+          <w:lang w:eastAsia="zh-CN"/>
+        </w:rPr>
+        <w:t>цены в поля «</w:t>
+      </w:r>
+      <w:r>
+        <w:rPr>
+          <w:rFonts w:ascii="Times New Roman" w:eastAsia="Calibri" w:hAnsi="Times New Roman" w:cs="Times New Roman"/>
+          <w:color w:val="auto"/>
+          <w:sz w:val="28"/>
           <w:lang w:val="en-US" w:eastAsia="zh-CN"/>
         </w:rPr>
+        <w:t>From</w:t>
+      </w:r>
+      <w:r>
+        <w:rPr>
+          <w:rFonts w:ascii="Times New Roman" w:eastAsia="Calibri" w:hAnsi="Times New Roman" w:cs="Times New Roman"/>
+          <w:color w:val="auto"/>
+          <w:sz w:val="28"/>
+          <w:lang w:eastAsia="zh-CN"/>
+        </w:rPr>
+        <w:t>»</w:t>
+      </w:r>
+      <w:r>
+        <w:rPr>
+          <w:rFonts w:ascii="Times New Roman" w:eastAsia="Calibri" w:hAnsi="Times New Roman" w:cs="Times New Roman"/>
+          <w:color w:val="auto"/>
+          <w:sz w:val="28"/>
+          <w:lang w:eastAsia="zh-CN"/>
+        </w:rPr>
+        <w:t xml:space="preserve"> </w:t>
+      </w:r>
+      <w:r>
+        <w:rPr>
+          <w:rFonts w:ascii="Times New Roman" w:eastAsia="Calibri" w:hAnsi="Times New Roman" w:cs="Times New Roman"/>
+          <w:color w:val="auto"/>
+          <w:sz w:val="28"/>
+          <w:lang w:eastAsia="zh-CN"/>
+        </w:rPr>
+        <w:t>и «</w:t>
+      </w:r>
+      <w:r>
+        <w:rPr>
+          <w:rFonts w:ascii="Times New Roman" w:eastAsia="Calibri" w:hAnsi="Times New Roman" w:cs="Times New Roman"/>
+          <w:color w:val="auto"/>
+          <w:sz w:val="28"/>
+          <w:lang w:val="en-US" w:eastAsia="zh-CN"/>
+        </w:rPr>
+        <w:t>To</w:t>
+      </w:r>
+      <w:r>
+        <w:rPr>
+          <w:rFonts w:ascii="Times New Roman" w:eastAsia="Calibri" w:hAnsi="Times New Roman" w:cs="Times New Roman"/>
+          <w:color w:val="auto"/>
+          <w:sz w:val="28"/>
+          <w:lang w:eastAsia="zh-CN"/>
+        </w:rPr>
+        <w:t>»</w:t>
+      </w:r>
+      <w:r>
+        <w:rPr>
+          <w:rFonts w:ascii="Times New Roman" w:eastAsia="Calibri" w:hAnsi="Times New Roman" w:cs="Times New Roman"/>
+          <w:color w:val="auto"/>
+          <w:sz w:val="28"/>
+          <w:lang w:eastAsia="zh-CN"/>
+        </w:rPr>
+        <w:t>, либо же изменить положение соответствующих ползунков. После выбора ценового диапазона необходимо подтвердить ввод, нажав на кнопку «</w:t>
+      </w:r>
+      <w:r>
+        <w:rPr>
+          <w:rFonts w:ascii="Times New Roman" w:eastAsia="Calibri" w:hAnsi="Times New Roman" w:cs="Times New Roman"/>
+          <w:color w:val="auto"/>
+          <w:sz w:val="28"/>
+          <w:lang w:val="en-US" w:eastAsia="zh-CN"/>
+        </w:rPr>
+        <w:t>APPLY</w:t>
+      </w:r>
+      <w:r>
+        <w:rPr>
+          <w:rFonts w:ascii="Times New Roman" w:eastAsia="Calibri" w:hAnsi="Times New Roman" w:cs="Times New Roman"/>
+          <w:color w:val="auto"/>
+          <w:sz w:val="28"/>
+          <w:lang w:eastAsia="zh-CN"/>
+        </w:rPr>
+        <w:t xml:space="preserve"> </w:t>
+      </w:r>
+      <w:r>
+        <w:rPr>
+          <w:rFonts w:ascii="Times New Roman" w:eastAsia="Calibri" w:hAnsi="Times New Roman" w:cs="Times New Roman"/>
+          <w:color w:val="auto"/>
+          <w:sz w:val="28"/>
+          <w:lang w:val="en-US" w:eastAsia="zh-CN"/>
+        </w:rPr>
+        <w:t>FILTER</w:t>
+      </w:r>
+      <w:r>
+        <w:rPr>
+          <w:rFonts w:ascii="Times New Roman" w:eastAsia="Calibri" w:hAnsi="Times New Roman" w:cs="Times New Roman"/>
+          <w:color w:val="auto"/>
+          <w:sz w:val="28"/>
+          <w:lang w:eastAsia="zh-CN"/>
+        </w:rPr>
+        <w:t>»</w:t>
+      </w:r>
+      <w:r>
+        <w:rPr>
+          <w:rFonts w:ascii="Times New Roman" w:eastAsia="Calibri" w:hAnsi="Times New Roman" w:cs="Times New Roman"/>
+          <w:color w:val="auto"/>
+          <w:sz w:val="28"/>
+          <w:lang w:eastAsia="zh-CN"/>
+        </w:rPr>
+        <w:t>.</w:t>
+      </w:r>
+    </w:p>
+    <w:p>
+      <w:pPr>
+        <w:spacing w:after="0" w:line="240" w:lineRule="auto"/>
+        <w:jc w:val="both"/>
+        <w:rPr>
+          <w:rFonts w:ascii="Times New Roman" w:eastAsia="Calibri" w:hAnsi="Times New Roman" w:cs="Times New Roman"/>
+          <w:color w:val="auto"/>
+          <w:sz w:val="28"/>
+          <w:lang w:eastAsia="zh-CN"/>
+        </w:rPr>
       </w:pPr>
       <w:r>
         <w:rPr>
@@ -31163,7 +31276,7 @@
           <w:lang w:eastAsia="zh-CN"/>
         </w:rPr>
         <w:tab/>
-        <w:t>Данная страница состоит из</w:t>
+        <w:t>Чтобы активировать фильтр по категории товара, необходимо сделать активными соответствующие пункты списка с категориями, кликнув по нужным маркерам. После выбора нужных категорий необходимо подтвердить ввод, нажав на кнопку «</w:t>
       </w:r>
       <w:r>
         <w:rPr>
@@ -31171,6 +31284,140 @@
           <w:color w:val="auto"/>
           <w:sz w:val="28"/>
           <w:lang w:val="en-US" w:eastAsia="zh-CN"/>
+        </w:rPr>
+        <w:t>APPLY</w:t>
+      </w:r>
+      <w:r>
+        <w:rPr>
+          <w:rFonts w:ascii="Times New Roman" w:eastAsia="Calibri" w:hAnsi="Times New Roman" w:cs="Times New Roman"/>
+          <w:color w:val="auto"/>
+          <w:sz w:val="28"/>
+          <w:lang w:eastAsia="zh-CN"/>
+        </w:rPr>
+        <w:t xml:space="preserve"> </w:t>
+      </w:r>
+      <w:r>
+        <w:rPr>
+          <w:rFonts w:ascii="Times New Roman" w:eastAsia="Calibri" w:hAnsi="Times New Roman" w:cs="Times New Roman"/>
+          <w:color w:val="auto"/>
+          <w:sz w:val="28"/>
+          <w:lang w:val="en-US" w:eastAsia="zh-CN"/>
+        </w:rPr>
+        <w:t>FILTER</w:t>
+      </w:r>
+      <w:r>
+        <w:rPr>
+          <w:rFonts w:ascii="Times New Roman" w:eastAsia="Calibri" w:hAnsi="Times New Roman" w:cs="Times New Roman"/>
+          <w:color w:val="auto"/>
+          <w:sz w:val="28"/>
+          <w:lang w:eastAsia="zh-CN"/>
+        </w:rPr>
+        <w:t>»</w:t>
+      </w:r>
+      <w:r>
+        <w:rPr>
+          <w:rFonts w:ascii="Times New Roman" w:eastAsia="Calibri" w:hAnsi="Times New Roman" w:cs="Times New Roman"/>
+          <w:color w:val="auto"/>
+          <w:sz w:val="28"/>
+          <w:lang w:eastAsia="zh-CN"/>
+        </w:rPr>
+        <w:t>.</w:t>
+      </w:r>
+    </w:p>
+    <w:p>
+      <w:pPr>
+        <w:spacing w:after="0" w:line="240" w:lineRule="auto"/>
+        <w:jc w:val="both"/>
+        <w:rPr>
+          <w:rFonts w:ascii="Times New Roman" w:eastAsia="Calibri" w:hAnsi="Times New Roman" w:cs="Times New Roman"/>
+          <w:color w:val="auto"/>
+          <w:sz w:val="28"/>
+          <w:lang w:eastAsia="zh-CN"/>
+        </w:rPr>
+      </w:pPr>
+      <w:r>
+        <w:rPr>
+          <w:rFonts w:ascii="Times New Roman" w:eastAsia="Calibri" w:hAnsi="Times New Roman" w:cs="Times New Roman"/>
+          <w:color w:val="auto"/>
+          <w:sz w:val="28"/>
+          <w:lang w:eastAsia="zh-CN"/>
+        </w:rPr>
+        <w:tab/>
+        <w:t>Для сброса действия всех введенных фильтров необходимо нажать на кнопку «</w:t>
+      </w:r>
+      <w:r>
+        <w:rPr>
+          <w:rFonts w:ascii="Times New Roman" w:eastAsia="Calibri" w:hAnsi="Times New Roman" w:cs="Times New Roman"/>
+          <w:color w:val="auto"/>
+          <w:sz w:val="28"/>
+          <w:lang w:val="en-US" w:eastAsia="zh-CN"/>
+        </w:rPr>
+        <w:t>CLEAR</w:t>
+      </w:r>
+      <w:r>
+        <w:rPr>
+          <w:rFonts w:ascii="Times New Roman" w:eastAsia="Calibri" w:hAnsi="Times New Roman" w:cs="Times New Roman"/>
+          <w:color w:val="auto"/>
+          <w:sz w:val="28"/>
+          <w:lang w:eastAsia="zh-CN"/>
+        </w:rPr>
+        <w:t xml:space="preserve"> </w:t>
+      </w:r>
+      <w:r>
+        <w:rPr>
+          <w:rFonts w:ascii="Times New Roman" w:eastAsia="Calibri" w:hAnsi="Times New Roman" w:cs="Times New Roman"/>
+          <w:color w:val="auto"/>
+          <w:sz w:val="28"/>
+          <w:lang w:val="en-US" w:eastAsia="zh-CN"/>
+        </w:rPr>
+        <w:t>FILTER</w:t>
+      </w:r>
+      <w:r>
+        <w:rPr>
+          <w:rFonts w:ascii="Times New Roman" w:eastAsia="Calibri" w:hAnsi="Times New Roman" w:cs="Times New Roman"/>
+          <w:color w:val="auto"/>
+          <w:sz w:val="28"/>
+          <w:lang w:eastAsia="zh-CN"/>
+        </w:rPr>
+        <w:t>»</w:t>
+      </w:r>
+      <w:r>
+        <w:rPr>
+          <w:rFonts w:ascii="Times New Roman" w:eastAsia="Calibri" w:hAnsi="Times New Roman" w:cs="Times New Roman"/>
+          <w:color w:val="auto"/>
+          <w:sz w:val="28"/>
+          <w:lang w:eastAsia="zh-CN"/>
+        </w:rPr>
+        <w:t>.</w:t>
+      </w:r>
+    </w:p>
+    <w:p>
+      <w:pPr>
+        <w:spacing w:after="0" w:line="240" w:lineRule="auto"/>
+        <w:jc w:val="both"/>
+        <w:rPr>
+          <w:rFonts w:ascii="Times New Roman" w:eastAsia="Calibri" w:hAnsi="Times New Roman" w:cs="Times New Roman"/>
+          <w:color w:val="auto"/>
+          <w:sz w:val="28"/>
+          <w:lang w:eastAsia="zh-CN"/>
+        </w:rPr>
+      </w:pPr>
+      <w:r>
+        <w:rPr>
+          <w:rFonts w:ascii="Times New Roman" w:eastAsia="Calibri" w:hAnsi="Times New Roman" w:cs="Times New Roman"/>
+          <w:color w:val="auto"/>
+          <w:sz w:val="28"/>
+          <w:lang w:eastAsia="zh-CN"/>
+        </w:rPr>
+        <w:tab/>
+        <w:t>В веб-приложении предусмотрено четыре вида сортировок</w:t>
+      </w:r>
+      <w:r>
+        <w:rPr>
+          <w:rFonts w:ascii="Times New Roman" w:eastAsia="Calibri" w:hAnsi="Times New Roman" w:cs="Times New Roman"/>
+          <w:color w:val="auto"/>
+          <w:sz w:val="28"/>
+          <w:lang w:eastAsia="zh-CN"/>
         </w:rPr>
         <w:t>:</w:t>
       </w:r>
@@ -31195,7 +31442,7 @@
           <w:color w:val="auto"/>
           <w:lang w:eastAsia="zh-CN"/>
         </w:rPr>
-        <w:t>Ф</w:t>
+        <w:t>По названию товара в алфавитном порядке</w:t>
       </w:r>
       <w:r>
         <w:rPr>
@@ -31203,7 +31450,87 @@
           <w:color w:val="auto"/>
           <w:lang w:eastAsia="zh-CN"/>
         </w:rPr>
-        <w:t>отографии</w:t>
+        <w:t xml:space="preserve">, в приложении </w:t>
+      </w:r>
+      <w:r>
+        <w:rPr>
+          <w:rFonts w:eastAsia="Calibri"/>
+          <w:color w:val="auto"/>
+          <w:lang w:eastAsia="zh-CN"/>
+        </w:rPr>
+        <w:t>«</w:t>
+      </w:r>
+      <w:r>
+        <w:rPr>
+          <w:rFonts w:eastAsia="Calibri"/>
+          <w:color w:val="auto"/>
+          <w:lang w:val="en-US" w:eastAsia="zh-CN"/>
+        </w:rPr>
+        <w:t>By</w:t>
+      </w:r>
+      <w:r>
+        <w:rPr>
+          <w:rFonts w:eastAsia="Calibri"/>
+          <w:color w:val="auto"/>
+          <w:lang w:eastAsia="zh-CN"/>
+        </w:rPr>
+        <w:t xml:space="preserve"> </w:t>
+      </w:r>
+      <w:r>
+        <w:rPr>
+          <w:rFonts w:eastAsia="Calibri"/>
+          <w:color w:val="auto"/>
+          <w:lang w:val="en-US" w:eastAsia="zh-CN"/>
+        </w:rPr>
+        <w:t>name</w:t>
+      </w:r>
+      <w:r>
+        <w:rPr>
+          <w:rFonts w:eastAsia="Calibri"/>
+          <w:color w:val="auto"/>
+          <w:lang w:eastAsia="zh-CN"/>
+        </w:rPr>
+        <w:t xml:space="preserve"> (</w:t>
+      </w:r>
+      <w:r>
+        <w:rPr>
+          <w:rFonts w:eastAsia="Calibri"/>
+          <w:color w:val="auto"/>
+          <w:lang w:val="en-US" w:eastAsia="zh-CN"/>
+        </w:rPr>
+        <w:t>A</w:t>
+      </w:r>
+      <w:r>
+        <w:rPr>
+          <w:rFonts w:eastAsia="Calibri"/>
+          <w:color w:val="auto"/>
+          <w:lang w:eastAsia="zh-CN"/>
+        </w:rPr>
+        <w:t xml:space="preserve"> - </w:t>
+      </w:r>
+      <w:r>
+        <w:rPr>
+          <w:rFonts w:eastAsia="Calibri"/>
+          <w:color w:val="auto"/>
+          <w:lang w:val="en-US" w:eastAsia="zh-CN"/>
+        </w:rPr>
+        <w:t>Z</w:t>
+      </w:r>
+      <w:r>
+        <w:rPr>
+          <w:rFonts w:eastAsia="Calibri"/>
+          <w:color w:val="auto"/>
+          <w:lang w:eastAsia="zh-CN"/>
+        </w:rPr>
+        <w:t>)</w:t>
+      </w:r>
+      <w:r>
+        <w:rPr>
+          <w:rFonts w:eastAsia="Calibri"/>
+          <w:color w:val="auto"/>
+          <w:lang w:eastAsia="zh-CN"/>
+        </w:rPr>
+        <w:t>»</w:t>
       </w:r>
       <w:r>
         <w:rPr>
@@ -31236,7 +31563,87 @@
           <w:color w:val="auto"/>
           <w:lang w:eastAsia="zh-CN"/>
         </w:rPr>
-        <w:t>Названия</w:t>
+        <w:t>По названию товара против алфавитного порядка</w:t>
+      </w:r>
+      <w:r>
+        <w:rPr>
+          <w:rFonts w:eastAsia="Calibri"/>
+          <w:color w:val="auto"/>
+          <w:lang w:eastAsia="zh-CN"/>
+        </w:rPr>
+        <w:t>, в приложении «</w:t>
+      </w:r>
+      <w:r>
+        <w:rPr>
+          <w:rFonts w:eastAsia="Calibri"/>
+          <w:color w:val="auto"/>
+          <w:lang w:val="en-US" w:eastAsia="zh-CN"/>
+        </w:rPr>
+        <w:t>By</w:t>
+      </w:r>
+      <w:r>
+        <w:rPr>
+          <w:rFonts w:eastAsia="Calibri"/>
+          <w:color w:val="auto"/>
+          <w:lang w:eastAsia="zh-CN"/>
+        </w:rPr>
+        <w:t xml:space="preserve"> </w:t>
+      </w:r>
+      <w:r>
+        <w:rPr>
+          <w:rFonts w:eastAsia="Calibri"/>
+          <w:color w:val="auto"/>
+          <w:lang w:val="en-US" w:eastAsia="zh-CN"/>
+        </w:rPr>
+        <w:t>name</w:t>
+      </w:r>
+      <w:r>
+        <w:rPr>
+          <w:rFonts w:eastAsia="Calibri"/>
+          <w:color w:val="auto"/>
+          <w:lang w:eastAsia="zh-CN"/>
+        </w:rPr>
+        <w:t xml:space="preserve"> (</w:t>
+      </w:r>
+      <w:r>
+        <w:rPr>
+          <w:rFonts w:eastAsia="Calibri"/>
+          <w:color w:val="auto"/>
+          <w:lang w:val="en-US" w:eastAsia="zh-CN"/>
+        </w:rPr>
+        <w:t>Z</w:t>
+      </w:r>
+      <w:r>
+        <w:rPr>
+          <w:rFonts w:eastAsia="Calibri"/>
+          <w:color w:val="auto"/>
+          <w:lang w:eastAsia="zh-CN"/>
+        </w:rPr>
+        <w:t xml:space="preserve"> - </w:t>
+      </w:r>
+      <w:r>
+        <w:rPr>
+          <w:rFonts w:eastAsia="Calibri"/>
+          <w:color w:val="auto"/>
+          <w:lang w:val="en-US" w:eastAsia="zh-CN"/>
+        </w:rPr>
+        <w:t>A</w:t>
+      </w:r>
+      <w:r>
+        <w:rPr>
+          <w:rFonts w:eastAsia="Calibri"/>
+          <w:color w:val="auto"/>
+          <w:lang w:eastAsia="zh-CN"/>
+        </w:rPr>
+        <w:t>)</w:t>
+      </w:r>
+      <w:r>
+        <w:rPr>
+          <w:rFonts w:eastAsia="Calibri"/>
+          <w:color w:val="auto"/>
+          <w:lang w:eastAsia="zh-CN"/>
+        </w:rPr>
+        <w:t>»</w:t>
       </w:r>
       <w:r>
         <w:rPr>
@@ -31269,7 +31676,79 @@
           <w:color w:val="auto"/>
           <w:lang w:eastAsia="zh-CN"/>
         </w:rPr>
-        <w:t>Краткого описания</w:t>
+        <w:t xml:space="preserve">По </w:t>
+      </w:r>
+      <w:r>
+        <w:rPr>
+          <w:rFonts w:eastAsia="Calibri"/>
+          <w:color w:val="auto"/>
+          <w:lang w:eastAsia="zh-CN"/>
+        </w:rPr>
+        <w:t>возрастанию цены товара</w:t>
+      </w:r>
+      <w:r>
+        <w:rPr>
+          <w:rFonts w:eastAsia="Calibri"/>
+          <w:color w:val="auto"/>
+          <w:lang w:eastAsia="zh-CN"/>
+        </w:rPr>
+        <w:t>, в приложении «</w:t>
+      </w:r>
+      <w:r>
+        <w:rPr>
+          <w:rFonts w:eastAsia="Calibri"/>
+          <w:color w:val="auto"/>
+          <w:lang w:val="en-US" w:eastAsia="zh-CN"/>
+        </w:rPr>
+        <w:t>By</w:t>
+      </w:r>
+      <w:r>
+        <w:rPr>
+          <w:rFonts w:eastAsia="Calibri"/>
+          <w:color w:val="auto"/>
+          <w:lang w:eastAsia="zh-CN"/>
+        </w:rPr>
+        <w:t xml:space="preserve"> </w:t>
+      </w:r>
+      <w:r>
+        <w:rPr>
+          <w:rFonts w:eastAsia="Calibri"/>
+          <w:color w:val="auto"/>
+          <w:lang w:val="en-US" w:eastAsia="zh-CN"/>
+        </w:rPr>
+        <w:t>cost</w:t>
+      </w:r>
+      <w:r>
+        <w:rPr>
+          <w:rFonts w:eastAsia="Calibri"/>
+          <w:color w:val="auto"/>
+          <w:lang w:eastAsia="zh-CN"/>
+        </w:rPr>
+        <w:t xml:space="preserve"> (</w:t>
+      </w:r>
+      <w:r>
+        <w:rPr>
+          <w:rFonts w:eastAsia="Calibri"/>
+          <w:color w:val="auto"/>
+          <w:lang w:val="en-US" w:eastAsia="zh-CN"/>
+        </w:rPr>
+        <w:t>ascending</w:t>
+      </w:r>
+      <w:r>
+        <w:rPr>
+          <w:rFonts w:eastAsia="Calibri"/>
+          <w:color w:val="auto"/>
+          <w:lang w:eastAsia="zh-CN"/>
+        </w:rPr>
+        <w:t>)</w:t>
+      </w:r>
+      <w:r>
+        <w:rPr>
+          <w:rFonts w:eastAsia="Calibri"/>
+          <w:color w:val="auto"/>
+          <w:lang w:eastAsia="zh-CN"/>
+        </w:rPr>
+        <w:t>»</w:t>
       </w:r>
       <w:r>
         <w:rPr>
@@ -31302,7 +31781,337 @@
           <w:color w:val="auto"/>
           <w:lang w:eastAsia="zh-CN"/>
         </w:rPr>
-        <w:t>Цены</w:t>
+        <w:t xml:space="preserve">По </w:t>
+      </w:r>
+      <w:r>
+        <w:rPr>
+          <w:rFonts w:eastAsia="Calibri"/>
+          <w:color w:val="auto"/>
+          <w:lang w:eastAsia="zh-CN"/>
+        </w:rPr>
+        <w:t>убыванию</w:t>
+      </w:r>
+      <w:r>
+        <w:rPr>
+          <w:rFonts w:eastAsia="Calibri"/>
+          <w:color w:val="auto"/>
+          <w:lang w:eastAsia="zh-CN"/>
+        </w:rPr>
+        <w:t xml:space="preserve"> цены товара, в приложении «</w:t>
+      </w:r>
+      <w:r>
+        <w:rPr>
+          <w:rFonts w:eastAsia="Calibri"/>
+          <w:color w:val="auto"/>
+          <w:lang w:val="en-US" w:eastAsia="zh-CN"/>
+        </w:rPr>
+        <w:t>By</w:t>
+      </w:r>
+      <w:r>
+        <w:rPr>
+          <w:rFonts w:eastAsia="Calibri"/>
+          <w:color w:val="auto"/>
+          <w:lang w:eastAsia="zh-CN"/>
+        </w:rPr>
+        <w:t xml:space="preserve"> </w:t>
+      </w:r>
+      <w:r>
+        <w:rPr>
+          <w:rFonts w:eastAsia="Calibri"/>
+          <w:color w:val="auto"/>
+          <w:lang w:val="en-US" w:eastAsia="zh-CN"/>
+        </w:rPr>
+        <w:t>cost</w:t>
+      </w:r>
+      <w:r>
+        <w:rPr>
+          <w:rFonts w:eastAsia="Calibri"/>
+          <w:color w:val="auto"/>
+          <w:lang w:eastAsia="zh-CN"/>
+        </w:rPr>
+        <w:t xml:space="preserve"> (</w:t>
+      </w:r>
+      <w:r>
+        <w:rPr>
+          <w:rFonts w:eastAsia="Calibri"/>
+          <w:color w:val="auto"/>
+          <w:lang w:val="en-US" w:eastAsia="zh-CN"/>
+        </w:rPr>
+        <w:t>de</w:t>
+      </w:r>
+      <w:r>
+        <w:rPr>
+          <w:rFonts w:eastAsia="Calibri"/>
+          <w:color w:val="auto"/>
+          <w:lang w:val="en-US" w:eastAsia="zh-CN"/>
+        </w:rPr>
+        <w:t>scending</w:t>
+      </w:r>
+      <w:r>
+        <w:rPr>
+          <w:rFonts w:eastAsia="Calibri"/>
+          <w:color w:val="auto"/>
+          <w:lang w:eastAsia="zh-CN"/>
+        </w:rPr>
+        <w:t>)</w:t>
+      </w:r>
+      <w:r>
+        <w:rPr>
+          <w:rFonts w:eastAsia="Calibri"/>
+          <w:color w:val="auto"/>
+          <w:lang w:eastAsia="zh-CN"/>
+        </w:rPr>
+        <w:t>»</w:t>
+      </w:r>
+      <w:r>
+        <w:rPr>
+          <w:rFonts w:eastAsia="Calibri"/>
+          <w:color w:val="auto"/>
+          <w:lang w:eastAsia="zh-CN"/>
+        </w:rPr>
+        <w:t>.</w:t>
+      </w:r>
+    </w:p>
+    <w:p>
+      <w:pPr>
+        <w:spacing w:after="0" w:line="240" w:lineRule="auto"/>
+        <w:jc w:val="both"/>
+        <w:rPr>
+          <w:rFonts w:ascii="Times New Roman" w:eastAsia="Calibri" w:hAnsi="Times New Roman" w:cs="Times New Roman"/>
+          <w:color w:val="auto"/>
+          <w:sz w:val="28"/>
+          <w:lang w:eastAsia="zh-CN"/>
+        </w:rPr>
+      </w:pPr>
+      <w:r>
+        <w:rPr>
+          <w:rFonts w:ascii="Times New Roman" w:eastAsia="Calibri" w:hAnsi="Times New Roman" w:cs="Times New Roman"/>
+          <w:color w:val="auto"/>
+          <w:sz w:val="28"/>
+          <w:lang w:eastAsia="zh-CN"/>
+        </w:rPr>
+        <w:tab/>
+        <w:t>Выбор одного из вариантов в соответствующем выпадающем списке приведет к пересортировке списка цветков.</w:t>
+      </w:r>
+    </w:p>
+    <w:p>
+      <w:pPr>
+        <w:spacing w:after="0" w:line="240" w:lineRule="auto"/>
+        <w:jc w:val="both"/>
+        <w:rPr>
+          <w:rFonts w:ascii="Times New Roman" w:eastAsia="Calibri" w:hAnsi="Times New Roman" w:cs="Times New Roman"/>
+          <w:color w:val="auto"/>
+          <w:sz w:val="28"/>
+          <w:lang w:eastAsia="zh-CN"/>
+        </w:rPr>
+      </w:pPr>
+      <w:r>
+        <w:rPr>
+          <w:rFonts w:ascii="Times New Roman" w:eastAsia="Calibri" w:hAnsi="Times New Roman" w:cs="Times New Roman"/>
+          <w:color w:val="auto"/>
+          <w:sz w:val="28"/>
+          <w:lang w:eastAsia="zh-CN"/>
+        </w:rPr>
+        <w:tab/>
+        <w:t>При нажатии левой кнопкой мыши по названию товара произойдет переход на страницу с подробным его описанием. Внешний вид этой страницы отображен на рисунке 6.3.</w:t>
+      </w:r>
+    </w:p>
+    <w:p>
+      <w:pPr>
+        <w:spacing w:after="0" w:line="240" w:lineRule="auto"/>
+        <w:jc w:val="both"/>
+        <w:rPr>
+          <w:rFonts w:ascii="Times New Roman" w:eastAsia="Calibri" w:hAnsi="Times New Roman" w:cs="Times New Roman"/>
+          <w:color w:val="auto"/>
+          <w:sz w:val="28"/>
+          <w:lang w:eastAsia="zh-CN"/>
+        </w:rPr>
+      </w:pPr>
+    </w:p>
+    <w:p>
+      <w:pPr>
+        <w:spacing w:after="0" w:line="240" w:lineRule="auto"/>
+        <w:jc w:val="both"/>
+        <w:rPr>
+          <w:rFonts w:ascii="Times New Roman" w:eastAsia="Calibri" w:hAnsi="Times New Roman" w:cs="Times New Roman"/>
+          <w:color w:val="auto"/>
+          <w:sz w:val="28"/>
+          <w:lang w:eastAsia="zh-CN"/>
+        </w:rPr>
+      </w:pPr>
+      <w:r>
+        <w:rPr>
+          <w:rFonts w:ascii="Times New Roman" w:eastAsia="Calibri" w:hAnsi="Times New Roman" w:cs="Times New Roman"/>
+          <w:noProof/>
+          <w:color w:val="auto"/>
+          <w:sz w:val="28"/>
+        </w:rPr>
+        <w:drawing>
+          <wp:inline distT="0" distB="0" distL="0" distR="0">
+            <wp:extent cx="5932805" cy="3742690"/>
+            <wp:effectExtent l="19050" t="19050" r="10795" b="10160"/>
+            <wp:docPr id="12" name="Рисунок 12"/>
+            <wp:cNvGraphicFramePr>
+              <a:graphicFrameLocks xmlns:a="http://schemas.openxmlformats.org/drawingml/2006/main" noChangeAspect="1"/>
+            </wp:cNvGraphicFramePr>
+            <a:graphic xmlns:a="http://schemas.openxmlformats.org/drawingml/2006/main">
+              <a:graphicData uri="http://schemas.openxmlformats.org/drawingml/2006/picture">
+                <pic:pic xmlns:pic="http://schemas.openxmlformats.org/drawingml/2006/picture">
+                  <pic:nvPicPr>
+                    <pic:cNvPr id="0" name="Picture 5"/>
+                    <pic:cNvPicPr>
+                      <a:picLocks noChangeAspect="1" noChangeArrowheads="1"/>
+                    </pic:cNvPicPr>
+                  </pic:nvPicPr>
+                  <pic:blipFill>
+                    <a:blip r:embed="rId29">
+                      <a:extLst>
+                        <a:ext uri="{28A0092B-C50C-407E-A947-70E740481C1C}">
+                          <a14:useLocalDpi xmlns:a14="http://schemas.microsoft.com/office/drawing/2010/main" val="0"/>
+                        </a:ext>
+                      </a:extLst>
+                    </a:blip>
+                    <a:srcRect/>
+                    <a:stretch>
+                      <a:fillRect/>
+                    </a:stretch>
+                  </pic:blipFill>
+                  <pic:spPr bwMode="auto">
+                    <a:xfrm>
+                      <a:off x="0" y="0"/>
+                      <a:ext cx="5932805" cy="3742690"/>
+                    </a:xfrm>
+                    <a:prstGeom prst="rect">
+                      <a:avLst/>
+                    </a:prstGeom>
+                    <a:noFill/>
+                    <a:ln w="12700">
+                      <a:solidFill>
+                        <a:schemeClr val="tx1"/>
+                      </a:solidFill>
+                    </a:ln>
+                  </pic:spPr>
+                </pic:pic>
+              </a:graphicData>
+            </a:graphic>
+          </wp:inline>
+        </w:drawing>
+      </w:r>
+    </w:p>
+    <w:p>
+      <w:pPr>
+        <w:spacing w:after="0" w:line="240" w:lineRule="auto"/>
+        <w:jc w:val="both"/>
+        <w:rPr>
+          <w:rFonts w:ascii="Times New Roman" w:eastAsia="Calibri" w:hAnsi="Times New Roman" w:cs="Times New Roman"/>
+          <w:color w:val="auto"/>
+          <w:sz w:val="28"/>
+          <w:lang w:eastAsia="zh-CN"/>
+        </w:rPr>
+      </w:pPr>
+    </w:p>
+    <w:p>
+      <w:pPr>
+        <w:spacing w:after="0" w:line="240" w:lineRule="auto"/>
+        <w:jc w:val="center"/>
+        <w:rPr>
+          <w:rFonts w:ascii="Times New Roman" w:eastAsia="Calibri" w:hAnsi="Times New Roman" w:cs="Times New Roman"/>
+          <w:color w:val="auto"/>
+          <w:sz w:val="28"/>
+          <w:lang w:eastAsia="zh-CN"/>
+        </w:rPr>
+      </w:pPr>
+      <w:r>
+        <w:rPr>
+          <w:rFonts w:ascii="Times New Roman" w:eastAsia="Calibri" w:hAnsi="Times New Roman" w:cs="Times New Roman"/>
+          <w:color w:val="auto"/>
+          <w:sz w:val="28"/>
+          <w:lang w:eastAsia="zh-CN"/>
+        </w:rPr>
+        <w:t>Рисунок 6.5</w:t>
+      </w:r>
+      <w:r>
+        <w:rPr>
+          <w:rFonts w:ascii="Times New Roman" w:eastAsia="Calibri" w:hAnsi="Times New Roman" w:cs="Times New Roman"/>
+          <w:color w:val="auto"/>
+          <w:sz w:val="28"/>
+          <w:lang w:eastAsia="zh-CN"/>
+        </w:rPr>
+        <w:t xml:space="preserve"> – Страница подробного описания товара</w:t>
+      </w:r>
+    </w:p>
+    <w:p>
+      <w:pPr>
+        <w:spacing w:after="0" w:line="240" w:lineRule="auto"/>
+        <w:jc w:val="center"/>
+        <w:rPr>
+          <w:rFonts w:ascii="Times New Roman" w:eastAsia="Calibri" w:hAnsi="Times New Roman" w:cs="Times New Roman"/>
+          <w:color w:val="auto"/>
+          <w:sz w:val="28"/>
+          <w:lang w:eastAsia="zh-CN"/>
+        </w:rPr>
+      </w:pPr>
+    </w:p>
+    <w:p>
+      <w:pPr>
+        <w:spacing w:after="0" w:line="240" w:lineRule="auto"/>
+        <w:jc w:val="both"/>
+        <w:rPr>
+          <w:rFonts w:ascii="Times New Roman" w:eastAsia="Calibri" w:hAnsi="Times New Roman" w:cs="Times New Roman"/>
+          <w:color w:val="auto"/>
+          <w:sz w:val="28"/>
+          <w:lang w:eastAsia="zh-CN"/>
+        </w:rPr>
+      </w:pPr>
+      <w:r>
+        <w:rPr>
+          <w:rFonts w:ascii="Times New Roman" w:eastAsia="Calibri" w:hAnsi="Times New Roman" w:cs="Times New Roman"/>
+          <w:color w:val="auto"/>
+          <w:sz w:val="28"/>
+          <w:lang w:eastAsia="zh-CN"/>
+        </w:rPr>
+        <w:tab/>
+        <w:t>Данная страница состоит из</w:t>
+      </w:r>
+      <w:r>
+        <w:rPr>
+          <w:rFonts w:ascii="Times New Roman" w:eastAsia="Calibri" w:hAnsi="Times New Roman" w:cs="Times New Roman"/>
+          <w:color w:val="auto"/>
+          <w:sz w:val="28"/>
+          <w:lang w:eastAsia="zh-CN"/>
+        </w:rPr>
+        <w:t>:</w:t>
+      </w:r>
+    </w:p>
+    <w:p>
+      <w:pPr>
+        <w:pStyle w:val="a4"/>
+        <w:numPr>
+          <w:ilvl w:val="0"/>
+          <w:numId w:val="15"/>
+        </w:numPr>
+        <w:ind w:left="0" w:firstLine="851"/>
+        <w:rPr>
+          <w:rFonts w:eastAsia="Calibri"/>
+          <w:color w:val="auto"/>
+          <w:lang w:eastAsia="zh-CN"/>
+        </w:rPr>
+      </w:pPr>
+      <w:r>
+        <w:rPr>
+          <w:rFonts w:eastAsia="Calibri"/>
+          <w:color w:val="auto"/>
+          <w:lang w:eastAsia="zh-CN"/>
+        </w:rPr>
+        <w:t>Ф</w:t>
+      </w:r>
+      <w:r>
+        <w:rPr>
+          <w:rFonts w:eastAsia="Calibri"/>
+          <w:color w:val="auto"/>
+          <w:lang w:eastAsia="zh-CN"/>
+        </w:rPr>
+        <w:t>отографии</w:t>
       </w:r>
       <w:r>
         <w:rPr>
@@ -31335,63 +32144,7 @@
           <w:color w:val="auto"/>
           <w:lang w:eastAsia="zh-CN"/>
         </w:rPr>
-        <w:t xml:space="preserve">Кнопки перехода </w:t>
-      </w:r>
-      <w:r>
-        <w:rPr>
-          <w:rFonts w:eastAsia="Calibri"/>
-          <w:color w:val="auto"/>
-          <w:lang w:eastAsia="zh-CN"/>
-        </w:rPr>
-        <w:t>на историю изменения цены</w:t>
-      </w:r>
-      <w:r>
-        <w:rPr>
-          <w:rFonts w:eastAsia="Calibri"/>
-          <w:color w:val="auto"/>
-          <w:lang w:eastAsia="zh-CN"/>
-        </w:rPr>
-        <w:t xml:space="preserve"> </w:t>
-      </w:r>
-      <w:r>
-        <w:rPr>
-          <w:rFonts w:eastAsia="Calibri"/>
-          <w:color w:val="auto"/>
-          <w:lang w:eastAsia="zh-CN"/>
-        </w:rPr>
-        <w:t>«</w:t>
-      </w:r>
-      <w:r>
-        <w:rPr>
-          <w:rFonts w:eastAsia="Calibri"/>
-          <w:color w:val="auto"/>
-          <w:lang w:val="en-US" w:eastAsia="zh-CN"/>
-        </w:rPr>
-        <w:t>Price</w:t>
-      </w:r>
-      <w:r>
-        <w:rPr>
-          <w:rFonts w:eastAsia="Calibri"/>
-          <w:color w:val="auto"/>
-          <w:lang w:eastAsia="zh-CN"/>
-        </w:rPr>
-        <w:t xml:space="preserve"> </w:t>
-      </w:r>
-      <w:r>
-        <w:rPr>
-          <w:rFonts w:eastAsia="Calibri"/>
-          <w:color w:val="auto"/>
-          <w:lang w:val="en-US" w:eastAsia="zh-CN"/>
-        </w:rPr>
-        <w:t>changes</w:t>
-      </w:r>
-      <w:r>
-        <w:rPr>
-          <w:rFonts w:eastAsia="Calibri"/>
-          <w:color w:val="auto"/>
-          <w:lang w:eastAsia="zh-CN"/>
-        </w:rPr>
-        <w:t>»</w:t>
+        <w:t>Названия</w:t>
       </w:r>
       <w:r>
         <w:rPr>
@@ -31424,71 +32177,7 @@
           <w:color w:val="auto"/>
           <w:lang w:eastAsia="zh-CN"/>
         </w:rPr>
-        <w:t>Кнопки добавления в корзину</w:t>
-      </w:r>
-      <w:r>
-        <w:rPr>
-          <w:rFonts w:eastAsia="Calibri"/>
-          <w:color w:val="auto"/>
-          <w:lang w:eastAsia="zh-CN"/>
-        </w:rPr>
-        <w:t xml:space="preserve"> </w:t>
-      </w:r>
-      <w:r>
-        <w:rPr>
-          <w:rFonts w:eastAsia="Calibri"/>
-          <w:color w:val="auto"/>
-          <w:lang w:eastAsia="zh-CN"/>
-        </w:rPr>
-        <w:t>«</w:t>
-      </w:r>
-      <w:r>
-        <w:rPr>
-          <w:rFonts w:eastAsia="Calibri"/>
-          <w:color w:val="auto"/>
-          <w:lang w:val="en-US" w:eastAsia="zh-CN"/>
-        </w:rPr>
-        <w:t>ADD</w:t>
-      </w:r>
-      <w:r>
-        <w:rPr>
-          <w:rFonts w:eastAsia="Calibri"/>
-          <w:color w:val="auto"/>
-          <w:lang w:eastAsia="zh-CN"/>
-        </w:rPr>
-        <w:t xml:space="preserve"> </w:t>
-      </w:r>
-      <w:r>
-        <w:rPr>
-          <w:rFonts w:eastAsia="Calibri"/>
-          <w:color w:val="auto"/>
-          <w:lang w:val="en-US" w:eastAsia="zh-CN"/>
-        </w:rPr>
-        <w:t>TO</w:t>
-      </w:r>
-      <w:r>
-        <w:rPr>
-          <w:rFonts w:eastAsia="Calibri"/>
-          <w:color w:val="auto"/>
-          <w:lang w:eastAsia="zh-CN"/>
-        </w:rPr>
-        <w:t xml:space="preserve"> </w:t>
-      </w:r>
-      <w:r>
-        <w:rPr>
-          <w:rFonts w:eastAsia="Calibri"/>
-          <w:color w:val="auto"/>
-          <w:lang w:val="en-US" w:eastAsia="zh-CN"/>
-        </w:rPr>
-        <w:t>CART</w:t>
-      </w:r>
-      <w:r>
-        <w:rPr>
-          <w:rFonts w:eastAsia="Calibri"/>
-          <w:color w:val="auto"/>
-          <w:lang w:eastAsia="zh-CN"/>
-        </w:rPr>
-        <w:t>»</w:t>
+        <w:t>Краткого описания</w:t>
       </w:r>
       <w:r>
         <w:rPr>
@@ -31521,6 +32210,225 @@
           <w:color w:val="auto"/>
           <w:lang w:eastAsia="zh-CN"/>
         </w:rPr>
+        <w:t>Цены</w:t>
+      </w:r>
+      <w:r>
+        <w:rPr>
+          <w:rFonts w:eastAsia="Calibri"/>
+          <w:color w:val="auto"/>
+          <w:lang w:eastAsia="zh-CN"/>
+        </w:rPr>
+        <w:t>.</w:t>
+      </w:r>
+    </w:p>
+    <w:p>
+      <w:pPr>
+        <w:pStyle w:val="a4"/>
+        <w:numPr>
+          <w:ilvl w:val="0"/>
+          <w:numId w:val="15"/>
+        </w:numPr>
+        <w:tabs>
+          <w:tab w:val="clear" w:pos="993"/>
+          <w:tab w:val="clear" w:pos="8505"/>
+        </w:tabs>
+        <w:ind w:left="0" w:firstLine="851"/>
+        <w:rPr>
+          <w:lang w:eastAsia="zh-CN"/>
+        </w:rPr>
+      </w:pPr>
+      <w:r>
+        <w:rPr>
+          <w:rFonts w:eastAsia="Calibri"/>
+          <w:color w:val="auto"/>
+          <w:lang w:eastAsia="zh-CN"/>
+        </w:rPr>
+        <w:t xml:space="preserve">Кнопки перехода </w:t>
+      </w:r>
+      <w:r>
+        <w:rPr>
+          <w:rFonts w:eastAsia="Calibri"/>
+          <w:color w:val="auto"/>
+          <w:lang w:eastAsia="zh-CN"/>
+        </w:rPr>
+        <w:t>на историю изменения цены</w:t>
+      </w:r>
+      <w:r>
+        <w:rPr>
+          <w:rFonts w:eastAsia="Calibri"/>
+          <w:color w:val="auto"/>
+          <w:lang w:eastAsia="zh-CN"/>
+        </w:rPr>
+        <w:t xml:space="preserve"> </w:t>
+      </w:r>
+      <w:r>
+        <w:rPr>
+          <w:rFonts w:eastAsia="Calibri"/>
+          <w:color w:val="auto"/>
+          <w:lang w:eastAsia="zh-CN"/>
+        </w:rPr>
+        <w:t>«</w:t>
+      </w:r>
+      <w:r>
+        <w:rPr>
+          <w:rFonts w:eastAsia="Calibri"/>
+          <w:color w:val="auto"/>
+          <w:lang w:val="en-US" w:eastAsia="zh-CN"/>
+        </w:rPr>
+        <w:t>Price</w:t>
+      </w:r>
+      <w:r>
+        <w:rPr>
+          <w:rFonts w:eastAsia="Calibri"/>
+          <w:color w:val="auto"/>
+          <w:lang w:eastAsia="zh-CN"/>
+        </w:rPr>
+        <w:t xml:space="preserve"> </w:t>
+      </w:r>
+      <w:r>
+        <w:rPr>
+          <w:rFonts w:eastAsia="Calibri"/>
+          <w:color w:val="auto"/>
+          <w:lang w:val="en-US" w:eastAsia="zh-CN"/>
+        </w:rPr>
+        <w:t>changes</w:t>
+      </w:r>
+      <w:r>
+        <w:rPr>
+          <w:rFonts w:eastAsia="Calibri"/>
+          <w:color w:val="auto"/>
+          <w:lang w:eastAsia="zh-CN"/>
+        </w:rPr>
+        <w:t>»</w:t>
+      </w:r>
+      <w:r>
+        <w:rPr>
+          <w:rFonts w:eastAsia="Calibri"/>
+          <w:color w:val="auto"/>
+          <w:lang w:eastAsia="zh-CN"/>
+        </w:rPr>
+        <w:t>.</w:t>
+      </w:r>
+    </w:p>
+    <w:p>
+      <w:pPr>
+        <w:pStyle w:val="a4"/>
+        <w:numPr>
+          <w:ilvl w:val="0"/>
+          <w:numId w:val="15"/>
+        </w:numPr>
+        <w:tabs>
+          <w:tab w:val="clear" w:pos="993"/>
+          <w:tab w:val="clear" w:pos="8505"/>
+        </w:tabs>
+        <w:ind w:left="0" w:firstLine="851"/>
+        <w:rPr>
+          <w:lang w:eastAsia="zh-CN"/>
+        </w:rPr>
+      </w:pPr>
+      <w:r>
+        <w:rPr>
+          <w:rFonts w:eastAsia="Calibri"/>
+          <w:color w:val="auto"/>
+          <w:lang w:eastAsia="zh-CN"/>
+        </w:rPr>
+        <w:t>Кнопки добавления в корзину</w:t>
+      </w:r>
+      <w:r>
+        <w:rPr>
+          <w:rFonts w:eastAsia="Calibri"/>
+          <w:color w:val="auto"/>
+          <w:lang w:eastAsia="zh-CN"/>
+        </w:rPr>
+        <w:t xml:space="preserve"> </w:t>
+      </w:r>
+      <w:r>
+        <w:rPr>
+          <w:rFonts w:eastAsia="Calibri"/>
+          <w:color w:val="auto"/>
+          <w:lang w:eastAsia="zh-CN"/>
+        </w:rPr>
+        <w:t>«</w:t>
+      </w:r>
+      <w:r>
+        <w:rPr>
+          <w:rFonts w:eastAsia="Calibri"/>
+          <w:color w:val="auto"/>
+          <w:lang w:val="en-US" w:eastAsia="zh-CN"/>
+        </w:rPr>
+        <w:t>ADD</w:t>
+      </w:r>
+      <w:r>
+        <w:rPr>
+          <w:rFonts w:eastAsia="Calibri"/>
+          <w:color w:val="auto"/>
+          <w:lang w:eastAsia="zh-CN"/>
+        </w:rPr>
+        <w:t xml:space="preserve"> </w:t>
+      </w:r>
+      <w:r>
+        <w:rPr>
+          <w:rFonts w:eastAsia="Calibri"/>
+          <w:color w:val="auto"/>
+          <w:lang w:val="en-US" w:eastAsia="zh-CN"/>
+        </w:rPr>
+        <w:t>TO</w:t>
+      </w:r>
+      <w:r>
+        <w:rPr>
+          <w:rFonts w:eastAsia="Calibri"/>
+          <w:color w:val="auto"/>
+          <w:lang w:eastAsia="zh-CN"/>
+        </w:rPr>
+        <w:t xml:space="preserve"> </w:t>
+      </w:r>
+      <w:r>
+        <w:rPr>
+          <w:rFonts w:eastAsia="Calibri"/>
+          <w:color w:val="auto"/>
+          <w:lang w:val="en-US" w:eastAsia="zh-CN"/>
+        </w:rPr>
+        <w:t>CART</w:t>
+      </w:r>
+      <w:r>
+        <w:rPr>
+          <w:rFonts w:eastAsia="Calibri"/>
+          <w:color w:val="auto"/>
+          <w:lang w:eastAsia="zh-CN"/>
+        </w:rPr>
+        <w:t>»</w:t>
+      </w:r>
+      <w:r>
+        <w:rPr>
+          <w:rFonts w:eastAsia="Calibri"/>
+          <w:color w:val="auto"/>
+          <w:lang w:eastAsia="zh-CN"/>
+        </w:rPr>
+        <w:t>.</w:t>
+      </w:r>
+    </w:p>
+    <w:p>
+      <w:pPr>
+        <w:pStyle w:val="a4"/>
+        <w:numPr>
+          <w:ilvl w:val="0"/>
+          <w:numId w:val="15"/>
+        </w:numPr>
+        <w:tabs>
+          <w:tab w:val="clear" w:pos="993"/>
+          <w:tab w:val="clear" w:pos="8505"/>
+        </w:tabs>
+        <w:ind w:left="0" w:firstLine="851"/>
+        <w:rPr>
+          <w:lang w:eastAsia="zh-CN"/>
+        </w:rPr>
+      </w:pPr>
+      <w:r>
+        <w:rPr>
+          <w:rFonts w:eastAsia="Calibri"/>
+          <w:color w:val="auto"/>
+          <w:lang w:eastAsia="zh-CN"/>
+        </w:rPr>
         <w:t>Полного описания.</w:t>
       </w:r>
     </w:p>
@@ -31579,16 +32487,7 @@
           <w:color w:val="auto"/>
           <w:lang w:eastAsia="zh-CN"/>
         </w:rPr>
-        <w:t xml:space="preserve"> приведет к добавлению цветка в корзину пользователя или гостя. Сама кнопка при этом изменит свой </w:t>
-      </w:r>
-      <w:r>
-        <w:rPr>
-          <w:rFonts w:eastAsia="Calibri"/>
-          <w:color w:val="auto"/>
-          <w:lang w:eastAsia="zh-CN"/>
-        </w:rPr>
-        <w:lastRenderedPageBreak/>
-        <w:t>внешний вид и станет недоступна для повторного нажатия, пока данный цветок содержится в корзине.</w:t>
+        <w:t xml:space="preserve"> приведет к добавлению цветка в корзину пользователя или гостя. Сама кнопка при этом изменит свой внешний вид и станет недоступна для повторного нажатия, пока данный цветок содержится в корзине.</w:t>
       </w:r>
     </w:p>
     <w:p>
@@ -31700,6 +32599,7 @@
           <w:color w:val="auto"/>
           <w:sz w:val="28"/>
         </w:rPr>
+        <w:lastRenderedPageBreak/>
         <w:drawing>
           <wp:inline distT="0" distB="0" distL="0" distR="0">
             <wp:extent cx="5932805" cy="3731895"/>
@@ -31718,7 +32618,7 @@
                     </pic:cNvPicPr>
                   </pic:nvPicPr>
                   <pic:blipFill>
-                    <a:blip r:embed="rId28">
+                    <a:blip r:embed="rId30">
                       <a:extLst>
                         <a:ext uri="{28A0092B-C50C-407E-A947-70E740481C1C}">
                           <a14:useLocalDpi xmlns:a14="http://schemas.microsoft.com/office/drawing/2010/main" val="0"/>
@@ -31782,7 +32682,25 @@
           <w:sz w:val="28"/>
           <w:lang w:eastAsia="zh-CN"/>
         </w:rPr>
-        <w:t>Рисунок 6.4 – Внешний вид модального окна с историей изменения цен</w:t>
+        <w:t>Ри</w:t>
+      </w:r>
+      <w:r>
+        <w:rPr>
+          <w:rFonts w:ascii="Times New Roman" w:eastAsia="Calibri" w:hAnsi="Times New Roman" w:cs="Times New Roman"/>
+          <w:color w:val="auto"/>
+          <w:sz w:val="28"/>
+          <w:lang w:eastAsia="zh-CN"/>
+        </w:rPr>
+        <w:t>сунок 6.6</w:t>
+      </w:r>
+      <w:r>
+        <w:rPr>
+          <w:rFonts w:ascii="Times New Roman" w:eastAsia="Calibri" w:hAnsi="Times New Roman" w:cs="Times New Roman"/>
+          <w:color w:val="auto"/>
+          <w:sz w:val="28"/>
+          <w:lang w:eastAsia="zh-CN"/>
+        </w:rPr>
+        <w:t xml:space="preserve"> – Внешний вид модального окна с историей изменения цен</w:t>
       </w:r>
     </w:p>
     <w:p>
@@ -31813,7 +32731,7 @@
           <w:rFonts w:ascii="Times New Roman" w:eastAsia="Calibri" w:hAnsi="Times New Roman" w:cs="Times New Roman"/>
           <w:color w:val="auto"/>
           <w:sz w:val="28"/>
-          <w:lang w:val="en-US" w:eastAsia="zh-CN"/>
+          <w:lang w:eastAsia="zh-CN"/>
         </w:rPr>
         <w:tab/>
       </w:r>
@@ -31960,7 +32878,7 @@
                     </pic:cNvPicPr>
                   </pic:nvPicPr>
                   <pic:blipFill>
-                    <a:blip r:embed="rId29">
+                    <a:blip r:embed="rId31">
                       <a:extLst>
                         <a:ext uri="{28A0092B-C50C-407E-A947-70E740481C1C}">
                           <a14:useLocalDpi xmlns:a14="http://schemas.microsoft.com/office/drawing/2010/main" val="0"/>
@@ -32024,7 +32942,25 @@
           <w:sz w:val="28"/>
           <w:lang w:eastAsia="zh-CN"/>
         </w:rPr>
-        <w:t>Рисунок 6.5 – Страница корзины и оформления заказа</w:t>
+        <w:t>Рисун</w:t>
+      </w:r>
+      <w:r>
+        <w:rPr>
+          <w:rFonts w:ascii="Times New Roman" w:eastAsia="Calibri" w:hAnsi="Times New Roman" w:cs="Times New Roman"/>
+          <w:color w:val="auto"/>
+          <w:sz w:val="28"/>
+          <w:lang w:eastAsia="zh-CN"/>
+        </w:rPr>
+        <w:t>ок 6.7</w:t>
+      </w:r>
+      <w:r>
+        <w:rPr>
+          <w:rFonts w:ascii="Times New Roman" w:eastAsia="Calibri" w:hAnsi="Times New Roman" w:cs="Times New Roman"/>
+          <w:color w:val="auto"/>
+          <w:sz w:val="28"/>
+          <w:lang w:eastAsia="zh-CN"/>
+        </w:rPr>
+        <w:t xml:space="preserve"> – Страница корзины и оформления заказа</w:t>
       </w:r>
     </w:p>
     <w:p>
@@ -32498,7 +33434,7 @@
                     </pic:cNvPicPr>
                   </pic:nvPicPr>
                   <pic:blipFill>
-                    <a:blip r:embed="rId30">
+                    <a:blip r:embed="rId32">
                       <a:extLst>
                         <a:ext uri="{28A0092B-C50C-407E-A947-70E740481C1C}">
                           <a14:useLocalDpi xmlns:a14="http://schemas.microsoft.com/office/drawing/2010/main" val="0"/>
@@ -32562,7 +33498,16 @@
           <w:sz w:val="28"/>
           <w:lang w:eastAsia="zh-CN"/>
         </w:rPr>
-        <w:t>Рисунок 6.6 – Страница со списком заказов</w:t>
+        <w:t>Рисунок 6.8</w:t>
+      </w:r>
+      <w:r>
+        <w:rPr>
+          <w:rFonts w:ascii="Times New Roman" w:eastAsia="Calibri" w:hAnsi="Times New Roman" w:cs="Times New Roman"/>
+          <w:color w:val="auto"/>
+          <w:sz w:val="28"/>
+          <w:lang w:eastAsia="zh-CN"/>
+        </w:rPr>
+        <w:t xml:space="preserve"> – Страница со списком заказов</w:t>
       </w:r>
     </w:p>
     <w:p>
@@ -32860,7 +33805,7 @@
           <w:tab w:val="clear" w:pos="8505"/>
         </w:tabs>
         <w:rPr>
-          <w:lang w:eastAsia="zh-CN"/>
+          <w:lang w:val="en-US" w:eastAsia="zh-CN"/>
         </w:rPr>
       </w:pPr>
       <w:r>
@@ -32872,8 +33817,6 @@
         <w:tab/>
         <w:t>После перехода на эту страницу также необходимо подтвердить заказ по электронной почте.</w:t>
       </w:r>
-      <w:bookmarkStart w:id="45" w:name="_GoBack"/>
-      <w:bookmarkEnd w:id="45"/>
     </w:p>
     <w:p>
       <w:pPr>
@@ -34368,9 +35311,9 @@
             <o:lock v:ext="edit" aspectratio="t"/>
           </v:shapetype>
           <v:shape id="_x0000_i1025" type="#_x0000_t75" style="width:99.65pt;height:44.35pt" o:ole="">
-            <v:imagedata r:id="rId31" o:title=""/>
+            <v:imagedata r:id="rId33" o:title=""/>
           </v:shape>
-          <o:OLEObject Type="Embed" ProgID="Equation.3" ShapeID="_x0000_i1025" DrawAspect="Content" ObjectID="_1714484999" r:id="rId32"/>
+          <o:OLEObject Type="Embed" ProgID="Equation.3" ShapeID="_x0000_i1025" DrawAspect="Content" ObjectID="_1714487173" r:id="rId34"/>
         </w:object>
       </w:r>
       <w:r>
@@ -36760,9 +37703,9 @@
               </w:rPr>
               <w:object w:dxaOrig="1500" w:dyaOrig="740">
                 <v:shape id="_x0000_i1026" type="#_x0000_t75" style="width:77pt;height:37.65pt" o:ole="">
-                  <v:imagedata r:id="rId33" o:title=""/>
+                  <v:imagedata r:id="rId35" o:title=""/>
                 </v:shape>
-                <o:OLEObject Type="Embed" ProgID="Equation.3" ShapeID="_x0000_i1026" DrawAspect="Content" ObjectID="_1714485000" r:id="rId34"/>
+                <o:OLEObject Type="Embed" ProgID="Equation.3" ShapeID="_x0000_i1026" DrawAspect="Content" ObjectID="_1714487174" r:id="rId36"/>
               </w:object>
             </w:r>
             <w:r>
@@ -37073,9 +38016,9 @@
               </w:rPr>
               <w:object w:dxaOrig="2160" w:dyaOrig="660">
                 <v:shape id="_x0000_i1027" type="#_x0000_t75" style="width:109.65pt;height:32.65pt" o:ole="">
-                  <v:imagedata r:id="rId35" o:title=""/>
+                  <v:imagedata r:id="rId37" o:title=""/>
                 </v:shape>
-                <o:OLEObject Type="Embed" ProgID="Equation.3" ShapeID="_x0000_i1027" DrawAspect="Content" ObjectID="_1714485001" r:id="rId36"/>
+                <o:OLEObject Type="Embed" ProgID="Equation.3" ShapeID="_x0000_i1027" DrawAspect="Content" ObjectID="_1714487175" r:id="rId38"/>
               </w:object>
             </w:r>
             <w:r>
@@ -50095,7 +51038,7 @@
       </w:pPr>
     </w:p>
     <w:sectPr>
-      <w:footerReference w:type="default" r:id="rId37"/>
+      <w:footerReference w:type="default" r:id="rId39"/>
       <w:pgSz w:w="11906" w:h="16838"/>
       <w:pgMar w:top="1134" w:right="851" w:bottom="1531" w:left="1701" w:header="709" w:footer="964" w:gutter="0"/>
       <w:pgNumType w:start="5"/>
@@ -50182,7 +51125,7 @@
             <w:noProof/>
             <w:sz w:val="28"/>
           </w:rPr>
-          <w:t>46</w:t>
+          <w:t>43</w:t>
         </w:r>
         <w:r>
           <w:rPr>
@@ -54137,7 +55080,7 @@
 </file>
 
 <file path=customXml/itemProps1.xml><?xml version="1.0" encoding="utf-8"?>
-<ds:datastoreItem xmlns:ds="http://schemas.openxmlformats.org/officeDocument/2006/customXml" ds:itemID="{3441D7DE-8D4F-4325-8994-93B4493AEB24}">
+<ds:datastoreItem xmlns:ds="http://schemas.openxmlformats.org/officeDocument/2006/customXml" ds:itemID="{E3EF1691-4515-401A-BDD9-9916FB8B322B}">
   <ds:schemaRefs>
     <ds:schemaRef ds:uri="http://schemas.openxmlformats.org/officeDocument/2006/bibliography"/>
   </ds:schemaRefs>

</xml_diff>

<commit_message>
Started to fix new issues
</commit_message>
<xml_diff>
--- a/Docs/записка.docx
+++ b/Docs/записка.docx
@@ -1854,15 +1854,6 @@
               <w:sz w:val="28"/>
               <w:szCs w:val="28"/>
             </w:rPr>
-          </w:r>
-          <w:r>
-            <w:rPr>
-              <w:rStyle w:val="a3"/>
-              <w:rFonts w:ascii="Times New Roman" w:hAnsi="Times New Roman" w:cs="Times New Roman"/>
-              <w:noProof/>
-              <w:sz w:val="28"/>
-              <w:szCs w:val="28"/>
-            </w:rPr>
             <w:fldChar w:fldCharType="separate"/>
           </w:r>
           <w:r>
@@ -1873,17 +1864,7 @@
               <w:sz w:val="28"/>
               <w:szCs w:val="28"/>
             </w:rPr>
-            <w:t xml:space="preserve">1 Анализ прототипов, </w:t>
-          </w:r>
-          <w:r>
-            <w:rPr>
-              <w:rStyle w:val="a3"/>
-              <w:rFonts w:ascii="Times New Roman" w:hAnsi="Times New Roman" w:cs="Times New Roman"/>
-              <w:noProof/>
-              <w:sz w:val="28"/>
-              <w:szCs w:val="28"/>
-            </w:rPr>
-            <w:t>литературных источ</w:t>
+            <w:t>1 Анализ прототипов, литературных источ</w:t>
           </w:r>
           <w:r>
             <w:rPr>
@@ -1939,27 +1920,7 @@
               <w:sz w:val="28"/>
               <w:szCs w:val="28"/>
             </w:rPr>
-            <w:t>к проектируемому</w:t>
-          </w:r>
-          <w:r>
-            <w:rPr>
-              <w:rStyle w:val="a3"/>
-              <w:rFonts w:ascii="Times New Roman" w:hAnsi="Times New Roman" w:cs="Times New Roman"/>
-              <w:noProof/>
-              <w:sz w:val="28"/>
-              <w:szCs w:val="28"/>
-            </w:rPr>
-            <w:t xml:space="preserve"> </w:t>
-          </w:r>
-          <w:r>
-            <w:rPr>
-              <w:rStyle w:val="a3"/>
-              <w:rFonts w:ascii="Times New Roman" w:hAnsi="Times New Roman" w:cs="Times New Roman"/>
-              <w:noProof/>
-              <w:sz w:val="28"/>
-              <w:szCs w:val="28"/>
-            </w:rPr>
-            <w:t>программному средству</w:t>
+            <w:t>к проектируемому программному средству</w:t>
           </w:r>
           <w:r>
             <w:rPr>
@@ -2288,15 +2249,6 @@
               <w:szCs w:val="28"/>
             </w:rPr>
             <w:instrText xml:space="preserve"> </w:instrText>
-          </w:r>
-          <w:r>
-            <w:rPr>
-              <w:rStyle w:val="a3"/>
-              <w:rFonts w:ascii="Times New Roman" w:hAnsi="Times New Roman" w:cs="Times New Roman"/>
-              <w:noProof/>
-              <w:sz w:val="28"/>
-              <w:szCs w:val="28"/>
-            </w:rPr>
           </w:r>
           <w:r>
             <w:rPr>
@@ -2507,15 +2459,6 @@
               <w:sz w:val="28"/>
               <w:szCs w:val="28"/>
             </w:rPr>
-          </w:r>
-          <w:r>
-            <w:rPr>
-              <w:rStyle w:val="a3"/>
-              <w:rFonts w:ascii="Times New Roman" w:hAnsi="Times New Roman" w:cs="Times New Roman"/>
-              <w:noProof/>
-              <w:sz w:val="28"/>
-              <w:szCs w:val="28"/>
-            </w:rPr>
             <w:fldChar w:fldCharType="separate"/>
           </w:r>
           <w:r>
@@ -3874,15 +3817,6 @@
               <w:szCs w:val="28"/>
             </w:rPr>
             <w:instrText xml:space="preserve"> </w:instrText>
-          </w:r>
-          <w:r>
-            <w:rPr>
-              <w:rStyle w:val="a3"/>
-              <w:rFonts w:ascii="Times New Roman" w:hAnsi="Times New Roman" w:cs="Times New Roman"/>
-              <w:noProof/>
-              <w:sz w:val="28"/>
-              <w:szCs w:val="28"/>
-            </w:rPr>
           </w:r>
           <w:r>
             <w:rPr>
@@ -4198,15 +4132,6 @@
               <w:sz w:val="28"/>
               <w:szCs w:val="28"/>
             </w:rPr>
-          </w:r>
-          <w:r>
-            <w:rPr>
-              <w:rStyle w:val="a3"/>
-              <w:rFonts w:ascii="Times New Roman" w:hAnsi="Times New Roman" w:cs="Times New Roman"/>
-              <w:noProof/>
-              <w:sz w:val="28"/>
-              <w:szCs w:val="28"/>
-            </w:rPr>
             <w:fldChar w:fldCharType="separate"/>
           </w:r>
           <w:r>
@@ -4394,15 +4319,6 @@
               <w:szCs w:val="28"/>
             </w:rPr>
             <w:instrText xml:space="preserve"> </w:instrText>
-          </w:r>
-          <w:r>
-            <w:rPr>
-              <w:rStyle w:val="a3"/>
-              <w:rFonts w:ascii="Times New Roman" w:hAnsi="Times New Roman" w:cs="Times New Roman"/>
-              <w:noProof/>
-              <w:sz w:val="28"/>
-              <w:szCs w:val="28"/>
-            </w:rPr>
           </w:r>
           <w:r>
             <w:rPr>
@@ -4634,15 +4550,6 @@
               <w:sz w:val="28"/>
               <w:szCs w:val="28"/>
             </w:rPr>
-          </w:r>
-          <w:r>
-            <w:rPr>
-              <w:rStyle w:val="a3"/>
-              <w:rFonts w:ascii="Times New Roman" w:hAnsi="Times New Roman" w:cs="Times New Roman"/>
-              <w:noProof/>
-              <w:sz w:val="28"/>
-              <w:szCs w:val="28"/>
-            </w:rPr>
             <w:fldChar w:fldCharType="separate"/>
           </w:r>
           <w:r>
@@ -4839,15 +4746,6 @@
               <w:sz w:val="28"/>
               <w:szCs w:val="28"/>
             </w:rPr>
-          </w:r>
-          <w:r>
-            <w:rPr>
-              <w:rStyle w:val="a3"/>
-              <w:rFonts w:ascii="Times New Roman" w:hAnsi="Times New Roman" w:cs="Times New Roman"/>
-              <w:noProof/>
-              <w:sz w:val="28"/>
-              <w:szCs w:val="28"/>
-            </w:rPr>
             <w:fldChar w:fldCharType="separate"/>
           </w:r>
           <w:r>
@@ -5197,16 +5095,7 @@
                 <w:sz w:val="28"/>
                 <w:szCs w:val="28"/>
               </w:rPr>
-              <w:t xml:space="preserve">(обязательное). </w:t>
-            </w:r>
-            <w:r>
-              <w:rPr>
-                <w:rFonts w:ascii="Times New Roman" w:hAnsi="Times New Roman" w:cs="Times New Roman"/>
-                <w:bCs/>
-                <w:sz w:val="28"/>
-                <w:szCs w:val="28"/>
-              </w:rPr>
-              <w:t>Исходный код программного моду</w:t>
+              <w:t>(обязательное). Исходный код программного моду</w:t>
             </w:r>
             <w:r>
               <w:rPr>
@@ -5274,7 +5163,7 @@
                 <w:sz w:val="28"/>
                 <w:szCs w:val="28"/>
               </w:rPr>
-              <w:t>60</w:t>
+              <w:t>61</w:t>
             </w:r>
             <w:r>
               <w:rPr>
@@ -5357,19 +5246,16 @@
         <w:rPr>
           <w:i/>
         </w:rPr>
-        <w:t>Аутентификация</w:t>
-      </w:r>
-      <w:r>
-        <w:t> </w:t>
+        <w:t xml:space="preserve">Аутентификация </w:t>
       </w:r>
       <w:r>
         <w:t>–</w:t>
       </w:r>
       <w:r>
-        <w:t> </w:t>
-      </w:r>
-      <w:r>
-        <w:t>проверка подлинности предъявленного пользователем идентификатора.</w:t>
+        <w:t xml:space="preserve"> проверка на подлинность идентификатора, предъявленного пользователем</w:t>
+      </w:r>
+      <w:r>
+        <w:t>.</w:t>
       </w:r>
     </w:p>
     <w:p>
@@ -5416,8 +5302,9 @@
     </w:p>
     <w:p>
       <w:pPr>
-        <w:spacing w:after="0"/>
+        <w:spacing w:after="0" w:line="240" w:lineRule="auto"/>
         <w:ind w:firstLine="709"/>
+        <w:jc w:val="both"/>
         <w:rPr>
           <w:rFonts w:ascii="Times New Roman" w:eastAsia="Times New Roman" w:hAnsi="Times New Roman" w:cs="Times New Roman"/>
           <w:i/>
@@ -5434,11 +5321,21 @@
           <w:sz w:val="28"/>
           <w:szCs w:val="28"/>
         </w:rPr>
-        <w:t xml:space="preserve">Ручное тестирование </w:t>
+        <w:t>Функциональное</w:t>
       </w:r>
       <w:r>
         <w:rPr>
           <w:rFonts w:ascii="Times New Roman" w:eastAsia="Times New Roman" w:hAnsi="Times New Roman" w:cs="Times New Roman"/>
+          <w:i/>
+          <w:color w:val="auto"/>
+          <w:sz w:val="28"/>
+          <w:szCs w:val="28"/>
+        </w:rPr>
+        <w:t xml:space="preserve"> тестирование </w:t>
+      </w:r>
+      <w:r>
+        <w:rPr>
+          <w:rFonts w:ascii="Times New Roman" w:eastAsia="Times New Roman" w:hAnsi="Times New Roman" w:cs="Times New Roman"/>
           <w:color w:val="auto"/>
           <w:sz w:val="28"/>
           <w:szCs w:val="28"/>
@@ -5452,7 +5349,7 @@
           <w:sz w:val="28"/>
           <w:szCs w:val="28"/>
         </w:rPr>
-        <w:t xml:space="preserve"> тип тестирования, в котором тест кейсы выполняются </w:t>
+        <w:t xml:space="preserve"> </w:t>
       </w:r>
       <w:r>
         <w:rPr>
@@ -5461,7 +5358,7 @@
           <w:sz w:val="28"/>
           <w:szCs w:val="28"/>
         </w:rPr>
-        <w:t>специалистом по тестированию</w:t>
+        <w:t>тестирование ПО в целях проверки реализуемости функциональных требований, то есть способности ПО в определённых условиях решать задачи, нужные пользователям</w:t>
       </w:r>
       <w:r>
         <w:rPr>
@@ -5470,7 +5367,7 @@
           <w:sz w:val="28"/>
           <w:szCs w:val="28"/>
         </w:rPr>
-        <w:t xml:space="preserve"> вручную, без использования инструментов автоматизации.</w:t>
+        <w:t>.</w:t>
       </w:r>
     </w:p>
     <w:p>
@@ -7022,12 +6919,19 @@
           <w:rFonts w:eastAsia="Times New Roman"/>
           <w:color w:val="auto"/>
         </w:rPr>
-        <w:t xml:space="preserve">Дополнительно именно браузер </w:t>
+        <w:t>И</w:t>
       </w:r>
       <w:r>
         <w:rPr>
           <w:rFonts w:eastAsia="Times New Roman"/>
           <w:color w:val="auto"/>
+        </w:rPr>
+        <w:t xml:space="preserve">менно браузер </w:t>
+      </w:r>
+      <w:r>
+        <w:rPr>
+          <w:rFonts w:eastAsia="Times New Roman"/>
+          <w:color w:val="auto"/>
           <w:lang w:val="en-US"/>
         </w:rPr>
         <w:t>Google</w:t>
@@ -7059,21 +6963,7 @@
           <w:rFonts w:eastAsia="Times New Roman"/>
           <w:color w:val="auto"/>
         </w:rPr>
-        <w:t>поддерживает наибольшее количество функций при разработке веб-приложений именно под него. Учитывая вс</w:t>
-      </w:r>
-      <w:r>
-        <w:rPr>
-          <w:rFonts w:eastAsia="Times New Roman"/>
-          <w:color w:val="auto"/>
-        </w:rPr>
-        <w:t>е</w:t>
-      </w:r>
-      <w:r>
-        <w:rPr>
-          <w:rFonts w:eastAsia="Times New Roman"/>
-          <w:color w:val="auto"/>
-        </w:rPr>
-        <w:t xml:space="preserve"> вышеперечисленное, веб-приложение должно разрабатываться именно по этот браузер </w:t>
+        <w:t xml:space="preserve">поддерживает наибольшее количество функций при разработке веб-приложений именно под него. </w:t>
       </w:r>
       <w:r>
         <w:rPr>
@@ -7969,83 +7859,100 @@
           <w:rFonts w:eastAsia="Times New Roman"/>
           <w:color w:val="auto"/>
         </w:rPr>
+        <w:t xml:space="preserve">Подведя итог всему вышесказанному, веб-приложение для интернет-магазина будет разработано на </w:t>
+      </w:r>
+      <w:r>
+        <w:rPr>
+          <w:rFonts w:eastAsia="Times New Roman"/>
+          <w:color w:val="auto"/>
+          <w:lang w:val="en-US"/>
+        </w:rPr>
+        <w:t>ASP</w:t>
+      </w:r>
+      <w:r>
+        <w:rPr>
+          <w:rFonts w:eastAsia="Times New Roman"/>
+          <w:color w:val="auto"/>
+        </w:rPr>
+        <w:t xml:space="preserve"> .</w:t>
+      </w:r>
+      <w:r>
+        <w:rPr>
+          <w:rFonts w:eastAsia="Times New Roman"/>
+          <w:color w:val="auto"/>
+          <w:lang w:val="en-US"/>
+        </w:rPr>
+        <w:t>NET</w:t>
+      </w:r>
+      <w:r>
+        <w:rPr>
+          <w:rFonts w:eastAsia="Times New Roman"/>
+          <w:color w:val="auto"/>
+        </w:rPr>
+        <w:t xml:space="preserve"> </w:t>
+      </w:r>
+      <w:r>
+        <w:rPr>
+          <w:rFonts w:eastAsia="Times New Roman"/>
+          <w:color w:val="auto"/>
+          <w:lang w:val="en-US"/>
+        </w:rPr>
+        <w:t>Core</w:t>
+      </w:r>
+      <w:r>
+        <w:rPr>
+          <w:rFonts w:eastAsia="Times New Roman"/>
+          <w:color w:val="auto"/>
+        </w:rPr>
+        <w:t xml:space="preserve"> </w:t>
+      </w:r>
+      <w:r>
+        <w:rPr>
+          <w:rFonts w:eastAsia="Times New Roman"/>
+          <w:color w:val="auto"/>
+        </w:rPr>
+        <w:t xml:space="preserve">и </w:t>
+      </w:r>
+      <w:r>
+        <w:rPr>
+          <w:rFonts w:eastAsia="Times New Roman"/>
+          <w:color w:val="auto"/>
+          <w:lang w:val="en-US"/>
+        </w:rPr>
+        <w:t>Angular</w:t>
+      </w:r>
+      <w:r>
+        <w:rPr>
+          <w:rFonts w:eastAsia="Times New Roman"/>
+          <w:color w:val="auto"/>
+        </w:rPr>
+        <w:t xml:space="preserve">, так как именно эти </w:t>
+      </w:r>
+      <w:r>
+        <w:rPr>
+          <w:rFonts w:eastAsia="Times New Roman"/>
+          <w:color w:val="auto"/>
+        </w:rPr>
         <w:lastRenderedPageBreak/>
-        <w:t xml:space="preserve">Подведя итог всему вышесказанному, веб-приложение для интернет-магазина будет разработано на </w:t>
+        <w:t>технологии позволят разработать качественное и надежное программное средство.</w:t>
       </w:r>
       <w:r>
         <w:rPr>
           <w:rFonts w:eastAsia="Times New Roman"/>
           <w:color w:val="auto"/>
-          <w:lang w:val="en-US"/>
-        </w:rPr>
-        <w:t>ASP</w:t>
-      </w:r>
-      <w:r>
+        </w:rPr>
+        <w:t xml:space="preserve"> </w:t>
+      </w:r>
+    </w:p>
+    <w:p>
+      <w:pPr>
+        <w:pStyle w:val="a4"/>
+        <w:ind w:firstLine="709"/>
         <w:rPr>
           <w:rFonts w:eastAsia="Times New Roman"/>
           <w:color w:val="auto"/>
         </w:rPr>
-        <w:t xml:space="preserve"> .</w:t>
-      </w:r>
-      <w:r>
-        <w:rPr>
-          <w:rFonts w:eastAsia="Times New Roman"/>
-          <w:color w:val="auto"/>
-          <w:lang w:val="en-US"/>
-        </w:rPr>
-        <w:t>NET</w:t>
-      </w:r>
-      <w:r>
-        <w:rPr>
-          <w:rFonts w:eastAsia="Times New Roman"/>
-          <w:color w:val="auto"/>
-        </w:rPr>
-        <w:t xml:space="preserve"> </w:t>
-      </w:r>
-      <w:r>
-        <w:rPr>
-          <w:rFonts w:eastAsia="Times New Roman"/>
-          <w:color w:val="auto"/>
-          <w:lang w:val="en-US"/>
-        </w:rPr>
-        <w:t>Core</w:t>
-      </w:r>
-      <w:r>
-        <w:rPr>
-          <w:rFonts w:eastAsia="Times New Roman"/>
-          <w:color w:val="auto"/>
-        </w:rPr>
-        <w:t xml:space="preserve"> </w:t>
-      </w:r>
-      <w:r>
-        <w:rPr>
-          <w:rFonts w:eastAsia="Times New Roman"/>
-          <w:color w:val="auto"/>
-        </w:rPr>
-        <w:t xml:space="preserve">и </w:t>
-      </w:r>
-      <w:r>
-        <w:rPr>
-          <w:rFonts w:eastAsia="Times New Roman"/>
-          <w:color w:val="auto"/>
-          <w:lang w:val="en-US"/>
-        </w:rPr>
-        <w:t>Angular</w:t>
-      </w:r>
-      <w:r>
-        <w:rPr>
-          <w:rFonts w:eastAsia="Times New Roman"/>
-          <w:color w:val="auto"/>
-        </w:rPr>
-        <w:t>, так как именно эти технологии позволят разработать качественное и надежное программное средство.</w:t>
-      </w:r>
-      <w:r>
-        <w:rPr>
-          <w:rFonts w:eastAsia="Times New Roman"/>
-          <w:color w:val="auto"/>
-        </w:rPr>
-        <w:t xml:space="preserve"> </w:t>
-      </w:r>
+      </w:pPr>
     </w:p>
     <w:p>
       <w:pPr>
@@ -8459,7 +8366,30 @@
           <w:rFonts w:eastAsia="Times New Roman"/>
           <w:color w:val="auto"/>
         </w:rPr>
-        <w:t xml:space="preserve"> поиском. </w:t>
+        <w:t xml:space="preserve"> поиском. На рисунке 1.1 представлена главная страница, </w:t>
+      </w:r>
+      <w:r>
+        <w:t xml:space="preserve">на рисунке 1.2 – страница корзины и на рисунке 1.3 – страница оформления заказа веб-приложения </w:t>
+      </w:r>
+      <w:r>
+        <w:rPr>
+          <w:rFonts w:eastAsia="Times New Roman"/>
+        </w:rPr>
+        <w:t>«</w:t>
+      </w:r>
+      <w:proofErr w:type="spellStart"/>
+      <w:r>
+        <w:t>Розы.бел</w:t>
+      </w:r>
+      <w:proofErr w:type="spellEnd"/>
+      <w:r>
+        <w:t>»</w:t>
+      </w:r>
+      <w:r>
+        <w:t>.</w:t>
+      </w:r>
+      <w:r>
+        <w:t xml:space="preserve"> </w:t>
       </w:r>
     </w:p>
     <w:p>
@@ -8471,188 +8401,6 @@
           <w:color w:val="auto"/>
         </w:rPr>
       </w:pPr>
-      <w:r>
-        <w:rPr>
-          <w:rFonts w:eastAsia="Times New Roman"/>
-          <w:color w:val="auto"/>
-        </w:rPr>
-        <w:t>Однако, приложение имеет и ряд серьезных недостатков, основные из которых</w:t>
-      </w:r>
-      <w:r>
-        <w:rPr>
-          <w:rFonts w:eastAsia="Times New Roman"/>
-          <w:color w:val="auto"/>
-        </w:rPr>
-        <w:t>:</w:t>
-      </w:r>
-    </w:p>
-    <w:p>
-      <w:pPr>
-        <w:pStyle w:val="a4"/>
-        <w:numPr>
-          <w:ilvl w:val="0"/>
-          <w:numId w:val="3"/>
-        </w:numPr>
-        <w:ind w:left="0" w:firstLine="709"/>
-        <w:rPr>
-          <w:rFonts w:eastAsia="Times New Roman"/>
-          <w:color w:val="auto"/>
-        </w:rPr>
-      </w:pPr>
-      <w:r>
-        <w:rPr>
-          <w:rFonts w:eastAsia="Times New Roman"/>
-          <w:color w:val="auto"/>
-        </w:rPr>
-        <w:t>Отсутствие онлайн-чата, что ведет к невозможности уточнить информацию без телефонного звонка</w:t>
-      </w:r>
-      <w:r>
-        <w:rPr>
-          <w:rFonts w:eastAsia="Times New Roman"/>
-          <w:color w:val="auto"/>
-        </w:rPr>
-        <w:t>.</w:t>
-      </w:r>
-    </w:p>
-    <w:p>
-      <w:pPr>
-        <w:pStyle w:val="a4"/>
-        <w:numPr>
-          <w:ilvl w:val="0"/>
-          <w:numId w:val="3"/>
-        </w:numPr>
-        <w:ind w:left="0" w:firstLine="709"/>
-        <w:rPr>
-          <w:rFonts w:eastAsia="Times New Roman"/>
-          <w:color w:val="auto"/>
-        </w:rPr>
-      </w:pPr>
-      <w:r>
-        <w:rPr>
-          <w:rFonts w:eastAsia="Times New Roman"/>
-          <w:color w:val="auto"/>
-        </w:rPr>
-        <w:t>Ин</w:t>
-      </w:r>
-      <w:r>
-        <w:rPr>
-          <w:rFonts w:eastAsia="Times New Roman"/>
-          <w:color w:val="auto"/>
-        </w:rPr>
-        <w:t>терфейс</w:t>
-      </w:r>
-      <w:r>
-        <w:rPr>
-          <w:rFonts w:eastAsia="Times New Roman"/>
-          <w:color w:val="auto"/>
-        </w:rPr>
-        <w:t xml:space="preserve"> значительно устарел</w:t>
-      </w:r>
-      <w:r>
-        <w:rPr>
-          <w:rFonts w:eastAsia="Times New Roman"/>
-          <w:color w:val="auto"/>
-          <w:lang w:val="en-US"/>
-        </w:rPr>
-        <w:t>.</w:t>
-      </w:r>
-    </w:p>
-    <w:p>
-      <w:pPr>
-        <w:pStyle w:val="a4"/>
-        <w:numPr>
-          <w:ilvl w:val="0"/>
-          <w:numId w:val="3"/>
-        </w:numPr>
-        <w:ind w:left="0" w:firstLine="709"/>
-        <w:rPr>
-          <w:rFonts w:eastAsia="Times New Roman"/>
-          <w:color w:val="auto"/>
-        </w:rPr>
-      </w:pPr>
-      <w:r>
-        <w:rPr>
-          <w:rFonts w:eastAsia="Times New Roman"/>
-          <w:color w:val="auto"/>
-        </w:rPr>
-        <w:t>Выбор</w:t>
-      </w:r>
-      <w:r>
-        <w:rPr>
-          <w:rFonts w:eastAsia="Times New Roman"/>
-          <w:color w:val="auto"/>
-        </w:rPr>
-        <w:t xml:space="preserve"> адрес</w:t>
-      </w:r>
-      <w:r>
-        <w:rPr>
-          <w:rFonts w:eastAsia="Times New Roman"/>
-          <w:color w:val="auto"/>
-        </w:rPr>
-        <w:t>а</w:t>
-      </w:r>
-      <w:r>
-        <w:rPr>
-          <w:rFonts w:eastAsia="Times New Roman"/>
-          <w:color w:val="auto"/>
-        </w:rPr>
-        <w:t xml:space="preserve"> доставки по карте</w:t>
-      </w:r>
-      <w:r>
-        <w:rPr>
-          <w:rFonts w:eastAsia="Times New Roman"/>
-          <w:color w:val="auto"/>
-        </w:rPr>
-        <w:t xml:space="preserve"> не реализован</w:t>
-      </w:r>
-      <w:r>
-        <w:rPr>
-          <w:rFonts w:eastAsia="Times New Roman"/>
-          <w:color w:val="auto"/>
-        </w:rPr>
-        <w:t>.</w:t>
-      </w:r>
-    </w:p>
-    <w:p>
-      <w:pPr>
-        <w:pStyle w:val="a4"/>
-        <w:ind w:firstLine="709"/>
-        <w:rPr>
-          <w:rFonts w:eastAsia="Times New Roman"/>
-          <w:color w:val="auto"/>
-        </w:rPr>
-      </w:pPr>
-      <w:r>
-        <w:rPr>
-          <w:rFonts w:eastAsia="Times New Roman"/>
-          <w:color w:val="auto"/>
-        </w:rPr>
-        <w:t xml:space="preserve">Данные недостатки не являются критичными, но могут вызвать затруднения у </w:t>
-      </w:r>
-      <w:r>
-        <w:rPr>
-          <w:rFonts w:eastAsia="Times New Roman"/>
-          <w:color w:val="auto"/>
-        </w:rPr>
-        <w:t>некоторых</w:t>
-      </w:r>
-      <w:r>
-        <w:rPr>
-          <w:rFonts w:eastAsia="Times New Roman"/>
-          <w:color w:val="auto"/>
-        </w:rPr>
-        <w:t xml:space="preserve"> пользователей. </w:t>
-      </w:r>
-    </w:p>
-    <w:p>
-      <w:pPr>
-        <w:pStyle w:val="a4"/>
-        <w:ind w:firstLine="709"/>
-        <w:rPr>
-          <w:rFonts w:eastAsia="Times New Roman"/>
-          <w:color w:val="auto"/>
-        </w:rPr>
-      </w:pPr>
     </w:p>
     <w:p>
       <w:pPr>
@@ -8668,7 +8416,6 @@
           <w:noProof/>
           <w:color w:val="auto"/>
         </w:rPr>
-        <w:lastRenderedPageBreak/>
         <w:drawing>
           <wp:inline distT="0" distB="0" distL="0" distR="0" wp14:anchorId="41D3845B" wp14:editId="6A8968A7">
             <wp:extent cx="5937885" cy="2719705"/>
@@ -8813,6 +8560,7 @@
         <w:rPr>
           <w:noProof/>
         </w:rPr>
+        <w:lastRenderedPageBreak/>
         <w:drawing>
           <wp:inline distT="0" distB="0" distL="0" distR="0" wp14:anchorId="3480C774" wp14:editId="4B707F7D">
             <wp:extent cx="5937885" cy="2766695"/>
@@ -8941,7 +8689,6 @@
           <w:rFonts w:eastAsia="Times New Roman"/>
           <w:noProof/>
         </w:rPr>
-        <w:lastRenderedPageBreak/>
         <w:drawing>
           <wp:inline distT="0" distB="0" distL="0" distR="0" wp14:anchorId="35D7A9CA" wp14:editId="2D9979E2">
             <wp:extent cx="5925820" cy="2719705"/>
@@ -9048,6 +8795,150 @@
           <w:tab w:val="clear" w:pos="8505"/>
         </w:tabs>
         <w:jc w:val="center"/>
+        <w:rPr>
+          <w:rFonts w:eastAsia="Times New Roman"/>
+        </w:rPr>
+      </w:pPr>
+    </w:p>
+    <w:p>
+      <w:pPr>
+        <w:pStyle w:val="a4"/>
+        <w:ind w:firstLine="709"/>
+        <w:rPr>
+          <w:rFonts w:eastAsia="Times New Roman"/>
+          <w:color w:val="auto"/>
+        </w:rPr>
+      </w:pPr>
+      <w:r>
+        <w:rPr>
+          <w:rFonts w:eastAsia="Times New Roman"/>
+          <w:color w:val="auto"/>
+        </w:rPr>
+        <w:t>Однако, приложение имеет и ряд серьезных недостатков, основные из которых</w:t>
+      </w:r>
+      <w:r>
+        <w:rPr>
+          <w:rFonts w:eastAsia="Times New Roman"/>
+          <w:color w:val="auto"/>
+        </w:rPr>
+        <w:t>:</w:t>
+      </w:r>
+    </w:p>
+    <w:p>
+      <w:pPr>
+        <w:pStyle w:val="a4"/>
+        <w:numPr>
+          <w:ilvl w:val="0"/>
+          <w:numId w:val="3"/>
+        </w:numPr>
+        <w:ind w:left="0" w:firstLine="709"/>
+        <w:rPr>
+          <w:rFonts w:eastAsia="Times New Roman"/>
+          <w:color w:val="auto"/>
+        </w:rPr>
+      </w:pPr>
+      <w:r>
+        <w:rPr>
+          <w:rFonts w:eastAsia="Times New Roman"/>
+          <w:color w:val="auto"/>
+        </w:rPr>
+        <w:t>Отсутствие онлайн-чата, что ведет к невозможности уточнить информацию без телефонного звонка</w:t>
+      </w:r>
+      <w:r>
+        <w:rPr>
+          <w:rFonts w:eastAsia="Times New Roman"/>
+          <w:color w:val="auto"/>
+        </w:rPr>
+        <w:t>.</w:t>
+      </w:r>
+    </w:p>
+    <w:p>
+      <w:pPr>
+        <w:pStyle w:val="a4"/>
+        <w:numPr>
+          <w:ilvl w:val="0"/>
+          <w:numId w:val="3"/>
+        </w:numPr>
+        <w:ind w:left="0" w:firstLine="709"/>
+        <w:rPr>
+          <w:rFonts w:eastAsia="Times New Roman"/>
+          <w:color w:val="auto"/>
+        </w:rPr>
+      </w:pPr>
+      <w:r>
+        <w:rPr>
+          <w:rFonts w:eastAsia="Times New Roman"/>
+          <w:color w:val="auto"/>
+        </w:rPr>
+        <w:t>Интерфейс значительно устарел</w:t>
+      </w:r>
+      <w:r>
+        <w:rPr>
+          <w:rFonts w:eastAsia="Times New Roman"/>
+          <w:color w:val="auto"/>
+          <w:lang w:val="en-US"/>
+        </w:rPr>
+        <w:t>.</w:t>
+      </w:r>
+    </w:p>
+    <w:p>
+      <w:pPr>
+        <w:pStyle w:val="a4"/>
+        <w:numPr>
+          <w:ilvl w:val="0"/>
+          <w:numId w:val="3"/>
+        </w:numPr>
+        <w:ind w:left="0" w:firstLine="709"/>
+        <w:rPr>
+          <w:rFonts w:eastAsia="Times New Roman"/>
+          <w:color w:val="auto"/>
+        </w:rPr>
+      </w:pPr>
+      <w:r>
+        <w:rPr>
+          <w:rFonts w:eastAsia="Times New Roman"/>
+          <w:color w:val="auto"/>
+        </w:rPr>
+        <w:t>Выбор адреса доставки по карте не реализован.</w:t>
+      </w:r>
+    </w:p>
+    <w:p>
+      <w:pPr>
+        <w:pStyle w:val="a4"/>
+        <w:ind w:firstLine="709"/>
+        <w:rPr>
+          <w:rFonts w:eastAsia="Times New Roman"/>
+          <w:color w:val="auto"/>
+        </w:rPr>
+      </w:pPr>
+      <w:r>
+        <w:rPr>
+          <w:rFonts w:eastAsia="Times New Roman"/>
+          <w:color w:val="auto"/>
+        </w:rPr>
+        <w:t xml:space="preserve">Данные недостатки не являются критичными, но могут вызвать затруднения у некоторых пользователей. </w:t>
+      </w:r>
+    </w:p>
+    <w:p>
+      <w:pPr>
+        <w:pStyle w:val="a4"/>
+        <w:tabs>
+          <w:tab w:val="clear" w:pos="993"/>
+          <w:tab w:val="clear" w:pos="8505"/>
+        </w:tabs>
+        <w:rPr>
+          <w:rFonts w:eastAsia="Times New Roman"/>
+        </w:rPr>
+      </w:pPr>
+    </w:p>
+    <w:p>
+      <w:pPr>
+        <w:pStyle w:val="a4"/>
+        <w:tabs>
+          <w:tab w:val="clear" w:pos="993"/>
+          <w:tab w:val="clear" w:pos="8505"/>
+        </w:tabs>
+        <w:jc w:val="center"/>
       </w:pPr>
     </w:p>
     <w:p>
@@ -9063,6 +8954,7 @@
         <w:rPr>
           <w:b/>
         </w:rPr>
+        <w:lastRenderedPageBreak/>
         <w:t>1.2.2</w:t>
       </w:r>
       <w:r>
@@ -9112,7 +9004,7 @@
           <w:sz w:val="28"/>
           <w:szCs w:val="28"/>
         </w:rPr>
-        <w:t>Данное веб-приложение также создано с целью предоставить пользователю удаленно пр</w:t>
+        <w:t>Данное в</w:t>
       </w:r>
       <w:r>
         <w:rPr>
@@ -9120,7 +9012,63 @@
           <w:sz w:val="28"/>
           <w:szCs w:val="28"/>
         </w:rPr>
-        <w:t>оизвести покупку цветов. О</w:t>
+        <w:t>еб-приложение</w:t>
+      </w:r>
+      <w:r>
+        <w:rPr>
+          <w:rFonts w:ascii="Times New Roman" w:eastAsia="Arial Unicode MS" w:hAnsi="Times New Roman" w:cs="Times New Roman"/>
+          <w:sz w:val="28"/>
+          <w:szCs w:val="28"/>
+        </w:rPr>
+        <w:t xml:space="preserve"> </w:t>
+      </w:r>
+      <w:r>
+        <w:rPr>
+          <w:rFonts w:ascii="Times New Roman" w:eastAsia="Arial Unicode MS" w:hAnsi="Times New Roman" w:cs="Times New Roman"/>
+          <w:sz w:val="28"/>
+          <w:szCs w:val="28"/>
+        </w:rPr>
+        <w:t>также создано с целью предоставить пользователю пр</w:t>
+      </w:r>
+      <w:r>
+        <w:rPr>
+          <w:rFonts w:ascii="Times New Roman" w:eastAsia="Arial Unicode MS" w:hAnsi="Times New Roman" w:cs="Times New Roman"/>
+          <w:sz w:val="28"/>
+          <w:szCs w:val="28"/>
+        </w:rPr>
+        <w:t>оизвести покупку цветов</w:t>
+      </w:r>
+      <w:r>
+        <w:rPr>
+          <w:rFonts w:ascii="Times New Roman" w:eastAsia="Arial Unicode MS" w:hAnsi="Times New Roman" w:cs="Times New Roman"/>
+          <w:sz w:val="28"/>
+          <w:szCs w:val="28"/>
+        </w:rPr>
+        <w:t xml:space="preserve"> </w:t>
+      </w:r>
+      <w:r>
+        <w:rPr>
+          <w:rFonts w:ascii="Times New Roman" w:eastAsia="Arial Unicode MS" w:hAnsi="Times New Roman" w:cs="Times New Roman"/>
+          <w:sz w:val="28"/>
+          <w:szCs w:val="28"/>
+        </w:rPr>
+        <w:t>удаленно</w:t>
+      </w:r>
+      <w:r>
+        <w:rPr>
+          <w:rFonts w:ascii="Times New Roman" w:eastAsia="Arial Unicode MS" w:hAnsi="Times New Roman" w:cs="Times New Roman"/>
+          <w:sz w:val="28"/>
+          <w:szCs w:val="28"/>
+        </w:rPr>
+        <w:t>.</w:t>
+      </w:r>
+      <w:r>
+        <w:rPr>
+          <w:rFonts w:ascii="Times New Roman" w:eastAsia="Arial Unicode MS" w:hAnsi="Times New Roman" w:cs="Times New Roman"/>
+          <w:sz w:val="28"/>
+          <w:szCs w:val="28"/>
+        </w:rPr>
+        <w:t xml:space="preserve"> О</w:t>
       </w:r>
       <w:r>
         <w:rPr>
@@ -9160,7 +9108,7 @@
           <w:sz w:val="28"/>
           <w:szCs w:val="28"/>
         </w:rPr>
-        <w:t xml:space="preserve">Указанное </w:t>
+        <w:t>В</w:t>
       </w:r>
       <w:r>
         <w:rPr>
@@ -9168,7 +9116,7 @@
           <w:sz w:val="28"/>
           <w:szCs w:val="28"/>
         </w:rPr>
-        <w:t>веб-приложение</w:t>
+        <w:t>еб-приложение</w:t>
       </w:r>
       <w:r>
         <w:rPr>
@@ -9180,11 +9128,27 @@
       </w:r>
       <w:r>
         <w:rPr>
+          <w:rFonts w:ascii="Times New Roman" w:eastAsia="Arial Unicode MS" w:hAnsi="Times New Roman" w:cs="Times New Roman"/>
+          <w:sz w:val="28"/>
+          <w:szCs w:val="28"/>
+        </w:rPr>
+        <w:t>«Daflor.by»</w:t>
+      </w:r>
+      <w:r>
+        <w:rPr>
           <w:rFonts w:ascii="Times New Roman" w:hAnsi="Times New Roman" w:cs="Times New Roman"/>
           <w:sz w:val="28"/>
           <w:szCs w:val="28"/>
         </w:rPr>
-        <w:t>имеет следующий функционал</w:t>
+        <w:t xml:space="preserve"> </w:t>
+      </w:r>
+      <w:r>
+        <w:rPr>
+          <w:rFonts w:ascii="Times New Roman" w:hAnsi="Times New Roman" w:cs="Times New Roman"/>
+          <w:sz w:val="28"/>
+          <w:szCs w:val="28"/>
+        </w:rPr>
+        <w:t>реализует следующие функции</w:t>
       </w:r>
       <w:r>
         <w:rPr>
@@ -9213,7 +9177,14 @@
           <w:rFonts w:eastAsia="Times New Roman"/>
           <w:color w:val="auto"/>
         </w:rPr>
-        <w:t>Наличие страницы с акциями</w:t>
+        <w:t>Отображение</w:t>
+      </w:r>
+      <w:r>
+        <w:rPr>
+          <w:rFonts w:eastAsia="Times New Roman"/>
+          <w:color w:val="auto"/>
+        </w:rPr>
+        <w:t xml:space="preserve"> страницы с акциями</w:t>
       </w:r>
       <w:r>
         <w:rPr>
@@ -9290,7 +9261,14 @@
           <w:rFonts w:eastAsia="Times New Roman"/>
           <w:color w:val="auto"/>
         </w:rPr>
-        <w:t>Включение фильтров.</w:t>
+        <w:t>Ввод</w:t>
+      </w:r>
+      <w:r>
+        <w:rPr>
+          <w:rFonts w:eastAsia="Times New Roman"/>
+          <w:color w:val="auto"/>
+        </w:rPr>
+        <w:t xml:space="preserve"> фильтров.</w:t>
       </w:r>
     </w:p>
     <w:p>
@@ -9333,14 +9311,7 @@
           <w:rFonts w:eastAsia="Times New Roman"/>
           <w:color w:val="auto"/>
         </w:rPr>
-        <w:t>К</w:t>
-      </w:r>
-      <w:r>
-        <w:rPr>
-          <w:rFonts w:eastAsia="Times New Roman"/>
-          <w:color w:val="auto"/>
-        </w:rPr>
-        <w:t>орзина</w:t>
+        <w:t>Изменение корзины</w:t>
       </w:r>
       <w:r>
         <w:rPr>
@@ -9444,7 +9415,67 @@
           <w:color w:val="auto"/>
           <w:lang w:eastAsia="en-US"/>
         </w:rPr>
-        <w:t>Одной из отличительных черт от предыдущего рассматриваемого аналога является современный и улучшенный пользовательский интерфейс. Сочетание выбранных цветов и общая стилистика страниц выглядит намного лучше предыдущего примера.</w:t>
+        <w:t xml:space="preserve">Одной из отличительных черт от </w:t>
+      </w:r>
+      <w:r>
+        <w:t>веб-приложения</w:t>
+      </w:r>
+      <w:r>
+        <w:t xml:space="preserve"> </w:t>
+      </w:r>
+      <w:r>
+        <w:t>«</w:t>
+      </w:r>
+      <w:proofErr w:type="spellStart"/>
+      <w:r>
+        <w:t>Розы.бел</w:t>
+      </w:r>
+      <w:proofErr w:type="spellEnd"/>
+      <w:r>
+        <w:t>»</w:t>
+      </w:r>
+      <w:r>
+        <w:t>, рассмотренного в разделе 1.2.1,</w:t>
+      </w:r>
+      <w:r>
+        <w:rPr>
+          <w:rFonts w:eastAsia="Calibri"/>
+          <w:color w:val="auto"/>
+          <w:lang w:eastAsia="en-US"/>
+        </w:rPr>
+        <w:t xml:space="preserve"> является</w:t>
+      </w:r>
+      <w:r>
+        <w:rPr>
+          <w:rFonts w:eastAsia="Calibri"/>
+          <w:color w:val="auto"/>
+          <w:lang w:eastAsia="en-US"/>
+        </w:rPr>
+        <w:t xml:space="preserve"> более</w:t>
+      </w:r>
+      <w:r>
+        <w:rPr>
+          <w:rFonts w:eastAsia="Calibri"/>
+          <w:color w:val="auto"/>
+          <w:lang w:eastAsia="en-US"/>
+        </w:rPr>
+        <w:t xml:space="preserve"> современный и улучшенный пользовательский интерфей</w:t>
+      </w:r>
+      <w:r>
+        <w:rPr>
+          <w:rFonts w:eastAsia="Calibri"/>
+          <w:color w:val="auto"/>
+          <w:lang w:eastAsia="en-US"/>
+        </w:rPr>
+        <w:t>с</w:t>
+      </w:r>
+      <w:r>
+        <w:rPr>
+          <w:rFonts w:eastAsia="Calibri"/>
+          <w:color w:val="auto"/>
+          <w:lang w:eastAsia="en-US"/>
+        </w:rPr>
+        <w:t>.</w:t>
       </w:r>
     </w:p>
     <w:p>
@@ -9458,12 +9489,37 @@
         </w:rPr>
       </w:pPr>
       <w:r>
+        <w:t xml:space="preserve">Веб-приложение </w:t>
+      </w:r>
+      <w:r>
+        <w:t>«Daflor.by»</w:t>
+      </w:r>
+      <w:r>
+        <w:t xml:space="preserve"> </w:t>
+      </w:r>
+      <w:r>
         <w:rPr>
           <w:rFonts w:eastAsia="Calibri"/>
           <w:color w:val="auto"/>
           <w:lang w:eastAsia="en-US"/>
         </w:rPr>
-        <w:t>Рассматриваемый пример не избежал и ряда недостатков</w:t>
+        <w:t>не избежал</w:t>
+      </w:r>
+      <w:r>
+        <w:rPr>
+          <w:rFonts w:eastAsia="Calibri"/>
+          <w:color w:val="auto"/>
+          <w:lang w:eastAsia="en-US"/>
+        </w:rPr>
+        <w:t>о</w:t>
+      </w:r>
+      <w:r>
+        <w:rPr>
+          <w:rFonts w:eastAsia="Calibri"/>
+          <w:color w:val="auto"/>
+          <w:lang w:eastAsia="en-US"/>
+        </w:rPr>
+        <w:t xml:space="preserve"> и ряда недостатков</w:t>
       </w:r>
       <w:r>
         <w:rPr>
@@ -9605,6 +9661,89 @@
           <w:color w:val="auto"/>
         </w:rPr>
       </w:pPr>
+      <w:r>
+        <w:rPr>
+          <w:rFonts w:eastAsia="Times New Roman"/>
+          <w:color w:val="auto"/>
+        </w:rPr>
+        <w:t>На рисунке 1.</w:t>
+      </w:r>
+      <w:r>
+        <w:rPr>
+          <w:rFonts w:eastAsia="Times New Roman"/>
+          <w:color w:val="auto"/>
+        </w:rPr>
+        <w:t>4</w:t>
+      </w:r>
+      <w:r>
+        <w:rPr>
+          <w:rFonts w:eastAsia="Times New Roman"/>
+          <w:color w:val="auto"/>
+        </w:rPr>
+        <w:t xml:space="preserve"> представлена главная страница, </w:t>
+      </w:r>
+      <w:r>
+        <w:t>на рисунке 1.</w:t>
+      </w:r>
+      <w:r>
+        <w:t>5</w:t>
+      </w:r>
+      <w:r>
+        <w:t xml:space="preserve"> – страница корзины и на рисунке 1.</w:t>
+      </w:r>
+      <w:r>
+        <w:t>6</w:t>
+      </w:r>
+      <w:r>
+        <w:t xml:space="preserve"> – страница оформления заказа веб-приложения </w:t>
+      </w:r>
+      <w:r>
+        <w:rPr>
+          <w:rFonts w:eastAsia="Times New Roman"/>
+        </w:rPr>
+        <w:t>«</w:t>
+      </w:r>
+      <w:proofErr w:type="spellStart"/>
+      <w:r>
+        <w:rPr>
+          <w:rFonts w:eastAsia="Times New Roman"/>
+          <w:lang w:val="en-US"/>
+        </w:rPr>
+        <w:t>Daflor</w:t>
+      </w:r>
+      <w:proofErr w:type="spellEnd"/>
+      <w:r>
+        <w:rPr>
+          <w:rFonts w:eastAsia="Times New Roman"/>
+        </w:rPr>
+        <w:t>.</w:t>
+      </w:r>
+      <w:r>
+        <w:rPr>
+          <w:rFonts w:eastAsia="Times New Roman"/>
+          <w:lang w:val="en-US"/>
+        </w:rPr>
+        <w:t>by</w:t>
+      </w:r>
+      <w:r>
+        <w:rPr>
+          <w:rFonts w:eastAsia="Times New Roman"/>
+        </w:rPr>
+        <w:t>»</w:t>
+      </w:r>
+      <w:r>
+        <w:t>.</w:t>
+      </w:r>
+    </w:p>
+    <w:p>
+      <w:pPr>
+        <w:pStyle w:val="a4"/>
+        <w:ind w:firstLine="709"/>
+        <w:rPr>
+          <w:rFonts w:eastAsia="Times New Roman"/>
+          <w:color w:val="auto"/>
+        </w:rPr>
+      </w:pPr>
     </w:p>
     <w:p>
       <w:pPr>
@@ -9622,7 +9761,6 @@
           <w:noProof/>
           <w:color w:val="auto"/>
         </w:rPr>
-        <w:lastRenderedPageBreak/>
         <w:drawing>
           <wp:inline distT="0" distB="0" distL="0" distR="0" wp14:anchorId="73E5A239" wp14:editId="4B8D5DB7">
             <wp:extent cx="5937885" cy="2731135"/>
@@ -9901,7 +10039,6 @@
           <w:noProof/>
           <w:color w:val="auto"/>
         </w:rPr>
-        <w:lastRenderedPageBreak/>
         <w:drawing>
           <wp:inline distT="0" distB="0" distL="0" distR="0" wp14:anchorId="10799294" wp14:editId="22F8FCB4">
             <wp:extent cx="5925820" cy="2731135"/>
@@ -10142,7 +10279,42 @@
         <w:ind w:firstLine="709"/>
       </w:pPr>
       <w:r>
-        <w:t>Данное приложение содержит следующие функции</w:t>
+        <w:t>Веб-</w:t>
+      </w:r>
+      <w:r>
+        <w:t>приложение</w:t>
+      </w:r>
+      <w:r>
+        <w:t xml:space="preserve"> </w:t>
+      </w:r>
+      <w:r>
+        <w:rPr>
+          <w:rFonts w:eastAsia="Times New Roman"/>
+        </w:rPr>
+        <w:t>«</w:t>
+      </w:r>
+      <w:proofErr w:type="spellStart"/>
+      <w:r>
+        <w:rPr>
+          <w:lang w:val="en-US"/>
+        </w:rPr>
+        <w:t>Podarok</w:t>
+      </w:r>
+      <w:proofErr w:type="spellEnd"/>
+      <w:r>
+        <w:t>.</w:t>
+      </w:r>
+      <w:r>
+        <w:rPr>
+          <w:lang w:val="en-US"/>
+        </w:rPr>
+        <w:t>by</w:t>
+      </w:r>
+      <w:r>
+        <w:t>»</w:t>
+      </w:r>
+      <w:r>
+        <w:t xml:space="preserve"> содержит следующие функции</w:t>
       </w:r>
       <w:r>
         <w:t>:</w:t>
@@ -10166,7 +10338,7 @@
           <w:rFonts w:eastAsia="Times New Roman"/>
           <w:color w:val="auto"/>
         </w:rPr>
-        <w:t>Просмотр акций</w:t>
+        <w:t>Отображение страницы с акциями</w:t>
       </w:r>
       <w:r>
         <w:rPr>
@@ -10230,6 +10402,7 @@
           <w:rFonts w:eastAsia="Times New Roman"/>
           <w:color w:val="auto"/>
         </w:rPr>
+        <w:lastRenderedPageBreak/>
         <w:t>К</w:t>
       </w:r>
       <w:r>
@@ -10363,53 +10536,103 @@
           <w:color w:val="auto"/>
           <w:lang w:eastAsia="en-US"/>
         </w:rPr>
-        <w:t xml:space="preserve">Серьезных недостатков у данного аналога не было замечено, основные функции для пользователей реализованы максимально удобно. Стоит также отметить, что данные интернет-магазин позаботился и о мобильных приложениях под операционные системы </w:t>
+        <w:t xml:space="preserve">Серьезных недостатков у данного аналога не было замечено, основные функции для пользователей </w:t>
       </w:r>
       <w:r>
         <w:rPr>
           <w:rFonts w:eastAsia="Calibri"/>
           <w:color w:val="auto"/>
-          <w:lang w:val="en-US" w:eastAsia="en-US"/>
-        </w:rPr>
-        <w:t>Android</w:t>
-      </w:r>
-      <w:r>
-        <w:rPr>
-          <w:rFonts w:eastAsia="Calibri"/>
-          <w:color w:val="auto"/>
-          <w:lang w:eastAsia="en-US"/>
-        </w:rPr>
-        <w:t xml:space="preserve"> </w:t>
-      </w:r>
-      <w:r>
-        <w:rPr>
-          <w:rFonts w:eastAsia="Calibri"/>
-          <w:color w:val="auto"/>
-          <w:lang w:eastAsia="en-US"/>
-        </w:rPr>
-        <w:t xml:space="preserve">и </w:t>
-      </w:r>
-      <w:r>
-        <w:rPr>
-          <w:rFonts w:eastAsia="Calibri"/>
-          <w:color w:val="auto"/>
-          <w:lang w:val="en-US" w:eastAsia="en-US"/>
-        </w:rPr>
-        <w:t>IOS</w:t>
-      </w:r>
-      <w:r>
-        <w:rPr>
-          <w:rFonts w:eastAsia="Calibri"/>
-          <w:color w:val="auto"/>
-          <w:lang w:eastAsia="en-US"/>
-        </w:rPr>
-        <w:t xml:space="preserve">. </w:t>
+          <w:lang w:eastAsia="en-US"/>
+        </w:rPr>
+        <w:t>реализованы максимально удобно.</w:t>
       </w:r>
     </w:p>
     <w:p>
       <w:pPr>
         <w:pStyle w:val="a4"/>
         <w:ind w:firstLine="709"/>
+        <w:rPr>
+          <w:rFonts w:eastAsia="Times New Roman"/>
+          <w:color w:val="auto"/>
+        </w:rPr>
+      </w:pPr>
+      <w:r>
+        <w:rPr>
+          <w:rFonts w:eastAsia="Times New Roman"/>
+          <w:color w:val="auto"/>
+        </w:rPr>
+        <w:t>На рисунке 1.</w:t>
+      </w:r>
+      <w:r>
+        <w:rPr>
+          <w:rFonts w:eastAsia="Times New Roman"/>
+          <w:color w:val="auto"/>
+        </w:rPr>
+        <w:t>7</w:t>
+      </w:r>
+      <w:r>
+        <w:rPr>
+          <w:rFonts w:eastAsia="Times New Roman"/>
+          <w:color w:val="auto"/>
+        </w:rPr>
+        <w:t xml:space="preserve"> представлена главная страница, </w:t>
+      </w:r>
+      <w:r>
+        <w:t>на рисунке 1.</w:t>
+      </w:r>
+      <w:r>
+        <w:t>8</w:t>
+      </w:r>
+      <w:r>
+        <w:t xml:space="preserve"> – страница корзины</w:t>
+      </w:r>
+      <w:r>
+        <w:t xml:space="preserve"> и оформления заказа</w:t>
+      </w:r>
+      <w:r>
+        <w:t xml:space="preserve"> веб-приложения </w:t>
+      </w:r>
+      <w:r>
+        <w:rPr>
+          <w:rFonts w:eastAsia="Times New Roman"/>
+        </w:rPr>
+        <w:t>«</w:t>
+      </w:r>
+      <w:proofErr w:type="spellStart"/>
+      <w:r>
+        <w:rPr>
+          <w:rFonts w:eastAsia="Times New Roman"/>
+        </w:rPr>
+        <w:t>Podarok</w:t>
+      </w:r>
+      <w:proofErr w:type="spellEnd"/>
+      <w:r>
+        <w:rPr>
+          <w:rFonts w:eastAsia="Times New Roman"/>
+        </w:rPr>
+        <w:t>.</w:t>
+      </w:r>
+      <w:r>
+        <w:rPr>
+          <w:rFonts w:eastAsia="Times New Roman"/>
+          <w:lang w:val="en-US"/>
+        </w:rPr>
+        <w:t>by</w:t>
+      </w:r>
+      <w:r>
+        <w:rPr>
+          <w:rFonts w:eastAsia="Times New Roman"/>
+        </w:rPr>
+        <w:t>»</w:t>
+      </w:r>
+      <w:r>
+        <w:t>.</w:t>
+      </w:r>
+    </w:p>
+    <w:p>
+      <w:pPr>
+        <w:pStyle w:val="a4"/>
+        <w:ind w:firstLine="709"/>
       </w:pPr>
     </w:p>
     <w:p>
@@ -10421,7 +10644,6 @@
         <w:rPr>
           <w:noProof/>
         </w:rPr>
-        <w:lastRenderedPageBreak/>
         <w:drawing>
           <wp:inline distT="0" distB="0" distL="0" distR="0" wp14:anchorId="45033D10" wp14:editId="284A6714">
             <wp:extent cx="5937885" cy="2719705"/>
@@ -10692,6 +10914,7 @@
           <w:sz w:val="28"/>
           <w:szCs w:val="28"/>
         </w:rPr>
+        <w:lastRenderedPageBreak/>
         <w:t>1.3</w:t>
       </w:r>
       <w:r>
@@ -10939,7 +11162,7 @@
           <w:sz w:val="28"/>
           <w:szCs w:val="28"/>
         </w:rPr>
-        <w:t>Фильтрации</w:t>
+        <w:t>ф</w:t>
       </w:r>
       <w:r>
         <w:rPr>
@@ -10947,7 +11170,15 @@
           <w:sz w:val="28"/>
           <w:szCs w:val="28"/>
         </w:rPr>
-        <w:t>.</w:t>
+        <w:t>ильтрации</w:t>
+      </w:r>
+      <w:r>
+        <w:rPr>
+          <w:rFonts w:ascii="Times New Roman" w:eastAsia="Times New Roman" w:hAnsi="Times New Roman" w:cs="Times New Roman"/>
+          <w:sz w:val="28"/>
+          <w:szCs w:val="28"/>
+        </w:rPr>
+        <w:t>;</w:t>
       </w:r>
     </w:p>
     <w:p>
@@ -10976,8 +11207,7 @@
           <w:sz w:val="28"/>
           <w:szCs w:val="28"/>
         </w:rPr>
-        <w:lastRenderedPageBreak/>
-        <w:t>Сортировки</w:t>
+        <w:t>с</w:t>
       </w:r>
       <w:r>
         <w:rPr>
@@ -10985,7 +11215,15 @@
           <w:sz w:val="28"/>
           <w:szCs w:val="28"/>
         </w:rPr>
-        <w:t>.</w:t>
+        <w:t>ортировки</w:t>
+      </w:r>
+      <w:r>
+        <w:rPr>
+          <w:rFonts w:ascii="Times New Roman" w:eastAsia="Times New Roman" w:hAnsi="Times New Roman" w:cs="Times New Roman"/>
+          <w:sz w:val="28"/>
+          <w:szCs w:val="28"/>
+        </w:rPr>
+        <w:t>;</w:t>
       </w:r>
     </w:p>
     <w:p>
@@ -11014,7 +11252,7 @@
           <w:sz w:val="28"/>
           <w:szCs w:val="28"/>
         </w:rPr>
-        <w:t>Поиска</w:t>
+        <w:t>п</w:t>
       </w:r>
       <w:r>
         <w:rPr>
@@ -11022,7 +11260,15 @@
           <w:sz w:val="28"/>
           <w:szCs w:val="28"/>
         </w:rPr>
-        <w:t>.</w:t>
+        <w:t>оиска</w:t>
+      </w:r>
+      <w:r>
+        <w:rPr>
+          <w:rFonts w:ascii="Times New Roman" w:eastAsia="Times New Roman" w:hAnsi="Times New Roman" w:cs="Times New Roman"/>
+          <w:sz w:val="28"/>
+          <w:szCs w:val="28"/>
+        </w:rPr>
+        <w:t>;</w:t>
       </w:r>
     </w:p>
     <w:p>
@@ -11051,7 +11297,7 @@
           <w:sz w:val="28"/>
           <w:szCs w:val="28"/>
         </w:rPr>
-        <w:t>Добавления</w:t>
+        <w:t>д</w:t>
       </w:r>
       <w:r>
         <w:rPr>
@@ -11059,7 +11305,15 @@
           <w:sz w:val="28"/>
           <w:szCs w:val="28"/>
         </w:rPr>
-        <w:t xml:space="preserve"> товара в корзину.</w:t>
+        <w:t>обавления</w:t>
+      </w:r>
+      <w:r>
+        <w:rPr>
+          <w:rFonts w:ascii="Times New Roman" w:eastAsia="Times New Roman" w:hAnsi="Times New Roman" w:cs="Times New Roman"/>
+          <w:sz w:val="28"/>
+          <w:szCs w:val="28"/>
+        </w:rPr>
+        <w:t xml:space="preserve"> товара в корзину;</w:t>
       </w:r>
     </w:p>
     <w:p>
@@ -11088,7 +11342,15 @@
           <w:sz w:val="28"/>
           <w:szCs w:val="28"/>
         </w:rPr>
-        <w:t>Переход</w:t>
+        <w:t>п</w:t>
+      </w:r>
+      <w:r>
+        <w:rPr>
+          <w:rFonts w:ascii="Times New Roman" w:eastAsia="Times New Roman" w:hAnsi="Times New Roman" w:cs="Times New Roman"/>
+          <w:sz w:val="28"/>
+          <w:szCs w:val="28"/>
+        </w:rPr>
+        <w:t>ереход</w:t>
       </w:r>
       <w:r>
         <w:rPr>
@@ -11208,7 +11470,7 @@
           <w:sz w:val="28"/>
           <w:szCs w:val="28"/>
         </w:rPr>
-        <w:t>Ввод адреса доставки.</w:t>
+        <w:t>ввод адреса доставки;</w:t>
       </w:r>
     </w:p>
     <w:p>
@@ -11237,7 +11499,23 @@
           <w:sz w:val="28"/>
           <w:szCs w:val="28"/>
         </w:rPr>
-        <w:t>Выбор способа оплаты.</w:t>
+        <w:t>в</w:t>
+      </w:r>
+      <w:r>
+        <w:rPr>
+          <w:rFonts w:ascii="Times New Roman" w:eastAsia="Times New Roman" w:hAnsi="Times New Roman" w:cs="Times New Roman"/>
+          <w:sz w:val="28"/>
+          <w:szCs w:val="28"/>
+        </w:rPr>
+        <w:t>ыбор способа</w:t>
+      </w:r>
+      <w:r>
+        <w:rPr>
+          <w:rFonts w:ascii="Times New Roman" w:eastAsia="Times New Roman" w:hAnsi="Times New Roman" w:cs="Times New Roman"/>
+          <w:sz w:val="28"/>
+          <w:szCs w:val="28"/>
+        </w:rPr>
+        <w:t xml:space="preserve"> оплаты;</w:t>
       </w:r>
     </w:p>
     <w:p>
@@ -11266,7 +11544,15 @@
           <w:sz w:val="28"/>
           <w:szCs w:val="28"/>
         </w:rPr>
-        <w:t>Ввод прочей контактной информации.</w:t>
+        <w:t>в</w:t>
+      </w:r>
+      <w:r>
+        <w:rPr>
+          <w:rFonts w:ascii="Times New Roman" w:eastAsia="Times New Roman" w:hAnsi="Times New Roman" w:cs="Times New Roman"/>
+          <w:sz w:val="28"/>
+          <w:szCs w:val="28"/>
+        </w:rPr>
+        <w:t>вод прочей контактной информации.</w:t>
       </w:r>
     </w:p>
     <w:p>
@@ -11362,15 +11648,7 @@
           <w:sz w:val="28"/>
           <w:szCs w:val="28"/>
         </w:rPr>
-        <w:t>Н</w:t>
-      </w:r>
-      <w:r>
-        <w:rPr>
-          <w:rFonts w:ascii="Times New Roman" w:eastAsia="Times New Roman" w:hAnsi="Times New Roman" w:cs="Times New Roman"/>
-          <w:sz w:val="28"/>
-          <w:szCs w:val="28"/>
-        </w:rPr>
-        <w:t>овостей магазина.</w:t>
+        <w:t>новостей магазина;</w:t>
       </w:r>
     </w:p>
     <w:p>
@@ -11399,15 +11677,7 @@
           <w:sz w:val="28"/>
           <w:szCs w:val="28"/>
         </w:rPr>
-        <w:t>К</w:t>
-      </w:r>
-      <w:r>
-        <w:rPr>
-          <w:rFonts w:ascii="Times New Roman" w:eastAsia="Times New Roman" w:hAnsi="Times New Roman" w:cs="Times New Roman"/>
-          <w:sz w:val="28"/>
-          <w:szCs w:val="28"/>
-        </w:rPr>
-        <w:t>онтактной информации магазина.</w:t>
+        <w:t>контактной информации магазина;</w:t>
       </w:r>
     </w:p>
     <w:p>
@@ -11436,7 +11706,7 @@
           <w:sz w:val="28"/>
           <w:szCs w:val="28"/>
         </w:rPr>
-        <w:t>С</w:t>
+        <w:t>с</w:t>
       </w:r>
       <w:r>
         <w:rPr>
@@ -11659,7 +11929,7 @@
     <w:p>
       <w:pPr>
         <w:spacing w:after="0" w:line="240" w:lineRule="auto"/>
-        <w:ind w:firstLine="680"/>
+        <w:ind w:firstLine="709"/>
         <w:contextualSpacing/>
         <w:jc w:val="both"/>
         <w:rPr>
@@ -11695,279 +11965,6 @@
           <w:lang w:eastAsia="en-US"/>
         </w:rPr>
         <w:t>.</w:t>
-      </w:r>
-    </w:p>
-    <w:p>
-      <w:pPr>
-        <w:spacing w:after="0" w:line="240" w:lineRule="auto"/>
-        <w:ind w:firstLine="680"/>
-        <w:contextualSpacing/>
-        <w:jc w:val="both"/>
-        <w:rPr>
-          <w:rFonts w:ascii="Times New Roman" w:eastAsia="Calibri" w:hAnsi="Times New Roman" w:cs="Times New Roman"/>
-          <w:color w:val="auto"/>
-          <w:sz w:val="28"/>
-          <w:lang w:eastAsia="en-US"/>
-        </w:rPr>
-      </w:pPr>
-      <w:r>
-        <w:rPr>
-          <w:rFonts w:ascii="Times New Roman" w:eastAsia="Calibri" w:hAnsi="Times New Roman" w:cs="Times New Roman"/>
-          <w:color w:val="auto"/>
-          <w:sz w:val="28"/>
-          <w:lang w:eastAsia="en-US"/>
-        </w:rPr>
-        <w:t>Выходные данные должны быть пред</w:t>
-      </w:r>
-      <w:r>
-        <w:rPr>
-          <w:rFonts w:ascii="Times New Roman" w:eastAsia="Calibri" w:hAnsi="Times New Roman" w:cs="Times New Roman"/>
-          <w:color w:val="auto"/>
-          <w:sz w:val="28"/>
-          <w:lang w:eastAsia="en-US"/>
-        </w:rPr>
-        <w:t>ставлены посредством отобра</w:t>
-      </w:r>
-      <w:r>
-        <w:rPr>
-          <w:rFonts w:ascii="Times New Roman" w:eastAsia="Calibri" w:hAnsi="Times New Roman" w:cs="Times New Roman"/>
-          <w:color w:val="auto"/>
-          <w:sz w:val="28"/>
-          <w:lang w:eastAsia="en-US"/>
-        </w:rPr>
-        <w:t>жения информации при помощи различных элементов реализованного и доступного пользовательского интерфейса. Непосредственно результ</w:t>
-      </w:r>
-      <w:r>
-        <w:rPr>
-          <w:rFonts w:ascii="Times New Roman" w:eastAsia="Calibri" w:hAnsi="Times New Roman" w:cs="Times New Roman"/>
-          <w:color w:val="auto"/>
-          <w:sz w:val="28"/>
-          <w:lang w:eastAsia="en-US"/>
-        </w:rPr>
-        <w:t>атом работы приложения является реакция приложения на различные действия пользователя.</w:t>
-      </w:r>
-    </w:p>
-    <w:p>
-      <w:pPr>
-        <w:spacing w:after="0" w:line="240" w:lineRule="auto"/>
-        <w:ind w:firstLine="680"/>
-        <w:contextualSpacing/>
-        <w:jc w:val="both"/>
-        <w:rPr>
-          <w:rFonts w:ascii="Times New Roman" w:eastAsia="Calibri" w:hAnsi="Times New Roman" w:cs="Times New Roman"/>
-          <w:color w:val="auto"/>
-          <w:sz w:val="28"/>
-          <w:lang w:eastAsia="en-US"/>
-        </w:rPr>
-      </w:pPr>
-      <w:r>
-        <w:rPr>
-          <w:rFonts w:ascii="Times New Roman" w:eastAsia="Calibri" w:hAnsi="Times New Roman" w:cs="Times New Roman"/>
-          <w:color w:val="auto"/>
-          <w:sz w:val="28"/>
-          <w:lang w:eastAsia="en-US"/>
-        </w:rPr>
-        <w:t>Для надежного функционирования</w:t>
-      </w:r>
-      <w:r>
-        <w:rPr>
-          <w:rFonts w:ascii="Times New Roman" w:eastAsia="Calibri" w:hAnsi="Times New Roman" w:cs="Times New Roman"/>
-          <w:color w:val="auto"/>
-          <w:sz w:val="28"/>
-          <w:lang w:eastAsia="en-US"/>
-        </w:rPr>
-        <w:t xml:space="preserve"> программного средства от заказ</w:t>
-      </w:r>
-      <w:r>
-        <w:rPr>
-          <w:rFonts w:ascii="Times New Roman" w:eastAsia="Calibri" w:hAnsi="Times New Roman" w:cs="Times New Roman"/>
-          <w:color w:val="auto"/>
-          <w:sz w:val="28"/>
-          <w:lang w:eastAsia="en-US"/>
-        </w:rPr>
-        <w:t>чика, а также команды поддержки приложения необходимо выполнение следующего комплекса административных и организационно-технических мероприятий:</w:t>
-      </w:r>
-    </w:p>
-    <w:p>
-      <w:pPr>
-        <w:pStyle w:val="a4"/>
-        <w:ind w:firstLine="709"/>
-        <w:rPr>
-          <w:lang w:eastAsia="en-US"/>
-        </w:rPr>
-      </w:pPr>
-      <w:r>
-        <w:rPr>
-          <w:lang w:eastAsia="en-US"/>
-        </w:rPr>
-        <w:t>В</w:t>
-      </w:r>
-      <w:r>
-        <w:rPr>
-          <w:lang w:eastAsia="en-US"/>
-        </w:rPr>
-        <w:t>ыполнение рекомендаций Министерства труда и социальной</w:t>
-      </w:r>
-      <w:r>
-        <w:rPr>
-          <w:lang w:eastAsia="en-US"/>
-        </w:rPr>
-        <w:t xml:space="preserve"> за</w:t>
-      </w:r>
-      <w:r>
-        <w:rPr>
-          <w:lang w:eastAsia="en-US"/>
-        </w:rPr>
-        <w:t>щиты РБ, изложенных в Постановлени</w:t>
-      </w:r>
-      <w:r>
-        <w:rPr>
-          <w:lang w:eastAsia="en-US"/>
-        </w:rPr>
-        <w:t>и от 23 марта 2011 г. «Об утвер</w:t>
-      </w:r>
-      <w:r>
-        <w:rPr>
-          <w:lang w:eastAsia="en-US"/>
-        </w:rPr>
-        <w:t>ждении Норм времени на работы по</w:t>
-      </w:r>
-      <w:r>
-        <w:rPr>
-          <w:lang w:eastAsia="en-US"/>
-        </w:rPr>
-        <w:t xml:space="preserve"> обслуживанию персональных элек</w:t>
-      </w:r>
-      <w:r>
-        <w:rPr>
-          <w:lang w:eastAsia="en-US"/>
-        </w:rPr>
-        <w:t>тронно-вычислительных машин, организационной т</w:t>
-      </w:r>
-      <w:r>
-        <w:rPr>
-          <w:lang w:eastAsia="en-US"/>
-        </w:rPr>
-        <w:t>ехники и офисного оборудования».</w:t>
-      </w:r>
-      <w:r>
-        <w:rPr>
-          <w:lang w:eastAsia="en-US"/>
-        </w:rPr>
-        <w:t xml:space="preserve"> </w:t>
-      </w:r>
-    </w:p>
-    <w:p>
-      <w:pPr>
-        <w:pStyle w:val="a4"/>
-        <w:ind w:firstLine="709"/>
-        <w:rPr>
-          <w:lang w:eastAsia="en-US"/>
-        </w:rPr>
-      </w:pPr>
-      <w:r>
-        <w:rPr>
-          <w:lang w:eastAsia="en-US"/>
-        </w:rPr>
-        <w:t>В</w:t>
-      </w:r>
-      <w:r>
-        <w:rPr>
-          <w:lang w:eastAsia="en-US"/>
-        </w:rPr>
-        <w:t>ыполнение требований ГОСТ 31078-2002 «Защита информации. Испытания программных средств н</w:t>
-      </w:r>
-      <w:r>
-        <w:rPr>
-          <w:lang w:eastAsia="en-US"/>
-        </w:rPr>
-        <w:t>а наличие компьютерных вирусов».</w:t>
-      </w:r>
-    </w:p>
-    <w:p>
-      <w:pPr>
-        <w:pStyle w:val="a4"/>
-        <w:ind w:firstLine="709"/>
-        <w:rPr>
-          <w:lang w:eastAsia="en-US"/>
-        </w:rPr>
-      </w:pPr>
-      <w:r>
-        <w:rPr>
-          <w:lang w:eastAsia="en-US"/>
-        </w:rPr>
-        <w:lastRenderedPageBreak/>
-        <w:t>О</w:t>
-      </w:r>
-      <w:r>
-        <w:rPr>
-          <w:lang w:eastAsia="en-US"/>
-        </w:rPr>
-        <w:t>рганизация бесперебойного питания.</w:t>
-      </w:r>
-    </w:p>
-    <w:p>
-      <w:pPr>
-        <w:spacing w:after="0" w:line="240" w:lineRule="auto"/>
-        <w:ind w:firstLine="680"/>
-        <w:contextualSpacing/>
-        <w:jc w:val="both"/>
-        <w:rPr>
-          <w:rFonts w:ascii="Times New Roman" w:eastAsia="Calibri" w:hAnsi="Times New Roman" w:cs="Times New Roman"/>
-          <w:color w:val="auto"/>
-          <w:sz w:val="28"/>
-          <w:lang w:eastAsia="en-US"/>
-        </w:rPr>
-      </w:pPr>
-      <w:r>
-        <w:rPr>
-          <w:rFonts w:ascii="Times New Roman" w:eastAsia="Calibri" w:hAnsi="Times New Roman" w:cs="Times New Roman"/>
-          <w:color w:val="auto"/>
-          <w:sz w:val="28"/>
-          <w:lang w:eastAsia="en-US"/>
-        </w:rPr>
-        <w:t xml:space="preserve">Время на восстановление работоспособности системы после отказа, вызванного фатальным сбоем операционной системы или техническими неисправностями используемых аппаратных средств, не должно превышать время, необходимое для устранения текущих неисправностей или переустановку операционной системы с последующим перезапуском программного средства. </w:t>
-      </w:r>
-    </w:p>
-    <w:p>
-      <w:pPr>
-        <w:spacing w:after="0" w:line="240" w:lineRule="auto"/>
-        <w:ind w:firstLine="680"/>
-        <w:contextualSpacing/>
-        <w:jc w:val="both"/>
-        <w:rPr>
-          <w:rFonts w:ascii="Times New Roman" w:eastAsia="Calibri" w:hAnsi="Times New Roman" w:cs="Times New Roman"/>
-          <w:color w:val="auto"/>
-          <w:sz w:val="28"/>
-          <w:lang w:eastAsia="en-US"/>
-        </w:rPr>
-      </w:pPr>
-      <w:r>
-        <w:rPr>
-          <w:rFonts w:ascii="Times New Roman" w:eastAsia="Calibri" w:hAnsi="Times New Roman" w:cs="Times New Roman"/>
-          <w:color w:val="auto"/>
-          <w:sz w:val="28"/>
-          <w:lang w:eastAsia="en-US"/>
-        </w:rPr>
-        <w:t>Время на восстановление работоспособности системы после отказа, вызванного не</w:t>
-      </w:r>
-      <w:r>
-        <w:rPr>
-          <w:rFonts w:ascii="Times New Roman" w:eastAsia="Calibri" w:hAnsi="Times New Roman" w:cs="Times New Roman"/>
-          <w:color w:val="auto"/>
-          <w:sz w:val="28"/>
-          <w:lang w:eastAsia="en-US"/>
-        </w:rPr>
-        <w:t xml:space="preserve"> </w:t>
-      </w:r>
-      <w:r>
-        <w:rPr>
-          <w:rFonts w:ascii="Times New Roman" w:eastAsia="Calibri" w:hAnsi="Times New Roman" w:cs="Times New Roman"/>
-          <w:color w:val="auto"/>
-          <w:sz w:val="28"/>
-          <w:lang w:eastAsia="en-US"/>
-        </w:rPr>
-        <w:t>фатальным сбоем операционной системы, не должно превышать время, необходимое для перезагрузки операционной системы и запуска программного средства.</w:t>
       </w:r>
     </w:p>
     <w:p>
@@ -11990,7 +11987,34 @@
           <w:sz w:val="28"/>
           <w:lang w:eastAsia="en-US"/>
         </w:rPr>
-        <w:t>ЭВМ, на которой должна функционировать серверная часть программного средства, должна обладать следующими минимальными характеристиками:</w:t>
+        <w:t>Выходные данные должны быть пред</w:t>
+      </w:r>
+      <w:r>
+        <w:rPr>
+          <w:rFonts w:ascii="Times New Roman" w:eastAsia="Calibri" w:hAnsi="Times New Roman" w:cs="Times New Roman"/>
+          <w:color w:val="auto"/>
+          <w:sz w:val="28"/>
+          <w:lang w:eastAsia="en-US"/>
+        </w:rPr>
+        <w:t>ставлены посредством отобра</w:t>
+      </w:r>
+      <w:r>
+        <w:rPr>
+          <w:rFonts w:ascii="Times New Roman" w:eastAsia="Calibri" w:hAnsi="Times New Roman" w:cs="Times New Roman"/>
+          <w:color w:val="auto"/>
+          <w:sz w:val="28"/>
+          <w:lang w:eastAsia="en-US"/>
+        </w:rPr>
+        <w:t>жения информации при помощи различных элементов реализованного и доступного пользовательского интерфейса. Непосредственно результ</w:t>
+      </w:r>
+      <w:r>
+        <w:rPr>
+          <w:rFonts w:ascii="Times New Roman" w:eastAsia="Calibri" w:hAnsi="Times New Roman" w:cs="Times New Roman"/>
+          <w:color w:val="auto"/>
+          <w:sz w:val="28"/>
+          <w:lang w:eastAsia="en-US"/>
+        </w:rPr>
+        <w:t>атом работы приложения является реакция приложения на различные действия пользователя.</w:t>
       </w:r>
     </w:p>
     <w:p>
@@ -12013,85 +12037,197 @@
           <w:sz w:val="28"/>
           <w:lang w:eastAsia="en-US"/>
         </w:rPr>
-        <w:sym w:font="Symbol" w:char="F02D"/>
-      </w:r>
-      <w:r>
-        <w:rPr>
-          <w:rFonts w:ascii="Times New Roman" w:eastAsia="Calibri" w:hAnsi="Times New Roman" w:cs="Times New Roman"/>
-          <w:color w:val="auto"/>
-          <w:sz w:val="28"/>
-          <w:lang w:eastAsia="en-US"/>
-        </w:rPr>
-        <w:t xml:space="preserve"> П</w:t>
-      </w:r>
-      <w:r>
-        <w:rPr>
-          <w:rFonts w:ascii="Times New Roman" w:eastAsia="Calibri" w:hAnsi="Times New Roman" w:cs="Times New Roman"/>
-          <w:color w:val="auto"/>
-          <w:sz w:val="28"/>
-          <w:lang w:eastAsia="en-US"/>
-        </w:rPr>
-        <w:t xml:space="preserve">роцессор </w:t>
-      </w:r>
-      <w:proofErr w:type="spellStart"/>
-      <w:r>
-        <w:rPr>
-          <w:rFonts w:ascii="Times New Roman" w:eastAsia="Calibri" w:hAnsi="Times New Roman" w:cs="Times New Roman"/>
-          <w:color w:val="auto"/>
-          <w:sz w:val="28"/>
-          <w:lang w:eastAsia="en-US"/>
-        </w:rPr>
-        <w:t>Intel</w:t>
-      </w:r>
-      <w:proofErr w:type="spellEnd"/>
-      <w:r>
-        <w:rPr>
-          <w:rFonts w:ascii="Times New Roman" w:eastAsia="Calibri" w:hAnsi="Times New Roman" w:cs="Times New Roman"/>
-          <w:color w:val="auto"/>
-          <w:sz w:val="28"/>
+        <w:lastRenderedPageBreak/>
+        <w:t>Для надежного функционирования</w:t>
+      </w:r>
+      <w:r>
+        <w:rPr>
+          <w:rFonts w:ascii="Times New Roman" w:eastAsia="Calibri" w:hAnsi="Times New Roman" w:cs="Times New Roman"/>
+          <w:color w:val="auto"/>
+          <w:sz w:val="28"/>
+          <w:lang w:eastAsia="en-US"/>
+        </w:rPr>
+        <w:t xml:space="preserve"> программного средства от заказ</w:t>
+      </w:r>
+      <w:r>
+        <w:rPr>
+          <w:rFonts w:ascii="Times New Roman" w:eastAsia="Calibri" w:hAnsi="Times New Roman" w:cs="Times New Roman"/>
+          <w:color w:val="auto"/>
+          <w:sz w:val="28"/>
+          <w:lang w:eastAsia="en-US"/>
+        </w:rPr>
+        <w:t>чика, а также команды поддержки приложения необходимо выполнение следующего комплекса административных и организационно-технических мероприятий:</w:t>
+      </w:r>
+    </w:p>
+    <w:p>
+      <w:pPr>
+        <w:pStyle w:val="a4"/>
+        <w:numPr>
+          <w:ilvl w:val="0"/>
+          <w:numId w:val="3"/>
+        </w:numPr>
+        <w:ind w:left="0" w:firstLine="709"/>
+        <w:rPr>
+          <w:lang w:eastAsia="en-US"/>
+        </w:rPr>
+      </w:pPr>
+      <w:r>
+        <w:rPr>
+          <w:lang w:eastAsia="en-US"/>
+        </w:rPr>
+        <w:t>В</w:t>
+      </w:r>
+      <w:r>
+        <w:rPr>
+          <w:lang w:eastAsia="en-US"/>
+        </w:rPr>
+        <w:t>ыполнение рекомендаций Министерства труда и социальной</w:t>
+      </w:r>
+      <w:r>
+        <w:rPr>
+          <w:lang w:eastAsia="en-US"/>
+        </w:rPr>
+        <w:t xml:space="preserve"> за</w:t>
+      </w:r>
+      <w:r>
+        <w:rPr>
+          <w:lang w:eastAsia="en-US"/>
+        </w:rPr>
+        <w:t>щиты РБ, изложенных в Постановлени</w:t>
+      </w:r>
+      <w:r>
+        <w:rPr>
+          <w:lang w:eastAsia="en-US"/>
+        </w:rPr>
+        <w:t>и от 23 марта 2011 г. «Об утвер</w:t>
+      </w:r>
+      <w:r>
+        <w:rPr>
+          <w:lang w:eastAsia="en-US"/>
+        </w:rPr>
+        <w:t>ждении Норм времени на работы по</w:t>
+      </w:r>
+      <w:r>
+        <w:rPr>
+          <w:lang w:eastAsia="en-US"/>
+        </w:rPr>
+        <w:t xml:space="preserve"> обслуживанию персональных элек</w:t>
+      </w:r>
+      <w:r>
+        <w:rPr>
+          <w:lang w:eastAsia="en-US"/>
+        </w:rPr>
+        <w:t>тронно-вычислительных машин, организационной т</w:t>
+      </w:r>
+      <w:r>
+        <w:rPr>
+          <w:lang w:eastAsia="en-US"/>
+        </w:rPr>
+        <w:t>ехники и офисного оборудования».</w:t>
+      </w:r>
+      <w:r>
+        <w:rPr>
           <w:lang w:eastAsia="en-US"/>
         </w:rPr>
         <w:t xml:space="preserve"> </w:t>
       </w:r>
-      <w:proofErr w:type="spellStart"/>
-      <w:r>
-        <w:rPr>
-          <w:rFonts w:ascii="Times New Roman" w:eastAsia="Calibri" w:hAnsi="Times New Roman" w:cs="Times New Roman"/>
-          <w:color w:val="auto"/>
-          <w:sz w:val="28"/>
-          <w:lang w:eastAsia="en-US"/>
-        </w:rPr>
-        <w:t>Core</w:t>
-      </w:r>
-      <w:proofErr w:type="spellEnd"/>
-      <w:r>
-        <w:rPr>
-          <w:rFonts w:ascii="Times New Roman" w:eastAsia="Calibri" w:hAnsi="Times New Roman" w:cs="Times New Roman"/>
-          <w:color w:val="auto"/>
-          <w:sz w:val="28"/>
-          <w:lang w:eastAsia="en-US"/>
-        </w:rPr>
-        <w:t xml:space="preserve"> </w:t>
-      </w:r>
-      <w:proofErr w:type="spellStart"/>
-      <w:r>
-        <w:rPr>
-          <w:rFonts w:ascii="Times New Roman" w:eastAsia="Calibri" w:hAnsi="Times New Roman" w:cs="Times New Roman"/>
-          <w:color w:val="auto"/>
-          <w:sz w:val="28"/>
-          <w:lang w:val="en-US" w:eastAsia="en-US"/>
-        </w:rPr>
-        <w:t>i</w:t>
-      </w:r>
-      <w:proofErr w:type="spellEnd"/>
-      <w:r>
-        <w:rPr>
-          <w:rFonts w:ascii="Times New Roman" w:eastAsia="Calibri" w:hAnsi="Times New Roman" w:cs="Times New Roman"/>
-          <w:color w:val="auto"/>
-          <w:sz w:val="28"/>
-          <w:lang w:eastAsia="en-US"/>
-        </w:rPr>
-        <w:t>7.</w:t>
+    </w:p>
+    <w:p>
+      <w:pPr>
+        <w:pStyle w:val="a4"/>
+        <w:numPr>
+          <w:ilvl w:val="0"/>
+          <w:numId w:val="3"/>
+        </w:numPr>
+        <w:ind w:left="0" w:firstLine="709"/>
+        <w:rPr>
+          <w:lang w:eastAsia="en-US"/>
+        </w:rPr>
+      </w:pPr>
+      <w:r>
+        <w:rPr>
+          <w:lang w:eastAsia="en-US"/>
+        </w:rPr>
+        <w:t>В</w:t>
+      </w:r>
+      <w:r>
+        <w:rPr>
+          <w:lang w:eastAsia="en-US"/>
+        </w:rPr>
+        <w:t>ыполнение требований ГОСТ 31078-2002 «Защита информации. Испытания программных средств н</w:t>
+      </w:r>
+      <w:r>
+        <w:rPr>
+          <w:lang w:eastAsia="en-US"/>
+        </w:rPr>
+        <w:t>а наличие компьютерных вирусов».</w:t>
+      </w:r>
+    </w:p>
+    <w:p>
+      <w:pPr>
+        <w:pStyle w:val="a4"/>
+        <w:numPr>
+          <w:ilvl w:val="0"/>
+          <w:numId w:val="3"/>
+        </w:numPr>
+        <w:ind w:left="0" w:firstLine="709"/>
+        <w:rPr>
+          <w:lang w:eastAsia="en-US"/>
+        </w:rPr>
+      </w:pPr>
+      <w:r>
+        <w:rPr>
+          <w:lang w:eastAsia="en-US"/>
+        </w:rPr>
+        <w:t>О</w:t>
+      </w:r>
+      <w:r>
+        <w:rPr>
+          <w:lang w:eastAsia="en-US"/>
+        </w:rPr>
+        <w:t>рганизация бесперебойного питания.</w:t>
+      </w:r>
+    </w:p>
+    <w:p>
+      <w:pPr>
+        <w:pStyle w:val="a4"/>
+        <w:numPr>
+          <w:ilvl w:val="0"/>
+          <w:numId w:val="3"/>
+        </w:numPr>
+        <w:ind w:left="0" w:firstLine="709"/>
+        <w:rPr>
+          <w:lang w:eastAsia="en-US"/>
+        </w:rPr>
+      </w:pPr>
+      <w:r>
+        <w:rPr>
+          <w:rFonts w:eastAsia="Calibri"/>
+          <w:color w:val="auto"/>
+          <w:lang w:eastAsia="en-US"/>
+        </w:rPr>
+        <w:t xml:space="preserve">Время на восстановление работоспособности системы после отказа, вызванного фатальным сбоем операционной системы или техническими неисправностями используемых аппаратных средств, не должно превышать время, необходимое для устранения текущих неисправностей или переустановку операционной системы с последующим перезапуском программного средства. </w:t>
+      </w:r>
+    </w:p>
+    <w:p>
+      <w:pPr>
+        <w:pStyle w:val="a4"/>
+        <w:numPr>
+          <w:ilvl w:val="0"/>
+          <w:numId w:val="3"/>
+        </w:numPr>
+        <w:ind w:left="0" w:firstLine="709"/>
+        <w:rPr>
+          <w:lang w:eastAsia="en-US"/>
+        </w:rPr>
+      </w:pPr>
+      <w:r>
+        <w:rPr>
+          <w:rFonts w:eastAsia="Calibri"/>
+          <w:color w:val="auto"/>
+          <w:lang w:eastAsia="en-US"/>
+        </w:rPr>
+        <w:t>Время на восстановление работоспособности системы после отказа, вызванного не фатальным сбоем операционной системы, не должно превышать время, необходимое для перезагрузки операционной системы и запуска программного средства.</w:t>
       </w:r>
     </w:p>
     <w:p>
@@ -12114,43 +12250,7 @@
           <w:sz w:val="28"/>
           <w:lang w:eastAsia="en-US"/>
         </w:rPr>
-        <w:sym w:font="Symbol" w:char="F02D"/>
-      </w:r>
-      <w:r>
-        <w:rPr>
-          <w:rFonts w:ascii="Times New Roman" w:eastAsia="Calibri" w:hAnsi="Times New Roman" w:cs="Times New Roman"/>
-          <w:color w:val="auto"/>
-          <w:sz w:val="28"/>
-          <w:lang w:eastAsia="en-US"/>
-        </w:rPr>
-        <w:t xml:space="preserve"> Ж</w:t>
-      </w:r>
-      <w:r>
-        <w:rPr>
-          <w:rFonts w:ascii="Times New Roman" w:eastAsia="Calibri" w:hAnsi="Times New Roman" w:cs="Times New Roman"/>
-          <w:color w:val="auto"/>
-          <w:sz w:val="28"/>
-          <w:lang w:eastAsia="en-US"/>
-        </w:rPr>
-        <w:t xml:space="preserve">есткий диск объемом 1 </w:t>
-      </w:r>
-      <w:r>
-        <w:rPr>
-          <w:rFonts w:ascii="Times New Roman" w:eastAsia="Calibri" w:hAnsi="Times New Roman" w:cs="Times New Roman"/>
-          <w:color w:val="auto"/>
-          <w:sz w:val="28"/>
-          <w:lang w:val="en-US" w:eastAsia="en-US"/>
-        </w:rPr>
-        <w:t>T</w:t>
-      </w:r>
-      <w:r>
-        <w:rPr>
-          <w:rFonts w:ascii="Times New Roman" w:eastAsia="Calibri" w:hAnsi="Times New Roman" w:cs="Times New Roman"/>
-          <w:color w:val="auto"/>
-          <w:sz w:val="28"/>
-          <w:lang w:eastAsia="en-US"/>
-        </w:rPr>
-        <w:t>б.</w:t>
+        <w:t>ЭВМ, на которой должна функционировать серверная часть программного средства, должна обладать следующими минимальными характеристиками:</w:t>
       </w:r>
     </w:p>
     <w:p>
@@ -12182,25 +12282,76 @@
           <w:sz w:val="28"/>
           <w:lang w:eastAsia="en-US"/>
         </w:rPr>
-        <w:t xml:space="preserve"> О</w:t>
-      </w:r>
-      <w:r>
-        <w:rPr>
-          <w:rFonts w:ascii="Times New Roman" w:eastAsia="Calibri" w:hAnsi="Times New Roman" w:cs="Times New Roman"/>
-          <w:color w:val="auto"/>
-          <w:sz w:val="28"/>
-          <w:lang w:eastAsia="en-US"/>
-        </w:rPr>
-        <w:t>пера</w:t>
-      </w:r>
-      <w:r>
-        <w:rPr>
-          <w:rFonts w:ascii="Times New Roman" w:eastAsia="Calibri" w:hAnsi="Times New Roman" w:cs="Times New Roman"/>
-          <w:color w:val="auto"/>
-          <w:sz w:val="28"/>
-          <w:lang w:eastAsia="en-US"/>
-        </w:rPr>
-        <w:t>тивная память 32 Гб.</w:t>
+        <w:t xml:space="preserve"> П</w:t>
+      </w:r>
+      <w:r>
+        <w:rPr>
+          <w:rFonts w:ascii="Times New Roman" w:eastAsia="Calibri" w:hAnsi="Times New Roman" w:cs="Times New Roman"/>
+          <w:color w:val="auto"/>
+          <w:sz w:val="28"/>
+          <w:lang w:eastAsia="en-US"/>
+        </w:rPr>
+        <w:t xml:space="preserve">роцессор </w:t>
+      </w:r>
+      <w:proofErr w:type="spellStart"/>
+      <w:r>
+        <w:rPr>
+          <w:rFonts w:ascii="Times New Roman" w:eastAsia="Calibri" w:hAnsi="Times New Roman" w:cs="Times New Roman"/>
+          <w:color w:val="auto"/>
+          <w:sz w:val="28"/>
+          <w:lang w:eastAsia="en-US"/>
+        </w:rPr>
+        <w:t>Intel</w:t>
+      </w:r>
+      <w:proofErr w:type="spellEnd"/>
+      <w:r>
+        <w:rPr>
+          <w:rFonts w:ascii="Times New Roman" w:eastAsia="Calibri" w:hAnsi="Times New Roman" w:cs="Times New Roman"/>
+          <w:color w:val="auto"/>
+          <w:sz w:val="28"/>
+          <w:lang w:eastAsia="en-US"/>
+        </w:rPr>
+        <w:t xml:space="preserve"> </w:t>
+      </w:r>
+      <w:proofErr w:type="spellStart"/>
+      <w:r>
+        <w:rPr>
+          <w:rFonts w:ascii="Times New Roman" w:eastAsia="Calibri" w:hAnsi="Times New Roman" w:cs="Times New Roman"/>
+          <w:color w:val="auto"/>
+          <w:sz w:val="28"/>
+          <w:lang w:eastAsia="en-US"/>
+        </w:rPr>
+        <w:t>Core</w:t>
+      </w:r>
+      <w:proofErr w:type="spellEnd"/>
+      <w:r>
+        <w:rPr>
+          <w:rFonts w:ascii="Times New Roman" w:eastAsia="Calibri" w:hAnsi="Times New Roman" w:cs="Times New Roman"/>
+          <w:color w:val="auto"/>
+          <w:sz w:val="28"/>
+          <w:lang w:eastAsia="en-US"/>
+        </w:rPr>
+        <w:t xml:space="preserve"> </w:t>
+      </w:r>
+      <w:proofErr w:type="spellStart"/>
+      <w:r>
+        <w:rPr>
+          <w:rFonts w:ascii="Times New Roman" w:eastAsia="Calibri" w:hAnsi="Times New Roman" w:cs="Times New Roman"/>
+          <w:color w:val="auto"/>
+          <w:sz w:val="28"/>
+          <w:lang w:val="en-US" w:eastAsia="en-US"/>
+        </w:rPr>
+        <w:t>i</w:t>
+      </w:r>
+      <w:proofErr w:type="spellEnd"/>
+      <w:r>
+        <w:rPr>
+          <w:rFonts w:ascii="Times New Roman" w:eastAsia="Calibri" w:hAnsi="Times New Roman" w:cs="Times New Roman"/>
+          <w:color w:val="auto"/>
+          <w:sz w:val="28"/>
+          <w:lang w:eastAsia="en-US"/>
+        </w:rPr>
+        <w:t>7.</w:t>
       </w:r>
     </w:p>
     <w:p>
@@ -12232,56 +12383,34 @@
           <w:sz w:val="28"/>
           <w:lang w:eastAsia="en-US"/>
         </w:rPr>
-        <w:t xml:space="preserve"> С</w:t>
-      </w:r>
-      <w:r>
-        <w:rPr>
-          <w:rFonts w:ascii="Times New Roman" w:eastAsia="Calibri" w:hAnsi="Times New Roman" w:cs="Times New Roman"/>
-          <w:color w:val="auto"/>
-          <w:sz w:val="28"/>
-          <w:lang w:eastAsia="en-US"/>
-        </w:rPr>
-        <w:t xml:space="preserve">етевая карта </w:t>
-      </w:r>
-      <w:proofErr w:type="spellStart"/>
-      <w:r>
-        <w:rPr>
-          <w:rFonts w:ascii="Times New Roman" w:eastAsia="Calibri" w:hAnsi="Times New Roman" w:cs="Times New Roman"/>
-          <w:color w:val="auto"/>
-          <w:sz w:val="28"/>
-          <w:lang w:eastAsia="en-US"/>
-        </w:rPr>
-        <w:t>Ethernet</w:t>
-      </w:r>
-      <w:proofErr w:type="spellEnd"/>
-      <w:r>
-        <w:rPr>
-          <w:rFonts w:ascii="Times New Roman" w:eastAsia="Calibri" w:hAnsi="Times New Roman" w:cs="Times New Roman"/>
-          <w:color w:val="auto"/>
-          <w:sz w:val="28"/>
-          <w:lang w:eastAsia="en-US"/>
-        </w:rPr>
-        <w:t xml:space="preserve"> 200 </w:t>
-      </w:r>
-      <w:proofErr w:type="spellStart"/>
-      <w:r>
-        <w:rPr>
-          <w:rFonts w:ascii="Times New Roman" w:eastAsia="Calibri" w:hAnsi="Times New Roman" w:cs="Times New Roman"/>
-          <w:color w:val="auto"/>
-          <w:sz w:val="28"/>
-          <w:lang w:eastAsia="en-US"/>
-        </w:rPr>
-        <w:t>МБит</w:t>
-      </w:r>
-      <w:proofErr w:type="spellEnd"/>
-      <w:r>
-        <w:rPr>
-          <w:rFonts w:ascii="Times New Roman" w:eastAsia="Calibri" w:hAnsi="Times New Roman" w:cs="Times New Roman"/>
-          <w:color w:val="auto"/>
-          <w:sz w:val="28"/>
-          <w:lang w:eastAsia="en-US"/>
-        </w:rPr>
-        <w:t>/с.</w:t>
+        <w:t xml:space="preserve"> Ж</w:t>
+      </w:r>
+      <w:r>
+        <w:rPr>
+          <w:rFonts w:ascii="Times New Roman" w:eastAsia="Calibri" w:hAnsi="Times New Roman" w:cs="Times New Roman"/>
+          <w:color w:val="auto"/>
+          <w:sz w:val="28"/>
+          <w:lang w:eastAsia="en-US"/>
+        </w:rPr>
+        <w:t xml:space="preserve">есткий диск объемом 1 </w:t>
+      </w:r>
+      <w:r>
+        <w:rPr>
+          <w:rFonts w:ascii="Times New Roman" w:eastAsia="Calibri" w:hAnsi="Times New Roman" w:cs="Times New Roman"/>
+          <w:color w:val="auto"/>
+          <w:sz w:val="28"/>
+          <w:lang w:val="en-US" w:eastAsia="en-US"/>
+        </w:rPr>
+        <w:t>T</w:t>
+      </w:r>
+      <w:r>
+        <w:rPr>
+          <w:rFonts w:ascii="Times New Roman" w:eastAsia="Calibri" w:hAnsi="Times New Roman" w:cs="Times New Roman"/>
+          <w:color w:val="auto"/>
+          <w:sz w:val="28"/>
+          <w:lang w:eastAsia="en-US"/>
+        </w:rPr>
+        <w:t>б.</w:t>
       </w:r>
     </w:p>
     <w:p>
@@ -12304,6 +12433,137 @@
           <w:sz w:val="28"/>
           <w:lang w:eastAsia="en-US"/>
         </w:rPr>
+        <w:sym w:font="Symbol" w:char="F02D"/>
+      </w:r>
+      <w:r>
+        <w:rPr>
+          <w:rFonts w:ascii="Times New Roman" w:eastAsia="Calibri" w:hAnsi="Times New Roman" w:cs="Times New Roman"/>
+          <w:color w:val="auto"/>
+          <w:sz w:val="28"/>
+          <w:lang w:eastAsia="en-US"/>
+        </w:rPr>
+        <w:t xml:space="preserve"> О</w:t>
+      </w:r>
+      <w:r>
+        <w:rPr>
+          <w:rFonts w:ascii="Times New Roman" w:eastAsia="Calibri" w:hAnsi="Times New Roman" w:cs="Times New Roman"/>
+          <w:color w:val="auto"/>
+          <w:sz w:val="28"/>
+          <w:lang w:eastAsia="en-US"/>
+        </w:rPr>
+        <w:t>пера</w:t>
+      </w:r>
+      <w:r>
+        <w:rPr>
+          <w:rFonts w:ascii="Times New Roman" w:eastAsia="Calibri" w:hAnsi="Times New Roman" w:cs="Times New Roman"/>
+          <w:color w:val="auto"/>
+          <w:sz w:val="28"/>
+          <w:lang w:eastAsia="en-US"/>
+        </w:rPr>
+        <w:t>тивная память 32 Гб.</w:t>
+      </w:r>
+    </w:p>
+    <w:p>
+      <w:pPr>
+        <w:spacing w:after="0" w:line="240" w:lineRule="auto"/>
+        <w:ind w:firstLine="709"/>
+        <w:contextualSpacing/>
+        <w:jc w:val="both"/>
+        <w:rPr>
+          <w:rFonts w:ascii="Times New Roman" w:eastAsia="Calibri" w:hAnsi="Times New Roman" w:cs="Times New Roman"/>
+          <w:color w:val="auto"/>
+          <w:sz w:val="28"/>
+          <w:lang w:eastAsia="en-US"/>
+        </w:rPr>
+      </w:pPr>
+      <w:r>
+        <w:rPr>
+          <w:rFonts w:ascii="Times New Roman" w:eastAsia="Calibri" w:hAnsi="Times New Roman" w:cs="Times New Roman"/>
+          <w:color w:val="auto"/>
+          <w:sz w:val="28"/>
+          <w:lang w:eastAsia="en-US"/>
+        </w:rPr>
+        <w:sym w:font="Symbol" w:char="F02D"/>
+      </w:r>
+      <w:r>
+        <w:rPr>
+          <w:rFonts w:ascii="Times New Roman" w:eastAsia="Calibri" w:hAnsi="Times New Roman" w:cs="Times New Roman"/>
+          <w:color w:val="auto"/>
+          <w:sz w:val="28"/>
+          <w:lang w:eastAsia="en-US"/>
+        </w:rPr>
+        <w:t xml:space="preserve"> С</w:t>
+      </w:r>
+      <w:r>
+        <w:rPr>
+          <w:rFonts w:ascii="Times New Roman" w:eastAsia="Calibri" w:hAnsi="Times New Roman" w:cs="Times New Roman"/>
+          <w:color w:val="auto"/>
+          <w:sz w:val="28"/>
+          <w:lang w:eastAsia="en-US"/>
+        </w:rPr>
+        <w:t xml:space="preserve">етевая карта </w:t>
+      </w:r>
+      <w:proofErr w:type="spellStart"/>
+      <w:r>
+        <w:rPr>
+          <w:rFonts w:ascii="Times New Roman" w:eastAsia="Calibri" w:hAnsi="Times New Roman" w:cs="Times New Roman"/>
+          <w:color w:val="auto"/>
+          <w:sz w:val="28"/>
+          <w:lang w:eastAsia="en-US"/>
+        </w:rPr>
+        <w:t>Ethernet</w:t>
+      </w:r>
+      <w:proofErr w:type="spellEnd"/>
+      <w:r>
+        <w:rPr>
+          <w:rFonts w:ascii="Times New Roman" w:eastAsia="Calibri" w:hAnsi="Times New Roman" w:cs="Times New Roman"/>
+          <w:color w:val="auto"/>
+          <w:sz w:val="28"/>
+          <w:lang w:eastAsia="en-US"/>
+        </w:rPr>
+        <w:t xml:space="preserve"> 200 </w:t>
+      </w:r>
+      <w:proofErr w:type="spellStart"/>
+      <w:r>
+        <w:rPr>
+          <w:rFonts w:ascii="Times New Roman" w:eastAsia="Calibri" w:hAnsi="Times New Roman" w:cs="Times New Roman"/>
+          <w:color w:val="auto"/>
+          <w:sz w:val="28"/>
+          <w:lang w:eastAsia="en-US"/>
+        </w:rPr>
+        <w:t>МБит</w:t>
+      </w:r>
+      <w:proofErr w:type="spellEnd"/>
+      <w:r>
+        <w:rPr>
+          <w:rFonts w:ascii="Times New Roman" w:eastAsia="Calibri" w:hAnsi="Times New Roman" w:cs="Times New Roman"/>
+          <w:color w:val="auto"/>
+          <w:sz w:val="28"/>
+          <w:lang w:eastAsia="en-US"/>
+        </w:rPr>
+        <w:t>/с.</w:t>
+      </w:r>
+    </w:p>
+    <w:p>
+      <w:pPr>
+        <w:spacing w:after="0" w:line="240" w:lineRule="auto"/>
+        <w:ind w:firstLine="709"/>
+        <w:contextualSpacing/>
+        <w:jc w:val="both"/>
+        <w:rPr>
+          <w:rFonts w:ascii="Times New Roman" w:eastAsia="Calibri" w:hAnsi="Times New Roman" w:cs="Times New Roman"/>
+          <w:color w:val="auto"/>
+          <w:sz w:val="28"/>
+          <w:lang w:eastAsia="en-US"/>
+        </w:rPr>
+      </w:pPr>
+      <w:r>
+        <w:rPr>
+          <w:rFonts w:ascii="Times New Roman" w:eastAsia="Calibri" w:hAnsi="Times New Roman" w:cs="Times New Roman"/>
+          <w:color w:val="auto"/>
+          <w:sz w:val="28"/>
+          <w:lang w:eastAsia="en-US"/>
+        </w:rPr>
         <w:t xml:space="preserve">Также для функционирования серверной части необходим установленный </w:t>
       </w:r>
       <w:r>
@@ -12844,25 +13104,6 @@
           <w:lang w:eastAsia="en-US"/>
         </w:rPr>
         <w:t xml:space="preserve"> 44.</w:t>
-      </w:r>
-    </w:p>
-    <w:p>
-      <w:pPr>
-        <w:rPr>
-          <w:rFonts w:ascii="Times New Roman" w:eastAsia="Calibri" w:hAnsi="Times New Roman" w:cs="Times New Roman"/>
-          <w:color w:val="auto"/>
-          <w:sz w:val="28"/>
-          <w:lang w:eastAsia="en-US"/>
-        </w:rPr>
-      </w:pPr>
-      <w:r>
-        <w:rPr>
-          <w:rFonts w:ascii="Times New Roman" w:eastAsia="Calibri" w:hAnsi="Times New Roman" w:cs="Times New Roman"/>
-          <w:color w:val="auto"/>
-          <w:sz w:val="28"/>
-          <w:lang w:eastAsia="en-US"/>
-        </w:rPr>
-        <w:br w:type="page"/>
       </w:r>
     </w:p>
     <w:p>
@@ -13609,7 +13850,7 @@
           <w:rFonts w:ascii="Times New Roman" w:eastAsia="Calibri" w:hAnsi="Times New Roman" w:cs="Times New Roman"/>
           <w:color w:val="auto"/>
           <w:sz w:val="28"/>
-          <w:lang w:eastAsia="en-US"/>
+          <w:lang w:val="en-US" w:eastAsia="en-US"/>
         </w:rPr>
       </w:pPr>
       <w:r>
@@ -13630,6 +13871,15 @@
           <w:lang w:eastAsia="en-US"/>
         </w:rPr>
         <w:t>представлена на рисунке 2.1</w:t>
+      </w:r>
+      <w:r>
+        <w:rPr>
+          <w:rFonts w:ascii="Times New Roman" w:eastAsia="Calibri" w:hAnsi="Times New Roman" w:cs="Times New Roman"/>
+          <w:color w:val="auto"/>
+          <w:sz w:val="28"/>
+          <w:lang w:val="en-US" w:eastAsia="en-US"/>
+        </w:rPr>
+        <w:t>.</w:t>
       </w:r>
     </w:p>
     <w:p>
@@ -13664,10 +13914,10 @@
           <w:sz w:val="28"/>
         </w:rPr>
         <w:drawing>
-          <wp:inline distT="0" distB="0" distL="0" distR="0" wp14:anchorId="11C62A9B" wp14:editId="7A5D4549">
-            <wp:extent cx="5939790" cy="6199505"/>
-            <wp:effectExtent l="19050" t="19050" r="22860" b="10795"/>
-            <wp:docPr id="10" name="Рисунок 10"/>
+          <wp:inline distT="0" distB="0" distL="0" distR="0">
+            <wp:extent cx="5939790" cy="5796280"/>
+            <wp:effectExtent l="19050" t="19050" r="22860" b="13970"/>
+            <wp:docPr id="30" name="Рисунок 30"/>
             <wp:cNvGraphicFramePr>
               <a:graphicFrameLocks xmlns:a="http://schemas.openxmlformats.org/drawingml/2006/main" noChangeAspect="1"/>
             </wp:cNvGraphicFramePr>
@@ -13675,23 +13925,33 @@
               <a:graphicData uri="http://schemas.openxmlformats.org/drawingml/2006/picture">
                 <pic:pic xmlns:pic="http://schemas.openxmlformats.org/drawingml/2006/picture">
                   <pic:nvPicPr>
-                    <pic:cNvPr id="1" name=""/>
-                    <pic:cNvPicPr/>
+                    <pic:cNvPr id="0" name="Picture 8"/>
+                    <pic:cNvPicPr>
+                      <a:picLocks noChangeAspect="1" noChangeArrowheads="1"/>
+                    </pic:cNvPicPr>
                   </pic:nvPicPr>
                   <pic:blipFill>
-                    <a:blip r:embed="rId16"/>
+                    <a:blip r:embed="rId16">
+                      <a:extLst>
+                        <a:ext uri="{28A0092B-C50C-407E-A947-70E740481C1C}">
+                          <a14:useLocalDpi xmlns:a14="http://schemas.microsoft.com/office/drawing/2010/main" val="0"/>
+                        </a:ext>
+                      </a:extLst>
+                    </a:blip>
+                    <a:srcRect/>
                     <a:stretch>
                       <a:fillRect/>
                     </a:stretch>
                   </pic:blipFill>
-                  <pic:spPr>
+                  <pic:spPr bwMode="auto">
                     <a:xfrm>
                       <a:off x="0" y="0"/>
-                      <a:ext cx="5939790" cy="6199505"/>
+                      <a:ext cx="5939790" cy="5796280"/>
                     </a:xfrm>
                     <a:prstGeom prst="rect">
                       <a:avLst/>
                     </a:prstGeom>
+                    <a:noFill/>
                     <a:ln w="12700">
                       <a:solidFill>
                         <a:schemeClr val="tx1"/>
@@ -13778,28 +14038,6 @@
           <w:sz w:val="28"/>
           <w:lang w:eastAsia="en-US"/>
         </w:rPr>
-        <w:t>Рассмотрим детально представленные на рисунке прецеденты.</w:t>
-      </w:r>
-    </w:p>
-    <w:p>
-      <w:pPr>
-        <w:spacing w:after="0" w:line="240" w:lineRule="auto"/>
-        <w:ind w:firstLine="709"/>
-        <w:jc w:val="both"/>
-        <w:rPr>
-          <w:rFonts w:ascii="Times New Roman" w:eastAsia="Calibri" w:hAnsi="Times New Roman" w:cs="Times New Roman"/>
-          <w:color w:val="auto"/>
-          <w:sz w:val="28"/>
-          <w:lang w:eastAsia="en-US"/>
-        </w:rPr>
-      </w:pPr>
-      <w:r>
-        <w:rPr>
-          <w:rFonts w:ascii="Times New Roman" w:eastAsia="Calibri" w:hAnsi="Times New Roman" w:cs="Times New Roman"/>
-          <w:color w:val="auto"/>
-          <w:sz w:val="28"/>
-          <w:lang w:eastAsia="en-US"/>
-        </w:rPr>
         <w:t xml:space="preserve">Роль </w:t>
       </w:r>
       <w:r>
@@ -13845,7 +14083,7 @@
           <w:sz w:val="28"/>
           <w:lang w:eastAsia="en-US"/>
         </w:rPr>
-        <w:t>Работа с</w:t>
+        <w:t>Просмотр</w:t>
       </w:r>
       <w:r>
         <w:rPr>
@@ -13872,7 +14110,7 @@
           <w:sz w:val="28"/>
           <w:lang w:eastAsia="en-US"/>
         </w:rPr>
-        <w:t>аталогом</w:t>
+        <w:t>аталога</w:t>
       </w:r>
       <w:r>
         <w:rPr>
@@ -13944,7 +14182,6 @@
           <w:sz w:val="28"/>
           <w:lang w:eastAsia="en-US"/>
         </w:rPr>
-        <w:lastRenderedPageBreak/>
         <w:t>Просмотр личного кабинета</w:t>
       </w:r>
       <w:r>
@@ -14009,6 +14246,7 @@
           <w:sz w:val="28"/>
           <w:lang w:eastAsia="en-US"/>
         </w:rPr>
+        <w:lastRenderedPageBreak/>
         <w:t xml:space="preserve">Добавление товара в корзину. Необходимо для сбора информации по закупаемом товаре и его количестве. </w:t>
       </w:r>
       <w:r>
@@ -14375,7 +14613,7 @@
           <w:numId w:val="7"/>
         </w:numPr>
         <w:spacing w:after="0" w:line="240" w:lineRule="auto"/>
-        <w:ind w:left="0" w:firstLine="697"/>
+        <w:ind w:left="0" w:firstLine="709"/>
         <w:contextualSpacing/>
         <w:jc w:val="both"/>
         <w:rPr>
@@ -14414,35 +14652,190 @@
           <w:rFonts w:ascii="Times New Roman" w:eastAsia="Calibri" w:hAnsi="Times New Roman" w:cs="Times New Roman"/>
           <w:color w:val="auto"/>
           <w:sz w:val="28"/>
-          <w:lang w:eastAsia="en-US"/>
-        </w:rPr>
-      </w:pPr>
-      <w:r>
-        <w:rPr>
-          <w:rFonts w:ascii="Times New Roman" w:eastAsia="Calibri" w:hAnsi="Times New Roman" w:cs="Times New Roman"/>
-          <w:color w:val="auto"/>
-          <w:sz w:val="28"/>
-          <w:lang w:eastAsia="en-US"/>
-        </w:rPr>
-        <w:t xml:space="preserve">Последней ролью в приложении будет роль гостя. Она состоит из тех же функций, что и роль зарегистрированного пользователя. Добавляется </w:t>
-      </w:r>
-      <w:r>
-        <w:rPr>
-          <w:rFonts w:ascii="Times New Roman" w:eastAsia="Calibri" w:hAnsi="Times New Roman" w:cs="Times New Roman"/>
-          <w:color w:val="auto"/>
-          <w:sz w:val="28"/>
-          <w:lang w:eastAsia="en-US"/>
-        </w:rPr>
-        <w:t>функция</w:t>
-      </w:r>
-      <w:r>
-        <w:rPr>
-          <w:rFonts w:ascii="Times New Roman" w:eastAsia="Calibri" w:hAnsi="Times New Roman" w:cs="Times New Roman"/>
-          <w:color w:val="auto"/>
-          <w:sz w:val="28"/>
-          <w:lang w:eastAsia="en-US"/>
-        </w:rPr>
-        <w:t xml:space="preserve"> зарегистрироваться, аутентифицироваться и авторизоваться. </w:t>
+          <w:lang w:val="en-US" w:eastAsia="en-US"/>
+        </w:rPr>
+      </w:pPr>
+      <w:r>
+        <w:rPr>
+          <w:rFonts w:ascii="Times New Roman" w:eastAsia="Calibri" w:hAnsi="Times New Roman" w:cs="Times New Roman"/>
+          <w:color w:val="auto"/>
+          <w:sz w:val="28"/>
+          <w:lang w:eastAsia="en-US"/>
+        </w:rPr>
+        <w:t>Последней ролью в приложении будет роль гостя. Она состоит из тех же функций, что и роль зарегистри</w:t>
+      </w:r>
+      <w:r>
+        <w:rPr>
+          <w:rFonts w:ascii="Times New Roman" w:eastAsia="Calibri" w:hAnsi="Times New Roman" w:cs="Times New Roman"/>
+          <w:color w:val="auto"/>
+          <w:sz w:val="28"/>
+          <w:lang w:eastAsia="en-US"/>
+        </w:rPr>
+        <w:t>рованного пользователя. Добавляю</w:t>
+      </w:r>
+      <w:r>
+        <w:rPr>
+          <w:rFonts w:ascii="Times New Roman" w:eastAsia="Calibri" w:hAnsi="Times New Roman" w:cs="Times New Roman"/>
+          <w:color w:val="auto"/>
+          <w:sz w:val="28"/>
+          <w:lang w:eastAsia="en-US"/>
+        </w:rPr>
+        <w:t>тся</w:t>
+      </w:r>
+      <w:r>
+        <w:rPr>
+          <w:rFonts w:ascii="Times New Roman" w:eastAsia="Calibri" w:hAnsi="Times New Roman" w:cs="Times New Roman"/>
+          <w:color w:val="auto"/>
+          <w:sz w:val="28"/>
+          <w:lang w:eastAsia="en-US"/>
+        </w:rPr>
+        <w:t xml:space="preserve"> следующие</w:t>
+      </w:r>
+      <w:r>
+        <w:rPr>
+          <w:rFonts w:ascii="Times New Roman" w:eastAsia="Calibri" w:hAnsi="Times New Roman" w:cs="Times New Roman"/>
+          <w:color w:val="auto"/>
+          <w:sz w:val="28"/>
+          <w:lang w:eastAsia="en-US"/>
+        </w:rPr>
+        <w:t xml:space="preserve"> </w:t>
+      </w:r>
+      <w:r>
+        <w:rPr>
+          <w:rFonts w:ascii="Times New Roman" w:eastAsia="Calibri" w:hAnsi="Times New Roman" w:cs="Times New Roman"/>
+          <w:color w:val="auto"/>
+          <w:sz w:val="28"/>
+          <w:lang w:eastAsia="en-US"/>
+        </w:rPr>
+        <w:t>функции</w:t>
+      </w:r>
+      <w:r>
+        <w:rPr>
+          <w:rFonts w:ascii="Times New Roman" w:eastAsia="Calibri" w:hAnsi="Times New Roman" w:cs="Times New Roman"/>
+          <w:color w:val="auto"/>
+          <w:sz w:val="28"/>
+          <w:lang w:val="en-US" w:eastAsia="en-US"/>
+        </w:rPr>
+        <w:t>:</w:t>
+      </w:r>
+    </w:p>
+    <w:p>
+      <w:pPr>
+        <w:numPr>
+          <w:ilvl w:val="0"/>
+          <w:numId w:val="7"/>
+        </w:numPr>
+        <w:spacing w:after="0" w:line="240" w:lineRule="auto"/>
+        <w:ind w:left="0" w:firstLine="709"/>
+        <w:contextualSpacing/>
+        <w:jc w:val="both"/>
+        <w:rPr>
+          <w:rFonts w:ascii="Times New Roman" w:eastAsia="Calibri" w:hAnsi="Times New Roman" w:cs="Times New Roman"/>
+          <w:color w:val="auto"/>
+          <w:sz w:val="28"/>
+          <w:lang w:eastAsia="en-US"/>
+        </w:rPr>
+      </w:pPr>
+      <w:r>
+        <w:rPr>
+          <w:rFonts w:ascii="Times New Roman" w:eastAsia="Calibri" w:hAnsi="Times New Roman" w:cs="Times New Roman"/>
+          <w:color w:val="auto"/>
+          <w:sz w:val="28"/>
+          <w:lang w:eastAsia="en-US"/>
+        </w:rPr>
+        <w:t>Авторизация</w:t>
+      </w:r>
+      <w:r>
+        <w:rPr>
+          <w:rFonts w:ascii="Times New Roman" w:eastAsia="Calibri" w:hAnsi="Times New Roman" w:cs="Times New Roman"/>
+          <w:color w:val="auto"/>
+          <w:sz w:val="28"/>
+          <w:lang w:eastAsia="en-US"/>
+        </w:rPr>
+        <w:t>.</w:t>
+      </w:r>
+    </w:p>
+    <w:p>
+      <w:pPr>
+        <w:numPr>
+          <w:ilvl w:val="0"/>
+          <w:numId w:val="7"/>
+        </w:numPr>
+        <w:spacing w:after="0" w:line="240" w:lineRule="auto"/>
+        <w:ind w:left="0" w:firstLine="709"/>
+        <w:contextualSpacing/>
+        <w:jc w:val="both"/>
+        <w:rPr>
+          <w:rFonts w:ascii="Times New Roman" w:eastAsia="Calibri" w:hAnsi="Times New Roman" w:cs="Times New Roman"/>
+          <w:color w:val="auto"/>
+          <w:sz w:val="28"/>
+          <w:lang w:eastAsia="en-US"/>
+        </w:rPr>
+      </w:pPr>
+      <w:r>
+        <w:rPr>
+          <w:rFonts w:ascii="Times New Roman" w:eastAsia="Calibri" w:hAnsi="Times New Roman" w:cs="Times New Roman"/>
+          <w:color w:val="auto"/>
+          <w:sz w:val="28"/>
+          <w:lang w:eastAsia="en-US"/>
+        </w:rPr>
+        <w:t>Аутентификация</w:t>
+      </w:r>
+      <w:r>
+        <w:rPr>
+          <w:rFonts w:ascii="Times New Roman" w:eastAsia="Calibri" w:hAnsi="Times New Roman" w:cs="Times New Roman"/>
+          <w:color w:val="auto"/>
+          <w:sz w:val="28"/>
+          <w:lang w:eastAsia="en-US"/>
+        </w:rPr>
+        <w:t>.</w:t>
+      </w:r>
+      <w:r>
+        <w:rPr>
+          <w:rFonts w:ascii="Times New Roman" w:eastAsia="Calibri" w:hAnsi="Times New Roman" w:cs="Times New Roman"/>
+          <w:color w:val="auto"/>
+          <w:sz w:val="28"/>
+          <w:lang w:eastAsia="en-US"/>
+        </w:rPr>
+        <w:t xml:space="preserve"> </w:t>
+      </w:r>
+      <w:bookmarkStart w:id="20" w:name="_GoBack"/>
+      <w:bookmarkEnd w:id="20"/>
+    </w:p>
+    <w:p>
+      <w:pPr>
+        <w:numPr>
+          <w:ilvl w:val="0"/>
+          <w:numId w:val="7"/>
+        </w:numPr>
+        <w:spacing w:after="0" w:line="240" w:lineRule="auto"/>
+        <w:ind w:left="0" w:firstLine="709"/>
+        <w:contextualSpacing/>
+        <w:jc w:val="both"/>
+        <w:rPr>
+          <w:rFonts w:ascii="Times New Roman" w:eastAsia="Calibri" w:hAnsi="Times New Roman" w:cs="Times New Roman"/>
+          <w:color w:val="auto"/>
+          <w:sz w:val="28"/>
+          <w:lang w:eastAsia="en-US"/>
+        </w:rPr>
+      </w:pPr>
+      <w:r>
+        <w:rPr>
+          <w:rFonts w:ascii="Times New Roman" w:eastAsia="Calibri" w:hAnsi="Times New Roman" w:cs="Times New Roman"/>
+          <w:color w:val="auto"/>
+          <w:sz w:val="28"/>
+          <w:lang w:eastAsia="en-US"/>
+        </w:rPr>
+        <w:t>Регистрация</w:t>
+      </w:r>
+      <w:r>
+        <w:rPr>
+          <w:rFonts w:ascii="Times New Roman" w:eastAsia="Calibri" w:hAnsi="Times New Roman" w:cs="Times New Roman"/>
+          <w:color w:val="auto"/>
+          <w:sz w:val="28"/>
+          <w:lang w:eastAsia="en-US"/>
+        </w:rPr>
+        <w:t xml:space="preserve"> </w:t>
       </w:r>
     </w:p>
     <w:p>
@@ -14498,10 +14891,10 @@
           <w:szCs w:val="28"/>
         </w:rPr>
       </w:pPr>
-      <w:bookmarkStart w:id="20" w:name="_Toc42182716"/>
-      <w:bookmarkStart w:id="21" w:name="_Toc69654158"/>
-      <w:bookmarkStart w:id="22" w:name="_Toc71641686"/>
-      <w:bookmarkStart w:id="23" w:name="_Toc103874962"/>
+      <w:bookmarkStart w:id="21" w:name="_Toc42182716"/>
+      <w:bookmarkStart w:id="22" w:name="_Toc69654158"/>
+      <w:bookmarkStart w:id="23" w:name="_Toc71641686"/>
+      <w:bookmarkStart w:id="24" w:name="_Toc103874962"/>
       <w:r>
         <w:rPr>
           <w:b/>
@@ -14518,10 +14911,10 @@
         </w:rPr>
         <w:t>Схема данных программного средства</w:t>
       </w:r>
-      <w:bookmarkEnd w:id="20"/>
       <w:bookmarkEnd w:id="21"/>
       <w:bookmarkEnd w:id="22"/>
       <w:bookmarkEnd w:id="23"/>
+      <w:bookmarkEnd w:id="24"/>
     </w:p>
     <w:p>
       <w:pPr>
@@ -14618,7 +15011,29 @@
           <w:sz w:val="28"/>
           <w:lang w:eastAsia="en-US"/>
         </w:rPr>
-        <w:t>ментами. Этапы обработки данных:</w:t>
+        <w:t xml:space="preserve">ментами. </w:t>
+      </w:r>
+    </w:p>
+    <w:p>
+      <w:pPr>
+        <w:spacing w:after="0" w:line="240" w:lineRule="auto"/>
+        <w:ind w:firstLine="709"/>
+        <w:jc w:val="both"/>
+        <w:rPr>
+          <w:rFonts w:ascii="Times New Roman" w:eastAsia="Calibri" w:hAnsi="Times New Roman" w:cs="Times New Roman"/>
+          <w:color w:val="auto"/>
+          <w:sz w:val="28"/>
+          <w:lang w:eastAsia="en-US"/>
+        </w:rPr>
+      </w:pPr>
+      <w:r>
+        <w:rPr>
+          <w:rFonts w:ascii="Times New Roman" w:eastAsia="Calibri" w:hAnsi="Times New Roman" w:cs="Times New Roman"/>
+          <w:color w:val="auto"/>
+          <w:sz w:val="28"/>
+          <w:lang w:eastAsia="en-US"/>
+        </w:rPr>
+        <w:t>Этапы обработки данных:</w:t>
       </w:r>
     </w:p>
     <w:p>
@@ -15476,9 +15891,9 @@
         </w:rPr>
         <w:t>Рисунок 2.2 – Схема данных программного средства</w:t>
       </w:r>
-      <w:bookmarkStart w:id="24" w:name="_Toc42182717"/>
-      <w:bookmarkStart w:id="25" w:name="_Toc69654159"/>
-      <w:bookmarkStart w:id="26" w:name="_Toc71641687"/>
+      <w:bookmarkStart w:id="25" w:name="_Toc42182717"/>
+      <w:bookmarkStart w:id="26" w:name="_Toc69654159"/>
+      <w:bookmarkStart w:id="27" w:name="_Toc71641687"/>
     </w:p>
     <w:p>
       <w:pPr>
@@ -15512,7 +15927,7 @@
           <w:szCs w:val="28"/>
         </w:rPr>
       </w:pPr>
-      <w:bookmarkStart w:id="27" w:name="_Toc103874963"/>
+      <w:bookmarkStart w:id="28" w:name="_Toc103874963"/>
       <w:r>
         <w:rPr>
           <w:b/>
@@ -15529,10 +15944,10 @@
         </w:rPr>
         <w:t>Инфологическая модель базы данных</w:t>
       </w:r>
-      <w:bookmarkEnd w:id="24"/>
       <w:bookmarkEnd w:id="25"/>
       <w:bookmarkEnd w:id="26"/>
       <w:bookmarkEnd w:id="27"/>
+      <w:bookmarkEnd w:id="28"/>
     </w:p>
     <w:p>
       <w:pPr>
@@ -15658,6 +16073,7 @@
           <w:ilvl w:val="3"/>
           <w:numId w:val="9"/>
         </w:numPr>
+        <w:ind w:left="1775" w:hanging="357"/>
         <w:jc w:val="both"/>
         <w:rPr>
           <w:sz w:val="28"/>
@@ -15694,6 +16110,7 @@
           <w:ilvl w:val="3"/>
           <w:numId w:val="9"/>
         </w:numPr>
+        <w:ind w:left="1775" w:hanging="357"/>
         <w:jc w:val="both"/>
         <w:rPr>
           <w:sz w:val="28"/>
@@ -15730,6 +16147,7 @@
           <w:ilvl w:val="3"/>
           <w:numId w:val="9"/>
         </w:numPr>
+        <w:ind w:left="1775" w:hanging="357"/>
         <w:jc w:val="both"/>
         <w:rPr>
           <w:sz w:val="28"/>
@@ -15766,6 +16184,7 @@
           <w:ilvl w:val="3"/>
           <w:numId w:val="9"/>
         </w:numPr>
+        <w:ind w:left="1775" w:hanging="357"/>
         <w:jc w:val="both"/>
         <w:rPr>
           <w:sz w:val="28"/>
@@ -15832,6 +16251,7 @@
           <w:ilvl w:val="3"/>
           <w:numId w:val="9"/>
         </w:numPr>
+        <w:ind w:left="1775" w:hanging="357"/>
         <w:jc w:val="both"/>
         <w:rPr>
           <w:sz w:val="28"/>
@@ -15883,6 +16303,7 @@
           <w:ilvl w:val="3"/>
           <w:numId w:val="9"/>
         </w:numPr>
+        <w:ind w:left="1775" w:hanging="357"/>
         <w:jc w:val="both"/>
         <w:rPr>
           <w:sz w:val="28"/>
@@ -15919,6 +16340,7 @@
           <w:ilvl w:val="3"/>
           <w:numId w:val="9"/>
         </w:numPr>
+        <w:ind w:left="1775" w:hanging="357"/>
         <w:jc w:val="both"/>
         <w:rPr>
           <w:sz w:val="28"/>
@@ -15992,6 +16414,7 @@
           <w:ilvl w:val="3"/>
           <w:numId w:val="9"/>
         </w:numPr>
+        <w:ind w:left="1775" w:hanging="357"/>
         <w:jc w:val="both"/>
         <w:rPr>
           <w:sz w:val="28"/>
@@ -16028,6 +16451,7 @@
           <w:ilvl w:val="3"/>
           <w:numId w:val="9"/>
         </w:numPr>
+        <w:ind w:left="1775" w:hanging="357"/>
         <w:jc w:val="both"/>
         <w:rPr>
           <w:sz w:val="28"/>
@@ -16064,6 +16488,7 @@
           <w:ilvl w:val="3"/>
           <w:numId w:val="9"/>
         </w:numPr>
+        <w:ind w:left="1775" w:hanging="357"/>
         <w:jc w:val="both"/>
         <w:rPr>
           <w:sz w:val="28"/>
@@ -16100,6 +16525,7 @@
           <w:ilvl w:val="3"/>
           <w:numId w:val="9"/>
         </w:numPr>
+        <w:ind w:left="1775" w:hanging="357"/>
         <w:jc w:val="both"/>
         <w:rPr>
           <w:sz w:val="28"/>
@@ -16136,6 +16562,7 @@
           <w:ilvl w:val="3"/>
           <w:numId w:val="9"/>
         </w:numPr>
+        <w:ind w:left="1775" w:hanging="357"/>
         <w:jc w:val="both"/>
         <w:rPr>
           <w:sz w:val="28"/>
@@ -16172,6 +16599,7 @@
           <w:ilvl w:val="3"/>
           <w:numId w:val="9"/>
         </w:numPr>
+        <w:ind w:left="1775" w:hanging="357"/>
         <w:jc w:val="both"/>
         <w:rPr>
           <w:sz w:val="28"/>
@@ -16208,6 +16636,7 @@
           <w:ilvl w:val="3"/>
           <w:numId w:val="9"/>
         </w:numPr>
+        <w:ind w:left="1775" w:hanging="357"/>
         <w:jc w:val="both"/>
         <w:rPr>
           <w:sz w:val="28"/>
@@ -16244,6 +16673,7 @@
           <w:ilvl w:val="3"/>
           <w:numId w:val="9"/>
         </w:numPr>
+        <w:ind w:left="1775" w:hanging="357"/>
         <w:jc w:val="both"/>
         <w:rPr>
           <w:sz w:val="28"/>
@@ -16316,6 +16746,7 @@
           <w:ilvl w:val="3"/>
           <w:numId w:val="9"/>
         </w:numPr>
+        <w:ind w:left="1775" w:hanging="357"/>
         <w:jc w:val="both"/>
         <w:rPr>
           <w:sz w:val="28"/>
@@ -16352,6 +16783,7 @@
           <w:ilvl w:val="3"/>
           <w:numId w:val="9"/>
         </w:numPr>
+        <w:ind w:left="1775" w:hanging="357"/>
         <w:jc w:val="both"/>
         <w:rPr>
           <w:sz w:val="28"/>
@@ -16388,6 +16820,7 @@
           <w:ilvl w:val="3"/>
           <w:numId w:val="9"/>
         </w:numPr>
+        <w:ind w:left="1775" w:hanging="357"/>
         <w:jc w:val="both"/>
         <w:rPr>
           <w:sz w:val="28"/>
@@ -16482,6 +16915,7 @@
           <w:ilvl w:val="3"/>
           <w:numId w:val="9"/>
         </w:numPr>
+        <w:ind w:left="1775" w:hanging="357"/>
         <w:jc w:val="both"/>
         <w:rPr>
           <w:sz w:val="28"/>
@@ -16518,6 +16952,7 @@
           <w:ilvl w:val="3"/>
           <w:numId w:val="9"/>
         </w:numPr>
+        <w:ind w:left="1775" w:hanging="357"/>
         <w:jc w:val="both"/>
         <w:rPr>
           <w:sz w:val="28"/>
@@ -16554,6 +16989,7 @@
           <w:ilvl w:val="3"/>
           <w:numId w:val="9"/>
         </w:numPr>
+        <w:ind w:left="1775" w:hanging="357"/>
         <w:jc w:val="both"/>
         <w:rPr>
           <w:sz w:val="28"/>
@@ -16625,6 +17061,7 @@
           <w:ilvl w:val="3"/>
           <w:numId w:val="9"/>
         </w:numPr>
+        <w:ind w:left="1775" w:hanging="357"/>
         <w:jc w:val="both"/>
         <w:rPr>
           <w:sz w:val="28"/>
@@ -16661,6 +17098,7 @@
           <w:ilvl w:val="3"/>
           <w:numId w:val="9"/>
         </w:numPr>
+        <w:ind w:left="1775" w:hanging="357"/>
         <w:jc w:val="both"/>
         <w:rPr>
           <w:sz w:val="28"/>
@@ -16697,6 +17135,7 @@
           <w:ilvl w:val="3"/>
           <w:numId w:val="9"/>
         </w:numPr>
+        <w:ind w:left="1775" w:hanging="357"/>
         <w:jc w:val="both"/>
         <w:rPr>
           <w:sz w:val="28"/>
@@ -16733,6 +17172,7 @@
           <w:ilvl w:val="3"/>
           <w:numId w:val="9"/>
         </w:numPr>
+        <w:ind w:left="1775" w:hanging="357"/>
         <w:jc w:val="both"/>
         <w:rPr>
           <w:sz w:val="28"/>
@@ -16769,6 +17209,7 @@
           <w:ilvl w:val="3"/>
           <w:numId w:val="9"/>
         </w:numPr>
+        <w:ind w:left="1775" w:hanging="357"/>
         <w:jc w:val="both"/>
         <w:rPr>
           <w:sz w:val="28"/>
@@ -16805,6 +17246,7 @@
           <w:ilvl w:val="3"/>
           <w:numId w:val="9"/>
         </w:numPr>
+        <w:ind w:left="1775" w:hanging="357"/>
         <w:jc w:val="both"/>
         <w:rPr>
           <w:sz w:val="28"/>
@@ -16909,7 +17351,7 @@
           <w:szCs w:val="28"/>
         </w:rPr>
       </w:pPr>
-      <w:bookmarkStart w:id="28" w:name="_Hlk41945968"/>
+      <w:bookmarkStart w:id="29" w:name="_Hlk41945968"/>
       <w:r>
         <w:rPr>
           <w:rFonts w:ascii="Times New Roman" w:hAnsi="Times New Roman" w:cs="Times New Roman"/>
@@ -16919,7 +17361,7 @@
         <w:lastRenderedPageBreak/>
         <w:t>–</w:t>
       </w:r>
-      <w:bookmarkEnd w:id="28"/>
+      <w:bookmarkEnd w:id="29"/>
       <w:r>
         <w:rPr>
           <w:rFonts w:ascii="Times New Roman" w:hAnsi="Times New Roman" w:cs="Times New Roman"/>
@@ -16960,10 +17402,10 @@
           <w:szCs w:val="28"/>
         </w:rPr>
       </w:pPr>
-      <w:bookmarkStart w:id="29" w:name="_Toc42182718"/>
-      <w:bookmarkStart w:id="30" w:name="_Toc69654160"/>
-      <w:bookmarkStart w:id="31" w:name="_Toc71641688"/>
-      <w:bookmarkStart w:id="32" w:name="_Toc103874964"/>
+      <w:bookmarkStart w:id="30" w:name="_Toc42182718"/>
+      <w:bookmarkStart w:id="31" w:name="_Toc69654160"/>
+      <w:bookmarkStart w:id="32" w:name="_Toc71641688"/>
+      <w:bookmarkStart w:id="33" w:name="_Toc103874964"/>
       <w:r>
         <w:rPr>
           <w:sz w:val="28"/>
@@ -16979,10 +17421,10 @@
         </w:rPr>
         <w:t>Спецификация функциональных требований</w:t>
       </w:r>
-      <w:bookmarkEnd w:id="29"/>
       <w:bookmarkEnd w:id="30"/>
       <w:bookmarkEnd w:id="31"/>
       <w:bookmarkEnd w:id="32"/>
+      <w:bookmarkEnd w:id="33"/>
     </w:p>
     <w:p>
       <w:pPr>
@@ -18716,9 +19158,9 @@
           <w:lang w:eastAsia="zh-CN"/>
         </w:rPr>
       </w:pPr>
-      <w:bookmarkStart w:id="33" w:name="_Toc42182723"/>
-      <w:bookmarkStart w:id="34" w:name="_Toc71641689"/>
-      <w:bookmarkStart w:id="35" w:name="_Toc103874965"/>
+      <w:bookmarkStart w:id="34" w:name="_Toc42182723"/>
+      <w:bookmarkStart w:id="35" w:name="_Toc71641689"/>
+      <w:bookmarkStart w:id="36" w:name="_Toc103874965"/>
       <w:r>
         <w:rPr>
           <w:rFonts w:ascii="Times New Roman" w:eastAsia="Times New Roman" w:hAnsi="Times New Roman" w:cs="Arial"/>
@@ -18733,9 +19175,9 @@
         <w:lastRenderedPageBreak/>
         <w:t>3 Проектирование программного средства</w:t>
       </w:r>
-      <w:bookmarkEnd w:id="33"/>
       <w:bookmarkEnd w:id="34"/>
       <w:bookmarkEnd w:id="35"/>
+      <w:bookmarkEnd w:id="36"/>
     </w:p>
     <w:p>
       <w:pPr>
@@ -18769,8 +19211,8 @@
           <w:lang w:eastAsia="zh-CN"/>
         </w:rPr>
       </w:pPr>
-      <w:bookmarkStart w:id="36" w:name="_Toc71641690"/>
-      <w:bookmarkStart w:id="37" w:name="_Toc103874966"/>
+      <w:bookmarkStart w:id="37" w:name="_Toc71641690"/>
+      <w:bookmarkStart w:id="38" w:name="_Toc103874966"/>
       <w:r>
         <w:rPr>
           <w:rFonts w:cs="Arial"/>
@@ -18793,8 +19235,8 @@
         </w:rPr>
         <w:t>Разработка архитектуры программного средства</w:t>
       </w:r>
-      <w:bookmarkEnd w:id="36"/>
       <w:bookmarkEnd w:id="37"/>
+      <w:bookmarkEnd w:id="38"/>
     </w:p>
     <w:p>
       <w:pPr>
@@ -18859,7 +19301,7 @@
     </w:p>
     <w:p>
       <w:pPr>
-        <w:spacing w:after="0" w:line="276" w:lineRule="auto"/>
+        <w:spacing w:after="0" w:line="240" w:lineRule="auto"/>
         <w:jc w:val="both"/>
         <w:rPr>
           <w:rFonts w:ascii="Times New Roman" w:eastAsia="Calibri" w:hAnsi="Times New Roman" w:cs="Times New Roman"/>
@@ -18941,6 +19383,18 @@
     </w:p>
     <w:p>
       <w:pPr>
+        <w:spacing w:after="0" w:line="240" w:lineRule="auto"/>
+        <w:jc w:val="center"/>
+        <w:rPr>
+          <w:rFonts w:ascii="Times New Roman" w:eastAsia="Calibri" w:hAnsi="Times New Roman" w:cs="Times New Roman"/>
+          <w:color w:val="auto"/>
+          <w:sz w:val="28"/>
+          <w:lang w:eastAsia="en-US"/>
+        </w:rPr>
+      </w:pPr>
+    </w:p>
+    <w:p>
+      <w:pPr>
         <w:spacing w:after="0" w:line="276" w:lineRule="auto"/>
         <w:jc w:val="center"/>
         <w:rPr>
@@ -18950,18 +19404,6 @@
           <w:lang w:eastAsia="en-US"/>
         </w:rPr>
       </w:pPr>
-    </w:p>
-    <w:p>
-      <w:pPr>
-        <w:spacing w:after="0" w:line="276" w:lineRule="auto"/>
-        <w:jc w:val="center"/>
-        <w:rPr>
-          <w:rFonts w:ascii="Times New Roman" w:eastAsia="Calibri" w:hAnsi="Times New Roman" w:cs="Times New Roman"/>
-          <w:color w:val="auto"/>
-          <w:sz w:val="28"/>
-          <w:lang w:eastAsia="en-US"/>
-        </w:rPr>
-      </w:pPr>
       <w:r>
         <w:rPr>
           <w:rFonts w:ascii="Times New Roman" w:eastAsia="Calibri" w:hAnsi="Times New Roman" w:cs="Times New Roman"/>
@@ -18974,7 +19416,7 @@
     </w:p>
     <w:p>
       <w:pPr>
-        <w:spacing w:after="0" w:line="276" w:lineRule="auto"/>
+        <w:spacing w:after="0" w:line="240" w:lineRule="auto"/>
         <w:jc w:val="both"/>
         <w:rPr>
           <w:rFonts w:ascii="Times New Roman" w:eastAsia="Calibri" w:hAnsi="Times New Roman" w:cs="Times New Roman"/>
@@ -18986,7 +19428,7 @@
     </w:p>
     <w:p>
       <w:pPr>
-        <w:spacing w:after="0" w:line="276" w:lineRule="auto"/>
+        <w:spacing w:after="0" w:line="240" w:lineRule="auto"/>
         <w:ind w:firstLine="697"/>
         <w:jc w:val="both"/>
         <w:rPr>
@@ -19052,8 +19494,17 @@
           <w:sz w:val="28"/>
           <w:lang w:eastAsia="zh-CN"/>
         </w:rPr>
+        <w:t xml:space="preserve">Клиент-серверный шаблон − если есть ограниченное число ресурсов, к которым требуется ограниченный правами доступ большого числа </w:t>
+      </w:r>
+      <w:r>
+        <w:rPr>
+          <w:rFonts w:ascii="Times New Roman" w:eastAsia="Calibri" w:hAnsi="Times New Roman" w:cs="Times New Roman"/>
+          <w:color w:val="auto"/>
+          <w:sz w:val="28"/>
+          <w:lang w:eastAsia="zh-CN"/>
+        </w:rPr>
         <w:lastRenderedPageBreak/>
-        <w:t>Клиент-серверный шаблон − если есть ограниченное число ресурсов, к которым требуется ограниченный правами доступ большого числа потребителей, то удобно реализовать клиент-серверную архитектуру. Такой подход повышает масштабируемость и доступность системы. Но при этом сервер может стать узким местом системы, при его недоступности становится недоступна вся система.</w:t>
+        <w:t>потребителей, то удобно реализовать клиент-серверную архитектуру. Такой подход повышает масштабируемость и доступность системы. Но при этом сервер может стать узким местом системы, при его недоступности становится недоступна вся система.</w:t>
       </w:r>
     </w:p>
     <w:p>
@@ -19524,17 +19975,7 @@
           <w:sz w:val="28"/>
           <w:lang w:eastAsia="zh-CN"/>
         </w:rPr>
-        <w:t xml:space="preserve"> исполнения, на рисунке 3.2 приводится диаграмма </w:t>
-      </w:r>
-      <w:r>
-        <w:rPr>
-          <w:rFonts w:ascii="Times New Roman" w:eastAsia="Calibri" w:hAnsi="Times New Roman" w:cs="Times New Roman"/>
-          <w:color w:val="auto"/>
-          <w:sz w:val="28"/>
-          <w:lang w:eastAsia="zh-CN"/>
-        </w:rPr>
-        <w:lastRenderedPageBreak/>
-        <w:t>разв</w:t>
+        <w:t xml:space="preserve"> исполнения, на рисунке 3.2 приводится диаграмма разв</w:t>
       </w:r>
       <w:r>
         <w:rPr>
@@ -19868,8 +20309,8 @@
     </w:p>
     <w:p>
       <w:pPr>
-        <w:spacing w:after="0" w:line="276" w:lineRule="auto"/>
-        <w:ind w:firstLine="708"/>
+        <w:spacing w:after="0" w:line="240" w:lineRule="auto"/>
+        <w:ind w:firstLine="709"/>
         <w:jc w:val="center"/>
         <w:rPr>
           <w:rFonts w:ascii="Times New Roman" w:eastAsia="Calibri" w:hAnsi="Times New Roman" w:cs="Times New Roman"/>
@@ -19898,7 +20339,6 @@
           <w:sz w:val="28"/>
           <w:lang w:eastAsia="zh-CN"/>
         </w:rPr>
-        <w:lastRenderedPageBreak/>
         <w:t>Диаграмма компонентов серверной части проекта приведена на рисунке 3.4, где видно взаимодействие разрабатываемого проекта с сервером и с СУБД, с который и на основе которых работает проект.</w:t>
       </w:r>
     </w:p>
@@ -20060,7 +20500,7 @@
           <w:lang w:eastAsia="zh-CN"/>
         </w:rPr>
       </w:pPr>
-      <w:bookmarkStart w:id="38" w:name="_Toc103874967"/>
+      <w:bookmarkStart w:id="39" w:name="_Toc103874967"/>
       <w:r>
         <w:rPr>
           <w:rFonts w:eastAsia="Calibri"/>
@@ -20070,7 +20510,7 @@
         </w:rPr>
         <w:t>3.2 Проектирование модели базы данных</w:t>
       </w:r>
-      <w:bookmarkEnd w:id="38"/>
+      <w:bookmarkEnd w:id="39"/>
     </w:p>
     <w:p>
       <w:pPr>
@@ -20337,17 +20777,7 @@
           <w:sz w:val="28"/>
           <w:lang w:eastAsia="zh-CN"/>
         </w:rPr>
-        <w:t xml:space="preserve">тся таблица. Таким образом, что каждое имя сущности – имя таблицы. Осуществляется формирование структуры таблиц. </w:t>
-      </w:r>
-      <w:r>
-        <w:rPr>
-          <w:rFonts w:ascii="Times New Roman" w:eastAsia="Calibri" w:hAnsi="Times New Roman" w:cs="Times New Roman"/>
-          <w:color w:val="auto"/>
-          <w:sz w:val="28"/>
-          <w:lang w:eastAsia="zh-CN"/>
-        </w:rPr>
-        <w:lastRenderedPageBreak/>
-        <w:t xml:space="preserve">Устанавливаются связи между таблицами посредством механизма первичных и внешних ключей. </w:t>
+        <w:t xml:space="preserve">тся таблица. Таким образом, что каждое имя сущности – имя таблицы. Осуществляется формирование структуры таблиц. Устанавливаются связи между таблицами посредством механизма первичных и внешних ключей. </w:t>
       </w:r>
     </w:p>
     <w:p>
@@ -20369,6 +20799,7 @@
           <w:sz w:val="28"/>
           <w:lang w:eastAsia="zh-CN"/>
         </w:rPr>
+        <w:lastRenderedPageBreak/>
         <w:t>Следующим этапом является нормализация таблиц. На данном шаге проверяется корректность структуры таблиц, созданных на предыдущем шаге, посредством применения к ним процедуры нормализации. Производится приведение каждой таблицы, по крайней мере, к третьей нормальной форме. В результате нормализации получается очень гибкий проект базы данных, позволяющий легко вносить в не</w:t>
       </w:r>
       <w:r>
@@ -21236,7 +21667,7 @@
           <w:lang w:eastAsia="zh-CN"/>
         </w:rPr>
       </w:pPr>
-      <w:bookmarkStart w:id="39" w:name="_Toc103874968"/>
+      <w:bookmarkStart w:id="40" w:name="_Toc103874968"/>
       <w:r>
         <w:rPr>
           <w:rFonts w:ascii="Times New Roman" w:eastAsia="Calibri" w:hAnsi="Times New Roman" w:cs="Times New Roman"/>
@@ -21267,7 +21698,7 @@
         </w:rPr>
         <w:t>Проектирование и разработка алгоритмов программного средства</w:t>
       </w:r>
-      <w:bookmarkEnd w:id="39"/>
+      <w:bookmarkEnd w:id="40"/>
     </w:p>
     <w:p>
       <w:pPr>
@@ -22761,8 +23192,8 @@
         </w:rPr>
         <w:br w:type="page"/>
       </w:r>
-      <w:bookmarkStart w:id="40" w:name="_Toc42182731"/>
-      <w:bookmarkStart w:id="41" w:name="_Toc103874969"/>
+      <w:bookmarkStart w:id="41" w:name="_Toc42182731"/>
+      <w:bookmarkStart w:id="42" w:name="_Toc103874969"/>
       <w:r>
         <w:rPr>
           <w:rFonts w:ascii="Times New Roman" w:eastAsia="Calibri" w:hAnsi="Times New Roman" w:cs="Times New Roman"/>
@@ -22787,8 +23218,8 @@
         </w:rPr>
         <w:t>Разработка программных модулей</w:t>
       </w:r>
-      <w:bookmarkEnd w:id="40"/>
       <w:bookmarkEnd w:id="41"/>
+      <w:bookmarkEnd w:id="42"/>
     </w:p>
     <w:p>
       <w:pPr>
@@ -24558,7 +24989,7 @@
         <w:lastRenderedPageBreak/>
         <w:tab/>
       </w:r>
-      <w:bookmarkStart w:id="42" w:name="_Toc103874970"/>
+      <w:bookmarkStart w:id="43" w:name="_Toc103874970"/>
       <w:r>
         <w:rPr>
           <w:rFonts w:ascii="Times New Roman" w:eastAsia="Calibri" w:hAnsi="Times New Roman" w:cs="Times New Roman"/>
@@ -24579,7 +25010,7 @@
         </w:rPr>
         <w:t>ТЕСТИРОВАНИЕ ПРОГРАММНОГО СРЕДСТВА</w:t>
       </w:r>
-      <w:bookmarkEnd w:id="42"/>
+      <w:bookmarkEnd w:id="43"/>
     </w:p>
     <w:p>
       <w:pPr>
@@ -29991,7 +30422,7 @@
           <w:lang w:eastAsia="zh-CN"/>
         </w:rPr>
       </w:pPr>
-      <w:bookmarkStart w:id="43" w:name="_Toc42182733"/>
+      <w:bookmarkStart w:id="44" w:name="_Toc42182733"/>
       <w:r>
         <w:rPr>
           <w:rFonts w:ascii="Times New Roman" w:eastAsia="Times New Roman" w:hAnsi="Times New Roman" w:cs="Arial"/>
@@ -30006,7 +30437,7 @@
         <w:lastRenderedPageBreak/>
         <w:tab/>
       </w:r>
-      <w:bookmarkStart w:id="44" w:name="_Toc103874971"/>
+      <w:bookmarkStart w:id="45" w:name="_Toc103874971"/>
       <w:r>
         <w:rPr>
           <w:rFonts w:ascii="Times New Roman" w:eastAsia="Times New Roman" w:hAnsi="Times New Roman" w:cs="Arial"/>
@@ -30046,8 +30477,8 @@
         </w:rPr>
         <w:t>Руководство пользователя</w:t>
       </w:r>
-      <w:bookmarkEnd w:id="43"/>
       <w:bookmarkEnd w:id="44"/>
+      <w:bookmarkEnd w:id="45"/>
     </w:p>
     <w:p>
       <w:pPr>
@@ -30299,35 +30730,26 @@
           <w:rFonts w:ascii="Times New Roman" w:eastAsia="Calibri" w:hAnsi="Times New Roman" w:cs="Times New Roman"/>
           <w:color w:val="auto"/>
           <w:sz w:val="28"/>
+          <w:lang w:eastAsia="zh-CN"/>
+        </w:rPr>
+      </w:pPr>
+      <w:r>
+        <w:rPr>
+          <w:rFonts w:ascii="Times New Roman" w:eastAsia="Calibri" w:hAnsi="Times New Roman" w:cs="Times New Roman"/>
+          <w:color w:val="auto"/>
+          <w:sz w:val="28"/>
+          <w:lang w:eastAsia="zh-CN"/>
+        </w:rPr>
+        <w:tab/>
+        <w:t>Для регистрации в приложении необходимо в меню навигации выбрать пункт для работы с пользователем и далее нажать «</w:t>
+      </w:r>
+      <w:r>
+        <w:rPr>
+          <w:rFonts w:ascii="Times New Roman" w:eastAsia="Calibri" w:hAnsi="Times New Roman" w:cs="Times New Roman"/>
+          <w:color w:val="auto"/>
+          <w:sz w:val="28"/>
           <w:lang w:val="en-US" w:eastAsia="zh-CN"/>
         </w:rPr>
-      </w:pPr>
-      <w:r>
-        <w:rPr>
-          <w:rFonts w:ascii="Times New Roman" w:eastAsia="Calibri" w:hAnsi="Times New Roman" w:cs="Times New Roman"/>
-          <w:color w:val="auto"/>
-          <w:sz w:val="28"/>
-          <w:lang w:eastAsia="zh-CN"/>
-        </w:rPr>
-        <w:tab/>
-        <w:t xml:space="preserve">Для регистрации в приложении необходимо в меню навигации выбрать пункт для работы с пользователем и далее нажать </w:t>
-      </w:r>
-      <w:r>
-        <w:rPr>
-          <w:rFonts w:ascii="Times New Roman" w:eastAsia="Calibri" w:hAnsi="Times New Roman" w:cs="Times New Roman"/>
-          <w:color w:val="auto"/>
-          <w:sz w:val="28"/>
-          <w:lang w:eastAsia="zh-CN"/>
-        </w:rPr>
-        <w:t>«</w:t>
-      </w:r>
-      <w:r>
-        <w:rPr>
-          <w:rFonts w:ascii="Times New Roman" w:eastAsia="Calibri" w:hAnsi="Times New Roman" w:cs="Times New Roman"/>
-          <w:color w:val="auto"/>
-          <w:sz w:val="28"/>
-          <w:lang w:val="en-US" w:eastAsia="zh-CN"/>
-        </w:rPr>
         <w:t>REGISTER</w:t>
       </w:r>
       <w:r>
@@ -30362,7 +30784,7 @@
           <w:rFonts w:ascii="Times New Roman" w:eastAsia="Calibri" w:hAnsi="Times New Roman" w:cs="Times New Roman"/>
           <w:color w:val="auto"/>
           <w:sz w:val="28"/>
-          <w:lang w:val="en-US" w:eastAsia="zh-CN"/>
+          <w:lang w:eastAsia="zh-CN"/>
         </w:rPr>
         <w:t>:</w:t>
       </w:r>
@@ -30437,15 +30859,7 @@
           <w:color w:val="auto"/>
           <w:lang w:eastAsia="zh-CN"/>
         </w:rPr>
-        <w:t>Адрес электронной почты</w:t>
-      </w:r>
-      <w:r>
-        <w:rPr>
-          <w:rFonts w:eastAsia="Calibri"/>
-          <w:color w:val="auto"/>
-          <w:lang w:eastAsia="zh-CN"/>
-        </w:rPr>
-        <w:t>.</w:t>
+        <w:t>Адрес электронной почты.</w:t>
       </w:r>
     </w:p>
     <w:p>
@@ -30776,44 +31190,36 @@
           <w:rFonts w:ascii="Times New Roman" w:eastAsia="Calibri" w:hAnsi="Times New Roman" w:cs="Times New Roman"/>
           <w:color w:val="auto"/>
           <w:sz w:val="28"/>
+          <w:lang w:eastAsia="zh-CN"/>
+        </w:rPr>
+      </w:pPr>
+      <w:r>
+        <w:rPr>
+          <w:rFonts w:ascii="Times New Roman" w:eastAsia="Calibri" w:hAnsi="Times New Roman" w:cs="Times New Roman"/>
+          <w:color w:val="auto"/>
+          <w:sz w:val="28"/>
+          <w:lang w:eastAsia="zh-CN"/>
+        </w:rPr>
+        <w:tab/>
+        <w:t>Для авторизации в приложении необходимо в меню навигации выбрать пункт для работы с пользователем и далее нажать «</w:t>
+      </w:r>
+      <w:r>
+        <w:rPr>
+          <w:rFonts w:ascii="Times New Roman" w:eastAsia="Calibri" w:hAnsi="Times New Roman" w:cs="Times New Roman"/>
+          <w:color w:val="auto"/>
+          <w:sz w:val="28"/>
           <w:lang w:val="en-US" w:eastAsia="zh-CN"/>
         </w:rPr>
-      </w:pPr>
-      <w:r>
-        <w:rPr>
-          <w:rFonts w:ascii="Times New Roman" w:eastAsia="Calibri" w:hAnsi="Times New Roman" w:cs="Times New Roman"/>
-          <w:color w:val="auto"/>
-          <w:sz w:val="28"/>
-          <w:lang w:eastAsia="zh-CN"/>
-        </w:rPr>
-        <w:tab/>
-      </w:r>
-      <w:r>
-        <w:rPr>
-          <w:rFonts w:ascii="Times New Roman" w:eastAsia="Calibri" w:hAnsi="Times New Roman" w:cs="Times New Roman"/>
-          <w:color w:val="auto"/>
-          <w:sz w:val="28"/>
-          <w:lang w:eastAsia="zh-CN"/>
-        </w:rPr>
-        <w:t xml:space="preserve">Для </w:t>
-      </w:r>
-      <w:r>
-        <w:rPr>
-          <w:rFonts w:ascii="Times New Roman" w:eastAsia="Calibri" w:hAnsi="Times New Roman" w:cs="Times New Roman"/>
-          <w:color w:val="auto"/>
-          <w:sz w:val="28"/>
-          <w:lang w:eastAsia="zh-CN"/>
-        </w:rPr>
-        <w:t>авторизации</w:t>
-      </w:r>
-      <w:r>
-        <w:rPr>
-          <w:rFonts w:ascii="Times New Roman" w:eastAsia="Calibri" w:hAnsi="Times New Roman" w:cs="Times New Roman"/>
-          <w:color w:val="auto"/>
-          <w:sz w:val="28"/>
-          <w:lang w:eastAsia="zh-CN"/>
-        </w:rPr>
-        <w:t xml:space="preserve"> в приложении необходимо в меню навигации выбрать пункт для работы с пользователем и далее нажать «</w:t>
+        <w:t>LOG</w:t>
+      </w:r>
+      <w:r>
+        <w:rPr>
+          <w:rFonts w:ascii="Times New Roman" w:eastAsia="Calibri" w:hAnsi="Times New Roman" w:cs="Times New Roman"/>
+          <w:color w:val="auto"/>
+          <w:sz w:val="28"/>
+          <w:lang w:eastAsia="zh-CN"/>
+        </w:rPr>
+        <w:t xml:space="preserve"> </w:t>
       </w:r>
       <w:r>
         <w:rPr>
@@ -30822,24 +31228,6 @@
           <w:sz w:val="28"/>
           <w:lang w:val="en-US" w:eastAsia="zh-CN"/>
         </w:rPr>
-        <w:t>LOG</w:t>
-      </w:r>
-      <w:r>
-        <w:rPr>
-          <w:rFonts w:ascii="Times New Roman" w:eastAsia="Calibri" w:hAnsi="Times New Roman" w:cs="Times New Roman"/>
-          <w:color w:val="auto"/>
-          <w:sz w:val="28"/>
-          <w:lang w:eastAsia="zh-CN"/>
-        </w:rPr>
-        <w:t xml:space="preserve"> </w:t>
-      </w:r>
-      <w:r>
-        <w:rPr>
-          <w:rFonts w:ascii="Times New Roman" w:eastAsia="Calibri" w:hAnsi="Times New Roman" w:cs="Times New Roman"/>
-          <w:color w:val="auto"/>
-          <w:sz w:val="28"/>
-          <w:lang w:val="en-US" w:eastAsia="zh-CN"/>
-        </w:rPr>
         <w:t>IN</w:t>
       </w:r>
       <w:r>
@@ -30883,7 +31271,7 @@
           <w:rFonts w:ascii="Times New Roman" w:eastAsia="Calibri" w:hAnsi="Times New Roman" w:cs="Times New Roman"/>
           <w:color w:val="auto"/>
           <w:sz w:val="28"/>
-          <w:lang w:val="en-US" w:eastAsia="zh-CN"/>
+          <w:lang w:eastAsia="zh-CN"/>
         </w:rPr>
         <w:t>:</w:t>
       </w:r>
@@ -30979,7 +31367,25 @@
           <w:lang w:eastAsia="zh-CN"/>
         </w:rPr>
         <w:tab/>
-        <w:t>В случае, если пользователь забыл свои данные, введенные при регистрации, имеется возможность восстановить пароль при том, что пользователь помнит введенный адрес электронной почты при регистрации.</w:t>
+        <w:t xml:space="preserve">В случае, если пользователь забыл свои данные, введенные при регистрации, имеется </w:t>
+      </w:r>
+      <w:r>
+        <w:rPr>
+          <w:rFonts w:ascii="Times New Roman" w:eastAsia="Calibri" w:hAnsi="Times New Roman" w:cs="Times New Roman"/>
+          <w:color w:val="auto"/>
+          <w:sz w:val="28"/>
+          <w:lang w:eastAsia="zh-CN"/>
+        </w:rPr>
+        <w:t>функция восстановления пароля</w:t>
+      </w:r>
+      <w:r>
+        <w:rPr>
+          <w:rFonts w:ascii="Times New Roman" w:eastAsia="Calibri" w:hAnsi="Times New Roman" w:cs="Times New Roman"/>
+          <w:color w:val="auto"/>
+          <w:sz w:val="28"/>
+          <w:lang w:eastAsia="zh-CN"/>
+        </w:rPr>
+        <w:t xml:space="preserve"> при том, что пользователь помнит введенный адрес электронной почты при регистрации.</w:t>
       </w:r>
     </w:p>
     <w:p>
@@ -31278,14 +31684,6 @@
           <w:lang w:eastAsia="zh-CN"/>
         </w:rPr>
         <w:tab/>
-      </w:r>
-      <w:r>
-        <w:rPr>
-          <w:rFonts w:ascii="Times New Roman" w:eastAsia="Calibri" w:hAnsi="Times New Roman" w:cs="Times New Roman"/>
-          <w:color w:val="auto"/>
-          <w:sz w:val="28"/>
-          <w:lang w:eastAsia="zh-CN"/>
-        </w:rPr>
         <w:t>Страница каталога состоит из списка цветов, разделенного по страницам, меню фильтров и выпадающего списка выбора сортировки цветов.</w:t>
       </w:r>
     </w:p>
@@ -31913,15 +32311,7 @@
           <w:color w:val="auto"/>
           <w:lang w:eastAsia="zh-CN"/>
         </w:rPr>
-        <w:t xml:space="preserve">, в приложении </w:t>
-      </w:r>
-      <w:r>
-        <w:rPr>
-          <w:rFonts w:eastAsia="Calibri"/>
-          <w:color w:val="auto"/>
-          <w:lang w:eastAsia="zh-CN"/>
-        </w:rPr>
-        <w:t>«</w:t>
+        <w:t>, в приложении «</w:t>
       </w:r>
       <w:r>
         <w:rPr>
@@ -32139,23 +32529,7 @@
           <w:color w:val="auto"/>
           <w:lang w:eastAsia="zh-CN"/>
         </w:rPr>
-        <w:t xml:space="preserve">По </w:t>
-      </w:r>
-      <w:r>
-        <w:rPr>
-          <w:rFonts w:eastAsia="Calibri"/>
-          <w:color w:val="auto"/>
-          <w:lang w:eastAsia="zh-CN"/>
-        </w:rPr>
-        <w:t>возрастанию цены товара</w:t>
-      </w:r>
-      <w:r>
-        <w:rPr>
-          <w:rFonts w:eastAsia="Calibri"/>
-          <w:color w:val="auto"/>
-          <w:lang w:eastAsia="zh-CN"/>
-        </w:rPr>
-        <w:t>, в приложении «</w:t>
+        <w:t>По возрастанию цены товара, в приложении «</w:t>
       </w:r>
       <w:r>
         <w:rPr>
@@ -32244,15 +32618,15 @@
           <w:color w:val="auto"/>
           <w:lang w:eastAsia="zh-CN"/>
         </w:rPr>
-        <w:t xml:space="preserve">По </w:t>
+        <w:t>По убыванию цены товара, в приложении «</w:t>
       </w:r>
       <w:r>
         <w:rPr>
           <w:rFonts w:eastAsia="Calibri"/>
           <w:color w:val="auto"/>
-          <w:lang w:eastAsia="zh-CN"/>
-        </w:rPr>
-        <w:t>убыванию</w:t>
+          <w:lang w:val="en-US" w:eastAsia="zh-CN"/>
+        </w:rPr>
+        <w:t>By</w:t>
       </w:r>
       <w:r>
         <w:rPr>
@@ -32260,7 +32634,7 @@
           <w:color w:val="auto"/>
           <w:lang w:eastAsia="zh-CN"/>
         </w:rPr>
-        <w:t xml:space="preserve"> цены товара, в приложении «</w:t>
+        <w:t xml:space="preserve"> </w:t>
       </w:r>
       <w:r>
         <w:rPr>
@@ -32268,7 +32642,7 @@
           <w:color w:val="auto"/>
           <w:lang w:val="en-US" w:eastAsia="zh-CN"/>
         </w:rPr>
-        <w:t>By</w:t>
+        <w:t>cost</w:t>
       </w:r>
       <w:r>
         <w:rPr>
@@ -32276,7 +32650,7 @@
           <w:color w:val="auto"/>
           <w:lang w:eastAsia="zh-CN"/>
         </w:rPr>
-        <w:t xml:space="preserve"> </w:t>
+        <w:t xml:space="preserve"> (</w:t>
       </w:r>
       <w:r>
         <w:rPr>
@@ -32284,31 +32658,7 @@
           <w:color w:val="auto"/>
           <w:lang w:val="en-US" w:eastAsia="zh-CN"/>
         </w:rPr>
-        <w:t>cost</w:t>
-      </w:r>
-      <w:r>
-        <w:rPr>
-          <w:rFonts w:eastAsia="Calibri"/>
-          <w:color w:val="auto"/>
-          <w:lang w:eastAsia="zh-CN"/>
-        </w:rPr>
-        <w:t xml:space="preserve"> (</w:t>
-      </w:r>
-      <w:r>
-        <w:rPr>
-          <w:rFonts w:eastAsia="Calibri"/>
-          <w:color w:val="auto"/>
-          <w:lang w:val="en-US" w:eastAsia="zh-CN"/>
-        </w:rPr>
-        <w:t>de</w:t>
-      </w:r>
-      <w:r>
-        <w:rPr>
-          <w:rFonts w:eastAsia="Calibri"/>
-          <w:color w:val="auto"/>
-          <w:lang w:val="en-US" w:eastAsia="zh-CN"/>
-        </w:rPr>
-        <w:t>scending</w:t>
+        <w:t>descending</w:t>
       </w:r>
       <w:r>
         <w:rPr>
@@ -32918,39 +33268,7 @@
           <w:color w:val="auto"/>
           <w:lang w:eastAsia="zh-CN"/>
         </w:rPr>
-        <w:t>Н</w:t>
-      </w:r>
-      <w:r>
-        <w:rPr>
-          <w:rFonts w:eastAsia="Calibri"/>
-          <w:color w:val="auto"/>
-          <w:lang w:eastAsia="zh-CN"/>
-        </w:rPr>
-        <w:t>ажатие на</w:t>
-      </w:r>
-      <w:r>
-        <w:rPr>
-          <w:rFonts w:eastAsia="Calibri"/>
-          <w:color w:val="auto"/>
-          <w:lang w:eastAsia="zh-CN"/>
-        </w:rPr>
-        <w:t xml:space="preserve"> кнопку</w:t>
-      </w:r>
-      <w:r>
-        <w:rPr>
-          <w:rFonts w:eastAsia="Calibri"/>
-          <w:color w:val="auto"/>
-          <w:lang w:eastAsia="zh-CN"/>
-        </w:rPr>
-        <w:t xml:space="preserve"> добавления в корзину</w:t>
-      </w:r>
-      <w:r>
-        <w:rPr>
-          <w:rFonts w:eastAsia="Calibri"/>
-          <w:color w:val="auto"/>
-          <w:lang w:eastAsia="zh-CN"/>
-        </w:rPr>
-        <w:t xml:space="preserve"> приведет к добавлению цветка в корзину пользователя или гостя. Сама кнопка при этом изменит свой внешний вид и станет недоступна для повторного нажатия, пока данный цветок содержится в корзине.</w:t>
+        <w:t>Нажатие на кнопку добавления в корзину приведет к добавлению цветка в корзину пользователя или гостя. Сама кнопка при этом изменит свой внешний вид и станет недоступна для повторного нажатия, пока данный цветок содержится в корзине.</w:t>
       </w:r>
     </w:p>
     <w:p>
@@ -33489,15 +33807,7 @@
           <w:color w:val="auto"/>
           <w:lang w:eastAsia="zh-CN"/>
         </w:rPr>
-        <w:t>Адрес электронной почты</w:t>
-      </w:r>
-      <w:r>
-        <w:rPr>
-          <w:rFonts w:eastAsia="Calibri"/>
-          <w:color w:val="auto"/>
-          <w:lang w:eastAsia="zh-CN"/>
-        </w:rPr>
-        <w:t>.</w:t>
+        <w:t>Адрес электронной почты.</w:t>
       </w:r>
     </w:p>
     <w:p>
@@ -33522,15 +33832,7 @@
           <w:color w:val="auto"/>
           <w:lang w:eastAsia="zh-CN"/>
         </w:rPr>
-        <w:t>Телефон</w:t>
-      </w:r>
-      <w:r>
-        <w:rPr>
-          <w:rFonts w:eastAsia="Calibri"/>
-          <w:color w:val="auto"/>
-          <w:lang w:eastAsia="zh-CN"/>
-        </w:rPr>
-        <w:t>.</w:t>
+        <w:t>Телефон.</w:t>
       </w:r>
     </w:p>
     <w:p>
@@ -33555,15 +33857,7 @@
           <w:color w:val="auto"/>
           <w:lang w:eastAsia="zh-CN"/>
         </w:rPr>
-        <w:t>Адрес доставки</w:t>
-      </w:r>
-      <w:r>
-        <w:rPr>
-          <w:rFonts w:eastAsia="Calibri"/>
-          <w:color w:val="auto"/>
-          <w:lang w:eastAsia="zh-CN"/>
-        </w:rPr>
-        <w:t>.</w:t>
+        <w:t>Адрес доставки.</w:t>
       </w:r>
     </w:p>
     <w:p>
@@ -33588,15 +33882,7 @@
           <w:color w:val="auto"/>
           <w:lang w:eastAsia="zh-CN"/>
         </w:rPr>
-        <w:t>Способ оплаты</w:t>
-      </w:r>
-      <w:r>
-        <w:rPr>
-          <w:rFonts w:eastAsia="Calibri"/>
-          <w:color w:val="auto"/>
-          <w:lang w:eastAsia="zh-CN"/>
-        </w:rPr>
-        <w:t>.</w:t>
+        <w:t>Способ оплаты.</w:t>
       </w:r>
     </w:p>
     <w:p>
@@ -33700,17 +33986,7 @@
           <w:szCs w:val="28"/>
           <w:lang w:eastAsia="zh-CN"/>
         </w:rPr>
-        <w:t>»</w:t>
-      </w:r>
-      <w:r>
-        <w:rPr>
-          <w:rFonts w:ascii="Times New Roman" w:eastAsia="Calibri" w:hAnsi="Times New Roman" w:cs="Times New Roman"/>
-          <w:color w:val="auto"/>
-          <w:sz w:val="28"/>
-          <w:szCs w:val="28"/>
-          <w:lang w:eastAsia="zh-CN"/>
-        </w:rPr>
-        <w:t xml:space="preserve"> </w:t>
+        <w:t xml:space="preserve">» </w:t>
       </w:r>
       <w:r>
         <w:rPr>
@@ -33743,14 +34019,6 @@
           <w:lang w:eastAsia="zh-CN"/>
         </w:rPr>
         <w:tab/>
-      </w:r>
-      <w:r>
-        <w:rPr>
-          <w:rFonts w:ascii="Times New Roman" w:eastAsia="Calibri" w:hAnsi="Times New Roman" w:cs="Times New Roman"/>
-          <w:color w:val="auto"/>
-          <w:sz w:val="28"/>
-          <w:lang w:eastAsia="zh-CN"/>
-        </w:rPr>
         <w:t xml:space="preserve">При нажатии на кнопку </w:t>
       </w:r>
       <w:r>
@@ -33811,17 +34079,7 @@
           <w:szCs w:val="28"/>
           <w:lang w:eastAsia="zh-CN"/>
         </w:rPr>
-        <w:t xml:space="preserve">произойдет перенаправление на страницу </w:t>
-      </w:r>
-      <w:r>
-        <w:rPr>
-          <w:rFonts w:ascii="Times New Roman" w:eastAsia="Calibri" w:hAnsi="Times New Roman" w:cs="Times New Roman"/>
-          <w:color w:val="auto"/>
-          <w:sz w:val="28"/>
-          <w:szCs w:val="28"/>
-          <w:lang w:eastAsia="zh-CN"/>
-        </w:rPr>
-        <w:t>каталога.</w:t>
+        <w:t>произойдет перенаправление на страницу каталога.</w:t>
       </w:r>
     </w:p>
     <w:p>
@@ -34058,15 +34316,7 @@
           <w:color w:val="auto"/>
           <w:lang w:eastAsia="zh-CN"/>
         </w:rPr>
-        <w:t>Статус</w:t>
-      </w:r>
-      <w:r>
-        <w:rPr>
-          <w:rFonts w:eastAsia="Calibri"/>
-          <w:color w:val="auto"/>
-          <w:lang w:eastAsia="zh-CN"/>
-        </w:rPr>
-        <w:t>.</w:t>
+        <w:t>Статус.</w:t>
       </w:r>
     </w:p>
     <w:p>
@@ -34091,15 +34341,7 @@
           <w:color w:val="auto"/>
           <w:lang w:eastAsia="zh-CN"/>
         </w:rPr>
-        <w:t>Адрес доставки</w:t>
-      </w:r>
-      <w:r>
-        <w:rPr>
-          <w:rFonts w:eastAsia="Calibri"/>
-          <w:color w:val="auto"/>
-          <w:lang w:eastAsia="zh-CN"/>
-        </w:rPr>
-        <w:t>.</w:t>
+        <w:t>Адрес доставки.</w:t>
       </w:r>
     </w:p>
     <w:p>
@@ -34124,15 +34366,7 @@
           <w:color w:val="auto"/>
           <w:lang w:eastAsia="zh-CN"/>
         </w:rPr>
-        <w:t>Суммарная цена заказа</w:t>
-      </w:r>
-      <w:r>
-        <w:rPr>
-          <w:rFonts w:eastAsia="Calibri"/>
-          <w:color w:val="auto"/>
-          <w:lang w:eastAsia="zh-CN"/>
-        </w:rPr>
-        <w:t>.</w:t>
+        <w:t>Суммарная цена заказа.</w:t>
       </w:r>
     </w:p>
     <w:p>
@@ -34268,7 +34502,7 @@
           <w:tab w:val="clear" w:pos="8505"/>
         </w:tabs>
         <w:rPr>
-          <w:lang w:val="en-US" w:eastAsia="zh-CN"/>
+          <w:lang w:eastAsia="zh-CN"/>
         </w:rPr>
       </w:pPr>
       <w:r>
@@ -34322,8 +34556,8 @@
           <w:lang w:eastAsia="zh-CN"/>
         </w:rPr>
       </w:pPr>
-      <w:bookmarkStart w:id="45" w:name="_Toc71641695"/>
-      <w:bookmarkStart w:id="46" w:name="_Toc103874972"/>
+      <w:bookmarkStart w:id="46" w:name="_Toc71641695"/>
+      <w:bookmarkStart w:id="47" w:name="_Toc103874972"/>
       <w:r>
         <w:rPr>
           <w:rFonts w:ascii="Times New Roman" w:eastAsia="Times New Roman" w:hAnsi="Times New Roman" w:cs="Arial"/>
@@ -34395,7 +34629,7 @@
         </w:rPr>
         <w:t xml:space="preserve">обоснование разработки и использования </w:t>
       </w:r>
-      <w:bookmarkEnd w:id="45"/>
+      <w:bookmarkEnd w:id="46"/>
       <w:r>
         <w:rPr>
           <w:rFonts w:ascii="Times New Roman" w:eastAsia="Times New Roman" w:hAnsi="Times New Roman" w:cs="Arial"/>
@@ -34440,7 +34674,7 @@
         </w:rPr>
         <w:t xml:space="preserve"> ASP .NET Core</w:t>
       </w:r>
-      <w:bookmarkEnd w:id="46"/>
+      <w:bookmarkEnd w:id="47"/>
     </w:p>
     <w:p>
       <w:pPr>
@@ -34473,7 +34707,7 @@
           <w:lang w:eastAsia="zh-CN"/>
         </w:rPr>
       </w:pPr>
-      <w:bookmarkStart w:id="47" w:name="_Toc103874973"/>
+      <w:bookmarkStart w:id="48" w:name="_Toc103874973"/>
       <w:r>
         <w:rPr>
           <w:rFonts w:ascii="Times New Roman" w:eastAsia="Times New Roman" w:hAnsi="Times New Roman" w:cs="Times New Roman"/>
@@ -34526,7 +34760,7 @@
         </w:rPr>
         <w:t>Характеристика разработанного по индивидуальному заказу программного средства</w:t>
       </w:r>
-      <w:bookmarkEnd w:id="47"/>
+      <w:bookmarkEnd w:id="48"/>
     </w:p>
     <w:p>
       <w:pPr>
@@ -35493,7 +35727,7 @@
     </w:p>
     <w:p>
       <w:pPr>
-        <w:spacing w:after="0" w:line="276" w:lineRule="auto"/>
+        <w:spacing w:after="0" w:line="240" w:lineRule="auto"/>
         <w:jc w:val="both"/>
         <w:rPr>
           <w:rFonts w:ascii="Times New Roman" w:eastAsia="Calibri" w:hAnsi="Times New Roman" w:cs="Times New Roman"/>
@@ -35522,8 +35756,8 @@
           <w:lang w:eastAsia="zh-CN"/>
         </w:rPr>
       </w:pPr>
-      <w:bookmarkStart w:id="48" w:name="_Toc71641697"/>
-      <w:bookmarkStart w:id="49" w:name="_Toc103874974"/>
+      <w:bookmarkStart w:id="49" w:name="_Toc71641697"/>
+      <w:bookmarkStart w:id="50" w:name="_Toc103874974"/>
       <w:r>
         <w:rPr>
           <w:rFonts w:ascii="Times New Roman" w:eastAsia="Times New Roman" w:hAnsi="Times New Roman" w:cs="Times New Roman"/>
@@ -35563,7 +35797,7 @@
         </w:rPr>
         <w:t xml:space="preserve">Расчет затрат на разработку </w:t>
       </w:r>
-      <w:bookmarkEnd w:id="48"/>
+      <w:bookmarkEnd w:id="49"/>
       <w:r>
         <w:rPr>
           <w:rFonts w:ascii="Times New Roman" w:eastAsia="Times New Roman" w:hAnsi="Times New Roman" w:cs="Times New Roman"/>
@@ -35577,11 +35811,11 @@
         </w:rPr>
         <w:t>и цена программного средства, созданного по индивидуальному заказу</w:t>
       </w:r>
-      <w:bookmarkEnd w:id="49"/>
-    </w:p>
-    <w:p>
-      <w:pPr>
-        <w:spacing w:after="0" w:line="276" w:lineRule="auto"/>
+      <w:bookmarkEnd w:id="50"/>
+    </w:p>
+    <w:p>
+      <w:pPr>
+        <w:spacing w:after="0" w:line="240" w:lineRule="auto"/>
         <w:jc w:val="both"/>
         <w:rPr>
           <w:rFonts w:ascii="Times New Roman" w:eastAsia="Calibri" w:hAnsi="Times New Roman" w:cs="Times New Roman"/>
@@ -35776,7 +36010,7 @@
           <v:shape id="_x0000_i1025" type="#_x0000_t75" style="width:99.1pt;height:44.9pt" o:ole="">
             <v:imagedata r:id="rId33" o:title=""/>
           </v:shape>
-          <o:OLEObject Type="Embed" ProgID="Equation.3" ShapeID="_x0000_i1025" DrawAspect="Content" ObjectID="_1714489758" r:id="rId34"/>
+          <o:OLEObject Type="Embed" ProgID="Equation.3" ShapeID="_x0000_i1025" DrawAspect="Content" ObjectID="_1714861048" r:id="rId34"/>
         </w:object>
       </w:r>
       <w:r>
@@ -37828,7 +38062,7 @@
     </w:p>
     <w:p>
       <w:pPr>
-        <w:spacing w:after="0" w:line="276" w:lineRule="auto"/>
+        <w:spacing w:after="0" w:line="240" w:lineRule="auto"/>
         <w:jc w:val="both"/>
         <w:rPr>
           <w:rFonts w:ascii="Times New Roman" w:eastAsia="Calibri" w:hAnsi="Times New Roman" w:cs="Times New Roman"/>
@@ -38168,7 +38402,7 @@
                 <v:shape id="_x0000_i1026" type="#_x0000_t75" style="width:76.7pt;height:37.4pt" o:ole="">
                   <v:imagedata r:id="rId35" o:title=""/>
                 </v:shape>
-                <o:OLEObject Type="Embed" ProgID="Equation.3" ShapeID="_x0000_i1026" DrawAspect="Content" ObjectID="_1714489759" r:id="rId36"/>
+                <o:OLEObject Type="Embed" ProgID="Equation.3" ShapeID="_x0000_i1026" DrawAspect="Content" ObjectID="_1714861049" r:id="rId36"/>
               </w:object>
             </w:r>
             <w:r>
@@ -38478,10 +38712,10 @@
                 <w:szCs w:val="28"/>
               </w:rPr>
               <w:object w:dxaOrig="2160" w:dyaOrig="660">
-                <v:shape id="_x0000_i1027" type="#_x0000_t75" style="width:109.4pt;height:32.75pt" o:ole="">
+                <v:shape id="_x0000_i1027" type="#_x0000_t75" style="width:109.4pt;height:31.8pt" o:ole="">
                   <v:imagedata r:id="rId37" o:title=""/>
                 </v:shape>
-                <o:OLEObject Type="Embed" ProgID="Equation.3" ShapeID="_x0000_i1027" DrawAspect="Content" ObjectID="_1714489760" r:id="rId38"/>
+                <o:OLEObject Type="Embed" ProgID="Equation.3" ShapeID="_x0000_i1027" DrawAspect="Content" ObjectID="_1714861050" r:id="rId38"/>
               </w:object>
             </w:r>
             <w:r>
@@ -39801,7 +40035,7 @@
     </w:p>
     <w:p>
       <w:pPr>
-        <w:spacing w:after="0" w:line="276" w:lineRule="auto"/>
+        <w:spacing w:after="0" w:line="240" w:lineRule="auto"/>
         <w:jc w:val="both"/>
         <w:rPr>
           <w:rFonts w:ascii="Times New Roman" w:eastAsia="Calibri" w:hAnsi="Times New Roman" w:cs="Times New Roman"/>
@@ -40942,7 +41176,7 @@
           <w:lang w:eastAsia="zh-CN"/>
         </w:rPr>
       </w:pPr>
-      <w:bookmarkStart w:id="50" w:name="_Toc103874975"/>
+      <w:bookmarkStart w:id="51" w:name="_Toc103874975"/>
       <w:r>
         <w:rPr>
           <w:rFonts w:ascii="Times New Roman" w:eastAsia="Times New Roman" w:hAnsi="Times New Roman" w:cs="Times New Roman"/>
@@ -40969,7 +41203,7 @@
         </w:rPr>
         <w:t>Расчет результата от разработки и использования программного средства, созданного по индивидуальному заказу</w:t>
       </w:r>
-      <w:bookmarkEnd w:id="50"/>
+      <w:bookmarkEnd w:id="51"/>
     </w:p>
     <w:p>
       <w:pPr>
@@ -44465,11 +44699,11 @@
           <w:lang w:eastAsia="zh-CN"/>
         </w:rPr>
       </w:pPr>
-      <w:bookmarkStart w:id="51" w:name="_Toc286079582"/>
-      <w:bookmarkStart w:id="52" w:name="_Toc286079892"/>
-      <w:bookmarkStart w:id="53" w:name="_Toc418192100"/>
-      <w:bookmarkStart w:id="54" w:name="_Toc71623394"/>
-      <w:bookmarkStart w:id="55" w:name="_Toc103874976"/>
+      <w:bookmarkStart w:id="52" w:name="_Toc103874976"/>
+      <w:bookmarkStart w:id="53" w:name="_Toc286079582"/>
+      <w:bookmarkStart w:id="54" w:name="_Toc286079892"/>
+      <w:bookmarkStart w:id="55" w:name="_Toc418192100"/>
+      <w:bookmarkStart w:id="56" w:name="_Toc71623394"/>
       <w:r>
         <w:rPr>
           <w:rFonts w:ascii="Times New Roman" w:eastAsia="Times New Roman" w:hAnsi="Times New Roman" w:cs="Times New Roman"/>
@@ -44496,7 +44730,7 @@
         </w:rPr>
         <w:t>Расчет показателей экономической эффективности разработки и использования программного средства</w:t>
       </w:r>
-      <w:bookmarkEnd w:id="55"/>
+      <w:bookmarkEnd w:id="52"/>
     </w:p>
     <w:p>
       <w:pPr>
@@ -49669,16 +49903,16 @@
       <w:pPr>
         <w:pStyle w:val="-0"/>
       </w:pPr>
-      <w:bookmarkStart w:id="56" w:name="_Toc103874977"/>
+      <w:bookmarkStart w:id="57" w:name="_Toc103874977"/>
       <w:r>
         <w:lastRenderedPageBreak/>
         <w:t>Заключение</w:t>
       </w:r>
-      <w:bookmarkEnd w:id="51"/>
-      <w:bookmarkEnd w:id="52"/>
       <w:bookmarkEnd w:id="53"/>
       <w:bookmarkEnd w:id="54"/>
+      <w:bookmarkEnd w:id="55"/>
       <w:bookmarkEnd w:id="56"/>
+      <w:bookmarkEnd w:id="57"/>
     </w:p>
     <w:p>
       <w:pPr>
@@ -50159,14 +50393,14 @@
         </w:rPr>
         <w:br w:type="page"/>
       </w:r>
-      <w:bookmarkStart w:id="57" w:name="_Toc71623395"/>
-      <w:bookmarkStart w:id="58" w:name="_Toc103874978"/>
+      <w:bookmarkStart w:id="58" w:name="_Toc71623395"/>
+      <w:bookmarkStart w:id="59" w:name="_Toc103874978"/>
       <w:r>
         <w:lastRenderedPageBreak/>
         <w:t>Список использованных источников</w:t>
       </w:r>
-      <w:bookmarkEnd w:id="57"/>
       <w:bookmarkEnd w:id="58"/>
+      <w:bookmarkEnd w:id="59"/>
     </w:p>
     <w:p>
       <w:pPr>
@@ -51760,7 +51994,6 @@
         <w:rPr>
           <w:rFonts w:eastAsiaTheme="minorHAnsi"/>
           <w:color w:val="000000" w:themeColor="text1"/>
-          <w:lang w:val="en-US"/>
         </w:rPr>
         <w:tab/>
       </w:r>
@@ -51777,15 +52010,7 @@
           <w:color w:val="000000" w:themeColor="text1"/>
           <w:lang w:val="en-US"/>
         </w:rPr>
-        <w:t> </w:t>
-      </w:r>
-      <w:r>
-        <w:rPr>
-          <w:rFonts w:eastAsiaTheme="minorHAnsi"/>
-          <w:color w:val="000000" w:themeColor="text1"/>
-          <w:lang w:val="en-US"/>
-        </w:rPr>
-        <w:t>ASP</w:t>
+        <w:t> ASP</w:t>
       </w:r>
       <w:r>
         <w:rPr>
@@ -52015,9 +52240,16 @@
         <w:rPr>
           <w:rFonts w:eastAsiaTheme="minorHAnsi"/>
           <w:color w:val="000000" w:themeColor="text1"/>
+        </w:rPr>
+        <w:t>[16]</w:t>
+      </w:r>
+      <w:r>
+        <w:rPr>
+          <w:rFonts w:eastAsiaTheme="minorHAnsi"/>
+          <w:color w:val="000000" w:themeColor="text1"/>
           <w:lang w:val="en-US"/>
         </w:rPr>
-        <w:t>[16] </w:t>
+        <w:t> </w:t>
       </w:r>
       <w:proofErr w:type="spellStart"/>
       <w:r>
@@ -52103,15 +52335,7 @@
           <w:color w:val="000000" w:themeColor="text1"/>
           <w:lang w:val="en-US"/>
         </w:rPr>
-        <w:t> </w:t>
-      </w:r>
-      <w:r>
-        <w:rPr>
-          <w:rFonts w:eastAsiaTheme="minorHAnsi"/>
-          <w:color w:val="000000" w:themeColor="text1"/>
-          <w:lang w:val="en-US"/>
-        </w:rPr>
-        <w:t>Angular</w:t>
+        <w:t> Angular</w:t>
       </w:r>
       <w:r>
         <w:rPr>
@@ -52265,21 +52489,7 @@
           <w:rFonts w:eastAsiaTheme="minorHAnsi"/>
           <w:color w:val="000000" w:themeColor="text1"/>
         </w:rPr>
-        <w:t>[1</w:t>
-      </w:r>
-      <w:r>
-        <w:rPr>
-          <w:rFonts w:eastAsiaTheme="minorHAnsi"/>
-          <w:color w:val="000000" w:themeColor="text1"/>
-        </w:rPr>
-        <w:t>8</w:t>
-      </w:r>
-      <w:r>
-        <w:rPr>
-          <w:rFonts w:eastAsiaTheme="minorHAnsi"/>
-          <w:color w:val="000000" w:themeColor="text1"/>
-        </w:rPr>
-        <w:t>]</w:t>
+        <w:t>[18]</w:t>
       </w:r>
       <w:r>
         <w:rPr>
@@ -52289,8 +52499,6 @@
         </w:rPr>
         <w:t> </w:t>
       </w:r>
-      <w:bookmarkStart w:id="59" w:name="_GoBack"/>
-      <w:bookmarkEnd w:id="59"/>
       <w:r>
         <w:rPr>
           <w:rFonts w:eastAsiaTheme="minorHAnsi"/>
@@ -52341,14 +52549,7 @@
           <w:rFonts w:eastAsiaTheme="minorHAnsi"/>
           <w:color w:val="000000" w:themeColor="text1"/>
         </w:rPr>
-        <w:t xml:space="preserve"> </w:t>
-      </w:r>
-      <w:r>
-        <w:rPr>
-          <w:rFonts w:eastAsiaTheme="minorHAnsi"/>
-          <w:color w:val="000000" w:themeColor="text1"/>
-        </w:rPr>
-        <w:t xml:space="preserve">В. </w:t>
+        <w:t xml:space="preserve"> В. </w:t>
       </w:r>
       <w:proofErr w:type="spellStart"/>
       <w:r>
@@ -52443,14 +52644,16 @@
           <w:rFonts w:eastAsiaTheme="minorHAnsi"/>
           <w:color w:val="000000" w:themeColor="text1"/>
         </w:rPr>
-        <w:t xml:space="preserve"> </w:t>
-      </w:r>
-      <w:r>
-        <w:rPr>
-          <w:rFonts w:eastAsiaTheme="minorHAnsi"/>
-          <w:color w:val="000000" w:themeColor="text1"/>
-        </w:rPr>
-        <w:t>https://salaries.dev.by/.</w:t>
+        <w:t xml:space="preserve"> https://salaries.dev.by/ </w:t>
+      </w:r>
+      <w:r>
+        <w:t>– Дата доступа</w:t>
+      </w:r>
+      <w:r>
+        <w:t xml:space="preserve">: </w:t>
+      </w:r>
+      <w:r>
+        <w:t>17.05.2022.</w:t>
       </w:r>
     </w:p>
     <w:p>
@@ -52489,51 +52692,37 @@
           <w:rFonts w:eastAsiaTheme="minorHAnsi"/>
           <w:color w:val="000000" w:themeColor="text1"/>
         </w:rPr>
-        <w:t xml:space="preserve"> </w:t>
-      </w:r>
+        <w:t xml:space="preserve"> и </w:t>
+      </w:r>
+      <w:proofErr w:type="gramStart"/>
       <w:r>
         <w:rPr>
           <w:rFonts w:eastAsiaTheme="minorHAnsi"/>
           <w:color w:val="000000" w:themeColor="text1"/>
         </w:rPr>
-        <w:t xml:space="preserve">и </w:t>
-      </w:r>
-      <w:proofErr w:type="gramStart"/>
+        <w:t>программирования :</w:t>
+      </w:r>
+      <w:proofErr w:type="gramEnd"/>
       <w:r>
         <w:rPr>
           <w:rFonts w:eastAsiaTheme="minorHAnsi"/>
           <w:color w:val="000000" w:themeColor="text1"/>
         </w:rPr>
-        <w:t>программирования :</w:t>
-      </w:r>
-      <w:proofErr w:type="gramEnd"/>
+        <w:t xml:space="preserve"> Лаб. практ</w:t>
+      </w:r>
       <w:r>
         <w:rPr>
           <w:rFonts w:eastAsiaTheme="minorHAnsi"/>
           <w:color w:val="000000" w:themeColor="text1"/>
         </w:rPr>
-        <w:t xml:space="preserve"> Лаб. практ</w:t>
+        <w:t>икум для студ. спец. I-40 01 01</w:t>
       </w:r>
       <w:r>
         <w:rPr>
           <w:rFonts w:eastAsiaTheme="minorHAnsi"/>
           <w:color w:val="000000" w:themeColor="text1"/>
         </w:rPr>
-        <w:t>икум для студ. спец. I-40 01 01</w:t>
-      </w:r>
-      <w:r>
-        <w:rPr>
-          <w:rFonts w:eastAsiaTheme="minorHAnsi"/>
-          <w:color w:val="000000" w:themeColor="text1"/>
-        </w:rPr>
-        <w:t xml:space="preserve"> </w:t>
-      </w:r>
-      <w:r>
-        <w:rPr>
-          <w:rFonts w:eastAsiaTheme="minorHAnsi"/>
-          <w:color w:val="000000" w:themeColor="text1"/>
-        </w:rPr>
-        <w:t>«Программное обеспечение информационных технологий» дневной формы</w:t>
+        <w:t xml:space="preserve"> «Программное обеспечение информационных технологий» дневной формы</w:t>
       </w:r>
       <w:r>
         <w:t xml:space="preserve"> </w:t>
@@ -52822,8 +53011,10 @@
           <w:tab w:val="clear" w:pos="8505"/>
         </w:tabs>
         <w:suppressAutoHyphens/>
+        <w:jc w:val="center"/>
         <w:rPr>
           <w:rFonts w:eastAsiaTheme="minorHAnsi"/>
+          <w:b/>
           <w:color w:val="000000" w:themeColor="text1"/>
         </w:rPr>
       </w:pPr>
@@ -52838,6 +53029,9 @@
       <w:bookmarkStart w:id="65" w:name="_Toc71623396"/>
       <w:bookmarkStart w:id="66" w:name="_Toc103874979"/>
       <w:r>
+        <w:rPr>
+          <w:b/>
+        </w:rPr>
         <w:lastRenderedPageBreak/>
         <w:t>Приложение А</w:t>
       </w:r>
@@ -52998,7 +53192,7 @@
             <w:noProof/>
             <w:sz w:val="28"/>
           </w:rPr>
-          <w:t>61</w:t>
+          <w:t>18</w:t>
         </w:r>
         <w:r>
           <w:rPr>
@@ -55218,11 +55412,10 @@
   <w:abstractNum w:abstractNumId="20" w15:restartNumberingAfterBreak="0">
     <w:nsid w:val="63E64AFD"/>
     <w:multiLevelType w:val="hybridMultilevel"/>
-    <w:tmpl w:val="479A3D86"/>
+    <w:tmpl w:val="B0B6CF50"/>
     <w:lvl w:ilvl="0" w:tplc="F81CD300">
       <w:start w:val="65535"/>
       <w:numFmt w:val="bullet"/>
-      <w:suff w:val="space"/>
       <w:lvlText w:val="−"/>
       <w:lvlJc w:val="left"/>
       <w:pPr>
@@ -56977,7 +57170,7 @@
 </file>
 
 <file path=customXml/itemProps1.xml><?xml version="1.0" encoding="utf-8"?>
-<ds:datastoreItem xmlns:ds="http://schemas.openxmlformats.org/officeDocument/2006/customXml" ds:itemID="{CD509170-CC8F-49BA-ACB3-794914FED910}">
+<ds:datastoreItem xmlns:ds="http://schemas.openxmlformats.org/officeDocument/2006/customXml" ds:itemID="{D5BEB39D-5720-42FC-9068-0AA0B399BDA2}">
   <ds:schemaRefs>
     <ds:schemaRef ds:uri="http://schemas.openxmlformats.org/officeDocument/2006/bibliography"/>
   </ds:schemaRefs>

</xml_diff>

<commit_message>
Continue of fixing issues
</commit_message>
<xml_diff>
--- a/Docs/записка.docx
+++ b/Docs/записка.docx
@@ -7467,50 +7467,69 @@
         <w:rPr>
           <w:rFonts w:eastAsia="Times New Roman"/>
           <w:color w:val="auto"/>
+        </w:rPr>
+      </w:pPr>
+      <w:r>
+        <w:rPr>
+          <w:rFonts w:eastAsia="Times New Roman"/>
+          <w:color w:val="auto"/>
+        </w:rPr>
+        <w:t>Вышеперечисленные преимущества существенно упростят и ускорят разработку программного средства.</w:t>
+      </w:r>
+      <w:r>
+        <w:rPr>
+          <w:rFonts w:eastAsia="Times New Roman"/>
+          <w:color w:val="auto"/>
+        </w:rPr>
+        <w:t xml:space="preserve"> </w:t>
+      </w:r>
+      <w:r>
+        <w:rPr>
+          <w:rFonts w:eastAsia="Times New Roman"/>
+          <w:color w:val="auto"/>
+        </w:rPr>
+        <w:t xml:space="preserve">Теперь </w:t>
+      </w:r>
+      <w:r>
+        <w:rPr>
+          <w:rFonts w:eastAsia="Times New Roman"/>
+          <w:color w:val="auto"/>
+        </w:rPr>
+        <w:t>необходимо рассмотреть</w:t>
+      </w:r>
+      <w:r>
+        <w:rPr>
+          <w:rFonts w:eastAsia="Times New Roman"/>
+          <w:color w:val="auto"/>
+        </w:rPr>
+        <w:t xml:space="preserve"> достоинства </w:t>
+      </w:r>
+      <w:r>
+        <w:rPr>
+          <w:rFonts w:eastAsia="Times New Roman"/>
+          <w:color w:val="auto"/>
           <w:lang w:val="en-US"/>
         </w:rPr>
-      </w:pPr>
+        <w:t>Angular</w:t>
+      </w:r>
       <w:r>
         <w:rPr>
           <w:rFonts w:eastAsia="Times New Roman"/>
           <w:color w:val="auto"/>
         </w:rPr>
-        <w:t>Вышеперечисленные преимущества существенно упростят и ускорят разработку программного средства.</w:t>
+        <w:t xml:space="preserve"> </w:t>
       </w:r>
       <w:r>
         <w:rPr>
           <w:rFonts w:eastAsia="Times New Roman"/>
           <w:color w:val="auto"/>
         </w:rPr>
-        <w:t xml:space="preserve"> </w:t>
+        <w:t>по отношению к его конкурентам</w:t>
       </w:r>
       <w:r>
         <w:rPr>
           <w:rFonts w:eastAsia="Times New Roman"/>
           <w:color w:val="auto"/>
-        </w:rPr>
-        <w:t xml:space="preserve">Теперь рассмотрим достоинства </w:t>
-      </w:r>
-      <w:r>
-        <w:rPr>
-          <w:rFonts w:eastAsia="Times New Roman"/>
-          <w:color w:val="auto"/>
-          <w:lang w:val="en-US"/>
-        </w:rPr>
-        <w:t xml:space="preserve">Angular </w:t>
-      </w:r>
-      <w:r>
-        <w:rPr>
-          <w:rFonts w:eastAsia="Times New Roman"/>
-          <w:color w:val="auto"/>
-        </w:rPr>
-        <w:t>по отношению к его конкурентам</w:t>
-      </w:r>
-      <w:r>
-        <w:rPr>
-          <w:rFonts w:eastAsia="Times New Roman"/>
-          <w:color w:val="auto"/>
-          <w:lang w:val="en-US"/>
         </w:rPr>
         <w:t>:</w:t>
       </w:r>
@@ -14486,7 +14505,25 @@
           <w:sz w:val="28"/>
           <w:lang w:eastAsia="en-US"/>
         </w:rPr>
-        <w:t>Ответственным за актуальностью содержащийся в приложении информации является сотрудник магазина. Рассмотрим его основные функции</w:t>
+        <w:t xml:space="preserve">Ответственным за актуальностью содержащийся в приложении информации является сотрудник магазина. </w:t>
+      </w:r>
+      <w:r>
+        <w:rPr>
+          <w:rFonts w:ascii="Times New Roman" w:eastAsia="Calibri" w:hAnsi="Times New Roman" w:cs="Times New Roman"/>
+          <w:color w:val="auto"/>
+          <w:sz w:val="28"/>
+          <w:lang w:eastAsia="en-US"/>
+        </w:rPr>
+        <w:t>Ниже приведены</w:t>
+      </w:r>
+      <w:r>
+        <w:rPr>
+          <w:rFonts w:ascii="Times New Roman" w:eastAsia="Calibri" w:hAnsi="Times New Roman" w:cs="Times New Roman"/>
+          <w:color w:val="auto"/>
+          <w:sz w:val="28"/>
+          <w:lang w:eastAsia="en-US"/>
+        </w:rPr>
+        <w:t xml:space="preserve"> его основные функции</w:t>
       </w:r>
       <w:r>
         <w:rPr>
@@ -14754,6 +14791,24 @@
         </w:rPr>
         <w:t>.</w:t>
       </w:r>
+      <w:r>
+        <w:rPr>
+          <w:rFonts w:ascii="Times New Roman" w:eastAsia="Calibri" w:hAnsi="Times New Roman" w:cs="Times New Roman"/>
+          <w:color w:val="auto"/>
+          <w:sz w:val="28"/>
+          <w:lang w:eastAsia="en-US"/>
+        </w:rPr>
+        <w:t xml:space="preserve"> </w:t>
+      </w:r>
+      <w:r>
+        <w:rPr>
+          <w:rFonts w:ascii="Times New Roman" w:eastAsia="Calibri" w:hAnsi="Times New Roman" w:cs="Times New Roman"/>
+          <w:color w:val="auto"/>
+          <w:sz w:val="28"/>
+          <w:lang w:eastAsia="en-US"/>
+        </w:rPr>
+        <w:t>Необходима для разделения пользователей по ролям и предоставления разных функций для работы с приложением.</w:t>
+      </w:r>
     </w:p>
     <w:p>
       <w:pPr>
@@ -14799,8 +14854,15 @@
         </w:rPr>
         <w:t xml:space="preserve"> </w:t>
       </w:r>
-      <w:bookmarkStart w:id="20" w:name="_GoBack"/>
-      <w:bookmarkEnd w:id="20"/>
+      <w:r>
+        <w:rPr>
+          <w:rFonts w:ascii="Times New Roman" w:eastAsia="Calibri" w:hAnsi="Times New Roman" w:cs="Times New Roman"/>
+          <w:color w:val="auto"/>
+          <w:sz w:val="28"/>
+          <w:lang w:eastAsia="en-US"/>
+        </w:rPr>
+        <w:t>Необходима для проверки пользователя на подлинность.</w:t>
+      </w:r>
     </w:p>
     <w:p>
       <w:pPr>
@@ -14835,6 +14897,15 @@
           <w:sz w:val="28"/>
           <w:lang w:eastAsia="en-US"/>
         </w:rPr>
+        <w:t>. Используется для создания новых пользователей в веб-приложении.</w:t>
+      </w:r>
+      <w:r>
+        <w:rPr>
+          <w:rFonts w:ascii="Times New Roman" w:eastAsia="Calibri" w:hAnsi="Times New Roman" w:cs="Times New Roman"/>
+          <w:color w:val="auto"/>
+          <w:sz w:val="28"/>
+          <w:lang w:eastAsia="en-US"/>
+        </w:rPr>
         <w:t xml:space="preserve"> </w:t>
       </w:r>
     </w:p>
@@ -14859,6 +14930,24 @@
           <w:lang w:eastAsia="en-US"/>
         </w:rPr>
         <w:t>Таким образом, были описаны все существующие роли. Каждый актер является важной частью данной модели и выполняет свойственные ему функции.</w:t>
+      </w:r>
+      <w:r>
+        <w:rPr>
+          <w:rFonts w:ascii="Times New Roman" w:eastAsia="Calibri" w:hAnsi="Times New Roman" w:cs="Times New Roman"/>
+          <w:color w:val="auto"/>
+          <w:sz w:val="28"/>
+          <w:lang w:eastAsia="en-US"/>
+        </w:rPr>
+        <w:br/>
+      </w:r>
+      <w:r>
+        <w:rPr>
+          <w:rFonts w:ascii="Times New Roman" w:eastAsia="Calibri" w:hAnsi="Times New Roman" w:cs="Times New Roman"/>
+          <w:color w:val="auto"/>
+          <w:sz w:val="28"/>
+          <w:lang w:eastAsia="en-US"/>
+        </w:rPr>
+        <w:br/>
       </w:r>
     </w:p>
     <w:p>
@@ -14891,16 +14980,17 @@
           <w:szCs w:val="28"/>
         </w:rPr>
       </w:pPr>
-      <w:bookmarkStart w:id="21" w:name="_Toc42182716"/>
-      <w:bookmarkStart w:id="22" w:name="_Toc69654158"/>
-      <w:bookmarkStart w:id="23" w:name="_Toc71641686"/>
-      <w:bookmarkStart w:id="24" w:name="_Toc103874962"/>
+      <w:bookmarkStart w:id="20" w:name="_Toc42182716"/>
+      <w:bookmarkStart w:id="21" w:name="_Toc69654158"/>
+      <w:bookmarkStart w:id="22" w:name="_Toc71641686"/>
+      <w:bookmarkStart w:id="23" w:name="_Toc103874962"/>
       <w:r>
         <w:rPr>
           <w:b/>
           <w:sz w:val="28"/>
           <w:szCs w:val="28"/>
         </w:rPr>
+        <w:lastRenderedPageBreak/>
         <w:t xml:space="preserve">2.2 </w:t>
       </w:r>
       <w:r>
@@ -14911,10 +15001,10 @@
         </w:rPr>
         <w:t>Схема данных программного средства</w:t>
       </w:r>
+      <w:bookmarkEnd w:id="20"/>
       <w:bookmarkEnd w:id="21"/>
       <w:bookmarkEnd w:id="22"/>
       <w:bookmarkEnd w:id="23"/>
-      <w:bookmarkEnd w:id="24"/>
     </w:p>
     <w:p>
       <w:pPr>
@@ -14970,7 +15060,6 @@
           <w:sz w:val="28"/>
           <w:lang w:eastAsia="en-US"/>
         </w:rPr>
-        <w:lastRenderedPageBreak/>
         <w:t>Схема данных программного средства представлена на рисунке 2.2.</w:t>
       </w:r>
     </w:p>
@@ -15808,10 +15897,10 @@
         </w:rPr>
         <w:lastRenderedPageBreak/>
         <w:drawing>
-          <wp:inline distT="0" distB="0" distL="0" distR="0" wp14:anchorId="6737FE93" wp14:editId="6A2E2D62">
-            <wp:extent cx="5932805" cy="7294245"/>
-            <wp:effectExtent l="19050" t="19050" r="10795" b="20955"/>
-            <wp:docPr id="18" name="Рисунок 18"/>
+          <wp:inline distT="0" distB="0" distL="0" distR="0">
+            <wp:extent cx="5937885" cy="7291705"/>
+            <wp:effectExtent l="19050" t="19050" r="24765" b="23495"/>
+            <wp:docPr id="32" name="Рисунок 32"/>
             <wp:cNvGraphicFramePr>
               <a:graphicFrameLocks xmlns:a="http://schemas.openxmlformats.org/drawingml/2006/main" noChangeAspect="1"/>
             </wp:cNvGraphicFramePr>
@@ -15819,7 +15908,7 @@
               <a:graphicData uri="http://schemas.openxmlformats.org/drawingml/2006/picture">
                 <pic:pic xmlns:pic="http://schemas.openxmlformats.org/drawingml/2006/picture">
                   <pic:nvPicPr>
-                    <pic:cNvPr id="0" name="Picture 7"/>
+                    <pic:cNvPr id="0" name="Picture 10"/>
                     <pic:cNvPicPr>
                       <a:picLocks noChangeAspect="1" noChangeArrowheads="1"/>
                     </pic:cNvPicPr>
@@ -15840,7 +15929,7 @@
                   <pic:spPr bwMode="auto">
                     <a:xfrm>
                       <a:off x="0" y="0"/>
-                      <a:ext cx="5932805" cy="7294245"/>
+                      <a:ext cx="5937885" cy="7291705"/>
                     </a:xfrm>
                     <a:prstGeom prst="rect">
                       <a:avLst/>
@@ -15891,9 +15980,9 @@
         </w:rPr>
         <w:t>Рисунок 2.2 – Схема данных программного средства</w:t>
       </w:r>
-      <w:bookmarkStart w:id="25" w:name="_Toc42182717"/>
-      <w:bookmarkStart w:id="26" w:name="_Toc69654159"/>
-      <w:bookmarkStart w:id="27" w:name="_Toc71641687"/>
+      <w:bookmarkStart w:id="24" w:name="_Toc42182717"/>
+      <w:bookmarkStart w:id="25" w:name="_Toc69654159"/>
+      <w:bookmarkStart w:id="26" w:name="_Toc71641687"/>
     </w:p>
     <w:p>
       <w:pPr>
@@ -15927,7 +16016,7 @@
           <w:szCs w:val="28"/>
         </w:rPr>
       </w:pPr>
-      <w:bookmarkStart w:id="28" w:name="_Toc103874963"/>
+      <w:bookmarkStart w:id="27" w:name="_Toc103874963"/>
       <w:r>
         <w:rPr>
           <w:b/>
@@ -15944,10 +16033,10 @@
         </w:rPr>
         <w:t>Инфологическая модель базы данных</w:t>
       </w:r>
+      <w:bookmarkEnd w:id="24"/>
       <w:bookmarkEnd w:id="25"/>
       <w:bookmarkEnd w:id="26"/>
       <w:bookmarkEnd w:id="27"/>
-      <w:bookmarkEnd w:id="28"/>
     </w:p>
     <w:p>
       <w:pPr>
@@ -16021,7 +16110,35 @@
           <w:sz w:val="28"/>
           <w:szCs w:val="28"/>
         </w:rPr>
-        <w:t>Исходя из необходимости использования в проектируемом приложении базы данных, разработаем ее инфологическую модель. Для создания данной модели возьмем за основу предметную область проекта. Предметная область разрабатывае</w:t>
+        <w:t xml:space="preserve">Исходя из необходимости использования в проектируемом приложении базы данных, </w:t>
+      </w:r>
+      <w:r>
+        <w:rPr>
+          <w:sz w:val="28"/>
+          <w:szCs w:val="28"/>
+        </w:rPr>
+        <w:t>необходимо разработать</w:t>
+      </w:r>
+      <w:r>
+        <w:rPr>
+          <w:sz w:val="28"/>
+          <w:szCs w:val="28"/>
+        </w:rPr>
+        <w:t xml:space="preserve"> ее инфологическую модель. Для создания данной модели за основу</w:t>
+      </w:r>
+      <w:r>
+        <w:rPr>
+          <w:sz w:val="28"/>
+          <w:szCs w:val="28"/>
+        </w:rPr>
+        <w:t xml:space="preserve"> принята предметная</w:t>
+      </w:r>
+      <w:r>
+        <w:rPr>
+          <w:sz w:val="28"/>
+          <w:szCs w:val="28"/>
+        </w:rPr>
+        <w:t xml:space="preserve"> область проекта. Предметная область разрабатывае</w:t>
       </w:r>
       <w:r>
         <w:rPr>
@@ -16085,7 +16202,7 @@
           <w:sz w:val="28"/>
           <w:szCs w:val="28"/>
         </w:rPr>
-        <w:t>И</w:t>
+        <w:t>и</w:t>
       </w:r>
       <w:r>
         <w:rPr>
@@ -16100,7 +16217,7 @@
           <w:szCs w:val="28"/>
           <w:lang w:val="en-US"/>
         </w:rPr>
-        <w:t>.</w:t>
+        <w:t>;</w:t>
       </w:r>
     </w:p>
     <w:p>
@@ -16122,7 +16239,7 @@
           <w:sz w:val="28"/>
           <w:szCs w:val="28"/>
         </w:rPr>
-        <w:t>И</w:t>
+        <w:t>и</w:t>
       </w:r>
       <w:r>
         <w:rPr>
@@ -16137,7 +16254,7 @@
           <w:szCs w:val="28"/>
           <w:lang w:val="en-US"/>
         </w:rPr>
-        <w:t>.</w:t>
+        <w:t>;</w:t>
       </w:r>
     </w:p>
     <w:p>
@@ -16159,7 +16276,7 @@
           <w:sz w:val="28"/>
           <w:szCs w:val="28"/>
         </w:rPr>
-        <w:t>Ф</w:t>
+        <w:t>ф</w:t>
       </w:r>
       <w:r>
         <w:rPr>
@@ -16174,7 +16291,7 @@
           <w:szCs w:val="28"/>
           <w:lang w:val="en-US"/>
         </w:rPr>
-        <w:t>.</w:t>
+        <w:t>;</w:t>
       </w:r>
     </w:p>
     <w:p>
@@ -16196,7 +16313,7 @@
           <w:sz w:val="28"/>
           <w:szCs w:val="28"/>
         </w:rPr>
-        <w:t>А</w:t>
+        <w:t>а</w:t>
       </w:r>
       <w:r>
         <w:rPr>
@@ -16241,7 +16358,7 @@
           <w:szCs w:val="28"/>
           <w:lang w:val="en-US"/>
         </w:rPr>
-        <w:t>.</w:t>
+        <w:t>;</w:t>
       </w:r>
     </w:p>
     <w:p>
@@ -16263,7 +16380,7 @@
           <w:sz w:val="28"/>
           <w:szCs w:val="28"/>
         </w:rPr>
-        <w:t>Н</w:t>
+        <w:t>н</w:t>
       </w:r>
       <w:r>
         <w:rPr>
@@ -16293,7 +16410,7 @@
           <w:szCs w:val="28"/>
           <w:lang w:val="en-US"/>
         </w:rPr>
-        <w:t>.</w:t>
+        <w:t>;</w:t>
       </w:r>
     </w:p>
     <w:p>
@@ -16315,7 +16432,7 @@
           <w:sz w:val="28"/>
           <w:szCs w:val="28"/>
         </w:rPr>
-        <w:t>А</w:t>
+        <w:t>а</w:t>
       </w:r>
       <w:r>
         <w:rPr>
@@ -16330,7 +16447,7 @@
           <w:szCs w:val="28"/>
           <w:lang w:val="en-US"/>
         </w:rPr>
-        <w:t>.</w:t>
+        <w:t>;</w:t>
       </w:r>
     </w:p>
     <w:p>
@@ -16353,7 +16470,7 @@
           <w:sz w:val="28"/>
           <w:szCs w:val="28"/>
         </w:rPr>
-        <w:t>Р</w:t>
+        <w:t>р</w:t>
       </w:r>
       <w:r>
         <w:rPr>
@@ -16426,7 +16543,7 @@
           <w:sz w:val="28"/>
           <w:szCs w:val="28"/>
         </w:rPr>
-        <w:t>И</w:t>
+        <w:t>и</w:t>
       </w:r>
       <w:r>
         <w:rPr>
@@ -16441,7 +16558,7 @@
           <w:szCs w:val="28"/>
           <w:lang w:val="en-US"/>
         </w:rPr>
-        <w:t>.</w:t>
+        <w:t>;</w:t>
       </w:r>
     </w:p>
     <w:p>
@@ -16463,7 +16580,7 @@
           <w:sz w:val="28"/>
           <w:szCs w:val="28"/>
         </w:rPr>
-        <w:t>И</w:t>
+        <w:t>и</w:t>
       </w:r>
       <w:r>
         <w:rPr>
@@ -16478,7 +16595,7 @@
           <w:szCs w:val="28"/>
           <w:lang w:val="en-US"/>
         </w:rPr>
-        <w:t>.</w:t>
+        <w:t>;</w:t>
       </w:r>
     </w:p>
     <w:p>
@@ -16500,7 +16617,7 @@
           <w:sz w:val="28"/>
           <w:szCs w:val="28"/>
         </w:rPr>
-        <w:t>И</w:t>
+        <w:t>и</w:t>
       </w:r>
       <w:r>
         <w:rPr>
@@ -16515,7 +16632,7 @@
           <w:szCs w:val="28"/>
           <w:lang w:val="en-US"/>
         </w:rPr>
-        <w:t>.</w:t>
+        <w:t>;</w:t>
       </w:r>
     </w:p>
     <w:p>
@@ -16537,7 +16654,7 @@
           <w:sz w:val="28"/>
           <w:szCs w:val="28"/>
         </w:rPr>
-        <w:t>И</w:t>
+        <w:t>и</w:t>
       </w:r>
       <w:r>
         <w:rPr>
@@ -16552,7 +16669,7 @@
           <w:szCs w:val="28"/>
           <w:lang w:val="en-US"/>
         </w:rPr>
-        <w:t>.</w:t>
+        <w:t>;</w:t>
       </w:r>
     </w:p>
     <w:p>
@@ -16574,7 +16691,7 @@
           <w:sz w:val="28"/>
           <w:szCs w:val="28"/>
         </w:rPr>
-        <w:t>Н</w:t>
+        <w:t>н</w:t>
       </w:r>
       <w:r>
         <w:rPr>
@@ -16589,7 +16706,7 @@
           <w:szCs w:val="28"/>
           <w:lang w:val="en-US"/>
         </w:rPr>
-        <w:t>.</w:t>
+        <w:t>;</w:t>
       </w:r>
     </w:p>
     <w:p>
@@ -16611,7 +16728,7 @@
           <w:sz w:val="28"/>
           <w:szCs w:val="28"/>
         </w:rPr>
-        <w:t>А</w:t>
+        <w:t>а</w:t>
       </w:r>
       <w:r>
         <w:rPr>
@@ -16626,7 +16743,7 @@
           <w:szCs w:val="28"/>
           <w:lang w:val="en-US"/>
         </w:rPr>
-        <w:t>.</w:t>
+        <w:t>;</w:t>
       </w:r>
     </w:p>
     <w:p>
@@ -16648,7 +16765,7 @@
           <w:sz w:val="28"/>
           <w:szCs w:val="28"/>
         </w:rPr>
-        <w:t>Т</w:t>
+        <w:t>т</w:t>
       </w:r>
       <w:r>
         <w:rPr>
@@ -16663,7 +16780,7 @@
           <w:szCs w:val="28"/>
           <w:lang w:val="en-US"/>
         </w:rPr>
-        <w:t>.</w:t>
+        <w:t>;</w:t>
       </w:r>
     </w:p>
     <w:p>
@@ -16685,7 +16802,7 @@
           <w:sz w:val="28"/>
           <w:szCs w:val="28"/>
         </w:rPr>
-        <w:t>К</w:t>
+        <w:t>к</w:t>
       </w:r>
       <w:r>
         <w:rPr>
@@ -16721,14 +16838,7 @@
           <w:sz w:val="28"/>
           <w:szCs w:val="28"/>
         </w:rPr>
-        <w:t>В</w:t>
-      </w:r>
-      <w:r>
-        <w:rPr>
-          <w:sz w:val="28"/>
-          <w:szCs w:val="28"/>
-        </w:rPr>
-        <w:t>ыбранный цветок</w:t>
+        <w:t>Цветок в корзине</w:t>
       </w:r>
       <w:r>
         <w:rPr>
@@ -16758,7 +16868,7 @@
           <w:sz w:val="28"/>
           <w:szCs w:val="28"/>
         </w:rPr>
-        <w:t>И</w:t>
+        <w:t>и</w:t>
       </w:r>
       <w:r>
         <w:rPr>
@@ -16773,7 +16883,7 @@
           <w:szCs w:val="28"/>
           <w:lang w:val="en-US"/>
         </w:rPr>
-        <w:t>.</w:t>
+        <w:t>;</w:t>
       </w:r>
     </w:p>
     <w:p>
@@ -16795,7 +16905,7 @@
           <w:sz w:val="28"/>
           <w:szCs w:val="28"/>
         </w:rPr>
-        <w:t>И</w:t>
+        <w:t>и</w:t>
       </w:r>
       <w:r>
         <w:rPr>
@@ -16810,7 +16920,7 @@
           <w:szCs w:val="28"/>
           <w:lang w:val="en-US"/>
         </w:rPr>
-        <w:t>.</w:t>
+        <w:t>;</w:t>
       </w:r>
     </w:p>
     <w:p>
@@ -16832,7 +16942,7 @@
           <w:sz w:val="28"/>
           <w:szCs w:val="28"/>
         </w:rPr>
-        <w:t>К</w:t>
+        <w:t>к</w:t>
       </w:r>
       <w:r>
         <w:rPr>
@@ -16927,7 +17037,7 @@
           <w:sz w:val="28"/>
           <w:szCs w:val="28"/>
         </w:rPr>
-        <w:t>И</w:t>
+        <w:t>и</w:t>
       </w:r>
       <w:r>
         <w:rPr>
@@ -16942,7 +17052,7 @@
           <w:szCs w:val="28"/>
           <w:lang w:val="en-US"/>
         </w:rPr>
-        <w:t>.</w:t>
+        <w:t>;</w:t>
       </w:r>
     </w:p>
     <w:p>
@@ -16964,14 +17074,21 @@
           <w:sz w:val="28"/>
           <w:szCs w:val="28"/>
         </w:rPr>
-        <w:t>И</w:t>
-      </w:r>
-      <w:r>
-        <w:rPr>
-          <w:sz w:val="28"/>
-          <w:szCs w:val="28"/>
-        </w:rPr>
-        <w:t>дентификатор выбранных цветков</w:t>
+        <w:t>идентификатор</w:t>
+      </w:r>
+      <w:r>
+        <w:rPr>
+          <w:sz w:val="28"/>
+          <w:szCs w:val="28"/>
+        </w:rPr>
+        <w:t xml:space="preserve"> цветков</w:t>
+      </w:r>
+      <w:r>
+        <w:rPr>
+          <w:sz w:val="28"/>
+          <w:szCs w:val="28"/>
+        </w:rPr>
+        <w:t xml:space="preserve"> в корзине</w:t>
       </w:r>
       <w:r>
         <w:rPr>
@@ -16979,7 +17096,7 @@
           <w:szCs w:val="28"/>
           <w:lang w:val="en-US"/>
         </w:rPr>
-        <w:t>.</w:t>
+        <w:t>;</w:t>
       </w:r>
     </w:p>
     <w:p>
@@ -17001,7 +17118,7 @@
           <w:sz w:val="28"/>
           <w:szCs w:val="28"/>
         </w:rPr>
-        <w:t>И</w:t>
+        <w:t>и</w:t>
       </w:r>
       <w:r>
         <w:rPr>
@@ -17073,7 +17190,7 @@
           <w:sz w:val="28"/>
           <w:szCs w:val="28"/>
         </w:rPr>
-        <w:t>И</w:t>
+        <w:t>и</w:t>
       </w:r>
       <w:r>
         <w:rPr>
@@ -17088,7 +17205,7 @@
           <w:szCs w:val="28"/>
           <w:lang w:val="en-US"/>
         </w:rPr>
-        <w:t>.</w:t>
+        <w:t>;</w:t>
       </w:r>
     </w:p>
     <w:p>
@@ -17110,7 +17227,7 @@
           <w:sz w:val="28"/>
           <w:szCs w:val="28"/>
         </w:rPr>
-        <w:t>Н</w:t>
+        <w:t>н</w:t>
       </w:r>
       <w:r>
         <w:rPr>
@@ -17125,7 +17242,7 @@
           <w:szCs w:val="28"/>
           <w:lang w:val="en-US"/>
         </w:rPr>
-        <w:t>.</w:t>
+        <w:t>;</w:t>
       </w:r>
     </w:p>
     <w:p>
@@ -17147,7 +17264,7 @@
           <w:sz w:val="28"/>
           <w:szCs w:val="28"/>
         </w:rPr>
-        <w:t>Ц</w:t>
+        <w:t>ц</w:t>
       </w:r>
       <w:r>
         <w:rPr>
@@ -17162,7 +17279,7 @@
           <w:szCs w:val="28"/>
           <w:lang w:val="en-US"/>
         </w:rPr>
-        <w:t>.</w:t>
+        <w:t>;</w:t>
       </w:r>
     </w:p>
     <w:p>
@@ -17184,7 +17301,7 @@
           <w:sz w:val="28"/>
           <w:szCs w:val="28"/>
         </w:rPr>
-        <w:t>Ф</w:t>
+        <w:t>ф</w:t>
       </w:r>
       <w:r>
         <w:rPr>
@@ -17199,7 +17316,7 @@
           <w:szCs w:val="28"/>
           <w:lang w:val="en-US"/>
         </w:rPr>
-        <w:t>.</w:t>
+        <w:t>;</w:t>
       </w:r>
     </w:p>
     <w:p>
@@ -17221,7 +17338,7 @@
           <w:sz w:val="28"/>
           <w:szCs w:val="28"/>
         </w:rPr>
-        <w:t>О</w:t>
+        <w:t>о</w:t>
       </w:r>
       <w:r>
         <w:rPr>
@@ -17236,7 +17353,7 @@
           <w:szCs w:val="28"/>
           <w:lang w:val="en-US"/>
         </w:rPr>
-        <w:t>.</w:t>
+        <w:t>;</w:t>
       </w:r>
     </w:p>
     <w:p>
@@ -17258,7 +17375,7 @@
           <w:sz w:val="28"/>
           <w:szCs w:val="28"/>
         </w:rPr>
-        <w:t>К</w:t>
+        <w:t>к</w:t>
       </w:r>
       <w:r>
         <w:rPr>
@@ -17351,7 +17468,7 @@
           <w:szCs w:val="28"/>
         </w:rPr>
       </w:pPr>
-      <w:bookmarkStart w:id="29" w:name="_Hlk41945968"/>
+      <w:bookmarkStart w:id="28" w:name="_Hlk41945968"/>
       <w:r>
         <w:rPr>
           <w:rFonts w:ascii="Times New Roman" w:hAnsi="Times New Roman" w:cs="Times New Roman"/>
@@ -17361,7 +17478,7 @@
         <w:lastRenderedPageBreak/>
         <w:t>–</w:t>
       </w:r>
-      <w:bookmarkEnd w:id="29"/>
+      <w:bookmarkEnd w:id="28"/>
       <w:r>
         <w:rPr>
           <w:rFonts w:ascii="Times New Roman" w:hAnsi="Times New Roman" w:cs="Times New Roman"/>
@@ -17402,10 +17519,10 @@
           <w:szCs w:val="28"/>
         </w:rPr>
       </w:pPr>
-      <w:bookmarkStart w:id="30" w:name="_Toc42182718"/>
-      <w:bookmarkStart w:id="31" w:name="_Toc69654160"/>
-      <w:bookmarkStart w:id="32" w:name="_Toc71641688"/>
-      <w:bookmarkStart w:id="33" w:name="_Toc103874964"/>
+      <w:bookmarkStart w:id="29" w:name="_Toc42182718"/>
+      <w:bookmarkStart w:id="30" w:name="_Toc69654160"/>
+      <w:bookmarkStart w:id="31" w:name="_Toc71641688"/>
+      <w:bookmarkStart w:id="32" w:name="_Toc103874964"/>
       <w:r>
         <w:rPr>
           <w:sz w:val="28"/>
@@ -17421,10 +17538,10 @@
         </w:rPr>
         <w:t>Спецификация функциональных требований</w:t>
       </w:r>
+      <w:bookmarkEnd w:id="29"/>
       <w:bookmarkEnd w:id="30"/>
       <w:bookmarkEnd w:id="31"/>
       <w:bookmarkEnd w:id="32"/>
-      <w:bookmarkEnd w:id="33"/>
     </w:p>
     <w:p>
       <w:pPr>
@@ -17459,7 +17576,25 @@
           <w:sz w:val="28"/>
           <w:lang w:eastAsia="en-US"/>
         </w:rPr>
-        <w:t>Для детализации функций рассмотрим основные требования, предъявляемые к каждой функции программного средства как с точки зрения внутренней организации системы, так и с точки зрения взаимодействия системы с пользователем.</w:t>
+        <w:t xml:space="preserve">Для детализации функций </w:t>
+      </w:r>
+      <w:r>
+        <w:rPr>
+          <w:rFonts w:ascii="Times New Roman" w:eastAsia="Calibri" w:hAnsi="Times New Roman" w:cs="Times New Roman"/>
+          <w:color w:val="auto"/>
+          <w:sz w:val="28"/>
+          <w:lang w:eastAsia="en-US"/>
+        </w:rPr>
+        <w:t>необходимо рассмотреть</w:t>
+      </w:r>
+      <w:r>
+        <w:rPr>
+          <w:rFonts w:ascii="Times New Roman" w:eastAsia="Calibri" w:hAnsi="Times New Roman" w:cs="Times New Roman"/>
+          <w:color w:val="auto"/>
+          <w:sz w:val="28"/>
+          <w:lang w:eastAsia="en-US"/>
+        </w:rPr>
+        <w:t xml:space="preserve"> основные требования, предъявляемые к каждой функции программного средства как с точки зрения внутренней организации системы, так и с точки зрения взаимодействия системы с пользователем.</w:t>
       </w:r>
     </w:p>
     <w:p>
@@ -19158,9 +19293,9 @@
           <w:lang w:eastAsia="zh-CN"/>
         </w:rPr>
       </w:pPr>
-      <w:bookmarkStart w:id="34" w:name="_Toc42182723"/>
-      <w:bookmarkStart w:id="35" w:name="_Toc71641689"/>
-      <w:bookmarkStart w:id="36" w:name="_Toc103874965"/>
+      <w:bookmarkStart w:id="33" w:name="_Toc42182723"/>
+      <w:bookmarkStart w:id="34" w:name="_Toc71641689"/>
+      <w:bookmarkStart w:id="35" w:name="_Toc103874965"/>
       <w:r>
         <w:rPr>
           <w:rFonts w:ascii="Times New Roman" w:eastAsia="Times New Roman" w:hAnsi="Times New Roman" w:cs="Arial"/>
@@ -19175,9 +19310,9 @@
         <w:lastRenderedPageBreak/>
         <w:t>3 Проектирование программного средства</w:t>
       </w:r>
+      <w:bookmarkEnd w:id="33"/>
       <w:bookmarkEnd w:id="34"/>
       <w:bookmarkEnd w:id="35"/>
-      <w:bookmarkEnd w:id="36"/>
     </w:p>
     <w:p>
       <w:pPr>
@@ -19211,8 +19346,8 @@
           <w:lang w:eastAsia="zh-CN"/>
         </w:rPr>
       </w:pPr>
-      <w:bookmarkStart w:id="37" w:name="_Toc71641690"/>
-      <w:bookmarkStart w:id="38" w:name="_Toc103874966"/>
+      <w:bookmarkStart w:id="36" w:name="_Toc71641690"/>
+      <w:bookmarkStart w:id="37" w:name="_Toc103874966"/>
       <w:r>
         <w:rPr>
           <w:rFonts w:cs="Arial"/>
@@ -19235,8 +19370,8 @@
         </w:rPr>
         <w:t>Разработка архитектуры программного средства</w:t>
       </w:r>
+      <w:bookmarkEnd w:id="36"/>
       <w:bookmarkEnd w:id="37"/>
-      <w:bookmarkEnd w:id="38"/>
     </w:p>
     <w:p>
       <w:pPr>
@@ -20500,7 +20635,7 @@
           <w:lang w:eastAsia="zh-CN"/>
         </w:rPr>
       </w:pPr>
-      <w:bookmarkStart w:id="39" w:name="_Toc103874967"/>
+      <w:bookmarkStart w:id="38" w:name="_Toc103874967"/>
       <w:r>
         <w:rPr>
           <w:rFonts w:eastAsia="Calibri"/>
@@ -20510,7 +20645,7 @@
         </w:rPr>
         <w:t>3.2 Проектирование модели базы данных</w:t>
       </w:r>
-      <w:bookmarkEnd w:id="39"/>
+      <w:bookmarkEnd w:id="38"/>
     </w:p>
     <w:p>
       <w:pPr>
@@ -20946,34 +21081,112 @@
           <w:sz w:val="28"/>
           <w:lang w:eastAsia="zh-CN"/>
         </w:rPr>
-        <w:t xml:space="preserve"> уровня разработаем на основании инфологической модели, описание которой приведено в пункте 2.3</w:t>
-      </w:r>
-      <w:r>
-        <w:rPr>
-          <w:rFonts w:ascii="Times New Roman" w:eastAsia="Calibri" w:hAnsi="Times New Roman" w:cs="Times New Roman"/>
-          <w:color w:val="auto"/>
-          <w:sz w:val="28"/>
-          <w:lang w:eastAsia="zh-CN"/>
-        </w:rPr>
-        <w:t>,</w:t>
-      </w:r>
-      <w:r>
-        <w:rPr>
-          <w:rFonts w:ascii="Times New Roman" w:eastAsia="Calibri" w:hAnsi="Times New Roman" w:cs="Times New Roman"/>
-          <w:color w:val="auto"/>
-          <w:sz w:val="28"/>
-          <w:lang w:eastAsia="zh-CN"/>
-        </w:rPr>
-        <w:t xml:space="preserve"> представлена на рисунке 3.5.</w:t>
-      </w:r>
-      <w:r>
-        <w:rPr>
-          <w:rFonts w:ascii="Times New Roman" w:eastAsia="Calibri" w:hAnsi="Times New Roman" w:cs="Times New Roman"/>
-          <w:color w:val="auto"/>
-          <w:sz w:val="28"/>
-          <w:lang w:eastAsia="zh-CN"/>
-        </w:rPr>
-        <w:t xml:space="preserve"> Она состоит из описания всех таблиц, которые будут использоваться в разрабатываемом ПС, а также связей между ними в схематическом виде. Каждая таблица состоит из четырех колонок</w:t>
+        <w:t xml:space="preserve"> уровня </w:t>
+      </w:r>
+      <w:r>
+        <w:rPr>
+          <w:rFonts w:ascii="Times New Roman" w:eastAsia="Calibri" w:hAnsi="Times New Roman" w:cs="Times New Roman"/>
+          <w:color w:val="auto"/>
+          <w:sz w:val="28"/>
+          <w:lang w:eastAsia="zh-CN"/>
+        </w:rPr>
+        <w:t>необходимо разработать</w:t>
+      </w:r>
+      <w:r>
+        <w:rPr>
+          <w:rFonts w:ascii="Times New Roman" w:eastAsia="Calibri" w:hAnsi="Times New Roman" w:cs="Times New Roman"/>
+          <w:color w:val="auto"/>
+          <w:sz w:val="28"/>
+          <w:lang w:eastAsia="zh-CN"/>
+        </w:rPr>
+        <w:t xml:space="preserve"> на основании инфологической модели, описание которой приведено в пункте 2.3</w:t>
+      </w:r>
+      <w:r>
+        <w:rPr>
+          <w:rFonts w:ascii="Times New Roman" w:eastAsia="Calibri" w:hAnsi="Times New Roman" w:cs="Times New Roman"/>
+          <w:color w:val="auto"/>
+          <w:sz w:val="28"/>
+          <w:lang w:eastAsia="zh-CN"/>
+        </w:rPr>
+        <w:t>.</w:t>
+      </w:r>
+      <w:r>
+        <w:rPr>
+          <w:rFonts w:ascii="Times New Roman" w:eastAsia="Calibri" w:hAnsi="Times New Roman" w:cs="Times New Roman"/>
+          <w:color w:val="auto"/>
+          <w:sz w:val="28"/>
+          <w:lang w:eastAsia="zh-CN"/>
+        </w:rPr>
+        <w:t xml:space="preserve"> </w:t>
+      </w:r>
+      <w:r>
+        <w:rPr>
+          <w:rFonts w:ascii="Times New Roman" w:eastAsia="Calibri" w:hAnsi="Times New Roman" w:cs="Times New Roman"/>
+          <w:color w:val="auto"/>
+          <w:sz w:val="28"/>
+          <w:lang w:eastAsia="zh-CN"/>
+        </w:rPr>
+        <w:t xml:space="preserve">Модель </w:t>
+      </w:r>
+      <w:proofErr w:type="spellStart"/>
+      <w:r>
+        <w:rPr>
+          <w:rFonts w:ascii="Times New Roman" w:eastAsia="Calibri" w:hAnsi="Times New Roman" w:cs="Times New Roman"/>
+          <w:color w:val="auto"/>
+          <w:sz w:val="28"/>
+          <w:lang w:eastAsia="zh-CN"/>
+        </w:rPr>
+        <w:t>даталогического</w:t>
+      </w:r>
+      <w:proofErr w:type="spellEnd"/>
+      <w:r>
+        <w:rPr>
+          <w:rFonts w:ascii="Times New Roman" w:eastAsia="Calibri" w:hAnsi="Times New Roman" w:cs="Times New Roman"/>
+          <w:color w:val="auto"/>
+          <w:sz w:val="28"/>
+          <w:lang w:eastAsia="zh-CN"/>
+        </w:rPr>
+        <w:t xml:space="preserve"> уровня </w:t>
+      </w:r>
+      <w:r>
+        <w:rPr>
+          <w:rFonts w:ascii="Times New Roman" w:eastAsia="Calibri" w:hAnsi="Times New Roman" w:cs="Times New Roman"/>
+          <w:color w:val="auto"/>
+          <w:sz w:val="28"/>
+          <w:lang w:eastAsia="zh-CN"/>
+        </w:rPr>
+        <w:t>представлена на рисунке 3.5.</w:t>
+      </w:r>
+      <w:r>
+        <w:rPr>
+          <w:rFonts w:ascii="Times New Roman" w:eastAsia="Calibri" w:hAnsi="Times New Roman" w:cs="Times New Roman"/>
+          <w:color w:val="auto"/>
+          <w:sz w:val="28"/>
+          <w:lang w:eastAsia="zh-CN"/>
+        </w:rPr>
+        <w:t xml:space="preserve"> </w:t>
+      </w:r>
+    </w:p>
+    <w:p>
+      <w:pPr>
+        <w:spacing w:after="0" w:line="240" w:lineRule="auto"/>
+        <w:ind w:firstLine="709"/>
+        <w:jc w:val="both"/>
+        <w:rPr>
+          <w:rFonts w:ascii="Times New Roman" w:eastAsia="Calibri" w:hAnsi="Times New Roman" w:cs="Times New Roman"/>
+          <w:color w:val="auto"/>
+          <w:sz w:val="28"/>
+          <w:lang w:eastAsia="zh-CN"/>
+        </w:rPr>
+      </w:pPr>
+      <w:r>
+        <w:rPr>
+          <w:rFonts w:ascii="Times New Roman" w:eastAsia="Calibri" w:hAnsi="Times New Roman" w:cs="Times New Roman"/>
+          <w:color w:val="auto"/>
+          <w:sz w:val="28"/>
+          <w:lang w:eastAsia="zh-CN"/>
+        </w:rPr>
+        <w:t>Она состоит из описания всех таблиц, которые будут использоваться в разрабатываемом ПС, а также связей между ними в схематическом виде. Каждая таблица состоит из четырех колонок</w:t>
       </w:r>
       <w:r>
         <w:rPr>
@@ -21019,6 +21232,687 @@
           <w:lang w:eastAsia="zh-CN"/>
         </w:rPr>
         <w:t xml:space="preserve">значений для данного поля. </w:t>
+      </w:r>
+    </w:p>
+    <w:p>
+      <w:pPr>
+        <w:spacing w:after="0" w:line="240" w:lineRule="auto"/>
+        <w:ind w:firstLine="697"/>
+        <w:jc w:val="both"/>
+        <w:rPr>
+          <w:rFonts w:ascii="Times New Roman" w:eastAsia="Calibri" w:hAnsi="Times New Roman" w:cs="Times New Roman"/>
+          <w:bCs/>
+          <w:color w:val="auto"/>
+          <w:sz w:val="28"/>
+          <w:szCs w:val="28"/>
+          <w:shd w:val="clear" w:color="auto" w:fill="FFFFFF"/>
+          <w:lang w:eastAsia="en-US"/>
+        </w:rPr>
+      </w:pPr>
+      <w:r>
+        <w:rPr>
+          <w:rFonts w:ascii="Times New Roman" w:eastAsia="Calibri" w:hAnsi="Times New Roman" w:cs="Times New Roman"/>
+          <w:bCs/>
+          <w:color w:val="auto"/>
+          <w:sz w:val="28"/>
+          <w:szCs w:val="28"/>
+          <w:shd w:val="clear" w:color="auto" w:fill="FFFFFF"/>
+          <w:lang w:eastAsia="en-US"/>
+        </w:rPr>
+        <w:t xml:space="preserve">MS </w:t>
+      </w:r>
+      <w:r>
+        <w:rPr>
+          <w:rFonts w:ascii="Times New Roman" w:eastAsia="Calibri" w:hAnsi="Times New Roman" w:cs="Times New Roman"/>
+          <w:bCs/>
+          <w:color w:val="auto"/>
+          <w:sz w:val="28"/>
+          <w:szCs w:val="28"/>
+          <w:shd w:val="clear" w:color="auto" w:fill="FFFFFF"/>
+          <w:lang w:eastAsia="en-US"/>
+        </w:rPr>
+        <w:t>SQL</w:t>
+      </w:r>
+      <w:r>
+        <w:rPr>
+          <w:rFonts w:ascii="Times New Roman" w:eastAsia="Calibri" w:hAnsi="Times New Roman" w:cs="Times New Roman"/>
+          <w:bCs/>
+          <w:color w:val="auto"/>
+          <w:sz w:val="28"/>
+          <w:szCs w:val="28"/>
+          <w:shd w:val="clear" w:color="auto" w:fill="FFFFFF"/>
+          <w:lang w:eastAsia="en-US"/>
+        </w:rPr>
+        <w:t xml:space="preserve"> </w:t>
+      </w:r>
+      <w:r>
+        <w:rPr>
+          <w:rFonts w:ascii="Times New Roman" w:eastAsia="Calibri" w:hAnsi="Times New Roman" w:cs="Times New Roman"/>
+          <w:bCs/>
+          <w:color w:val="auto"/>
+          <w:sz w:val="28"/>
+          <w:szCs w:val="28"/>
+          <w:shd w:val="clear" w:color="auto" w:fill="FFFFFF"/>
+          <w:lang w:val="en-US" w:eastAsia="en-US"/>
+        </w:rPr>
+        <w:t>Server</w:t>
+      </w:r>
+      <w:r>
+        <w:rPr>
+          <w:rFonts w:ascii="Times New Roman" w:eastAsia="Calibri" w:hAnsi="Times New Roman" w:cs="Times New Roman"/>
+          <w:bCs/>
+          <w:color w:val="auto"/>
+          <w:sz w:val="28"/>
+          <w:szCs w:val="28"/>
+          <w:shd w:val="clear" w:color="auto" w:fill="FFFFFF"/>
+          <w:lang w:eastAsia="en-US"/>
+        </w:rPr>
+        <w:t xml:space="preserve"> – это реляционная система управления базами данных с открытым исходным кодом. В настоящее время эта СУБД одна из наиболее популярных в веб-приложениях, </w:t>
+      </w:r>
+      <w:r>
+        <w:rPr>
+          <w:rFonts w:ascii="Times New Roman" w:eastAsia="Calibri" w:hAnsi="Times New Roman" w:cs="Times New Roman"/>
+          <w:bCs/>
+          <w:color w:val="auto"/>
+          <w:sz w:val="28"/>
+          <w:szCs w:val="28"/>
+          <w:shd w:val="clear" w:color="auto" w:fill="FFFFFF"/>
+          <w:lang w:eastAsia="en-US"/>
+        </w:rPr>
+        <w:t xml:space="preserve">наиболее удобно использовать эту базу данных в связи с </w:t>
+      </w:r>
+      <w:proofErr w:type="spellStart"/>
+      <w:r>
+        <w:rPr>
+          <w:rFonts w:ascii="Times New Roman" w:eastAsia="Calibri" w:hAnsi="Times New Roman" w:cs="Times New Roman"/>
+          <w:bCs/>
+          <w:color w:val="auto"/>
+          <w:sz w:val="28"/>
+          <w:szCs w:val="28"/>
+          <w:shd w:val="clear" w:color="auto" w:fill="FFFFFF"/>
+          <w:lang w:eastAsia="en-US"/>
+        </w:rPr>
+        <w:t>фреймворком</w:t>
+      </w:r>
+      <w:proofErr w:type="spellEnd"/>
+      <w:r>
+        <w:rPr>
+          <w:rFonts w:ascii="Times New Roman" w:eastAsia="Calibri" w:hAnsi="Times New Roman" w:cs="Times New Roman"/>
+          <w:bCs/>
+          <w:color w:val="auto"/>
+          <w:sz w:val="28"/>
+          <w:szCs w:val="28"/>
+          <w:shd w:val="clear" w:color="auto" w:fill="FFFFFF"/>
+          <w:lang w:eastAsia="en-US"/>
+        </w:rPr>
+        <w:t xml:space="preserve"> </w:t>
+      </w:r>
+      <w:r>
+        <w:rPr>
+          <w:rFonts w:ascii="Times New Roman" w:eastAsia="Calibri" w:hAnsi="Times New Roman" w:cs="Times New Roman"/>
+          <w:bCs/>
+          <w:color w:val="auto"/>
+          <w:sz w:val="28"/>
+          <w:szCs w:val="28"/>
+          <w:shd w:val="clear" w:color="auto" w:fill="FFFFFF"/>
+          <w:lang w:val="en-US" w:eastAsia="en-US"/>
+        </w:rPr>
+        <w:t>ASP</w:t>
+      </w:r>
+      <w:r>
+        <w:rPr>
+          <w:rFonts w:ascii="Times New Roman" w:eastAsia="Calibri" w:hAnsi="Times New Roman" w:cs="Times New Roman"/>
+          <w:bCs/>
+          <w:color w:val="auto"/>
+          <w:sz w:val="28"/>
+          <w:szCs w:val="28"/>
+          <w:shd w:val="clear" w:color="auto" w:fill="FFFFFF"/>
+          <w:lang w:eastAsia="en-US"/>
+        </w:rPr>
+        <w:t xml:space="preserve"> .</w:t>
+      </w:r>
+      <w:r>
+        <w:rPr>
+          <w:rFonts w:ascii="Times New Roman" w:eastAsia="Calibri" w:hAnsi="Times New Roman" w:cs="Times New Roman"/>
+          <w:bCs/>
+          <w:color w:val="auto"/>
+          <w:sz w:val="28"/>
+          <w:szCs w:val="28"/>
+          <w:shd w:val="clear" w:color="auto" w:fill="FFFFFF"/>
+          <w:lang w:val="en-US" w:eastAsia="en-US"/>
+        </w:rPr>
+        <w:t>NET</w:t>
+      </w:r>
+      <w:r>
+        <w:rPr>
+          <w:rFonts w:ascii="Times New Roman" w:eastAsia="Calibri" w:hAnsi="Times New Roman" w:cs="Times New Roman"/>
+          <w:bCs/>
+          <w:color w:val="auto"/>
+          <w:sz w:val="28"/>
+          <w:szCs w:val="28"/>
+          <w:shd w:val="clear" w:color="auto" w:fill="FFFFFF"/>
+          <w:lang w:eastAsia="en-US"/>
+        </w:rPr>
+        <w:t xml:space="preserve"> </w:t>
+      </w:r>
+      <w:r>
+        <w:rPr>
+          <w:rFonts w:ascii="Times New Roman" w:eastAsia="Calibri" w:hAnsi="Times New Roman" w:cs="Times New Roman"/>
+          <w:bCs/>
+          <w:color w:val="auto"/>
+          <w:sz w:val="28"/>
+          <w:szCs w:val="28"/>
+          <w:shd w:val="clear" w:color="auto" w:fill="FFFFFF"/>
+          <w:lang w:val="en-US" w:eastAsia="en-US"/>
+        </w:rPr>
+        <w:t>Core</w:t>
+      </w:r>
+      <w:r>
+        <w:rPr>
+          <w:rFonts w:ascii="Times New Roman" w:eastAsia="Calibri" w:hAnsi="Times New Roman" w:cs="Times New Roman"/>
+          <w:bCs/>
+          <w:color w:val="auto"/>
+          <w:sz w:val="28"/>
+          <w:szCs w:val="28"/>
+          <w:shd w:val="clear" w:color="auto" w:fill="FFFFFF"/>
+          <w:lang w:eastAsia="en-US"/>
+        </w:rPr>
+        <w:t xml:space="preserve">, </w:t>
+      </w:r>
+      <w:r>
+        <w:rPr>
+          <w:rFonts w:ascii="Times New Roman" w:eastAsia="Calibri" w:hAnsi="Times New Roman" w:cs="Times New Roman"/>
+          <w:bCs/>
+          <w:color w:val="auto"/>
+          <w:sz w:val="28"/>
+          <w:szCs w:val="28"/>
+          <w:shd w:val="clear" w:color="auto" w:fill="FFFFFF"/>
+          <w:lang w:eastAsia="en-US"/>
+        </w:rPr>
+        <w:t xml:space="preserve">также поддерживаемым и разрабатываемым </w:t>
+      </w:r>
+      <w:r>
+        <w:rPr>
+          <w:rFonts w:ascii="Times New Roman" w:eastAsia="Calibri" w:hAnsi="Times New Roman" w:cs="Times New Roman"/>
+          <w:bCs/>
+          <w:color w:val="auto"/>
+          <w:sz w:val="28"/>
+          <w:szCs w:val="28"/>
+          <w:shd w:val="clear" w:color="auto" w:fill="FFFFFF"/>
+          <w:lang w:val="en-US" w:eastAsia="en-US"/>
+        </w:rPr>
+        <w:t>Microsoft</w:t>
+      </w:r>
+      <w:r>
+        <w:rPr>
+          <w:rFonts w:ascii="Times New Roman" w:eastAsia="Calibri" w:hAnsi="Times New Roman" w:cs="Times New Roman"/>
+          <w:bCs/>
+          <w:color w:val="auto"/>
+          <w:sz w:val="28"/>
+          <w:szCs w:val="28"/>
+          <w:shd w:val="clear" w:color="auto" w:fill="FFFFFF"/>
+          <w:lang w:eastAsia="en-US"/>
+        </w:rPr>
+        <w:t>.</w:t>
+      </w:r>
+    </w:p>
+    <w:p>
+      <w:pPr>
+        <w:pStyle w:val="11"/>
+        <w:spacing w:after="0" w:line="240" w:lineRule="auto"/>
+        <w:ind w:firstLine="709"/>
+        <w:jc w:val="both"/>
+        <w:rPr>
+          <w:rFonts w:ascii="Times New Roman" w:eastAsia="Calibri" w:hAnsi="Times New Roman" w:cs="Times New Roman"/>
+          <w:color w:val="auto"/>
+          <w:sz w:val="28"/>
+          <w:lang w:eastAsia="en-US"/>
+        </w:rPr>
+      </w:pPr>
+      <w:r>
+        <w:rPr>
+          <w:rFonts w:ascii="Times New Roman" w:eastAsia="Calibri" w:hAnsi="Times New Roman" w:cs="Times New Roman"/>
+          <w:color w:val="auto"/>
+          <w:sz w:val="28"/>
+          <w:lang w:eastAsia="en-US"/>
+        </w:rPr>
+        <w:t xml:space="preserve">MS SQL </w:t>
+      </w:r>
+      <w:proofErr w:type="spellStart"/>
+      <w:r>
+        <w:rPr>
+          <w:rFonts w:ascii="Times New Roman" w:eastAsia="Calibri" w:hAnsi="Times New Roman" w:cs="Times New Roman"/>
+          <w:color w:val="auto"/>
+          <w:sz w:val="28"/>
+          <w:lang w:eastAsia="en-US"/>
+        </w:rPr>
+        <w:t>Server</w:t>
+      </w:r>
+      <w:proofErr w:type="spellEnd"/>
+      <w:r>
+        <w:rPr>
+          <w:rFonts w:ascii="Times New Roman" w:eastAsia="Calibri" w:hAnsi="Times New Roman" w:cs="Times New Roman"/>
+          <w:color w:val="auto"/>
+          <w:sz w:val="28"/>
+          <w:lang w:eastAsia="en-US"/>
+        </w:rPr>
+        <w:t xml:space="preserve"> для</w:t>
+      </w:r>
+      <w:r>
+        <w:rPr>
+          <w:rFonts w:ascii="Times New Roman" w:eastAsia="Calibri" w:hAnsi="Times New Roman" w:cs="Times New Roman"/>
+          <w:color w:val="auto"/>
+          <w:sz w:val="28"/>
+          <w:lang w:eastAsia="en-US"/>
+        </w:rPr>
+        <w:t xml:space="preserve"> начался как проект по </w:t>
+      </w:r>
+      <w:proofErr w:type="spellStart"/>
+      <w:r>
+        <w:rPr>
+          <w:rFonts w:ascii="Times New Roman" w:eastAsia="Calibri" w:hAnsi="Times New Roman" w:cs="Times New Roman"/>
+          <w:color w:val="auto"/>
+          <w:sz w:val="28"/>
+          <w:lang w:eastAsia="en-US"/>
+        </w:rPr>
+        <w:t>портир</w:t>
+      </w:r>
+      <w:r>
+        <w:rPr>
+          <w:rFonts w:ascii="Times New Roman" w:eastAsia="Calibri" w:hAnsi="Times New Roman" w:cs="Times New Roman"/>
+          <w:color w:val="auto"/>
+          <w:sz w:val="28"/>
+          <w:lang w:eastAsia="en-US"/>
+        </w:rPr>
+        <w:t>ованию</w:t>
+      </w:r>
+      <w:proofErr w:type="spellEnd"/>
+      <w:r>
+        <w:rPr>
+          <w:rFonts w:ascii="Times New Roman" w:eastAsia="Calibri" w:hAnsi="Times New Roman" w:cs="Times New Roman"/>
+          <w:color w:val="auto"/>
+          <w:sz w:val="28"/>
+          <w:lang w:eastAsia="en-US"/>
+        </w:rPr>
+        <w:t xml:space="preserve"> </w:t>
+      </w:r>
+      <w:r>
+        <w:rPr>
+          <w:rFonts w:ascii="Times New Roman" w:eastAsia="Calibri" w:hAnsi="Times New Roman" w:cs="Times New Roman"/>
+          <w:color w:val="auto"/>
+          <w:sz w:val="28"/>
+          <w:lang w:val="en-US" w:eastAsia="en-US"/>
+        </w:rPr>
+        <w:t xml:space="preserve">Sybase SQL Server </w:t>
+      </w:r>
+      <w:r>
+        <w:rPr>
+          <w:rFonts w:ascii="Times New Roman" w:eastAsia="Calibri" w:hAnsi="Times New Roman" w:cs="Times New Roman"/>
+          <w:color w:val="auto"/>
+          <w:sz w:val="28"/>
+          <w:lang w:eastAsia="en-US"/>
+        </w:rPr>
+        <w:t>в</w:t>
+      </w:r>
+      <w:r>
+        <w:rPr>
+          <w:rFonts w:ascii="Times New Roman" w:eastAsia="Calibri" w:hAnsi="Times New Roman" w:cs="Times New Roman"/>
+          <w:color w:val="auto"/>
+          <w:sz w:val="28"/>
+          <w:lang w:val="en-US" w:eastAsia="en-US"/>
+        </w:rPr>
+        <w:t xml:space="preserve"> 1989 </w:t>
+      </w:r>
+      <w:r>
+        <w:rPr>
+          <w:rFonts w:ascii="Times New Roman" w:eastAsia="Calibri" w:hAnsi="Times New Roman" w:cs="Times New Roman"/>
+          <w:color w:val="auto"/>
+          <w:sz w:val="28"/>
+          <w:lang w:eastAsia="en-US"/>
+        </w:rPr>
+        <w:t>году</w:t>
+      </w:r>
+      <w:r>
+        <w:rPr>
+          <w:rFonts w:ascii="Times New Roman" w:eastAsia="Calibri" w:hAnsi="Times New Roman" w:cs="Times New Roman"/>
+          <w:color w:val="auto"/>
+          <w:sz w:val="28"/>
+          <w:lang w:val="en-US" w:eastAsia="en-US"/>
+        </w:rPr>
+        <w:t xml:space="preserve"> </w:t>
+      </w:r>
+      <w:r>
+        <w:rPr>
+          <w:rFonts w:ascii="Times New Roman" w:eastAsia="Calibri" w:hAnsi="Times New Roman" w:cs="Times New Roman"/>
+          <w:color w:val="auto"/>
+          <w:sz w:val="28"/>
+          <w:lang w:eastAsia="en-US"/>
+        </w:rPr>
+        <w:t>компанией</w:t>
+      </w:r>
+      <w:r>
+        <w:rPr>
+          <w:rFonts w:ascii="Times New Roman" w:eastAsia="Calibri" w:hAnsi="Times New Roman" w:cs="Times New Roman"/>
+          <w:color w:val="auto"/>
+          <w:sz w:val="28"/>
+          <w:lang w:val="en-US" w:eastAsia="en-US"/>
+        </w:rPr>
+        <w:t xml:space="preserve"> Sybase, Ashton-Tate </w:t>
+      </w:r>
+      <w:r>
+        <w:rPr>
+          <w:rFonts w:ascii="Times New Roman" w:eastAsia="Calibri" w:hAnsi="Times New Roman" w:cs="Times New Roman"/>
+          <w:color w:val="auto"/>
+          <w:sz w:val="28"/>
+          <w:lang w:eastAsia="en-US"/>
+        </w:rPr>
+        <w:t>и</w:t>
+      </w:r>
+      <w:r>
+        <w:rPr>
+          <w:rFonts w:ascii="Times New Roman" w:eastAsia="Calibri" w:hAnsi="Times New Roman" w:cs="Times New Roman"/>
+          <w:color w:val="auto"/>
+          <w:sz w:val="28"/>
+          <w:lang w:val="en-US" w:eastAsia="en-US"/>
+        </w:rPr>
+        <w:t xml:space="preserve"> Microsoft. </w:t>
+      </w:r>
+      <w:r>
+        <w:rPr>
+          <w:rFonts w:ascii="Times New Roman" w:eastAsia="Calibri" w:hAnsi="Times New Roman" w:cs="Times New Roman"/>
+          <w:color w:val="auto"/>
+          <w:sz w:val="28"/>
+          <w:lang w:eastAsia="en-US"/>
+        </w:rPr>
+        <w:t xml:space="preserve">SQL </w:t>
+      </w:r>
+      <w:proofErr w:type="spellStart"/>
+      <w:r>
+        <w:rPr>
+          <w:rFonts w:ascii="Times New Roman" w:eastAsia="Calibri" w:hAnsi="Times New Roman" w:cs="Times New Roman"/>
+          <w:color w:val="auto"/>
+          <w:sz w:val="28"/>
+          <w:lang w:eastAsia="en-US"/>
+        </w:rPr>
+        <w:t>Server</w:t>
+      </w:r>
+      <w:proofErr w:type="spellEnd"/>
+      <w:r>
+        <w:rPr>
+          <w:rFonts w:ascii="Times New Roman" w:eastAsia="Calibri" w:hAnsi="Times New Roman" w:cs="Times New Roman"/>
+          <w:color w:val="auto"/>
+          <w:sz w:val="28"/>
+          <w:lang w:eastAsia="en-US"/>
+        </w:rPr>
+        <w:t xml:space="preserve"> выпущен в 1993 году, ознаменова</w:t>
+      </w:r>
+      <w:r>
+        <w:rPr>
+          <w:rFonts w:ascii="Times New Roman" w:eastAsia="Calibri" w:hAnsi="Times New Roman" w:cs="Times New Roman"/>
+          <w:color w:val="auto"/>
+          <w:sz w:val="28"/>
+          <w:lang w:eastAsia="en-US"/>
+        </w:rPr>
+        <w:t xml:space="preserve">в собой вступление в </w:t>
+      </w:r>
+      <w:proofErr w:type="spellStart"/>
+      <w:r>
+        <w:rPr>
+          <w:rFonts w:ascii="Times New Roman" w:eastAsia="Calibri" w:hAnsi="Times New Roman" w:cs="Times New Roman"/>
+          <w:color w:val="auto"/>
+          <w:sz w:val="28"/>
+          <w:lang w:eastAsia="en-US"/>
+        </w:rPr>
+        <w:t>Windows</w:t>
+      </w:r>
+      <w:proofErr w:type="spellEnd"/>
+      <w:r>
+        <w:rPr>
+          <w:rFonts w:ascii="Times New Roman" w:eastAsia="Calibri" w:hAnsi="Times New Roman" w:cs="Times New Roman"/>
+          <w:color w:val="auto"/>
+          <w:sz w:val="28"/>
+          <w:lang w:eastAsia="en-US"/>
+        </w:rPr>
+        <w:t xml:space="preserve"> NT. Написана СУБД на</w:t>
+      </w:r>
+      <w:r>
+        <w:rPr>
+          <w:rFonts w:ascii="Times New Roman" w:eastAsia="Calibri" w:hAnsi="Times New Roman" w:cs="Times New Roman"/>
+          <w:color w:val="auto"/>
+          <w:sz w:val="28"/>
+          <w:lang w:eastAsia="en-US"/>
+        </w:rPr>
+        <w:t> C++</w:t>
+      </w:r>
+      <w:r>
+        <w:rPr>
+          <w:rFonts w:ascii="Times New Roman" w:eastAsia="Calibri" w:hAnsi="Times New Roman" w:cs="Times New Roman"/>
+          <w:color w:val="auto"/>
+          <w:sz w:val="28"/>
+          <w:lang w:eastAsia="en-US"/>
+        </w:rPr>
+        <w:t xml:space="preserve"> с поддержкой исключений</w:t>
+      </w:r>
+      <w:r>
+        <w:rPr>
+          <w:rFonts w:ascii="Times New Roman" w:eastAsia="Calibri" w:hAnsi="Times New Roman" w:cs="Times New Roman"/>
+          <w:color w:val="auto"/>
+          <w:sz w:val="28"/>
+          <w:lang w:eastAsia="en-US"/>
+        </w:rPr>
+        <w:t>, протестирована на множестве различных компиляторов и рабо</w:t>
+      </w:r>
+      <w:r>
+        <w:rPr>
+          <w:rFonts w:ascii="Times New Roman" w:eastAsia="Calibri" w:hAnsi="Times New Roman" w:cs="Times New Roman"/>
+          <w:color w:val="auto"/>
+          <w:sz w:val="28"/>
+          <w:lang w:eastAsia="en-US"/>
+        </w:rPr>
+        <w:t>тает на различных платформах.</w:t>
+      </w:r>
+    </w:p>
+    <w:p>
+      <w:pPr>
+        <w:pStyle w:val="11"/>
+        <w:spacing w:after="0" w:line="240" w:lineRule="auto"/>
+        <w:ind w:firstLine="709"/>
+        <w:jc w:val="both"/>
+        <w:rPr>
+          <w:rFonts w:ascii="Times New Roman" w:eastAsia="Calibri" w:hAnsi="Times New Roman" w:cs="Times New Roman"/>
+          <w:color w:val="auto"/>
+          <w:sz w:val="28"/>
+          <w:lang w:eastAsia="en-US"/>
+        </w:rPr>
+      </w:pPr>
+      <w:r>
+        <w:rPr>
+          <w:rFonts w:ascii="Times New Roman" w:eastAsia="Calibri" w:hAnsi="Times New Roman" w:cs="Times New Roman"/>
+          <w:color w:val="auto"/>
+          <w:sz w:val="28"/>
+          <w:lang w:eastAsia="en-US"/>
+        </w:rPr>
+        <w:t xml:space="preserve">В </w:t>
+      </w:r>
+      <w:r>
+        <w:rPr>
+          <w:rFonts w:ascii="Times New Roman" w:eastAsia="Calibri" w:hAnsi="Times New Roman" w:cs="Times New Roman"/>
+          <w:color w:val="auto"/>
+          <w:sz w:val="28"/>
+          <w:lang w:val="en-US" w:eastAsia="en-US"/>
+        </w:rPr>
+        <w:t>MS</w:t>
+      </w:r>
+      <w:r>
+        <w:rPr>
+          <w:rFonts w:ascii="Times New Roman" w:eastAsia="Calibri" w:hAnsi="Times New Roman" w:cs="Times New Roman"/>
+          <w:color w:val="auto"/>
+          <w:sz w:val="28"/>
+          <w:lang w:eastAsia="en-US"/>
+        </w:rPr>
+        <w:t xml:space="preserve"> </w:t>
+      </w:r>
+      <w:r>
+        <w:rPr>
+          <w:rFonts w:ascii="Times New Roman" w:eastAsia="Calibri" w:hAnsi="Times New Roman" w:cs="Times New Roman"/>
+          <w:color w:val="auto"/>
+          <w:sz w:val="28"/>
+          <w:lang w:val="en-US" w:eastAsia="en-US"/>
+        </w:rPr>
+        <w:t>SQL</w:t>
+      </w:r>
+      <w:r>
+        <w:rPr>
+          <w:rFonts w:ascii="Times New Roman" w:eastAsia="Calibri" w:hAnsi="Times New Roman" w:cs="Times New Roman"/>
+          <w:color w:val="auto"/>
+          <w:sz w:val="28"/>
+          <w:lang w:eastAsia="en-US"/>
+        </w:rPr>
+        <w:t xml:space="preserve"> </w:t>
+      </w:r>
+      <w:r>
+        <w:rPr>
+          <w:rFonts w:ascii="Times New Roman" w:eastAsia="Calibri" w:hAnsi="Times New Roman" w:cs="Times New Roman"/>
+          <w:color w:val="auto"/>
+          <w:sz w:val="28"/>
+          <w:lang w:val="en-US" w:eastAsia="en-US"/>
+        </w:rPr>
+        <w:t>Server</w:t>
+      </w:r>
+      <w:r>
+        <w:rPr>
+          <w:rFonts w:ascii="Times New Roman" w:eastAsia="Calibri" w:hAnsi="Times New Roman" w:cs="Times New Roman"/>
+          <w:color w:val="auto"/>
+          <w:sz w:val="28"/>
+          <w:lang w:eastAsia="en-US"/>
+        </w:rPr>
+        <w:t xml:space="preserve"> </w:t>
+      </w:r>
+      <w:r>
+        <w:rPr>
+          <w:rFonts w:ascii="Times New Roman" w:eastAsia="Calibri" w:hAnsi="Times New Roman" w:cs="Times New Roman"/>
+          <w:color w:val="auto"/>
+          <w:sz w:val="28"/>
+          <w:lang w:eastAsia="en-US"/>
+        </w:rPr>
+        <w:t>существует множество доступных типов данных. Все они подразделяются на четыре категории</w:t>
+      </w:r>
+      <w:r>
+        <w:rPr>
+          <w:rFonts w:ascii="Times New Roman" w:eastAsia="Calibri" w:hAnsi="Times New Roman" w:cs="Times New Roman"/>
+          <w:color w:val="auto"/>
+          <w:sz w:val="28"/>
+          <w:lang w:eastAsia="en-US"/>
+        </w:rPr>
+        <w:t>:</w:t>
+      </w:r>
+    </w:p>
+    <w:p>
+      <w:pPr>
+        <w:pStyle w:val="11"/>
+        <w:numPr>
+          <w:ilvl w:val="0"/>
+          <w:numId w:val="25"/>
+        </w:numPr>
+        <w:spacing w:after="0" w:line="240" w:lineRule="auto"/>
+        <w:ind w:left="0" w:firstLine="709"/>
+        <w:jc w:val="both"/>
+        <w:rPr>
+          <w:rFonts w:ascii="Times New Roman" w:eastAsia="Calibri" w:hAnsi="Times New Roman" w:cs="Times New Roman"/>
+          <w:color w:val="auto"/>
+          <w:sz w:val="28"/>
+          <w:lang w:eastAsia="en-US"/>
+        </w:rPr>
+      </w:pPr>
+      <w:r>
+        <w:rPr>
+          <w:rFonts w:ascii="Times New Roman" w:eastAsia="Calibri" w:hAnsi="Times New Roman" w:cs="Times New Roman"/>
+          <w:color w:val="auto"/>
+          <w:sz w:val="28"/>
+          <w:lang w:eastAsia="en-US"/>
+        </w:rPr>
+        <w:t>Числовые типы данных.</w:t>
+      </w:r>
+    </w:p>
+    <w:p>
+      <w:pPr>
+        <w:pStyle w:val="11"/>
+        <w:numPr>
+          <w:ilvl w:val="0"/>
+          <w:numId w:val="25"/>
+        </w:numPr>
+        <w:spacing w:after="0" w:line="240" w:lineRule="auto"/>
+        <w:ind w:left="0" w:firstLine="709"/>
+        <w:jc w:val="both"/>
+        <w:rPr>
+          <w:rFonts w:ascii="Times New Roman" w:eastAsia="Calibri" w:hAnsi="Times New Roman" w:cs="Times New Roman"/>
+          <w:color w:val="auto"/>
+          <w:sz w:val="28"/>
+          <w:lang w:eastAsia="en-US"/>
+        </w:rPr>
+      </w:pPr>
+      <w:r>
+        <w:rPr>
+          <w:rFonts w:ascii="Times New Roman" w:eastAsia="Calibri" w:hAnsi="Times New Roman" w:cs="Times New Roman"/>
+          <w:color w:val="auto"/>
+          <w:sz w:val="28"/>
+          <w:lang w:eastAsia="en-US"/>
+        </w:rPr>
+        <w:t>Типы данных, представляющих дату и время.</w:t>
+      </w:r>
+    </w:p>
+    <w:p>
+      <w:pPr>
+        <w:pStyle w:val="11"/>
+        <w:numPr>
+          <w:ilvl w:val="0"/>
+          <w:numId w:val="25"/>
+        </w:numPr>
+        <w:spacing w:after="0" w:line="240" w:lineRule="auto"/>
+        <w:ind w:left="0" w:firstLine="709"/>
+        <w:jc w:val="both"/>
+        <w:rPr>
+          <w:rFonts w:ascii="Times New Roman" w:eastAsia="Calibri" w:hAnsi="Times New Roman" w:cs="Times New Roman"/>
+          <w:color w:val="auto"/>
+          <w:sz w:val="28"/>
+          <w:lang w:eastAsia="en-US"/>
+        </w:rPr>
+      </w:pPr>
+      <w:r>
+        <w:rPr>
+          <w:rFonts w:ascii="Times New Roman" w:eastAsia="Calibri" w:hAnsi="Times New Roman" w:cs="Times New Roman"/>
+          <w:color w:val="auto"/>
+          <w:sz w:val="28"/>
+          <w:lang w:eastAsia="en-US"/>
+        </w:rPr>
+        <w:t>Строковые типы данных.</w:t>
+      </w:r>
+    </w:p>
+    <w:p>
+      <w:pPr>
+        <w:pStyle w:val="11"/>
+        <w:numPr>
+          <w:ilvl w:val="0"/>
+          <w:numId w:val="25"/>
+        </w:numPr>
+        <w:spacing w:after="0" w:line="240" w:lineRule="auto"/>
+        <w:ind w:left="0" w:firstLine="709"/>
+        <w:jc w:val="both"/>
+        <w:rPr>
+          <w:rFonts w:ascii="Times New Roman" w:eastAsia="Calibri" w:hAnsi="Times New Roman" w:cs="Times New Roman"/>
+          <w:color w:val="auto"/>
+          <w:sz w:val="28"/>
+          <w:lang w:eastAsia="en-US"/>
+        </w:rPr>
+      </w:pPr>
+      <w:r>
+        <w:rPr>
+          <w:rFonts w:ascii="Times New Roman" w:eastAsia="Calibri" w:hAnsi="Times New Roman" w:cs="Times New Roman"/>
+          <w:color w:val="auto"/>
+          <w:sz w:val="28"/>
+          <w:lang w:eastAsia="en-US"/>
+        </w:rPr>
+        <w:t>Бинарные типы данных.</w:t>
       </w:r>
     </w:p>
     <w:p>
@@ -21159,487 +22053,6 @@
     </w:p>
     <w:p>
       <w:pPr>
-        <w:spacing w:after="0" w:line="240" w:lineRule="auto"/>
-        <w:jc w:val="both"/>
-        <w:rPr>
-          <w:rFonts w:ascii="Times New Roman" w:eastAsia="Calibri" w:hAnsi="Times New Roman" w:cs="Times New Roman"/>
-          <w:color w:val="auto"/>
-          <w:sz w:val="28"/>
-          <w:lang w:eastAsia="zh-CN"/>
-        </w:rPr>
-      </w:pPr>
-    </w:p>
-    <w:p>
-      <w:pPr>
-        <w:spacing w:after="0" w:line="240" w:lineRule="auto"/>
-        <w:ind w:firstLine="697"/>
-        <w:jc w:val="both"/>
-        <w:rPr>
-          <w:rFonts w:ascii="Times New Roman" w:eastAsia="Calibri" w:hAnsi="Times New Roman" w:cs="Times New Roman"/>
-          <w:bCs/>
-          <w:color w:val="auto"/>
-          <w:sz w:val="28"/>
-          <w:szCs w:val="28"/>
-          <w:shd w:val="clear" w:color="auto" w:fill="FFFFFF"/>
-          <w:lang w:eastAsia="en-US"/>
-        </w:rPr>
-      </w:pPr>
-      <w:r>
-        <w:rPr>
-          <w:rFonts w:ascii="Times New Roman" w:eastAsia="Calibri" w:hAnsi="Times New Roman" w:cs="Times New Roman"/>
-          <w:bCs/>
-          <w:color w:val="auto"/>
-          <w:sz w:val="28"/>
-          <w:szCs w:val="28"/>
-          <w:shd w:val="clear" w:color="auto" w:fill="FFFFFF"/>
-          <w:lang w:eastAsia="en-US"/>
-        </w:rPr>
-        <w:t xml:space="preserve">MS </w:t>
-      </w:r>
-      <w:r>
-        <w:rPr>
-          <w:rFonts w:ascii="Times New Roman" w:eastAsia="Calibri" w:hAnsi="Times New Roman" w:cs="Times New Roman"/>
-          <w:bCs/>
-          <w:color w:val="auto"/>
-          <w:sz w:val="28"/>
-          <w:szCs w:val="28"/>
-          <w:shd w:val="clear" w:color="auto" w:fill="FFFFFF"/>
-          <w:lang w:eastAsia="en-US"/>
-        </w:rPr>
-        <w:t>SQL</w:t>
-      </w:r>
-      <w:r>
-        <w:rPr>
-          <w:rFonts w:ascii="Times New Roman" w:eastAsia="Calibri" w:hAnsi="Times New Roman" w:cs="Times New Roman"/>
-          <w:bCs/>
-          <w:color w:val="auto"/>
-          <w:sz w:val="28"/>
-          <w:szCs w:val="28"/>
-          <w:shd w:val="clear" w:color="auto" w:fill="FFFFFF"/>
-          <w:lang w:eastAsia="en-US"/>
-        </w:rPr>
-        <w:t xml:space="preserve"> </w:t>
-      </w:r>
-      <w:r>
-        <w:rPr>
-          <w:rFonts w:ascii="Times New Roman" w:eastAsia="Calibri" w:hAnsi="Times New Roman" w:cs="Times New Roman"/>
-          <w:bCs/>
-          <w:color w:val="auto"/>
-          <w:sz w:val="28"/>
-          <w:szCs w:val="28"/>
-          <w:shd w:val="clear" w:color="auto" w:fill="FFFFFF"/>
-          <w:lang w:val="en-US" w:eastAsia="en-US"/>
-        </w:rPr>
-        <w:t>Server</w:t>
-      </w:r>
-      <w:r>
-        <w:rPr>
-          <w:rFonts w:ascii="Times New Roman" w:eastAsia="Calibri" w:hAnsi="Times New Roman" w:cs="Times New Roman"/>
-          <w:bCs/>
-          <w:color w:val="auto"/>
-          <w:sz w:val="28"/>
-          <w:szCs w:val="28"/>
-          <w:shd w:val="clear" w:color="auto" w:fill="FFFFFF"/>
-          <w:lang w:eastAsia="en-US"/>
-        </w:rPr>
-        <w:t xml:space="preserve"> – это реляционная система управления базами данных с открытым исходным кодом. В настоящее время эта СУБД одна из наиболее популярных в веб-приложениях, </w:t>
-      </w:r>
-      <w:r>
-        <w:rPr>
-          <w:rFonts w:ascii="Times New Roman" w:eastAsia="Calibri" w:hAnsi="Times New Roman" w:cs="Times New Roman"/>
-          <w:bCs/>
-          <w:color w:val="auto"/>
-          <w:sz w:val="28"/>
-          <w:szCs w:val="28"/>
-          <w:shd w:val="clear" w:color="auto" w:fill="FFFFFF"/>
-          <w:lang w:eastAsia="en-US"/>
-        </w:rPr>
-        <w:t xml:space="preserve">наиболее удобно использовать эту базу данных в связи с </w:t>
-      </w:r>
-      <w:proofErr w:type="spellStart"/>
-      <w:r>
-        <w:rPr>
-          <w:rFonts w:ascii="Times New Roman" w:eastAsia="Calibri" w:hAnsi="Times New Roman" w:cs="Times New Roman"/>
-          <w:bCs/>
-          <w:color w:val="auto"/>
-          <w:sz w:val="28"/>
-          <w:szCs w:val="28"/>
-          <w:shd w:val="clear" w:color="auto" w:fill="FFFFFF"/>
-          <w:lang w:eastAsia="en-US"/>
-        </w:rPr>
-        <w:t>фреймворком</w:t>
-      </w:r>
-      <w:proofErr w:type="spellEnd"/>
-      <w:r>
-        <w:rPr>
-          <w:rFonts w:ascii="Times New Roman" w:eastAsia="Calibri" w:hAnsi="Times New Roman" w:cs="Times New Roman"/>
-          <w:bCs/>
-          <w:color w:val="auto"/>
-          <w:sz w:val="28"/>
-          <w:szCs w:val="28"/>
-          <w:shd w:val="clear" w:color="auto" w:fill="FFFFFF"/>
-          <w:lang w:eastAsia="en-US"/>
-        </w:rPr>
-        <w:t xml:space="preserve"> </w:t>
-      </w:r>
-      <w:r>
-        <w:rPr>
-          <w:rFonts w:ascii="Times New Roman" w:eastAsia="Calibri" w:hAnsi="Times New Roman" w:cs="Times New Roman"/>
-          <w:bCs/>
-          <w:color w:val="auto"/>
-          <w:sz w:val="28"/>
-          <w:szCs w:val="28"/>
-          <w:shd w:val="clear" w:color="auto" w:fill="FFFFFF"/>
-          <w:lang w:val="en-US" w:eastAsia="en-US"/>
-        </w:rPr>
-        <w:t>ASP</w:t>
-      </w:r>
-      <w:r>
-        <w:rPr>
-          <w:rFonts w:ascii="Times New Roman" w:eastAsia="Calibri" w:hAnsi="Times New Roman" w:cs="Times New Roman"/>
-          <w:bCs/>
-          <w:color w:val="auto"/>
-          <w:sz w:val="28"/>
-          <w:szCs w:val="28"/>
-          <w:shd w:val="clear" w:color="auto" w:fill="FFFFFF"/>
-          <w:lang w:eastAsia="en-US"/>
-        </w:rPr>
-        <w:t xml:space="preserve"> .</w:t>
-      </w:r>
-      <w:r>
-        <w:rPr>
-          <w:rFonts w:ascii="Times New Roman" w:eastAsia="Calibri" w:hAnsi="Times New Roman" w:cs="Times New Roman"/>
-          <w:bCs/>
-          <w:color w:val="auto"/>
-          <w:sz w:val="28"/>
-          <w:szCs w:val="28"/>
-          <w:shd w:val="clear" w:color="auto" w:fill="FFFFFF"/>
-          <w:lang w:val="en-US" w:eastAsia="en-US"/>
-        </w:rPr>
-        <w:t>NET</w:t>
-      </w:r>
-      <w:r>
-        <w:rPr>
-          <w:rFonts w:ascii="Times New Roman" w:eastAsia="Calibri" w:hAnsi="Times New Roman" w:cs="Times New Roman"/>
-          <w:bCs/>
-          <w:color w:val="auto"/>
-          <w:sz w:val="28"/>
-          <w:szCs w:val="28"/>
-          <w:shd w:val="clear" w:color="auto" w:fill="FFFFFF"/>
-          <w:lang w:eastAsia="en-US"/>
-        </w:rPr>
-        <w:t xml:space="preserve"> </w:t>
-      </w:r>
-      <w:r>
-        <w:rPr>
-          <w:rFonts w:ascii="Times New Roman" w:eastAsia="Calibri" w:hAnsi="Times New Roman" w:cs="Times New Roman"/>
-          <w:bCs/>
-          <w:color w:val="auto"/>
-          <w:sz w:val="28"/>
-          <w:szCs w:val="28"/>
-          <w:shd w:val="clear" w:color="auto" w:fill="FFFFFF"/>
-          <w:lang w:val="en-US" w:eastAsia="en-US"/>
-        </w:rPr>
-        <w:t>Core</w:t>
-      </w:r>
-      <w:r>
-        <w:rPr>
-          <w:rFonts w:ascii="Times New Roman" w:eastAsia="Calibri" w:hAnsi="Times New Roman" w:cs="Times New Roman"/>
-          <w:bCs/>
-          <w:color w:val="auto"/>
-          <w:sz w:val="28"/>
-          <w:szCs w:val="28"/>
-          <w:shd w:val="clear" w:color="auto" w:fill="FFFFFF"/>
-          <w:lang w:eastAsia="en-US"/>
-        </w:rPr>
-        <w:t xml:space="preserve">, </w:t>
-      </w:r>
-      <w:r>
-        <w:rPr>
-          <w:rFonts w:ascii="Times New Roman" w:eastAsia="Calibri" w:hAnsi="Times New Roman" w:cs="Times New Roman"/>
-          <w:bCs/>
-          <w:color w:val="auto"/>
-          <w:sz w:val="28"/>
-          <w:szCs w:val="28"/>
-          <w:shd w:val="clear" w:color="auto" w:fill="FFFFFF"/>
-          <w:lang w:eastAsia="en-US"/>
-        </w:rPr>
-        <w:t xml:space="preserve">также поддерживаемым и разрабатываемым </w:t>
-      </w:r>
-      <w:r>
-        <w:rPr>
-          <w:rFonts w:ascii="Times New Roman" w:eastAsia="Calibri" w:hAnsi="Times New Roman" w:cs="Times New Roman"/>
-          <w:bCs/>
-          <w:color w:val="auto"/>
-          <w:sz w:val="28"/>
-          <w:szCs w:val="28"/>
-          <w:shd w:val="clear" w:color="auto" w:fill="FFFFFF"/>
-          <w:lang w:val="en-US" w:eastAsia="en-US"/>
-        </w:rPr>
-        <w:t>Microsoft</w:t>
-      </w:r>
-      <w:r>
-        <w:rPr>
-          <w:rFonts w:ascii="Times New Roman" w:eastAsia="Calibri" w:hAnsi="Times New Roman" w:cs="Times New Roman"/>
-          <w:bCs/>
-          <w:color w:val="auto"/>
-          <w:sz w:val="28"/>
-          <w:szCs w:val="28"/>
-          <w:shd w:val="clear" w:color="auto" w:fill="FFFFFF"/>
-          <w:lang w:eastAsia="en-US"/>
-        </w:rPr>
-        <w:t>.</w:t>
-      </w:r>
-    </w:p>
-    <w:p>
-      <w:pPr>
-        <w:pStyle w:val="11"/>
-        <w:spacing w:after="0" w:line="240" w:lineRule="auto"/>
-        <w:ind w:firstLine="709"/>
-        <w:jc w:val="both"/>
-        <w:rPr>
-          <w:rFonts w:ascii="Times New Roman" w:eastAsia="Calibri" w:hAnsi="Times New Roman" w:cs="Times New Roman"/>
-          <w:color w:val="auto"/>
-          <w:sz w:val="28"/>
-          <w:lang w:eastAsia="en-US"/>
-        </w:rPr>
-      </w:pPr>
-      <w:r>
-        <w:rPr>
-          <w:rFonts w:ascii="Times New Roman" w:eastAsia="Calibri" w:hAnsi="Times New Roman" w:cs="Times New Roman"/>
-          <w:color w:val="auto"/>
-          <w:sz w:val="28"/>
-          <w:lang w:eastAsia="en-US"/>
-        </w:rPr>
-        <w:t xml:space="preserve">MS SQL </w:t>
-      </w:r>
-      <w:proofErr w:type="spellStart"/>
-      <w:r>
-        <w:rPr>
-          <w:rFonts w:ascii="Times New Roman" w:eastAsia="Calibri" w:hAnsi="Times New Roman" w:cs="Times New Roman"/>
-          <w:color w:val="auto"/>
-          <w:sz w:val="28"/>
-          <w:lang w:eastAsia="en-US"/>
-        </w:rPr>
-        <w:t>Server</w:t>
-      </w:r>
-      <w:proofErr w:type="spellEnd"/>
-      <w:r>
-        <w:rPr>
-          <w:rFonts w:ascii="Times New Roman" w:eastAsia="Calibri" w:hAnsi="Times New Roman" w:cs="Times New Roman"/>
-          <w:color w:val="auto"/>
-          <w:sz w:val="28"/>
-          <w:lang w:eastAsia="en-US"/>
-        </w:rPr>
-        <w:t xml:space="preserve"> для</w:t>
-      </w:r>
-      <w:r>
-        <w:rPr>
-          <w:rFonts w:ascii="Times New Roman" w:eastAsia="Calibri" w:hAnsi="Times New Roman" w:cs="Times New Roman"/>
-          <w:color w:val="auto"/>
-          <w:sz w:val="28"/>
-          <w:lang w:eastAsia="en-US"/>
-        </w:rPr>
-        <w:t xml:space="preserve"> начался как проект по </w:t>
-      </w:r>
-      <w:proofErr w:type="spellStart"/>
-      <w:r>
-        <w:rPr>
-          <w:rFonts w:ascii="Times New Roman" w:eastAsia="Calibri" w:hAnsi="Times New Roman" w:cs="Times New Roman"/>
-          <w:color w:val="auto"/>
-          <w:sz w:val="28"/>
-          <w:lang w:eastAsia="en-US"/>
-        </w:rPr>
-        <w:t>портир</w:t>
-      </w:r>
-      <w:r>
-        <w:rPr>
-          <w:rFonts w:ascii="Times New Roman" w:eastAsia="Calibri" w:hAnsi="Times New Roman" w:cs="Times New Roman"/>
-          <w:color w:val="auto"/>
-          <w:sz w:val="28"/>
-          <w:lang w:eastAsia="en-US"/>
-        </w:rPr>
-        <w:t>ованию</w:t>
-      </w:r>
-      <w:proofErr w:type="spellEnd"/>
-      <w:r>
-        <w:rPr>
-          <w:rFonts w:ascii="Times New Roman" w:eastAsia="Calibri" w:hAnsi="Times New Roman" w:cs="Times New Roman"/>
-          <w:color w:val="auto"/>
-          <w:sz w:val="28"/>
-          <w:lang w:eastAsia="en-US"/>
-        </w:rPr>
-        <w:t xml:space="preserve"> </w:t>
-      </w:r>
-      <w:r>
-        <w:rPr>
-          <w:rFonts w:ascii="Times New Roman" w:eastAsia="Calibri" w:hAnsi="Times New Roman" w:cs="Times New Roman"/>
-          <w:color w:val="auto"/>
-          <w:sz w:val="28"/>
-          <w:lang w:val="en-US" w:eastAsia="en-US"/>
-        </w:rPr>
-        <w:t xml:space="preserve">Sybase SQL Server </w:t>
-      </w:r>
-      <w:r>
-        <w:rPr>
-          <w:rFonts w:ascii="Times New Roman" w:eastAsia="Calibri" w:hAnsi="Times New Roman" w:cs="Times New Roman"/>
-          <w:color w:val="auto"/>
-          <w:sz w:val="28"/>
-          <w:lang w:eastAsia="en-US"/>
-        </w:rPr>
-        <w:t>в</w:t>
-      </w:r>
-      <w:r>
-        <w:rPr>
-          <w:rFonts w:ascii="Times New Roman" w:eastAsia="Calibri" w:hAnsi="Times New Roman" w:cs="Times New Roman"/>
-          <w:color w:val="auto"/>
-          <w:sz w:val="28"/>
-          <w:lang w:val="en-US" w:eastAsia="en-US"/>
-        </w:rPr>
-        <w:t xml:space="preserve"> 1989 </w:t>
-      </w:r>
-      <w:r>
-        <w:rPr>
-          <w:rFonts w:ascii="Times New Roman" w:eastAsia="Calibri" w:hAnsi="Times New Roman" w:cs="Times New Roman"/>
-          <w:color w:val="auto"/>
-          <w:sz w:val="28"/>
-          <w:lang w:eastAsia="en-US"/>
-        </w:rPr>
-        <w:t>году</w:t>
-      </w:r>
-      <w:r>
-        <w:rPr>
-          <w:rFonts w:ascii="Times New Roman" w:eastAsia="Calibri" w:hAnsi="Times New Roman" w:cs="Times New Roman"/>
-          <w:color w:val="auto"/>
-          <w:sz w:val="28"/>
-          <w:lang w:val="en-US" w:eastAsia="en-US"/>
-        </w:rPr>
-        <w:t xml:space="preserve"> </w:t>
-      </w:r>
-      <w:r>
-        <w:rPr>
-          <w:rFonts w:ascii="Times New Roman" w:eastAsia="Calibri" w:hAnsi="Times New Roman" w:cs="Times New Roman"/>
-          <w:color w:val="auto"/>
-          <w:sz w:val="28"/>
-          <w:lang w:eastAsia="en-US"/>
-        </w:rPr>
-        <w:t>компанией</w:t>
-      </w:r>
-      <w:r>
-        <w:rPr>
-          <w:rFonts w:ascii="Times New Roman" w:eastAsia="Calibri" w:hAnsi="Times New Roman" w:cs="Times New Roman"/>
-          <w:color w:val="auto"/>
-          <w:sz w:val="28"/>
-          <w:lang w:val="en-US" w:eastAsia="en-US"/>
-        </w:rPr>
-        <w:t xml:space="preserve"> Sybase, Ashton-Tate </w:t>
-      </w:r>
-      <w:r>
-        <w:rPr>
-          <w:rFonts w:ascii="Times New Roman" w:eastAsia="Calibri" w:hAnsi="Times New Roman" w:cs="Times New Roman"/>
-          <w:color w:val="auto"/>
-          <w:sz w:val="28"/>
-          <w:lang w:eastAsia="en-US"/>
-        </w:rPr>
-        <w:t>и</w:t>
-      </w:r>
-      <w:r>
-        <w:rPr>
-          <w:rFonts w:ascii="Times New Roman" w:eastAsia="Calibri" w:hAnsi="Times New Roman" w:cs="Times New Roman"/>
-          <w:color w:val="auto"/>
-          <w:sz w:val="28"/>
-          <w:lang w:val="en-US" w:eastAsia="en-US"/>
-        </w:rPr>
-        <w:t xml:space="preserve"> Microsoft. </w:t>
-      </w:r>
-      <w:r>
-        <w:rPr>
-          <w:rFonts w:ascii="Times New Roman" w:eastAsia="Calibri" w:hAnsi="Times New Roman" w:cs="Times New Roman"/>
-          <w:color w:val="auto"/>
-          <w:sz w:val="28"/>
-          <w:lang w:eastAsia="en-US"/>
-        </w:rPr>
-        <w:t xml:space="preserve">SQL </w:t>
-      </w:r>
-      <w:proofErr w:type="spellStart"/>
-      <w:r>
-        <w:rPr>
-          <w:rFonts w:ascii="Times New Roman" w:eastAsia="Calibri" w:hAnsi="Times New Roman" w:cs="Times New Roman"/>
-          <w:color w:val="auto"/>
-          <w:sz w:val="28"/>
-          <w:lang w:eastAsia="en-US"/>
-        </w:rPr>
-        <w:t>Server</w:t>
-      </w:r>
-      <w:proofErr w:type="spellEnd"/>
-      <w:r>
-        <w:rPr>
-          <w:rFonts w:ascii="Times New Roman" w:eastAsia="Calibri" w:hAnsi="Times New Roman" w:cs="Times New Roman"/>
-          <w:color w:val="auto"/>
-          <w:sz w:val="28"/>
-          <w:lang w:eastAsia="en-US"/>
-        </w:rPr>
-        <w:t xml:space="preserve"> выпущен в 1993 году, ознаменова</w:t>
-      </w:r>
-      <w:r>
-        <w:rPr>
-          <w:rFonts w:ascii="Times New Roman" w:eastAsia="Calibri" w:hAnsi="Times New Roman" w:cs="Times New Roman"/>
-          <w:color w:val="auto"/>
-          <w:sz w:val="28"/>
-          <w:lang w:eastAsia="en-US"/>
-        </w:rPr>
-        <w:t xml:space="preserve">в собой вступление в </w:t>
-      </w:r>
-      <w:proofErr w:type="spellStart"/>
-      <w:r>
-        <w:rPr>
-          <w:rFonts w:ascii="Times New Roman" w:eastAsia="Calibri" w:hAnsi="Times New Roman" w:cs="Times New Roman"/>
-          <w:color w:val="auto"/>
-          <w:sz w:val="28"/>
-          <w:lang w:eastAsia="en-US"/>
-        </w:rPr>
-        <w:t>Windows</w:t>
-      </w:r>
-      <w:proofErr w:type="spellEnd"/>
-      <w:r>
-        <w:rPr>
-          <w:rFonts w:ascii="Times New Roman" w:eastAsia="Calibri" w:hAnsi="Times New Roman" w:cs="Times New Roman"/>
-          <w:color w:val="auto"/>
-          <w:sz w:val="28"/>
-          <w:lang w:eastAsia="en-US"/>
-        </w:rPr>
-        <w:t xml:space="preserve"> NT. Написана СУБД на</w:t>
-      </w:r>
-      <w:r>
-        <w:rPr>
-          <w:rFonts w:ascii="Times New Roman" w:eastAsia="Calibri" w:hAnsi="Times New Roman" w:cs="Times New Roman"/>
-          <w:color w:val="auto"/>
-          <w:sz w:val="28"/>
-          <w:lang w:eastAsia="en-US"/>
-        </w:rPr>
-        <w:t> C++</w:t>
-      </w:r>
-      <w:r>
-        <w:rPr>
-          <w:rFonts w:ascii="Times New Roman" w:eastAsia="Calibri" w:hAnsi="Times New Roman" w:cs="Times New Roman"/>
-          <w:color w:val="auto"/>
-          <w:sz w:val="28"/>
-          <w:lang w:eastAsia="en-US"/>
-        </w:rPr>
-        <w:t xml:space="preserve"> с поддержкой исключений</w:t>
-      </w:r>
-      <w:r>
-        <w:rPr>
-          <w:rFonts w:ascii="Times New Roman" w:eastAsia="Calibri" w:hAnsi="Times New Roman" w:cs="Times New Roman"/>
-          <w:color w:val="auto"/>
-          <w:sz w:val="28"/>
-          <w:lang w:eastAsia="en-US"/>
-        </w:rPr>
-        <w:t xml:space="preserve">, протестирована на множестве различных компиляторов и работает на различных платформах. </w:t>
-      </w:r>
-    </w:p>
-    <w:p>
-      <w:pPr>
         <w:pStyle w:val="11"/>
         <w:spacing w:after="0" w:line="240" w:lineRule="auto"/>
         <w:ind w:firstLine="709"/>
@@ -21667,7 +22080,7 @@
           <w:lang w:eastAsia="zh-CN"/>
         </w:rPr>
       </w:pPr>
-      <w:bookmarkStart w:id="40" w:name="_Toc103874968"/>
+      <w:bookmarkStart w:id="39" w:name="_Toc103874968"/>
       <w:r>
         <w:rPr>
           <w:rFonts w:ascii="Times New Roman" w:eastAsia="Calibri" w:hAnsi="Times New Roman" w:cs="Times New Roman"/>
@@ -21698,7 +22111,7 @@
         </w:rPr>
         <w:t>Проектирование и разработка алгоритмов программного средства</w:t>
       </w:r>
-      <w:bookmarkEnd w:id="40"/>
+      <w:bookmarkEnd w:id="39"/>
     </w:p>
     <w:p>
       <w:pPr>
@@ -21733,17 +22146,43 @@
           <w:sz w:val="28"/>
           <w:lang w:eastAsia="en-US"/>
         </w:rPr>
-        <w:t xml:space="preserve">Алгоритм – конечная последовательность действий, призванная привести к результату задачи, для решения которой его используют. Правильно и грамотно разработанный алгоритм гораздо облегчает и ускоряет </w:t>
-      </w:r>
-      <w:r>
-        <w:rPr>
-          <w:rFonts w:ascii="Times New Roman" w:eastAsia="Calibri" w:hAnsi="Times New Roman" w:cs="Times New Roman"/>
-          <w:color w:val="auto"/>
-          <w:sz w:val="28"/>
-          <w:lang w:eastAsia="en-US"/>
-        </w:rPr>
-        <w:lastRenderedPageBreak/>
-        <w:t>получение желаемого итога. Поэтому проектирование и разработка алгоритмов является первостепенной задачей программиста.</w:t>
+        <w:t>П</w:t>
+      </w:r>
+      <w:r>
+        <w:rPr>
+          <w:rFonts w:ascii="Times New Roman" w:eastAsia="Calibri" w:hAnsi="Times New Roman" w:cs="Times New Roman"/>
+          <w:color w:val="auto"/>
+          <w:sz w:val="28"/>
+          <w:lang w:eastAsia="en-US"/>
+        </w:rPr>
+        <w:t>роектирование и разработка алгоритмов является перво</w:t>
+      </w:r>
+      <w:r>
+        <w:rPr>
+          <w:rFonts w:ascii="Times New Roman" w:eastAsia="Calibri" w:hAnsi="Times New Roman" w:cs="Times New Roman"/>
+          <w:color w:val="auto"/>
+          <w:sz w:val="28"/>
+          <w:lang w:eastAsia="en-US"/>
+        </w:rPr>
+        <w:t>степенной задачей программиста.</w:t>
+      </w:r>
+      <w:r>
+        <w:rPr>
+          <w:rFonts w:ascii="Times New Roman" w:eastAsia="Calibri" w:hAnsi="Times New Roman" w:cs="Times New Roman"/>
+          <w:color w:val="auto"/>
+          <w:sz w:val="28"/>
+          <w:lang w:eastAsia="en-US"/>
+        </w:rPr>
+        <w:t xml:space="preserve"> </w:t>
+      </w:r>
+      <w:r>
+        <w:rPr>
+          <w:rFonts w:ascii="Times New Roman" w:eastAsia="Calibri" w:hAnsi="Times New Roman" w:cs="Times New Roman"/>
+          <w:color w:val="auto"/>
+          <w:sz w:val="28"/>
+          <w:lang w:eastAsia="en-US"/>
+        </w:rPr>
+        <w:t>Правильно и грамотно разработанный алгоритм гораздо облегчает и ускоряет получение желаемого итога.</w:t>
       </w:r>
     </w:p>
     <w:p>
@@ -21758,69 +22197,77 @@
           <w:lang w:eastAsia="en-US"/>
         </w:rPr>
       </w:pPr>
-      <w:r>
-        <w:rPr>
-          <w:rFonts w:ascii="Times New Roman" w:eastAsia="Calibri" w:hAnsi="Times New Roman" w:cs="Times New Roman"/>
-          <w:color w:val="auto"/>
-          <w:sz w:val="28"/>
-          <w:lang w:eastAsia="en-US"/>
-        </w:rPr>
-        <w:t>В этом подразделе рассмотрим проектирование и варианты реализации нескольких алгоритмов, выполняющих основной функционал.</w:t>
-      </w:r>
-    </w:p>
-    <w:p>
-      <w:pPr>
-        <w:pStyle w:val="11"/>
+    </w:p>
+    <w:p>
+      <w:pPr>
+        <w:spacing w:after="0" w:line="240" w:lineRule="auto"/>
+        <w:ind w:left="1333" w:hanging="624"/>
+        <w:jc w:val="both"/>
+        <w:rPr>
+          <w:rFonts w:ascii="Times New Roman" w:eastAsia="Calibri" w:hAnsi="Times New Roman" w:cs="Times New Roman"/>
+          <w:color w:val="auto"/>
+          <w:sz w:val="28"/>
+          <w:lang w:eastAsia="zh-CN"/>
+        </w:rPr>
+      </w:pPr>
+      <w:r>
+        <w:rPr>
+          <w:rFonts w:ascii="Times New Roman" w:eastAsia="Calibri" w:hAnsi="Times New Roman" w:cs="Times New Roman"/>
+          <w:b/>
+          <w:color w:val="auto"/>
+          <w:sz w:val="28"/>
+          <w:lang w:eastAsia="zh-CN"/>
+        </w:rPr>
+        <w:t>3.3.1</w:t>
+      </w:r>
+      <w:r>
+        <w:rPr>
+          <w:rFonts w:ascii="Times New Roman" w:eastAsia="Calibri" w:hAnsi="Times New Roman" w:cs="Times New Roman"/>
+          <w:color w:val="auto"/>
+          <w:sz w:val="28"/>
+          <w:lang w:eastAsia="zh-CN"/>
+        </w:rPr>
+        <w:t> </w:t>
+      </w:r>
+      <w:r>
+        <w:rPr>
+          <w:rFonts w:ascii="Times New Roman" w:eastAsia="Calibri" w:hAnsi="Times New Roman" w:cs="Times New Roman"/>
+          <w:color w:val="auto"/>
+          <w:sz w:val="28"/>
+          <w:lang w:eastAsia="zh-CN"/>
+        </w:rPr>
+        <w:t xml:space="preserve">Проектирование и разработка алгоритма </w:t>
+      </w:r>
+      <w:r>
+        <w:rPr>
+          <w:rFonts w:ascii="Times New Roman" w:eastAsia="Calibri" w:hAnsi="Times New Roman" w:cs="Times New Roman"/>
+          <w:color w:val="auto"/>
+          <w:sz w:val="28"/>
+          <w:lang w:eastAsia="zh-CN"/>
+        </w:rPr>
+        <w:t>оформления заказа</w:t>
+      </w:r>
+    </w:p>
+    <w:p>
+      <w:pPr>
         <w:spacing w:after="0" w:line="240" w:lineRule="auto"/>
         <w:ind w:firstLine="709"/>
         <w:jc w:val="both"/>
         <w:rPr>
-          <w:rFonts w:ascii="Times New Roman" w:hAnsi="Times New Roman" w:cs="Times New Roman"/>
-          <w:sz w:val="28"/>
-          <w:szCs w:val="28"/>
-          <w:lang w:eastAsia="zh-CN"/>
-        </w:rPr>
-      </w:pPr>
-    </w:p>
-    <w:p>
-      <w:pPr>
-        <w:spacing w:after="0" w:line="240" w:lineRule="auto"/>
-        <w:ind w:left="1333" w:hanging="624"/>
-        <w:jc w:val="both"/>
-        <w:rPr>
-          <w:rFonts w:ascii="Times New Roman" w:eastAsia="Calibri" w:hAnsi="Times New Roman" w:cs="Times New Roman"/>
-          <w:color w:val="auto"/>
-          <w:sz w:val="28"/>
-          <w:lang w:eastAsia="zh-CN"/>
-        </w:rPr>
-      </w:pPr>
-      <w:r>
-        <w:rPr>
-          <w:rFonts w:ascii="Times New Roman" w:eastAsia="Calibri" w:hAnsi="Times New Roman" w:cs="Times New Roman"/>
-          <w:b/>
-          <w:color w:val="auto"/>
-          <w:sz w:val="28"/>
-          <w:lang w:eastAsia="zh-CN"/>
-        </w:rPr>
-        <w:t>3.3.1</w:t>
-      </w:r>
-      <w:r>
-        <w:rPr>
-          <w:rFonts w:ascii="Times New Roman" w:eastAsia="Calibri" w:hAnsi="Times New Roman" w:cs="Times New Roman"/>
-          <w:color w:val="auto"/>
-          <w:sz w:val="28"/>
-          <w:lang w:eastAsia="zh-CN"/>
-        </w:rPr>
-        <w:t> </w:t>
-      </w:r>
-      <w:r>
-        <w:rPr>
-          <w:rFonts w:ascii="Times New Roman" w:eastAsia="Calibri" w:hAnsi="Times New Roman" w:cs="Times New Roman"/>
-          <w:color w:val="auto"/>
-          <w:sz w:val="28"/>
-          <w:lang w:eastAsia="zh-CN"/>
-        </w:rPr>
-        <w:t xml:space="preserve">Проектирование и разработка алгоритма </w:t>
+          <w:rFonts w:ascii="Times New Roman" w:eastAsia="Calibri" w:hAnsi="Times New Roman" w:cs="Times New Roman"/>
+          <w:color w:val="auto"/>
+          <w:sz w:val="28"/>
+          <w:lang w:eastAsia="zh-CN"/>
+        </w:rPr>
+      </w:pPr>
+      <w:r>
+        <w:rPr>
+          <w:rFonts w:ascii="Times New Roman" w:eastAsia="Calibri" w:hAnsi="Times New Roman" w:cs="Times New Roman"/>
+          <w:color w:val="auto"/>
+          <w:sz w:val="28"/>
+          <w:lang w:eastAsia="zh-CN"/>
+        </w:rPr>
+        <w:t xml:space="preserve">Диаграмма последовательности метода </w:t>
       </w:r>
       <w:r>
         <w:rPr>
@@ -21830,6 +22277,438 @@
           <w:lang w:eastAsia="zh-CN"/>
         </w:rPr>
         <w:t>оформления заказа</w:t>
+      </w:r>
+      <w:r>
+        <w:rPr>
+          <w:rFonts w:ascii="Times New Roman" w:eastAsia="Calibri" w:hAnsi="Times New Roman" w:cs="Times New Roman"/>
+          <w:color w:val="auto"/>
+          <w:sz w:val="28"/>
+          <w:lang w:eastAsia="zh-CN"/>
+        </w:rPr>
+        <w:t xml:space="preserve"> на рисунке 3.6.</w:t>
+      </w:r>
+      <w:r>
+        <w:rPr>
+          <w:rFonts w:ascii="Times New Roman" w:eastAsia="Calibri" w:hAnsi="Times New Roman" w:cs="Times New Roman"/>
+          <w:color w:val="auto"/>
+          <w:sz w:val="28"/>
+          <w:lang w:eastAsia="zh-CN"/>
+        </w:rPr>
+        <w:t xml:space="preserve"> Последовательность метода оформления заказа</w:t>
+      </w:r>
+      <w:r>
+        <w:rPr>
+          <w:rFonts w:ascii="Times New Roman" w:eastAsia="Calibri" w:hAnsi="Times New Roman" w:cs="Times New Roman"/>
+          <w:color w:val="auto"/>
+          <w:sz w:val="28"/>
+          <w:lang w:eastAsia="zh-CN"/>
+        </w:rPr>
+        <w:t>:</w:t>
+      </w:r>
+    </w:p>
+    <w:p>
+      <w:pPr>
+        <w:pStyle w:val="a4"/>
+        <w:numPr>
+          <w:ilvl w:val="0"/>
+          <w:numId w:val="26"/>
+        </w:numPr>
+        <w:ind w:left="0" w:firstLine="709"/>
+        <w:rPr>
+          <w:rFonts w:eastAsia="Calibri"/>
+          <w:color w:val="auto"/>
+          <w:lang w:eastAsia="zh-CN"/>
+        </w:rPr>
+      </w:pPr>
+      <w:r>
+        <w:rPr>
+          <w:rFonts w:eastAsia="Calibri"/>
+          <w:color w:val="auto"/>
+          <w:lang w:eastAsia="zh-CN"/>
+        </w:rPr>
+        <w:t>П</w:t>
+      </w:r>
+      <w:r>
+        <w:rPr>
+          <w:rFonts w:eastAsia="Calibri"/>
+          <w:color w:val="auto"/>
+          <w:lang w:eastAsia="zh-CN"/>
+        </w:rPr>
+        <w:t xml:space="preserve">ользователь </w:t>
+      </w:r>
+      <w:r>
+        <w:rPr>
+          <w:rFonts w:eastAsia="Calibri"/>
+          <w:color w:val="auto"/>
+          <w:lang w:eastAsia="zh-CN"/>
+        </w:rPr>
+        <w:t>является</w:t>
+      </w:r>
+      <w:r>
+        <w:rPr>
+          <w:rFonts w:eastAsia="Calibri"/>
+          <w:color w:val="auto"/>
+          <w:lang w:eastAsia="zh-CN"/>
+        </w:rPr>
+        <w:t xml:space="preserve"> действующим лицом</w:t>
+      </w:r>
+      <w:r>
+        <w:rPr>
+          <w:rFonts w:eastAsia="Calibri"/>
+          <w:color w:val="auto"/>
+          <w:lang w:eastAsia="zh-CN"/>
+        </w:rPr>
+        <w:t>.</w:t>
+      </w:r>
+    </w:p>
+    <w:p>
+      <w:pPr>
+        <w:pStyle w:val="a4"/>
+        <w:numPr>
+          <w:ilvl w:val="0"/>
+          <w:numId w:val="26"/>
+        </w:numPr>
+        <w:ind w:left="0" w:firstLine="709"/>
+        <w:rPr>
+          <w:rFonts w:eastAsia="Calibri"/>
+          <w:color w:val="auto"/>
+          <w:lang w:eastAsia="zh-CN"/>
+        </w:rPr>
+      </w:pPr>
+      <w:r>
+        <w:rPr>
+          <w:rFonts w:eastAsia="Calibri"/>
+          <w:color w:val="auto"/>
+          <w:lang w:eastAsia="zh-CN"/>
+        </w:rPr>
+        <w:t>П</w:t>
+      </w:r>
+      <w:r>
+        <w:rPr>
+          <w:rFonts w:eastAsia="Calibri"/>
+          <w:color w:val="auto"/>
+          <w:lang w:eastAsia="zh-CN"/>
+        </w:rPr>
+        <w:t>ользователь вводит необходимую информацию о заказе на странице корзины и оформления з</w:t>
+      </w:r>
+      <w:r>
+        <w:rPr>
+          <w:rFonts w:eastAsia="Calibri"/>
+          <w:color w:val="auto"/>
+          <w:lang w:eastAsia="zh-CN"/>
+        </w:rPr>
+        <w:t>аказа.</w:t>
+      </w:r>
+    </w:p>
+    <w:p>
+      <w:pPr>
+        <w:pStyle w:val="a4"/>
+        <w:numPr>
+          <w:ilvl w:val="0"/>
+          <w:numId w:val="26"/>
+        </w:numPr>
+        <w:ind w:left="0" w:firstLine="709"/>
+        <w:rPr>
+          <w:rFonts w:eastAsia="Calibri"/>
+          <w:color w:val="auto"/>
+          <w:lang w:eastAsia="zh-CN"/>
+        </w:rPr>
+      </w:pPr>
+      <w:r>
+        <w:rPr>
+          <w:rFonts w:eastAsia="Calibri"/>
+          <w:color w:val="auto"/>
+          <w:lang w:eastAsia="zh-CN"/>
+        </w:rPr>
+        <w:t>К</w:t>
+      </w:r>
+      <w:r>
+        <w:rPr>
+          <w:rFonts w:eastAsia="Calibri"/>
+          <w:color w:val="auto"/>
+          <w:lang w:eastAsia="zh-CN"/>
+        </w:rPr>
+        <w:t>онтроллер страницы получ</w:t>
+      </w:r>
+      <w:r>
+        <w:rPr>
+          <w:rFonts w:eastAsia="Calibri"/>
+          <w:color w:val="auto"/>
+          <w:lang w:eastAsia="zh-CN"/>
+        </w:rPr>
+        <w:t xml:space="preserve">ает запрос </w:t>
+      </w:r>
+      <w:bookmarkStart w:id="40" w:name="_GoBack"/>
+      <w:bookmarkEnd w:id="40"/>
+      <w:r>
+        <w:rPr>
+          <w:rFonts w:eastAsia="Calibri"/>
+          <w:color w:val="auto"/>
+          <w:lang w:eastAsia="zh-CN"/>
+        </w:rPr>
+        <w:t>на оформление заказа.</w:t>
+      </w:r>
+    </w:p>
+    <w:p>
+      <w:pPr>
+        <w:pStyle w:val="a4"/>
+        <w:numPr>
+          <w:ilvl w:val="0"/>
+          <w:numId w:val="26"/>
+        </w:numPr>
+        <w:ind w:left="0" w:firstLine="709"/>
+        <w:rPr>
+          <w:rFonts w:eastAsia="Calibri"/>
+          <w:color w:val="auto"/>
+          <w:lang w:eastAsia="zh-CN"/>
+        </w:rPr>
+      </w:pPr>
+      <w:r>
+        <w:rPr>
+          <w:rFonts w:eastAsia="Calibri"/>
+          <w:color w:val="auto"/>
+          <w:lang w:eastAsia="zh-CN"/>
+        </w:rPr>
+        <w:t>К</w:t>
+      </w:r>
+      <w:r>
+        <w:rPr>
+          <w:rFonts w:eastAsia="Calibri"/>
+          <w:color w:val="auto"/>
+          <w:lang w:eastAsia="zh-CN"/>
+        </w:rPr>
+        <w:t>онтроллер страницы иниц</w:t>
+      </w:r>
+      <w:r>
+        <w:rPr>
+          <w:rFonts w:eastAsia="Calibri"/>
+          <w:color w:val="auto"/>
+          <w:lang w:eastAsia="zh-CN"/>
+        </w:rPr>
+        <w:t>иирует создание сущности заказа.</w:t>
+      </w:r>
+    </w:p>
+    <w:p>
+      <w:pPr>
+        <w:pStyle w:val="a4"/>
+        <w:numPr>
+          <w:ilvl w:val="0"/>
+          <w:numId w:val="26"/>
+        </w:numPr>
+        <w:ind w:left="0" w:firstLine="709"/>
+        <w:rPr>
+          <w:rFonts w:eastAsia="Calibri"/>
+          <w:color w:val="auto"/>
+          <w:lang w:eastAsia="zh-CN"/>
+        </w:rPr>
+      </w:pPr>
+      <w:r>
+        <w:rPr>
+          <w:rFonts w:eastAsia="Calibri"/>
+          <w:color w:val="auto"/>
+          <w:lang w:eastAsia="zh-CN"/>
+        </w:rPr>
+        <w:t>К</w:t>
+      </w:r>
+      <w:r>
+        <w:rPr>
+          <w:rFonts w:eastAsia="Calibri"/>
+          <w:color w:val="auto"/>
+          <w:lang w:eastAsia="zh-CN"/>
+        </w:rPr>
+        <w:t>онтроллер страницы формир</w:t>
+      </w:r>
+      <w:r>
+        <w:rPr>
+          <w:rFonts w:eastAsia="Calibri"/>
+          <w:color w:val="auto"/>
+          <w:lang w:eastAsia="zh-CN"/>
+        </w:rPr>
+        <w:t>ует запрос на добавление заказа.</w:t>
+      </w:r>
+    </w:p>
+    <w:p>
+      <w:pPr>
+        <w:pStyle w:val="a4"/>
+        <w:numPr>
+          <w:ilvl w:val="0"/>
+          <w:numId w:val="26"/>
+        </w:numPr>
+        <w:ind w:left="0" w:firstLine="709"/>
+        <w:rPr>
+          <w:rFonts w:eastAsia="Calibri"/>
+          <w:color w:val="auto"/>
+          <w:lang w:eastAsia="zh-CN"/>
+        </w:rPr>
+      </w:pPr>
+      <w:r>
+        <w:rPr>
+          <w:lang w:eastAsia="zh-CN"/>
+        </w:rPr>
+        <w:t>М</w:t>
+      </w:r>
+      <w:r>
+        <w:rPr>
+          <w:lang w:eastAsia="zh-CN"/>
+        </w:rPr>
+        <w:t>одуль для раб</w:t>
+      </w:r>
+      <w:r>
+        <w:rPr>
+          <w:lang w:eastAsia="zh-CN"/>
+        </w:rPr>
+        <w:t>оты с БД отправляет запрос к БД.</w:t>
+      </w:r>
+    </w:p>
+    <w:p>
+      <w:pPr>
+        <w:pStyle w:val="a4"/>
+        <w:numPr>
+          <w:ilvl w:val="0"/>
+          <w:numId w:val="26"/>
+        </w:numPr>
+        <w:ind w:left="0" w:firstLine="709"/>
+        <w:rPr>
+          <w:rFonts w:eastAsia="Calibri"/>
+          <w:color w:val="auto"/>
+          <w:lang w:eastAsia="zh-CN"/>
+        </w:rPr>
+      </w:pPr>
+      <w:r>
+        <w:rPr>
+          <w:lang w:eastAsia="zh-CN"/>
+        </w:rPr>
+        <w:lastRenderedPageBreak/>
+        <w:t>Б</w:t>
+      </w:r>
+      <w:r>
+        <w:rPr>
+          <w:lang w:eastAsia="zh-CN"/>
+        </w:rPr>
+        <w:t>аза данных осуществляет выполнение зап</w:t>
+      </w:r>
+      <w:r>
+        <w:rPr>
+          <w:lang w:eastAsia="zh-CN"/>
+        </w:rPr>
+        <w:t>роса на добавление новой записи.</w:t>
+      </w:r>
+    </w:p>
+    <w:p>
+      <w:pPr>
+        <w:pStyle w:val="a4"/>
+        <w:numPr>
+          <w:ilvl w:val="0"/>
+          <w:numId w:val="26"/>
+        </w:numPr>
+        <w:ind w:left="0" w:firstLine="709"/>
+        <w:rPr>
+          <w:rFonts w:eastAsia="Calibri"/>
+          <w:color w:val="auto"/>
+          <w:lang w:eastAsia="zh-CN"/>
+        </w:rPr>
+      </w:pPr>
+      <w:r>
+        <w:rPr>
+          <w:lang w:eastAsia="zh-CN"/>
+        </w:rPr>
+        <w:t>М</w:t>
+      </w:r>
+      <w:r>
+        <w:rPr>
+          <w:lang w:eastAsia="zh-CN"/>
+        </w:rPr>
+        <w:t>одуль для р</w:t>
+      </w:r>
+      <w:r>
+        <w:rPr>
+          <w:lang w:eastAsia="zh-CN"/>
+        </w:rPr>
+        <w:t>аботы с БД получает ответ от БД.</w:t>
+      </w:r>
+    </w:p>
+    <w:p>
+      <w:pPr>
+        <w:pStyle w:val="a4"/>
+        <w:numPr>
+          <w:ilvl w:val="0"/>
+          <w:numId w:val="26"/>
+        </w:numPr>
+        <w:ind w:left="0" w:firstLine="709"/>
+        <w:rPr>
+          <w:rFonts w:eastAsia="Calibri"/>
+          <w:color w:val="auto"/>
+          <w:lang w:eastAsia="zh-CN"/>
+        </w:rPr>
+      </w:pPr>
+      <w:r>
+        <w:rPr>
+          <w:lang w:eastAsia="zh-CN"/>
+        </w:rPr>
+        <w:t>К</w:t>
+      </w:r>
+      <w:r>
+        <w:rPr>
+          <w:lang w:eastAsia="zh-CN"/>
+        </w:rPr>
+        <w:t xml:space="preserve">онтроллер страницы получает результат добавления </w:t>
+      </w:r>
+      <w:r>
+        <w:rPr>
+          <w:lang w:eastAsia="zh-CN"/>
+        </w:rPr>
+        <w:t>нового заказа</w:t>
+      </w:r>
+      <w:r>
+        <w:rPr>
+          <w:lang w:eastAsia="zh-CN"/>
+        </w:rPr>
+        <w:t>.</w:t>
+      </w:r>
+    </w:p>
+    <w:p>
+      <w:pPr>
+        <w:pStyle w:val="a4"/>
+        <w:numPr>
+          <w:ilvl w:val="0"/>
+          <w:numId w:val="26"/>
+        </w:numPr>
+        <w:ind w:left="0" w:firstLine="709"/>
+        <w:rPr>
+          <w:rFonts w:eastAsia="Calibri"/>
+          <w:color w:val="auto"/>
+          <w:lang w:eastAsia="zh-CN"/>
+        </w:rPr>
+      </w:pPr>
+      <w:r>
+        <w:rPr>
+          <w:lang w:eastAsia="zh-CN"/>
+        </w:rPr>
+        <w:t>С</w:t>
+      </w:r>
+      <w:r>
+        <w:rPr>
+          <w:lang w:eastAsia="zh-CN"/>
+        </w:rPr>
+        <w:t xml:space="preserve">траница </w:t>
+      </w:r>
+      <w:r>
+        <w:rPr>
+          <w:lang w:eastAsia="zh-CN"/>
+        </w:rPr>
+        <w:t>со списком заказов</w:t>
+      </w:r>
+      <w:r>
+        <w:rPr>
+          <w:lang w:eastAsia="zh-CN"/>
+        </w:rPr>
+        <w:t xml:space="preserve"> формируется</w:t>
+      </w:r>
+      <w:r>
+        <w:rPr>
+          <w:lang w:eastAsia="zh-CN"/>
+        </w:rPr>
+        <w:t xml:space="preserve"> и отображается пользователю.</w:t>
       </w:r>
     </w:p>
     <w:p>
@@ -21844,474 +22723,6 @@
           <w:lang w:eastAsia="zh-CN"/>
         </w:rPr>
       </w:pPr>
-      <w:r>
-        <w:rPr>
-          <w:rFonts w:ascii="Times New Roman" w:eastAsia="Calibri" w:hAnsi="Times New Roman" w:cs="Times New Roman"/>
-          <w:color w:val="auto"/>
-          <w:sz w:val="28"/>
-          <w:lang w:eastAsia="zh-CN"/>
-        </w:rPr>
-        <w:t xml:space="preserve">Диаграмма последовательности метода </w:t>
-      </w:r>
-      <w:r>
-        <w:rPr>
-          <w:rFonts w:ascii="Times New Roman" w:eastAsia="Calibri" w:hAnsi="Times New Roman" w:cs="Times New Roman"/>
-          <w:color w:val="auto"/>
-          <w:sz w:val="28"/>
-          <w:lang w:eastAsia="zh-CN"/>
-        </w:rPr>
-        <w:t>оформления заказа</w:t>
-      </w:r>
-      <w:r>
-        <w:rPr>
-          <w:rFonts w:ascii="Times New Roman" w:eastAsia="Calibri" w:hAnsi="Times New Roman" w:cs="Times New Roman"/>
-          <w:color w:val="auto"/>
-          <w:sz w:val="28"/>
-          <w:lang w:eastAsia="zh-CN"/>
-        </w:rPr>
-        <w:t xml:space="preserve"> на рисунке 3.6.</w:t>
-      </w:r>
-      <w:r>
-        <w:rPr>
-          <w:rFonts w:ascii="Times New Roman" w:eastAsia="Calibri" w:hAnsi="Times New Roman" w:cs="Times New Roman"/>
-          <w:color w:val="auto"/>
-          <w:sz w:val="28"/>
-          <w:lang w:eastAsia="zh-CN"/>
-        </w:rPr>
-        <w:t xml:space="preserve"> Последовательность метода оформления заказа</w:t>
-      </w:r>
-      <w:r>
-        <w:rPr>
-          <w:rFonts w:ascii="Times New Roman" w:eastAsia="Calibri" w:hAnsi="Times New Roman" w:cs="Times New Roman"/>
-          <w:color w:val="auto"/>
-          <w:sz w:val="28"/>
-          <w:lang w:eastAsia="zh-CN"/>
-        </w:rPr>
-        <w:t>:</w:t>
-      </w:r>
-    </w:p>
-    <w:p>
-      <w:pPr>
-        <w:pStyle w:val="a4"/>
-        <w:numPr>
-          <w:ilvl w:val="0"/>
-          <w:numId w:val="15"/>
-        </w:numPr>
-        <w:ind w:left="0" w:firstLine="851"/>
-        <w:rPr>
-          <w:rFonts w:eastAsia="Calibri"/>
-          <w:color w:val="auto"/>
-          <w:lang w:eastAsia="zh-CN"/>
-        </w:rPr>
-      </w:pPr>
-      <w:r>
-        <w:rPr>
-          <w:rFonts w:eastAsia="Calibri"/>
-          <w:color w:val="auto"/>
-          <w:lang w:eastAsia="zh-CN"/>
-        </w:rPr>
-        <w:t>П</w:t>
-      </w:r>
-      <w:r>
-        <w:rPr>
-          <w:rFonts w:eastAsia="Calibri"/>
-          <w:color w:val="auto"/>
-          <w:lang w:eastAsia="zh-CN"/>
-        </w:rPr>
-        <w:t xml:space="preserve">ользователь </w:t>
-      </w:r>
-      <w:r>
-        <w:rPr>
-          <w:rFonts w:eastAsia="Calibri"/>
-          <w:color w:val="auto"/>
-          <w:lang w:eastAsia="zh-CN"/>
-        </w:rPr>
-        <w:t>является</w:t>
-      </w:r>
-      <w:r>
-        <w:rPr>
-          <w:rFonts w:eastAsia="Calibri"/>
-          <w:color w:val="auto"/>
-          <w:lang w:eastAsia="zh-CN"/>
-        </w:rPr>
-        <w:t xml:space="preserve"> действующим лицом</w:t>
-      </w:r>
-      <w:r>
-        <w:rPr>
-          <w:rFonts w:eastAsia="Calibri"/>
-          <w:color w:val="auto"/>
-          <w:lang w:eastAsia="zh-CN"/>
-        </w:rPr>
-        <w:t>.</w:t>
-      </w:r>
-    </w:p>
-    <w:p>
-      <w:pPr>
-        <w:pStyle w:val="a4"/>
-        <w:numPr>
-          <w:ilvl w:val="0"/>
-          <w:numId w:val="15"/>
-        </w:numPr>
-        <w:ind w:left="0" w:firstLine="851"/>
-        <w:rPr>
-          <w:rFonts w:eastAsia="Calibri"/>
-          <w:color w:val="auto"/>
-          <w:lang w:eastAsia="zh-CN"/>
-        </w:rPr>
-      </w:pPr>
-      <w:r>
-        <w:rPr>
-          <w:rFonts w:eastAsia="Calibri"/>
-          <w:color w:val="auto"/>
-          <w:lang w:eastAsia="zh-CN"/>
-        </w:rPr>
-        <w:t>П</w:t>
-      </w:r>
-      <w:r>
-        <w:rPr>
-          <w:rFonts w:eastAsia="Calibri"/>
-          <w:color w:val="auto"/>
-          <w:lang w:eastAsia="zh-CN"/>
-        </w:rPr>
-        <w:t>ользователь вводит необходимую информацию о заказе на странице корзины и оформления з</w:t>
-      </w:r>
-      <w:r>
-        <w:rPr>
-          <w:rFonts w:eastAsia="Calibri"/>
-          <w:color w:val="auto"/>
-          <w:lang w:eastAsia="zh-CN"/>
-        </w:rPr>
-        <w:t>аказа.</w:t>
-      </w:r>
-    </w:p>
-    <w:p>
-      <w:pPr>
-        <w:pStyle w:val="a4"/>
-        <w:numPr>
-          <w:ilvl w:val="0"/>
-          <w:numId w:val="15"/>
-        </w:numPr>
-        <w:tabs>
-          <w:tab w:val="clear" w:pos="993"/>
-          <w:tab w:val="clear" w:pos="8505"/>
-        </w:tabs>
-        <w:ind w:left="0" w:firstLine="851"/>
-        <w:rPr>
-          <w:lang w:eastAsia="zh-CN"/>
-        </w:rPr>
-      </w:pPr>
-      <w:r>
-        <w:rPr>
-          <w:rFonts w:eastAsia="Calibri"/>
-          <w:color w:val="auto"/>
-          <w:lang w:eastAsia="zh-CN"/>
-        </w:rPr>
-        <w:t>К</w:t>
-      </w:r>
-      <w:r>
-        <w:rPr>
-          <w:rFonts w:eastAsia="Calibri"/>
-          <w:color w:val="auto"/>
-          <w:lang w:eastAsia="zh-CN"/>
-        </w:rPr>
-        <w:t>онтроллер страницы получ</w:t>
-      </w:r>
-      <w:r>
-        <w:rPr>
-          <w:rFonts w:eastAsia="Calibri"/>
-          <w:color w:val="auto"/>
-          <w:lang w:eastAsia="zh-CN"/>
-        </w:rPr>
-        <w:t>ает запрос на оформление заказа.</w:t>
-      </w:r>
-    </w:p>
-    <w:p>
-      <w:pPr>
-        <w:pStyle w:val="a4"/>
-        <w:numPr>
-          <w:ilvl w:val="0"/>
-          <w:numId w:val="15"/>
-        </w:numPr>
-        <w:tabs>
-          <w:tab w:val="clear" w:pos="993"/>
-          <w:tab w:val="clear" w:pos="8505"/>
-        </w:tabs>
-        <w:ind w:left="0" w:firstLine="851"/>
-        <w:rPr>
-          <w:lang w:eastAsia="zh-CN"/>
-        </w:rPr>
-      </w:pPr>
-      <w:r>
-        <w:rPr>
-          <w:rFonts w:eastAsia="Calibri"/>
-          <w:color w:val="auto"/>
-          <w:lang w:eastAsia="zh-CN"/>
-        </w:rPr>
-        <w:t>К</w:t>
-      </w:r>
-      <w:r>
-        <w:rPr>
-          <w:rFonts w:eastAsia="Calibri"/>
-          <w:color w:val="auto"/>
-          <w:lang w:eastAsia="zh-CN"/>
-        </w:rPr>
-        <w:t>онтроллер страницы иниц</w:t>
-      </w:r>
-      <w:r>
-        <w:rPr>
-          <w:rFonts w:eastAsia="Calibri"/>
-          <w:color w:val="auto"/>
-          <w:lang w:eastAsia="zh-CN"/>
-        </w:rPr>
-        <w:t>иирует создание сущности заказа.</w:t>
-      </w:r>
-    </w:p>
-    <w:p>
-      <w:pPr>
-        <w:pStyle w:val="a4"/>
-        <w:numPr>
-          <w:ilvl w:val="0"/>
-          <w:numId w:val="15"/>
-        </w:numPr>
-        <w:tabs>
-          <w:tab w:val="clear" w:pos="993"/>
-          <w:tab w:val="clear" w:pos="8505"/>
-        </w:tabs>
-        <w:ind w:left="0" w:firstLine="851"/>
-        <w:rPr>
-          <w:lang w:eastAsia="zh-CN"/>
-        </w:rPr>
-      </w:pPr>
-      <w:r>
-        <w:rPr>
-          <w:rFonts w:eastAsia="Calibri"/>
-          <w:color w:val="auto"/>
-          <w:lang w:eastAsia="zh-CN"/>
-        </w:rPr>
-        <w:t>К</w:t>
-      </w:r>
-      <w:r>
-        <w:rPr>
-          <w:rFonts w:eastAsia="Calibri"/>
-          <w:color w:val="auto"/>
-          <w:lang w:eastAsia="zh-CN"/>
-        </w:rPr>
-        <w:t>онтроллер страницы формир</w:t>
-      </w:r>
-      <w:r>
-        <w:rPr>
-          <w:rFonts w:eastAsia="Calibri"/>
-          <w:color w:val="auto"/>
-          <w:lang w:eastAsia="zh-CN"/>
-        </w:rPr>
-        <w:t>ует запрос на добавление заказа.</w:t>
-      </w:r>
-    </w:p>
-    <w:p>
-      <w:pPr>
-        <w:pStyle w:val="a4"/>
-        <w:numPr>
-          <w:ilvl w:val="0"/>
-          <w:numId w:val="15"/>
-        </w:numPr>
-        <w:tabs>
-          <w:tab w:val="clear" w:pos="993"/>
-          <w:tab w:val="clear" w:pos="8505"/>
-        </w:tabs>
-        <w:ind w:left="0" w:firstLine="851"/>
-        <w:rPr>
-          <w:lang w:eastAsia="zh-CN"/>
-        </w:rPr>
-      </w:pPr>
-      <w:r>
-        <w:rPr>
-          <w:lang w:eastAsia="zh-CN"/>
-        </w:rPr>
-        <w:t>М</w:t>
-      </w:r>
-      <w:r>
-        <w:rPr>
-          <w:lang w:eastAsia="zh-CN"/>
-        </w:rPr>
-        <w:t>одуль для раб</w:t>
-      </w:r>
-      <w:r>
-        <w:rPr>
-          <w:lang w:eastAsia="zh-CN"/>
-        </w:rPr>
-        <w:t>оты с БД отправляет запрос к БД.</w:t>
-      </w:r>
-    </w:p>
-    <w:p>
-      <w:pPr>
-        <w:pStyle w:val="a4"/>
-        <w:numPr>
-          <w:ilvl w:val="0"/>
-          <w:numId w:val="15"/>
-        </w:numPr>
-        <w:tabs>
-          <w:tab w:val="clear" w:pos="993"/>
-          <w:tab w:val="clear" w:pos="8505"/>
-        </w:tabs>
-        <w:ind w:left="0" w:firstLine="851"/>
-        <w:rPr>
-          <w:lang w:eastAsia="zh-CN"/>
-        </w:rPr>
-      </w:pPr>
-      <w:r>
-        <w:rPr>
-          <w:lang w:eastAsia="zh-CN"/>
-        </w:rPr>
-        <w:t>Б</w:t>
-      </w:r>
-      <w:r>
-        <w:rPr>
-          <w:lang w:eastAsia="zh-CN"/>
-        </w:rPr>
-        <w:t>аза данных осуществляет выполнение зап</w:t>
-      </w:r>
-      <w:r>
-        <w:rPr>
-          <w:lang w:eastAsia="zh-CN"/>
-        </w:rPr>
-        <w:t>роса на добавление новой записи.</w:t>
-      </w:r>
-    </w:p>
-    <w:p>
-      <w:pPr>
-        <w:pStyle w:val="a4"/>
-        <w:numPr>
-          <w:ilvl w:val="0"/>
-          <w:numId w:val="15"/>
-        </w:numPr>
-        <w:tabs>
-          <w:tab w:val="clear" w:pos="993"/>
-          <w:tab w:val="clear" w:pos="8505"/>
-        </w:tabs>
-        <w:ind w:left="0" w:firstLine="851"/>
-        <w:rPr>
-          <w:lang w:eastAsia="zh-CN"/>
-        </w:rPr>
-      </w:pPr>
-      <w:r>
-        <w:rPr>
-          <w:lang w:eastAsia="zh-CN"/>
-        </w:rPr>
-        <w:t>М</w:t>
-      </w:r>
-      <w:r>
-        <w:rPr>
-          <w:lang w:eastAsia="zh-CN"/>
-        </w:rPr>
-        <w:t>одуль для р</w:t>
-      </w:r>
-      <w:r>
-        <w:rPr>
-          <w:lang w:eastAsia="zh-CN"/>
-        </w:rPr>
-        <w:t>аботы с БД получает ответ от БД.</w:t>
-      </w:r>
-    </w:p>
-    <w:p>
-      <w:pPr>
-        <w:pStyle w:val="a4"/>
-        <w:numPr>
-          <w:ilvl w:val="0"/>
-          <w:numId w:val="15"/>
-        </w:numPr>
-        <w:tabs>
-          <w:tab w:val="clear" w:pos="993"/>
-          <w:tab w:val="clear" w:pos="8505"/>
-        </w:tabs>
-        <w:ind w:left="0" w:firstLine="851"/>
-        <w:rPr>
-          <w:lang w:eastAsia="zh-CN"/>
-        </w:rPr>
-      </w:pPr>
-      <w:r>
-        <w:rPr>
-          <w:lang w:eastAsia="zh-CN"/>
-        </w:rPr>
-        <w:t>К</w:t>
-      </w:r>
-      <w:r>
-        <w:rPr>
-          <w:lang w:eastAsia="zh-CN"/>
-        </w:rPr>
-        <w:t xml:space="preserve">онтроллер страницы получает результат добавления </w:t>
-      </w:r>
-      <w:r>
-        <w:rPr>
-          <w:lang w:eastAsia="zh-CN"/>
-        </w:rPr>
-        <w:t>нового заказа</w:t>
-      </w:r>
-      <w:r>
-        <w:rPr>
-          <w:lang w:eastAsia="zh-CN"/>
-        </w:rPr>
-        <w:t>.</w:t>
-      </w:r>
-    </w:p>
-    <w:p>
-      <w:pPr>
-        <w:pStyle w:val="a4"/>
-        <w:numPr>
-          <w:ilvl w:val="0"/>
-          <w:numId w:val="15"/>
-        </w:numPr>
-        <w:tabs>
-          <w:tab w:val="clear" w:pos="993"/>
-          <w:tab w:val="clear" w:pos="8505"/>
-        </w:tabs>
-        <w:ind w:left="0" w:firstLine="851"/>
-        <w:rPr>
-          <w:lang w:eastAsia="zh-CN"/>
-        </w:rPr>
-      </w:pPr>
-      <w:r>
-        <w:rPr>
-          <w:lang w:eastAsia="zh-CN"/>
-        </w:rPr>
-        <w:t>С</w:t>
-      </w:r>
-      <w:r>
-        <w:rPr>
-          <w:lang w:eastAsia="zh-CN"/>
-        </w:rPr>
-        <w:t xml:space="preserve">траница </w:t>
-      </w:r>
-      <w:r>
-        <w:rPr>
-          <w:lang w:eastAsia="zh-CN"/>
-        </w:rPr>
-        <w:t>со списком заказов</w:t>
-      </w:r>
-      <w:r>
-        <w:rPr>
-          <w:lang w:eastAsia="zh-CN"/>
-        </w:rPr>
-        <w:t xml:space="preserve"> формируется</w:t>
-      </w:r>
-      <w:r>
-        <w:rPr>
-          <w:lang w:eastAsia="zh-CN"/>
-        </w:rPr>
-        <w:t xml:space="preserve"> и отображается пользователю.</w:t>
-      </w:r>
-    </w:p>
-    <w:p>
-      <w:pPr>
-        <w:spacing w:line="240" w:lineRule="auto"/>
-        <w:ind w:firstLine="709"/>
-        <w:jc w:val="both"/>
-        <w:rPr>
-          <w:rFonts w:ascii="Times New Roman" w:eastAsia="Calibri" w:hAnsi="Times New Roman" w:cs="Times New Roman"/>
-          <w:color w:val="auto"/>
-          <w:sz w:val="28"/>
-          <w:lang w:eastAsia="zh-CN"/>
-        </w:rPr>
-      </w:pPr>
     </w:p>
     <w:p>
       <w:pPr>
@@ -22332,7 +22743,6 @@
           <w:color w:val="auto"/>
           <w:sz w:val="28"/>
         </w:rPr>
-        <w:lastRenderedPageBreak/>
         <w:drawing>
           <wp:inline distT="0" distB="0" distL="0" distR="0" wp14:anchorId="1EB0C554" wp14:editId="7E8EFC68">
             <wp:extent cx="5937885" cy="5307965"/>
@@ -22676,6 +23086,7 @@
           <w:color w:val="auto"/>
           <w:lang w:eastAsia="zh-CN"/>
         </w:rPr>
+        <w:lastRenderedPageBreak/>
         <w:t>К</w:t>
       </w:r>
       <w:r>
@@ -22888,7 +23299,6 @@
         <w:rPr>
           <w:lang w:eastAsia="zh-CN"/>
         </w:rPr>
-        <w:lastRenderedPageBreak/>
         <w:t>Б</w:t>
       </w:r>
       <w:r>
@@ -23029,7 +23439,7 @@
     </w:p>
     <w:p>
       <w:pPr>
-        <w:spacing w:line="240" w:lineRule="auto"/>
+        <w:spacing w:after="0" w:line="240" w:lineRule="auto"/>
         <w:ind w:firstLine="709"/>
         <w:jc w:val="both"/>
         <w:rPr>
@@ -36007,10 +36417,10 @@
             <v:path o:extrusionok="f" gradientshapeok="t" o:connecttype="rect"/>
             <o:lock v:ext="edit" aspectratio="t"/>
           </v:shapetype>
-          <v:shape id="_x0000_i1025" type="#_x0000_t75" style="width:99.1pt;height:44.9pt" o:ole="">
+          <v:shape id="_x0000_i1025" type="#_x0000_t75" style="width:98.85pt;height:45.15pt" o:ole="">
             <v:imagedata r:id="rId33" o:title=""/>
           </v:shape>
-          <o:OLEObject Type="Embed" ProgID="Equation.3" ShapeID="_x0000_i1025" DrawAspect="Content" ObjectID="_1714861048" r:id="rId34"/>
+          <o:OLEObject Type="Embed" ProgID="Equation.3" ShapeID="_x0000_i1025" DrawAspect="Content" ObjectID="_1714863401" r:id="rId34"/>
         </w:object>
       </w:r>
       <w:r>
@@ -38399,10 +38809,10 @@
                 <w:szCs w:val="24"/>
               </w:rPr>
               <w:object w:dxaOrig="1500" w:dyaOrig="740">
-                <v:shape id="_x0000_i1026" type="#_x0000_t75" style="width:76.7pt;height:37.4pt" o:ole="">
+                <v:shape id="_x0000_i1026" type="#_x0000_t75" style="width:76.3pt;height:37.6pt" o:ole="">
                   <v:imagedata r:id="rId35" o:title=""/>
                 </v:shape>
-                <o:OLEObject Type="Embed" ProgID="Equation.3" ShapeID="_x0000_i1026" DrawAspect="Content" ObjectID="_1714861049" r:id="rId36"/>
+                <o:OLEObject Type="Embed" ProgID="Equation.3" ShapeID="_x0000_i1026" DrawAspect="Content" ObjectID="_1714863402" r:id="rId36"/>
               </w:object>
             </w:r>
             <w:r>
@@ -38712,10 +39122,10 @@
                 <w:szCs w:val="28"/>
               </w:rPr>
               <w:object w:dxaOrig="2160" w:dyaOrig="660">
-                <v:shape id="_x0000_i1027" type="#_x0000_t75" style="width:109.4pt;height:31.8pt" o:ole="">
+                <v:shape id="_x0000_i1027" type="#_x0000_t75" style="width:109.6pt;height:32.25pt" o:ole="">
                   <v:imagedata r:id="rId37" o:title=""/>
                 </v:shape>
-                <o:OLEObject Type="Embed" ProgID="Equation.3" ShapeID="_x0000_i1027" DrawAspect="Content" ObjectID="_1714861050" r:id="rId38"/>
+                <o:OLEObject Type="Embed" ProgID="Equation.3" ShapeID="_x0000_i1027" DrawAspect="Content" ObjectID="_1714863403" r:id="rId38"/>
               </w:object>
             </w:r>
             <w:r>
@@ -53192,7 +53602,7 @@
             <w:noProof/>
             <w:sz w:val="28"/>
           </w:rPr>
-          <w:t>18</w:t>
+          <w:t>31</w:t>
         </w:r>
         <w:r>
           <w:rPr>
@@ -55191,6 +55601,120 @@
     </w:lvl>
   </w:abstractNum>
   <w:abstractNum w:abstractNumId="18" w15:restartNumberingAfterBreak="0">
+    <w:nsid w:val="5E57777F"/>
+    <w:multiLevelType w:val="hybridMultilevel"/>
+    <w:tmpl w:val="50D099D8"/>
+    <w:lvl w:ilvl="0" w:tplc="94AADFC0">
+      <w:start w:val="65535"/>
+      <w:numFmt w:val="bullet"/>
+      <w:suff w:val="space"/>
+      <w:lvlText w:val="−"/>
+      <w:lvlJc w:val="left"/>
+      <w:pPr>
+        <w:ind w:left="720" w:hanging="360"/>
+      </w:pPr>
+      <w:rPr>
+        <w:rFonts w:ascii="Times New Roman" w:hAnsi="Times New Roman" w:cs="Times New Roman" w:hint="default"/>
+      </w:rPr>
+    </w:lvl>
+    <w:lvl w:ilvl="1" w:tplc="04190003" w:tentative="1">
+      <w:start w:val="1"/>
+      <w:numFmt w:val="bullet"/>
+      <w:lvlText w:val="o"/>
+      <w:lvlJc w:val="left"/>
+      <w:pPr>
+        <w:ind w:left="2149" w:hanging="360"/>
+      </w:pPr>
+      <w:rPr>
+        <w:rFonts w:ascii="Courier New" w:hAnsi="Courier New" w:cs="Courier New" w:hint="default"/>
+      </w:rPr>
+    </w:lvl>
+    <w:lvl w:ilvl="2" w:tplc="04190005" w:tentative="1">
+      <w:start w:val="1"/>
+      <w:numFmt w:val="bullet"/>
+      <w:lvlText w:val=""/>
+      <w:lvlJc w:val="left"/>
+      <w:pPr>
+        <w:ind w:left="2869" w:hanging="360"/>
+      </w:pPr>
+      <w:rPr>
+        <w:rFonts w:ascii="Wingdings" w:hAnsi="Wingdings" w:hint="default"/>
+      </w:rPr>
+    </w:lvl>
+    <w:lvl w:ilvl="3" w:tplc="04190001" w:tentative="1">
+      <w:start w:val="1"/>
+      <w:numFmt w:val="bullet"/>
+      <w:lvlText w:val=""/>
+      <w:lvlJc w:val="left"/>
+      <w:pPr>
+        <w:ind w:left="3589" w:hanging="360"/>
+      </w:pPr>
+      <w:rPr>
+        <w:rFonts w:ascii="Symbol" w:hAnsi="Symbol" w:hint="default"/>
+      </w:rPr>
+    </w:lvl>
+    <w:lvl w:ilvl="4" w:tplc="04190003" w:tentative="1">
+      <w:start w:val="1"/>
+      <w:numFmt w:val="bullet"/>
+      <w:lvlText w:val="o"/>
+      <w:lvlJc w:val="left"/>
+      <w:pPr>
+        <w:ind w:left="4309" w:hanging="360"/>
+      </w:pPr>
+      <w:rPr>
+        <w:rFonts w:ascii="Courier New" w:hAnsi="Courier New" w:cs="Courier New" w:hint="default"/>
+      </w:rPr>
+    </w:lvl>
+    <w:lvl w:ilvl="5" w:tplc="04190005" w:tentative="1">
+      <w:start w:val="1"/>
+      <w:numFmt w:val="bullet"/>
+      <w:lvlText w:val=""/>
+      <w:lvlJc w:val="left"/>
+      <w:pPr>
+        <w:ind w:left="5029" w:hanging="360"/>
+      </w:pPr>
+      <w:rPr>
+        <w:rFonts w:ascii="Wingdings" w:hAnsi="Wingdings" w:hint="default"/>
+      </w:rPr>
+    </w:lvl>
+    <w:lvl w:ilvl="6" w:tplc="04190001" w:tentative="1">
+      <w:start w:val="1"/>
+      <w:numFmt w:val="bullet"/>
+      <w:lvlText w:val=""/>
+      <w:lvlJc w:val="left"/>
+      <w:pPr>
+        <w:ind w:left="5749" w:hanging="360"/>
+      </w:pPr>
+      <w:rPr>
+        <w:rFonts w:ascii="Symbol" w:hAnsi="Symbol" w:hint="default"/>
+      </w:rPr>
+    </w:lvl>
+    <w:lvl w:ilvl="7" w:tplc="04190003" w:tentative="1">
+      <w:start w:val="1"/>
+      <w:numFmt w:val="bullet"/>
+      <w:lvlText w:val="o"/>
+      <w:lvlJc w:val="left"/>
+      <w:pPr>
+        <w:ind w:left="6469" w:hanging="360"/>
+      </w:pPr>
+      <w:rPr>
+        <w:rFonts w:ascii="Courier New" w:hAnsi="Courier New" w:cs="Courier New" w:hint="default"/>
+      </w:rPr>
+    </w:lvl>
+    <w:lvl w:ilvl="8" w:tplc="04190005" w:tentative="1">
+      <w:start w:val="1"/>
+      <w:numFmt w:val="bullet"/>
+      <w:lvlText w:val=""/>
+      <w:lvlJc w:val="left"/>
+      <w:pPr>
+        <w:ind w:left="7189" w:hanging="360"/>
+      </w:pPr>
+      <w:rPr>
+        <w:rFonts w:ascii="Wingdings" w:hAnsi="Wingdings" w:hint="default"/>
+      </w:rPr>
+    </w:lvl>
+  </w:abstractNum>
+  <w:abstractNum w:abstractNumId="19" w15:restartNumberingAfterBreak="0">
     <w:nsid w:val="5E617AE0"/>
     <w:multiLevelType w:val="multilevel"/>
     <w:tmpl w:val="8FFA05BC"/>
@@ -55319,7 +55843,7 @@
       </w:rPr>
     </w:lvl>
   </w:abstractNum>
-  <w:abstractNum w:abstractNumId="19" w15:restartNumberingAfterBreak="0">
+  <w:abstractNum w:abstractNumId="20" w15:restartNumberingAfterBreak="0">
     <w:nsid w:val="62BF79A5"/>
     <w:multiLevelType w:val="multilevel"/>
     <w:tmpl w:val="E1981B1A"/>
@@ -55409,7 +55933,7 @@
       </w:pPr>
     </w:lvl>
   </w:abstractNum>
-  <w:abstractNum w:abstractNumId="20" w15:restartNumberingAfterBreak="0">
+  <w:abstractNum w:abstractNumId="21" w15:restartNumberingAfterBreak="0">
     <w:nsid w:val="63E64AFD"/>
     <w:multiLevelType w:val="hybridMultilevel"/>
     <w:tmpl w:val="B0B6CF50"/>
@@ -55522,7 +56046,120 @@
       </w:rPr>
     </w:lvl>
   </w:abstractNum>
-  <w:abstractNum w:abstractNumId="21" w15:restartNumberingAfterBreak="0">
+  <w:abstractNum w:abstractNumId="22" w15:restartNumberingAfterBreak="0">
+    <w:nsid w:val="655D6A9B"/>
+    <w:multiLevelType w:val="hybridMultilevel"/>
+    <w:tmpl w:val="011AABC4"/>
+    <w:lvl w:ilvl="0" w:tplc="F81CD300">
+      <w:start w:val="65535"/>
+      <w:numFmt w:val="bullet"/>
+      <w:lvlText w:val="−"/>
+      <w:lvlJc w:val="left"/>
+      <w:pPr>
+        <w:ind w:left="1429" w:hanging="360"/>
+      </w:pPr>
+      <w:rPr>
+        <w:rFonts w:ascii="Times New Roman" w:hAnsi="Times New Roman" w:cs="Times New Roman" w:hint="default"/>
+      </w:rPr>
+    </w:lvl>
+    <w:lvl w:ilvl="1" w:tplc="04190003" w:tentative="1">
+      <w:start w:val="1"/>
+      <w:numFmt w:val="bullet"/>
+      <w:lvlText w:val="o"/>
+      <w:lvlJc w:val="left"/>
+      <w:pPr>
+        <w:ind w:left="2149" w:hanging="360"/>
+      </w:pPr>
+      <w:rPr>
+        <w:rFonts w:ascii="Courier New" w:hAnsi="Courier New" w:cs="Courier New" w:hint="default"/>
+      </w:rPr>
+    </w:lvl>
+    <w:lvl w:ilvl="2" w:tplc="04190005" w:tentative="1">
+      <w:start w:val="1"/>
+      <w:numFmt w:val="bullet"/>
+      <w:lvlText w:val=""/>
+      <w:lvlJc w:val="left"/>
+      <w:pPr>
+        <w:ind w:left="2869" w:hanging="360"/>
+      </w:pPr>
+      <w:rPr>
+        <w:rFonts w:ascii="Wingdings" w:hAnsi="Wingdings" w:hint="default"/>
+      </w:rPr>
+    </w:lvl>
+    <w:lvl w:ilvl="3" w:tplc="04190001" w:tentative="1">
+      <w:start w:val="1"/>
+      <w:numFmt w:val="bullet"/>
+      <w:lvlText w:val=""/>
+      <w:lvlJc w:val="left"/>
+      <w:pPr>
+        <w:ind w:left="3589" w:hanging="360"/>
+      </w:pPr>
+      <w:rPr>
+        <w:rFonts w:ascii="Symbol" w:hAnsi="Symbol" w:hint="default"/>
+      </w:rPr>
+    </w:lvl>
+    <w:lvl w:ilvl="4" w:tplc="04190003" w:tentative="1">
+      <w:start w:val="1"/>
+      <w:numFmt w:val="bullet"/>
+      <w:lvlText w:val="o"/>
+      <w:lvlJc w:val="left"/>
+      <w:pPr>
+        <w:ind w:left="4309" w:hanging="360"/>
+      </w:pPr>
+      <w:rPr>
+        <w:rFonts w:ascii="Courier New" w:hAnsi="Courier New" w:cs="Courier New" w:hint="default"/>
+      </w:rPr>
+    </w:lvl>
+    <w:lvl w:ilvl="5" w:tplc="04190005" w:tentative="1">
+      <w:start w:val="1"/>
+      <w:numFmt w:val="bullet"/>
+      <w:lvlText w:val=""/>
+      <w:lvlJc w:val="left"/>
+      <w:pPr>
+        <w:ind w:left="5029" w:hanging="360"/>
+      </w:pPr>
+      <w:rPr>
+        <w:rFonts w:ascii="Wingdings" w:hAnsi="Wingdings" w:hint="default"/>
+      </w:rPr>
+    </w:lvl>
+    <w:lvl w:ilvl="6" w:tplc="04190001" w:tentative="1">
+      <w:start w:val="1"/>
+      <w:numFmt w:val="bullet"/>
+      <w:lvlText w:val=""/>
+      <w:lvlJc w:val="left"/>
+      <w:pPr>
+        <w:ind w:left="5749" w:hanging="360"/>
+      </w:pPr>
+      <w:rPr>
+        <w:rFonts w:ascii="Symbol" w:hAnsi="Symbol" w:hint="default"/>
+      </w:rPr>
+    </w:lvl>
+    <w:lvl w:ilvl="7" w:tplc="04190003" w:tentative="1">
+      <w:start w:val="1"/>
+      <w:numFmt w:val="bullet"/>
+      <w:lvlText w:val="o"/>
+      <w:lvlJc w:val="left"/>
+      <w:pPr>
+        <w:ind w:left="6469" w:hanging="360"/>
+      </w:pPr>
+      <w:rPr>
+        <w:rFonts w:ascii="Courier New" w:hAnsi="Courier New" w:cs="Courier New" w:hint="default"/>
+      </w:rPr>
+    </w:lvl>
+    <w:lvl w:ilvl="8" w:tplc="04190005" w:tentative="1">
+      <w:start w:val="1"/>
+      <w:numFmt w:val="bullet"/>
+      <w:lvlText w:val=""/>
+      <w:lvlJc w:val="left"/>
+      <w:pPr>
+        <w:ind w:left="7189" w:hanging="360"/>
+      </w:pPr>
+      <w:rPr>
+        <w:rFonts w:ascii="Wingdings" w:hAnsi="Wingdings" w:hint="default"/>
+      </w:rPr>
+    </w:lvl>
+  </w:abstractNum>
+  <w:abstractNum w:abstractNumId="23" w15:restartNumberingAfterBreak="0">
     <w:nsid w:val="693018EB"/>
     <w:multiLevelType w:val="multilevel"/>
     <w:tmpl w:val="E1981B1A"/>
@@ -55612,7 +56249,7 @@
       </w:pPr>
     </w:lvl>
   </w:abstractNum>
-  <w:abstractNum w:abstractNumId="22" w15:restartNumberingAfterBreak="0">
+  <w:abstractNum w:abstractNumId="24" w15:restartNumberingAfterBreak="0">
     <w:nsid w:val="775A7874"/>
     <w:multiLevelType w:val="hybridMultilevel"/>
     <w:tmpl w:val="DA8CB7DE"/>
@@ -55702,7 +56339,7 @@
       </w:pPr>
     </w:lvl>
   </w:abstractNum>
-  <w:abstractNum w:abstractNumId="23" w15:restartNumberingAfterBreak="0">
+  <w:abstractNum w:abstractNumId="25" w15:restartNumberingAfterBreak="0">
     <w:nsid w:val="78937ADB"/>
     <w:multiLevelType w:val="hybridMultilevel"/>
     <w:tmpl w:val="068221BA"/>
@@ -55822,7 +56459,7 @@
     <w:abstractNumId w:val="16"/>
   </w:num>
   <w:num w:numId="3">
-    <w:abstractNumId w:val="20"/>
+    <w:abstractNumId w:val="21"/>
   </w:num>
   <w:num w:numId="4">
     <w:abstractNumId w:val="17"/>
@@ -55837,16 +56474,16 @@
     <w:abstractNumId w:val="3"/>
   </w:num>
   <w:num w:numId="8">
-    <w:abstractNumId w:val="22"/>
+    <w:abstractNumId w:val="24"/>
   </w:num>
   <w:num w:numId="9">
     <w:abstractNumId w:val="5"/>
   </w:num>
   <w:num w:numId="10">
-    <w:abstractNumId w:val="19"/>
+    <w:abstractNumId w:val="20"/>
   </w:num>
   <w:num w:numId="11">
-    <w:abstractNumId w:val="21"/>
+    <w:abstractNumId w:val="23"/>
   </w:num>
   <w:num w:numId="12">
     <w:abstractNumId w:val="1"/>
@@ -55861,7 +56498,7 @@
     <w:abstractNumId w:val="7"/>
   </w:num>
   <w:num w:numId="16">
-    <w:abstractNumId w:val="18"/>
+    <w:abstractNumId w:val="19"/>
   </w:num>
   <w:num w:numId="17">
     <w:abstractNumId w:val="8"/>
@@ -55873,7 +56510,7 @@
     <w:abstractNumId w:val="0"/>
   </w:num>
   <w:num w:numId="20">
-    <w:abstractNumId w:val="23"/>
+    <w:abstractNumId w:val="25"/>
   </w:num>
   <w:num w:numId="21">
     <w:abstractNumId w:val="14"/>
@@ -55886,6 +56523,12 @@
   </w:num>
   <w:num w:numId="24">
     <w:abstractNumId w:val="9"/>
+  </w:num>
+  <w:num w:numId="25">
+    <w:abstractNumId w:val="18"/>
+  </w:num>
+  <w:num w:numId="26">
+    <w:abstractNumId w:val="22"/>
   </w:num>
 </w:numbering>
 </file>
@@ -57170,7 +57813,7 @@
 </file>
 
 <file path=customXml/itemProps1.xml><?xml version="1.0" encoding="utf-8"?>
-<ds:datastoreItem xmlns:ds="http://schemas.openxmlformats.org/officeDocument/2006/customXml" ds:itemID="{D5BEB39D-5720-42FC-9068-0AA0B399BDA2}">
+<ds:datastoreItem xmlns:ds="http://schemas.openxmlformats.org/officeDocument/2006/customXml" ds:itemID="{3CA45196-F649-4A0D-993A-3B081F24EF56}">
   <ds:schemaRefs>
     <ds:schemaRef ds:uri="http://schemas.openxmlformats.org/officeDocument/2006/bibliography"/>
   </ds:schemaRefs>

</xml_diff>

<commit_message>
Finish to made fixes
</commit_message>
<xml_diff>
--- a/Docs/записка.docx
+++ b/Docs/записка.docx
@@ -22436,17 +22436,7 @@
           <w:color w:val="auto"/>
           <w:lang w:eastAsia="zh-CN"/>
         </w:rPr>
-        <w:t xml:space="preserve">ает запрос </w:t>
-      </w:r>
-      <w:bookmarkStart w:id="40" w:name="_GoBack"/>
-      <w:bookmarkEnd w:id="40"/>
-      <w:r>
-        <w:rPr>
-          <w:rFonts w:eastAsia="Calibri"/>
-          <w:color w:val="auto"/>
-          <w:lang w:eastAsia="zh-CN"/>
-        </w:rPr>
-        <w:t>на оформление заказа.</w:t>
+        <w:t>ает запрос на оформление заказа.</w:t>
       </w:r>
     </w:p>
     <w:p>
@@ -23602,8 +23592,8 @@
         </w:rPr>
         <w:br w:type="page"/>
       </w:r>
-      <w:bookmarkStart w:id="41" w:name="_Toc42182731"/>
-      <w:bookmarkStart w:id="42" w:name="_Toc103874969"/>
+      <w:bookmarkStart w:id="40" w:name="_Toc42182731"/>
+      <w:bookmarkStart w:id="41" w:name="_Toc103874969"/>
       <w:r>
         <w:rPr>
           <w:rFonts w:ascii="Times New Roman" w:eastAsia="Calibri" w:hAnsi="Times New Roman" w:cs="Times New Roman"/>
@@ -23628,8 +23618,8 @@
         </w:rPr>
         <w:t>Разработка программных модулей</w:t>
       </w:r>
+      <w:bookmarkEnd w:id="40"/>
       <w:bookmarkEnd w:id="41"/>
-      <w:bookmarkEnd w:id="42"/>
     </w:p>
     <w:p>
       <w:pPr>
@@ -25399,7 +25389,7 @@
         <w:lastRenderedPageBreak/>
         <w:tab/>
       </w:r>
-      <w:bookmarkStart w:id="43" w:name="_Toc103874970"/>
+      <w:bookmarkStart w:id="42" w:name="_Toc103874970"/>
       <w:r>
         <w:rPr>
           <w:rFonts w:ascii="Times New Roman" w:eastAsia="Calibri" w:hAnsi="Times New Roman" w:cs="Times New Roman"/>
@@ -25420,7 +25410,7 @@
         </w:rPr>
         <w:t>ТЕСТИРОВАНИЕ ПРОГРАММНОГО СРЕДСТВА</w:t>
       </w:r>
-      <w:bookmarkEnd w:id="43"/>
+      <w:bookmarkEnd w:id="42"/>
     </w:p>
     <w:p>
       <w:pPr>
@@ -25595,7 +25585,17 @@
           <w:szCs w:val="28"/>
           <w:lang w:eastAsia="en-US"/>
         </w:rPr>
-        <w:t>Функциональное.</w:t>
+        <w:t>функциональное</w:t>
+      </w:r>
+      <w:r>
+        <w:rPr>
+          <w:rFonts w:ascii="Times New Roman" w:eastAsia="Calibri" w:hAnsi="Times New Roman" w:cs="Times New Roman"/>
+          <w:color w:val="auto"/>
+          <w:sz w:val="28"/>
+          <w:szCs w:val="28"/>
+          <w:lang w:val="en-US" w:eastAsia="en-US"/>
+        </w:rPr>
+        <w:t>;</w:t>
       </w:r>
     </w:p>
     <w:p>
@@ -25624,7 +25624,7 @@
           <w:szCs w:val="28"/>
           <w:lang w:eastAsia="en-US"/>
         </w:rPr>
-        <w:t>П</w:t>
+        <w:t>п</w:t>
       </w:r>
       <w:r>
         <w:rPr>
@@ -25644,7 +25644,7 @@
           <w:szCs w:val="28"/>
           <w:lang w:eastAsia="en-US"/>
         </w:rPr>
-        <w:t>ние, тестирование стабильности).</w:t>
+        <w:t>ние, тестирование стабильности);</w:t>
       </w:r>
     </w:p>
     <w:p>
@@ -25673,7 +25673,7 @@
           <w:szCs w:val="28"/>
           <w:lang w:eastAsia="en-US"/>
         </w:rPr>
-        <w:t>Конфигурационное.</w:t>
+        <w:t>конфигурационное;</w:t>
       </w:r>
     </w:p>
     <w:p>
@@ -25703,7 +25703,7 @@
           <w:szCs w:val="28"/>
           <w:lang w:eastAsia="en-US"/>
         </w:rPr>
-        <w:t>Юзабилити</w:t>
+        <w:t>юзабилити</w:t>
       </w:r>
       <w:proofErr w:type="spellEnd"/>
       <w:r>
@@ -25714,7 +25714,7 @@
           <w:szCs w:val="28"/>
           <w:lang w:eastAsia="en-US"/>
         </w:rPr>
-        <w:t>.</w:t>
+        <w:t>;</w:t>
       </w:r>
     </w:p>
     <w:p>
@@ -25743,7 +25743,7 @@
           <w:szCs w:val="28"/>
           <w:lang w:eastAsia="en-US"/>
         </w:rPr>
-        <w:t>Безопасности.</w:t>
+        <w:t>безопасности;</w:t>
       </w:r>
     </w:p>
     <w:p>
@@ -25772,7 +25772,7 @@
           <w:szCs w:val="28"/>
           <w:lang w:eastAsia="en-US"/>
         </w:rPr>
-        <w:t>Локализации.</w:t>
+        <w:t>локализации;</w:t>
       </w:r>
     </w:p>
     <w:p>
@@ -25801,7 +25801,7 @@
           <w:szCs w:val="28"/>
           <w:lang w:eastAsia="en-US"/>
         </w:rPr>
-        <w:t>С</w:t>
+        <w:t>с</w:t>
       </w:r>
       <w:r>
         <w:rPr>
@@ -25889,7 +25889,7 @@
           <w:szCs w:val="28"/>
           <w:lang w:eastAsia="en-US"/>
         </w:rPr>
-        <w:t>Белого ящика.</w:t>
+        <w:t>белого ящика;</w:t>
       </w:r>
     </w:p>
     <w:p>
@@ -25918,7 +25918,7 @@
           <w:szCs w:val="28"/>
           <w:lang w:eastAsia="en-US"/>
         </w:rPr>
-        <w:t>С</w:t>
+        <w:t>с</w:t>
       </w:r>
       <w:r>
         <w:rPr>
@@ -25938,7 +25938,7 @@
           <w:szCs w:val="28"/>
           <w:lang w:eastAsia="en-US"/>
         </w:rPr>
-        <w:t>го ящика.</w:t>
+        <w:t>го ящика;</w:t>
       </w:r>
     </w:p>
     <w:p>
@@ -25967,7 +25967,7 @@
           <w:szCs w:val="28"/>
           <w:lang w:eastAsia="en-US"/>
         </w:rPr>
-        <w:t>Ч</w:t>
+        <w:t>ч</w:t>
       </w:r>
       <w:r>
         <w:rPr>
@@ -26055,17 +26055,7 @@
           <w:szCs w:val="28"/>
           <w:lang w:eastAsia="en-US"/>
         </w:rPr>
-        <w:t>Р</w:t>
-      </w:r>
-      <w:r>
-        <w:rPr>
-          <w:rFonts w:ascii="Times New Roman" w:eastAsia="Calibri" w:hAnsi="Times New Roman" w:cs="Times New Roman"/>
-          <w:color w:val="auto"/>
-          <w:sz w:val="28"/>
-          <w:szCs w:val="28"/>
-          <w:lang w:eastAsia="en-US"/>
-        </w:rPr>
-        <w:t>учное.</w:t>
+        <w:t>ручное;</w:t>
       </w:r>
     </w:p>
     <w:p>
@@ -26094,7 +26084,7 @@
           <w:szCs w:val="28"/>
           <w:lang w:eastAsia="en-US"/>
         </w:rPr>
-        <w:t>Автоматизированное.</w:t>
+        <w:t>автоматизированное;</w:t>
       </w:r>
     </w:p>
     <w:p>
@@ -26124,7 +26114,17 @@
           <w:szCs w:val="28"/>
           <w:lang w:eastAsia="en-US"/>
         </w:rPr>
-        <w:t>Полуавтоматизированное</w:t>
+        <w:t>п</w:t>
+      </w:r>
+      <w:r>
+        <w:rPr>
+          <w:rFonts w:ascii="Times New Roman" w:eastAsia="Calibri" w:hAnsi="Times New Roman" w:cs="Times New Roman"/>
+          <w:color w:val="auto"/>
+          <w:sz w:val="28"/>
+          <w:szCs w:val="28"/>
+          <w:lang w:eastAsia="en-US"/>
+        </w:rPr>
+        <w:t>олуавтоматизированное</w:t>
       </w:r>
       <w:proofErr w:type="spellEnd"/>
       <w:r>
@@ -26203,7 +26203,7 @@
           <w:szCs w:val="28"/>
           <w:lang w:eastAsia="en-US"/>
         </w:rPr>
-        <w:t>Регрессионное.</w:t>
+        <w:t>регрессионное;</w:t>
       </w:r>
     </w:p>
     <w:p>
@@ -26232,7 +26232,7 @@
           <w:szCs w:val="28"/>
           <w:lang w:eastAsia="en-US"/>
         </w:rPr>
-        <w:t>Функциональное.</w:t>
+        <w:t>функциональное;</w:t>
       </w:r>
     </w:p>
     <w:p>
@@ -26261,7 +26261,17 @@
           <w:szCs w:val="28"/>
           <w:lang w:eastAsia="en-US"/>
         </w:rPr>
-        <w:t>Нефункциональное.</w:t>
+        <w:t>н</w:t>
+      </w:r>
+      <w:r>
+        <w:rPr>
+          <w:rFonts w:ascii="Times New Roman" w:eastAsia="Calibri" w:hAnsi="Times New Roman" w:cs="Times New Roman"/>
+          <w:color w:val="auto"/>
+          <w:sz w:val="28"/>
+          <w:szCs w:val="28"/>
+          <w:lang w:eastAsia="en-US"/>
+        </w:rPr>
+        <w:t>ефункциональное.</w:t>
       </w:r>
     </w:p>
     <w:p>
@@ -26329,7 +26339,7 @@
           <w:szCs w:val="28"/>
           <w:lang w:eastAsia="en-US"/>
         </w:rPr>
-        <w:t>Альфа.</w:t>
+        <w:t>альфа;</w:t>
       </w:r>
     </w:p>
     <w:p>
@@ -26358,7 +26368,7 @@
           <w:szCs w:val="28"/>
           <w:lang w:eastAsia="en-US"/>
         </w:rPr>
-        <w:t>Бета.</w:t>
+        <w:t>бета.</w:t>
       </w:r>
     </w:p>
     <w:p>
@@ -26426,7 +26436,7 @@
           <w:szCs w:val="28"/>
           <w:lang w:eastAsia="en-US"/>
         </w:rPr>
-        <w:t>П</w:t>
+        <w:t>п</w:t>
       </w:r>
       <w:r>
         <w:rPr>
@@ -26446,7 +26456,17 @@
           <w:szCs w:val="28"/>
           <w:lang w:eastAsia="en-US"/>
         </w:rPr>
-        <w:t>ое.</w:t>
+        <w:t>ое</w:t>
+      </w:r>
+      <w:r>
+        <w:rPr>
+          <w:rFonts w:ascii="Times New Roman" w:eastAsia="Calibri" w:hAnsi="Times New Roman" w:cs="Times New Roman"/>
+          <w:color w:val="auto"/>
+          <w:sz w:val="28"/>
+          <w:szCs w:val="28"/>
+          <w:lang w:eastAsia="en-US"/>
+        </w:rPr>
+        <w:t>;</w:t>
       </w:r>
     </w:p>
     <w:p>
@@ -26475,7 +26495,17 @@
           <w:szCs w:val="28"/>
           <w:lang w:eastAsia="en-US"/>
         </w:rPr>
-        <w:t>Негативное.</w:t>
+        <w:t>н</w:t>
+      </w:r>
+      <w:r>
+        <w:rPr>
+          <w:rFonts w:ascii="Times New Roman" w:eastAsia="Calibri" w:hAnsi="Times New Roman" w:cs="Times New Roman"/>
+          <w:color w:val="auto"/>
+          <w:sz w:val="28"/>
+          <w:szCs w:val="28"/>
+          <w:lang w:eastAsia="en-US"/>
+        </w:rPr>
+        <w:t>егативное.</w:t>
       </w:r>
     </w:p>
     <w:p>
@@ -26543,7 +26573,7 @@
           <w:szCs w:val="28"/>
           <w:lang w:eastAsia="en-US"/>
         </w:rPr>
-        <w:t>Тестирование по документации.</w:t>
+        <w:t>тестирование по документации;</w:t>
       </w:r>
     </w:p>
     <w:p>
@@ -26572,7 +26602,7 @@
           <w:szCs w:val="28"/>
           <w:lang w:eastAsia="en-US"/>
         </w:rPr>
-        <w:t>И</w:t>
+        <w:t>и</w:t>
       </w:r>
       <w:r>
         <w:rPr>
@@ -27577,7 +27607,31 @@
                 <w:szCs w:val="26"/>
                 <w:lang w:eastAsia="en-US"/>
               </w:rPr>
-              <w:t>1</w:t>
+              <w:t>1. Отображения окна веб-браузера</w:t>
+            </w:r>
+          </w:p>
+          <w:p>
+            <w:pPr>
+              <w:autoSpaceDE w:val="0"/>
+              <w:autoSpaceDN w:val="0"/>
+              <w:adjustRightInd w:val="0"/>
+              <w:spacing w:after="0" w:line="240" w:lineRule="auto"/>
+              <w:jc w:val="both"/>
+              <w:rPr>
+                <w:rFonts w:ascii="Times New Roman" w:eastAsia="Calibri" w:hAnsi="Times New Roman" w:cs="Times New Roman"/>
+                <w:sz w:val="26"/>
+                <w:szCs w:val="26"/>
+                <w:lang w:eastAsia="en-US"/>
+              </w:rPr>
+            </w:pPr>
+            <w:r>
+              <w:rPr>
+                <w:rFonts w:ascii="Times New Roman" w:eastAsia="Calibri" w:hAnsi="Times New Roman" w:cs="Times New Roman"/>
+                <w:sz w:val="26"/>
+                <w:szCs w:val="26"/>
+                <w:lang w:eastAsia="en-US"/>
+              </w:rPr>
+              <w:t>2</w:t>
             </w:r>
             <w:r>
               <w:rPr>
@@ -28240,18 +28294,6 @@
         </w:tc>
       </w:tr>
     </w:tbl>
-    <w:p>
-      <w:pPr>
-        <w:spacing w:after="0" w:line="276" w:lineRule="auto"/>
-        <w:jc w:val="both"/>
-        <w:rPr>
-          <w:rFonts w:ascii="Times New Roman" w:eastAsia="Calibri" w:hAnsi="Times New Roman" w:cs="Times New Roman"/>
-          <w:color w:val="auto"/>
-          <w:sz w:val="28"/>
-          <w:lang w:eastAsia="zh-CN"/>
-        </w:rPr>
-      </w:pPr>
-    </w:p>
     <w:p>
       <w:pPr>
         <w:spacing w:after="0" w:line="276" w:lineRule="auto"/>
@@ -29239,7 +29281,7 @@
                 <w:szCs w:val="26"/>
                 <w:lang w:eastAsia="en-US"/>
               </w:rPr>
-              <w:t>4</w:t>
+              <w:t>3</w:t>
             </w:r>
             <w:r>
               <w:rPr>
@@ -29286,38 +29328,14 @@
               </w:rPr>
               <w:t>.</w:t>
             </w:r>
-          </w:p>
-          <w:p>
-            <w:pPr>
-              <w:autoSpaceDE w:val="0"/>
-              <w:autoSpaceDN w:val="0"/>
-              <w:adjustRightInd w:val="0"/>
-              <w:spacing w:after="0" w:line="240" w:lineRule="auto"/>
-              <w:jc w:val="both"/>
+            <w:r>
               <w:rPr>
                 <w:rFonts w:ascii="Times New Roman" w:eastAsia="Calibri" w:hAnsi="Times New Roman" w:cs="Times New Roman"/>
                 <w:sz w:val="26"/>
                 <w:szCs w:val="26"/>
                 <w:lang w:eastAsia="en-US"/>
               </w:rPr>
-            </w:pPr>
-            <w:r>
-              <w:rPr>
-                <w:rFonts w:ascii="Times New Roman" w:eastAsia="Calibri" w:hAnsi="Times New Roman" w:cs="Times New Roman"/>
-                <w:sz w:val="26"/>
-                <w:szCs w:val="26"/>
-                <w:lang w:eastAsia="en-US"/>
-              </w:rPr>
-              <w:t>5.</w:t>
-            </w:r>
-            <w:r>
-              <w:rPr>
-                <w:rFonts w:ascii="Times New Roman" w:eastAsia="Calibri" w:hAnsi="Times New Roman" w:cs="Times New Roman"/>
-                <w:sz w:val="26"/>
-                <w:szCs w:val="26"/>
-                <w:lang w:eastAsia="en-US"/>
-              </w:rPr>
-              <w:t> </w:t>
+              <w:t xml:space="preserve"> </w:t>
             </w:r>
             <w:r>
               <w:rPr>
@@ -29600,7 +29618,25 @@
                 <w:szCs w:val="26"/>
                 <w:lang w:eastAsia="en-US"/>
               </w:rPr>
-              <w:t>5. Нажать на кнопку подтверждения заказа.</w:t>
+              <w:t>5.</w:t>
+            </w:r>
+            <w:r>
+              <w:rPr>
+                <w:rFonts w:ascii="Times New Roman" w:eastAsia="Calibri" w:hAnsi="Times New Roman" w:cs="Times New Roman"/>
+                <w:sz w:val="26"/>
+                <w:szCs w:val="26"/>
+                <w:lang w:eastAsia="en-US"/>
+              </w:rPr>
+              <w:t> </w:t>
+            </w:r>
+            <w:r>
+              <w:rPr>
+                <w:rFonts w:ascii="Times New Roman" w:eastAsia="Calibri" w:hAnsi="Times New Roman" w:cs="Times New Roman"/>
+                <w:sz w:val="26"/>
+                <w:szCs w:val="26"/>
+                <w:lang w:eastAsia="en-US"/>
+              </w:rPr>
+              <w:t>Нажать на кнопку подтверждения заказа.</w:t>
             </w:r>
           </w:p>
         </w:tc>
@@ -29873,17 +29909,101 @@
       </w:tblPr>
       <w:tblGrid>
         <w:gridCol w:w="529"/>
-        <w:gridCol w:w="2023"/>
-        <w:gridCol w:w="3505"/>
-        <w:gridCol w:w="3299"/>
+        <w:gridCol w:w="2021"/>
+        <w:gridCol w:w="3502"/>
+        <w:gridCol w:w="3292"/>
+        <w:gridCol w:w="12"/>
       </w:tblGrid>
       <w:tr>
         <w:trPr>
-          <w:trHeight w:val="1704"/>
+          <w:gridAfter w:val="1"/>
+          <w:wAfter w:w="12" w:type="dxa"/>
+          <w:trHeight w:val="266"/>
         </w:trPr>
         <w:tc>
           <w:tcPr>
             <w:tcW w:w="529" w:type="dxa"/>
+          </w:tcPr>
+          <w:p>
+            <w:pPr>
+              <w:autoSpaceDE w:val="0"/>
+              <w:autoSpaceDN w:val="0"/>
+              <w:adjustRightInd w:val="0"/>
+              <w:spacing w:after="0" w:line="240" w:lineRule="auto"/>
+              <w:rPr>
+                <w:rFonts w:ascii="Times New Roman" w:eastAsia="Calibri" w:hAnsi="Times New Roman" w:cs="Times New Roman"/>
+                <w:sz w:val="26"/>
+                <w:szCs w:val="26"/>
+                <w:lang w:eastAsia="en-US"/>
+              </w:rPr>
+            </w:pPr>
+            <w:r>
+              <w:rPr>
+                <w:rFonts w:ascii="Times New Roman" w:eastAsia="Calibri" w:hAnsi="Times New Roman" w:cs="Times New Roman"/>
+                <w:sz w:val="26"/>
+                <w:szCs w:val="26"/>
+                <w:lang w:eastAsia="en-US"/>
+              </w:rPr>
+              <w:t xml:space="preserve">№ </w:t>
+            </w:r>
+          </w:p>
+        </w:tc>
+        <w:tc>
+          <w:tcPr>
+            <w:tcW w:w="2021" w:type="dxa"/>
+          </w:tcPr>
+          <w:p>
+            <w:pPr>
+              <w:autoSpaceDE w:val="0"/>
+              <w:autoSpaceDN w:val="0"/>
+              <w:adjustRightInd w:val="0"/>
+              <w:spacing w:after="0" w:line="240" w:lineRule="auto"/>
+              <w:jc w:val="center"/>
+              <w:rPr>
+                <w:rFonts w:ascii="Times New Roman" w:eastAsia="Calibri" w:hAnsi="Times New Roman" w:cs="Times New Roman"/>
+                <w:sz w:val="26"/>
+                <w:szCs w:val="26"/>
+                <w:lang w:eastAsia="en-US"/>
+              </w:rPr>
+            </w:pPr>
+            <w:r>
+              <w:rPr>
+                <w:rFonts w:ascii="Times New Roman" w:eastAsia="Calibri" w:hAnsi="Times New Roman" w:cs="Times New Roman"/>
+                <w:sz w:val="26"/>
+                <w:szCs w:val="26"/>
+                <w:lang w:eastAsia="en-US"/>
+              </w:rPr>
+              <w:t>Название</w:t>
+            </w:r>
+          </w:p>
+          <w:p>
+            <w:pPr>
+              <w:autoSpaceDE w:val="0"/>
+              <w:autoSpaceDN w:val="0"/>
+              <w:adjustRightInd w:val="0"/>
+              <w:spacing w:after="0" w:line="240" w:lineRule="auto"/>
+              <w:jc w:val="center"/>
+              <w:rPr>
+                <w:rFonts w:ascii="Times New Roman" w:eastAsia="Calibri" w:hAnsi="Times New Roman" w:cs="Times New Roman"/>
+                <w:sz w:val="26"/>
+                <w:szCs w:val="26"/>
+                <w:lang w:eastAsia="en-US"/>
+              </w:rPr>
+            </w:pPr>
+            <w:r>
+              <w:rPr>
+                <w:rFonts w:ascii="Times New Roman" w:eastAsia="Calibri" w:hAnsi="Times New Roman" w:cs="Times New Roman"/>
+                <w:sz w:val="26"/>
+                <w:szCs w:val="26"/>
+                <w:lang w:eastAsia="en-US"/>
+              </w:rPr>
+              <w:t>тест-кейса</w:t>
+            </w:r>
+          </w:p>
+        </w:tc>
+        <w:tc>
+          <w:tcPr>
+            <w:tcW w:w="3502" w:type="dxa"/>
             <w:vAlign w:val="center"/>
           </w:tcPr>
           <w:p>
@@ -29907,13 +30027,14 @@
                 <w:szCs w:val="26"/>
                 <w:lang w:eastAsia="en-US"/>
               </w:rPr>
-              <w:t>7</w:t>
+              <w:t>Шаги</w:t>
             </w:r>
           </w:p>
         </w:tc>
         <w:tc>
           <w:tcPr>
-            <w:tcW w:w="2023" w:type="dxa"/>
+            <w:tcW w:w="3292" w:type="dxa"/>
+            <w:vAlign w:val="center"/>
           </w:tcPr>
           <w:p>
             <w:pPr>
@@ -29921,7 +30042,7 @@
               <w:autoSpaceDN w:val="0"/>
               <w:adjustRightInd w:val="0"/>
               <w:spacing w:after="0" w:line="240" w:lineRule="auto"/>
-              <w:jc w:val="both"/>
+              <w:jc w:val="center"/>
               <w:rPr>
                 <w:rFonts w:ascii="Times New Roman" w:eastAsia="Calibri" w:hAnsi="Times New Roman" w:cs="Times New Roman"/>
                 <w:sz w:val="26"/>
@@ -29936,164 +30057,7 @@
                 <w:szCs w:val="26"/>
                 <w:lang w:eastAsia="en-US"/>
               </w:rPr>
-              <w:t>Отправка сообщения в чате</w:t>
-            </w:r>
-          </w:p>
-        </w:tc>
-        <w:tc>
-          <w:tcPr>
-            <w:tcW w:w="3505" w:type="dxa"/>
-          </w:tcPr>
-          <w:p>
-            <w:pPr>
-              <w:autoSpaceDE w:val="0"/>
-              <w:autoSpaceDN w:val="0"/>
-              <w:adjustRightInd w:val="0"/>
-              <w:spacing w:after="0" w:line="240" w:lineRule="auto"/>
-              <w:jc w:val="both"/>
-              <w:rPr>
-                <w:rFonts w:ascii="Times New Roman" w:eastAsia="Calibri" w:hAnsi="Times New Roman" w:cs="Times New Roman"/>
-                <w:sz w:val="26"/>
-                <w:szCs w:val="26"/>
-                <w:lang w:eastAsia="en-US"/>
-              </w:rPr>
-            </w:pPr>
-            <w:r>
-              <w:rPr>
-                <w:rFonts w:ascii="Times New Roman" w:eastAsia="Calibri" w:hAnsi="Times New Roman" w:cs="Times New Roman"/>
-                <w:sz w:val="26"/>
-                <w:szCs w:val="26"/>
-                <w:lang w:eastAsia="en-US"/>
-              </w:rPr>
-              <w:t>1.</w:t>
-            </w:r>
-            <w:r>
-              <w:rPr>
-                <w:rFonts w:ascii="Times New Roman" w:eastAsia="Calibri" w:hAnsi="Times New Roman" w:cs="Times New Roman"/>
-                <w:sz w:val="26"/>
-                <w:szCs w:val="26"/>
-                <w:lang w:eastAsia="en-US"/>
-              </w:rPr>
-              <w:t> </w:t>
-            </w:r>
-            <w:r>
-              <w:rPr>
-                <w:rFonts w:ascii="Times New Roman" w:eastAsia="Calibri" w:hAnsi="Times New Roman" w:cs="Times New Roman"/>
-                <w:sz w:val="26"/>
-                <w:szCs w:val="26"/>
-                <w:lang w:eastAsia="en-US"/>
-              </w:rPr>
-              <w:t>Нажать на кнопку чата в правом нижнем углу</w:t>
-            </w:r>
-            <w:r>
-              <w:rPr>
-                <w:rFonts w:ascii="Times New Roman" w:eastAsia="Calibri" w:hAnsi="Times New Roman" w:cs="Times New Roman"/>
-                <w:sz w:val="26"/>
-                <w:szCs w:val="26"/>
-                <w:lang w:eastAsia="en-US"/>
-              </w:rPr>
-              <w:t xml:space="preserve"> экрана.</w:t>
-            </w:r>
-          </w:p>
-          <w:p>
-            <w:pPr>
-              <w:autoSpaceDE w:val="0"/>
-              <w:autoSpaceDN w:val="0"/>
-              <w:adjustRightInd w:val="0"/>
-              <w:spacing w:after="0" w:line="240" w:lineRule="auto"/>
-              <w:jc w:val="both"/>
-              <w:rPr>
-                <w:rFonts w:ascii="Times New Roman" w:eastAsia="Calibri" w:hAnsi="Times New Roman" w:cs="Times New Roman"/>
-                <w:sz w:val="26"/>
-                <w:szCs w:val="26"/>
-                <w:lang w:eastAsia="en-US"/>
-              </w:rPr>
-            </w:pPr>
-            <w:r>
-              <w:rPr>
-                <w:rFonts w:ascii="Times New Roman" w:eastAsia="Calibri" w:hAnsi="Times New Roman" w:cs="Times New Roman"/>
-                <w:sz w:val="26"/>
-                <w:szCs w:val="26"/>
-                <w:lang w:eastAsia="en-US"/>
-              </w:rPr>
-              <w:t>2. Ввести текст сообщения.</w:t>
-            </w:r>
-          </w:p>
-          <w:p>
-            <w:pPr>
-              <w:autoSpaceDE w:val="0"/>
-              <w:autoSpaceDN w:val="0"/>
-              <w:adjustRightInd w:val="0"/>
-              <w:spacing w:after="0" w:line="240" w:lineRule="auto"/>
-              <w:jc w:val="both"/>
-              <w:rPr>
-                <w:rFonts w:ascii="Times New Roman" w:eastAsia="Calibri" w:hAnsi="Times New Roman" w:cs="Times New Roman"/>
-                <w:sz w:val="26"/>
-                <w:szCs w:val="26"/>
-                <w:lang w:eastAsia="en-US"/>
-              </w:rPr>
-            </w:pPr>
-            <w:r>
-              <w:rPr>
-                <w:rFonts w:ascii="Times New Roman" w:eastAsia="Calibri" w:hAnsi="Times New Roman" w:cs="Times New Roman"/>
-                <w:sz w:val="26"/>
-                <w:szCs w:val="26"/>
-                <w:lang w:eastAsia="en-US"/>
-              </w:rPr>
-              <w:t>3. Нажать на кнопку отправки сообщения.</w:t>
-            </w:r>
-          </w:p>
-        </w:tc>
-        <w:tc>
-          <w:tcPr>
-            <w:tcW w:w="3299" w:type="dxa"/>
-          </w:tcPr>
-          <w:p>
-            <w:pPr>
-              <w:autoSpaceDE w:val="0"/>
-              <w:autoSpaceDN w:val="0"/>
-              <w:adjustRightInd w:val="0"/>
-              <w:spacing w:after="0" w:line="240" w:lineRule="auto"/>
-              <w:jc w:val="both"/>
-              <w:rPr>
-                <w:rFonts w:ascii="Times New Roman" w:eastAsia="Calibri" w:hAnsi="Times New Roman" w:cs="Times New Roman"/>
-                <w:sz w:val="26"/>
-                <w:szCs w:val="26"/>
-                <w:lang w:eastAsia="en-US"/>
-              </w:rPr>
-            </w:pPr>
-            <w:r>
-              <w:rPr>
-                <w:rFonts w:ascii="Times New Roman" w:eastAsia="Calibri" w:hAnsi="Times New Roman" w:cs="Times New Roman"/>
-                <w:sz w:val="26"/>
-                <w:szCs w:val="26"/>
-                <w:lang w:eastAsia="en-US"/>
-              </w:rPr>
-              <w:t>1. Отображение окна чата в правом нижнем углу экрана.</w:t>
-            </w:r>
-          </w:p>
-          <w:p>
-            <w:pPr>
-              <w:autoSpaceDE w:val="0"/>
-              <w:autoSpaceDN w:val="0"/>
-              <w:adjustRightInd w:val="0"/>
-              <w:spacing w:after="0" w:line="240" w:lineRule="auto"/>
-              <w:jc w:val="both"/>
-              <w:rPr>
-                <w:rFonts w:ascii="Times New Roman" w:eastAsia="Calibri" w:hAnsi="Times New Roman" w:cs="Times New Roman"/>
-                <w:sz w:val="26"/>
-                <w:szCs w:val="26"/>
-                <w:lang w:eastAsia="en-US"/>
-              </w:rPr>
-            </w:pPr>
-            <w:r>
-              <w:rPr>
-                <w:rFonts w:ascii="Times New Roman" w:eastAsia="Calibri" w:hAnsi="Times New Roman" w:cs="Times New Roman"/>
-                <w:sz w:val="26"/>
-                <w:szCs w:val="26"/>
-                <w:lang w:eastAsia="en-US"/>
-              </w:rPr>
-              <w:t>2. Отображение отправленного сообщения с указанием времени отправки</w:t>
+              <w:t>Ожидаемый результат</w:t>
             </w:r>
           </w:p>
         </w:tc>
@@ -30128,13 +30092,13 @@
                 <w:szCs w:val="26"/>
                 <w:lang w:eastAsia="en-US"/>
               </w:rPr>
-              <w:t>8</w:t>
+              <w:t>7</w:t>
             </w:r>
           </w:p>
         </w:tc>
         <w:tc>
           <w:tcPr>
-            <w:tcW w:w="2023" w:type="dxa"/>
+            <w:tcW w:w="2021" w:type="dxa"/>
           </w:tcPr>
           <w:p>
             <w:pPr>
@@ -30157,13 +30121,259 @@
                 <w:szCs w:val="26"/>
                 <w:lang w:eastAsia="en-US"/>
               </w:rPr>
+              <w:t>Отправка сообщения в чате</w:t>
+            </w:r>
+          </w:p>
+        </w:tc>
+        <w:tc>
+          <w:tcPr>
+            <w:tcW w:w="3502" w:type="dxa"/>
+          </w:tcPr>
+          <w:p>
+            <w:pPr>
+              <w:autoSpaceDE w:val="0"/>
+              <w:autoSpaceDN w:val="0"/>
+              <w:adjustRightInd w:val="0"/>
+              <w:spacing w:after="0" w:line="240" w:lineRule="auto"/>
+              <w:jc w:val="both"/>
+              <w:rPr>
+                <w:rFonts w:ascii="Times New Roman" w:eastAsia="Calibri" w:hAnsi="Times New Roman" w:cs="Times New Roman"/>
+                <w:sz w:val="26"/>
+                <w:szCs w:val="26"/>
+                <w:lang w:eastAsia="en-US"/>
+              </w:rPr>
+            </w:pPr>
+            <w:r>
+              <w:rPr>
+                <w:rFonts w:ascii="Times New Roman" w:eastAsia="Calibri" w:hAnsi="Times New Roman" w:cs="Times New Roman"/>
+                <w:sz w:val="26"/>
+                <w:szCs w:val="26"/>
+                <w:lang w:eastAsia="en-US"/>
+              </w:rPr>
+              <w:t>1. Нажать на кнопку чата в правом нижнем углу экрана.</w:t>
+            </w:r>
+          </w:p>
+          <w:p>
+            <w:pPr>
+              <w:autoSpaceDE w:val="0"/>
+              <w:autoSpaceDN w:val="0"/>
+              <w:adjustRightInd w:val="0"/>
+              <w:spacing w:after="0" w:line="240" w:lineRule="auto"/>
+              <w:jc w:val="both"/>
+              <w:rPr>
+                <w:rFonts w:ascii="Times New Roman" w:eastAsia="Calibri" w:hAnsi="Times New Roman" w:cs="Times New Roman"/>
+                <w:sz w:val="26"/>
+                <w:szCs w:val="26"/>
+                <w:lang w:eastAsia="en-US"/>
+              </w:rPr>
+            </w:pPr>
+            <w:r>
+              <w:rPr>
+                <w:rFonts w:ascii="Times New Roman" w:eastAsia="Calibri" w:hAnsi="Times New Roman" w:cs="Times New Roman"/>
+                <w:sz w:val="26"/>
+                <w:szCs w:val="26"/>
+                <w:lang w:eastAsia="en-US"/>
+              </w:rPr>
+              <w:t>2. Ввести текст сообщения.</w:t>
+            </w:r>
+          </w:p>
+          <w:p>
+            <w:pPr>
+              <w:autoSpaceDE w:val="0"/>
+              <w:autoSpaceDN w:val="0"/>
+              <w:adjustRightInd w:val="0"/>
+              <w:spacing w:after="0" w:line="240" w:lineRule="auto"/>
+              <w:jc w:val="both"/>
+              <w:rPr>
+                <w:rFonts w:ascii="Times New Roman" w:eastAsia="Calibri" w:hAnsi="Times New Roman" w:cs="Times New Roman"/>
+                <w:sz w:val="26"/>
+                <w:szCs w:val="26"/>
+                <w:lang w:eastAsia="en-US"/>
+              </w:rPr>
+            </w:pPr>
+            <w:r>
+              <w:rPr>
+                <w:rFonts w:ascii="Times New Roman" w:eastAsia="Calibri" w:hAnsi="Times New Roman" w:cs="Times New Roman"/>
+                <w:sz w:val="26"/>
+                <w:szCs w:val="26"/>
+                <w:lang w:eastAsia="en-US"/>
+              </w:rPr>
+              <w:t>3. Нажать на кнопку отправки сообщения.</w:t>
+            </w:r>
+          </w:p>
+        </w:tc>
+        <w:tc>
+          <w:tcPr>
+            <w:tcW w:w="3304" w:type="dxa"/>
+            <w:gridSpan w:val="2"/>
+          </w:tcPr>
+          <w:p>
+            <w:pPr>
+              <w:autoSpaceDE w:val="0"/>
+              <w:autoSpaceDN w:val="0"/>
+              <w:adjustRightInd w:val="0"/>
+              <w:spacing w:after="0" w:line="240" w:lineRule="auto"/>
+              <w:jc w:val="both"/>
+              <w:rPr>
+                <w:rFonts w:ascii="Times New Roman" w:eastAsia="Calibri" w:hAnsi="Times New Roman" w:cs="Times New Roman"/>
+                <w:sz w:val="26"/>
+                <w:szCs w:val="26"/>
+                <w:lang w:eastAsia="en-US"/>
+              </w:rPr>
+            </w:pPr>
+            <w:r>
+              <w:rPr>
+                <w:rFonts w:ascii="Times New Roman" w:eastAsia="Calibri" w:hAnsi="Times New Roman" w:cs="Times New Roman"/>
+                <w:sz w:val="26"/>
+                <w:szCs w:val="26"/>
+                <w:lang w:eastAsia="en-US"/>
+              </w:rPr>
+              <w:t>1. Отображение окна чата в правом нижнем углу экрана.</w:t>
+            </w:r>
+          </w:p>
+          <w:p>
+            <w:pPr>
+              <w:autoSpaceDE w:val="0"/>
+              <w:autoSpaceDN w:val="0"/>
+              <w:adjustRightInd w:val="0"/>
+              <w:spacing w:after="0" w:line="240" w:lineRule="auto"/>
+              <w:jc w:val="both"/>
+              <w:rPr>
+                <w:rFonts w:ascii="Times New Roman" w:eastAsia="Calibri" w:hAnsi="Times New Roman" w:cs="Times New Roman"/>
+                <w:sz w:val="26"/>
+                <w:szCs w:val="26"/>
+                <w:lang w:eastAsia="en-US"/>
+              </w:rPr>
+            </w:pPr>
+            <w:r>
+              <w:rPr>
+                <w:rFonts w:ascii="Times New Roman" w:eastAsia="Calibri" w:hAnsi="Times New Roman" w:cs="Times New Roman"/>
+                <w:sz w:val="26"/>
+                <w:szCs w:val="26"/>
+                <w:lang w:eastAsia="en-US"/>
+              </w:rPr>
+              <w:t>2. Отображение введенного текста в поле ввода.</w:t>
+            </w:r>
+          </w:p>
+          <w:p>
+            <w:pPr>
+              <w:autoSpaceDE w:val="0"/>
+              <w:autoSpaceDN w:val="0"/>
+              <w:adjustRightInd w:val="0"/>
+              <w:spacing w:after="0" w:line="240" w:lineRule="auto"/>
+              <w:jc w:val="both"/>
+              <w:rPr>
+                <w:rFonts w:ascii="Times New Roman" w:eastAsia="Calibri" w:hAnsi="Times New Roman" w:cs="Times New Roman"/>
+                <w:sz w:val="26"/>
+                <w:szCs w:val="26"/>
+                <w:lang w:eastAsia="en-US"/>
+              </w:rPr>
+            </w:pPr>
+            <w:r>
+              <w:rPr>
+                <w:rFonts w:ascii="Times New Roman" w:eastAsia="Calibri" w:hAnsi="Times New Roman" w:cs="Times New Roman"/>
+                <w:sz w:val="26"/>
+                <w:szCs w:val="26"/>
+                <w:lang w:eastAsia="en-US"/>
+              </w:rPr>
+              <w:t>3</w:t>
+            </w:r>
+            <w:r>
+              <w:rPr>
+                <w:rFonts w:ascii="Times New Roman" w:eastAsia="Calibri" w:hAnsi="Times New Roman" w:cs="Times New Roman"/>
+                <w:sz w:val="26"/>
+                <w:szCs w:val="26"/>
+                <w:lang w:eastAsia="en-US"/>
+              </w:rPr>
+              <w:t>. Отображение сообщения</w:t>
+            </w:r>
+            <w:r>
+              <w:rPr>
+                <w:rFonts w:ascii="Times New Roman" w:eastAsia="Calibri" w:hAnsi="Times New Roman" w:cs="Times New Roman"/>
+                <w:sz w:val="26"/>
+                <w:szCs w:val="26"/>
+                <w:lang w:eastAsia="en-US"/>
+              </w:rPr>
+              <w:t xml:space="preserve"> в чате</w:t>
+            </w:r>
+            <w:r>
+              <w:rPr>
+                <w:rFonts w:ascii="Times New Roman" w:eastAsia="Calibri" w:hAnsi="Times New Roman" w:cs="Times New Roman"/>
+                <w:sz w:val="26"/>
+                <w:szCs w:val="26"/>
+                <w:lang w:eastAsia="en-US"/>
+              </w:rPr>
+              <w:t xml:space="preserve"> с указанием времени отправки</w:t>
+            </w:r>
+          </w:p>
+        </w:tc>
+      </w:tr>
+      <w:tr>
+        <w:trPr>
+          <w:trHeight w:val="1704"/>
+        </w:trPr>
+        <w:tc>
+          <w:tcPr>
+            <w:tcW w:w="529" w:type="dxa"/>
+            <w:vAlign w:val="center"/>
+          </w:tcPr>
+          <w:p>
+            <w:pPr>
+              <w:autoSpaceDE w:val="0"/>
+              <w:autoSpaceDN w:val="0"/>
+              <w:adjustRightInd w:val="0"/>
+              <w:spacing w:after="0" w:line="240" w:lineRule="auto"/>
+              <w:jc w:val="center"/>
+              <w:rPr>
+                <w:rFonts w:ascii="Times New Roman" w:eastAsia="Calibri" w:hAnsi="Times New Roman" w:cs="Times New Roman"/>
+                <w:sz w:val="26"/>
+                <w:szCs w:val="26"/>
+                <w:lang w:eastAsia="en-US"/>
+              </w:rPr>
+            </w:pPr>
+            <w:r>
+              <w:rPr>
+                <w:rFonts w:ascii="Times New Roman" w:eastAsia="Calibri" w:hAnsi="Times New Roman" w:cs="Times New Roman"/>
+                <w:sz w:val="26"/>
+                <w:szCs w:val="26"/>
+                <w:lang w:eastAsia="en-US"/>
+              </w:rPr>
+              <w:t>8</w:t>
+            </w:r>
+          </w:p>
+        </w:tc>
+        <w:tc>
+          <w:tcPr>
+            <w:tcW w:w="2021" w:type="dxa"/>
+          </w:tcPr>
+          <w:p>
+            <w:pPr>
+              <w:autoSpaceDE w:val="0"/>
+              <w:autoSpaceDN w:val="0"/>
+              <w:adjustRightInd w:val="0"/>
+              <w:spacing w:after="0" w:line="240" w:lineRule="auto"/>
+              <w:jc w:val="both"/>
+              <w:rPr>
+                <w:rFonts w:ascii="Times New Roman" w:eastAsia="Calibri" w:hAnsi="Times New Roman" w:cs="Times New Roman"/>
+                <w:sz w:val="26"/>
+                <w:szCs w:val="26"/>
+                <w:lang w:eastAsia="en-US"/>
+              </w:rPr>
+            </w:pPr>
+            <w:r>
+              <w:rPr>
+                <w:rFonts w:ascii="Times New Roman" w:eastAsia="Calibri" w:hAnsi="Times New Roman" w:cs="Times New Roman"/>
+                <w:sz w:val="26"/>
+                <w:szCs w:val="26"/>
+                <w:lang w:eastAsia="en-US"/>
+              </w:rPr>
               <w:t>Регистрация</w:t>
             </w:r>
           </w:p>
         </w:tc>
         <w:tc>
           <w:tcPr>
-            <w:tcW w:w="3505" w:type="dxa"/>
+            <w:tcW w:w="3502" w:type="dxa"/>
           </w:tcPr>
           <w:p>
             <w:pPr>
@@ -30282,7 +30492,8 @@
         </w:tc>
         <w:tc>
           <w:tcPr>
-            <w:tcW w:w="3299" w:type="dxa"/>
+            <w:tcW w:w="3304" w:type="dxa"/>
+            <w:gridSpan w:val="2"/>
           </w:tcPr>
           <w:p>
             <w:pPr>
@@ -30445,7 +30656,7 @@
         </w:tc>
         <w:tc>
           <w:tcPr>
-            <w:tcW w:w="2023" w:type="dxa"/>
+            <w:tcW w:w="2021" w:type="dxa"/>
           </w:tcPr>
           <w:p>
             <w:pPr>
@@ -30474,7 +30685,7 @@
         </w:tc>
         <w:tc>
           <w:tcPr>
-            <w:tcW w:w="3505" w:type="dxa"/>
+            <w:tcW w:w="3502" w:type="dxa"/>
           </w:tcPr>
           <w:p>
             <w:pPr>
@@ -30593,7 +30804,8 @@
         </w:tc>
         <w:tc>
           <w:tcPr>
-            <w:tcW w:w="3299" w:type="dxa"/>
+            <w:tcW w:w="3304" w:type="dxa"/>
+            <w:gridSpan w:val="2"/>
           </w:tcPr>
           <w:p>
             <w:pPr>
@@ -30771,7 +30983,7 @@
           <w:szCs w:val="28"/>
           <w:lang w:eastAsia="en-US"/>
         </w:rPr>
-        <w:t>т понимание разработчику о пиковых нагрузках на сайт. На данный момент в нагрузочном тестировании нет большой надобности, так как сервер не имеет сложной вычислительной архитектуры и сможет легко работать при большом количестве одновременных пользователей. Но если количество пользователей будет расти, а функционал приложения будет многократно увеличиваться, то для корректной работы приложения нужно будет провести нагрузочное тестирование.</w:t>
+        <w:t xml:space="preserve">т понимание разработчику о пиковых нагрузках на сайт. На данный момент в нагрузочном тестировании нет большой надобности, так как сервер не имеет сложной вычислительной архитектуры и сможет легко работать при большом количестве одновременных пользователей. </w:t>
       </w:r>
     </w:p>
     <w:p>
@@ -30793,21 +31005,17 @@
           <w:sz w:val="28"/>
           <w:lang w:eastAsia="zh-CN"/>
         </w:rPr>
-        <w:t>Все обнаруженные в процессе тестирования ошибки были устранены в процессе отладки и не воспроизводились в следующих версиях приложения.</w:t>
-      </w:r>
-    </w:p>
-    <w:p>
-      <w:pPr>
-        <w:spacing w:after="0" w:line="240" w:lineRule="auto"/>
-        <w:ind w:firstLine="708"/>
-        <w:jc w:val="both"/>
-        <w:rPr>
-          <w:rFonts w:ascii="Times New Roman" w:eastAsia="Calibri" w:hAnsi="Times New Roman" w:cs="Times New Roman"/>
-          <w:color w:val="auto"/>
-          <w:sz w:val="28"/>
-          <w:lang w:eastAsia="zh-CN"/>
-        </w:rPr>
-      </w:pPr>
+        <w:t>Все обнаруженные в процессе тестирования ошибки были устранены в процессе отладки и не воспроизводились в сл</w:t>
+      </w:r>
+      <w:r>
+        <w:rPr>
+          <w:rFonts w:ascii="Times New Roman" w:eastAsia="Calibri" w:hAnsi="Times New Roman" w:cs="Times New Roman"/>
+          <w:color w:val="auto"/>
+          <w:sz w:val="28"/>
+          <w:lang w:eastAsia="zh-CN"/>
+        </w:rPr>
+        <w:t xml:space="preserve">едующих версиях приложения. </w:t>
+      </w:r>
       <w:r>
         <w:rPr>
           <w:rFonts w:ascii="Times New Roman" w:eastAsia="Calibri" w:hAnsi="Times New Roman" w:cs="Times New Roman"/>
@@ -30832,7 +31040,19 @@
           <w:lang w:eastAsia="zh-CN"/>
         </w:rPr>
       </w:pPr>
-      <w:bookmarkStart w:id="44" w:name="_Toc42182733"/>
+      <w:bookmarkStart w:id="43" w:name="_Toc42182733"/>
+      <w:bookmarkStart w:id="44" w:name="_Toc103874971"/>
+      <w:r>
+        <w:rPr>
+          <w:rFonts w:ascii="Times New Roman" w:eastAsia="Calibri" w:hAnsi="Times New Roman" w:cs="Times New Roman"/>
+          <w:color w:val="auto"/>
+          <w:sz w:val="28"/>
+          <w:szCs w:val="22"/>
+          <w:lang w:eastAsia="zh-CN"/>
+        </w:rPr>
+        <w:lastRenderedPageBreak/>
+        <w:tab/>
+      </w:r>
       <w:r>
         <w:rPr>
           <w:rFonts w:ascii="Times New Roman" w:eastAsia="Times New Roman" w:hAnsi="Times New Roman" w:cs="Arial"/>
@@ -30844,10 +31064,8 @@
           <w:sz w:val="28"/>
           <w:lang w:eastAsia="zh-CN"/>
         </w:rPr>
-        <w:lastRenderedPageBreak/>
-        <w:tab/>
-      </w:r>
-      <w:bookmarkStart w:id="45" w:name="_Toc103874971"/>
+        <w:t>6</w:t>
+      </w:r>
       <w:r>
         <w:rPr>
           <w:rFonts w:ascii="Times New Roman" w:eastAsia="Times New Roman" w:hAnsi="Times New Roman" w:cs="Arial"/>
@@ -30857,9 +31075,9 @@
           <w:color w:val="auto"/>
           <w:kern w:val="32"/>
           <w:sz w:val="28"/>
-          <w:lang w:eastAsia="zh-CN"/>
-        </w:rPr>
-        <w:t>6</w:t>
+          <w:lang w:val="en-US" w:eastAsia="zh-CN"/>
+        </w:rPr>
+        <w:t> </w:t>
       </w:r>
       <w:r>
         <w:rPr>
@@ -30870,25 +31088,12 @@
           <w:color w:val="auto"/>
           <w:kern w:val="32"/>
           <w:sz w:val="28"/>
-          <w:lang w:val="en-US" w:eastAsia="zh-CN"/>
-        </w:rPr>
-        <w:t> </w:t>
-      </w:r>
-      <w:r>
-        <w:rPr>
-          <w:rFonts w:ascii="Times New Roman" w:eastAsia="Times New Roman" w:hAnsi="Times New Roman" w:cs="Arial"/>
-          <w:b/>
-          <w:bCs/>
-          <w:caps/>
-          <w:color w:val="auto"/>
-          <w:kern w:val="32"/>
-          <w:sz w:val="28"/>
           <w:lang w:eastAsia="zh-CN"/>
         </w:rPr>
         <w:t>Руководство пользователя</w:t>
       </w:r>
+      <w:bookmarkEnd w:id="43"/>
       <w:bookmarkEnd w:id="44"/>
-      <w:bookmarkEnd w:id="45"/>
     </w:p>
     <w:p>
       <w:pPr>
@@ -32072,7 +32277,25 @@
           <w:sz w:val="28"/>
           <w:lang w:eastAsia="zh-CN"/>
         </w:rPr>
-        <w:t>Внешний вид страницы каталога представлен на рисунке 6.2.</w:t>
+        <w:t>Внешний вид страницы катал</w:t>
+      </w:r>
+      <w:r>
+        <w:rPr>
+          <w:rFonts w:ascii="Times New Roman" w:eastAsia="Calibri" w:hAnsi="Times New Roman" w:cs="Times New Roman"/>
+          <w:color w:val="auto"/>
+          <w:sz w:val="28"/>
+          <w:lang w:eastAsia="zh-CN"/>
+        </w:rPr>
+        <w:t>ога представлен на рисунке 6.4</w:t>
+      </w:r>
+      <w:r>
+        <w:rPr>
+          <w:rFonts w:ascii="Times New Roman" w:eastAsia="Calibri" w:hAnsi="Times New Roman" w:cs="Times New Roman"/>
+          <w:color w:val="auto"/>
+          <w:sz w:val="28"/>
+          <w:lang w:eastAsia="zh-CN"/>
+        </w:rPr>
+        <w:t>.</w:t>
       </w:r>
     </w:p>
     <w:p>
@@ -32547,7 +32770,24 @@
           <w:lang w:eastAsia="zh-CN"/>
         </w:rPr>
         <w:tab/>
-        <w:t>Чтобы активировать фильтр по категории товара, необходимо сделать активными соответствующие пункты списка с категориями, кликнув по нужным маркерам. После выбора нужных категорий необходимо подтвердить ввод, нажав на кнопку «</w:t>
+      </w:r>
+      <w:r>
+        <w:rPr>
+          <w:rFonts w:ascii="Times New Roman" w:eastAsia="Calibri" w:hAnsi="Times New Roman" w:cs="Times New Roman"/>
+          <w:color w:val="auto"/>
+          <w:sz w:val="28"/>
+          <w:lang w:eastAsia="zh-CN"/>
+        </w:rPr>
+        <w:t>Для того, ч</w:t>
+      </w:r>
+      <w:r>
+        <w:rPr>
+          <w:rFonts w:ascii="Times New Roman" w:eastAsia="Calibri" w:hAnsi="Times New Roman" w:cs="Times New Roman"/>
+          <w:color w:val="auto"/>
+          <w:sz w:val="28"/>
+          <w:lang w:eastAsia="zh-CN"/>
+        </w:rPr>
+        <w:t>тобы активировать фильтр по категории товара, необходимо сделать активными соответствующие пункты списка с категориями, кликнув по нужным маркерам. После выбора нужных категорий необходимо подтвердить ввод, нажав на кнопку «</w:t>
       </w:r>
       <w:r>
         <w:rPr>
@@ -33136,7 +33376,25 @@
           <w:lang w:eastAsia="zh-CN"/>
         </w:rPr>
         <w:tab/>
-        <w:t>При нажатии левой кнопкой мыши по названию товара произойдет переход на страницу с подробным его описанием. Внешний вид этой страницы отображен на рисунке 6.3.</w:t>
+        <w:t>При нажатии левой кнопкой мыши по названию товара произойдет переход на страницу с подробным его описанием. Внешний вид этой с</w:t>
+      </w:r>
+      <w:r>
+        <w:rPr>
+          <w:rFonts w:ascii="Times New Roman" w:eastAsia="Calibri" w:hAnsi="Times New Roman" w:cs="Times New Roman"/>
+          <w:color w:val="auto"/>
+          <w:sz w:val="28"/>
+          <w:lang w:eastAsia="zh-CN"/>
+        </w:rPr>
+        <w:t>траницы отображен на рисунке 6.5</w:t>
+      </w:r>
+      <w:r>
+        <w:rPr>
+          <w:rFonts w:ascii="Times New Roman" w:eastAsia="Calibri" w:hAnsi="Times New Roman" w:cs="Times New Roman"/>
+          <w:color w:val="auto"/>
+          <w:sz w:val="28"/>
+          <w:lang w:eastAsia="zh-CN"/>
+        </w:rPr>
+        <w:t>.</w:t>
       </w:r>
     </w:p>
     <w:p>
@@ -33757,7 +34015,25 @@
           <w:sz w:val="28"/>
           <w:lang w:eastAsia="zh-CN"/>
         </w:rPr>
-        <w:t>один месяц и шесть месяцев. Внешний вид модального окна приведен на рисунке 6.4.</w:t>
+        <w:t>один месяц и шесть месяцев. Внешний вид модальн</w:t>
+      </w:r>
+      <w:r>
+        <w:rPr>
+          <w:rFonts w:ascii="Times New Roman" w:eastAsia="Calibri" w:hAnsi="Times New Roman" w:cs="Times New Roman"/>
+          <w:color w:val="auto"/>
+          <w:sz w:val="28"/>
+          <w:lang w:eastAsia="zh-CN"/>
+        </w:rPr>
+        <w:t>ого окна приведен на рисунке 6.6</w:t>
+      </w:r>
+      <w:r>
+        <w:rPr>
+          <w:rFonts w:ascii="Times New Roman" w:eastAsia="Calibri" w:hAnsi="Times New Roman" w:cs="Times New Roman"/>
+          <w:color w:val="auto"/>
+          <w:sz w:val="28"/>
+          <w:lang w:eastAsia="zh-CN"/>
+        </w:rPr>
+        <w:t>.</w:t>
       </w:r>
     </w:p>
     <w:p>
@@ -33933,7 +34209,25 @@
           <w:sz w:val="28"/>
           <w:lang w:eastAsia="zh-CN"/>
         </w:rPr>
-        <w:t>Далее необходимо выбрать нужные цветки и нажать на иконку с корзиной в меню навигации по приложению. Откроется страница корзины и оформления заказа. Содержимое корзины находится в верхней части страницы и представлено на рисунке 6.5.</w:t>
+        <w:t>Далее необходимо выбрать нужные цветки и нажать на иконку с корзиной в меню навигации по приложению. Откроется страница корзины и оформления заказа. Содержимое корзины находится в верхней части страни</w:t>
+      </w:r>
+      <w:r>
+        <w:rPr>
+          <w:rFonts w:ascii="Times New Roman" w:eastAsia="Calibri" w:hAnsi="Times New Roman" w:cs="Times New Roman"/>
+          <w:color w:val="auto"/>
+          <w:sz w:val="28"/>
+          <w:lang w:eastAsia="zh-CN"/>
+        </w:rPr>
+        <w:t>цы и представлено на рисунке 6.7</w:t>
+      </w:r>
+      <w:r>
+        <w:rPr>
+          <w:rFonts w:ascii="Times New Roman" w:eastAsia="Calibri" w:hAnsi="Times New Roman" w:cs="Times New Roman"/>
+          <w:color w:val="auto"/>
+          <w:sz w:val="28"/>
+          <w:lang w:eastAsia="zh-CN"/>
+        </w:rPr>
+        <w:t>.</w:t>
       </w:r>
       <w:r>
         <w:rPr>
@@ -33964,7 +34258,42 @@
           <w:lang w:eastAsia="zh-CN"/>
         </w:rPr>
         <w:tab/>
-        <w:t xml:space="preserve">Чтобы изменить количество определенного товара, необходимо ввести его в соответствующее поле для ввода. </w:t>
+      </w:r>
+      <w:r>
+        <w:rPr>
+          <w:rFonts w:ascii="Times New Roman" w:eastAsia="Calibri" w:hAnsi="Times New Roman" w:cs="Times New Roman"/>
+          <w:color w:val="auto"/>
+          <w:sz w:val="28"/>
+          <w:lang w:eastAsia="zh-CN"/>
+        </w:rPr>
+        <w:t>Для того, ч</w:t>
+      </w:r>
+      <w:r>
+        <w:rPr>
+          <w:rFonts w:ascii="Times New Roman" w:eastAsia="Calibri" w:hAnsi="Times New Roman" w:cs="Times New Roman"/>
+          <w:color w:val="auto"/>
+          <w:sz w:val="28"/>
+          <w:lang w:eastAsia="zh-CN"/>
+        </w:rPr>
+        <w:t xml:space="preserve">тобы изменить количество </w:t>
+      </w:r>
+      <w:r>
+        <w:rPr>
+          <w:rFonts w:ascii="Times New Roman" w:eastAsia="Calibri" w:hAnsi="Times New Roman" w:cs="Times New Roman"/>
+          <w:color w:val="auto"/>
+          <w:sz w:val="28"/>
+          <w:lang w:eastAsia="zh-CN"/>
+        </w:rPr>
+        <w:t>товара, необходимо ввести нужное количество</w:t>
+      </w:r>
+      <w:r>
+        <w:rPr>
+          <w:rFonts w:ascii="Times New Roman" w:eastAsia="Calibri" w:hAnsi="Times New Roman" w:cs="Times New Roman"/>
+          <w:color w:val="auto"/>
+          <w:sz w:val="28"/>
+          <w:lang w:eastAsia="zh-CN"/>
+        </w:rPr>
+        <w:t xml:space="preserve"> в соответствующее поле для ввода. </w:t>
       </w:r>
     </w:p>
     <w:p>
@@ -33986,7 +34315,24 @@
           <w:lang w:eastAsia="zh-CN"/>
         </w:rPr>
         <w:tab/>
-        <w:t>Чтобы удалить определенный товар из корзины, необходимо нажать на кнопку с иконкой крестика в правой части контейнера товара.</w:t>
+      </w:r>
+      <w:r>
+        <w:rPr>
+          <w:rFonts w:ascii="Times New Roman" w:eastAsia="Calibri" w:hAnsi="Times New Roman" w:cs="Times New Roman"/>
+          <w:color w:val="auto"/>
+          <w:sz w:val="28"/>
+          <w:lang w:eastAsia="zh-CN"/>
+        </w:rPr>
+        <w:t>Для того, ч</w:t>
+      </w:r>
+      <w:r>
+        <w:rPr>
+          <w:rFonts w:ascii="Times New Roman" w:eastAsia="Calibri" w:hAnsi="Times New Roman" w:cs="Times New Roman"/>
+          <w:color w:val="auto"/>
+          <w:sz w:val="28"/>
+          <w:lang w:eastAsia="zh-CN"/>
+        </w:rPr>
+        <w:t>тобы удалить определенный товар из корзины, необходимо нажать на кнопку с иконкой крестика в правой части контейнера товара.</w:t>
       </w:r>
     </w:p>
     <w:p>
@@ -34008,7 +34354,42 @@
           <w:lang w:eastAsia="zh-CN"/>
         </w:rPr>
         <w:tab/>
-        <w:t>Чтобы удалить несколько товаров, необходимо выбрать их посредством нажатия на соответствующее поле в левой части контейнера товара.</w:t>
+      </w:r>
+      <w:r>
+        <w:rPr>
+          <w:rFonts w:ascii="Times New Roman" w:eastAsia="Calibri" w:hAnsi="Times New Roman" w:cs="Times New Roman"/>
+          <w:color w:val="auto"/>
+          <w:sz w:val="28"/>
+          <w:lang w:eastAsia="zh-CN"/>
+        </w:rPr>
+        <w:t>Для того, ч</w:t>
+      </w:r>
+      <w:r>
+        <w:rPr>
+          <w:rFonts w:ascii="Times New Roman" w:eastAsia="Calibri" w:hAnsi="Times New Roman" w:cs="Times New Roman"/>
+          <w:color w:val="auto"/>
+          <w:sz w:val="28"/>
+          <w:lang w:eastAsia="zh-CN"/>
+        </w:rPr>
+        <w:t>тобы удалить несколько товаров, необходимо выбрать их посредством нажатия на соответствующее поле</w:t>
+      </w:r>
+      <w:r>
+        <w:rPr>
+          <w:rFonts w:ascii="Times New Roman" w:eastAsia="Calibri" w:hAnsi="Times New Roman" w:cs="Times New Roman"/>
+          <w:color w:val="auto"/>
+          <w:sz w:val="28"/>
+          <w:lang w:eastAsia="zh-CN"/>
+        </w:rPr>
+        <w:t xml:space="preserve"> с галочкой</w:t>
+      </w:r>
+      <w:r>
+        <w:rPr>
+          <w:rFonts w:ascii="Times New Roman" w:eastAsia="Calibri" w:hAnsi="Times New Roman" w:cs="Times New Roman"/>
+          <w:color w:val="auto"/>
+          <w:sz w:val="28"/>
+          <w:lang w:eastAsia="zh-CN"/>
+        </w:rPr>
+        <w:t xml:space="preserve"> в левой части контейнера товара.</w:t>
       </w:r>
     </w:p>
     <w:p>
@@ -34513,7 +34894,27 @@
           <w:lang w:eastAsia="zh-CN"/>
         </w:rPr>
         <w:tab/>
-        <w:t>Страница со списком заказов представлена на рисунке 6.6.</w:t>
+        <w:t>Страница со списком зак</w:t>
+      </w:r>
+      <w:r>
+        <w:rPr>
+          <w:rFonts w:ascii="Times New Roman" w:eastAsia="Calibri" w:hAnsi="Times New Roman" w:cs="Times New Roman"/>
+          <w:color w:val="auto"/>
+          <w:sz w:val="28"/>
+          <w:szCs w:val="28"/>
+          <w:lang w:eastAsia="zh-CN"/>
+        </w:rPr>
+        <w:t>азов представлена на рисунке 6.8</w:t>
+      </w:r>
+      <w:r>
+        <w:rPr>
+          <w:rFonts w:ascii="Times New Roman" w:eastAsia="Calibri" w:hAnsi="Times New Roman" w:cs="Times New Roman"/>
+          <w:color w:val="auto"/>
+          <w:sz w:val="28"/>
+          <w:szCs w:val="28"/>
+          <w:lang w:eastAsia="zh-CN"/>
+        </w:rPr>
+        <w:t>.</w:t>
       </w:r>
     </w:p>
     <w:p>
@@ -34776,7 +35177,31 @@
           <w:color w:val="auto"/>
           <w:lang w:eastAsia="zh-CN"/>
         </w:rPr>
-        <w:t>Суммарная цена заказа.</w:t>
+        <w:t>Ц</w:t>
+      </w:r>
+      <w:r>
+        <w:rPr>
+          <w:rFonts w:eastAsia="Calibri"/>
+          <w:color w:val="auto"/>
+          <w:lang w:eastAsia="zh-CN"/>
+        </w:rPr>
+        <w:t xml:space="preserve">ена </w:t>
+      </w:r>
+      <w:r>
+        <w:rPr>
+          <w:rFonts w:eastAsia="Calibri"/>
+          <w:color w:val="auto"/>
+          <w:lang w:eastAsia="zh-CN"/>
+        </w:rPr>
+        <w:t xml:space="preserve">всего </w:t>
+      </w:r>
+      <w:r>
+        <w:rPr>
+          <w:rFonts w:eastAsia="Calibri"/>
+          <w:color w:val="auto"/>
+          <w:lang w:eastAsia="zh-CN"/>
+        </w:rPr>
+        <w:t>заказа.</w:t>
       </w:r>
     </w:p>
     <w:p>
@@ -34801,7 +35226,15 @@
           <w:color w:val="auto"/>
           <w:lang w:eastAsia="zh-CN"/>
         </w:rPr>
-        <w:t>Детальной описание заказа по товарам.</w:t>
+        <w:t>О</w:t>
+      </w:r>
+      <w:r>
+        <w:rPr>
+          <w:rFonts w:eastAsia="Calibri"/>
+          <w:color w:val="auto"/>
+          <w:lang w:eastAsia="zh-CN"/>
+        </w:rPr>
+        <w:t>писание заказа по товарам.</w:t>
       </w:r>
     </w:p>
     <w:p>
@@ -34922,7 +35355,47 @@
           <w:lang w:eastAsia="zh-CN"/>
         </w:rPr>
         <w:tab/>
-        <w:t>После перехода на эту страницу также необходимо подтвердить заказ по электронной почте.</w:t>
+        <w:t>После перехода на эту страницу также необходимо подтвердить заказ по</w:t>
+      </w:r>
+      <w:r>
+        <w:rPr>
+          <w:rFonts w:eastAsia="Calibri"/>
+          <w:color w:val="auto"/>
+          <w:lang w:eastAsia="zh-CN"/>
+        </w:rPr>
+        <w:t>средством перехода по ссылке из письма</w:t>
+      </w:r>
+      <w:r>
+        <w:rPr>
+          <w:rFonts w:eastAsia="Calibri"/>
+          <w:color w:val="auto"/>
+          <w:lang w:eastAsia="zh-CN"/>
+        </w:rPr>
+        <w:t xml:space="preserve"> </w:t>
+      </w:r>
+      <w:r>
+        <w:rPr>
+          <w:rFonts w:eastAsia="Calibri"/>
+          <w:color w:val="auto"/>
+          <w:lang w:eastAsia="zh-CN"/>
+        </w:rPr>
+        <w:t xml:space="preserve">на </w:t>
+      </w:r>
+      <w:r>
+        <w:rPr>
+          <w:rFonts w:eastAsia="Calibri"/>
+          <w:color w:val="auto"/>
+          <w:lang w:eastAsia="zh-CN"/>
+        </w:rPr>
+        <w:t>электронной почте.</w:t>
+      </w:r>
+      <w:r>
+        <w:rPr>
+          <w:rFonts w:eastAsia="Calibri"/>
+          <w:color w:val="auto"/>
+          <w:lang w:eastAsia="zh-CN"/>
+        </w:rPr>
+        <w:t xml:space="preserve"> Письмо будет содержать в себе номер заказа и подробную информацию о нем, а также информацию о заказчике. </w:t>
       </w:r>
     </w:p>
     <w:p>
@@ -34966,8 +35439,8 @@
           <w:lang w:eastAsia="zh-CN"/>
         </w:rPr>
       </w:pPr>
-      <w:bookmarkStart w:id="46" w:name="_Toc71641695"/>
-      <w:bookmarkStart w:id="47" w:name="_Toc103874972"/>
+      <w:bookmarkStart w:id="45" w:name="_Toc71641695"/>
+      <w:bookmarkStart w:id="46" w:name="_Toc103874972"/>
       <w:r>
         <w:rPr>
           <w:rFonts w:ascii="Times New Roman" w:eastAsia="Times New Roman" w:hAnsi="Times New Roman" w:cs="Arial"/>
@@ -35039,7 +35512,7 @@
         </w:rPr>
         <w:t xml:space="preserve">обоснование разработки и использования </w:t>
       </w:r>
-      <w:bookmarkEnd w:id="46"/>
+      <w:bookmarkEnd w:id="45"/>
       <w:r>
         <w:rPr>
           <w:rFonts w:ascii="Times New Roman" w:eastAsia="Times New Roman" w:hAnsi="Times New Roman" w:cs="Arial"/>
@@ -35084,7 +35557,7 @@
         </w:rPr>
         <w:t xml:space="preserve"> ASP .NET Core</w:t>
       </w:r>
-      <w:bookmarkEnd w:id="47"/>
+      <w:bookmarkEnd w:id="46"/>
     </w:p>
     <w:p>
       <w:pPr>
@@ -35117,7 +35590,7 @@
           <w:lang w:eastAsia="zh-CN"/>
         </w:rPr>
       </w:pPr>
-      <w:bookmarkStart w:id="48" w:name="_Toc103874973"/>
+      <w:bookmarkStart w:id="47" w:name="_Toc103874973"/>
       <w:r>
         <w:rPr>
           <w:rFonts w:ascii="Times New Roman" w:eastAsia="Times New Roman" w:hAnsi="Times New Roman" w:cs="Times New Roman"/>
@@ -35170,7 +35643,7 @@
         </w:rPr>
         <w:t>Характеристика разработанного по индивидуальному заказу программного средства</w:t>
       </w:r>
-      <w:bookmarkEnd w:id="48"/>
+      <w:bookmarkEnd w:id="47"/>
     </w:p>
     <w:p>
       <w:pPr>
@@ -35379,7 +35852,7 @@
           <w:sz w:val="28"/>
           <w:szCs w:val="28"/>
         </w:rPr>
-        <w:t>Фильтрации.</w:t>
+        <w:t>фильтрации;</w:t>
       </w:r>
     </w:p>
     <w:p>
@@ -35408,7 +35881,7 @@
           <w:sz w:val="28"/>
           <w:szCs w:val="28"/>
         </w:rPr>
-        <w:t>Сортировки.</w:t>
+        <w:t>сортировки;</w:t>
       </w:r>
     </w:p>
     <w:p>
@@ -35437,7 +35910,7 @@
           <w:sz w:val="28"/>
           <w:szCs w:val="28"/>
         </w:rPr>
-        <w:t>Поиска.</w:t>
+        <w:t>поиска;</w:t>
       </w:r>
     </w:p>
     <w:p>
@@ -35466,7 +35939,7 @@
           <w:sz w:val="28"/>
           <w:szCs w:val="28"/>
         </w:rPr>
-        <w:t>Добавления товара в корзину.</w:t>
+        <w:t>добавления товара в корзину;</w:t>
       </w:r>
     </w:p>
     <w:p>
@@ -35495,7 +35968,23 @@
           <w:sz w:val="28"/>
           <w:szCs w:val="28"/>
         </w:rPr>
-        <w:t>Перехода на страницу товара.</w:t>
+        <w:t>п</w:t>
+      </w:r>
+      <w:r>
+        <w:rPr>
+          <w:rFonts w:ascii="Times New Roman" w:eastAsia="Times New Roman" w:hAnsi="Times New Roman" w:cs="Times New Roman"/>
+          <w:sz w:val="28"/>
+          <w:szCs w:val="28"/>
+        </w:rPr>
+        <w:t>ерехода</w:t>
+      </w:r>
+      <w:r>
+        <w:rPr>
+          <w:rFonts w:ascii="Times New Roman" w:eastAsia="Times New Roman" w:hAnsi="Times New Roman" w:cs="Times New Roman"/>
+          <w:sz w:val="28"/>
+          <w:szCs w:val="28"/>
+        </w:rPr>
+        <w:t xml:space="preserve"> на страницу товара.</w:t>
       </w:r>
     </w:p>
     <w:p>
@@ -35591,7 +36080,7 @@
           <w:sz w:val="28"/>
           <w:szCs w:val="28"/>
         </w:rPr>
-        <w:t>Ввод адреса доставки.</w:t>
+        <w:t>ввод адреса доставки;</w:t>
       </w:r>
     </w:p>
     <w:p>
@@ -35620,7 +36109,7 @@
           <w:sz w:val="28"/>
           <w:szCs w:val="28"/>
         </w:rPr>
-        <w:t>Выбор способа оплаты.</w:t>
+        <w:t>выбор способа оплаты;</w:t>
       </w:r>
     </w:p>
     <w:p>
@@ -35649,7 +36138,15 @@
           <w:sz w:val="28"/>
           <w:szCs w:val="28"/>
         </w:rPr>
-        <w:t>Ввод прочей контактной информации.</w:t>
+        <w:t>в</w:t>
+      </w:r>
+      <w:r>
+        <w:rPr>
+          <w:rFonts w:ascii="Times New Roman" w:eastAsia="Times New Roman" w:hAnsi="Times New Roman" w:cs="Times New Roman"/>
+          <w:sz w:val="28"/>
+          <w:szCs w:val="28"/>
+        </w:rPr>
+        <w:t>вод прочей контактной информации.</w:t>
       </w:r>
     </w:p>
     <w:p>
@@ -35745,7 +36242,7 @@
           <w:sz w:val="28"/>
           <w:szCs w:val="28"/>
         </w:rPr>
-        <w:t>Новостей магазина.</w:t>
+        <w:t>новостей магазина;</w:t>
       </w:r>
     </w:p>
     <w:p>
@@ -35774,7 +36271,7 @@
           <w:sz w:val="28"/>
           <w:szCs w:val="28"/>
         </w:rPr>
-        <w:t>Контактной информации магазина.</w:t>
+        <w:t>контактной информации магазина;</w:t>
       </w:r>
     </w:p>
     <w:p>
@@ -35803,7 +36300,15 @@
           <w:sz w:val="28"/>
           <w:szCs w:val="28"/>
         </w:rPr>
-        <w:t>Списка заказов со статусами заказа.</w:t>
+        <w:t>с</w:t>
+      </w:r>
+      <w:r>
+        <w:rPr>
+          <w:rFonts w:ascii="Times New Roman" w:eastAsia="Times New Roman" w:hAnsi="Times New Roman" w:cs="Times New Roman"/>
+          <w:sz w:val="28"/>
+          <w:szCs w:val="28"/>
+        </w:rPr>
+        <w:t>писка заказов со статусами заказа.</w:t>
       </w:r>
     </w:p>
     <w:p>
@@ -36166,8 +36671,8 @@
           <w:lang w:eastAsia="zh-CN"/>
         </w:rPr>
       </w:pPr>
-      <w:bookmarkStart w:id="49" w:name="_Toc71641697"/>
-      <w:bookmarkStart w:id="50" w:name="_Toc103874974"/>
+      <w:bookmarkStart w:id="48" w:name="_Toc71641697"/>
+      <w:bookmarkStart w:id="49" w:name="_Toc103874974"/>
       <w:r>
         <w:rPr>
           <w:rFonts w:ascii="Times New Roman" w:eastAsia="Times New Roman" w:hAnsi="Times New Roman" w:cs="Times New Roman"/>
@@ -36207,7 +36712,7 @@
         </w:rPr>
         <w:t xml:space="preserve">Расчет затрат на разработку </w:t>
       </w:r>
-      <w:bookmarkEnd w:id="49"/>
+      <w:bookmarkEnd w:id="48"/>
       <w:r>
         <w:rPr>
           <w:rFonts w:ascii="Times New Roman" w:eastAsia="Times New Roman" w:hAnsi="Times New Roman" w:cs="Times New Roman"/>
@@ -36221,7 +36726,7 @@
         </w:rPr>
         <w:t>и цена программного средства, созданного по индивидуальному заказу</w:t>
       </w:r>
-      <w:bookmarkEnd w:id="50"/>
+      <w:bookmarkEnd w:id="49"/>
     </w:p>
     <w:p>
       <w:pPr>
@@ -36352,7 +36857,14 @@
           <w:rFonts w:ascii="Times New Roman" w:eastAsia="Times New Roman" w:hAnsi="Times New Roman" w:cs="Times New Roman"/>
           <w:sz w:val="28"/>
         </w:rPr>
-        <w:t>Расчет основной заработной платы разработчиков осуществляется по формуле:</w:t>
+        <w:t>Расчет основной заработной платы разработчиков осуществляется по формуле</w:t>
+      </w:r>
+      <w:r>
+        <w:rPr>
+          <w:rFonts w:ascii="Times New Roman" w:eastAsia="Times New Roman" w:hAnsi="Times New Roman" w:cs="Times New Roman"/>
+          <w:sz w:val="28"/>
+        </w:rPr>
+        <w:t xml:space="preserve"> 7.1.</w:t>
       </w:r>
     </w:p>
     <w:p>
@@ -36417,10 +36929,10 @@
             <v:path o:extrusionok="f" gradientshapeok="t" o:connecttype="rect"/>
             <o:lock v:ext="edit" aspectratio="t"/>
           </v:shapetype>
-          <v:shape id="_x0000_i1025" type="#_x0000_t75" style="width:98.85pt;height:45.15pt" o:ole="">
+          <v:shape id="_x0000_i1025" type="#_x0000_t75" style="width:99pt;height:45pt" o:ole="">
             <v:imagedata r:id="rId33" o:title=""/>
           </v:shape>
-          <o:OLEObject Type="Embed" ProgID="Equation.3" ShapeID="_x0000_i1025" DrawAspect="Content" ObjectID="_1714863401" r:id="rId34"/>
+          <o:OLEObject Type="Embed" ProgID="Equation.3" ShapeID="_x0000_i1025" DrawAspect="Content" ObjectID="_1714865853" r:id="rId34"/>
         </w:object>
       </w:r>
       <w:r>
@@ -38809,10 +39321,10 @@
                 <w:szCs w:val="24"/>
               </w:rPr>
               <w:object w:dxaOrig="1500" w:dyaOrig="740">
-                <v:shape id="_x0000_i1026" type="#_x0000_t75" style="width:76.3pt;height:37.6pt" o:ole="">
+                <v:shape id="_x0000_i1026" type="#_x0000_t75" style="width:76.5pt;height:37.5pt" o:ole="">
                   <v:imagedata r:id="rId35" o:title=""/>
                 </v:shape>
-                <o:OLEObject Type="Embed" ProgID="Equation.3" ShapeID="_x0000_i1026" DrawAspect="Content" ObjectID="_1714863402" r:id="rId36"/>
+                <o:OLEObject Type="Embed" ProgID="Equation.3" ShapeID="_x0000_i1026" DrawAspect="Content" ObjectID="_1714865854" r:id="rId36"/>
               </w:object>
             </w:r>
             <w:r>
@@ -39122,10 +39634,10 @@
                 <w:szCs w:val="28"/>
               </w:rPr>
               <w:object w:dxaOrig="2160" w:dyaOrig="660">
-                <v:shape id="_x0000_i1027" type="#_x0000_t75" style="width:109.6pt;height:32.25pt" o:ole="">
+                <v:shape id="_x0000_i1027" type="#_x0000_t75" style="width:109.5pt;height:32.25pt" o:ole="">
                   <v:imagedata r:id="rId37" o:title=""/>
                 </v:shape>
-                <o:OLEObject Type="Embed" ProgID="Equation.3" ShapeID="_x0000_i1027" DrawAspect="Content" ObjectID="_1714863403" r:id="rId38"/>
+                <o:OLEObject Type="Embed" ProgID="Equation.3" ShapeID="_x0000_i1027" DrawAspect="Content" ObjectID="_1714865855" r:id="rId38"/>
               </w:object>
             </w:r>
             <w:r>
@@ -41586,7 +42098,7 @@
           <w:lang w:eastAsia="zh-CN"/>
         </w:rPr>
       </w:pPr>
-      <w:bookmarkStart w:id="51" w:name="_Toc103874975"/>
+      <w:bookmarkStart w:id="50" w:name="_Toc103874975"/>
       <w:r>
         <w:rPr>
           <w:rFonts w:ascii="Times New Roman" w:eastAsia="Times New Roman" w:hAnsi="Times New Roman" w:cs="Times New Roman"/>
@@ -41613,7 +42125,7 @@
         </w:rPr>
         <w:t>Расчет результата от разработки и использования программного средства, созданного по индивидуальному заказу</w:t>
       </w:r>
-      <w:bookmarkEnd w:id="51"/>
+      <w:bookmarkEnd w:id="50"/>
     </w:p>
     <w:p>
       <w:pPr>
@@ -41754,6 +42266,15 @@
           <w:lang w:eastAsia="zh-CN"/>
         </w:rPr>
         <w:t>.8</w:t>
+      </w:r>
+      <w:r>
+        <w:rPr>
+          <w:rFonts w:ascii="Times New Roman" w:eastAsia="Calibri" w:hAnsi="Times New Roman" w:cs="Times New Roman"/>
+          <w:color w:val="auto"/>
+          <w:sz w:val="28"/>
+          <w:lang w:eastAsia="zh-CN"/>
+        </w:rPr>
+        <w:t>.</w:t>
       </w:r>
     </w:p>
     <w:p>
@@ -42716,7 +43237,7 @@
           <w:szCs w:val="28"/>
           <w:lang w:eastAsia="en-US"/>
         </w:rPr>
-        <w:t>.9:</w:t>
+        <w:t>.9.</w:t>
       </w:r>
     </w:p>
     <w:p>
@@ -43586,7 +44107,7 @@
           <w:sz w:val="28"/>
           <w:lang w:eastAsia="en-US"/>
         </w:rPr>
-        <w:t>.10:</w:t>
+        <w:t>.10.</w:t>
       </w:r>
     </w:p>
     <w:p>
@@ -45109,11 +45630,11 @@
           <w:lang w:eastAsia="zh-CN"/>
         </w:rPr>
       </w:pPr>
-      <w:bookmarkStart w:id="52" w:name="_Toc103874976"/>
-      <w:bookmarkStart w:id="53" w:name="_Toc286079582"/>
-      <w:bookmarkStart w:id="54" w:name="_Toc286079892"/>
-      <w:bookmarkStart w:id="55" w:name="_Toc418192100"/>
-      <w:bookmarkStart w:id="56" w:name="_Toc71623394"/>
+      <w:bookmarkStart w:id="51" w:name="_Toc103874976"/>
+      <w:bookmarkStart w:id="52" w:name="_Toc286079582"/>
+      <w:bookmarkStart w:id="53" w:name="_Toc286079892"/>
+      <w:bookmarkStart w:id="54" w:name="_Toc418192100"/>
+      <w:bookmarkStart w:id="55" w:name="_Toc71623394"/>
       <w:r>
         <w:rPr>
           <w:rFonts w:ascii="Times New Roman" w:eastAsia="Times New Roman" w:hAnsi="Times New Roman" w:cs="Times New Roman"/>
@@ -45140,7 +45661,7 @@
         </w:rPr>
         <w:t>Расчет показателей экономической эффективности разработки и использования программного средства</w:t>
       </w:r>
-      <w:bookmarkEnd w:id="52"/>
+      <w:bookmarkEnd w:id="51"/>
     </w:p>
     <w:p>
       <w:pPr>
@@ -45191,7 +45712,7 @@
           <w:sz w:val="28"/>
           <w:lang w:eastAsia="zh-CN"/>
         </w:rPr>
-        <w:t>.13:</w:t>
+        <w:t>.11.</w:t>
       </w:r>
     </w:p>
     <w:p>
@@ -45735,7 +46256,7 @@
     </w:p>
     <w:p>
       <w:pPr>
-        <w:spacing w:after="0" w:line="20" w:lineRule="atLeast"/>
+        <w:spacing w:after="0" w:line="240" w:lineRule="auto"/>
         <w:jc w:val="both"/>
         <w:rPr>
           <w:rFonts w:ascii="Times New Roman" w:eastAsia="Times New Roman" w:hAnsi="Times New Roman" w:cs="Times New Roman"/>
@@ -45856,7 +46377,15 @@
           <w:sz w:val="28"/>
           <w:szCs w:val="28"/>
         </w:rPr>
-        <w:t>) который рассчитывается по формуле:</w:t>
+        <w:t>) ко</w:t>
+      </w:r>
+      <w:r>
+        <w:rPr>
+          <w:rFonts w:ascii="Times New Roman" w:eastAsia="Times New Roman" w:hAnsi="Times New Roman" w:cs="Times New Roman"/>
+          <w:sz w:val="28"/>
+          <w:szCs w:val="28"/>
+        </w:rPr>
+        <w:t>торый рассчитывается по формуле 7.12.</w:t>
       </w:r>
     </w:p>
     <w:p>
@@ -46675,6 +47204,7 @@
           <w:tab w:val="left" w:pos="851"/>
         </w:tabs>
         <w:spacing w:after="0" w:line="240" w:lineRule="auto"/>
+        <w:ind w:firstLine="709"/>
         <w:jc w:val="both"/>
         <w:rPr>
           <w:rFonts w:ascii="Times New Roman" w:eastAsia="Times New Roman" w:hAnsi="Times New Roman" w:cs="Times New Roman"/>
@@ -46688,7 +47218,7 @@
           <w:sz w:val="28"/>
           <w:szCs w:val="28"/>
         </w:rPr>
-        <w:tab/>
+        <w:t>Расч</w:t>
       </w:r>
       <w:r>
         <w:rPr>
@@ -46696,7 +47226,7 @@
           <w:sz w:val="28"/>
           <w:szCs w:val="28"/>
         </w:rPr>
-        <w:t>Расч</w:t>
+        <w:t>е</w:t>
       </w:r>
       <w:r>
         <w:rPr>
@@ -46704,6 +47234,14 @@
           <w:sz w:val="28"/>
           <w:szCs w:val="28"/>
         </w:rPr>
+        <w:t>т рентабельности инвестиций без уч</w:t>
+      </w:r>
+      <w:r>
+        <w:rPr>
+          <w:rFonts w:ascii="Times New Roman" w:eastAsia="Times New Roman" w:hAnsi="Times New Roman" w:cs="Times New Roman"/>
+          <w:sz w:val="28"/>
+          <w:szCs w:val="28"/>
+        </w:rPr>
         <w:t>е</w:t>
       </w:r>
       <w:r>
@@ -46712,7 +47250,7 @@
           <w:sz w:val="28"/>
           <w:szCs w:val="28"/>
         </w:rPr>
-        <w:t>т рентабельности инвестиций без уч</w:t>
+        <w:t xml:space="preserve">та фактора </w:t>
       </w:r>
       <w:r>
         <w:rPr>
@@ -46720,15 +47258,7 @@
           <w:sz w:val="28"/>
           <w:szCs w:val="28"/>
         </w:rPr>
-        <w:t>е</w:t>
-      </w:r>
-      <w:r>
-        <w:rPr>
-          <w:rFonts w:ascii="Times New Roman" w:eastAsia="Times New Roman" w:hAnsi="Times New Roman" w:cs="Times New Roman"/>
-          <w:sz w:val="28"/>
-          <w:szCs w:val="28"/>
-        </w:rPr>
-        <w:t>та фактора времени производится по формуле:</w:t>
+        <w:t>времени производится по формуле 7.13.</w:t>
       </w:r>
     </w:p>
     <w:p>
@@ -47130,7 +47660,7 @@
           <w:sz w:val="28"/>
           <w:szCs w:val="28"/>
         </w:rPr>
-        <w:t>оторая определяется по формуле:</w:t>
+        <w:t>оторая определяется по формуле 7.14.</w:t>
       </w:r>
     </w:p>
     <w:p>
@@ -47479,6 +48009,7 @@
           <w:tab w:val="left" w:pos="851"/>
         </w:tabs>
         <w:spacing w:after="0" w:line="240" w:lineRule="auto"/>
+        <w:ind w:firstLine="709"/>
         <w:jc w:val="both"/>
         <w:rPr>
           <w:rFonts w:ascii="Times New Roman" w:eastAsia="Times New Roman" w:hAnsi="Times New Roman" w:cs="Times New Roman"/>
@@ -47486,14 +48017,6 @@
           <w:szCs w:val="28"/>
         </w:rPr>
       </w:pPr>
-      <w:r>
-        <w:rPr>
-          <w:rFonts w:ascii="Times New Roman" w:eastAsia="Times New Roman" w:hAnsi="Times New Roman" w:cs="Times New Roman"/>
-          <w:sz w:val="28"/>
-          <w:szCs w:val="28"/>
-        </w:rPr>
-        <w:tab/>
-      </w:r>
       <w:r>
         <w:rPr>
           <w:rFonts w:ascii="Times New Roman" w:eastAsia="Times New Roman" w:hAnsi="Times New Roman" w:cs="Times New Roman"/>
@@ -47618,8 +48141,8 @@
               <w:rPr>
                 <w:rFonts w:ascii="Cambria Math" w:eastAsia="Times New Roman" w:hAnsi="Cambria Math" w:cs="Times New Roman"/>
                 <w:color w:val="auto"/>
-                <w:sz w:val="26"/>
-                <w:szCs w:val="26"/>
+                <w:sz w:val="28"/>
+                <w:szCs w:val="28"/>
               </w:rPr>
               <m:t>+ 5333,38 + 4659,04</m:t>
             </m:r>
@@ -47664,6 +48187,44 @@
     <w:p>
       <w:pPr>
         <w:spacing w:after="0" w:line="240" w:lineRule="auto"/>
+        <w:jc w:val="both"/>
+        <w:rPr>
+          <w:rFonts w:ascii="Times New Roman" w:eastAsia="Calibri" w:hAnsi="Times New Roman" w:cs="Times New Roman"/>
+          <w:color w:val="auto"/>
+          <w:sz w:val="28"/>
+          <w:szCs w:val="28"/>
+          <w:lang w:eastAsia="en-US"/>
+        </w:rPr>
+      </w:pPr>
+    </w:p>
+    <w:p>
+      <w:pPr>
+        <w:spacing w:after="0" w:line="240" w:lineRule="auto"/>
+        <w:ind w:firstLine="709"/>
+        <w:jc w:val="both"/>
+        <w:rPr>
+          <w:rFonts w:ascii="Times New Roman" w:eastAsia="Calibri" w:hAnsi="Times New Roman" w:cs="Times New Roman"/>
+          <w:color w:val="auto"/>
+          <w:sz w:val="28"/>
+          <w:szCs w:val="28"/>
+          <w:lang w:eastAsia="en-US"/>
+        </w:rPr>
+      </w:pPr>
+      <w:r>
+        <w:rPr>
+          <w:rFonts w:ascii="Times New Roman" w:eastAsia="Calibri" w:hAnsi="Times New Roman" w:cs="Times New Roman"/>
+          <w:color w:val="auto"/>
+          <w:sz w:val="28"/>
+          <w:szCs w:val="28"/>
+          <w:lang w:eastAsia="en-US"/>
+        </w:rPr>
+        <w:t>В таблице 7.3 приведен расчет показателей экономической эффективности от разработки и реализации программного средства.</w:t>
+      </w:r>
+    </w:p>
+    <w:p>
+      <w:pPr>
+        <w:spacing w:after="0" w:line="240" w:lineRule="auto"/>
+        <w:ind w:firstLine="709"/>
         <w:jc w:val="both"/>
         <w:rPr>
           <w:rFonts w:ascii="Times New Roman" w:eastAsia="Calibri" w:hAnsi="Times New Roman" w:cs="Times New Roman"/>
@@ -47755,7 +48316,7 @@
         </w:trPr>
         <w:tc>
           <w:tcPr>
-            <w:tcW w:w="3661" w:type="dxa"/>
+            <w:tcW w:w="3660" w:type="dxa"/>
             <w:vMerge w:val="restart"/>
             <w:vAlign w:val="center"/>
           </w:tcPr>
@@ -47855,7 +48416,7 @@
         </w:trPr>
         <w:tc>
           <w:tcPr>
-            <w:tcW w:w="3661" w:type="dxa"/>
+            <w:tcW w:w="3660" w:type="dxa"/>
             <w:vMerge/>
             <w:vAlign w:val="center"/>
           </w:tcPr>
@@ -47963,7 +48524,7 @@
         </w:trPr>
         <w:tc>
           <w:tcPr>
-            <w:tcW w:w="3661" w:type="dxa"/>
+            <w:tcW w:w="3660" w:type="dxa"/>
           </w:tcPr>
           <w:p>
             <w:pPr>
@@ -48047,7 +48608,7 @@
         </w:trPr>
         <w:tc>
           <w:tcPr>
-            <w:tcW w:w="3661" w:type="dxa"/>
+            <w:tcW w:w="3660" w:type="dxa"/>
           </w:tcPr>
           <w:p>
             <w:pPr>
@@ -48171,7 +48732,7 @@
         </w:trPr>
         <w:tc>
           <w:tcPr>
-            <w:tcW w:w="3661" w:type="dxa"/>
+            <w:tcW w:w="3660" w:type="dxa"/>
           </w:tcPr>
           <w:p>
             <w:pPr>
@@ -48299,7 +48860,7 @@
         </w:trPr>
         <w:tc>
           <w:tcPr>
-            <w:tcW w:w="3661" w:type="dxa"/>
+            <w:tcW w:w="3660" w:type="dxa"/>
           </w:tcPr>
           <w:p>
             <w:pPr>
@@ -48383,117 +48944,7 @@
         </w:trPr>
         <w:tc>
           <w:tcPr>
-            <w:tcW w:w="3661" w:type="dxa"/>
-          </w:tcPr>
-          <w:p>
-            <w:pPr>
-              <w:spacing w:after="0" w:line="240" w:lineRule="auto"/>
-              <w:jc w:val="both"/>
-              <w:rPr>
-                <w:rFonts w:ascii="Times New Roman" w:eastAsia="Times New Roman" w:hAnsi="Times New Roman" w:cs="Times New Roman"/>
-                <w:color w:val="auto"/>
-                <w:sz w:val="28"/>
-                <w:szCs w:val="28"/>
-              </w:rPr>
-            </w:pPr>
-            <w:r>
-              <w:rPr>
-                <w:rFonts w:ascii="Times New Roman" w:eastAsia="Times New Roman" w:hAnsi="Times New Roman" w:cs="Times New Roman"/>
-                <w:color w:val="auto"/>
-                <w:sz w:val="28"/>
-                <w:szCs w:val="28"/>
-              </w:rPr>
-              <w:t>3. Инвестиции в разработку программного средства, р.</w:t>
-            </w:r>
-          </w:p>
-        </w:tc>
-        <w:tc>
-          <w:tcPr>
-            <w:tcW w:w="1868" w:type="dxa"/>
-          </w:tcPr>
-          <w:p>
-            <w:pPr>
-              <w:spacing w:after="0" w:line="240" w:lineRule="auto"/>
-              <w:jc w:val="center"/>
-              <w:rPr>
-                <w:rFonts w:ascii="Times New Roman" w:eastAsia="Times New Roman" w:hAnsi="Times New Roman" w:cs="Times New Roman"/>
-                <w:color w:val="auto"/>
-                <w:sz w:val="28"/>
-                <w:szCs w:val="28"/>
-              </w:rPr>
-            </w:pPr>
-            <w:r>
-              <w:rPr>
-                <w:rFonts w:ascii="Times New Roman" w:eastAsia="Calibri" w:hAnsi="Times New Roman" w:cs="Times New Roman"/>
-                <w:color w:val="auto"/>
-                <w:sz w:val="28"/>
-                <w:szCs w:val="28"/>
-                <w:lang w:eastAsia="en-US"/>
-              </w:rPr>
-              <w:t>11578,46</w:t>
-            </w:r>
-          </w:p>
-        </w:tc>
-        <w:tc>
-          <w:tcPr>
-            <w:tcW w:w="1842" w:type="dxa"/>
-          </w:tcPr>
-          <w:p>
-            <w:pPr>
-              <w:spacing w:after="0" w:line="240" w:lineRule="auto"/>
-              <w:jc w:val="center"/>
-              <w:rPr>
-                <w:rFonts w:ascii="Times New Roman" w:eastAsia="Times New Roman" w:hAnsi="Times New Roman" w:cs="Times New Roman"/>
-                <w:color w:val="auto"/>
-                <w:sz w:val="28"/>
-                <w:szCs w:val="28"/>
-              </w:rPr>
-            </w:pPr>
-            <w:r>
-              <w:rPr>
-                <w:rFonts w:ascii="Times New Roman" w:eastAsia="Times New Roman" w:hAnsi="Times New Roman" w:cs="Times New Roman"/>
-                <w:color w:val="auto"/>
-                <w:sz w:val="28"/>
-                <w:szCs w:val="28"/>
-              </w:rPr>
-              <w:t>–</w:t>
-            </w:r>
-          </w:p>
-        </w:tc>
-        <w:tc>
-          <w:tcPr>
-            <w:tcW w:w="1968" w:type="dxa"/>
-          </w:tcPr>
-          <w:p>
-            <w:pPr>
-              <w:spacing w:after="0" w:line="240" w:lineRule="auto"/>
-              <w:jc w:val="center"/>
-              <w:rPr>
-                <w:rFonts w:ascii="Times New Roman" w:eastAsia="Times New Roman" w:hAnsi="Times New Roman" w:cs="Times New Roman"/>
-                <w:color w:val="auto"/>
-                <w:sz w:val="28"/>
-                <w:szCs w:val="28"/>
-              </w:rPr>
-            </w:pPr>
-            <w:r>
-              <w:rPr>
-                <w:rFonts w:ascii="Times New Roman" w:eastAsia="Times New Roman" w:hAnsi="Times New Roman" w:cs="Times New Roman"/>
-                <w:color w:val="auto"/>
-                <w:sz w:val="28"/>
-                <w:szCs w:val="28"/>
-              </w:rPr>
-              <w:t>–</w:t>
-            </w:r>
-          </w:p>
-        </w:tc>
-      </w:tr>
-      <w:tr>
-        <w:trPr>
-          <w:trHeight w:val="333"/>
-        </w:trPr>
-        <w:tc>
-          <w:tcPr>
-            <w:tcW w:w="3661" w:type="dxa"/>
+            <w:tcW w:w="3660" w:type="dxa"/>
             <w:tcBorders>
               <w:bottom w:val="single" w:sz="6" w:space="0" w:color="auto"/>
             </w:tcBorders>
@@ -48516,7 +48967,7 @@
                 <w:sz w:val="28"/>
                 <w:szCs w:val="28"/>
               </w:rPr>
-              <w:t>4. Дисконтированные инвестиции, р.</w:t>
+              <w:t>3. Инвестиции в разработку программного средства, р.</w:t>
             </w:r>
           </w:p>
         </w:tc>
@@ -48611,11 +49062,398 @@
       </w:tr>
       <w:tr>
         <w:trPr>
+          <w:trHeight w:val="333"/>
+        </w:trPr>
+        <w:tc>
+          <w:tcPr>
+            <w:tcW w:w="3660" w:type="dxa"/>
+            <w:tcBorders>
+              <w:bottom w:val="nil"/>
+            </w:tcBorders>
+          </w:tcPr>
+          <w:p>
+            <w:pPr>
+              <w:spacing w:after="0" w:line="240" w:lineRule="auto"/>
+              <w:jc w:val="both"/>
+              <w:rPr>
+                <w:rFonts w:ascii="Times New Roman" w:eastAsia="Times New Roman" w:hAnsi="Times New Roman" w:cs="Times New Roman"/>
+                <w:color w:val="auto"/>
+                <w:sz w:val="28"/>
+                <w:szCs w:val="28"/>
+              </w:rPr>
+            </w:pPr>
+            <w:r>
+              <w:rPr>
+                <w:rFonts w:ascii="Times New Roman" w:eastAsia="Times New Roman" w:hAnsi="Times New Roman" w:cs="Times New Roman"/>
+                <w:color w:val="auto"/>
+                <w:sz w:val="28"/>
+                <w:szCs w:val="28"/>
+              </w:rPr>
+              <w:t>4. Дисконтированные инвестиции, р.</w:t>
+            </w:r>
+          </w:p>
+        </w:tc>
+        <w:tc>
+          <w:tcPr>
+            <w:tcW w:w="1868" w:type="dxa"/>
+            <w:tcBorders>
+              <w:bottom w:val="nil"/>
+            </w:tcBorders>
+          </w:tcPr>
+          <w:p>
+            <w:pPr>
+              <w:spacing w:after="0" w:line="240" w:lineRule="auto"/>
+              <w:jc w:val="center"/>
+              <w:rPr>
+                <w:rFonts w:ascii="Times New Roman" w:eastAsia="Times New Roman" w:hAnsi="Times New Roman" w:cs="Times New Roman"/>
+                <w:color w:val="auto"/>
+                <w:sz w:val="28"/>
+                <w:szCs w:val="28"/>
+              </w:rPr>
+            </w:pPr>
+            <w:r>
+              <w:rPr>
+                <w:rFonts w:ascii="Times New Roman" w:eastAsia="Calibri" w:hAnsi="Times New Roman" w:cs="Times New Roman"/>
+                <w:color w:val="auto"/>
+                <w:sz w:val="28"/>
+                <w:szCs w:val="28"/>
+                <w:lang w:eastAsia="en-US"/>
+              </w:rPr>
+              <w:t>11578,46</w:t>
+            </w:r>
+          </w:p>
+        </w:tc>
+        <w:tc>
+          <w:tcPr>
+            <w:tcW w:w="1842" w:type="dxa"/>
+            <w:tcBorders>
+              <w:bottom w:val="nil"/>
+            </w:tcBorders>
+          </w:tcPr>
+          <w:p>
+            <w:pPr>
+              <w:spacing w:after="0" w:line="240" w:lineRule="auto"/>
+              <w:jc w:val="center"/>
+              <w:rPr>
+                <w:rFonts w:ascii="Times New Roman" w:eastAsia="Times New Roman" w:hAnsi="Times New Roman" w:cs="Times New Roman"/>
+                <w:color w:val="auto"/>
+                <w:sz w:val="28"/>
+                <w:szCs w:val="28"/>
+              </w:rPr>
+            </w:pPr>
+            <w:r>
+              <w:rPr>
+                <w:rFonts w:ascii="Times New Roman" w:eastAsia="Times New Roman" w:hAnsi="Times New Roman" w:cs="Times New Roman"/>
+                <w:color w:val="auto"/>
+                <w:sz w:val="28"/>
+                <w:szCs w:val="28"/>
+              </w:rPr>
+              <w:t>–</w:t>
+            </w:r>
+          </w:p>
+        </w:tc>
+        <w:tc>
+          <w:tcPr>
+            <w:tcW w:w="1968" w:type="dxa"/>
+            <w:tcBorders>
+              <w:bottom w:val="nil"/>
+            </w:tcBorders>
+          </w:tcPr>
+          <w:p>
+            <w:pPr>
+              <w:spacing w:after="0" w:line="240" w:lineRule="auto"/>
+              <w:jc w:val="center"/>
+              <w:rPr>
+                <w:rFonts w:ascii="Times New Roman" w:eastAsia="Times New Roman" w:hAnsi="Times New Roman" w:cs="Times New Roman"/>
+                <w:color w:val="auto"/>
+                <w:sz w:val="28"/>
+                <w:szCs w:val="28"/>
+              </w:rPr>
+            </w:pPr>
+            <w:r>
+              <w:rPr>
+                <w:rFonts w:ascii="Times New Roman" w:eastAsia="Times New Roman" w:hAnsi="Times New Roman" w:cs="Times New Roman"/>
+                <w:color w:val="auto"/>
+                <w:sz w:val="28"/>
+                <w:szCs w:val="28"/>
+              </w:rPr>
+              <w:t>–</w:t>
+            </w:r>
+          </w:p>
+        </w:tc>
+      </w:tr>
+    </w:tbl>
+    <w:p/>
+    <w:p>
+      <w:pPr>
+        <w:spacing w:after="0" w:line="276" w:lineRule="auto"/>
+        <w:jc w:val="both"/>
+        <w:rPr>
+          <w:rFonts w:ascii="Times New Roman" w:eastAsia="Calibri" w:hAnsi="Times New Roman" w:cs="Times New Roman"/>
+          <w:color w:val="auto"/>
+          <w:sz w:val="28"/>
+          <w:szCs w:val="28"/>
+          <w:lang w:eastAsia="en-US"/>
+        </w:rPr>
+      </w:pPr>
+    </w:p>
+    <w:p>
+      <w:pPr>
+        <w:spacing w:after="0" w:line="276" w:lineRule="auto"/>
+        <w:jc w:val="both"/>
+        <w:rPr>
+          <w:rFonts w:ascii="Times New Roman" w:eastAsia="Calibri" w:hAnsi="Times New Roman" w:cs="Times New Roman"/>
+          <w:color w:val="auto"/>
+          <w:sz w:val="28"/>
+          <w:szCs w:val="28"/>
+          <w:lang w:eastAsia="en-US"/>
+        </w:rPr>
+      </w:pPr>
+      <w:r>
+        <w:rPr>
+          <w:rFonts w:ascii="Times New Roman" w:eastAsia="Calibri" w:hAnsi="Times New Roman" w:cs="Times New Roman"/>
+          <w:color w:val="auto"/>
+          <w:sz w:val="28"/>
+          <w:szCs w:val="28"/>
+          <w:lang w:eastAsia="en-US"/>
+        </w:rPr>
+        <w:lastRenderedPageBreak/>
+        <w:t>Продолжение таблицы 7.3</w:t>
+      </w:r>
+    </w:p>
+    <w:tbl>
+      <w:tblPr>
+        <w:tblW w:w="5000" w:type="pct"/>
+        <w:tblInd w:w="-8" w:type="dxa"/>
+        <w:tblBorders>
+          <w:top w:val="single" w:sz="6" w:space="0" w:color="auto"/>
+          <w:left w:val="single" w:sz="6" w:space="0" w:color="auto"/>
+          <w:bottom w:val="single" w:sz="6" w:space="0" w:color="auto"/>
+          <w:right w:val="single" w:sz="6" w:space="0" w:color="auto"/>
+          <w:insideH w:val="single" w:sz="6" w:space="0" w:color="auto"/>
+          <w:insideV w:val="single" w:sz="6" w:space="0" w:color="auto"/>
+        </w:tblBorders>
+        <w:tblLayout w:type="fixed"/>
+        <w:tblLook w:val="00A0" w:firstRow="1" w:lastRow="0" w:firstColumn="1" w:lastColumn="0" w:noHBand="0" w:noVBand="0"/>
+      </w:tblPr>
+      <w:tblGrid>
+        <w:gridCol w:w="3660"/>
+        <w:gridCol w:w="1868"/>
+        <w:gridCol w:w="1842"/>
+        <w:gridCol w:w="1968"/>
+      </w:tblGrid>
+      <w:tr>
+        <w:trPr>
           <w:trHeight w:val="668"/>
         </w:trPr>
         <w:tc>
           <w:tcPr>
-            <w:tcW w:w="3661" w:type="dxa"/>
+            <w:tcW w:w="3660" w:type="dxa"/>
+            <w:vMerge w:val="restart"/>
+            <w:vAlign w:val="center"/>
+          </w:tcPr>
+          <w:p>
+            <w:pPr>
+              <w:spacing w:after="0" w:line="240" w:lineRule="auto"/>
+              <w:jc w:val="center"/>
+              <w:rPr>
+                <w:rFonts w:ascii="Times New Roman" w:eastAsia="Times New Roman" w:hAnsi="Times New Roman" w:cs="Times New Roman"/>
+                <w:color w:val="auto"/>
+                <w:sz w:val="28"/>
+                <w:szCs w:val="28"/>
+              </w:rPr>
+            </w:pPr>
+            <w:r>
+              <w:rPr>
+                <w:rFonts w:ascii="Times New Roman" w:eastAsia="Times New Roman" w:hAnsi="Times New Roman" w:cs="Times New Roman"/>
+                <w:color w:val="auto"/>
+                <w:sz w:val="28"/>
+                <w:szCs w:val="28"/>
+              </w:rPr>
+              <w:t>Показатель</w:t>
+            </w:r>
+          </w:p>
+        </w:tc>
+        <w:tc>
+          <w:tcPr>
+            <w:tcW w:w="5678" w:type="dxa"/>
+            <w:gridSpan w:val="3"/>
+            <w:vAlign w:val="center"/>
+          </w:tcPr>
+          <w:p>
+            <w:pPr>
+              <w:spacing w:after="0" w:line="240" w:lineRule="auto"/>
+              <w:jc w:val="center"/>
+              <w:rPr>
+                <w:rFonts w:ascii="Times New Roman" w:eastAsia="Times New Roman" w:hAnsi="Times New Roman" w:cs="Times New Roman"/>
+                <w:color w:val="auto"/>
+                <w:sz w:val="28"/>
+                <w:szCs w:val="28"/>
+              </w:rPr>
+            </w:pPr>
+            <w:r>
+              <w:rPr>
+                <w:rFonts w:ascii="Times New Roman" w:eastAsia="Times New Roman" w:hAnsi="Times New Roman" w:cs="Times New Roman"/>
+                <w:color w:val="auto"/>
+                <w:sz w:val="28"/>
+                <w:szCs w:val="28"/>
+              </w:rPr>
+              <w:t xml:space="preserve">Значение </w:t>
+            </w:r>
+          </w:p>
+          <w:p>
+            <w:pPr>
+              <w:spacing w:after="0" w:line="240" w:lineRule="auto"/>
+              <w:jc w:val="center"/>
+              <w:rPr>
+                <w:rFonts w:ascii="Times New Roman" w:eastAsia="Times New Roman" w:hAnsi="Times New Roman" w:cs="Times New Roman"/>
+                <w:color w:val="auto"/>
+                <w:sz w:val="28"/>
+                <w:szCs w:val="28"/>
+              </w:rPr>
+            </w:pPr>
+            <w:r>
+              <w:rPr>
+                <w:rFonts w:ascii="Times New Roman" w:eastAsia="Times New Roman" w:hAnsi="Times New Roman" w:cs="Times New Roman"/>
+                <w:color w:val="auto"/>
+                <w:sz w:val="28"/>
+                <w:szCs w:val="28"/>
+              </w:rPr>
+              <w:t>по годам расч</w:t>
+            </w:r>
+            <w:r>
+              <w:rPr>
+                <w:rFonts w:ascii="Times New Roman" w:eastAsia="Times New Roman" w:hAnsi="Times New Roman" w:cs="Times New Roman"/>
+                <w:color w:val="auto"/>
+                <w:sz w:val="28"/>
+                <w:szCs w:val="28"/>
+              </w:rPr>
+              <w:t>е</w:t>
+            </w:r>
+            <w:r>
+              <w:rPr>
+                <w:rFonts w:ascii="Times New Roman" w:eastAsia="Times New Roman" w:hAnsi="Times New Roman" w:cs="Times New Roman"/>
+                <w:color w:val="auto"/>
+                <w:sz w:val="28"/>
+                <w:szCs w:val="28"/>
+              </w:rPr>
+              <w:t>тного периода</w:t>
+            </w:r>
+          </w:p>
+        </w:tc>
+      </w:tr>
+      <w:tr>
+        <w:trPr>
+          <w:trHeight w:val="353"/>
+        </w:trPr>
+        <w:tc>
+          <w:tcPr>
+            <w:tcW w:w="3660" w:type="dxa"/>
+            <w:vMerge/>
+            <w:vAlign w:val="center"/>
+          </w:tcPr>
+          <w:p>
+            <w:pPr>
+              <w:spacing w:after="0" w:line="240" w:lineRule="auto"/>
+              <w:jc w:val="center"/>
+              <w:rPr>
+                <w:rFonts w:ascii="Times New Roman" w:eastAsia="Times New Roman" w:hAnsi="Times New Roman" w:cs="Times New Roman"/>
+                <w:color w:val="auto"/>
+                <w:sz w:val="28"/>
+                <w:szCs w:val="28"/>
+              </w:rPr>
+            </w:pPr>
+          </w:p>
+        </w:tc>
+        <w:tc>
+          <w:tcPr>
+            <w:tcW w:w="1868" w:type="dxa"/>
+            <w:vAlign w:val="center"/>
+          </w:tcPr>
+          <w:p>
+            <w:pPr>
+              <w:spacing w:after="0" w:line="240" w:lineRule="auto"/>
+              <w:jc w:val="center"/>
+              <w:rPr>
+                <w:rFonts w:ascii="Times New Roman" w:eastAsia="Times New Roman" w:hAnsi="Times New Roman" w:cs="Times New Roman"/>
+                <w:color w:val="auto"/>
+                <w:sz w:val="28"/>
+                <w:szCs w:val="28"/>
+              </w:rPr>
+            </w:pPr>
+            <w:r>
+              <w:rPr>
+                <w:rFonts w:ascii="Times New Roman" w:eastAsia="Times New Roman" w:hAnsi="Times New Roman" w:cs="Times New Roman"/>
+                <w:color w:val="auto"/>
+                <w:sz w:val="28"/>
+                <w:szCs w:val="28"/>
+              </w:rPr>
+              <w:t>2022</w:t>
+            </w:r>
+          </w:p>
+        </w:tc>
+        <w:tc>
+          <w:tcPr>
+            <w:tcW w:w="1842" w:type="dxa"/>
+            <w:vAlign w:val="center"/>
+          </w:tcPr>
+          <w:p>
+            <w:pPr>
+              <w:spacing w:after="0" w:line="240" w:lineRule="auto"/>
+              <w:jc w:val="center"/>
+              <w:rPr>
+                <w:rFonts w:ascii="Times New Roman" w:eastAsia="Times New Roman" w:hAnsi="Times New Roman" w:cs="Times New Roman"/>
+                <w:color w:val="auto"/>
+                <w:sz w:val="28"/>
+                <w:szCs w:val="28"/>
+              </w:rPr>
+            </w:pPr>
+            <w:r>
+              <w:rPr>
+                <w:rFonts w:ascii="Times New Roman" w:eastAsia="Times New Roman" w:hAnsi="Times New Roman" w:cs="Times New Roman"/>
+                <w:color w:val="auto"/>
+                <w:sz w:val="28"/>
+                <w:szCs w:val="28"/>
+              </w:rPr>
+              <w:t>2023</w:t>
+            </w:r>
+          </w:p>
+        </w:tc>
+        <w:tc>
+          <w:tcPr>
+            <w:tcW w:w="1968" w:type="dxa"/>
+            <w:vAlign w:val="center"/>
+          </w:tcPr>
+          <w:p>
+            <w:pPr>
+              <w:spacing w:after="0" w:line="240" w:lineRule="auto"/>
+              <w:jc w:val="center"/>
+              <w:rPr>
+                <w:rFonts w:ascii="Times New Roman" w:eastAsia="Times New Roman" w:hAnsi="Times New Roman" w:cs="Times New Roman"/>
+                <w:color w:val="auto"/>
+                <w:sz w:val="28"/>
+                <w:szCs w:val="28"/>
+              </w:rPr>
+            </w:pPr>
+            <w:r>
+              <w:rPr>
+                <w:rFonts w:ascii="Times New Roman" w:eastAsia="Times New Roman" w:hAnsi="Times New Roman" w:cs="Times New Roman"/>
+                <w:color w:val="auto"/>
+                <w:sz w:val="28"/>
+                <w:szCs w:val="28"/>
+              </w:rPr>
+              <w:t>2024</w:t>
+            </w:r>
+          </w:p>
+        </w:tc>
+      </w:tr>
+      <w:tr>
+        <w:trPr>
+          <w:trHeight w:val="668"/>
+        </w:trPr>
+        <w:tc>
+          <w:tcPr>
+            <w:tcW w:w="3660" w:type="dxa"/>
             <w:tcBorders>
               <w:bottom w:val="nil"/>
             </w:tcBorders>
@@ -48744,303 +49582,13 @@
           </w:p>
         </w:tc>
       </w:tr>
-    </w:tbl>
-    <w:p>
-      <w:pPr>
-        <w:spacing w:after="0" w:line="276" w:lineRule="auto"/>
-        <w:jc w:val="both"/>
-        <w:rPr>
-          <w:rFonts w:ascii="Times New Roman" w:eastAsia="Calibri" w:hAnsi="Times New Roman" w:cs="Times New Roman"/>
-          <w:color w:val="auto"/>
-          <w:sz w:val="28"/>
-          <w:szCs w:val="28"/>
-          <w:lang w:eastAsia="en-US"/>
-        </w:rPr>
-      </w:pPr>
-    </w:p>
-    <w:p>
-      <w:pPr>
-        <w:spacing w:after="0" w:line="276" w:lineRule="auto"/>
-        <w:jc w:val="both"/>
-        <w:rPr>
-          <w:rFonts w:ascii="Times New Roman" w:eastAsia="Calibri" w:hAnsi="Times New Roman" w:cs="Times New Roman"/>
-          <w:color w:val="auto"/>
-          <w:sz w:val="28"/>
-          <w:szCs w:val="28"/>
-          <w:lang w:eastAsia="en-US"/>
-        </w:rPr>
-      </w:pPr>
-    </w:p>
-    <w:p>
-      <w:pPr>
-        <w:spacing w:after="0" w:line="276" w:lineRule="auto"/>
-        <w:jc w:val="both"/>
-        <w:rPr>
-          <w:rFonts w:ascii="Times New Roman" w:eastAsia="Calibri" w:hAnsi="Times New Roman" w:cs="Times New Roman"/>
-          <w:color w:val="auto"/>
-          <w:sz w:val="28"/>
-          <w:szCs w:val="28"/>
-          <w:lang w:eastAsia="en-US"/>
-        </w:rPr>
-      </w:pPr>
-    </w:p>
-    <w:p>
-      <w:pPr>
-        <w:spacing w:after="0" w:line="276" w:lineRule="auto"/>
-        <w:jc w:val="both"/>
-        <w:rPr>
-          <w:rFonts w:ascii="Times New Roman" w:eastAsia="Calibri" w:hAnsi="Times New Roman" w:cs="Times New Roman"/>
-          <w:color w:val="auto"/>
-          <w:sz w:val="28"/>
-          <w:szCs w:val="28"/>
-          <w:lang w:eastAsia="en-US"/>
-        </w:rPr>
-      </w:pPr>
-      <w:r>
-        <w:rPr>
-          <w:rFonts w:ascii="Times New Roman" w:eastAsia="Calibri" w:hAnsi="Times New Roman" w:cs="Times New Roman"/>
-          <w:color w:val="auto"/>
-          <w:sz w:val="28"/>
-          <w:szCs w:val="28"/>
-          <w:lang w:eastAsia="en-US"/>
-        </w:rPr>
-        <w:lastRenderedPageBreak/>
-        <w:t>Продолжение таблицы 7.3</w:t>
-      </w:r>
-    </w:p>
-    <w:tbl>
-      <w:tblPr>
-        <w:tblW w:w="5000" w:type="pct"/>
-        <w:tblInd w:w="-8" w:type="dxa"/>
-        <w:tblBorders>
-          <w:top w:val="single" w:sz="6" w:space="0" w:color="auto"/>
-          <w:left w:val="single" w:sz="6" w:space="0" w:color="auto"/>
-          <w:bottom w:val="single" w:sz="6" w:space="0" w:color="auto"/>
-          <w:right w:val="single" w:sz="6" w:space="0" w:color="auto"/>
-          <w:insideH w:val="single" w:sz="6" w:space="0" w:color="auto"/>
-          <w:insideV w:val="single" w:sz="6" w:space="0" w:color="auto"/>
-        </w:tblBorders>
-        <w:tblLayout w:type="fixed"/>
-        <w:tblLook w:val="00A0" w:firstRow="1" w:lastRow="0" w:firstColumn="1" w:lastColumn="0" w:noHBand="0" w:noVBand="0"/>
-      </w:tblPr>
-      <w:tblGrid>
-        <w:gridCol w:w="3660"/>
-        <w:gridCol w:w="1868"/>
-        <w:gridCol w:w="1842"/>
-        <w:gridCol w:w="1968"/>
-      </w:tblGrid>
       <w:tr>
         <w:trPr>
           <w:trHeight w:val="668"/>
         </w:trPr>
         <w:tc>
           <w:tcPr>
-            <w:tcW w:w="3661" w:type="dxa"/>
-            <w:vMerge w:val="restart"/>
-            <w:vAlign w:val="center"/>
-          </w:tcPr>
-          <w:p>
-            <w:pPr>
-              <w:spacing w:after="0" w:line="240" w:lineRule="auto"/>
-              <w:jc w:val="center"/>
-              <w:rPr>
-                <w:rFonts w:ascii="Times New Roman" w:eastAsia="Times New Roman" w:hAnsi="Times New Roman" w:cs="Times New Roman"/>
-                <w:color w:val="auto"/>
-                <w:sz w:val="28"/>
-                <w:szCs w:val="28"/>
-              </w:rPr>
-            </w:pPr>
-            <w:r>
-              <w:rPr>
-                <w:rFonts w:ascii="Times New Roman" w:eastAsia="Times New Roman" w:hAnsi="Times New Roman" w:cs="Times New Roman"/>
-                <w:color w:val="auto"/>
-                <w:sz w:val="28"/>
-                <w:szCs w:val="28"/>
-              </w:rPr>
-              <w:t>Показатель</w:t>
-            </w:r>
-          </w:p>
-        </w:tc>
-        <w:tc>
-          <w:tcPr>
-            <w:tcW w:w="5678" w:type="dxa"/>
-            <w:gridSpan w:val="3"/>
-            <w:vAlign w:val="center"/>
-          </w:tcPr>
-          <w:p>
-            <w:pPr>
-              <w:spacing w:after="0" w:line="240" w:lineRule="auto"/>
-              <w:jc w:val="center"/>
-              <w:rPr>
-                <w:rFonts w:ascii="Times New Roman" w:eastAsia="Times New Roman" w:hAnsi="Times New Roman" w:cs="Times New Roman"/>
-                <w:color w:val="auto"/>
-                <w:sz w:val="28"/>
-                <w:szCs w:val="28"/>
-              </w:rPr>
-            </w:pPr>
-            <w:r>
-              <w:rPr>
-                <w:rFonts w:ascii="Times New Roman" w:eastAsia="Times New Roman" w:hAnsi="Times New Roman" w:cs="Times New Roman"/>
-                <w:color w:val="auto"/>
-                <w:sz w:val="28"/>
-                <w:szCs w:val="28"/>
-              </w:rPr>
-              <w:t xml:space="preserve">Значение </w:t>
-            </w:r>
-          </w:p>
-          <w:p>
-            <w:pPr>
-              <w:spacing w:after="0" w:line="240" w:lineRule="auto"/>
-              <w:jc w:val="center"/>
-              <w:rPr>
-                <w:rFonts w:ascii="Times New Roman" w:eastAsia="Times New Roman" w:hAnsi="Times New Roman" w:cs="Times New Roman"/>
-                <w:color w:val="auto"/>
-                <w:sz w:val="28"/>
-                <w:szCs w:val="28"/>
-              </w:rPr>
-            </w:pPr>
-            <w:r>
-              <w:rPr>
-                <w:rFonts w:ascii="Times New Roman" w:eastAsia="Times New Roman" w:hAnsi="Times New Roman" w:cs="Times New Roman"/>
-                <w:color w:val="auto"/>
-                <w:sz w:val="28"/>
-                <w:szCs w:val="28"/>
-              </w:rPr>
-              <w:t>по годам расч</w:t>
-            </w:r>
-            <w:r>
-              <w:rPr>
-                <w:rFonts w:ascii="Times New Roman" w:eastAsia="Times New Roman" w:hAnsi="Times New Roman" w:cs="Times New Roman"/>
-                <w:color w:val="auto"/>
-                <w:sz w:val="28"/>
-                <w:szCs w:val="28"/>
-              </w:rPr>
-              <w:t>е</w:t>
-            </w:r>
-            <w:r>
-              <w:rPr>
-                <w:rFonts w:ascii="Times New Roman" w:eastAsia="Times New Roman" w:hAnsi="Times New Roman" w:cs="Times New Roman"/>
-                <w:color w:val="auto"/>
-                <w:sz w:val="28"/>
-                <w:szCs w:val="28"/>
-              </w:rPr>
-              <w:t>тного периода</w:t>
-            </w:r>
-          </w:p>
-        </w:tc>
-      </w:tr>
-      <w:tr>
-        <w:trPr>
-          <w:trHeight w:val="353"/>
-        </w:trPr>
-        <w:tc>
-          <w:tcPr>
-            <w:tcW w:w="3661" w:type="dxa"/>
-            <w:vMerge/>
-            <w:vAlign w:val="center"/>
-          </w:tcPr>
-          <w:p>
-            <w:pPr>
-              <w:spacing w:after="0" w:line="240" w:lineRule="auto"/>
-              <w:jc w:val="center"/>
-              <w:rPr>
-                <w:rFonts w:ascii="Times New Roman" w:eastAsia="Times New Roman" w:hAnsi="Times New Roman" w:cs="Times New Roman"/>
-                <w:color w:val="auto"/>
-                <w:sz w:val="28"/>
-                <w:szCs w:val="28"/>
-              </w:rPr>
-            </w:pPr>
-          </w:p>
-        </w:tc>
-        <w:tc>
-          <w:tcPr>
-            <w:tcW w:w="1868" w:type="dxa"/>
-            <w:vAlign w:val="center"/>
-          </w:tcPr>
-          <w:p>
-            <w:pPr>
-              <w:spacing w:after="0" w:line="240" w:lineRule="auto"/>
-              <w:jc w:val="center"/>
-              <w:rPr>
-                <w:rFonts w:ascii="Times New Roman" w:eastAsia="Times New Roman" w:hAnsi="Times New Roman" w:cs="Times New Roman"/>
-                <w:color w:val="auto"/>
-                <w:sz w:val="28"/>
-                <w:szCs w:val="28"/>
-              </w:rPr>
-            </w:pPr>
-            <w:r>
-              <w:rPr>
-                <w:rFonts w:ascii="Times New Roman" w:eastAsia="Times New Roman" w:hAnsi="Times New Roman" w:cs="Times New Roman"/>
-                <w:color w:val="auto"/>
-                <w:sz w:val="28"/>
-                <w:szCs w:val="28"/>
-              </w:rPr>
-              <w:t>2022</w:t>
-            </w:r>
-          </w:p>
-        </w:tc>
-        <w:tc>
-          <w:tcPr>
-            <w:tcW w:w="1842" w:type="dxa"/>
-            <w:vAlign w:val="center"/>
-          </w:tcPr>
-          <w:p>
-            <w:pPr>
-              <w:spacing w:after="0" w:line="240" w:lineRule="auto"/>
-              <w:jc w:val="center"/>
-              <w:rPr>
-                <w:rFonts w:ascii="Times New Roman" w:eastAsia="Times New Roman" w:hAnsi="Times New Roman" w:cs="Times New Roman"/>
-                <w:color w:val="auto"/>
-                <w:sz w:val="28"/>
-                <w:szCs w:val="28"/>
-              </w:rPr>
-            </w:pPr>
-            <w:r>
-              <w:rPr>
-                <w:rFonts w:ascii="Times New Roman" w:eastAsia="Times New Roman" w:hAnsi="Times New Roman" w:cs="Times New Roman"/>
-                <w:color w:val="auto"/>
-                <w:sz w:val="28"/>
-                <w:szCs w:val="28"/>
-              </w:rPr>
-              <w:t>2023</w:t>
-            </w:r>
-          </w:p>
-        </w:tc>
-        <w:tc>
-          <w:tcPr>
-            <w:tcW w:w="1968" w:type="dxa"/>
-            <w:vAlign w:val="center"/>
-          </w:tcPr>
-          <w:p>
-            <w:pPr>
-              <w:spacing w:after="0" w:line="240" w:lineRule="auto"/>
-              <w:jc w:val="center"/>
-              <w:rPr>
-                <w:rFonts w:ascii="Times New Roman" w:eastAsia="Times New Roman" w:hAnsi="Times New Roman" w:cs="Times New Roman"/>
-                <w:color w:val="auto"/>
-                <w:sz w:val="28"/>
-                <w:szCs w:val="28"/>
-              </w:rPr>
-            </w:pPr>
-            <w:r>
-              <w:rPr>
-                <w:rFonts w:ascii="Times New Roman" w:eastAsia="Times New Roman" w:hAnsi="Times New Roman" w:cs="Times New Roman"/>
-                <w:color w:val="auto"/>
-                <w:sz w:val="28"/>
-                <w:szCs w:val="28"/>
-              </w:rPr>
-              <w:t>2024</w:t>
-            </w:r>
-          </w:p>
-        </w:tc>
-      </w:tr>
-      <w:tr>
-        <w:trPr>
-          <w:trHeight w:val="668"/>
-        </w:trPr>
-        <w:tc>
-          <w:tcPr>
-            <w:tcW w:w="3661" w:type="dxa"/>
+            <w:tcW w:w="3660" w:type="dxa"/>
           </w:tcPr>
           <w:p>
             <w:pPr>
@@ -49150,7 +49698,7 @@
         </w:trPr>
         <w:tc>
           <w:tcPr>
-            <w:tcW w:w="3661" w:type="dxa"/>
+            <w:tcW w:w="3660" w:type="dxa"/>
           </w:tcPr>
           <w:p>
             <w:pPr>
@@ -49468,498 +50016,16 @@
           <w:sz w:val="28"/>
           <w:szCs w:val="28"/>
         </w:rPr>
-        <w:t>Полученная рентабельность говорит о том, что организации-заказчику будет выгодно вложить свои средства в внедрение разрабатываемое программное средство.</w:t>
-      </w:r>
-    </w:p>
-    <w:p>
-      <w:pPr>
-        <w:tabs>
-          <w:tab w:val="left" w:pos="851"/>
-        </w:tabs>
-        <w:spacing w:after="0" w:line="240" w:lineRule="auto"/>
-        <w:ind w:firstLine="709"/>
-        <w:jc w:val="both"/>
+        <w:t>Полученная рентабельность говорит о том, что организации-заказчику будет выгодно вложить свои средства в внедрение разраб</w:t>
+      </w:r>
+      <w:r>
         <w:rPr>
           <w:rFonts w:ascii="Times New Roman" w:eastAsia="Times New Roman" w:hAnsi="Times New Roman" w:cs="Times New Roman"/>
           <w:sz w:val="28"/>
           <w:szCs w:val="28"/>
         </w:rPr>
-      </w:pPr>
-      <w:r>
-        <w:rPr>
-          <w:rFonts w:ascii="Times New Roman" w:eastAsia="Times New Roman" w:hAnsi="Times New Roman" w:cs="Times New Roman"/>
-          <w:sz w:val="28"/>
-          <w:szCs w:val="28"/>
-        </w:rPr>
-        <w:t>Срок окупаемости без уч</w:t>
-      </w:r>
-      <w:r>
-        <w:rPr>
-          <w:rFonts w:ascii="Times New Roman" w:eastAsia="Times New Roman" w:hAnsi="Times New Roman" w:cs="Times New Roman"/>
-          <w:sz w:val="28"/>
-          <w:szCs w:val="28"/>
-        </w:rPr>
-        <w:t>е</w:t>
-      </w:r>
-      <w:r>
-        <w:rPr>
-          <w:rFonts w:ascii="Times New Roman" w:eastAsia="Times New Roman" w:hAnsi="Times New Roman" w:cs="Times New Roman"/>
-          <w:sz w:val="28"/>
-          <w:szCs w:val="28"/>
-        </w:rPr>
-        <w:t>та фактора в</w:t>
-      </w:r>
-      <w:r>
-        <w:rPr>
-          <w:rFonts w:ascii="Times New Roman" w:eastAsia="Times New Roman" w:hAnsi="Times New Roman" w:cs="Times New Roman"/>
-          <w:sz w:val="28"/>
-          <w:szCs w:val="28"/>
-        </w:rPr>
-        <w:t>ремени определяется по формуле 7.15</w:t>
-      </w:r>
-      <w:r>
-        <w:rPr>
-          <w:rFonts w:ascii="Times New Roman" w:eastAsia="Times New Roman" w:hAnsi="Times New Roman" w:cs="Times New Roman"/>
-          <w:sz w:val="28"/>
-          <w:szCs w:val="28"/>
-        </w:rPr>
-        <w:t>:</w:t>
-      </w:r>
-    </w:p>
-    <w:p>
-      <w:pPr>
-        <w:tabs>
-          <w:tab w:val="left" w:pos="851"/>
-        </w:tabs>
-        <w:spacing w:after="0" w:line="240" w:lineRule="auto"/>
-        <w:jc w:val="both"/>
-        <w:rPr>
-          <w:rFonts w:ascii="Times New Roman" w:eastAsia="Times New Roman" w:hAnsi="Times New Roman" w:cs="Times New Roman"/>
-          <w:sz w:val="28"/>
-          <w:szCs w:val="28"/>
-        </w:rPr>
-      </w:pPr>
-    </w:p>
-    <w:p>
-      <w:pPr>
-        <w:tabs>
-          <w:tab w:val="left" w:pos="851"/>
-        </w:tabs>
-        <w:spacing w:after="0" w:line="240" w:lineRule="auto"/>
-        <w:jc w:val="right"/>
-        <w:rPr>
-          <w:rFonts w:ascii="Times New Roman" w:eastAsia="Times New Roman" w:hAnsi="Times New Roman" w:cs="Times New Roman"/>
-          <w:sz w:val="28"/>
-          <w:szCs w:val="28"/>
-        </w:rPr>
-      </w:pPr>
-      <m:oMath>
-        <m:sSub>
-          <m:sSubPr>
-            <m:ctrlPr>
-              <w:rPr>
-                <w:rFonts w:ascii="Cambria Math" w:eastAsia="Calibri" w:hAnsi="Cambria Math" w:cs="Times New Roman"/>
-                <w:i/>
-                <w:color w:val="auto"/>
-                <w:sz w:val="28"/>
-                <w:szCs w:val="28"/>
-                <w:lang w:eastAsia="en-US"/>
-              </w:rPr>
-            </m:ctrlPr>
-          </m:sSubPr>
-          <m:e>
-            <m:r>
-              <w:rPr>
-                <w:rFonts w:ascii="Cambria Math" w:eastAsia="Calibri" w:hAnsi="Cambria Math" w:cs="Times New Roman"/>
-                <w:color w:val="auto"/>
-                <w:sz w:val="28"/>
-                <w:szCs w:val="28"/>
-                <w:lang w:eastAsia="en-US"/>
-              </w:rPr>
-              <m:t xml:space="preserve">                                  T</m:t>
-            </m:r>
-          </m:e>
-          <m:sub>
-            <m:r>
-              <w:rPr>
-                <w:rFonts w:ascii="Cambria Math" w:eastAsia="Calibri" w:hAnsi="Cambria Math" w:cs="Times New Roman"/>
-                <w:color w:val="auto"/>
-                <w:sz w:val="28"/>
-                <w:szCs w:val="28"/>
-                <w:lang w:eastAsia="en-US"/>
-              </w:rPr>
-              <m:t>ок</m:t>
-            </m:r>
-          </m:sub>
-        </m:sSub>
-        <m:r>
-          <w:rPr>
-            <w:rFonts w:ascii="Cambria Math" w:eastAsia="Calibri" w:hAnsi="Cambria Math" w:cs="Times New Roman"/>
-            <w:color w:val="auto"/>
-            <w:sz w:val="28"/>
-            <w:szCs w:val="28"/>
-            <w:lang w:eastAsia="en-US"/>
-          </w:rPr>
-          <m:t xml:space="preserve">= </m:t>
-        </m:r>
-        <m:f>
-          <m:fPr>
-            <m:ctrlPr>
-              <w:rPr>
-                <w:rFonts w:ascii="Cambria Math" w:eastAsia="Calibri" w:hAnsi="Cambria Math" w:cs="Times New Roman"/>
-                <w:i/>
-                <w:color w:val="auto"/>
-                <w:sz w:val="28"/>
-                <w:szCs w:val="28"/>
-                <w:lang w:eastAsia="en-US"/>
-              </w:rPr>
-            </m:ctrlPr>
-          </m:fPr>
-          <m:num>
-            <m:nary>
-              <m:naryPr>
-                <m:chr m:val="∑"/>
-                <m:limLoc m:val="undOvr"/>
-                <m:ctrlPr>
-                  <w:rPr>
-                    <w:rFonts w:ascii="Cambria Math" w:eastAsia="Calibri" w:hAnsi="Cambria Math" w:cs="Times New Roman"/>
-                    <w:i/>
-                    <w:color w:val="auto"/>
-                    <w:sz w:val="28"/>
-                    <w:szCs w:val="28"/>
-                    <w:lang w:eastAsia="en-US"/>
-                  </w:rPr>
-                </m:ctrlPr>
-              </m:naryPr>
-              <m:sub>
-                <m:r>
-                  <w:rPr>
-                    <w:rFonts w:ascii="Cambria Math" w:eastAsia="Calibri" w:hAnsi="Cambria Math" w:cs="Times New Roman"/>
-                    <w:color w:val="auto"/>
-                    <w:sz w:val="28"/>
-                    <w:szCs w:val="28"/>
-                    <w:lang w:eastAsia="en-US"/>
-                  </w:rPr>
-                  <m:t>t=1</m:t>
-                </m:r>
-              </m:sub>
-              <m:sup>
-                <m:r>
-                  <w:rPr>
-                    <w:rFonts w:ascii="Cambria Math" w:eastAsia="Calibri" w:hAnsi="Cambria Math" w:cs="Times New Roman"/>
-                    <w:color w:val="auto"/>
-                    <w:sz w:val="28"/>
-                    <w:szCs w:val="28"/>
-                    <w:lang w:eastAsia="en-US"/>
-                  </w:rPr>
-                  <m:t>n</m:t>
-                </m:r>
-              </m:sup>
-              <m:e>
-                <m:sSub>
-                  <m:sSubPr>
-                    <m:ctrlPr>
-                      <w:rPr>
-                        <w:rFonts w:ascii="Cambria Math" w:eastAsia="Calibri" w:hAnsi="Cambria Math" w:cs="Times New Roman"/>
-                        <w:i/>
-                        <w:color w:val="auto"/>
-                        <w:sz w:val="28"/>
-                        <w:szCs w:val="28"/>
-                        <w:lang w:eastAsia="en-US"/>
-                      </w:rPr>
-                    </m:ctrlPr>
-                  </m:sSubPr>
-                  <m:e>
-                    <m:r>
-                      <w:rPr>
-                        <w:rFonts w:ascii="Cambria Math" w:eastAsia="Calibri" w:hAnsi="Cambria Math" w:cs="Times New Roman"/>
-                        <w:color w:val="auto"/>
-                        <w:sz w:val="28"/>
-                        <w:szCs w:val="28"/>
-                        <w:lang w:eastAsia="en-US"/>
-                      </w:rPr>
-                      <m:t>З</m:t>
-                    </m:r>
-                  </m:e>
-                  <m:sub>
-                    <m:r>
-                      <w:rPr>
-                        <w:rFonts w:ascii="Cambria Math" w:eastAsia="Calibri" w:hAnsi="Cambria Math" w:cs="Times New Roman"/>
-                        <w:color w:val="auto"/>
-                        <w:sz w:val="28"/>
-                        <w:szCs w:val="28"/>
-                        <w:lang w:eastAsia="en-US"/>
-                      </w:rPr>
-                      <m:t>t</m:t>
-                    </m:r>
-                  </m:sub>
-                </m:sSub>
-              </m:e>
-            </m:nary>
-          </m:num>
-          <m:den>
-            <m:sSub>
-              <m:sSubPr>
-                <m:ctrlPr>
-                  <w:rPr>
-                    <w:rFonts w:ascii="Cambria Math" w:eastAsia="Calibri" w:hAnsi="Cambria Math" w:cs="Times New Roman"/>
-                    <w:i/>
-                    <w:color w:val="auto"/>
-                    <w:sz w:val="28"/>
-                    <w:szCs w:val="28"/>
-                    <w:lang w:eastAsia="en-US"/>
-                  </w:rPr>
-                </m:ctrlPr>
-              </m:sSubPr>
-              <m:e>
-                <m:r>
-                  <w:rPr>
-                    <w:rFonts w:ascii="Cambria Math" w:eastAsia="Calibri" w:hAnsi="Cambria Math" w:cs="Times New Roman"/>
-                    <w:color w:val="auto"/>
-                    <w:sz w:val="28"/>
-                    <w:szCs w:val="28"/>
-                    <w:lang w:eastAsia="en-US"/>
-                  </w:rPr>
-                  <m:t>П</m:t>
-                </m:r>
-              </m:e>
-              <m:sub>
-                <m:r>
-                  <w:rPr>
-                    <w:rFonts w:ascii="Cambria Math" w:eastAsia="Calibri" w:hAnsi="Cambria Math" w:cs="Times New Roman"/>
-                    <w:color w:val="auto"/>
-                    <w:sz w:val="28"/>
-                    <w:szCs w:val="28"/>
-                    <w:lang w:eastAsia="en-US"/>
-                  </w:rPr>
-                  <m:t>чср</m:t>
-                </m:r>
-              </m:sub>
-            </m:sSub>
-          </m:den>
-        </m:f>
-        <m:r>
-          <w:rPr>
-            <w:rFonts w:ascii="Cambria Math" w:eastAsia="Times New Roman" w:hAnsi="Cambria Math" w:cs="Times New Roman"/>
-            <w:sz w:val="28"/>
-            <w:szCs w:val="28"/>
-          </w:rPr>
-          <m:t>,</m:t>
-        </m:r>
-      </m:oMath>
-      <w:r>
-        <w:rPr>
-          <w:rFonts w:ascii="Times New Roman" w:eastAsia="Times New Roman" w:hAnsi="Times New Roman" w:cs="Times New Roman"/>
-          <w:sz w:val="28"/>
-          <w:szCs w:val="28"/>
-        </w:rPr>
-        <w:t xml:space="preserve">                                             </w:t>
-      </w:r>
-      <w:r>
-        <w:rPr>
-          <w:rFonts w:ascii="Times New Roman" w:eastAsia="Times New Roman" w:hAnsi="Times New Roman" w:cs="Times New Roman"/>
-          <w:sz w:val="28"/>
-          <w:szCs w:val="28"/>
-        </w:rPr>
-        <w:t>(7</w:t>
-      </w:r>
-      <w:r>
-        <w:rPr>
-          <w:rFonts w:ascii="Times New Roman" w:eastAsia="Times New Roman" w:hAnsi="Times New Roman" w:cs="Times New Roman"/>
-          <w:sz w:val="28"/>
-          <w:szCs w:val="28"/>
-        </w:rPr>
-        <w:t>.15)</w:t>
-      </w:r>
-    </w:p>
-    <w:p>
-      <w:pPr>
-        <w:tabs>
-          <w:tab w:val="left" w:pos="851"/>
-        </w:tabs>
-        <w:spacing w:after="0" w:line="240" w:lineRule="auto"/>
-        <w:jc w:val="right"/>
-        <w:rPr>
-          <w:rFonts w:ascii="Times New Roman" w:eastAsia="Times New Roman" w:hAnsi="Times New Roman" w:cs="Times New Roman"/>
-          <w:sz w:val="28"/>
-          <w:szCs w:val="28"/>
-        </w:rPr>
-      </w:pPr>
-    </w:p>
-    <w:p>
-      <w:pPr>
-        <w:tabs>
-          <w:tab w:val="left" w:pos="851"/>
-        </w:tabs>
-        <w:spacing w:after="0" w:line="240" w:lineRule="auto"/>
-        <w:ind w:firstLine="709"/>
-        <w:jc w:val="both"/>
-        <w:rPr>
-          <w:rFonts w:ascii="Times New Roman" w:eastAsia="Times New Roman" w:hAnsi="Times New Roman" w:cs="Times New Roman"/>
-          <w:sz w:val="28"/>
-          <w:szCs w:val="28"/>
-        </w:rPr>
-      </w:pPr>
-      <w:r>
-        <w:rPr>
-          <w:rFonts w:ascii="Times New Roman" w:eastAsia="Times New Roman" w:hAnsi="Times New Roman" w:cs="Times New Roman"/>
-          <w:sz w:val="28"/>
-          <w:szCs w:val="28"/>
-        </w:rPr>
-        <w:t>Подставив значения в формулу, получим:</w:t>
-      </w:r>
-    </w:p>
-    <w:p>
-      <w:pPr>
-        <w:tabs>
-          <w:tab w:val="left" w:pos="851"/>
-        </w:tabs>
-        <w:spacing w:after="0" w:line="240" w:lineRule="auto"/>
-        <w:jc w:val="both"/>
-        <w:rPr>
-          <w:rFonts w:ascii="Times New Roman" w:eastAsia="Times New Roman" w:hAnsi="Times New Roman" w:cs="Times New Roman"/>
-          <w:color w:val="FF0000"/>
-          <w:sz w:val="28"/>
-          <w:szCs w:val="28"/>
-        </w:rPr>
-      </w:pPr>
-      <w:r>
-        <w:rPr>
-          <w:rFonts w:ascii="Times New Roman" w:eastAsia="Times New Roman" w:hAnsi="Times New Roman" w:cs="Times New Roman"/>
-          <w:sz w:val="28"/>
-          <w:szCs w:val="28"/>
-        </w:rPr>
-        <w:t xml:space="preserve"> </w:t>
-      </w:r>
-    </w:p>
-    <w:p>
-      <w:pPr>
-        <w:tabs>
-          <w:tab w:val="left" w:pos="851"/>
-        </w:tabs>
-        <w:spacing w:after="0" w:line="240" w:lineRule="auto"/>
-        <w:jc w:val="center"/>
-        <w:rPr>
-          <w:rFonts w:ascii="Times New Roman" w:eastAsia="Times New Roman" w:hAnsi="Times New Roman" w:cs="Times New Roman"/>
-          <w:sz w:val="28"/>
-          <w:szCs w:val="28"/>
-        </w:rPr>
-      </w:pPr>
-      <m:oMath>
-        <m:sSub>
-          <m:sSubPr>
-            <m:ctrlPr>
-              <w:rPr>
-                <w:rFonts w:ascii="Cambria Math" w:eastAsia="Calibri" w:hAnsi="Cambria Math" w:cs="Times New Roman"/>
-                <w:i/>
-                <w:color w:val="auto"/>
-                <w:sz w:val="28"/>
-                <w:szCs w:val="28"/>
-                <w:lang w:eastAsia="en-US"/>
-              </w:rPr>
-            </m:ctrlPr>
-          </m:sSubPr>
-          <m:e>
-            <m:r>
-              <w:rPr>
-                <w:rFonts w:ascii="Cambria Math" w:eastAsia="Calibri" w:hAnsi="Cambria Math" w:cs="Times New Roman"/>
-                <w:color w:val="auto"/>
-                <w:sz w:val="28"/>
-                <w:szCs w:val="28"/>
-                <w:lang w:eastAsia="en-US"/>
-              </w:rPr>
-              <m:t>T</m:t>
-            </m:r>
-          </m:e>
-          <m:sub>
-            <m:r>
-              <w:rPr>
-                <w:rFonts w:ascii="Cambria Math" w:eastAsia="Calibri" w:hAnsi="Cambria Math" w:cs="Times New Roman"/>
-                <w:color w:val="auto"/>
-                <w:sz w:val="28"/>
-                <w:szCs w:val="28"/>
-                <w:lang w:eastAsia="en-US"/>
-              </w:rPr>
-              <m:t>ок</m:t>
-            </m:r>
-          </m:sub>
-        </m:sSub>
-        <m:r>
-          <w:rPr>
-            <w:rFonts w:ascii="Cambria Math" w:eastAsia="Times New Roman" w:hAnsi="Cambria Math" w:cs="Times New Roman"/>
-            <w:sz w:val="28"/>
-            <w:szCs w:val="28"/>
-          </w:rPr>
-          <m:t>=</m:t>
-        </m:r>
-        <m:f>
-          <m:fPr>
-            <m:ctrlPr>
-              <w:rPr>
-                <w:rFonts w:ascii="Cambria Math" w:eastAsia="Times New Roman" w:hAnsi="Cambria Math" w:cs="Times New Roman"/>
-                <w:i/>
-                <w:sz w:val="28"/>
-                <w:szCs w:val="28"/>
-              </w:rPr>
-            </m:ctrlPr>
-          </m:fPr>
-          <m:num>
-            <m:r>
-              <m:rPr>
-                <m:sty m:val="p"/>
-              </m:rPr>
-              <w:rPr>
-                <w:rFonts w:ascii="Cambria Math" w:eastAsia="Calibri" w:hAnsi="Cambria Math" w:cs="Times New Roman"/>
-                <w:color w:val="auto"/>
-                <w:sz w:val="28"/>
-                <w:szCs w:val="28"/>
-                <w:lang w:eastAsia="en-US"/>
-              </w:rPr>
-              <m:t>11578,46</m:t>
-            </m:r>
-          </m:num>
-          <m:den>
-            <m:r>
-              <w:rPr>
-                <w:rFonts w:ascii="Cambria Math" w:eastAsia="Times New Roman" w:hAnsi="Cambria Math" w:cs="Times New Roman"/>
-                <w:sz w:val="28"/>
-                <w:szCs w:val="28"/>
-              </w:rPr>
-              <m:t xml:space="preserve">5375,25 </m:t>
-            </m:r>
-          </m:den>
-        </m:f>
-        <m:r>
-          <w:rPr>
-            <w:rFonts w:ascii="Cambria Math" w:eastAsia="Times New Roman" w:hAnsi="Cambria Math" w:cs="Times New Roman"/>
-            <w:sz w:val="28"/>
-            <w:szCs w:val="28"/>
-          </w:rPr>
-          <m:t>=2,15</m:t>
-        </m:r>
-      </m:oMath>
-      <w:r>
-        <w:rPr>
-          <w:rFonts w:ascii="Times New Roman" w:eastAsia="Times New Roman" w:hAnsi="Times New Roman" w:cs="Times New Roman"/>
-          <w:sz w:val="28"/>
-          <w:szCs w:val="28"/>
-        </w:rPr>
-        <w:t xml:space="preserve"> </w:t>
-      </w:r>
-    </w:p>
-    <w:p>
-      <w:pPr>
-        <w:tabs>
-          <w:tab w:val="left" w:pos="851"/>
-        </w:tabs>
-        <w:spacing w:after="0" w:line="240" w:lineRule="auto"/>
-        <w:jc w:val="both"/>
-        <w:rPr>
-          <w:rFonts w:ascii="Times New Roman" w:eastAsia="Times New Roman" w:hAnsi="Times New Roman" w:cs="Times New Roman"/>
-          <w:sz w:val="28"/>
-          <w:szCs w:val="28"/>
-        </w:rPr>
-      </w:pPr>
+        <w:t>атываемое программное средство.</w:t>
+      </w:r>
     </w:p>
     <w:p>
       <w:pPr>
@@ -50311,18 +50377,35 @@
     </w:p>
     <w:p>
       <w:pPr>
+        <w:rPr>
+          <w:rFonts w:ascii="Times New Roman" w:eastAsia="Calibri" w:hAnsi="Times New Roman" w:cs="Times New Roman"/>
+          <w:color w:val="auto"/>
+          <w:sz w:val="28"/>
+        </w:rPr>
+      </w:pPr>
+      <w:r>
+        <w:rPr>
+          <w:rFonts w:ascii="Times New Roman" w:eastAsia="Calibri" w:hAnsi="Times New Roman" w:cs="Times New Roman"/>
+          <w:color w:val="auto"/>
+          <w:sz w:val="28"/>
+        </w:rPr>
+        <w:br w:type="page"/>
+      </w:r>
+    </w:p>
+    <w:p>
+      <w:pPr>
         <w:pStyle w:val="-0"/>
       </w:pPr>
-      <w:bookmarkStart w:id="57" w:name="_Toc103874977"/>
+      <w:bookmarkStart w:id="56" w:name="_Toc103874977"/>
       <w:r>
         <w:lastRenderedPageBreak/>
         <w:t>Заключение</w:t>
       </w:r>
+      <w:bookmarkEnd w:id="52"/>
       <w:bookmarkEnd w:id="53"/>
       <w:bookmarkEnd w:id="54"/>
       <w:bookmarkEnd w:id="55"/>
       <w:bookmarkEnd w:id="56"/>
-      <w:bookmarkEnd w:id="57"/>
     </w:p>
     <w:p>
       <w:pPr>
@@ -50504,7 +50587,7 @@
         <w:rPr>
           <w:rFonts w:eastAsia="Times New Roman"/>
         </w:rPr>
-        <w:t>К</w:t>
+        <w:t>к</w:t>
       </w:r>
       <w:r>
         <w:rPr>
@@ -50516,7 +50599,7 @@
         <w:rPr>
           <w:rFonts w:eastAsia="Times New Roman"/>
         </w:rPr>
-        <w:t>.</w:t>
+        <w:t>;</w:t>
       </w:r>
     </w:p>
     <w:p>
@@ -50535,13 +50618,19 @@
         <w:rPr>
           <w:rFonts w:eastAsia="Times New Roman"/>
         </w:rPr>
-        <w:t>Новостей магазина</w:t>
+        <w:t>н</w:t>
       </w:r>
       <w:r>
         <w:rPr>
           <w:rFonts w:eastAsia="Times New Roman"/>
         </w:rPr>
-        <w:t>.</w:t>
+        <w:t>овостей магазина</w:t>
+      </w:r>
+      <w:r>
+        <w:rPr>
+          <w:rFonts w:eastAsia="Times New Roman"/>
+        </w:rPr>
+        <w:t>;</w:t>
       </w:r>
     </w:p>
     <w:p>
@@ -50560,13 +50649,19 @@
         <w:rPr>
           <w:rFonts w:eastAsia="Times New Roman"/>
         </w:rPr>
-        <w:t>Контактной информации магазина</w:t>
+        <w:t>к</w:t>
       </w:r>
       <w:r>
         <w:rPr>
           <w:rFonts w:eastAsia="Times New Roman"/>
         </w:rPr>
-        <w:t>.</w:t>
+        <w:t>онтактной информации магазина</w:t>
+      </w:r>
+      <w:r>
+        <w:rPr>
+          <w:rFonts w:eastAsia="Times New Roman"/>
+        </w:rPr>
+        <w:t>;</w:t>
       </w:r>
     </w:p>
     <w:p>
@@ -50585,7 +50680,13 @@
         <w:rPr>
           <w:rFonts w:eastAsia="Times New Roman"/>
         </w:rPr>
-        <w:t>Списка заказов со статусами заказа.</w:t>
+        <w:t>с</w:t>
+      </w:r>
+      <w:r>
+        <w:rPr>
+          <w:rFonts w:eastAsia="Times New Roman"/>
+        </w:rPr>
+        <w:t>писка заказов со статусами заказа.</w:t>
       </w:r>
     </w:p>
     <w:p>
@@ -50604,7 +50705,13 @@
         <w:rPr>
           <w:rFonts w:eastAsia="Times New Roman"/>
         </w:rPr>
-        <w:t>Редактирование корзины</w:t>
+        <w:t>Р</w:t>
+      </w:r>
+      <w:r>
+        <w:rPr>
+          <w:rFonts w:eastAsia="Times New Roman"/>
+        </w:rPr>
+        <w:t>едактирование корзины</w:t>
       </w:r>
       <w:r>
         <w:rPr>
@@ -50630,14 +50737,22 @@
         <w:rPr>
           <w:rFonts w:eastAsia="Times New Roman"/>
         </w:rPr>
-        <w:t>Оформление заказа</w:t>
+        <w:t>О</w:t>
       </w:r>
       <w:r>
         <w:rPr>
           <w:rFonts w:eastAsia="Times New Roman"/>
         </w:rPr>
+        <w:t>формление заказа</w:t>
+      </w:r>
+      <w:r>
+        <w:rPr>
+          <w:rFonts w:eastAsia="Times New Roman"/>
+        </w:rPr>
         <w:t>.</w:t>
       </w:r>
+      <w:bookmarkStart w:id="57" w:name="_GoBack"/>
+      <w:bookmarkEnd w:id="57"/>
     </w:p>
     <w:p>
       <w:pPr>
@@ -50655,7 +50770,13 @@
         <w:rPr>
           <w:rFonts w:eastAsia="Times New Roman"/>
         </w:rPr>
-        <w:t>Онлайн-оплата заказа картой</w:t>
+        <w:t>О</w:t>
+      </w:r>
+      <w:r>
+        <w:rPr>
+          <w:rFonts w:eastAsia="Times New Roman"/>
+        </w:rPr>
+        <w:t>нлайн-оплата заказа картой</w:t>
       </w:r>
       <w:r>
         <w:rPr>
@@ -53602,7 +53723,7 @@
             <w:noProof/>
             <w:sz w:val="28"/>
           </w:rPr>
-          <w:t>31</w:t>
+          <w:t>59</w:t>
         </w:r>
         <w:r>
           <w:rPr>
@@ -57813,7 +57934,7 @@
 </file>
 
 <file path=customXml/itemProps1.xml><?xml version="1.0" encoding="utf-8"?>
-<ds:datastoreItem xmlns:ds="http://schemas.openxmlformats.org/officeDocument/2006/customXml" ds:itemID="{3CA45196-F649-4A0D-993A-3B081F24EF56}">
+<ds:datastoreItem xmlns:ds="http://schemas.openxmlformats.org/officeDocument/2006/customXml" ds:itemID="{2B517393-2D07-4E3C-9BF9-AB8133611C21}">
   <ds:schemaRefs>
     <ds:schemaRef ds:uri="http://schemas.openxmlformats.org/officeDocument/2006/bibliography"/>
   </ds:schemaRefs>

</xml_diff>